<commit_message>
Implemented a simple GA which is not really (possibly similar problems as the hill climbing algorithm)
</commit_message>
<xml_diff>
--- a/Report, presentation and related stuff/Project Report.docx
+++ b/Report, presentation and related stuff/Project Report.docx
@@ -16,12 +16,13 @@
       <w:r>
         <w:rPr>
           <w:rFonts w:ascii="Arial" w:eastAsiaTheme="minorHAnsi" w:hAnsi="Arial" w:cs="Arial"/>
+          <w:b/>
           <w:color w:val="auto"/>
           <w:sz w:val="22"/>
           <w:szCs w:val="22"/>
           <w:lang w:eastAsia="en-US"/>
         </w:rPr>
-        <w:t>University Maastricht</w:t>
+        <w:t>Title page</w:t>
       </w:r>
       <w:r>
         <w:rPr>
@@ -32,7 +33,6 @@
           <w:lang w:eastAsia="en-US"/>
         </w:rPr>
         <w:br/>
-        <w:t>Bachelor Data Science and Knowledge Engineering</w:t>
       </w:r>
       <w:r>
         <w:rPr>
@@ -42,8 +42,7 @@
           <w:szCs w:val="22"/>
           <w:lang w:eastAsia="en-US"/>
         </w:rPr>
-        <w:br/>
-        <w:t>&lt;Title&gt;</w:t>
+        <w:t>University Maastricht</w:t>
       </w:r>
       <w:r>
         <w:rPr>
@@ -54,128 +53,9 @@
           <w:lang w:eastAsia="en-US"/>
         </w:rPr>
         <w:br/>
-        <w:t>&lt;Subtitle&gt;</w:t>
-      </w:r>
-    </w:p>
-    <w:p>
-      <w:pPr>
-        <w:rPr>
-          <w:rFonts w:ascii="Arial" w:hAnsi="Arial" w:cs="Arial"/>
-        </w:rPr>
-      </w:pPr>
-      <w:r>
-        <w:rPr>
-          <w:rFonts w:ascii="Arial" w:hAnsi="Arial" w:cs="Arial"/>
-        </w:rPr>
-        <w:t>Project 1 Phase 3</w:t>
-      </w:r>
-      <w:r>
-        <w:rPr>
-          <w:rFonts w:ascii="Arial" w:hAnsi="Arial" w:cs="Arial"/>
-        </w:rPr>
-        <w:br/>
-        <w:t>Group 8</w:t>
-      </w:r>
-      <w:r>
-        <w:rPr>
-          <w:rFonts w:ascii="Arial" w:hAnsi="Arial" w:cs="Arial"/>
-        </w:rPr>
-        <w:br/>
-        <w:t>Group members:</w:t>
-      </w:r>
-      <w:r>
-        <w:rPr>
-          <w:rFonts w:ascii="Arial" w:hAnsi="Arial" w:cs="Arial"/>
-        </w:rPr>
-        <w:br/>
-        <w:t>Adam Eljasiak</w:t>
-      </w:r>
-      <w:r>
-        <w:rPr>
-          <w:rFonts w:ascii="Arial" w:hAnsi="Arial" w:cs="Arial"/>
-        </w:rPr>
-        <w:br/>
-        <w:t>Nicola Gheza</w:t>
-      </w:r>
-      <w:r>
-        <w:rPr>
-          <w:rFonts w:ascii="Arial" w:hAnsi="Arial" w:cs="Arial"/>
-        </w:rPr>
-        <w:br/>
-        <w:t>Daniel Kaestner</w:t>
-      </w:r>
-      <w:r>
-        <w:rPr>
-          <w:rFonts w:ascii="Arial" w:hAnsi="Arial" w:cs="Arial"/>
-        </w:rPr>
-        <w:br/>
-        <w:t>Raffaele Piccini</w:t>
-      </w:r>
-      <w:r>
-        <w:rPr>
-          <w:rFonts w:ascii="Arial" w:hAnsi="Arial" w:cs="Arial"/>
-        </w:rPr>
-        <w:br/>
-        <w:t>Henri Viigimäe</w:t>
-      </w:r>
-      <w:r>
-        <w:rPr>
-          <w:rFonts w:ascii="Arial" w:hAnsi="Arial" w:cs="Arial"/>
-        </w:rPr>
-        <w:br/>
-        <w:t>Simon Wengeler</w:t>
-      </w:r>
-      <w:r>
-        <w:rPr>
-          <w:rFonts w:ascii="Arial" w:hAnsi="Arial" w:cs="Arial"/>
-        </w:rPr>
-        <w:br/>
-      </w:r>
-      <w:r>
-        <w:rPr>
-          <w:rFonts w:ascii="Arial" w:hAnsi="Arial" w:cs="Arial"/>
-        </w:rPr>
-        <w:br/>
-        <w:t>Project coordinator:</w:t>
-      </w:r>
-      <w:r>
-        <w:rPr>
-          <w:rFonts w:ascii="Arial" w:hAnsi="Arial" w:cs="Arial"/>
-        </w:rPr>
-        <w:br/>
-        <w:t>Jan Paredis</w:t>
-      </w:r>
-      <w:r>
-        <w:rPr>
-          <w:rFonts w:ascii="Arial" w:hAnsi="Arial" w:cs="Arial"/>
-        </w:rPr>
-        <w:br/>
-      </w:r>
-      <w:r>
-        <w:rPr>
-          <w:rFonts w:ascii="Arial" w:hAnsi="Arial" w:cs="Arial"/>
-        </w:rPr>
-        <w:br/>
-        <w:t>Project examiners:</w:t>
-      </w:r>
-      <w:r>
-        <w:rPr>
-          <w:rFonts w:ascii="Arial" w:hAnsi="Arial" w:cs="Arial"/>
-        </w:rPr>
-        <w:br/>
-        <w:t>Pietro Bonizzi</w:t>
-      </w:r>
-      <w:r>
-        <w:rPr>
-          <w:rFonts w:ascii="Arial" w:hAnsi="Arial" w:cs="Arial"/>
-        </w:rPr>
-        <w:br/>
-        <w:t>Evgueni Smirnov</w:t>
-      </w:r>
-    </w:p>
-    <w:p>
-      <w:pPr>
-        <w:pStyle w:val="Inhaltsverzeichnisberschrift"/>
+        <w:t>Bachelor Data Science and Knowledge Engineering</w:t>
+      </w:r>
+      <w:r>
         <w:rPr>
           <w:rFonts w:ascii="Arial" w:eastAsiaTheme="minorHAnsi" w:hAnsi="Arial" w:cs="Arial"/>
           <w:color w:val="auto"/>
@@ -183,11 +63,10 @@
           <w:szCs w:val="22"/>
           <w:lang w:eastAsia="en-US"/>
         </w:rPr>
-      </w:pPr>
-    </w:p>
-    <w:p>
-      <w:pPr>
-        <w:pStyle w:val="Inhaltsverzeichnisberschrift"/>
+        <w:br/>
+        <w:t>&lt;Title&gt;</w:t>
+      </w:r>
+      <w:r>
         <w:rPr>
           <w:rFonts w:ascii="Arial" w:eastAsiaTheme="minorHAnsi" w:hAnsi="Arial" w:cs="Arial"/>
           <w:color w:val="auto"/>
@@ -195,7 +74,162 @@
           <w:szCs w:val="22"/>
           <w:lang w:eastAsia="en-US"/>
         </w:rPr>
-      </w:pPr>
+        <w:br/>
+        <w:t>&lt;Subtitle&gt;</w:t>
+      </w:r>
+    </w:p>
+    <w:p>
+      <w:pPr>
+        <w:rPr>
+          <w:rFonts w:ascii="Arial" w:hAnsi="Arial" w:cs="Arial"/>
+        </w:rPr>
+      </w:pPr>
+      <w:r>
+        <w:rPr>
+          <w:rFonts w:ascii="Arial" w:hAnsi="Arial" w:cs="Arial"/>
+        </w:rPr>
+        <w:t>Project 1 Phase 3</w:t>
+      </w:r>
+      <w:r>
+        <w:rPr>
+          <w:rFonts w:ascii="Arial" w:hAnsi="Arial" w:cs="Arial"/>
+        </w:rPr>
+        <w:br/>
+        <w:t>Group 8</w:t>
+      </w:r>
+      <w:r>
+        <w:rPr>
+          <w:rFonts w:ascii="Arial" w:hAnsi="Arial" w:cs="Arial"/>
+        </w:rPr>
+        <w:br/>
+        <w:t>Group members</w:t>
+      </w:r>
+      <w:proofErr w:type="gramStart"/>
+      <w:r>
+        <w:rPr>
+          <w:rFonts w:ascii="Arial" w:hAnsi="Arial" w:cs="Arial"/>
+        </w:rPr>
+        <w:t>:</w:t>
+      </w:r>
+      <w:proofErr w:type="gramEnd"/>
+      <w:r>
+        <w:rPr>
+          <w:rFonts w:ascii="Arial" w:hAnsi="Arial" w:cs="Arial"/>
+        </w:rPr>
+        <w:br/>
+        <w:t>Adam Eljasiak</w:t>
+      </w:r>
+      <w:r>
+        <w:rPr>
+          <w:rFonts w:ascii="Arial" w:hAnsi="Arial" w:cs="Arial"/>
+        </w:rPr>
+        <w:br/>
+        <w:t>Nicola Gheza</w:t>
+      </w:r>
+      <w:r>
+        <w:rPr>
+          <w:rFonts w:ascii="Arial" w:hAnsi="Arial" w:cs="Arial"/>
+        </w:rPr>
+        <w:br/>
+        <w:t>Daniel Kaestner</w:t>
+      </w:r>
+      <w:r>
+        <w:rPr>
+          <w:rFonts w:ascii="Arial" w:hAnsi="Arial" w:cs="Arial"/>
+        </w:rPr>
+        <w:br/>
+        <w:t>Raffaele Piccini</w:t>
+      </w:r>
+      <w:r>
+        <w:rPr>
+          <w:rFonts w:ascii="Arial" w:hAnsi="Arial" w:cs="Arial"/>
+        </w:rPr>
+        <w:br/>
+        <w:t>Henri Viigimäe</w:t>
+      </w:r>
+      <w:r>
+        <w:rPr>
+          <w:rFonts w:ascii="Arial" w:hAnsi="Arial" w:cs="Arial"/>
+        </w:rPr>
+        <w:br/>
+        <w:t>Simon Wengeler</w:t>
+      </w:r>
+      <w:r>
+        <w:rPr>
+          <w:rFonts w:ascii="Arial" w:hAnsi="Arial" w:cs="Arial"/>
+        </w:rPr>
+        <w:br/>
+      </w:r>
+      <w:r>
+        <w:rPr>
+          <w:rFonts w:ascii="Arial" w:hAnsi="Arial" w:cs="Arial"/>
+        </w:rPr>
+        <w:br/>
+        <w:t>Project coordinator:</w:t>
+      </w:r>
+      <w:r>
+        <w:rPr>
+          <w:rFonts w:ascii="Arial" w:hAnsi="Arial" w:cs="Arial"/>
+        </w:rPr>
+        <w:br/>
+        <w:t xml:space="preserve">Jan </w:t>
+      </w:r>
+      <w:proofErr w:type="spellStart"/>
+      <w:r>
+        <w:rPr>
+          <w:rFonts w:ascii="Arial" w:hAnsi="Arial" w:cs="Arial"/>
+        </w:rPr>
+        <w:t>Paredis</w:t>
+      </w:r>
+      <w:proofErr w:type="spellEnd"/>
+      <w:r>
+        <w:rPr>
+          <w:rFonts w:ascii="Arial" w:hAnsi="Arial" w:cs="Arial"/>
+        </w:rPr>
+        <w:br/>
+      </w:r>
+      <w:r>
+        <w:rPr>
+          <w:rFonts w:ascii="Arial" w:hAnsi="Arial" w:cs="Arial"/>
+        </w:rPr>
+        <w:br/>
+        <w:t>Project examiners:</w:t>
+      </w:r>
+      <w:r>
+        <w:rPr>
+          <w:rFonts w:ascii="Arial" w:hAnsi="Arial" w:cs="Arial"/>
+        </w:rPr>
+        <w:br/>
+        <w:t xml:space="preserve">Pietro </w:t>
+      </w:r>
+      <w:proofErr w:type="spellStart"/>
+      <w:r>
+        <w:rPr>
+          <w:rFonts w:ascii="Arial" w:hAnsi="Arial" w:cs="Arial"/>
+        </w:rPr>
+        <w:t>Bonizzi</w:t>
+      </w:r>
+      <w:proofErr w:type="spellEnd"/>
+      <w:r>
+        <w:rPr>
+          <w:rFonts w:ascii="Arial" w:hAnsi="Arial" w:cs="Arial"/>
+        </w:rPr>
+        <w:br/>
+      </w:r>
+      <w:proofErr w:type="spellStart"/>
+      <w:r>
+        <w:rPr>
+          <w:rFonts w:ascii="Arial" w:hAnsi="Arial" w:cs="Arial"/>
+        </w:rPr>
+        <w:t>Evgueni</w:t>
+      </w:r>
+      <w:proofErr w:type="spellEnd"/>
+      <w:r>
+        <w:rPr>
+          <w:rFonts w:ascii="Arial" w:hAnsi="Arial" w:cs="Arial"/>
+        </w:rPr>
+        <w:t xml:space="preserve"> Smirnov</w:t>
+      </w:r>
     </w:p>
     <w:p>
       <w:pPr>
@@ -208,10 +242,15 @@
           <w:lang w:eastAsia="en-US"/>
         </w:rPr>
       </w:pPr>
-    </w:p>
-    <w:p>
-      <w:pPr>
-        <w:pStyle w:val="Inhaltsverzeichnisberschrift"/>
+      <w:r>
+        <w:rPr>
+          <w:rFonts w:ascii="Arial" w:eastAsiaTheme="minorHAnsi" w:hAnsi="Arial" w:cs="Arial"/>
+          <w:lang w:eastAsia="en-US"/>
+        </w:rPr>
+        <w:lastRenderedPageBreak/>
+        <w:t>Preface</w:t>
+      </w:r>
+      <w:r>
         <w:rPr>
           <w:rFonts w:ascii="Arial" w:eastAsiaTheme="minorHAnsi" w:hAnsi="Arial" w:cs="Arial"/>
           <w:color w:val="auto"/>
@@ -219,11 +258,10 @@
           <w:szCs w:val="22"/>
           <w:lang w:eastAsia="en-US"/>
         </w:rPr>
-      </w:pPr>
-    </w:p>
-    <w:p>
-      <w:pPr>
-        <w:pStyle w:val="Inhaltsverzeichnisberschrift"/>
+        <w:br/>
+      </w:r>
+      <w:proofErr w:type="gramStart"/>
+      <w:r>
         <w:rPr>
           <w:rFonts w:ascii="Arial" w:eastAsiaTheme="minorHAnsi" w:hAnsi="Arial" w:cs="Arial"/>
           <w:color w:val="auto"/>
@@ -231,11 +269,10 @@
           <w:szCs w:val="22"/>
           <w:lang w:eastAsia="en-US"/>
         </w:rPr>
-      </w:pPr>
-    </w:p>
-    <w:p>
-      <w:pPr>
-        <w:pStyle w:val="Inhaltsverzeichnisberschrift"/>
+        <w:t>This</w:t>
+      </w:r>
+      <w:proofErr w:type="gramEnd"/>
+      <w:r>
         <w:rPr>
           <w:rFonts w:ascii="Arial" w:eastAsiaTheme="minorHAnsi" w:hAnsi="Arial" w:cs="Arial"/>
           <w:color w:val="auto"/>
@@ -243,11 +280,9 @@
           <w:szCs w:val="22"/>
           <w:lang w:eastAsia="en-US"/>
         </w:rPr>
-      </w:pPr>
-    </w:p>
-    <w:p>
-      <w:pPr>
-        <w:pStyle w:val="Inhaltsverzeichnisberschrift"/>
+        <w:t xml:space="preserve"> report is the result of a student project that is part of the educational program of the Bachelor Knowl</w:t>
+      </w:r>
+      <w:r>
         <w:rPr>
           <w:rFonts w:ascii="Arial" w:eastAsiaTheme="minorHAnsi" w:hAnsi="Arial" w:cs="Arial"/>
           <w:color w:val="auto"/>
@@ -255,11 +290,9 @@
           <w:szCs w:val="22"/>
           <w:lang w:eastAsia="en-US"/>
         </w:rPr>
-      </w:pPr>
-    </w:p>
-    <w:p>
-      <w:pPr>
-        <w:pStyle w:val="Inhaltsverzeichnisberschrift"/>
+        <w:t xml:space="preserve">edge Engineering at </w:t>
+      </w:r>
+      <w:r>
         <w:rPr>
           <w:rFonts w:ascii="Arial" w:eastAsiaTheme="minorHAnsi" w:hAnsi="Arial" w:cs="Arial"/>
           <w:color w:val="auto"/>
@@ -267,11 +300,9 @@
           <w:szCs w:val="22"/>
           <w:lang w:eastAsia="en-US"/>
         </w:rPr>
-      </w:pPr>
-    </w:p>
-    <w:p>
-      <w:pPr>
-        <w:pStyle w:val="Inhaltsverzeichnisberschrift"/>
+        <w:t>Maastricht University</w:t>
+      </w:r>
+      <w:r>
         <w:rPr>
           <w:rFonts w:ascii="Arial" w:eastAsiaTheme="minorHAnsi" w:hAnsi="Arial" w:cs="Arial"/>
           <w:color w:val="auto"/>
@@ -279,11 +310,9 @@
           <w:szCs w:val="22"/>
           <w:lang w:eastAsia="en-US"/>
         </w:rPr>
-      </w:pPr>
-    </w:p>
-    <w:p>
-      <w:pPr>
-        <w:pStyle w:val="Inhaltsverzeichnisberschrift"/>
+        <w:t xml:space="preserve">. </w:t>
+      </w:r>
+      <w:r>
         <w:rPr>
           <w:rFonts w:ascii="Arial" w:eastAsiaTheme="minorHAnsi" w:hAnsi="Arial" w:cs="Arial"/>
           <w:color w:val="auto"/>
@@ -291,11 +320,9 @@
           <w:szCs w:val="22"/>
           <w:lang w:eastAsia="en-US"/>
         </w:rPr>
-      </w:pPr>
-    </w:p>
-    <w:p>
-      <w:pPr>
-        <w:pStyle w:val="Inhaltsverzeichnisberschrift"/>
+        <w:t>As such its purpose is in part to comprise the results of said project but in add</w:t>
+      </w:r>
+      <w:r>
         <w:rPr>
           <w:rFonts w:ascii="Arial" w:eastAsiaTheme="minorHAnsi" w:hAnsi="Arial" w:cs="Arial"/>
           <w:color w:val="auto"/>
@@ -303,11 +330,9 @@
           <w:szCs w:val="22"/>
           <w:lang w:eastAsia="en-US"/>
         </w:rPr>
-      </w:pPr>
-    </w:p>
-    <w:p>
-      <w:pPr>
-        <w:pStyle w:val="Inhaltsverzeichnisberschrift"/>
+        <w:t xml:space="preserve">ition can give insight into possible approaches to solving knapsack problems. Furthermore it presents the results of experiments involving several such algorithmic approaches and </w:t>
+      </w:r>
+      <w:r>
         <w:rPr>
           <w:rFonts w:ascii="Arial" w:eastAsiaTheme="minorHAnsi" w:hAnsi="Arial" w:cs="Arial"/>
           <w:color w:val="auto"/>
@@ -315,11 +340,9 @@
           <w:szCs w:val="22"/>
           <w:lang w:eastAsia="en-US"/>
         </w:rPr>
-      </w:pPr>
-    </w:p>
-    <w:p>
-      <w:pPr>
-        <w:pStyle w:val="Inhaltsverzeichnisberschrift"/>
+        <w:t>judges</w:t>
+      </w:r>
+      <w:r>
         <w:rPr>
           <w:rFonts w:ascii="Arial" w:eastAsiaTheme="minorHAnsi" w:hAnsi="Arial" w:cs="Arial"/>
           <w:color w:val="auto"/>
@@ -327,7 +350,8 @@
           <w:szCs w:val="22"/>
           <w:lang w:eastAsia="en-US"/>
         </w:rPr>
-      </w:pPr>
+        <w:t xml:space="preserve"> their performance.</w:t>
+      </w:r>
     </w:p>
     <w:p>
       <w:pPr>
@@ -352,10 +376,7 @@
           <w:lang w:eastAsia="en-US"/>
         </w:rPr>
       </w:pPr>
-    </w:p>
-    <w:p>
-      <w:pPr>
-        <w:pStyle w:val="Inhaltsverzeichnisberschrift"/>
+      <w:r>
         <w:rPr>
           <w:rFonts w:ascii="Arial" w:eastAsiaTheme="minorHAnsi" w:hAnsi="Arial" w:cs="Arial"/>
           <w:color w:val="auto"/>
@@ -363,11 +384,9 @@
           <w:szCs w:val="22"/>
           <w:lang w:eastAsia="en-US"/>
         </w:rPr>
-      </w:pPr>
-    </w:p>
-    <w:p>
-      <w:pPr>
-        <w:pStyle w:val="Inhaltsverzeichnisberschrift"/>
+        <w:t>Summary</w:t>
+      </w:r>
+      <w:r>
         <w:rPr>
           <w:rFonts w:ascii="Arial" w:eastAsiaTheme="minorHAnsi" w:hAnsi="Arial" w:cs="Arial"/>
           <w:color w:val="auto"/>
@@ -375,7 +394,8 @@
           <w:szCs w:val="22"/>
           <w:lang w:eastAsia="en-US"/>
         </w:rPr>
-      </w:pPr>
+        <w:br/>
+      </w:r>
     </w:p>
     <w:p>
       <w:pPr>
@@ -415,6 +435,162 @@
     </w:p>
     <w:p>
       <w:pPr>
+        <w:pStyle w:val="Inhaltsverzeichnisberschrift"/>
+        <w:rPr>
+          <w:rFonts w:ascii="Arial" w:eastAsiaTheme="minorHAnsi" w:hAnsi="Arial" w:cs="Arial"/>
+          <w:color w:val="auto"/>
+          <w:sz w:val="22"/>
+          <w:szCs w:val="22"/>
+          <w:lang w:eastAsia="en-US"/>
+        </w:rPr>
+      </w:pPr>
+    </w:p>
+    <w:p>
+      <w:pPr>
+        <w:pStyle w:val="Inhaltsverzeichnisberschrift"/>
+        <w:rPr>
+          <w:rFonts w:ascii="Arial" w:eastAsiaTheme="minorHAnsi" w:hAnsi="Arial" w:cs="Arial"/>
+          <w:color w:val="auto"/>
+          <w:sz w:val="22"/>
+          <w:szCs w:val="22"/>
+          <w:lang w:eastAsia="en-US"/>
+        </w:rPr>
+      </w:pPr>
+    </w:p>
+    <w:p>
+      <w:pPr>
+        <w:pStyle w:val="Inhaltsverzeichnisberschrift"/>
+        <w:rPr>
+          <w:rFonts w:ascii="Arial" w:eastAsiaTheme="minorHAnsi" w:hAnsi="Arial" w:cs="Arial"/>
+          <w:color w:val="auto"/>
+          <w:sz w:val="22"/>
+          <w:szCs w:val="22"/>
+          <w:lang w:eastAsia="en-US"/>
+        </w:rPr>
+      </w:pPr>
+    </w:p>
+    <w:p>
+      <w:pPr>
+        <w:pStyle w:val="Inhaltsverzeichnisberschrift"/>
+        <w:rPr>
+          <w:rFonts w:ascii="Arial" w:eastAsiaTheme="minorHAnsi" w:hAnsi="Arial" w:cs="Arial"/>
+          <w:color w:val="auto"/>
+          <w:sz w:val="22"/>
+          <w:szCs w:val="22"/>
+          <w:lang w:eastAsia="en-US"/>
+        </w:rPr>
+      </w:pPr>
+    </w:p>
+    <w:p>
+      <w:pPr>
+        <w:pStyle w:val="Inhaltsverzeichnisberschrift"/>
+        <w:rPr>
+          <w:rFonts w:ascii="Arial" w:eastAsiaTheme="minorHAnsi" w:hAnsi="Arial" w:cs="Arial"/>
+          <w:color w:val="auto"/>
+          <w:sz w:val="22"/>
+          <w:szCs w:val="22"/>
+          <w:lang w:eastAsia="en-US"/>
+        </w:rPr>
+      </w:pPr>
+    </w:p>
+    <w:p>
+      <w:pPr>
+        <w:pStyle w:val="Inhaltsverzeichnisberschrift"/>
+        <w:rPr>
+          <w:rFonts w:ascii="Arial" w:eastAsiaTheme="minorHAnsi" w:hAnsi="Arial" w:cs="Arial"/>
+          <w:color w:val="auto"/>
+          <w:sz w:val="22"/>
+          <w:szCs w:val="22"/>
+          <w:lang w:eastAsia="en-US"/>
+        </w:rPr>
+      </w:pPr>
+    </w:p>
+    <w:p>
+      <w:pPr>
+        <w:pStyle w:val="Inhaltsverzeichnisberschrift"/>
+        <w:rPr>
+          <w:rFonts w:ascii="Arial" w:eastAsiaTheme="minorHAnsi" w:hAnsi="Arial" w:cs="Arial"/>
+          <w:color w:val="auto"/>
+          <w:sz w:val="22"/>
+          <w:szCs w:val="22"/>
+          <w:lang w:eastAsia="en-US"/>
+        </w:rPr>
+      </w:pPr>
+    </w:p>
+    <w:p>
+      <w:pPr>
+        <w:pStyle w:val="Inhaltsverzeichnisberschrift"/>
+        <w:rPr>
+          <w:rFonts w:ascii="Arial" w:eastAsiaTheme="minorHAnsi" w:hAnsi="Arial" w:cs="Arial"/>
+          <w:color w:val="auto"/>
+          <w:sz w:val="22"/>
+          <w:szCs w:val="22"/>
+          <w:lang w:eastAsia="en-US"/>
+        </w:rPr>
+      </w:pPr>
+    </w:p>
+    <w:p>
+      <w:pPr>
+        <w:pStyle w:val="Inhaltsverzeichnisberschrift"/>
+        <w:rPr>
+          <w:rFonts w:ascii="Arial" w:eastAsiaTheme="minorHAnsi" w:hAnsi="Arial" w:cs="Arial"/>
+          <w:color w:val="auto"/>
+          <w:sz w:val="22"/>
+          <w:szCs w:val="22"/>
+          <w:lang w:eastAsia="en-US"/>
+        </w:rPr>
+      </w:pPr>
+    </w:p>
+    <w:p>
+      <w:pPr>
+        <w:pStyle w:val="Inhaltsverzeichnisberschrift"/>
+        <w:rPr>
+          <w:rFonts w:ascii="Arial" w:eastAsiaTheme="minorHAnsi" w:hAnsi="Arial" w:cs="Arial"/>
+          <w:color w:val="auto"/>
+          <w:sz w:val="22"/>
+          <w:szCs w:val="22"/>
+          <w:lang w:eastAsia="en-US"/>
+        </w:rPr>
+      </w:pPr>
+    </w:p>
+    <w:p>
+      <w:pPr>
+        <w:pStyle w:val="Inhaltsverzeichnisberschrift"/>
+        <w:rPr>
+          <w:rFonts w:ascii="Arial" w:eastAsiaTheme="minorHAnsi" w:hAnsi="Arial" w:cs="Arial"/>
+          <w:color w:val="auto"/>
+          <w:sz w:val="22"/>
+          <w:szCs w:val="22"/>
+          <w:lang w:eastAsia="en-US"/>
+        </w:rPr>
+      </w:pPr>
+    </w:p>
+    <w:p>
+      <w:pPr>
+        <w:pStyle w:val="Inhaltsverzeichnisberschrift"/>
+        <w:rPr>
+          <w:rFonts w:ascii="Arial" w:eastAsiaTheme="minorHAnsi" w:hAnsi="Arial" w:cs="Arial"/>
+          <w:color w:val="auto"/>
+          <w:sz w:val="22"/>
+          <w:szCs w:val="22"/>
+          <w:lang w:eastAsia="en-US"/>
+        </w:rPr>
+      </w:pPr>
+    </w:p>
+    <w:p>
+      <w:pPr>
+        <w:pStyle w:val="Inhaltsverzeichnisberschrift"/>
+        <w:rPr>
+          <w:rFonts w:ascii="Arial" w:eastAsiaTheme="minorHAnsi" w:hAnsi="Arial" w:cs="Arial"/>
+          <w:color w:val="auto"/>
+          <w:sz w:val="22"/>
+          <w:szCs w:val="22"/>
+          <w:lang w:eastAsia="en-US"/>
+        </w:rPr>
+      </w:pPr>
+    </w:p>
+    <w:p>
+      <w:pPr>
         <w:rPr>
           <w:rFonts w:ascii="Arial" w:hAnsi="Arial" w:cs="Arial"/>
         </w:rPr>
@@ -463,6 +639,7 @@
         <w:rPr>
           <w:rFonts w:ascii="Arial" w:hAnsi="Arial" w:cs="Arial"/>
         </w:rPr>
+        <w:lastRenderedPageBreak/>
         <w:br/>
       </w:r>
     </w:p>
@@ -3773,8 +3950,6 @@
             <w:br/>
           </w:r>
         </w:p>
-        <w:bookmarkStart w:id="0" w:name="_GoBack" w:displacedByCustomXml="next"/>
-        <w:bookmarkEnd w:id="0" w:displacedByCustomXml="next"/>
       </w:sdtContent>
     </w:sdt>
     <w:p>
@@ -3784,7 +3959,7 @@
           <w:rFonts w:ascii="Arial" w:hAnsi="Arial" w:cs="Arial"/>
         </w:rPr>
       </w:pPr>
-      <w:bookmarkStart w:id="1" w:name="_Toc440021286"/>
+      <w:bookmarkStart w:id="0" w:name="_Toc440021286"/>
       <w:r>
         <w:rPr>
           <w:rFonts w:ascii="Arial" w:hAnsi="Arial" w:cs="Arial"/>
@@ -3792,26 +3967,26 @@
         <w:lastRenderedPageBreak/>
         <w:t>1. Introduction</w:t>
       </w:r>
+      <w:bookmarkEnd w:id="0"/>
+    </w:p>
+    <w:p>
+      <w:pPr>
+        <w:pStyle w:val="berschrift2"/>
+        <w:rPr>
+          <w:rFonts w:ascii="Arial" w:hAnsi="Arial" w:cs="Arial"/>
+        </w:rPr>
+      </w:pPr>
+      <w:bookmarkStart w:id="1" w:name="_Toc440021287"/>
+      <w:r>
+        <w:rPr>
+          <w:rFonts w:ascii="Arial" w:hAnsi="Arial" w:cs="Arial"/>
+        </w:rPr>
+        <w:t>1.1 Assignment description</w:t>
+      </w:r>
       <w:bookmarkEnd w:id="1"/>
     </w:p>
     <w:p>
       <w:pPr>
-        <w:pStyle w:val="berschrift2"/>
-        <w:rPr>
-          <w:rFonts w:ascii="Arial" w:hAnsi="Arial" w:cs="Arial"/>
-        </w:rPr>
-      </w:pPr>
-      <w:bookmarkStart w:id="2" w:name="_Toc440021287"/>
-      <w:r>
-        <w:rPr>
-          <w:rFonts w:ascii="Arial" w:hAnsi="Arial" w:cs="Arial"/>
-        </w:rPr>
-        <w:t>1.1 Assignment description</w:t>
-      </w:r>
-      <w:bookmarkEnd w:id="2"/>
-    </w:p>
-    <w:p>
-      <w:pPr>
         <w:rPr>
           <w:rFonts w:ascii="Arial" w:hAnsi="Arial" w:cs="Arial"/>
         </w:rPr>
@@ -3833,7 +4008,19 @@
         <w:rPr>
           <w:rFonts w:ascii="Arial" w:hAnsi="Arial" w:cs="Arial"/>
         </w:rPr>
-        <w:t>The assumptions were that a company owns trucks with a cargo space of 16.5 m long, 2.5 m wide and 4.0 m high and that it transports parcels of three different types: A, B and C. The sizes of the types are:</w:t>
+        <w:t xml:space="preserve">The assumptions </w:t>
+      </w:r>
+      <w:r>
+        <w:rPr>
+          <w:rFonts w:ascii="Arial" w:hAnsi="Arial" w:cs="Arial"/>
+        </w:rPr>
+        <w:t>are</w:t>
+      </w:r>
+      <w:r>
+        <w:rPr>
+          <w:rFonts w:ascii="Arial" w:hAnsi="Arial" w:cs="Arial"/>
+        </w:rPr>
+        <w:t xml:space="preserve"> that a company owns trucks with a cargo space of 16.5 m long, 2.5 m wide and 4.0 m high and that it transports parcels of three different types: A, B and C. The sizes of the types are:</w:t>
       </w:r>
       <w:r>
         <w:rPr>
@@ -3930,7 +4117,19 @@
         <w:rPr>
           <w:rFonts w:ascii="Arial" w:hAnsi="Arial" w:cs="Arial"/>
         </w:rPr>
-        <w:t xml:space="preserve"> for types A, B and C respectively. Our computer application should compute, for a given set of parcels (that may or may not fit into a truck), a packing that maximises the total value.</w:t>
+        <w:t xml:space="preserve"> for types A, B and C respectively. </w:t>
+      </w:r>
+      <w:r>
+        <w:rPr>
+          <w:rFonts w:ascii="Arial" w:hAnsi="Arial" w:cs="Arial"/>
+        </w:rPr>
+        <w:t>The</w:t>
+      </w:r>
+      <w:r>
+        <w:rPr>
+          <w:rFonts w:ascii="Arial" w:hAnsi="Arial" w:cs="Arial"/>
+        </w:rPr>
+        <w:t xml:space="preserve"> computer application should compute, for a given set of parcels (that may or may not fit into a truck), a packing that maximises the total value.</w:t>
       </w:r>
     </w:p>
     <w:p>
@@ -4011,7 +4210,43 @@
         <w:rPr>
           <w:rFonts w:ascii="Arial" w:hAnsi="Arial" w:cs="Arial"/>
         </w:rPr>
-        <w:t xml:space="preserve">In addition, after answering the two questions above, we should now assume that the company transports pentomino shaped parcels of types L, P and T (see Appendix A, Figure </w:t>
+        <w:t xml:space="preserve">In addition, after answering the two questions above, </w:t>
+      </w:r>
+      <w:r>
+        <w:rPr>
+          <w:rFonts w:ascii="Arial" w:hAnsi="Arial" w:cs="Arial"/>
+        </w:rPr>
+        <w:t>it</w:t>
+      </w:r>
+      <w:r>
+        <w:rPr>
+          <w:rFonts w:ascii="Arial" w:hAnsi="Arial" w:cs="Arial"/>
+        </w:rPr>
+        <w:t xml:space="preserve"> should now </w:t>
+      </w:r>
+      <w:r>
+        <w:rPr>
+          <w:rFonts w:ascii="Arial" w:hAnsi="Arial" w:cs="Arial"/>
+        </w:rPr>
+        <w:t xml:space="preserve">be </w:t>
+      </w:r>
+      <w:r>
+        <w:rPr>
+          <w:rFonts w:ascii="Arial" w:hAnsi="Arial" w:cs="Arial"/>
+        </w:rPr>
+        <w:t>assume</w:t>
+      </w:r>
+      <w:r>
+        <w:rPr>
+          <w:rFonts w:ascii="Arial" w:hAnsi="Arial" w:cs="Arial"/>
+        </w:rPr>
+        <w:t>d</w:t>
+      </w:r>
+      <w:r>
+        <w:rPr>
+          <w:rFonts w:ascii="Arial" w:hAnsi="Arial" w:cs="Arial"/>
+        </w:rPr>
+        <w:t xml:space="preserve"> that the company transports pentomino shaped parcels of types L, P and T (see Appendix A, Figure </w:t>
       </w:r>
       <w:r>
         <w:rPr>
@@ -4082,7 +4317,7 @@
           <w:rFonts w:ascii="Arial" w:hAnsi="Arial" w:cs="Arial"/>
         </w:rPr>
       </w:pPr>
-      <w:bookmarkStart w:id="3" w:name="_Toc440021288"/>
+      <w:bookmarkStart w:id="2" w:name="_Toc440021288"/>
       <w:r>
         <w:rPr>
           <w:rFonts w:ascii="Arial" w:hAnsi="Arial" w:cs="Arial"/>
@@ -4095,7 +4330,7 @@
         </w:rPr>
         <w:t>n</w:t>
       </w:r>
-      <w:bookmarkEnd w:id="3"/>
+      <w:bookmarkEnd w:id="2"/>
     </w:p>
     <w:p>
       <w:pPr>
@@ -4197,104 +4432,240 @@
           <w:rFonts w:ascii="Arial" w:hAnsi="Arial" w:cs="Arial"/>
         </w:rPr>
       </w:pPr>
-      <w:bookmarkStart w:id="4" w:name="_Toc440021289"/>
+      <w:bookmarkStart w:id="3" w:name="_Toc440021289"/>
       <w:r>
         <w:rPr>
           <w:rFonts w:ascii="Arial" w:hAnsi="Arial" w:cs="Arial"/>
         </w:rPr>
         <w:t>1.3 Structure</w:t>
       </w:r>
+      <w:bookmarkEnd w:id="3"/>
+    </w:p>
+    <w:p>
+      <w:pPr>
+        <w:rPr>
+          <w:rFonts w:ascii="Arial" w:hAnsi="Arial" w:cs="Arial"/>
+        </w:rPr>
+      </w:pPr>
+      <w:r>
+        <w:rPr>
+          <w:rFonts w:ascii="Arial" w:hAnsi="Arial" w:cs="Arial"/>
+        </w:rPr>
+        <w:t xml:space="preserve">Chapter 2 of the report describes the three algorithmic approaches to solve the assigned problem </w:t>
+      </w:r>
+      <w:r>
+        <w:rPr>
+          <w:rFonts w:ascii="Arial" w:hAnsi="Arial" w:cs="Arial"/>
+        </w:rPr>
+        <w:t>(a greedy approximation</w:t>
+      </w:r>
+      <w:r>
+        <w:rPr>
+          <w:rFonts w:ascii="Arial" w:hAnsi="Arial" w:cs="Arial"/>
+        </w:rPr>
+        <w:t xml:space="preserve"> algorithm, a hill climbing and a genetic algorithm) </w:t>
+      </w:r>
+      <w:r>
+        <w:rPr>
+          <w:rFonts w:ascii="Arial" w:hAnsi="Arial" w:cs="Arial"/>
+        </w:rPr>
+        <w:t>as well as some aspects of their implementation in the application that was the result of this project. Chapter 3 gives concise answers to the four individual questions posed by the project assignment (</w:t>
+      </w:r>
+      <w:r>
+        <w:rPr>
+          <w:rFonts w:ascii="Arial" w:hAnsi="Arial" w:cs="Arial"/>
+        </w:rPr>
+        <w:t>see</w:t>
+      </w:r>
+      <w:r>
+        <w:rPr>
+          <w:rFonts w:ascii="Arial" w:hAnsi="Arial" w:cs="Arial"/>
+        </w:rPr>
+        <w:t xml:space="preserve"> 1.1)</w:t>
+      </w:r>
+      <w:r>
+        <w:rPr>
+          <w:rFonts w:ascii="Arial" w:hAnsi="Arial" w:cs="Arial"/>
+        </w:rPr>
+        <w:t xml:space="preserve"> without going into a lot of detail regarding the implication of the results. In chapter 4</w:t>
+      </w:r>
+      <w:r>
+        <w:rPr>
+          <w:rFonts w:ascii="Arial" w:hAnsi="Arial" w:cs="Arial"/>
+        </w:rPr>
+        <w:t xml:space="preserve"> several experiments </w:t>
+      </w:r>
+      <w:r>
+        <w:rPr>
+          <w:rFonts w:ascii="Arial" w:hAnsi="Arial" w:cs="Arial"/>
+        </w:rPr>
+        <w:t xml:space="preserve">are described </w:t>
+      </w:r>
+      <w:r>
+        <w:rPr>
+          <w:rFonts w:ascii="Arial" w:hAnsi="Arial" w:cs="Arial"/>
+        </w:rPr>
+        <w:t xml:space="preserve">in which certain parameters crucial for the performance of the three chosen algorithms </w:t>
+      </w:r>
+      <w:r>
+        <w:rPr>
+          <w:rFonts w:ascii="Arial" w:hAnsi="Arial" w:cs="Arial"/>
+        </w:rPr>
+        <w:t>are varied</w:t>
+      </w:r>
+      <w:r>
+        <w:rPr>
+          <w:rFonts w:ascii="Arial" w:hAnsi="Arial" w:cs="Arial"/>
+        </w:rPr>
+        <w:t xml:space="preserve">, including their results. The first part of the chapter deals with the variation of aspects of the problem that are applicable to all algorithms, the later parts describe </w:t>
+      </w:r>
+      <w:r>
+        <w:rPr>
+          <w:rFonts w:ascii="Arial" w:hAnsi="Arial" w:cs="Arial"/>
+        </w:rPr>
+        <w:t>experiments on individual aspects of each algorithm.</w:t>
+      </w:r>
+      <w:r>
+        <w:rPr>
+          <w:rFonts w:ascii="Arial" w:hAnsi="Arial" w:cs="Arial"/>
+        </w:rPr>
+        <w:t xml:space="preserve"> Lastly, in chapter 5, we draw conclusions from the previously described results of our experiments.</w:t>
+      </w:r>
+      <w:r>
+        <w:rPr>
+          <w:rFonts w:ascii="Arial" w:hAnsi="Arial" w:cs="Arial"/>
+        </w:rPr>
+        <w:t xml:space="preserve"> </w:t>
+      </w:r>
+    </w:p>
+    <w:p>
+      <w:pPr>
+        <w:pStyle w:val="berschrift1"/>
+        <w:rPr>
+          <w:rFonts w:ascii="Arial" w:hAnsi="Arial" w:cs="Arial"/>
+        </w:rPr>
+      </w:pPr>
+      <w:bookmarkStart w:id="4" w:name="_Toc440021290"/>
+      <w:r>
+        <w:rPr>
+          <w:rFonts w:ascii="Arial" w:hAnsi="Arial" w:cs="Arial"/>
+        </w:rPr>
+        <w:t>2. Algorithms for the knapsack problem</w:t>
+      </w:r>
       <w:bookmarkEnd w:id="4"/>
     </w:p>
     <w:p>
       <w:pPr>
-        <w:rPr>
-          <w:rFonts w:ascii="Arial" w:hAnsi="Arial" w:cs="Arial"/>
-        </w:rPr>
-      </w:pPr>
-      <w:r>
-        <w:rPr>
-          <w:rFonts w:ascii="Arial" w:hAnsi="Arial" w:cs="Arial"/>
-        </w:rPr>
-        <w:t xml:space="preserve">Chapter 2 of the report describes the three algorithmic approaches to solve the assigned problem </w:t>
-      </w:r>
-      <w:r>
-        <w:rPr>
-          <w:rFonts w:ascii="Arial" w:hAnsi="Arial" w:cs="Arial"/>
-        </w:rPr>
-        <w:t>(a greedy approximation</w:t>
-      </w:r>
-      <w:r>
-        <w:rPr>
-          <w:rFonts w:ascii="Arial" w:hAnsi="Arial" w:cs="Arial"/>
-        </w:rPr>
-        <w:t xml:space="preserve"> algorithm, a hill climbing and a genetic algorithm) </w:t>
-      </w:r>
-      <w:r>
-        <w:rPr>
-          <w:rFonts w:ascii="Arial" w:hAnsi="Arial" w:cs="Arial"/>
-        </w:rPr>
-        <w:t>as well as some aspects of their implementation in the application that was the result of this project. Chapter 3 gives concise answers to the four individual questions posed by the project assignment (</w:t>
-      </w:r>
-      <w:r>
-        <w:rPr>
-          <w:rFonts w:ascii="Arial" w:hAnsi="Arial" w:cs="Arial"/>
-        </w:rPr>
-        <w:t>see</w:t>
-      </w:r>
-      <w:r>
-        <w:rPr>
-          <w:rFonts w:ascii="Arial" w:hAnsi="Arial" w:cs="Arial"/>
-        </w:rPr>
-        <w:t xml:space="preserve"> 1.1)</w:t>
-      </w:r>
-      <w:r>
-        <w:rPr>
-          <w:rFonts w:ascii="Arial" w:hAnsi="Arial" w:cs="Arial"/>
-        </w:rPr>
-        <w:t xml:space="preserve"> without going into a lot of detail regarding the implication of the results. In chapter 4</w:t>
-      </w:r>
-      <w:r>
-        <w:rPr>
-          <w:rFonts w:ascii="Arial" w:hAnsi="Arial" w:cs="Arial"/>
-        </w:rPr>
-        <w:t xml:space="preserve"> several experiments </w:t>
-      </w:r>
-      <w:r>
-        <w:rPr>
-          <w:rFonts w:ascii="Arial" w:hAnsi="Arial" w:cs="Arial"/>
-        </w:rPr>
-        <w:t xml:space="preserve">are described </w:t>
-      </w:r>
-      <w:r>
-        <w:rPr>
-          <w:rFonts w:ascii="Arial" w:hAnsi="Arial" w:cs="Arial"/>
-        </w:rPr>
-        <w:t xml:space="preserve">in which certain parameters crucial for the performance of the three chosen algorithms </w:t>
-      </w:r>
-      <w:r>
-        <w:rPr>
-          <w:rFonts w:ascii="Arial" w:hAnsi="Arial" w:cs="Arial"/>
-        </w:rPr>
-        <w:t>are varied</w:t>
-      </w:r>
-      <w:r>
-        <w:rPr>
-          <w:rFonts w:ascii="Arial" w:hAnsi="Arial" w:cs="Arial"/>
-        </w:rPr>
-        <w:t xml:space="preserve">, including their results. The first part of the chapter deals with the variation of aspects of the problem that are applicable to all algorithms, the later parts describe </w:t>
-      </w:r>
-      <w:r>
-        <w:rPr>
-          <w:rFonts w:ascii="Arial" w:hAnsi="Arial" w:cs="Arial"/>
-        </w:rPr>
-        <w:t>experiments on individual aspects of each algorithm.</w:t>
-      </w:r>
-      <w:r>
-        <w:rPr>
-          <w:rFonts w:ascii="Arial" w:hAnsi="Arial" w:cs="Arial"/>
-        </w:rPr>
-        <w:t xml:space="preserve"> Lastly, in chapter 5, we draw conclusions from the previously described results of our experiments.</w:t>
+        <w:pStyle w:val="berschrift2"/>
+        <w:rPr>
+          <w:rFonts w:ascii="Arial" w:hAnsi="Arial" w:cs="Arial"/>
+        </w:rPr>
+      </w:pPr>
+      <w:bookmarkStart w:id="5" w:name="_Toc440021291"/>
+      <w:r>
+        <w:rPr>
+          <w:rFonts w:ascii="Arial" w:hAnsi="Arial" w:cs="Arial"/>
+        </w:rPr>
+        <w:t xml:space="preserve">2.1 Greedy </w:t>
+      </w:r>
+      <w:r>
+        <w:rPr>
+          <w:rFonts w:ascii="Arial" w:hAnsi="Arial" w:cs="Arial"/>
+        </w:rPr>
+        <w:t xml:space="preserve">approximation </w:t>
+      </w:r>
+      <w:r>
+        <w:rPr>
+          <w:rFonts w:ascii="Arial" w:hAnsi="Arial" w:cs="Arial"/>
+        </w:rPr>
+        <w:t>algorithm</w:t>
+      </w:r>
+      <w:bookmarkEnd w:id="5"/>
+    </w:p>
+    <w:p>
+      <w:pPr>
+        <w:rPr>
+          <w:rFonts w:ascii="Arial" w:hAnsi="Arial" w:cs="Arial"/>
+        </w:rPr>
+      </w:pPr>
+      <w:r>
+        <w:rPr>
+          <w:rFonts w:ascii="Arial" w:hAnsi="Arial" w:cs="Arial"/>
+        </w:rPr>
+        <w:t xml:space="preserve">While not in the form of a three-dimensional knapsack problem such as the one that is subject of this project report, the idea of a so called greedy approximation algorithm stems from the American mathematical scientist George Dantzig. In his version of the algorithm the items (in this case packages) to be placed in the knapsack are sorted by their value per weight (which is the volume for this problem) and then placed in the knapsack in </w:t>
+      </w:r>
+      <w:r>
+        <w:rPr>
+          <w:rFonts w:ascii="Arial" w:hAnsi="Arial" w:cs="Arial"/>
+        </w:rPr>
+        <w:t>the resulting</w:t>
+      </w:r>
+      <w:r>
+        <w:rPr>
+          <w:rFonts w:ascii="Arial" w:hAnsi="Arial" w:cs="Arial"/>
+        </w:rPr>
+        <w:t xml:space="preserve"> sequence</w:t>
+      </w:r>
+      <w:r>
+        <w:rPr>
+          <w:rFonts w:ascii="Arial" w:hAnsi="Arial" w:cs="Arial"/>
+        </w:rPr>
+        <w:t>.</w:t>
+      </w:r>
+    </w:p>
+    <w:p>
+      <w:pPr>
+        <w:rPr>
+          <w:rFonts w:ascii="Arial" w:hAnsi="Arial" w:cs="Arial"/>
+        </w:rPr>
+      </w:pPr>
+      <w:r>
+        <w:rPr>
+          <w:rFonts w:ascii="Arial" w:hAnsi="Arial" w:cs="Arial"/>
+        </w:rPr>
+        <w:t xml:space="preserve">The </w:t>
+      </w:r>
+      <w:r>
+        <w:rPr>
+          <w:rFonts w:ascii="Arial" w:hAnsi="Arial" w:cs="Arial"/>
+        </w:rPr>
+        <w:t xml:space="preserve">basic </w:t>
+      </w:r>
+      <w:r>
+        <w:rPr>
+          <w:rFonts w:ascii="Arial" w:hAnsi="Arial" w:cs="Arial"/>
+        </w:rPr>
+        <w:t>implementation</w:t>
+      </w:r>
+      <w:r>
+        <w:rPr>
+          <w:rFonts w:ascii="Arial" w:hAnsi="Arial" w:cs="Arial"/>
+        </w:rPr>
+        <w:t xml:space="preserve"> of that principle in our algorithm is the following. From the packages that are chosen by the user to be placed in the cargo space the ones with the highest value to volume ratio are placed first as long as there is a supply of them. When the supply of packages of the first type is exhausted and there is empty space left, the next </w:t>
+      </w:r>
+      <w:r>
+        <w:rPr>
+          <w:rFonts w:ascii="Arial" w:hAnsi="Arial" w:cs="Arial"/>
+        </w:rPr>
+        <w:t xml:space="preserve">type of package will be placed. That process is repeated until all packages have been placed or </w:t>
+      </w:r>
+      <w:r>
+        <w:rPr>
+          <w:rFonts w:ascii="Arial" w:hAnsi="Arial" w:cs="Arial"/>
+        </w:rPr>
+        <w:t>none of the</w:t>
+      </w:r>
+      <w:r>
+        <w:rPr>
+          <w:rFonts w:ascii="Arial" w:hAnsi="Arial" w:cs="Arial"/>
+        </w:rPr>
+        <w:t xml:space="preserve"> package</w:t>
+      </w:r>
+      <w:r>
+        <w:rPr>
+          <w:rFonts w:ascii="Arial" w:hAnsi="Arial" w:cs="Arial"/>
+        </w:rPr>
+        <w:t>s</w:t>
       </w:r>
       <w:r>
         <w:rPr>
@@ -4302,142 +4673,6 @@
         </w:rPr>
         <w:t xml:space="preserve"> </w:t>
       </w:r>
-    </w:p>
-    <w:p>
-      <w:pPr>
-        <w:pStyle w:val="berschrift1"/>
-        <w:rPr>
-          <w:rFonts w:ascii="Arial" w:hAnsi="Arial" w:cs="Arial"/>
-        </w:rPr>
-      </w:pPr>
-      <w:bookmarkStart w:id="5" w:name="_Toc440021290"/>
-      <w:r>
-        <w:rPr>
-          <w:rFonts w:ascii="Arial" w:hAnsi="Arial" w:cs="Arial"/>
-        </w:rPr>
-        <w:t>2. Algorithms for the knapsack problem</w:t>
-      </w:r>
-      <w:bookmarkEnd w:id="5"/>
-    </w:p>
-    <w:p>
-      <w:pPr>
-        <w:pStyle w:val="berschrift2"/>
-        <w:rPr>
-          <w:rFonts w:ascii="Arial" w:hAnsi="Arial" w:cs="Arial"/>
-        </w:rPr>
-      </w:pPr>
-      <w:bookmarkStart w:id="6" w:name="_Toc440021291"/>
-      <w:r>
-        <w:rPr>
-          <w:rFonts w:ascii="Arial" w:hAnsi="Arial" w:cs="Arial"/>
-        </w:rPr>
-        <w:t xml:space="preserve">2.1 Greedy </w:t>
-      </w:r>
-      <w:r>
-        <w:rPr>
-          <w:rFonts w:ascii="Arial" w:hAnsi="Arial" w:cs="Arial"/>
-        </w:rPr>
-        <w:t xml:space="preserve">approximation </w:t>
-      </w:r>
-      <w:r>
-        <w:rPr>
-          <w:rFonts w:ascii="Arial" w:hAnsi="Arial" w:cs="Arial"/>
-        </w:rPr>
-        <w:t>algorithm</w:t>
-      </w:r>
-      <w:bookmarkEnd w:id="6"/>
-    </w:p>
-    <w:p>
-      <w:pPr>
-        <w:rPr>
-          <w:rFonts w:ascii="Arial" w:hAnsi="Arial" w:cs="Arial"/>
-        </w:rPr>
-      </w:pPr>
-      <w:r>
-        <w:rPr>
-          <w:rFonts w:ascii="Arial" w:hAnsi="Arial" w:cs="Arial"/>
-        </w:rPr>
-        <w:t xml:space="preserve">While not in the form of a three-dimensional knapsack problem such as the one that is subject of this project report, the idea of a so called greedy approximation algorithm stems from the American mathematical scientist George Dantzig. In his version of the algorithm the items (in this case packages) to be placed in the knapsack are sorted by their value per weight (which is the volume for this problem) and then placed in the knapsack in </w:t>
-      </w:r>
-      <w:r>
-        <w:rPr>
-          <w:rFonts w:ascii="Arial" w:hAnsi="Arial" w:cs="Arial"/>
-        </w:rPr>
-        <w:t>the resulting</w:t>
-      </w:r>
-      <w:r>
-        <w:rPr>
-          <w:rFonts w:ascii="Arial" w:hAnsi="Arial" w:cs="Arial"/>
-        </w:rPr>
-        <w:t xml:space="preserve"> sequence</w:t>
-      </w:r>
-      <w:r>
-        <w:rPr>
-          <w:rFonts w:ascii="Arial" w:hAnsi="Arial" w:cs="Arial"/>
-        </w:rPr>
-        <w:t>.</w:t>
-      </w:r>
-    </w:p>
-    <w:p>
-      <w:pPr>
-        <w:rPr>
-          <w:rFonts w:ascii="Arial" w:hAnsi="Arial" w:cs="Arial"/>
-        </w:rPr>
-      </w:pPr>
-      <w:r>
-        <w:rPr>
-          <w:rFonts w:ascii="Arial" w:hAnsi="Arial" w:cs="Arial"/>
-        </w:rPr>
-        <w:t xml:space="preserve">The </w:t>
-      </w:r>
-      <w:r>
-        <w:rPr>
-          <w:rFonts w:ascii="Arial" w:hAnsi="Arial" w:cs="Arial"/>
-        </w:rPr>
-        <w:t xml:space="preserve">basic </w:t>
-      </w:r>
-      <w:r>
-        <w:rPr>
-          <w:rFonts w:ascii="Arial" w:hAnsi="Arial" w:cs="Arial"/>
-        </w:rPr>
-        <w:t>implementation</w:t>
-      </w:r>
-      <w:r>
-        <w:rPr>
-          <w:rFonts w:ascii="Arial" w:hAnsi="Arial" w:cs="Arial"/>
-        </w:rPr>
-        <w:t xml:space="preserve"> of that principle in our algorithm is the following. From the packages that are chosen by the user to be placed in the cargo space the ones with the highest value to volume ratio are placed first as long as there is a supply of them. When the supply of packages of the first type is exhausted and there is empty space left, the next </w:t>
-      </w:r>
-      <w:r>
-        <w:rPr>
-          <w:rFonts w:ascii="Arial" w:hAnsi="Arial" w:cs="Arial"/>
-        </w:rPr>
-        <w:t xml:space="preserve">type of package will be placed. That process is repeated until all packages have been placed or </w:t>
-      </w:r>
-      <w:r>
-        <w:rPr>
-          <w:rFonts w:ascii="Arial" w:hAnsi="Arial" w:cs="Arial"/>
-        </w:rPr>
-        <w:t>none of the</w:t>
-      </w:r>
-      <w:r>
-        <w:rPr>
-          <w:rFonts w:ascii="Arial" w:hAnsi="Arial" w:cs="Arial"/>
-        </w:rPr>
-        <w:t xml:space="preserve"> package</w:t>
-      </w:r>
-      <w:r>
-        <w:rPr>
-          <w:rFonts w:ascii="Arial" w:hAnsi="Arial" w:cs="Arial"/>
-        </w:rPr>
-        <w:t>s</w:t>
-      </w:r>
-      <w:r>
-        <w:rPr>
-          <w:rFonts w:ascii="Arial" w:hAnsi="Arial" w:cs="Arial"/>
-        </w:rPr>
-        <w:t xml:space="preserve"> </w:t>
-      </w:r>
       <w:r>
         <w:rPr>
           <w:rFonts w:ascii="Arial" w:hAnsi="Arial" w:cs="Arial"/>
@@ -4533,7 +4768,11 @@
     <w:p>
       <w:pPr>
         <w:keepNext/>
-      </w:pPr>
+        <w:rPr>
+          <w:rFonts w:ascii="Arial" w:hAnsi="Arial" w:cs="Arial"/>
+        </w:rPr>
+      </w:pPr>
+      <w:bookmarkStart w:id="6" w:name="_GoBack"/>
       <w:r>
         <w:rPr>
           <w:rFonts w:ascii="Arial" w:hAnsi="Arial" w:cs="Arial"/>
@@ -4542,10 +4781,10 @@
         </w:rPr>
         <w:lastRenderedPageBreak/>
         <w:drawing>
-          <wp:inline distT="0" distB="0" distL="0" distR="0" wp14:anchorId="48EEE801" wp14:editId="10474E46">
+          <wp:inline distT="0" distB="0" distL="0" distR="0">
             <wp:extent cx="5731510" cy="3053749"/>
             <wp:effectExtent l="0" t="0" r="0" b="0"/>
-            <wp:docPr id="1" name="Grafik 1" descr="E:\Simon\Documents\GitHub\PP3\Report, presentation and related stuff\Report figure 1.png"/>
+            <wp:docPr id="2" name="Grafik 2" descr="E:\Simon\Documents\GitHub\PP3\Report, presentation and related stuff\Report figure 1.png"/>
             <wp:cNvGraphicFramePr>
               <a:graphicFrameLocks xmlns:a="http://schemas.openxmlformats.org/drawingml/2006/main" noChangeAspect="1"/>
             </wp:cNvGraphicFramePr>
@@ -4590,6 +4829,7 @@
           </wp:inline>
         </w:drawing>
       </w:r>
+      <w:bookmarkEnd w:id="6"/>
     </w:p>
     <w:p>
       <w:pPr>
@@ -4781,7 +5021,525 @@
         <w:rPr>
           <w:rFonts w:ascii="Arial" w:hAnsi="Arial" w:cs="Arial"/>
         </w:rPr>
-        <w:t xml:space="preserve"> The chromosomes of each individual are represented by an array of binary numbers. Each of these “genes” decides whether a certain package in a certain state of rotation and a certain position in the cargo space is included in the solution. To evaluate the fitness of an individual resulting from that information</w:t>
+        <w:t xml:space="preserve"> The chromosomes of each individual are represente</w:t>
+      </w:r>
+      <w:r>
+        <w:rPr>
+          <w:rFonts w:ascii="Arial" w:hAnsi="Arial" w:cs="Arial"/>
+        </w:rPr>
+        <w:t>d by an array of 0 and 1 values</w:t>
+      </w:r>
+      <w:r>
+        <w:rPr>
+          <w:rFonts w:ascii="Arial" w:hAnsi="Arial" w:cs="Arial"/>
+        </w:rPr>
+        <w:t>, which are generated randomly for the initial population.</w:t>
+      </w:r>
+      <w:r>
+        <w:rPr>
+          <w:rFonts w:ascii="Arial" w:hAnsi="Arial" w:cs="Arial"/>
+        </w:rPr>
+        <w:t xml:space="preserve"> Each of these “genes” decides whether a certain package in a certain state of rotation and a certain position in the cargo space is included in the solution. To evaluate the fitness of an individual resulting from that information</w:t>
+      </w:r>
+      <w:r>
+        <w:rPr>
+          <w:rFonts w:ascii="Arial" w:hAnsi="Arial" w:cs="Arial"/>
+        </w:rPr>
+        <w:t xml:space="preserve"> (i.e. the actual packing in the cargo space)</w:t>
+      </w:r>
+      <w:r>
+        <w:rPr>
+          <w:rFonts w:ascii="Arial" w:hAnsi="Arial" w:cs="Arial"/>
+        </w:rPr>
+        <w:t>, this binary string of numbers is interpreted and converted into a packing. This packing is then evaluated to calculate the fitness of that individual.</w:t>
+      </w:r>
+    </w:p>
+    <w:p>
+      <w:pPr>
+        <w:rPr>
+          <w:rFonts w:ascii="Arial" w:hAnsi="Arial" w:cs="Arial"/>
+        </w:rPr>
+      </w:pPr>
+      <w:r>
+        <w:rPr>
+          <w:rFonts w:ascii="Arial" w:hAnsi="Arial" w:cs="Arial"/>
+        </w:rPr>
+        <w:t xml:space="preserve">For the purpose of experimenting with the effects of changing vital methods and parameters on the performance of the genetic algorithm, several different selection methods and fitness evaluation functions have been </w:t>
+      </w:r>
+      <w:r>
+        <w:rPr>
+          <w:rFonts w:ascii="Arial" w:hAnsi="Arial" w:cs="Arial"/>
+        </w:rPr>
+        <w:t>implemented.</w:t>
+      </w:r>
+    </w:p>
+    <w:p>
+      <w:pPr>
+        <w:pStyle w:val="berschrift1"/>
+        <w:rPr>
+          <w:rFonts w:ascii="Arial" w:hAnsi="Arial" w:cs="Arial"/>
+        </w:rPr>
+      </w:pPr>
+      <w:bookmarkStart w:id="9" w:name="_Toc440021294"/>
+      <w:r>
+        <w:rPr>
+          <w:rFonts w:ascii="Arial" w:hAnsi="Arial" w:cs="Arial"/>
+        </w:rPr>
+        <w:t>3. Assignment results</w:t>
+      </w:r>
+      <w:bookmarkEnd w:id="9"/>
+    </w:p>
+    <w:p>
+      <w:pPr>
+        <w:pStyle w:val="berschrift2"/>
+        <w:rPr>
+          <w:rFonts w:ascii="Arial" w:hAnsi="Arial" w:cs="Arial"/>
+        </w:rPr>
+      </w:pPr>
+      <w:bookmarkStart w:id="10" w:name="_Toc440021295"/>
+      <w:r>
+        <w:rPr>
+          <w:rFonts w:ascii="Arial" w:hAnsi="Arial" w:cs="Arial"/>
+        </w:rPr>
+        <w:t>3.1 Using rectangular packages</w:t>
+      </w:r>
+      <w:bookmarkEnd w:id="10"/>
+    </w:p>
+    <w:p>
+      <w:pPr>
+        <w:rPr>
+          <w:rFonts w:ascii="Arial" w:hAnsi="Arial" w:cs="Arial"/>
+        </w:rPr>
+      </w:pPr>
+      <w:r>
+        <w:rPr>
+          <w:rFonts w:ascii="Arial" w:hAnsi="Arial" w:cs="Arial"/>
+        </w:rPr>
+        <w:t>Considering the results achieved so far, using mostly the greedy approximation algorithm, there is no definitive solution to the first question posed. While it might be possible to fill the entire cargo space (especially using more sophisticated algorithms), it could not be confirmed that it is possible.</w:t>
+      </w:r>
+    </w:p>
+    <w:p>
+      <w:pPr>
+        <w:rPr>
+          <w:rFonts w:ascii="Arial" w:hAnsi="Arial" w:cs="Arial"/>
+        </w:rPr>
+      </w:pPr>
+      <w:r>
+        <w:rPr>
+          <w:rFonts w:ascii="Arial" w:hAnsi="Arial" w:cs="Arial"/>
+        </w:rPr>
+        <w:lastRenderedPageBreak/>
+        <w:t xml:space="preserve">As for the best result achieved so by any of the algorithms so far in terms of maximising the value of a single packing, the highest value </w:t>
+      </w:r>
+      <w:r>
+        <w:rPr>
+          <w:rFonts w:ascii="Arial" w:hAnsi="Arial" w:cs="Arial"/>
+        </w:rPr>
+        <w:t xml:space="preserve">achieved over X test runs </w:t>
+      </w:r>
+      <w:r>
+        <w:rPr>
+          <w:rFonts w:ascii="Arial" w:hAnsi="Arial" w:cs="Arial"/>
+        </w:rPr>
+        <w:t xml:space="preserve">was </w:t>
+      </w:r>
+      <w:r>
+        <w:rPr>
+          <w:rFonts w:ascii="Arial" w:hAnsi="Arial" w:cs="Arial"/>
+        </w:rPr>
+        <w:t xml:space="preserve">Y (just </w:t>
+      </w:r>
+      <w:r>
+        <w:rPr>
+          <w:rFonts w:ascii="Arial" w:hAnsi="Arial" w:cs="Arial"/>
+        </w:rPr>
+        <w:t>placeholder</w:t>
+      </w:r>
+      <w:r>
+        <w:rPr>
+          <w:rFonts w:ascii="Arial" w:hAnsi="Arial" w:cs="Arial"/>
+        </w:rPr>
+        <w:t>s</w:t>
+      </w:r>
+      <w:r>
+        <w:rPr>
+          <w:rFonts w:ascii="Arial" w:hAnsi="Arial" w:cs="Arial"/>
+        </w:rPr>
+        <w:t xml:space="preserve"> for now, no </w:t>
+      </w:r>
+      <w:r>
+        <w:rPr>
+          <w:rFonts w:ascii="Arial" w:hAnsi="Arial" w:cs="Arial"/>
+        </w:rPr>
+        <w:t>real t</w:t>
+      </w:r>
+      <w:r>
+        <w:rPr>
+          <w:rFonts w:ascii="Arial" w:hAnsi="Arial" w:cs="Arial"/>
+        </w:rPr>
+        <w:t>ests done yet).</w:t>
+      </w:r>
+    </w:p>
+    <w:p>
+      <w:pPr>
+        <w:pStyle w:val="berschrift2"/>
+        <w:rPr>
+          <w:rFonts w:ascii="Arial" w:hAnsi="Arial" w:cs="Arial"/>
+        </w:rPr>
+      </w:pPr>
+      <w:bookmarkStart w:id="11" w:name="_Toc440021296"/>
+      <w:r>
+        <w:rPr>
+          <w:rFonts w:ascii="Arial" w:hAnsi="Arial" w:cs="Arial"/>
+        </w:rPr>
+        <w:t>3.2 Using pentomino-shaped packages</w:t>
+      </w:r>
+      <w:bookmarkEnd w:id="11"/>
+    </w:p>
+    <w:p>
+      <w:pPr>
+        <w:pStyle w:val="berschrift1"/>
+        <w:rPr>
+          <w:rFonts w:ascii="Arial" w:hAnsi="Arial" w:cs="Arial"/>
+        </w:rPr>
+      </w:pPr>
+      <w:bookmarkStart w:id="12" w:name="_Toc440021297"/>
+      <w:r>
+        <w:rPr>
+          <w:rFonts w:ascii="Arial" w:hAnsi="Arial" w:cs="Arial"/>
+        </w:rPr>
+        <w:t>4. Experiments and results</w:t>
+      </w:r>
+      <w:bookmarkEnd w:id="12"/>
+    </w:p>
+    <w:p>
+      <w:pPr>
+        <w:pStyle w:val="berschrift2"/>
+        <w:rPr>
+          <w:rFonts w:ascii="Arial" w:hAnsi="Arial" w:cs="Arial"/>
+        </w:rPr>
+      </w:pPr>
+      <w:bookmarkStart w:id="13" w:name="_Toc440021298"/>
+      <w:r>
+        <w:rPr>
+          <w:rFonts w:ascii="Arial" w:hAnsi="Arial" w:cs="Arial"/>
+        </w:rPr>
+        <w:t>4.1 Principles of evaluation</w:t>
+      </w:r>
+      <w:bookmarkEnd w:id="13"/>
+    </w:p>
+    <w:p>
+      <w:pPr>
+        <w:pStyle w:val="berschrift3"/>
+        <w:rPr>
+          <w:rFonts w:ascii="Arial" w:hAnsi="Arial" w:cs="Arial"/>
+        </w:rPr>
+      </w:pPr>
+      <w:bookmarkStart w:id="14" w:name="_Toc440021299"/>
+      <w:r>
+        <w:rPr>
+          <w:rFonts w:ascii="Arial" w:hAnsi="Arial" w:cs="Arial"/>
+        </w:rPr>
+        <w:t>4.1.1 Measures of performance</w:t>
+      </w:r>
+      <w:bookmarkEnd w:id="14"/>
+    </w:p>
+    <w:p>
+      <w:pPr>
+        <w:rPr>
+          <w:rFonts w:ascii="Arial" w:hAnsi="Arial" w:cs="Arial"/>
+        </w:rPr>
+      </w:pPr>
+      <w:r>
+        <w:rPr>
+          <w:rFonts w:ascii="Arial" w:hAnsi="Arial" w:cs="Arial"/>
+        </w:rPr>
+        <w:t>The most important factor taken into consideration during the evaluation of an algorithm’s performance is its ability to either maximise the value of a packing or minimise the number of gaps left in the cargo space, depending on the desired result.</w:t>
+      </w:r>
+    </w:p>
+    <w:p>
+      <w:pPr>
+        <w:rPr>
+          <w:rFonts w:ascii="Arial" w:hAnsi="Arial" w:cs="Arial"/>
+        </w:rPr>
+      </w:pPr>
+      <w:r>
+        <w:rPr>
+          <w:rFonts w:ascii="Arial" w:hAnsi="Arial" w:cs="Arial"/>
+        </w:rPr>
+        <w:t xml:space="preserve">Additionally the amount of time it takes the algorithm to compute a solution is considered as well since it has relevance in terms of </w:t>
+      </w:r>
+      <w:r>
+        <w:rPr>
+          <w:rFonts w:ascii="Arial" w:hAnsi="Arial" w:cs="Arial"/>
+        </w:rPr>
+        <w:t>practicability</w:t>
+      </w:r>
+      <w:r>
+        <w:rPr>
+          <w:rFonts w:ascii="Arial" w:hAnsi="Arial" w:cs="Arial"/>
+        </w:rPr>
+        <w:t xml:space="preserve"> as an application for actual use. It also gives some insight into the complexity/amount of computations that the algorithm requires to find a solution.</w:t>
+      </w:r>
+    </w:p>
+    <w:p>
+      <w:pPr>
+        <w:pStyle w:val="berschrift3"/>
+        <w:rPr>
+          <w:rFonts w:ascii="Arial" w:hAnsi="Arial" w:cs="Arial"/>
+        </w:rPr>
+      </w:pPr>
+      <w:bookmarkStart w:id="15" w:name="_Toc440021300"/>
+      <w:r>
+        <w:rPr>
+          <w:rFonts w:ascii="Arial" w:hAnsi="Arial" w:cs="Arial"/>
+        </w:rPr>
+        <w:t>4.1.2 Comparison</w:t>
+      </w:r>
+      <w:r>
+        <w:rPr>
+          <w:rFonts w:ascii="Arial" w:hAnsi="Arial" w:cs="Arial"/>
+        </w:rPr>
+        <w:t xml:space="preserve"> between results</w:t>
+      </w:r>
+      <w:bookmarkEnd w:id="15"/>
+    </w:p>
+    <w:p>
+      <w:pPr>
+        <w:rPr>
+          <w:rFonts w:ascii="Arial" w:hAnsi="Arial" w:cs="Arial"/>
+        </w:rPr>
+      </w:pPr>
+      <w:r>
+        <w:rPr>
+          <w:rFonts w:ascii="Arial" w:hAnsi="Arial" w:cs="Arial"/>
+        </w:rPr>
+        <w:t>In order to</w:t>
+      </w:r>
+      <w:r>
+        <w:rPr>
+          <w:rFonts w:ascii="Arial" w:hAnsi="Arial" w:cs="Arial"/>
+        </w:rPr>
+        <w:t xml:space="preserve"> be able to compare individual results, whether between those of different algorithms or those achieved</w:t>
+      </w:r>
+    </w:p>
+    <w:p>
+      <w:pPr>
+        <w:pStyle w:val="berschrift2"/>
+        <w:rPr>
+          <w:rFonts w:ascii="Arial" w:hAnsi="Arial" w:cs="Arial"/>
+        </w:rPr>
+      </w:pPr>
+      <w:bookmarkStart w:id="16" w:name="_Toc440021301"/>
+      <w:r>
+        <w:rPr>
+          <w:rFonts w:ascii="Arial" w:hAnsi="Arial" w:cs="Arial"/>
+        </w:rPr>
+        <w:t>4.2 For all algorithms</w:t>
+      </w:r>
+      <w:bookmarkEnd w:id="16"/>
+    </w:p>
+    <w:p>
+      <w:pPr>
+        <w:pStyle w:val="berschrift3"/>
+        <w:rPr>
+          <w:rFonts w:ascii="Arial" w:hAnsi="Arial" w:cs="Arial"/>
+        </w:rPr>
+      </w:pPr>
+      <w:bookmarkStart w:id="17" w:name="_Toc440021302"/>
+      <w:r>
+        <w:rPr>
+          <w:rFonts w:ascii="Arial" w:hAnsi="Arial" w:cs="Arial"/>
+        </w:rPr>
+        <w:t xml:space="preserve">4.2.1 Package </w:t>
+      </w:r>
+      <w:r>
+        <w:rPr>
+          <w:rFonts w:ascii="Arial" w:hAnsi="Arial" w:cs="Arial"/>
+        </w:rPr>
+        <w:t xml:space="preserve">type </w:t>
+      </w:r>
+      <w:r>
+        <w:rPr>
+          <w:rFonts w:ascii="Arial" w:hAnsi="Arial" w:cs="Arial"/>
+        </w:rPr>
+        <w:t>diversity</w:t>
+      </w:r>
+      <w:bookmarkEnd w:id="17"/>
+    </w:p>
+    <w:p>
+      <w:pPr>
+        <w:pStyle w:val="berschrift3"/>
+        <w:rPr>
+          <w:rFonts w:ascii="Arial" w:hAnsi="Arial" w:cs="Arial"/>
+        </w:rPr>
+      </w:pPr>
+      <w:bookmarkStart w:id="18" w:name="_Toc440021303"/>
+      <w:r>
+        <w:rPr>
+          <w:rFonts w:ascii="Arial" w:hAnsi="Arial" w:cs="Arial"/>
+        </w:rPr>
+        <w:t xml:space="preserve">4.2.2 Package </w:t>
+      </w:r>
+      <w:r>
+        <w:rPr>
+          <w:rFonts w:ascii="Arial" w:hAnsi="Arial" w:cs="Arial"/>
+        </w:rPr>
+        <w:t xml:space="preserve">and container </w:t>
+      </w:r>
+      <w:r>
+        <w:rPr>
+          <w:rFonts w:ascii="Arial" w:hAnsi="Arial" w:cs="Arial"/>
+        </w:rPr>
+        <w:t>size</w:t>
+      </w:r>
+      <w:bookmarkEnd w:id="18"/>
+    </w:p>
+    <w:p>
+      <w:pPr>
+        <w:pStyle w:val="berschrift2"/>
+        <w:rPr>
+          <w:rFonts w:ascii="Arial" w:hAnsi="Arial" w:cs="Arial"/>
+        </w:rPr>
+      </w:pPr>
+      <w:bookmarkStart w:id="19" w:name="_Toc440021304"/>
+      <w:r>
+        <w:rPr>
+          <w:rFonts w:ascii="Arial" w:hAnsi="Arial" w:cs="Arial"/>
+        </w:rPr>
+        <w:t>4.3</w:t>
+      </w:r>
+      <w:r>
+        <w:rPr>
+          <w:rFonts w:ascii="Arial" w:hAnsi="Arial" w:cs="Arial"/>
+        </w:rPr>
+        <w:t xml:space="preserve"> Greedy algorithm</w:t>
+      </w:r>
+      <w:bookmarkEnd w:id="19"/>
+    </w:p>
+    <w:p>
+      <w:pPr>
+        <w:pStyle w:val="berschrift3"/>
+        <w:rPr>
+          <w:rFonts w:ascii="Arial" w:hAnsi="Arial" w:cs="Arial"/>
+        </w:rPr>
+      </w:pPr>
+      <w:bookmarkStart w:id="20" w:name="_Toc440021305"/>
+      <w:r>
+        <w:rPr>
+          <w:rFonts w:ascii="Arial" w:hAnsi="Arial" w:cs="Arial"/>
+        </w:rPr>
+        <w:t>4.</w:t>
+      </w:r>
+      <w:r>
+        <w:rPr>
+          <w:rFonts w:ascii="Arial" w:hAnsi="Arial" w:cs="Arial"/>
+        </w:rPr>
+        <w:t>3</w:t>
+      </w:r>
+      <w:r>
+        <w:rPr>
+          <w:rFonts w:ascii="Arial" w:hAnsi="Arial" w:cs="Arial"/>
+        </w:rPr>
+        <w:t>.1 Different methods of selection order</w:t>
+      </w:r>
+      <w:bookmarkEnd w:id="20"/>
+    </w:p>
+    <w:p>
+      <w:pPr>
+        <w:rPr>
+          <w:rFonts w:ascii="Arial" w:hAnsi="Arial" w:cs="Arial"/>
+        </w:rPr>
+      </w:pPr>
+    </w:p>
+    <w:p>
+      <w:pPr>
+        <w:pStyle w:val="berschrift3"/>
+        <w:rPr>
+          <w:rFonts w:ascii="Arial" w:hAnsi="Arial" w:cs="Arial"/>
+        </w:rPr>
+      </w:pPr>
+      <w:bookmarkStart w:id="21" w:name="_Toc440021306"/>
+      <w:r>
+        <w:rPr>
+          <w:rFonts w:ascii="Arial" w:hAnsi="Arial" w:cs="Arial"/>
+        </w:rPr>
+        <w:lastRenderedPageBreak/>
+        <w:t>4.</w:t>
+      </w:r>
+      <w:r>
+        <w:rPr>
+          <w:rFonts w:ascii="Arial" w:hAnsi="Arial" w:cs="Arial"/>
+        </w:rPr>
+        <w:t>3</w:t>
+      </w:r>
+      <w:r>
+        <w:rPr>
+          <w:rFonts w:ascii="Arial" w:hAnsi="Arial" w:cs="Arial"/>
+        </w:rPr>
+        <w:t>.2 Rotation</w:t>
+      </w:r>
+      <w:bookmarkEnd w:id="21"/>
+    </w:p>
+    <w:p>
+      <w:pPr>
+        <w:pStyle w:val="berschrift3"/>
+        <w:rPr>
+          <w:rFonts w:ascii="Arial" w:hAnsi="Arial" w:cs="Arial"/>
+        </w:rPr>
+      </w:pPr>
+      <w:bookmarkStart w:id="22" w:name="_Toc440021307"/>
+      <w:r>
+        <w:rPr>
+          <w:rFonts w:ascii="Arial" w:hAnsi="Arial" w:cs="Arial"/>
+        </w:rPr>
+        <w:t>4.</w:t>
+      </w:r>
+      <w:r>
+        <w:rPr>
+          <w:rFonts w:ascii="Arial" w:hAnsi="Arial" w:cs="Arial"/>
+        </w:rPr>
+        <w:t>3</w:t>
+      </w:r>
+      <w:r>
+        <w:rPr>
+          <w:rFonts w:ascii="Arial" w:hAnsi="Arial" w:cs="Arial"/>
+        </w:rPr>
+        <w:t xml:space="preserve">.3 </w:t>
+      </w:r>
+      <w:r>
+        <w:rPr>
+          <w:rFonts w:ascii="Arial" w:hAnsi="Arial" w:cs="Arial"/>
+        </w:rPr>
+        <w:t>Finding and filling empty space</w:t>
+      </w:r>
+      <w:bookmarkEnd w:id="22"/>
+    </w:p>
+    <w:p>
+      <w:pPr>
+        <w:pStyle w:val="berschrift2"/>
+        <w:rPr>
+          <w:rFonts w:ascii="Arial" w:hAnsi="Arial" w:cs="Arial"/>
+        </w:rPr>
+      </w:pPr>
+      <w:bookmarkStart w:id="23" w:name="_Toc440021308"/>
+      <w:r>
+        <w:rPr>
+          <w:rFonts w:ascii="Arial" w:hAnsi="Arial" w:cs="Arial"/>
+        </w:rPr>
+        <w:t>4.</w:t>
+      </w:r>
+      <w:r>
+        <w:rPr>
+          <w:rFonts w:ascii="Arial" w:hAnsi="Arial" w:cs="Arial"/>
+        </w:rPr>
+        <w:t>4</w:t>
+      </w:r>
+      <w:r>
+        <w:rPr>
+          <w:rFonts w:ascii="Arial" w:hAnsi="Arial" w:cs="Arial"/>
+        </w:rPr>
+        <w:t xml:space="preserve"> Hill</w:t>
       </w:r>
       <w:r>
         <w:rPr>
@@ -4793,39 +5551,185 @@
         <w:rPr>
           <w:rFonts w:ascii="Arial" w:hAnsi="Arial" w:cs="Arial"/>
         </w:rPr>
-        <w:t>(i.e. the actual packing in the cargo space</w:t>
-      </w:r>
-      <w:r>
-        <w:rPr>
-          <w:rFonts w:ascii="Arial" w:hAnsi="Arial" w:cs="Arial"/>
-        </w:rPr>
-        <w:t>)</w:t>
-      </w:r>
-      <w:r>
-        <w:rPr>
-          <w:rFonts w:ascii="Arial" w:hAnsi="Arial" w:cs="Arial"/>
-        </w:rPr>
-        <w:t>, this binary string of numbers is interpreted and converted into a packing. This packing is then evaluated to calculate the fitness of that individual.</w:t>
-      </w:r>
-    </w:p>
-    <w:p>
-      <w:pPr>
-        <w:rPr>
-          <w:rFonts w:ascii="Arial" w:hAnsi="Arial" w:cs="Arial"/>
-        </w:rPr>
-      </w:pPr>
-      <w:r>
-        <w:rPr>
-          <w:rFonts w:ascii="Arial" w:hAnsi="Arial" w:cs="Arial"/>
-        </w:rPr>
-        <w:t xml:space="preserve">For the purpose of experimenting with the effects of changing vital methods and parameters on the performance of the genetic algorithm, several different selection methods and fitness evaluation functions have been </w:t>
-      </w:r>
-      <w:r>
-        <w:rPr>
-          <w:rFonts w:ascii="Arial" w:hAnsi="Arial" w:cs="Arial"/>
-        </w:rPr>
-        <w:t>implemented.</w:t>
-      </w:r>
+        <w:t>climbing algorithm</w:t>
+      </w:r>
+      <w:bookmarkEnd w:id="23"/>
+    </w:p>
+    <w:p>
+      <w:pPr>
+        <w:pStyle w:val="berschrift3"/>
+        <w:rPr>
+          <w:rFonts w:ascii="Arial" w:hAnsi="Arial" w:cs="Arial"/>
+        </w:rPr>
+      </w:pPr>
+      <w:bookmarkStart w:id="24" w:name="_Toc440021309"/>
+      <w:r>
+        <w:rPr>
+          <w:rFonts w:ascii="Arial" w:hAnsi="Arial" w:cs="Arial"/>
+        </w:rPr>
+        <w:t>4.</w:t>
+      </w:r>
+      <w:r>
+        <w:rPr>
+          <w:rFonts w:ascii="Arial" w:hAnsi="Arial" w:cs="Arial"/>
+        </w:rPr>
+        <w:t>4</w:t>
+      </w:r>
+      <w:r>
+        <w:rPr>
+          <w:rFonts w:ascii="Arial" w:hAnsi="Arial" w:cs="Arial"/>
+        </w:rPr>
+        <w:t>.1 Varying neighbourhoods</w:t>
+      </w:r>
+      <w:bookmarkEnd w:id="24"/>
+    </w:p>
+    <w:p>
+      <w:pPr>
+        <w:pStyle w:val="berschrift2"/>
+        <w:rPr>
+          <w:rFonts w:ascii="Arial" w:hAnsi="Arial" w:cs="Arial"/>
+        </w:rPr>
+      </w:pPr>
+      <w:bookmarkStart w:id="25" w:name="_Toc440021310"/>
+      <w:r>
+        <w:rPr>
+          <w:rFonts w:ascii="Arial" w:hAnsi="Arial" w:cs="Arial"/>
+        </w:rPr>
+        <w:t>4.</w:t>
+      </w:r>
+      <w:r>
+        <w:rPr>
+          <w:rFonts w:ascii="Arial" w:hAnsi="Arial" w:cs="Arial"/>
+        </w:rPr>
+        <w:t>5</w:t>
+      </w:r>
+      <w:r>
+        <w:rPr>
+          <w:rFonts w:ascii="Arial" w:hAnsi="Arial" w:cs="Arial"/>
+        </w:rPr>
+        <w:t xml:space="preserve"> Genetic algorithm</w:t>
+      </w:r>
+      <w:bookmarkEnd w:id="25"/>
+    </w:p>
+    <w:p>
+      <w:pPr>
+        <w:pStyle w:val="berschrift3"/>
+        <w:rPr>
+          <w:rFonts w:ascii="Arial" w:hAnsi="Arial" w:cs="Arial"/>
+        </w:rPr>
+      </w:pPr>
+      <w:bookmarkStart w:id="26" w:name="_Toc440021311"/>
+      <w:r>
+        <w:rPr>
+          <w:rFonts w:ascii="Arial" w:hAnsi="Arial" w:cs="Arial"/>
+        </w:rPr>
+        <w:t>4.</w:t>
+      </w:r>
+      <w:r>
+        <w:rPr>
+          <w:rFonts w:ascii="Arial" w:hAnsi="Arial" w:cs="Arial"/>
+        </w:rPr>
+        <w:t>5</w:t>
+      </w:r>
+      <w:r>
+        <w:rPr>
+          <w:rFonts w:ascii="Arial" w:hAnsi="Arial" w:cs="Arial"/>
+        </w:rPr>
+        <w:t>.</w:t>
+      </w:r>
+      <w:r>
+        <w:rPr>
+          <w:rFonts w:ascii="Arial" w:hAnsi="Arial" w:cs="Arial"/>
+        </w:rPr>
+        <w:t>1</w:t>
+      </w:r>
+      <w:r>
+        <w:rPr>
+          <w:rFonts w:ascii="Arial" w:hAnsi="Arial" w:cs="Arial"/>
+        </w:rPr>
+        <w:t xml:space="preserve"> Different generation sizes</w:t>
+      </w:r>
+      <w:bookmarkEnd w:id="26"/>
+    </w:p>
+    <w:p>
+      <w:pPr>
+        <w:pStyle w:val="berschrift3"/>
+        <w:rPr>
+          <w:rFonts w:ascii="Arial" w:hAnsi="Arial" w:cs="Arial"/>
+        </w:rPr>
+      </w:pPr>
+      <w:bookmarkStart w:id="27" w:name="_Toc440021312"/>
+      <w:r>
+        <w:rPr>
+          <w:rFonts w:ascii="Arial" w:hAnsi="Arial" w:cs="Arial"/>
+        </w:rPr>
+        <w:t>4.</w:t>
+      </w:r>
+      <w:r>
+        <w:rPr>
+          <w:rFonts w:ascii="Arial" w:hAnsi="Arial" w:cs="Arial"/>
+        </w:rPr>
+        <w:t>5</w:t>
+      </w:r>
+      <w:r>
+        <w:rPr>
+          <w:rFonts w:ascii="Arial" w:hAnsi="Arial" w:cs="Arial"/>
+        </w:rPr>
+        <w:t>.</w:t>
+      </w:r>
+      <w:r>
+        <w:rPr>
+          <w:rFonts w:ascii="Arial" w:hAnsi="Arial" w:cs="Arial"/>
+        </w:rPr>
+        <w:t>2</w:t>
+      </w:r>
+      <w:r>
+        <w:rPr>
+          <w:rFonts w:ascii="Arial" w:hAnsi="Arial" w:cs="Arial"/>
+        </w:rPr>
+        <w:t xml:space="preserve"> Different selection methods</w:t>
+      </w:r>
+      <w:bookmarkEnd w:id="27"/>
+    </w:p>
+    <w:p>
+      <w:pPr>
+        <w:pStyle w:val="berschrift3"/>
+        <w:rPr>
+          <w:rFonts w:ascii="Arial" w:hAnsi="Arial" w:cs="Arial"/>
+        </w:rPr>
+      </w:pPr>
+      <w:bookmarkStart w:id="28" w:name="_Toc440021313"/>
+      <w:r>
+        <w:rPr>
+          <w:rFonts w:ascii="Arial" w:hAnsi="Arial" w:cs="Arial"/>
+        </w:rPr>
+        <w:t>4.</w:t>
+      </w:r>
+      <w:r>
+        <w:rPr>
+          <w:rFonts w:ascii="Arial" w:hAnsi="Arial" w:cs="Arial"/>
+        </w:rPr>
+        <w:t>5</w:t>
+      </w:r>
+      <w:r>
+        <w:rPr>
+          <w:rFonts w:ascii="Arial" w:hAnsi="Arial" w:cs="Arial"/>
+        </w:rPr>
+        <w:t>.</w:t>
+      </w:r>
+      <w:r>
+        <w:rPr>
+          <w:rFonts w:ascii="Arial" w:hAnsi="Arial" w:cs="Arial"/>
+        </w:rPr>
+        <w:t>3</w:t>
+      </w:r>
+      <w:r>
+        <w:rPr>
+          <w:rFonts w:ascii="Arial" w:hAnsi="Arial" w:cs="Arial"/>
+        </w:rPr>
+        <w:t xml:space="preserve"> Different fitness evaluation</w:t>
+      </w:r>
+      <w:bookmarkEnd w:id="28"/>
     </w:p>
     <w:p>
       <w:pPr>
@@ -4834,15 +5738,14 @@
           <w:rFonts w:ascii="Arial" w:hAnsi="Arial" w:cs="Arial"/>
         </w:rPr>
       </w:pPr>
-      <w:bookmarkStart w:id="9" w:name="_Toc440021294"/>
-      <w:r>
-        <w:rPr>
-          <w:rFonts w:ascii="Arial" w:hAnsi="Arial" w:cs="Arial"/>
-        </w:rPr>
-        <w:lastRenderedPageBreak/>
-        <w:t>3. Assignment results</w:t>
-      </w:r>
-      <w:bookmarkEnd w:id="9"/>
+      <w:bookmarkStart w:id="29" w:name="_Toc440021314"/>
+      <w:r>
+        <w:rPr>
+          <w:rFonts w:ascii="Arial" w:hAnsi="Arial" w:cs="Arial"/>
+        </w:rPr>
+        <w:t>5. Conclusions</w:t>
+      </w:r>
+      <w:bookmarkEnd w:id="29"/>
     </w:p>
     <w:p>
       <w:pPr>
@@ -4851,14 +5754,20 @@
           <w:rFonts w:ascii="Arial" w:hAnsi="Arial" w:cs="Arial"/>
         </w:rPr>
       </w:pPr>
-      <w:bookmarkStart w:id="10" w:name="_Toc440021295"/>
-      <w:r>
-        <w:rPr>
-          <w:rFonts w:ascii="Arial" w:hAnsi="Arial" w:cs="Arial"/>
-        </w:rPr>
-        <w:t>3.1 Using rectangular packages</w:t>
-      </w:r>
-      <w:bookmarkEnd w:id="10"/>
+      <w:bookmarkStart w:id="30" w:name="_Toc440021316"/>
+      <w:r>
+        <w:rPr>
+          <w:rFonts w:ascii="Arial" w:hAnsi="Arial" w:cs="Arial"/>
+        </w:rPr>
+        <w:t>5.1</w:t>
+      </w:r>
+      <w:r>
+        <w:rPr>
+          <w:rFonts w:ascii="Arial" w:hAnsi="Arial" w:cs="Arial"/>
+        </w:rPr>
+        <w:t xml:space="preserve"> Greedy algorithm</w:t>
+      </w:r>
+      <w:bookmarkEnd w:id="30"/>
     </w:p>
     <w:p>
       <w:pPr>
@@ -4867,14 +5776,82 @@
           <w:rFonts w:ascii="Arial" w:hAnsi="Arial" w:cs="Arial"/>
         </w:rPr>
       </w:pPr>
-      <w:bookmarkStart w:id="11" w:name="_Toc440021296"/>
-      <w:r>
-        <w:rPr>
-          <w:rFonts w:ascii="Arial" w:hAnsi="Arial" w:cs="Arial"/>
-        </w:rPr>
-        <w:t>3.2 Using pentomino-shaped packages</w:t>
-      </w:r>
-      <w:bookmarkEnd w:id="11"/>
+      <w:bookmarkStart w:id="31" w:name="_Toc440021317"/>
+      <w:r>
+        <w:rPr>
+          <w:rFonts w:ascii="Arial" w:hAnsi="Arial" w:cs="Arial"/>
+        </w:rPr>
+        <w:t>5.2</w:t>
+      </w:r>
+      <w:r>
+        <w:rPr>
+          <w:rFonts w:ascii="Arial" w:hAnsi="Arial" w:cs="Arial"/>
+        </w:rPr>
+        <w:t xml:space="preserve"> Hill</w:t>
+      </w:r>
+      <w:r>
+        <w:rPr>
+          <w:rFonts w:ascii="Arial" w:hAnsi="Arial" w:cs="Arial"/>
+        </w:rPr>
+        <w:t xml:space="preserve"> </w:t>
+      </w:r>
+      <w:r>
+        <w:rPr>
+          <w:rFonts w:ascii="Arial" w:hAnsi="Arial" w:cs="Arial"/>
+        </w:rPr>
+        <w:t>climbing algorithm</w:t>
+      </w:r>
+      <w:bookmarkEnd w:id="31"/>
+    </w:p>
+    <w:p>
+      <w:pPr>
+        <w:pStyle w:val="berschrift2"/>
+        <w:rPr>
+          <w:rFonts w:ascii="Arial" w:hAnsi="Arial" w:cs="Arial"/>
+        </w:rPr>
+      </w:pPr>
+      <w:bookmarkStart w:id="32" w:name="_Toc440021318"/>
+      <w:r>
+        <w:rPr>
+          <w:rFonts w:ascii="Arial" w:hAnsi="Arial" w:cs="Arial"/>
+        </w:rPr>
+        <w:t>5.3</w:t>
+      </w:r>
+      <w:r>
+        <w:rPr>
+          <w:rFonts w:ascii="Arial" w:hAnsi="Arial" w:cs="Arial"/>
+        </w:rPr>
+        <w:t xml:space="preserve"> Genetic algorithm</w:t>
+      </w:r>
+      <w:bookmarkEnd w:id="32"/>
+    </w:p>
+    <w:p>
+      <w:pPr>
+        <w:pStyle w:val="berschrift2"/>
+        <w:rPr>
+          <w:rFonts w:ascii="Arial" w:hAnsi="Arial" w:cs="Arial"/>
+        </w:rPr>
+      </w:pPr>
+      <w:bookmarkStart w:id="33" w:name="_Toc440021319"/>
+      <w:r>
+        <w:rPr>
+          <w:rFonts w:ascii="Arial" w:hAnsi="Arial" w:cs="Arial"/>
+        </w:rPr>
+        <w:t>5.</w:t>
+      </w:r>
+      <w:r>
+        <w:rPr>
+          <w:rFonts w:ascii="Arial" w:hAnsi="Arial" w:cs="Arial"/>
+        </w:rPr>
+        <w:t>4</w:t>
+      </w:r>
+      <w:r>
+        <w:rPr>
+          <w:rFonts w:ascii="Arial" w:hAnsi="Arial" w:cs="Arial"/>
+        </w:rPr>
+        <w:t xml:space="preserve"> Comparison between algorithms</w:t>
+      </w:r>
+      <w:bookmarkEnd w:id="33"/>
     </w:p>
     <w:p>
       <w:pPr>
@@ -4883,14 +5860,30 @@
           <w:rFonts w:ascii="Arial" w:hAnsi="Arial" w:cs="Arial"/>
         </w:rPr>
       </w:pPr>
-      <w:bookmarkStart w:id="12" w:name="_Toc440021297"/>
-      <w:r>
-        <w:rPr>
-          <w:rFonts w:ascii="Arial" w:hAnsi="Arial" w:cs="Arial"/>
-        </w:rPr>
-        <w:t>4. Experiments and results</w:t>
-      </w:r>
-      <w:bookmarkEnd w:id="12"/>
+      <w:bookmarkStart w:id="34" w:name="_Toc440021321"/>
+      <w:r>
+        <w:rPr>
+          <w:rFonts w:ascii="Arial" w:hAnsi="Arial" w:cs="Arial"/>
+        </w:rPr>
+        <w:t xml:space="preserve">Appendix </w:t>
+      </w:r>
+      <w:proofErr w:type="spellStart"/>
+      <w:proofErr w:type="gramStart"/>
+      <w:r>
+        <w:rPr>
+          <w:rFonts w:ascii="Arial" w:hAnsi="Arial" w:cs="Arial"/>
+        </w:rPr>
+        <w:t>A</w:t>
+      </w:r>
+      <w:proofErr w:type="spellEnd"/>
+      <w:proofErr w:type="gramEnd"/>
+      <w:r>
+        <w:rPr>
+          <w:rFonts w:ascii="Arial" w:hAnsi="Arial" w:cs="Arial"/>
+        </w:rPr>
+        <w:t xml:space="preserve"> Experiment results</w:t>
+      </w:r>
+      <w:bookmarkEnd w:id="34"/>
     </w:p>
     <w:p>
       <w:pPr>
@@ -4899,52 +5892,20 @@
           <w:rFonts w:ascii="Arial" w:hAnsi="Arial" w:cs="Arial"/>
         </w:rPr>
       </w:pPr>
-      <w:bookmarkStart w:id="13" w:name="_Toc440021298"/>
-      <w:r>
-        <w:rPr>
-          <w:rFonts w:ascii="Arial" w:hAnsi="Arial" w:cs="Arial"/>
-        </w:rPr>
-        <w:t>4.1 Principles of evaluation</w:t>
-      </w:r>
-      <w:bookmarkEnd w:id="13"/>
-    </w:p>
-    <w:p>
-      <w:pPr>
-        <w:pStyle w:val="berschrift3"/>
-        <w:rPr>
-          <w:rFonts w:ascii="Arial" w:hAnsi="Arial" w:cs="Arial"/>
-        </w:rPr>
-      </w:pPr>
-      <w:bookmarkStart w:id="14" w:name="_Toc440021299"/>
-      <w:r>
-        <w:rPr>
-          <w:rFonts w:ascii="Arial" w:hAnsi="Arial" w:cs="Arial"/>
-        </w:rPr>
-        <w:t>4.1.1 Measures of performance</w:t>
-      </w:r>
-      <w:bookmarkEnd w:id="14"/>
-    </w:p>
-    <w:p>
-      <w:pPr>
-        <w:pStyle w:val="berschrift3"/>
-        <w:rPr>
-          <w:rFonts w:ascii="Arial" w:hAnsi="Arial" w:cs="Arial"/>
-        </w:rPr>
-      </w:pPr>
-      <w:bookmarkStart w:id="15" w:name="_Toc440021300"/>
-      <w:r>
-        <w:rPr>
-          <w:rFonts w:ascii="Arial" w:hAnsi="Arial" w:cs="Arial"/>
-        </w:rPr>
-        <w:t>4.1.2 Comparison</w:t>
-      </w:r>
-      <w:r>
-        <w:rPr>
-          <w:rFonts w:ascii="Arial" w:hAnsi="Arial" w:cs="Arial"/>
-        </w:rPr>
-        <w:t xml:space="preserve"> between results</w:t>
-      </w:r>
-      <w:bookmarkEnd w:id="15"/>
+      <w:bookmarkStart w:id="35" w:name="_Toc440021322"/>
+      <w:r>
+        <w:rPr>
+          <w:rFonts w:ascii="Arial" w:hAnsi="Arial" w:cs="Arial"/>
+        </w:rPr>
+        <w:t>A</w:t>
+      </w:r>
+      <w:r>
+        <w:rPr>
+          <w:rFonts w:ascii="Arial" w:hAnsi="Arial" w:cs="Arial"/>
+        </w:rPr>
+        <w:t>.1 Greedy algorithm</w:t>
+      </w:r>
+      <w:bookmarkEnd w:id="35"/>
     </w:p>
     <w:p>
       <w:pPr>
@@ -4953,70 +5914,32 @@
           <w:rFonts w:ascii="Arial" w:hAnsi="Arial" w:cs="Arial"/>
         </w:rPr>
       </w:pPr>
-      <w:bookmarkStart w:id="16" w:name="_Toc440021301"/>
-      <w:r>
-        <w:rPr>
-          <w:rFonts w:ascii="Arial" w:hAnsi="Arial" w:cs="Arial"/>
-        </w:rPr>
-        <w:t>4.2 For all algorithms</w:t>
-      </w:r>
-      <w:bookmarkEnd w:id="16"/>
-    </w:p>
-    <w:p>
-      <w:pPr>
-        <w:pStyle w:val="berschrift3"/>
-        <w:rPr>
-          <w:rFonts w:ascii="Arial" w:hAnsi="Arial" w:cs="Arial"/>
-        </w:rPr>
-      </w:pPr>
-      <w:bookmarkStart w:id="17" w:name="_Toc440021302"/>
-      <w:r>
-        <w:rPr>
-          <w:rFonts w:ascii="Arial" w:hAnsi="Arial" w:cs="Arial"/>
-        </w:rPr>
-        <w:t xml:space="preserve">4.2.1 Package </w:t>
-      </w:r>
-      <w:r>
-        <w:rPr>
-          <w:rFonts w:ascii="Arial" w:hAnsi="Arial" w:cs="Arial"/>
-        </w:rPr>
-        <w:t xml:space="preserve">type </w:t>
-      </w:r>
-      <w:r>
-        <w:rPr>
-          <w:rFonts w:ascii="Arial" w:hAnsi="Arial" w:cs="Arial"/>
-        </w:rPr>
-        <w:t>diversity</w:t>
-      </w:r>
-      <w:bookmarkEnd w:id="17"/>
-    </w:p>
-    <w:p>
-      <w:pPr>
-        <w:pStyle w:val="berschrift3"/>
-        <w:rPr>
-          <w:rFonts w:ascii="Arial" w:hAnsi="Arial" w:cs="Arial"/>
-        </w:rPr>
-      </w:pPr>
-      <w:bookmarkStart w:id="18" w:name="_Toc440021303"/>
-      <w:r>
-        <w:rPr>
-          <w:rFonts w:ascii="Arial" w:hAnsi="Arial" w:cs="Arial"/>
-        </w:rPr>
-        <w:t xml:space="preserve">4.2.2 Package </w:t>
-      </w:r>
-      <w:r>
-        <w:rPr>
-          <w:rFonts w:ascii="Arial" w:hAnsi="Arial" w:cs="Arial"/>
-        </w:rPr>
-        <w:t xml:space="preserve">and container </w:t>
-      </w:r>
-      <w:r>
-        <w:rPr>
-          <w:rFonts w:ascii="Arial" w:hAnsi="Arial" w:cs="Arial"/>
-        </w:rPr>
-        <w:t>size</w:t>
-      </w:r>
-      <w:bookmarkEnd w:id="18"/>
+      <w:bookmarkStart w:id="36" w:name="_Toc440021323"/>
+      <w:r>
+        <w:rPr>
+          <w:rFonts w:ascii="Arial" w:hAnsi="Arial" w:cs="Arial"/>
+        </w:rPr>
+        <w:t>A</w:t>
+      </w:r>
+      <w:r>
+        <w:rPr>
+          <w:rFonts w:ascii="Arial" w:hAnsi="Arial" w:cs="Arial"/>
+        </w:rPr>
+        <w:t>.2 Hill</w:t>
+      </w:r>
+      <w:r>
+        <w:rPr>
+          <w:rFonts w:ascii="Arial" w:hAnsi="Arial" w:cs="Arial"/>
+        </w:rPr>
+        <w:t xml:space="preserve"> </w:t>
+      </w:r>
+      <w:r>
+        <w:rPr>
+          <w:rFonts w:ascii="Arial" w:hAnsi="Arial" w:cs="Arial"/>
+        </w:rPr>
+        <w:t>climbing algorithm</w:t>
+      </w:r>
+      <w:bookmarkEnd w:id="36"/>
     </w:p>
     <w:p>
       <w:pPr>
@@ -5025,540 +5948,20 @@
           <w:rFonts w:ascii="Arial" w:hAnsi="Arial" w:cs="Arial"/>
         </w:rPr>
       </w:pPr>
-      <w:bookmarkStart w:id="19" w:name="_Toc440021304"/>
-      <w:r>
-        <w:rPr>
-          <w:rFonts w:ascii="Arial" w:hAnsi="Arial" w:cs="Arial"/>
-        </w:rPr>
-        <w:t>4.3</w:t>
-      </w:r>
-      <w:r>
-        <w:rPr>
-          <w:rFonts w:ascii="Arial" w:hAnsi="Arial" w:cs="Arial"/>
-        </w:rPr>
-        <w:t xml:space="preserve"> Greedy algorithm</w:t>
-      </w:r>
-      <w:bookmarkEnd w:id="19"/>
-    </w:p>
-    <w:p>
-      <w:pPr>
-        <w:pStyle w:val="berschrift3"/>
-        <w:rPr>
-          <w:rFonts w:ascii="Arial" w:hAnsi="Arial" w:cs="Arial"/>
-        </w:rPr>
-      </w:pPr>
-      <w:bookmarkStart w:id="20" w:name="_Toc440021305"/>
-      <w:r>
-        <w:rPr>
-          <w:rFonts w:ascii="Arial" w:hAnsi="Arial" w:cs="Arial"/>
-        </w:rPr>
-        <w:t>4.</w:t>
-      </w:r>
-      <w:r>
-        <w:rPr>
-          <w:rFonts w:ascii="Arial" w:hAnsi="Arial" w:cs="Arial"/>
-        </w:rPr>
-        <w:t>3</w:t>
-      </w:r>
-      <w:r>
-        <w:rPr>
-          <w:rFonts w:ascii="Arial" w:hAnsi="Arial" w:cs="Arial"/>
-        </w:rPr>
-        <w:t>.1 Different methods of selection order</w:t>
-      </w:r>
-      <w:bookmarkEnd w:id="20"/>
-    </w:p>
-    <w:p>
-      <w:pPr>
-        <w:pStyle w:val="berschrift3"/>
-        <w:rPr>
-          <w:rFonts w:ascii="Arial" w:hAnsi="Arial" w:cs="Arial"/>
-        </w:rPr>
-      </w:pPr>
-      <w:bookmarkStart w:id="21" w:name="_Toc440021306"/>
-      <w:r>
-        <w:rPr>
-          <w:rFonts w:ascii="Arial" w:hAnsi="Arial" w:cs="Arial"/>
-        </w:rPr>
-        <w:t>4.</w:t>
-      </w:r>
-      <w:r>
-        <w:rPr>
-          <w:rFonts w:ascii="Arial" w:hAnsi="Arial" w:cs="Arial"/>
-        </w:rPr>
-        <w:t>3</w:t>
-      </w:r>
-      <w:r>
-        <w:rPr>
-          <w:rFonts w:ascii="Arial" w:hAnsi="Arial" w:cs="Arial"/>
-        </w:rPr>
-        <w:t>.2 Rotation</w:t>
-      </w:r>
-      <w:bookmarkEnd w:id="21"/>
-    </w:p>
-    <w:p>
-      <w:pPr>
-        <w:pStyle w:val="berschrift3"/>
-        <w:rPr>
-          <w:rFonts w:ascii="Arial" w:hAnsi="Arial" w:cs="Arial"/>
-        </w:rPr>
-      </w:pPr>
-      <w:bookmarkStart w:id="22" w:name="_Toc440021307"/>
-      <w:r>
-        <w:rPr>
-          <w:rFonts w:ascii="Arial" w:hAnsi="Arial" w:cs="Arial"/>
-        </w:rPr>
-        <w:t>4.</w:t>
-      </w:r>
-      <w:r>
-        <w:rPr>
-          <w:rFonts w:ascii="Arial" w:hAnsi="Arial" w:cs="Arial"/>
-        </w:rPr>
-        <w:t>3</w:t>
-      </w:r>
-      <w:r>
-        <w:rPr>
-          <w:rFonts w:ascii="Arial" w:hAnsi="Arial" w:cs="Arial"/>
-        </w:rPr>
-        <w:t xml:space="preserve">.3 </w:t>
-      </w:r>
-      <w:r>
-        <w:rPr>
-          <w:rFonts w:ascii="Arial" w:hAnsi="Arial" w:cs="Arial"/>
-        </w:rPr>
-        <w:t>Finding and filling empty space</w:t>
-      </w:r>
-      <w:bookmarkEnd w:id="22"/>
-    </w:p>
-    <w:p>
-      <w:pPr>
-        <w:pStyle w:val="berschrift2"/>
-        <w:rPr>
-          <w:rFonts w:ascii="Arial" w:hAnsi="Arial" w:cs="Arial"/>
-        </w:rPr>
-      </w:pPr>
-      <w:bookmarkStart w:id="23" w:name="_Toc440021308"/>
-      <w:r>
-        <w:rPr>
-          <w:rFonts w:ascii="Arial" w:hAnsi="Arial" w:cs="Arial"/>
-        </w:rPr>
-        <w:t>4.</w:t>
-      </w:r>
-      <w:r>
-        <w:rPr>
-          <w:rFonts w:ascii="Arial" w:hAnsi="Arial" w:cs="Arial"/>
-        </w:rPr>
-        <w:t>4</w:t>
-      </w:r>
-      <w:r>
-        <w:rPr>
-          <w:rFonts w:ascii="Arial" w:hAnsi="Arial" w:cs="Arial"/>
-        </w:rPr>
-        <w:t xml:space="preserve"> Hill</w:t>
-      </w:r>
-      <w:r>
-        <w:rPr>
-          <w:rFonts w:ascii="Arial" w:hAnsi="Arial" w:cs="Arial"/>
-        </w:rPr>
-        <w:t xml:space="preserve"> </w:t>
-      </w:r>
-      <w:r>
-        <w:rPr>
-          <w:rFonts w:ascii="Arial" w:hAnsi="Arial" w:cs="Arial"/>
-        </w:rPr>
-        <w:t>climbing algorithm</w:t>
-      </w:r>
-      <w:bookmarkEnd w:id="23"/>
-    </w:p>
-    <w:p>
-      <w:pPr>
-        <w:pStyle w:val="berschrift3"/>
-        <w:rPr>
-          <w:rFonts w:ascii="Arial" w:hAnsi="Arial" w:cs="Arial"/>
-        </w:rPr>
-      </w:pPr>
-      <w:bookmarkStart w:id="24" w:name="_Toc440021309"/>
-      <w:r>
-        <w:rPr>
-          <w:rFonts w:ascii="Arial" w:hAnsi="Arial" w:cs="Arial"/>
-        </w:rPr>
-        <w:t>4.</w:t>
-      </w:r>
-      <w:r>
-        <w:rPr>
-          <w:rFonts w:ascii="Arial" w:hAnsi="Arial" w:cs="Arial"/>
-        </w:rPr>
-        <w:t>4</w:t>
-      </w:r>
-      <w:r>
-        <w:rPr>
-          <w:rFonts w:ascii="Arial" w:hAnsi="Arial" w:cs="Arial"/>
-        </w:rPr>
-        <w:t>.1 Varying neighbourhoods</w:t>
-      </w:r>
-      <w:bookmarkEnd w:id="24"/>
-    </w:p>
-    <w:p>
-      <w:pPr>
-        <w:pStyle w:val="berschrift2"/>
-        <w:rPr>
-          <w:rFonts w:ascii="Arial" w:hAnsi="Arial" w:cs="Arial"/>
-        </w:rPr>
-      </w:pPr>
-      <w:bookmarkStart w:id="25" w:name="_Toc440021310"/>
-      <w:r>
-        <w:rPr>
-          <w:rFonts w:ascii="Arial" w:hAnsi="Arial" w:cs="Arial"/>
-        </w:rPr>
-        <w:t>4.</w:t>
-      </w:r>
-      <w:r>
-        <w:rPr>
-          <w:rFonts w:ascii="Arial" w:hAnsi="Arial" w:cs="Arial"/>
-        </w:rPr>
-        <w:t>5</w:t>
-      </w:r>
-      <w:r>
-        <w:rPr>
-          <w:rFonts w:ascii="Arial" w:hAnsi="Arial" w:cs="Arial"/>
-        </w:rPr>
-        <w:t xml:space="preserve"> Genetic algorithm</w:t>
-      </w:r>
-      <w:bookmarkEnd w:id="25"/>
-    </w:p>
-    <w:p>
-      <w:pPr>
-        <w:pStyle w:val="berschrift3"/>
-        <w:rPr>
-          <w:rFonts w:ascii="Arial" w:hAnsi="Arial" w:cs="Arial"/>
-        </w:rPr>
-      </w:pPr>
-      <w:bookmarkStart w:id="26" w:name="_Toc440021311"/>
-      <w:r>
-        <w:rPr>
-          <w:rFonts w:ascii="Arial" w:hAnsi="Arial" w:cs="Arial"/>
-        </w:rPr>
-        <w:t>4.</w:t>
-      </w:r>
-      <w:r>
-        <w:rPr>
-          <w:rFonts w:ascii="Arial" w:hAnsi="Arial" w:cs="Arial"/>
-        </w:rPr>
-        <w:t>5</w:t>
-      </w:r>
-      <w:r>
-        <w:rPr>
-          <w:rFonts w:ascii="Arial" w:hAnsi="Arial" w:cs="Arial"/>
-        </w:rPr>
-        <w:t>.</w:t>
-      </w:r>
-      <w:r>
-        <w:rPr>
-          <w:rFonts w:ascii="Arial" w:hAnsi="Arial" w:cs="Arial"/>
-        </w:rPr>
-        <w:t>1</w:t>
-      </w:r>
-      <w:r>
-        <w:rPr>
-          <w:rFonts w:ascii="Arial" w:hAnsi="Arial" w:cs="Arial"/>
-        </w:rPr>
-        <w:t xml:space="preserve"> Different generation sizes</w:t>
-      </w:r>
-      <w:bookmarkEnd w:id="26"/>
-    </w:p>
-    <w:p>
-      <w:pPr>
-        <w:pStyle w:val="berschrift3"/>
-        <w:rPr>
-          <w:rFonts w:ascii="Arial" w:hAnsi="Arial" w:cs="Arial"/>
-        </w:rPr>
-      </w:pPr>
-      <w:bookmarkStart w:id="27" w:name="_Toc440021312"/>
-      <w:r>
-        <w:rPr>
-          <w:rFonts w:ascii="Arial" w:hAnsi="Arial" w:cs="Arial"/>
-        </w:rPr>
-        <w:t>4.</w:t>
-      </w:r>
-      <w:r>
-        <w:rPr>
-          <w:rFonts w:ascii="Arial" w:hAnsi="Arial" w:cs="Arial"/>
-        </w:rPr>
-        <w:t>5</w:t>
-      </w:r>
-      <w:r>
-        <w:rPr>
-          <w:rFonts w:ascii="Arial" w:hAnsi="Arial" w:cs="Arial"/>
-        </w:rPr>
-        <w:t>.</w:t>
-      </w:r>
-      <w:r>
-        <w:rPr>
-          <w:rFonts w:ascii="Arial" w:hAnsi="Arial" w:cs="Arial"/>
-        </w:rPr>
-        <w:t>2</w:t>
-      </w:r>
-      <w:r>
-        <w:rPr>
-          <w:rFonts w:ascii="Arial" w:hAnsi="Arial" w:cs="Arial"/>
-        </w:rPr>
-        <w:t xml:space="preserve"> Different selection methods</w:t>
-      </w:r>
-      <w:bookmarkEnd w:id="27"/>
-    </w:p>
-    <w:p>
-      <w:pPr>
-        <w:pStyle w:val="berschrift3"/>
-        <w:rPr>
-          <w:rFonts w:ascii="Arial" w:hAnsi="Arial" w:cs="Arial"/>
-        </w:rPr>
-      </w:pPr>
-      <w:bookmarkStart w:id="28" w:name="_Toc440021313"/>
-      <w:r>
-        <w:rPr>
-          <w:rFonts w:ascii="Arial" w:hAnsi="Arial" w:cs="Arial"/>
-        </w:rPr>
-        <w:t>4.</w:t>
-      </w:r>
-      <w:r>
-        <w:rPr>
-          <w:rFonts w:ascii="Arial" w:hAnsi="Arial" w:cs="Arial"/>
-        </w:rPr>
-        <w:t>5</w:t>
-      </w:r>
-      <w:r>
-        <w:rPr>
-          <w:rFonts w:ascii="Arial" w:hAnsi="Arial" w:cs="Arial"/>
-        </w:rPr>
-        <w:t>.</w:t>
-      </w:r>
-      <w:r>
-        <w:rPr>
-          <w:rFonts w:ascii="Arial" w:hAnsi="Arial" w:cs="Arial"/>
-        </w:rPr>
-        <w:t>3</w:t>
-      </w:r>
-      <w:r>
-        <w:rPr>
-          <w:rFonts w:ascii="Arial" w:hAnsi="Arial" w:cs="Arial"/>
-        </w:rPr>
-        <w:t xml:space="preserve"> Different fitness evaluation</w:t>
-      </w:r>
-      <w:bookmarkEnd w:id="28"/>
-    </w:p>
-    <w:p>
-      <w:pPr>
-        <w:pStyle w:val="berschrift1"/>
-        <w:rPr>
-          <w:rFonts w:ascii="Arial" w:hAnsi="Arial" w:cs="Arial"/>
-        </w:rPr>
-      </w:pPr>
-      <w:bookmarkStart w:id="29" w:name="_Toc440021314"/>
-      <w:r>
-        <w:rPr>
-          <w:rFonts w:ascii="Arial" w:hAnsi="Arial" w:cs="Arial"/>
-        </w:rPr>
-        <w:t>5. Conclusions</w:t>
-      </w:r>
-      <w:bookmarkEnd w:id="29"/>
-    </w:p>
-    <w:p>
-      <w:pPr>
-        <w:pStyle w:val="berschrift2"/>
-        <w:rPr>
-          <w:rFonts w:ascii="Arial" w:hAnsi="Arial" w:cs="Arial"/>
-        </w:rPr>
-      </w:pPr>
-      <w:bookmarkStart w:id="30" w:name="_Toc440021316"/>
-      <w:r>
-        <w:rPr>
-          <w:rFonts w:ascii="Arial" w:hAnsi="Arial" w:cs="Arial"/>
-        </w:rPr>
-        <w:t>5.1</w:t>
-      </w:r>
-      <w:r>
-        <w:rPr>
-          <w:rFonts w:ascii="Arial" w:hAnsi="Arial" w:cs="Arial"/>
-        </w:rPr>
-        <w:t xml:space="preserve"> Greedy algorithm</w:t>
-      </w:r>
-      <w:bookmarkEnd w:id="30"/>
-    </w:p>
-    <w:p>
-      <w:pPr>
-        <w:pStyle w:val="berschrift2"/>
-        <w:rPr>
-          <w:rFonts w:ascii="Arial" w:hAnsi="Arial" w:cs="Arial"/>
-        </w:rPr>
-      </w:pPr>
-      <w:bookmarkStart w:id="31" w:name="_Toc440021317"/>
-      <w:r>
-        <w:rPr>
-          <w:rFonts w:ascii="Arial" w:hAnsi="Arial" w:cs="Arial"/>
-        </w:rPr>
-        <w:t>5.2</w:t>
-      </w:r>
-      <w:r>
-        <w:rPr>
-          <w:rFonts w:ascii="Arial" w:hAnsi="Arial" w:cs="Arial"/>
-        </w:rPr>
-        <w:t xml:space="preserve"> Hill</w:t>
-      </w:r>
-      <w:r>
-        <w:rPr>
-          <w:rFonts w:ascii="Arial" w:hAnsi="Arial" w:cs="Arial"/>
-        </w:rPr>
-        <w:t xml:space="preserve"> </w:t>
-      </w:r>
-      <w:r>
-        <w:rPr>
-          <w:rFonts w:ascii="Arial" w:hAnsi="Arial" w:cs="Arial"/>
-        </w:rPr>
-        <w:t>climbing algorithm</w:t>
-      </w:r>
-      <w:bookmarkEnd w:id="31"/>
-    </w:p>
-    <w:p>
-      <w:pPr>
-        <w:pStyle w:val="berschrift2"/>
-        <w:rPr>
-          <w:rFonts w:ascii="Arial" w:hAnsi="Arial" w:cs="Arial"/>
-        </w:rPr>
-      </w:pPr>
-      <w:bookmarkStart w:id="32" w:name="_Toc440021318"/>
-      <w:r>
-        <w:rPr>
-          <w:rFonts w:ascii="Arial" w:hAnsi="Arial" w:cs="Arial"/>
-        </w:rPr>
-        <w:t>5.3</w:t>
-      </w:r>
-      <w:r>
-        <w:rPr>
-          <w:rFonts w:ascii="Arial" w:hAnsi="Arial" w:cs="Arial"/>
-        </w:rPr>
-        <w:t xml:space="preserve"> Genetic algorithm</w:t>
-      </w:r>
-      <w:bookmarkEnd w:id="32"/>
-    </w:p>
-    <w:p>
-      <w:pPr>
-        <w:pStyle w:val="berschrift2"/>
-        <w:rPr>
-          <w:rFonts w:ascii="Arial" w:hAnsi="Arial" w:cs="Arial"/>
-        </w:rPr>
-      </w:pPr>
-      <w:bookmarkStart w:id="33" w:name="_Toc440021319"/>
-      <w:r>
-        <w:rPr>
-          <w:rFonts w:ascii="Arial" w:hAnsi="Arial" w:cs="Arial"/>
-        </w:rPr>
-        <w:t>5.</w:t>
-      </w:r>
-      <w:r>
-        <w:rPr>
-          <w:rFonts w:ascii="Arial" w:hAnsi="Arial" w:cs="Arial"/>
-        </w:rPr>
-        <w:t>4</w:t>
-      </w:r>
-      <w:r>
-        <w:rPr>
-          <w:rFonts w:ascii="Arial" w:hAnsi="Arial" w:cs="Arial"/>
-        </w:rPr>
-        <w:t xml:space="preserve"> Comparison between algorithms</w:t>
-      </w:r>
-      <w:bookmarkEnd w:id="33"/>
-    </w:p>
-    <w:p>
-      <w:pPr>
-        <w:pStyle w:val="berschrift1"/>
-        <w:rPr>
-          <w:rFonts w:ascii="Arial" w:hAnsi="Arial" w:cs="Arial"/>
-        </w:rPr>
-      </w:pPr>
-      <w:bookmarkStart w:id="34" w:name="_Toc440021320"/>
-      <w:r>
-        <w:rPr>
-          <w:rFonts w:ascii="Arial" w:hAnsi="Arial" w:cs="Arial"/>
-        </w:rPr>
-        <w:t>Appendix A Figures</w:t>
-      </w:r>
-      <w:bookmarkEnd w:id="34"/>
-    </w:p>
-    <w:p>
-      <w:pPr>
-        <w:pStyle w:val="berschrift1"/>
-        <w:rPr>
-          <w:rFonts w:ascii="Arial" w:hAnsi="Arial" w:cs="Arial"/>
-        </w:rPr>
-      </w:pPr>
-      <w:bookmarkStart w:id="35" w:name="_Toc440021321"/>
-      <w:r>
-        <w:rPr>
-          <w:rFonts w:ascii="Arial" w:hAnsi="Arial" w:cs="Arial"/>
-        </w:rPr>
-        <w:t>Appendix B Experiment results</w:t>
-      </w:r>
-      <w:bookmarkEnd w:id="35"/>
-    </w:p>
-    <w:p>
-      <w:pPr>
-        <w:pStyle w:val="berschrift2"/>
-        <w:rPr>
-          <w:rFonts w:ascii="Arial" w:hAnsi="Arial" w:cs="Arial"/>
-        </w:rPr>
-      </w:pPr>
-      <w:bookmarkStart w:id="36" w:name="_Toc440021322"/>
-      <w:r>
-        <w:rPr>
-          <w:rFonts w:ascii="Arial" w:hAnsi="Arial" w:cs="Arial"/>
-        </w:rPr>
-        <w:t>B.1 Greedy algorithm</w:t>
-      </w:r>
-      <w:bookmarkEnd w:id="36"/>
-    </w:p>
-    <w:p>
-      <w:pPr>
-        <w:pStyle w:val="berschrift2"/>
-        <w:rPr>
-          <w:rFonts w:ascii="Arial" w:hAnsi="Arial" w:cs="Arial"/>
-        </w:rPr>
-      </w:pPr>
-      <w:bookmarkStart w:id="37" w:name="_Toc440021323"/>
-      <w:r>
-        <w:rPr>
-          <w:rFonts w:ascii="Arial" w:hAnsi="Arial" w:cs="Arial"/>
-        </w:rPr>
-        <w:t>B.2 Hill</w:t>
-      </w:r>
-      <w:r>
-        <w:rPr>
-          <w:rFonts w:ascii="Arial" w:hAnsi="Arial" w:cs="Arial"/>
-        </w:rPr>
-        <w:t xml:space="preserve"> </w:t>
-      </w:r>
-      <w:r>
-        <w:rPr>
-          <w:rFonts w:ascii="Arial" w:hAnsi="Arial" w:cs="Arial"/>
-        </w:rPr>
-        <w:t>climbing algorithm</w:t>
+      <w:bookmarkStart w:id="37" w:name="_Toc440021324"/>
+      <w:r>
+        <w:rPr>
+          <w:rFonts w:ascii="Arial" w:hAnsi="Arial" w:cs="Arial"/>
+        </w:rPr>
+        <w:t>A</w:t>
+      </w:r>
+      <w:r>
+        <w:rPr>
+          <w:rFonts w:ascii="Arial" w:hAnsi="Arial" w:cs="Arial"/>
+        </w:rPr>
+        <w:t>.3 Genetic algorithm</w:t>
       </w:r>
       <w:bookmarkEnd w:id="37"/>
-    </w:p>
-    <w:p>
-      <w:pPr>
-        <w:pStyle w:val="berschrift2"/>
-        <w:rPr>
-          <w:rFonts w:ascii="Arial" w:hAnsi="Arial" w:cs="Arial"/>
-        </w:rPr>
-      </w:pPr>
-      <w:bookmarkStart w:id="38" w:name="_Toc440021324"/>
-      <w:r>
-        <w:rPr>
-          <w:rFonts w:ascii="Arial" w:hAnsi="Arial" w:cs="Arial"/>
-        </w:rPr>
-        <w:t>B.3 Genetic algorithm</w:t>
-      </w:r>
-      <w:bookmarkEnd w:id="38"/>
     </w:p>
     <w:sectPr>
       <w:footerReference w:type="default" r:id="rId9"/>
@@ -6968,7 +7371,7 @@
 </file>
 
 <file path=customXml/itemProps1.xml><?xml version="1.0" encoding="utf-8"?>
-<ds:datastoreItem xmlns:ds="http://schemas.openxmlformats.org/officeDocument/2006/customXml" ds:itemID="{758E5757-CAE2-4EC8-B276-D668F408FD2A}">
+<ds:datastoreItem xmlns:ds="http://schemas.openxmlformats.org/officeDocument/2006/customXml" ds:itemID="{69A8055B-65C5-49A8-A3DC-6C59532C269C}">
   <ds:schemaRefs>
     <ds:schemaRef ds:uri="http://schemas.openxmlformats.org/officeDocument/2006/bibliography"/>
   </ds:schemaRefs>

</xml_diff>

<commit_message>
Added hill climbing introduction to the report
</commit_message>
<xml_diff>
--- a/Report, presentation and related stuff/Project Report.docx
+++ b/Report, presentation and related stuff/Project Report.docx
@@ -1,10 +1,10 @@
 
 <file path=word/document.xml><?xml version="1.0" encoding="utf-8"?>
-<w:document xmlns:wpc="http://schemas.microsoft.com/office/word/2010/wordprocessingCanvas" xmlns:mc="http://schemas.openxmlformats.org/markup-compatibility/2006" xmlns:o="urn:schemas-microsoft-com:office:office" xmlns:r="http://schemas.openxmlformats.org/officeDocument/2006/relationships" xmlns:m="http://schemas.openxmlformats.org/officeDocument/2006/math" xmlns:v="urn:schemas-microsoft-com:vml" xmlns:wp14="http://schemas.microsoft.com/office/word/2010/wordprocessingDrawing" xmlns:wp="http://schemas.openxmlformats.org/drawingml/2006/wordprocessingDrawing" xmlns:w10="urn:schemas-microsoft-com:office:word" xmlns:w="http://schemas.openxmlformats.org/wordprocessingml/2006/main" xmlns:w14="http://schemas.microsoft.com/office/word/2010/wordml" xmlns:w15="http://schemas.microsoft.com/office/word/2012/wordml" xmlns:wpg="http://schemas.microsoft.com/office/word/2010/wordprocessingGroup" xmlns:wpi="http://schemas.microsoft.com/office/word/2010/wordprocessingInk" xmlns:wne="http://schemas.microsoft.com/office/word/2006/wordml" xmlns:wps="http://schemas.microsoft.com/office/word/2010/wordprocessingShape" mc:Ignorable="w14 w15 wp14">
+<w:document xmlns:wpc="http://schemas.microsoft.com/office/word/2010/wordprocessingCanvas" xmlns:mo="http://schemas.microsoft.com/office/mac/office/2008/main" xmlns:mc="http://schemas.openxmlformats.org/markup-compatibility/2006" xmlns:mv="urn:schemas-microsoft-com:mac:vml" xmlns:o="urn:schemas-microsoft-com:office:office" xmlns:r="http://schemas.openxmlformats.org/officeDocument/2006/relationships" xmlns:m="http://schemas.openxmlformats.org/officeDocument/2006/math" xmlns:v="urn:schemas-microsoft-com:vml" xmlns:wp14="http://schemas.microsoft.com/office/word/2010/wordprocessingDrawing" xmlns:wp="http://schemas.openxmlformats.org/drawingml/2006/wordprocessingDrawing" xmlns:w10="urn:schemas-microsoft-com:office:word" xmlns:w="http://schemas.openxmlformats.org/wordprocessingml/2006/main" xmlns:w14="http://schemas.microsoft.com/office/word/2010/wordml" xmlns:w15="http://schemas.microsoft.com/office/word/2012/wordml" xmlns:wpg="http://schemas.microsoft.com/office/word/2010/wordprocessingGroup" xmlns:wpi="http://schemas.microsoft.com/office/word/2010/wordprocessingInk" xmlns:wne="http://schemas.microsoft.com/office/word/2006/wordml" xmlns:wps="http://schemas.microsoft.com/office/word/2010/wordprocessingShape" mc:Ignorable="w14 w15 wp14">
   <w:body>
     <w:p>
       <w:pPr>
-        <w:pStyle w:val="Inhaltsverzeichnisberschrift"/>
+        <w:pStyle w:val="TOCHeading"/>
         <w:rPr>
           <w:rFonts w:ascii="Arial" w:eastAsiaTheme="minorHAnsi" w:hAnsi="Arial" w:cs="Arial"/>
           <w:color w:val="auto"/>
@@ -102,16 +102,8 @@
           <w:rFonts w:ascii="Arial" w:hAnsi="Arial" w:cs="Arial"/>
         </w:rPr>
         <w:br/>
-        <w:t>Group members</w:t>
-      </w:r>
-      <w:proofErr w:type="gramStart"/>
-      <w:r>
-        <w:rPr>
-          <w:rFonts w:ascii="Arial" w:hAnsi="Arial" w:cs="Arial"/>
-        </w:rPr>
-        <w:t>:</w:t>
-      </w:r>
-      <w:proofErr w:type="gramEnd"/>
+        <w:t>Group members:</w:t>
+      </w:r>
       <w:r>
         <w:rPr>
           <w:rFonts w:ascii="Arial" w:hAnsi="Arial" w:cs="Arial"/>
@@ -172,16 +164,8 @@
           <w:rFonts w:ascii="Arial" w:hAnsi="Arial" w:cs="Arial"/>
         </w:rPr>
         <w:br/>
-        <w:t xml:space="preserve">Jan </w:t>
-      </w:r>
-      <w:proofErr w:type="spellStart"/>
-      <w:r>
-        <w:rPr>
-          <w:rFonts w:ascii="Arial" w:hAnsi="Arial" w:cs="Arial"/>
-        </w:rPr>
-        <w:t>Paredis</w:t>
-      </w:r>
-      <w:proofErr w:type="spellEnd"/>
+        <w:t>Jan Paredis</w:t>
+      </w:r>
       <w:r>
         <w:rPr>
           <w:rFonts w:ascii="Arial" w:hAnsi="Arial" w:cs="Arial"/>
@@ -200,40 +184,19 @@
           <w:rFonts w:ascii="Arial" w:hAnsi="Arial" w:cs="Arial"/>
         </w:rPr>
         <w:br/>
-        <w:t xml:space="preserve">Pietro </w:t>
-      </w:r>
-      <w:proofErr w:type="spellStart"/>
-      <w:r>
-        <w:rPr>
-          <w:rFonts w:ascii="Arial" w:hAnsi="Arial" w:cs="Arial"/>
-        </w:rPr>
-        <w:t>Bonizzi</w:t>
-      </w:r>
-      <w:proofErr w:type="spellEnd"/>
+        <w:t>Pietro Bonizzi</w:t>
+      </w:r>
       <w:r>
         <w:rPr>
           <w:rFonts w:ascii="Arial" w:hAnsi="Arial" w:cs="Arial"/>
         </w:rPr>
         <w:br/>
-      </w:r>
-      <w:proofErr w:type="spellStart"/>
-      <w:r>
-        <w:rPr>
-          <w:rFonts w:ascii="Arial" w:hAnsi="Arial" w:cs="Arial"/>
-        </w:rPr>
-        <w:t>Evgueni</w:t>
-      </w:r>
-      <w:proofErr w:type="spellEnd"/>
-      <w:r>
-        <w:rPr>
-          <w:rFonts w:ascii="Arial" w:hAnsi="Arial" w:cs="Arial"/>
-        </w:rPr>
-        <w:t xml:space="preserve"> Smirnov</w:t>
-      </w:r>
-    </w:p>
-    <w:p>
-      <w:pPr>
-        <w:pStyle w:val="Inhaltsverzeichnisberschrift"/>
+        <w:t>Evgueni Smirnov</w:t>
+      </w:r>
+    </w:p>
+    <w:p>
+      <w:pPr>
+        <w:pStyle w:val="TOCHeading"/>
         <w:rPr>
           <w:rFonts w:ascii="Arial" w:eastAsiaTheme="minorHAnsi" w:hAnsi="Arial" w:cs="Arial"/>
           <w:color w:val="auto"/>
@@ -260,7 +223,6 @@
         </w:rPr>
         <w:br/>
       </w:r>
-      <w:proofErr w:type="gramStart"/>
       <w:r>
         <w:rPr>
           <w:rFonts w:ascii="Arial" w:eastAsiaTheme="minorHAnsi" w:hAnsi="Arial" w:cs="Arial"/>
@@ -269,9 +231,8 @@
           <w:szCs w:val="22"/>
           <w:lang w:eastAsia="en-US"/>
         </w:rPr>
-        <w:t>This</w:t>
-      </w:r>
-      <w:proofErr w:type="gramEnd"/>
+        <w:t>This report is the result of a student project that is part of the educational program of the Bachelor Knowl</w:t>
+      </w:r>
       <w:r>
         <w:rPr>
           <w:rFonts w:ascii="Arial" w:eastAsiaTheme="minorHAnsi" w:hAnsi="Arial" w:cs="Arial"/>
@@ -280,7 +241,7 @@
           <w:szCs w:val="22"/>
           <w:lang w:eastAsia="en-US"/>
         </w:rPr>
-        <w:t xml:space="preserve"> report is the result of a student project that is part of the educational program of the Bachelor Knowl</w:t>
+        <w:t xml:space="preserve">edge Engineering at </w:t>
       </w:r>
       <w:r>
         <w:rPr>
@@ -290,7 +251,7 @@
           <w:szCs w:val="22"/>
           <w:lang w:eastAsia="en-US"/>
         </w:rPr>
-        <w:t xml:space="preserve">edge Engineering at </w:t>
+        <w:t>Maastricht University</w:t>
       </w:r>
       <w:r>
         <w:rPr>
@@ -300,7 +261,7 @@
           <w:szCs w:val="22"/>
           <w:lang w:eastAsia="en-US"/>
         </w:rPr>
-        <w:t>Maastricht University</w:t>
+        <w:t xml:space="preserve">. </w:t>
       </w:r>
       <w:r>
         <w:rPr>
@@ -310,7 +271,7 @@
           <w:szCs w:val="22"/>
           <w:lang w:eastAsia="en-US"/>
         </w:rPr>
-        <w:t xml:space="preserve">. </w:t>
+        <w:t>As such its purpose is in part to comprise the results of said project but in add</w:t>
       </w:r>
       <w:r>
         <w:rPr>
@@ -320,7 +281,7 @@
           <w:szCs w:val="22"/>
           <w:lang w:eastAsia="en-US"/>
         </w:rPr>
-        <w:t>As such its purpose is in part to comprise the results of said project but in add</w:t>
+        <w:t xml:space="preserve">ition can give insight into possible approaches to solving knapsack problems. Furthermore it presents the results of experiments involving several such algorithmic approaches and </w:t>
       </w:r>
       <w:r>
         <w:rPr>
@@ -330,7 +291,7 @@
           <w:szCs w:val="22"/>
           <w:lang w:eastAsia="en-US"/>
         </w:rPr>
-        <w:t xml:space="preserve">ition can give insight into possible approaches to solving knapsack problems. Furthermore it presents the results of experiments involving several such algorithmic approaches and </w:t>
+        <w:t>judges</w:t>
       </w:r>
       <w:r>
         <w:rPr>
@@ -340,9 +301,12 @@
           <w:szCs w:val="22"/>
           <w:lang w:eastAsia="en-US"/>
         </w:rPr>
-        <w:t>judges</w:t>
-      </w:r>
-      <w:r>
+        <w:t xml:space="preserve"> their performance.</w:t>
+      </w:r>
+    </w:p>
+    <w:p>
+      <w:pPr>
+        <w:pStyle w:val="TOCHeading"/>
         <w:rPr>
           <w:rFonts w:ascii="Arial" w:eastAsiaTheme="minorHAnsi" w:hAnsi="Arial" w:cs="Arial"/>
           <w:color w:val="auto"/>
@@ -350,12 +314,11 @@
           <w:szCs w:val="22"/>
           <w:lang w:eastAsia="en-US"/>
         </w:rPr>
-        <w:t xml:space="preserve"> their performance.</w:t>
-      </w:r>
-    </w:p>
-    <w:p>
-      <w:pPr>
-        <w:pStyle w:val="Inhaltsverzeichnisberschrift"/>
+      </w:pPr>
+    </w:p>
+    <w:p>
+      <w:pPr>
+        <w:pStyle w:val="TOCHeading"/>
         <w:rPr>
           <w:rFonts w:ascii="Arial" w:eastAsiaTheme="minorHAnsi" w:hAnsi="Arial" w:cs="Arial"/>
           <w:color w:val="auto"/>
@@ -364,10 +327,7 @@
           <w:lang w:eastAsia="en-US"/>
         </w:rPr>
       </w:pPr>
-    </w:p>
-    <w:p>
-      <w:pPr>
-        <w:pStyle w:val="Inhaltsverzeichnisberschrift"/>
+      <w:r>
         <w:rPr>
           <w:rFonts w:ascii="Arial" w:eastAsiaTheme="minorHAnsi" w:hAnsi="Arial" w:cs="Arial"/>
           <w:color w:val="auto"/>
@@ -375,7 +335,8 @@
           <w:szCs w:val="22"/>
           <w:lang w:eastAsia="en-US"/>
         </w:rPr>
-      </w:pPr>
+        <w:t>Summary</w:t>
+      </w:r>
       <w:r>
         <w:rPr>
           <w:rFonts w:ascii="Arial" w:eastAsiaTheme="minorHAnsi" w:hAnsi="Arial" w:cs="Arial"/>
@@ -384,9 +345,12 @@
           <w:szCs w:val="22"/>
           <w:lang w:eastAsia="en-US"/>
         </w:rPr>
-        <w:t>Summary</w:t>
-      </w:r>
-      <w:r>
+        <w:br/>
+      </w:r>
+    </w:p>
+    <w:p>
+      <w:pPr>
+        <w:pStyle w:val="TOCHeading"/>
         <w:rPr>
           <w:rFonts w:ascii="Arial" w:eastAsiaTheme="minorHAnsi" w:hAnsi="Arial" w:cs="Arial"/>
           <w:color w:val="auto"/>
@@ -394,12 +358,11 @@
           <w:szCs w:val="22"/>
           <w:lang w:eastAsia="en-US"/>
         </w:rPr>
-        <w:br/>
-      </w:r>
-    </w:p>
-    <w:p>
-      <w:pPr>
-        <w:pStyle w:val="Inhaltsverzeichnisberschrift"/>
+      </w:pPr>
+    </w:p>
+    <w:p>
+      <w:pPr>
+        <w:pStyle w:val="TOCHeading"/>
         <w:rPr>
           <w:rFonts w:ascii="Arial" w:eastAsiaTheme="minorHAnsi" w:hAnsi="Arial" w:cs="Arial"/>
           <w:color w:val="auto"/>
@@ -411,7 +374,7 @@
     </w:p>
     <w:p>
       <w:pPr>
-        <w:pStyle w:val="Inhaltsverzeichnisberschrift"/>
+        <w:pStyle w:val="TOCHeading"/>
         <w:rPr>
           <w:rFonts w:ascii="Arial" w:eastAsiaTheme="minorHAnsi" w:hAnsi="Arial" w:cs="Arial"/>
           <w:color w:val="auto"/>
@@ -423,7 +386,7 @@
     </w:p>
     <w:p>
       <w:pPr>
-        <w:pStyle w:val="Inhaltsverzeichnisberschrift"/>
+        <w:pStyle w:val="TOCHeading"/>
         <w:rPr>
           <w:rFonts w:ascii="Arial" w:eastAsiaTheme="minorHAnsi" w:hAnsi="Arial" w:cs="Arial"/>
           <w:color w:val="auto"/>
@@ -435,7 +398,7 @@
     </w:p>
     <w:p>
       <w:pPr>
-        <w:pStyle w:val="Inhaltsverzeichnisberschrift"/>
+        <w:pStyle w:val="TOCHeading"/>
         <w:rPr>
           <w:rFonts w:ascii="Arial" w:eastAsiaTheme="minorHAnsi" w:hAnsi="Arial" w:cs="Arial"/>
           <w:color w:val="auto"/>
@@ -447,7 +410,7 @@
     </w:p>
     <w:p>
       <w:pPr>
-        <w:pStyle w:val="Inhaltsverzeichnisberschrift"/>
+        <w:pStyle w:val="TOCHeading"/>
         <w:rPr>
           <w:rFonts w:ascii="Arial" w:eastAsiaTheme="minorHAnsi" w:hAnsi="Arial" w:cs="Arial"/>
           <w:color w:val="auto"/>
@@ -459,7 +422,7 @@
     </w:p>
     <w:p>
       <w:pPr>
-        <w:pStyle w:val="Inhaltsverzeichnisberschrift"/>
+        <w:pStyle w:val="TOCHeading"/>
         <w:rPr>
           <w:rFonts w:ascii="Arial" w:eastAsiaTheme="minorHAnsi" w:hAnsi="Arial" w:cs="Arial"/>
           <w:color w:val="auto"/>
@@ -471,7 +434,7 @@
     </w:p>
     <w:p>
       <w:pPr>
-        <w:pStyle w:val="Inhaltsverzeichnisberschrift"/>
+        <w:pStyle w:val="TOCHeading"/>
         <w:rPr>
           <w:rFonts w:ascii="Arial" w:eastAsiaTheme="minorHAnsi" w:hAnsi="Arial" w:cs="Arial"/>
           <w:color w:val="auto"/>
@@ -483,7 +446,7 @@
     </w:p>
     <w:p>
       <w:pPr>
-        <w:pStyle w:val="Inhaltsverzeichnisberschrift"/>
+        <w:pStyle w:val="TOCHeading"/>
         <w:rPr>
           <w:rFonts w:ascii="Arial" w:eastAsiaTheme="minorHAnsi" w:hAnsi="Arial" w:cs="Arial"/>
           <w:color w:val="auto"/>
@@ -495,7 +458,7 @@
     </w:p>
     <w:p>
       <w:pPr>
-        <w:pStyle w:val="Inhaltsverzeichnisberschrift"/>
+        <w:pStyle w:val="TOCHeading"/>
         <w:rPr>
           <w:rFonts w:ascii="Arial" w:eastAsiaTheme="minorHAnsi" w:hAnsi="Arial" w:cs="Arial"/>
           <w:color w:val="auto"/>
@@ -507,7 +470,7 @@
     </w:p>
     <w:p>
       <w:pPr>
-        <w:pStyle w:val="Inhaltsverzeichnisberschrift"/>
+        <w:pStyle w:val="TOCHeading"/>
         <w:rPr>
           <w:rFonts w:ascii="Arial" w:eastAsiaTheme="minorHAnsi" w:hAnsi="Arial" w:cs="Arial"/>
           <w:color w:val="auto"/>
@@ -519,7 +482,7 @@
     </w:p>
     <w:p>
       <w:pPr>
-        <w:pStyle w:val="Inhaltsverzeichnisberschrift"/>
+        <w:pStyle w:val="TOCHeading"/>
         <w:rPr>
           <w:rFonts w:ascii="Arial" w:eastAsiaTheme="minorHAnsi" w:hAnsi="Arial" w:cs="Arial"/>
           <w:color w:val="auto"/>
@@ -531,7 +494,7 @@
     </w:p>
     <w:p>
       <w:pPr>
-        <w:pStyle w:val="Inhaltsverzeichnisberschrift"/>
+        <w:pStyle w:val="TOCHeading"/>
         <w:rPr>
           <w:rFonts w:ascii="Arial" w:eastAsiaTheme="minorHAnsi" w:hAnsi="Arial" w:cs="Arial"/>
           <w:color w:val="auto"/>
@@ -543,7 +506,7 @@
     </w:p>
     <w:p>
       <w:pPr>
-        <w:pStyle w:val="Inhaltsverzeichnisberschrift"/>
+        <w:pStyle w:val="TOCHeading"/>
         <w:rPr>
           <w:rFonts w:ascii="Arial" w:eastAsiaTheme="minorHAnsi" w:hAnsi="Arial" w:cs="Arial"/>
           <w:color w:val="auto"/>
@@ -555,7 +518,7 @@
     </w:p>
     <w:p>
       <w:pPr>
-        <w:pStyle w:val="Inhaltsverzeichnisberschrift"/>
+        <w:pStyle w:val="TOCHeading"/>
         <w:rPr>
           <w:rFonts w:ascii="Arial" w:eastAsiaTheme="minorHAnsi" w:hAnsi="Arial" w:cs="Arial"/>
           <w:color w:val="auto"/>
@@ -567,19 +530,7 @@
     </w:p>
     <w:p>
       <w:pPr>
-        <w:pStyle w:val="Inhaltsverzeichnisberschrift"/>
-        <w:rPr>
-          <w:rFonts w:ascii="Arial" w:eastAsiaTheme="minorHAnsi" w:hAnsi="Arial" w:cs="Arial"/>
-          <w:color w:val="auto"/>
-          <w:sz w:val="22"/>
-          <w:szCs w:val="22"/>
-          <w:lang w:eastAsia="en-US"/>
-        </w:rPr>
-      </w:pPr>
-    </w:p>
-    <w:p>
-      <w:pPr>
-        <w:pStyle w:val="Inhaltsverzeichnisberschrift"/>
+        <w:pStyle w:val="TOCHeading"/>
         <w:rPr>
           <w:rFonts w:ascii="Arial" w:eastAsiaTheme="minorHAnsi" w:hAnsi="Arial" w:cs="Arial"/>
           <w:color w:val="auto"/>
@@ -674,7 +625,7 @@
       <w:sdtContent>
         <w:p>
           <w:pPr>
-            <w:pStyle w:val="Inhaltsverzeichnisberschrift"/>
+            <w:pStyle w:val="TOCHeading"/>
             <w:rPr>
               <w:rFonts w:ascii="Arial" w:hAnsi="Arial" w:cs="Arial"/>
             </w:rPr>
@@ -688,7 +639,7 @@
         </w:p>
         <w:p>
           <w:pPr>
-            <w:pStyle w:val="Verzeichnis1"/>
+            <w:pStyle w:val="TOC1"/>
             <w:tabs>
               <w:tab w:val="right" w:leader="dot" w:pos="9016"/>
             </w:tabs>
@@ -783,7 +734,7 @@
         </w:p>
         <w:p>
           <w:pPr>
-            <w:pStyle w:val="Verzeichnis2"/>
+            <w:pStyle w:val="TOC2"/>
             <w:tabs>
               <w:tab w:val="right" w:leader="dot" w:pos="9016"/>
             </w:tabs>
@@ -860,7 +811,7 @@
         </w:p>
         <w:p>
           <w:pPr>
-            <w:pStyle w:val="Verzeichnis2"/>
+            <w:pStyle w:val="TOC2"/>
             <w:tabs>
               <w:tab w:val="right" w:leader="dot" w:pos="9016"/>
             </w:tabs>
@@ -937,7 +888,7 @@
         </w:p>
         <w:p>
           <w:pPr>
-            <w:pStyle w:val="Verzeichnis2"/>
+            <w:pStyle w:val="TOC2"/>
             <w:tabs>
               <w:tab w:val="right" w:leader="dot" w:pos="9016"/>
             </w:tabs>
@@ -1014,7 +965,7 @@
         </w:p>
         <w:p>
           <w:pPr>
-            <w:pStyle w:val="Verzeichnis1"/>
+            <w:pStyle w:val="TOC1"/>
             <w:tabs>
               <w:tab w:val="right" w:leader="dot" w:pos="9016"/>
             </w:tabs>
@@ -1091,7 +1042,7 @@
         </w:p>
         <w:p>
           <w:pPr>
-            <w:pStyle w:val="Verzeichnis2"/>
+            <w:pStyle w:val="TOC2"/>
             <w:tabs>
               <w:tab w:val="right" w:leader="dot" w:pos="9016"/>
             </w:tabs>
@@ -1168,7 +1119,7 @@
         </w:p>
         <w:p>
           <w:pPr>
-            <w:pStyle w:val="Verzeichnis2"/>
+            <w:pStyle w:val="TOC2"/>
             <w:tabs>
               <w:tab w:val="right" w:leader="dot" w:pos="9016"/>
             </w:tabs>
@@ -1245,7 +1196,7 @@
         </w:p>
         <w:p>
           <w:pPr>
-            <w:pStyle w:val="Verzeichnis2"/>
+            <w:pStyle w:val="TOC2"/>
             <w:tabs>
               <w:tab w:val="right" w:leader="dot" w:pos="9016"/>
             </w:tabs>
@@ -1322,7 +1273,7 @@
         </w:p>
         <w:p>
           <w:pPr>
-            <w:pStyle w:val="Verzeichnis1"/>
+            <w:pStyle w:val="TOC1"/>
             <w:tabs>
               <w:tab w:val="right" w:leader="dot" w:pos="9016"/>
             </w:tabs>
@@ -1399,7 +1350,7 @@
         </w:p>
         <w:p>
           <w:pPr>
-            <w:pStyle w:val="Verzeichnis2"/>
+            <w:pStyle w:val="TOC2"/>
             <w:tabs>
               <w:tab w:val="right" w:leader="dot" w:pos="9016"/>
             </w:tabs>
@@ -1476,7 +1427,7 @@
         </w:p>
         <w:p>
           <w:pPr>
-            <w:pStyle w:val="Verzeichnis2"/>
+            <w:pStyle w:val="TOC2"/>
             <w:tabs>
               <w:tab w:val="right" w:leader="dot" w:pos="9016"/>
             </w:tabs>
@@ -1553,7 +1504,7 @@
         </w:p>
         <w:p>
           <w:pPr>
-            <w:pStyle w:val="Verzeichnis1"/>
+            <w:pStyle w:val="TOC1"/>
             <w:tabs>
               <w:tab w:val="right" w:leader="dot" w:pos="9016"/>
             </w:tabs>
@@ -1630,7 +1581,7 @@
         </w:p>
         <w:p>
           <w:pPr>
-            <w:pStyle w:val="Verzeichnis2"/>
+            <w:pStyle w:val="TOC2"/>
             <w:tabs>
               <w:tab w:val="right" w:leader="dot" w:pos="9016"/>
             </w:tabs>
@@ -1707,7 +1658,7 @@
         </w:p>
         <w:p>
           <w:pPr>
-            <w:pStyle w:val="Verzeichnis3"/>
+            <w:pStyle w:val="TOC3"/>
             <w:tabs>
               <w:tab w:val="right" w:leader="dot" w:pos="9016"/>
             </w:tabs>
@@ -1784,7 +1735,7 @@
         </w:p>
         <w:p>
           <w:pPr>
-            <w:pStyle w:val="Verzeichnis3"/>
+            <w:pStyle w:val="TOC3"/>
             <w:tabs>
               <w:tab w:val="right" w:leader="dot" w:pos="9016"/>
             </w:tabs>
@@ -1861,7 +1812,7 @@
         </w:p>
         <w:p>
           <w:pPr>
-            <w:pStyle w:val="Verzeichnis2"/>
+            <w:pStyle w:val="TOC2"/>
             <w:tabs>
               <w:tab w:val="right" w:leader="dot" w:pos="9016"/>
             </w:tabs>
@@ -1938,7 +1889,7 @@
         </w:p>
         <w:p>
           <w:pPr>
-            <w:pStyle w:val="Verzeichnis3"/>
+            <w:pStyle w:val="TOC3"/>
             <w:tabs>
               <w:tab w:val="right" w:leader="dot" w:pos="9016"/>
             </w:tabs>
@@ -2015,7 +1966,7 @@
         </w:p>
         <w:p>
           <w:pPr>
-            <w:pStyle w:val="Verzeichnis3"/>
+            <w:pStyle w:val="TOC3"/>
             <w:tabs>
               <w:tab w:val="right" w:leader="dot" w:pos="9016"/>
             </w:tabs>
@@ -2092,7 +2043,7 @@
         </w:p>
         <w:p>
           <w:pPr>
-            <w:pStyle w:val="Verzeichnis2"/>
+            <w:pStyle w:val="TOC2"/>
             <w:tabs>
               <w:tab w:val="right" w:leader="dot" w:pos="9016"/>
             </w:tabs>
@@ -2169,7 +2120,7 @@
         </w:p>
         <w:p>
           <w:pPr>
-            <w:pStyle w:val="Verzeichnis3"/>
+            <w:pStyle w:val="TOC3"/>
             <w:tabs>
               <w:tab w:val="right" w:leader="dot" w:pos="9016"/>
             </w:tabs>
@@ -2246,7 +2197,7 @@
         </w:p>
         <w:p>
           <w:pPr>
-            <w:pStyle w:val="Verzeichnis3"/>
+            <w:pStyle w:val="TOC3"/>
             <w:tabs>
               <w:tab w:val="right" w:leader="dot" w:pos="9016"/>
             </w:tabs>
@@ -2323,7 +2274,7 @@
         </w:p>
         <w:p>
           <w:pPr>
-            <w:pStyle w:val="Verzeichnis3"/>
+            <w:pStyle w:val="TOC3"/>
             <w:tabs>
               <w:tab w:val="right" w:leader="dot" w:pos="9016"/>
             </w:tabs>
@@ -2400,7 +2351,7 @@
         </w:p>
         <w:p>
           <w:pPr>
-            <w:pStyle w:val="Verzeichnis2"/>
+            <w:pStyle w:val="TOC2"/>
             <w:tabs>
               <w:tab w:val="right" w:leader="dot" w:pos="9016"/>
             </w:tabs>
@@ -2477,7 +2428,7 @@
         </w:p>
         <w:p>
           <w:pPr>
-            <w:pStyle w:val="Verzeichnis3"/>
+            <w:pStyle w:val="TOC3"/>
             <w:tabs>
               <w:tab w:val="right" w:leader="dot" w:pos="9016"/>
             </w:tabs>
@@ -2554,7 +2505,7 @@
         </w:p>
         <w:p>
           <w:pPr>
-            <w:pStyle w:val="Verzeichnis2"/>
+            <w:pStyle w:val="TOC2"/>
             <w:tabs>
               <w:tab w:val="right" w:leader="dot" w:pos="9016"/>
             </w:tabs>
@@ -2631,7 +2582,7 @@
         </w:p>
         <w:p>
           <w:pPr>
-            <w:pStyle w:val="Verzeichnis3"/>
+            <w:pStyle w:val="TOC3"/>
             <w:tabs>
               <w:tab w:val="right" w:leader="dot" w:pos="9016"/>
             </w:tabs>
@@ -2708,7 +2659,7 @@
         </w:p>
         <w:p>
           <w:pPr>
-            <w:pStyle w:val="Verzeichnis3"/>
+            <w:pStyle w:val="TOC3"/>
             <w:tabs>
               <w:tab w:val="right" w:leader="dot" w:pos="9016"/>
             </w:tabs>
@@ -2785,7 +2736,7 @@
         </w:p>
         <w:p>
           <w:pPr>
-            <w:pStyle w:val="Verzeichnis3"/>
+            <w:pStyle w:val="TOC3"/>
             <w:tabs>
               <w:tab w:val="right" w:leader="dot" w:pos="9016"/>
             </w:tabs>
@@ -2862,7 +2813,7 @@
         </w:p>
         <w:p>
           <w:pPr>
-            <w:pStyle w:val="Verzeichnis1"/>
+            <w:pStyle w:val="TOC1"/>
             <w:tabs>
               <w:tab w:val="right" w:leader="dot" w:pos="9016"/>
             </w:tabs>
@@ -2939,7 +2890,7 @@
         </w:p>
         <w:p>
           <w:pPr>
-            <w:pStyle w:val="Verzeichnis2"/>
+            <w:pStyle w:val="TOC2"/>
             <w:tabs>
               <w:tab w:val="right" w:leader="dot" w:pos="9016"/>
             </w:tabs>
@@ -3016,7 +2967,7 @@
         </w:p>
         <w:p>
           <w:pPr>
-            <w:pStyle w:val="Verzeichnis3"/>
+            <w:pStyle w:val="TOC3"/>
             <w:tabs>
               <w:tab w:val="right" w:leader="dot" w:pos="9016"/>
             </w:tabs>
@@ -3093,7 +3044,7 @@
         </w:p>
         <w:p>
           <w:pPr>
-            <w:pStyle w:val="Verzeichnis3"/>
+            <w:pStyle w:val="TOC3"/>
             <w:tabs>
               <w:tab w:val="right" w:leader="dot" w:pos="9016"/>
             </w:tabs>
@@ -3170,7 +3121,7 @@
         </w:p>
         <w:p>
           <w:pPr>
-            <w:pStyle w:val="Verzeichnis3"/>
+            <w:pStyle w:val="TOC3"/>
             <w:tabs>
               <w:tab w:val="right" w:leader="dot" w:pos="9016"/>
             </w:tabs>
@@ -3247,7 +3198,7 @@
         </w:p>
         <w:p>
           <w:pPr>
-            <w:pStyle w:val="Verzeichnis2"/>
+            <w:pStyle w:val="TOC2"/>
             <w:tabs>
               <w:tab w:val="right" w:leader="dot" w:pos="9016"/>
             </w:tabs>
@@ -3324,7 +3275,7 @@
         </w:p>
         <w:p>
           <w:pPr>
-            <w:pStyle w:val="Verzeichnis1"/>
+            <w:pStyle w:val="TOC1"/>
             <w:tabs>
               <w:tab w:val="right" w:leader="dot" w:pos="9016"/>
             </w:tabs>
@@ -3401,7 +3352,7 @@
         </w:p>
         <w:p>
           <w:pPr>
-            <w:pStyle w:val="Verzeichnis1"/>
+            <w:pStyle w:val="TOC1"/>
             <w:tabs>
               <w:tab w:val="right" w:leader="dot" w:pos="9016"/>
             </w:tabs>
@@ -3478,7 +3429,7 @@
         </w:p>
         <w:p>
           <w:pPr>
-            <w:pStyle w:val="Verzeichnis2"/>
+            <w:pStyle w:val="TOC2"/>
             <w:tabs>
               <w:tab w:val="right" w:leader="dot" w:pos="9016"/>
             </w:tabs>
@@ -3555,7 +3506,7 @@
         </w:p>
         <w:p>
           <w:pPr>
-            <w:pStyle w:val="Verzeichnis2"/>
+            <w:pStyle w:val="TOC2"/>
             <w:tabs>
               <w:tab w:val="right" w:leader="dot" w:pos="9016"/>
             </w:tabs>
@@ -3632,7 +3583,7 @@
         </w:p>
         <w:p>
           <w:pPr>
-            <w:pStyle w:val="Verzeichnis2"/>
+            <w:pStyle w:val="TOC2"/>
             <w:tabs>
               <w:tab w:val="right" w:leader="dot" w:pos="9016"/>
             </w:tabs>
@@ -3954,7 +3905,7 @@
     </w:sdt>
     <w:p>
       <w:pPr>
-        <w:pStyle w:val="berschrift1"/>
+        <w:pStyle w:val="Heading1"/>
         <w:rPr>
           <w:rFonts w:ascii="Arial" w:hAnsi="Arial" w:cs="Arial"/>
         </w:rPr>
@@ -3971,7 +3922,7 @@
     </w:p>
     <w:p>
       <w:pPr>
-        <w:pStyle w:val="berschrift2"/>
+        <w:pStyle w:val="Heading2"/>
         <w:rPr>
           <w:rFonts w:ascii="Arial" w:hAnsi="Arial" w:cs="Arial"/>
         </w:rPr>
@@ -4160,7 +4111,7 @@
     </w:p>
     <w:p>
       <w:pPr>
-        <w:pStyle w:val="Listenabsatz"/>
+        <w:pStyle w:val="ListParagraph"/>
         <w:numPr>
           <w:ilvl w:val="0"/>
           <w:numId w:val="1"/>
@@ -4178,7 +4129,7 @@
     </w:p>
     <w:p>
       <w:pPr>
-        <w:pStyle w:val="Listenabsatz"/>
+        <w:pStyle w:val="ListParagraph"/>
         <w:numPr>
           <w:ilvl w:val="0"/>
           <w:numId w:val="1"/>
@@ -4263,7 +4214,7 @@
     </w:p>
     <w:p>
       <w:pPr>
-        <w:pStyle w:val="Listenabsatz"/>
+        <w:pStyle w:val="ListParagraph"/>
         <w:numPr>
           <w:ilvl w:val="0"/>
           <w:numId w:val="1"/>
@@ -4281,7 +4232,7 @@
     </w:p>
     <w:p>
       <w:pPr>
-        <w:pStyle w:val="Listenabsatz"/>
+        <w:pStyle w:val="ListParagraph"/>
         <w:numPr>
           <w:ilvl w:val="0"/>
           <w:numId w:val="1"/>
@@ -4312,7 +4263,7 @@
     </w:p>
     <w:p>
       <w:pPr>
-        <w:pStyle w:val="berschrift2"/>
+        <w:pStyle w:val="Heading2"/>
         <w:rPr>
           <w:rFonts w:ascii="Arial" w:hAnsi="Arial" w:cs="Arial"/>
         </w:rPr>
@@ -4427,7 +4378,7 @@
     </w:p>
     <w:p>
       <w:pPr>
-        <w:pStyle w:val="berschrift2"/>
+        <w:pStyle w:val="Heading2"/>
         <w:rPr>
           <w:rFonts w:ascii="Arial" w:hAnsi="Arial" w:cs="Arial"/>
         </w:rPr>
@@ -4540,7 +4491,7 @@
     </w:p>
     <w:p>
       <w:pPr>
-        <w:pStyle w:val="berschrift1"/>
+        <w:pStyle w:val="Heading1"/>
         <w:rPr>
           <w:rFonts w:ascii="Arial" w:hAnsi="Arial" w:cs="Arial"/>
         </w:rPr>
@@ -4556,7 +4507,7 @@
     </w:p>
     <w:p>
       <w:pPr>
-        <w:pStyle w:val="berschrift2"/>
+        <w:pStyle w:val="Heading2"/>
         <w:rPr>
           <w:rFonts w:ascii="Arial" w:hAnsi="Arial" w:cs="Arial"/>
         </w:rPr>
@@ -4772,16 +4723,15 @@
           <w:rFonts w:ascii="Arial" w:hAnsi="Arial" w:cs="Arial"/>
         </w:rPr>
       </w:pPr>
-      <w:bookmarkStart w:id="6" w:name="_GoBack"/>
       <w:r>
         <w:rPr>
           <w:rFonts w:ascii="Arial" w:hAnsi="Arial" w:cs="Arial"/>
           <w:noProof/>
-          <w:lang w:eastAsia="en-GB"/>
+          <w:lang w:val="en-US"/>
         </w:rPr>
         <w:lastRenderedPageBreak/>
         <w:drawing>
-          <wp:inline distT="0" distB="0" distL="0" distR="0">
+          <wp:inline distT="0" distB="0" distL="0" distR="0" wp14:anchorId="794D0356" wp14:editId="1A85F367">
             <wp:extent cx="5731510" cy="3053749"/>
             <wp:effectExtent l="0" t="0" r="0" b="0"/>
             <wp:docPr id="2" name="Grafik 2" descr="E:\Simon\Documents\GitHub\PP3\Report, presentation and related stuff\Report figure 1.png"/>
@@ -4829,43 +4779,1379 @@
           </wp:inline>
         </w:drawing>
       </w:r>
+    </w:p>
+    <w:p>
+      <w:pPr>
+        <w:pStyle w:val="Caption"/>
+        <w:rPr>
+          <w:rFonts w:ascii="Arial" w:hAnsi="Arial" w:cs="Arial"/>
+        </w:rPr>
+      </w:pPr>
+      <w:r>
+        <w:rPr>
+          <w:rFonts w:ascii="Arial" w:hAnsi="Arial" w:cs="Arial"/>
+        </w:rPr>
+        <w:t xml:space="preserve">Figure </w:t>
+      </w:r>
+      <w:r>
+        <w:rPr>
+          <w:rFonts w:ascii="Arial" w:hAnsi="Arial" w:cs="Arial"/>
+        </w:rPr>
+        <w:fldChar w:fldCharType="begin"/>
+      </w:r>
+      <w:r>
+        <w:rPr>
+          <w:rFonts w:ascii="Arial" w:hAnsi="Arial" w:cs="Arial"/>
+        </w:rPr>
+        <w:instrText xml:space="preserve"> SEQ Figure \* ARABIC </w:instrText>
+      </w:r>
+      <w:r>
+        <w:rPr>
+          <w:rFonts w:ascii="Arial" w:hAnsi="Arial" w:cs="Arial"/>
+        </w:rPr>
+        <w:fldChar w:fldCharType="separate"/>
+      </w:r>
+      <w:r>
+        <w:rPr>
+          <w:rFonts w:ascii="Arial" w:hAnsi="Arial" w:cs="Arial"/>
+          <w:noProof/>
+        </w:rPr>
+        <w:t>1</w:t>
+      </w:r>
+      <w:r>
+        <w:rPr>
+          <w:rFonts w:ascii="Arial" w:hAnsi="Arial" w:cs="Arial"/>
+        </w:rPr>
+        <w:fldChar w:fldCharType="end"/>
+      </w:r>
+    </w:p>
+    <w:p>
+      <w:pPr>
+        <w:pStyle w:val="Heading2"/>
+        <w:rPr>
+          <w:rFonts w:ascii="Arial" w:hAnsi="Arial" w:cs="Arial"/>
+        </w:rPr>
+      </w:pPr>
+      <w:bookmarkStart w:id="6" w:name="_Toc440021292"/>
+      <w:r>
+        <w:rPr>
+          <w:rFonts w:ascii="Arial" w:hAnsi="Arial" w:cs="Arial"/>
+        </w:rPr>
+        <w:t>2.2 Hil</w:t>
+      </w:r>
+      <w:r>
+        <w:rPr>
+          <w:rFonts w:ascii="Arial" w:hAnsi="Arial" w:cs="Arial"/>
+        </w:rPr>
+        <w:t xml:space="preserve">l </w:t>
+      </w:r>
+      <w:r>
+        <w:rPr>
+          <w:rFonts w:ascii="Arial" w:hAnsi="Arial" w:cs="Arial"/>
+        </w:rPr>
+        <w:t>climbing algorithm</w:t>
+      </w:r>
+      <w:bookmarkStart w:id="7" w:name="_Toc440021293"/>
       <w:bookmarkEnd w:id="6"/>
     </w:p>
     <w:p>
       <w:pPr>
-        <w:pStyle w:val="Beschriftung"/>
-        <w:rPr>
-          <w:rFonts w:ascii="Arial" w:hAnsi="Arial" w:cs="Arial"/>
-        </w:rPr>
-      </w:pPr>
-      <w:r>
-        <w:rPr>
-          <w:rFonts w:ascii="Arial" w:hAnsi="Arial" w:cs="Arial"/>
-        </w:rPr>
-        <w:t xml:space="preserve">Figure </w:t>
-      </w:r>
-      <w:r>
-        <w:rPr>
-          <w:rFonts w:ascii="Arial" w:hAnsi="Arial" w:cs="Arial"/>
-        </w:rPr>
-        <w:fldChar w:fldCharType="begin"/>
-      </w:r>
-      <w:r>
-        <w:rPr>
-          <w:rFonts w:ascii="Arial" w:hAnsi="Arial" w:cs="Arial"/>
-        </w:rPr>
-        <w:instrText xml:space="preserve"> SEQ Figure \* ARABIC </w:instrText>
-      </w:r>
-      <w:r>
-        <w:rPr>
-          <w:rFonts w:ascii="Arial" w:hAnsi="Arial" w:cs="Arial"/>
-        </w:rPr>
-        <w:fldChar w:fldCharType="separate"/>
-      </w:r>
-      <w:r>
-        <w:rPr>
-          <w:rFonts w:ascii="Arial" w:hAnsi="Arial" w:cs="Arial"/>
-          <w:noProof/>
+        <w:rPr>
+          <w:rFonts w:ascii="Arial" w:hAnsi="Arial" w:cs="Arial"/>
+        </w:rPr>
+      </w:pPr>
+      <w:r>
+        <w:rPr>
+          <w:rFonts w:ascii="Arial" w:hAnsi="Arial" w:cs="Arial"/>
+        </w:rPr>
+        <w:t xml:space="preserve">The hill-climbing search algorithm is simply a loop that continually moves in the direction of increasing value, that is, uphill. It terminates when no </w:t>
+      </w:r>
+      <w:r>
+        <w:rPr>
+          <w:rFonts w:ascii="Arial" w:hAnsi="Arial" w:cs="Arial"/>
+        </w:rPr>
+        <w:t>successor</w:t>
+      </w:r>
+      <w:r>
+        <w:rPr>
+          <w:rFonts w:ascii="Arial" w:hAnsi="Arial" w:cs="Arial"/>
+        </w:rPr>
+        <w:t xml:space="preserve"> has a higher value.</w:t>
+      </w:r>
+      <w:r>
+        <w:rPr>
+          <w:rFonts w:ascii="Arial" w:hAnsi="Arial" w:cs="Arial"/>
+        </w:rPr>
+        <w:br/>
+        <w:t>The algorithm starts with an arbitrary solution to a problem and attempts to find a better solution by incrementally changing a single element of the solution</w:t>
+      </w:r>
+      <w:r>
+        <w:rPr>
+          <w:rFonts w:ascii="Arial" w:hAnsi="Arial" w:cs="Arial"/>
+        </w:rPr>
+        <w:t>. If the change produce a better solution the starting solution get replaced by the new solution, repeating until no further improvements can be found.</w:t>
+      </w:r>
+    </w:p>
+    <w:p>
+      <w:pPr>
+        <w:widowControl w:val="0"/>
+        <w:autoSpaceDE w:val="0"/>
+        <w:autoSpaceDN w:val="0"/>
+        <w:adjustRightInd w:val="0"/>
+        <w:spacing w:after="0" w:line="300" w:lineRule="atLeast"/>
+        <w:rPr>
+          <w:rFonts w:ascii="Times" w:hAnsi="Times" w:cs="Times"/>
+          <w:sz w:val="24"/>
+          <w:szCs w:val="24"/>
+          <w:lang w:val="en-US"/>
+        </w:rPr>
+      </w:pPr>
+      <w:r>
+        <w:rPr>
+          <w:rFonts w:ascii="Times" w:hAnsi="Times" w:cs="Times"/>
+          <w:b/>
+          <w:bCs/>
+          <w:sz w:val="26"/>
+          <w:szCs w:val="26"/>
+          <w:lang w:val="en-US"/>
+        </w:rPr>
+        <w:t xml:space="preserve">function </w:t>
+      </w:r>
+      <w:r>
+        <w:rPr>
+          <w:rFonts w:ascii="Times" w:hAnsi="Times" w:cs="Times"/>
+          <w:sz w:val="26"/>
+          <w:szCs w:val="26"/>
+          <w:lang w:val="en-US"/>
+        </w:rPr>
+        <w:t>H</w:t>
+      </w:r>
+      <w:r>
+        <w:rPr>
+          <w:rFonts w:ascii="Times" w:hAnsi="Times" w:cs="Times"/>
+          <w:lang w:val="en-US"/>
+        </w:rPr>
+        <w:t>ILL</w:t>
+      </w:r>
+      <w:r>
+        <w:rPr>
+          <w:rFonts w:ascii="Times" w:hAnsi="Times" w:cs="Times"/>
+          <w:sz w:val="26"/>
+          <w:szCs w:val="26"/>
+          <w:lang w:val="en-US"/>
+        </w:rPr>
+        <w:t>-C</w:t>
+      </w:r>
+      <w:r>
+        <w:rPr>
+          <w:rFonts w:ascii="Times" w:hAnsi="Times" w:cs="Times"/>
+          <w:lang w:val="en-US"/>
+        </w:rPr>
+        <w:t>LIMBING</w:t>
+      </w:r>
+      <w:r>
+        <w:rPr>
+          <w:rFonts w:ascii="Times" w:hAnsi="Times" w:cs="Times"/>
+          <w:sz w:val="26"/>
+          <w:szCs w:val="26"/>
+          <w:lang w:val="en-US"/>
+        </w:rPr>
+        <w:t xml:space="preserve">(problem) </w:t>
+      </w:r>
+      <w:r>
+        <w:rPr>
+          <w:rFonts w:ascii="Times" w:hAnsi="Times" w:cs="Times"/>
+          <w:b/>
+          <w:bCs/>
+          <w:sz w:val="26"/>
+          <w:szCs w:val="26"/>
+          <w:lang w:val="en-US"/>
+        </w:rPr>
+        <w:t xml:space="preserve">returns </w:t>
+      </w:r>
+      <w:r>
+        <w:rPr>
+          <w:rFonts w:ascii="Times" w:hAnsi="Times" w:cs="Times"/>
+          <w:sz w:val="26"/>
+          <w:szCs w:val="26"/>
+          <w:lang w:val="en-US"/>
+        </w:rPr>
+        <w:t xml:space="preserve">a state that is a local maximum </w:t>
+      </w:r>
+    </w:p>
+    <w:p>
+      <w:pPr>
+        <w:widowControl w:val="0"/>
+        <w:autoSpaceDE w:val="0"/>
+        <w:autoSpaceDN w:val="0"/>
+        <w:adjustRightInd w:val="0"/>
+        <w:spacing w:after="0" w:line="300" w:lineRule="atLeast"/>
+        <w:ind w:firstLine="720"/>
+        <w:rPr>
+          <w:rFonts w:ascii="Times" w:hAnsi="Times" w:cs="Times"/>
+          <w:sz w:val="26"/>
+          <w:szCs w:val="26"/>
+          <w:lang w:val="en-US"/>
+        </w:rPr>
+      </w:pPr>
+      <w:r>
+        <w:rPr>
+          <w:rFonts w:ascii="Times" w:hAnsi="Times" w:cs="Times"/>
+          <w:sz w:val="26"/>
+          <w:szCs w:val="26"/>
+          <w:lang w:val="en-US"/>
+        </w:rPr>
+        <w:t xml:space="preserve">current </w:t>
+      </w:r>
+      <w:r>
+        <w:rPr>
+          <w:rFonts w:ascii="Calibri" w:eastAsia="Calibri" w:hAnsi="Calibri" w:cs="Calibri"/>
+          <w:sz w:val="26"/>
+          <w:szCs w:val="26"/>
+          <w:lang w:val="en-US"/>
+        </w:rPr>
+        <w:t>←</w:t>
+      </w:r>
+      <w:r>
+        <w:rPr>
+          <w:rFonts w:ascii="Times" w:hAnsi="Times" w:cs="Times"/>
+          <w:sz w:val="26"/>
+          <w:szCs w:val="26"/>
+          <w:lang w:val="en-US"/>
+        </w:rPr>
+        <w:t xml:space="preserve"> M</w:t>
+      </w:r>
+      <w:r>
+        <w:rPr>
+          <w:rFonts w:ascii="Times" w:hAnsi="Times" w:cs="Times"/>
+          <w:lang w:val="en-US"/>
+        </w:rPr>
+        <w:t>AKE</w:t>
+      </w:r>
+      <w:r>
+        <w:rPr>
+          <w:rFonts w:ascii="Times" w:hAnsi="Times" w:cs="Times"/>
+          <w:sz w:val="26"/>
+          <w:szCs w:val="26"/>
+          <w:lang w:val="en-US"/>
+        </w:rPr>
+        <w:t>-N</w:t>
+      </w:r>
+      <w:r>
+        <w:rPr>
+          <w:rFonts w:ascii="Times" w:hAnsi="Times" w:cs="Times"/>
+          <w:lang w:val="en-US"/>
+        </w:rPr>
+        <w:t>ODE</w:t>
+      </w:r>
+      <w:r>
+        <w:rPr>
+          <w:rFonts w:ascii="Times" w:hAnsi="Times" w:cs="Times"/>
+          <w:sz w:val="26"/>
+          <w:szCs w:val="26"/>
+          <w:lang w:val="en-US"/>
+        </w:rPr>
+        <w:t>(problem.I</w:t>
+      </w:r>
+      <w:r>
+        <w:rPr>
+          <w:rFonts w:ascii="Times" w:hAnsi="Times" w:cs="Times"/>
+          <w:lang w:val="en-US"/>
+        </w:rPr>
+        <w:t>NITIAL</w:t>
+      </w:r>
+      <w:r>
+        <w:rPr>
+          <w:rFonts w:ascii="Times" w:hAnsi="Times" w:cs="Times"/>
+          <w:sz w:val="26"/>
+          <w:szCs w:val="26"/>
+          <w:lang w:val="en-US"/>
+        </w:rPr>
+        <w:t>-S</w:t>
+      </w:r>
+      <w:r>
+        <w:rPr>
+          <w:rFonts w:ascii="Times" w:hAnsi="Times" w:cs="Times"/>
+          <w:lang w:val="en-US"/>
+        </w:rPr>
+        <w:t>TATE</w:t>
+      </w:r>
+      <w:r>
+        <w:rPr>
+          <w:rFonts w:ascii="Times" w:hAnsi="Times" w:cs="Times"/>
+          <w:sz w:val="26"/>
+          <w:szCs w:val="26"/>
+          <w:lang w:val="en-US"/>
+        </w:rPr>
+        <w:t xml:space="preserve">) </w:t>
+      </w:r>
+    </w:p>
+    <w:p>
+      <w:pPr>
+        <w:widowControl w:val="0"/>
+        <w:autoSpaceDE w:val="0"/>
+        <w:autoSpaceDN w:val="0"/>
+        <w:adjustRightInd w:val="0"/>
+        <w:spacing w:after="0" w:line="300" w:lineRule="atLeast"/>
+        <w:ind w:firstLine="720"/>
+        <w:rPr>
+          <w:rFonts w:ascii="Times" w:hAnsi="Times" w:cs="Times"/>
+          <w:sz w:val="24"/>
+          <w:szCs w:val="24"/>
+          <w:lang w:val="en-US"/>
+        </w:rPr>
+      </w:pPr>
+      <w:r>
+        <w:rPr>
+          <w:rFonts w:ascii="Times" w:hAnsi="Times" w:cs="Times"/>
+          <w:b/>
+          <w:bCs/>
+          <w:sz w:val="26"/>
+          <w:szCs w:val="26"/>
+          <w:lang w:val="en-US"/>
+        </w:rPr>
+        <w:t xml:space="preserve">loop do </w:t>
+      </w:r>
+    </w:p>
+    <w:p>
+      <w:pPr>
+        <w:widowControl w:val="0"/>
+        <w:autoSpaceDE w:val="0"/>
+        <w:autoSpaceDN w:val="0"/>
+        <w:adjustRightInd w:val="0"/>
+        <w:spacing w:after="0" w:line="300" w:lineRule="atLeast"/>
+        <w:ind w:left="720" w:firstLine="720"/>
+        <w:rPr>
+          <w:rFonts w:ascii="MS Mincho" w:eastAsia="MS Mincho" w:hAnsi="MS Mincho" w:cs="MS Mincho"/>
+          <w:sz w:val="26"/>
+          <w:szCs w:val="26"/>
+          <w:lang w:val="en-US"/>
+        </w:rPr>
+      </w:pPr>
+      <w:r>
+        <w:rPr>
+          <w:rFonts w:ascii="Times" w:hAnsi="Times" w:cs="Times"/>
+          <w:sz w:val="26"/>
+          <w:szCs w:val="26"/>
+          <w:lang w:val="en-US"/>
+        </w:rPr>
+        <w:t xml:space="preserve">neighbor </w:t>
+      </w:r>
+      <w:r>
+        <w:rPr>
+          <w:rFonts w:ascii="Calibri" w:eastAsia="Calibri" w:hAnsi="Calibri" w:cs="Calibri"/>
+          <w:sz w:val="26"/>
+          <w:szCs w:val="26"/>
+          <w:lang w:val="en-US"/>
+        </w:rPr>
+        <w:t>←</w:t>
+      </w:r>
+      <w:r>
+        <w:rPr>
+          <w:rFonts w:ascii="Times" w:hAnsi="Times" w:cs="Times"/>
+          <w:sz w:val="26"/>
+          <w:szCs w:val="26"/>
+          <w:lang w:val="en-US"/>
+        </w:rPr>
+        <w:t xml:space="preserve"> a highest-valued successor of current</w:t>
+      </w:r>
+      <w:r>
+        <w:rPr>
+          <w:rFonts w:ascii="MS Mincho" w:eastAsia="MS Mincho" w:hAnsi="MS Mincho" w:cs="MS Mincho"/>
+          <w:sz w:val="26"/>
+          <w:szCs w:val="26"/>
+          <w:lang w:val="en-US"/>
+        </w:rPr>
+        <w:t> +</w:t>
+      </w:r>
+    </w:p>
+    <w:p>
+      <w:pPr>
+        <w:widowControl w:val="0"/>
+        <w:autoSpaceDE w:val="0"/>
+        <w:autoSpaceDN w:val="0"/>
+        <w:adjustRightInd w:val="0"/>
+        <w:spacing w:after="0" w:line="300" w:lineRule="atLeast"/>
+        <w:ind w:left="720" w:firstLine="720"/>
+        <w:rPr>
+          <w:rFonts w:ascii="Times" w:hAnsi="Times" w:cs="Times"/>
+          <w:lang w:val="en-US"/>
+        </w:rPr>
+      </w:pPr>
+      <w:r>
+        <w:rPr>
+          <w:rFonts w:ascii="Times" w:hAnsi="Times" w:cs="Times"/>
+          <w:b/>
+          <w:bCs/>
+          <w:sz w:val="26"/>
+          <w:szCs w:val="26"/>
+          <w:lang w:val="en-US"/>
+        </w:rPr>
+        <w:t xml:space="preserve">if </w:t>
+      </w:r>
+      <w:r>
+        <w:rPr>
+          <w:rFonts w:ascii="Times" w:hAnsi="Times" w:cs="Times"/>
+          <w:sz w:val="26"/>
+          <w:szCs w:val="26"/>
+          <w:lang w:val="en-US"/>
+        </w:rPr>
+        <w:t>neighbor.V</w:t>
+      </w:r>
+      <w:r>
+        <w:rPr>
+          <w:rFonts w:ascii="Times" w:hAnsi="Times" w:cs="Times"/>
+          <w:lang w:val="en-US"/>
+        </w:rPr>
+        <w:t xml:space="preserve">ALUE </w:t>
+      </w:r>
+      <w:r>
+        <w:rPr>
+          <w:rFonts w:ascii="Times" w:hAnsi="Times" w:cs="Times"/>
+          <w:sz w:val="26"/>
+          <w:szCs w:val="26"/>
+          <w:lang w:val="en-US"/>
+        </w:rPr>
+        <w:t>≤ current.V</w:t>
+      </w:r>
+      <w:r>
+        <w:rPr>
+          <w:rFonts w:ascii="Times" w:hAnsi="Times" w:cs="Times"/>
+          <w:lang w:val="en-US"/>
+        </w:rPr>
+        <w:t xml:space="preserve">ALUE </w:t>
+      </w:r>
+      <w:r>
+        <w:rPr>
+          <w:rFonts w:ascii="Times" w:hAnsi="Times" w:cs="Times"/>
+          <w:lang w:val="en-US"/>
+        </w:rPr>
+        <w:t xml:space="preserve"> </w:t>
+      </w:r>
+      <w:r>
+        <w:rPr>
+          <w:rFonts w:ascii="Times" w:hAnsi="Times" w:cs="Times"/>
+          <w:b/>
+          <w:bCs/>
+          <w:sz w:val="26"/>
+          <w:szCs w:val="26"/>
+          <w:lang w:val="en-US"/>
+        </w:rPr>
+        <w:t xml:space="preserve">then return </w:t>
+      </w:r>
+      <w:r>
+        <w:rPr>
+          <w:rFonts w:ascii="Times" w:hAnsi="Times" w:cs="Times"/>
+          <w:sz w:val="26"/>
+          <w:szCs w:val="26"/>
+          <w:lang w:val="en-US"/>
+        </w:rPr>
+        <w:t>current.S</w:t>
+      </w:r>
+      <w:r>
+        <w:rPr>
+          <w:rFonts w:ascii="Times" w:hAnsi="Times" w:cs="Times"/>
+          <w:lang w:val="en-US"/>
+        </w:rPr>
+        <w:t xml:space="preserve">TATE </w:t>
+      </w:r>
+    </w:p>
+    <w:p>
+      <w:pPr>
+        <w:widowControl w:val="0"/>
+        <w:autoSpaceDE w:val="0"/>
+        <w:autoSpaceDN w:val="0"/>
+        <w:adjustRightInd w:val="0"/>
+        <w:spacing w:after="0" w:line="300" w:lineRule="atLeast"/>
+        <w:ind w:left="720" w:firstLine="720"/>
+        <w:rPr>
+          <w:rFonts w:ascii="Times" w:hAnsi="Times" w:cs="Times"/>
+          <w:sz w:val="24"/>
+          <w:szCs w:val="24"/>
+          <w:lang w:val="en-US"/>
+        </w:rPr>
+      </w:pPr>
+      <w:r>
+        <w:rPr>
+          <w:rFonts w:ascii="Times" w:hAnsi="Times" w:cs="Times"/>
+          <w:sz w:val="26"/>
+          <w:szCs w:val="26"/>
+          <w:lang w:val="en-US"/>
+        </w:rPr>
+        <w:t xml:space="preserve">current </w:t>
+      </w:r>
+      <w:r>
+        <w:rPr>
+          <w:rFonts w:ascii="Calibri" w:eastAsia="Calibri" w:hAnsi="Calibri" w:cs="Calibri"/>
+          <w:sz w:val="26"/>
+          <w:szCs w:val="26"/>
+          <w:lang w:val="en-US"/>
+        </w:rPr>
+        <w:t>←</w:t>
+      </w:r>
+      <w:r>
+        <w:rPr>
+          <w:rFonts w:ascii="Times" w:hAnsi="Times" w:cs="Times"/>
+          <w:sz w:val="26"/>
+          <w:szCs w:val="26"/>
+          <w:lang w:val="en-US"/>
+        </w:rPr>
+        <w:t xml:space="preserve"> neighbor </w:t>
+      </w:r>
+    </w:p>
+    <w:p>
+      <w:pPr>
+        <w:rPr>
+          <w:rFonts w:ascii="Arial" w:hAnsi="Arial" w:cs="Arial"/>
+        </w:rPr>
+      </w:pPr>
+      <w:r>
+        <w:rPr>
+          <w:rFonts w:ascii="Arial" w:hAnsi="Arial" w:cs="Arial"/>
+        </w:rPr>
+        <w:br/>
+        <w:t xml:space="preserve">For the hill-climbing algorithm used to maximize the total value of our cargo, we start the algorithm by finding an arbitrary solution that tries to fill our cargo with random parcels. </w:t>
+      </w:r>
+      <w:r>
+        <w:rPr>
+          <w:rFonts w:ascii="Arial" w:hAnsi="Arial" w:cs="Arial"/>
+        </w:rPr>
+        <w:br/>
+        <w:t xml:space="preserve">From this starting solution we create </w:t>
+      </w:r>
+      <w:r>
+        <w:rPr>
+          <w:rFonts w:ascii="Arial" w:hAnsi="Arial" w:cs="Arial"/>
+          <w:u w:val="single"/>
+        </w:rPr>
+        <w:t>n</w:t>
+      </w:r>
+      <w:r>
+        <w:rPr>
+          <w:rFonts w:ascii="Arial" w:hAnsi="Arial" w:cs="Arial"/>
+        </w:rPr>
+        <w:t xml:space="preserve"> </w:t>
+      </w:r>
+      <w:r>
+        <w:rPr>
+          <w:rFonts w:ascii="Arial" w:hAnsi="Arial" w:cs="Arial"/>
+        </w:rPr>
+        <w:t>neig</w:t>
+      </w:r>
+      <w:r>
+        <w:rPr>
+          <w:rFonts w:ascii="Arial" w:hAnsi="Arial" w:cs="Arial"/>
+        </w:rPr>
+        <w:t>hbour</w:t>
+      </w:r>
+      <w:r>
+        <w:rPr>
+          <w:rFonts w:ascii="Arial" w:hAnsi="Arial" w:cs="Arial"/>
+        </w:rPr>
+        <w:t xml:space="preserve"> solution</w:t>
+      </w:r>
+      <w:r>
+        <w:rPr>
+          <w:rFonts w:ascii="Arial" w:hAnsi="Arial" w:cs="Arial"/>
+        </w:rPr>
+        <w:t>s</w:t>
+      </w:r>
+      <w:r>
+        <w:rPr>
+          <w:rFonts w:ascii="Arial" w:hAnsi="Arial" w:cs="Arial"/>
+        </w:rPr>
+        <w:t xml:space="preserve"> by </w:t>
+      </w:r>
+      <w:r>
+        <w:rPr>
+          <w:rFonts w:ascii="Arial" w:hAnsi="Arial" w:cs="Arial"/>
+        </w:rPr>
+        <w:t>changing</w:t>
+      </w:r>
+      <w:r>
+        <w:rPr>
+          <w:rFonts w:ascii="Arial" w:hAnsi="Arial" w:cs="Arial"/>
+        </w:rPr>
+        <w:t xml:space="preserve"> a random package in the cargo and trying to fill the remaining empty space with random packages. </w:t>
+      </w:r>
+      <w:r>
+        <w:rPr>
+          <w:rFonts w:ascii="Arial" w:hAnsi="Arial" w:cs="Arial"/>
+        </w:rPr>
+        <w:br/>
+        <w:t>After we created the neighbours a method will chose the best next solution based on an objective function that aims to maximize the total value of our cargo.</w:t>
+      </w:r>
+    </w:p>
+    <w:p>
+      <w:pPr>
+        <w:rPr>
+          <w:rFonts w:ascii="Arial" w:hAnsi="Arial" w:cs="Arial"/>
+        </w:rPr>
+      </w:pPr>
+      <w:r>
+        <w:rPr>
+          <w:rFonts w:ascii="Arial" w:hAnsi="Arial" w:cs="Arial"/>
+        </w:rPr>
+        <w:t xml:space="preserve">For testing purposes </w:t>
+      </w:r>
+      <w:r>
+        <w:rPr>
+          <w:rFonts w:ascii="Arial" w:hAnsi="Arial" w:cs="Arial"/>
+        </w:rPr>
+        <w:t>we might decide to either allow rotations of the parcels or not. Also we can try starting the algorithm with a arbitrary solution found by the previous developed greedy algorithm.</w:t>
+      </w:r>
+      <w:bookmarkStart w:id="8" w:name="_GoBack"/>
+      <w:bookmarkEnd w:id="8"/>
+    </w:p>
+    <w:p>
+      <w:pPr>
+        <w:rPr>
+          <w:rFonts w:ascii="Arial" w:hAnsi="Arial" w:cs="Arial"/>
+        </w:rPr>
+      </w:pPr>
+    </w:p>
+    <w:p>
+      <w:pPr>
+        <w:pStyle w:val="Heading2"/>
+        <w:rPr>
+          <w:rFonts w:ascii="Arial" w:hAnsi="Arial" w:cs="Arial"/>
+        </w:rPr>
+      </w:pPr>
+      <w:r>
+        <w:rPr>
+          <w:rFonts w:ascii="Arial" w:hAnsi="Arial" w:cs="Arial"/>
+        </w:rPr>
+        <w:t>2.3 Genetic algorithm</w:t>
+      </w:r>
+      <w:bookmarkEnd w:id="7"/>
+    </w:p>
+    <w:p>
+      <w:pPr>
+        <w:rPr>
+          <w:rFonts w:ascii="Arial" w:hAnsi="Arial" w:cs="Arial"/>
+        </w:rPr>
+      </w:pPr>
+      <w:r>
+        <w:rPr>
+          <w:rFonts w:ascii="Arial" w:hAnsi="Arial" w:cs="Arial"/>
+        </w:rPr>
+        <w:t xml:space="preserve">The third </w:t>
+      </w:r>
+      <w:r>
+        <w:rPr>
+          <w:rFonts w:ascii="Arial" w:hAnsi="Arial" w:cs="Arial"/>
+        </w:rPr>
+        <w:t>algorithm implemented in the program is a genetic algorithm. To give a short explanation for readers without any</w:t>
+      </w:r>
+      <w:r>
+        <w:rPr>
+          <w:rFonts w:ascii="Arial" w:hAnsi="Arial" w:cs="Arial"/>
+        </w:rPr>
+        <w:t xml:space="preserve"> prior</w:t>
+      </w:r>
+      <w:r>
+        <w:rPr>
+          <w:rFonts w:ascii="Arial" w:hAnsi="Arial" w:cs="Arial"/>
+        </w:rPr>
+        <w:t xml:space="preserve"> knowledge about the principle of genetic </w:t>
+      </w:r>
+      <w:r>
+        <w:rPr>
+          <w:rFonts w:ascii="Arial" w:hAnsi="Arial" w:cs="Arial"/>
+        </w:rPr>
+        <w:lastRenderedPageBreak/>
+        <w:t xml:space="preserve">algorithms, it can be said that such algorithms imitate </w:t>
+      </w:r>
+      <w:r>
+        <w:rPr>
+          <w:rFonts w:ascii="Arial" w:hAnsi="Arial" w:cs="Arial"/>
+        </w:rPr>
+        <w:t>N</w:t>
+      </w:r>
+      <w:r>
+        <w:rPr>
+          <w:rFonts w:ascii="Arial" w:hAnsi="Arial" w:cs="Arial"/>
+        </w:rPr>
+        <w:t>atural Selection. This requires an appropriate encoding of the “genetic” information that defines an individual’s characteristics and thus it</w:t>
+      </w:r>
+      <w:r>
+        <w:rPr>
+          <w:rFonts w:ascii="Arial" w:hAnsi="Arial" w:cs="Arial"/>
+        </w:rPr>
+        <w:t>s fitness.</w:t>
+      </w:r>
+      <w:r>
+        <w:rPr>
+          <w:rFonts w:ascii="Arial" w:hAnsi="Arial" w:cs="Arial"/>
+        </w:rPr>
+        <w:t xml:space="preserve"> In addition methods for reproduction (involving two parent individuals and a resulting child individual) and mutation have to be provided, two key elements in the evolution of the population of individuals. Furthermore a method </w:t>
+      </w:r>
+      <w:r>
+        <w:rPr>
+          <w:rFonts w:ascii="Arial" w:hAnsi="Arial" w:cs="Arial"/>
+        </w:rPr>
+        <w:t xml:space="preserve">to select </w:t>
+      </w:r>
+      <w:r>
+        <w:rPr>
+          <w:rFonts w:ascii="Arial" w:hAnsi="Arial" w:cs="Arial"/>
+        </w:rPr>
+        <w:t>the individuals allowed to reproduce needs to be implemented. This selection method is usually based on the fitness of individuals</w:t>
+      </w:r>
+      <w:r>
+        <w:rPr>
+          <w:rFonts w:ascii="Arial" w:hAnsi="Arial" w:cs="Arial"/>
+        </w:rPr>
+        <w:t xml:space="preserve"> for which a fitness evalutation method has to be chosen</w:t>
+      </w:r>
+      <w:r>
+        <w:rPr>
+          <w:rFonts w:ascii="Arial" w:hAnsi="Arial" w:cs="Arial"/>
+        </w:rPr>
+        <w:t>.</w:t>
+      </w:r>
+    </w:p>
+    <w:p>
+      <w:pPr>
+        <w:rPr>
+          <w:rFonts w:ascii="Arial" w:hAnsi="Arial" w:cs="Arial"/>
+        </w:rPr>
+      </w:pPr>
+      <w:r>
+        <w:rPr>
+          <w:rFonts w:ascii="Arial" w:hAnsi="Arial" w:cs="Arial"/>
+        </w:rPr>
+        <w:t>For the genetic algorithm implemented for this project</w:t>
+      </w:r>
+      <w:r>
+        <w:rPr>
+          <w:rFonts w:ascii="Arial" w:hAnsi="Arial" w:cs="Arial"/>
+        </w:rPr>
+        <w:t xml:space="preserve"> a binary encoding of the “genetic” information of individuals was chosen.</w:t>
+      </w:r>
+      <w:r>
+        <w:rPr>
+          <w:rFonts w:ascii="Arial" w:hAnsi="Arial" w:cs="Arial"/>
+        </w:rPr>
+        <w:t xml:space="preserve"> The chromosomes of each individual are represente</w:t>
+      </w:r>
+      <w:r>
+        <w:rPr>
+          <w:rFonts w:ascii="Arial" w:hAnsi="Arial" w:cs="Arial"/>
+        </w:rPr>
+        <w:t>d by an array of 0 and 1 values</w:t>
+      </w:r>
+      <w:r>
+        <w:rPr>
+          <w:rFonts w:ascii="Arial" w:hAnsi="Arial" w:cs="Arial"/>
+        </w:rPr>
+        <w:t>, which are generated randomly for the initial population.</w:t>
+      </w:r>
+      <w:r>
+        <w:rPr>
+          <w:rFonts w:ascii="Arial" w:hAnsi="Arial" w:cs="Arial"/>
+        </w:rPr>
+        <w:t xml:space="preserve"> Each of these “genes” decides whether a certain package in a certain state of rotation and a certain position in the cargo space is included in the solution. To evaluate the fitness of an individual resulting from that information</w:t>
+      </w:r>
+      <w:r>
+        <w:rPr>
+          <w:rFonts w:ascii="Arial" w:hAnsi="Arial" w:cs="Arial"/>
+        </w:rPr>
+        <w:t xml:space="preserve"> (i.e. the actual packing in the cargo space)</w:t>
+      </w:r>
+      <w:r>
+        <w:rPr>
+          <w:rFonts w:ascii="Arial" w:hAnsi="Arial" w:cs="Arial"/>
+        </w:rPr>
+        <w:t>, this binary string of numbers is interpreted and converted into a packing. This packing is then evaluated to calculate the fitness of that individual.</w:t>
+      </w:r>
+    </w:p>
+    <w:p>
+      <w:pPr>
+        <w:rPr>
+          <w:rFonts w:ascii="Arial" w:hAnsi="Arial" w:cs="Arial"/>
+        </w:rPr>
+      </w:pPr>
+      <w:r>
+        <w:rPr>
+          <w:rFonts w:ascii="Arial" w:hAnsi="Arial" w:cs="Arial"/>
+        </w:rPr>
+        <w:t xml:space="preserve">For the purpose of experimenting with the effects of changing vital methods and parameters on the performance of the genetic algorithm, several different selection methods and fitness evaluation functions have been </w:t>
+      </w:r>
+      <w:r>
+        <w:rPr>
+          <w:rFonts w:ascii="Arial" w:hAnsi="Arial" w:cs="Arial"/>
+        </w:rPr>
+        <w:t>implemented.</w:t>
+      </w:r>
+    </w:p>
+    <w:p>
+      <w:pPr>
+        <w:pStyle w:val="Heading1"/>
+        <w:rPr>
+          <w:rFonts w:ascii="Arial" w:hAnsi="Arial" w:cs="Arial"/>
+        </w:rPr>
+      </w:pPr>
+      <w:bookmarkStart w:id="9" w:name="_Toc440021294"/>
+      <w:r>
+        <w:rPr>
+          <w:rFonts w:ascii="Arial" w:hAnsi="Arial" w:cs="Arial"/>
+        </w:rPr>
+        <w:t>3. Assignment results</w:t>
+      </w:r>
+      <w:bookmarkEnd w:id="9"/>
+    </w:p>
+    <w:p>
+      <w:pPr>
+        <w:pStyle w:val="Heading2"/>
+        <w:rPr>
+          <w:rFonts w:ascii="Arial" w:hAnsi="Arial" w:cs="Arial"/>
+        </w:rPr>
+      </w:pPr>
+      <w:bookmarkStart w:id="10" w:name="_Toc440021295"/>
+      <w:r>
+        <w:rPr>
+          <w:rFonts w:ascii="Arial" w:hAnsi="Arial" w:cs="Arial"/>
+        </w:rPr>
+        <w:t>3.1 Using rectangular packages</w:t>
+      </w:r>
+      <w:bookmarkEnd w:id="10"/>
+    </w:p>
+    <w:p>
+      <w:pPr>
+        <w:rPr>
+          <w:rFonts w:ascii="Arial" w:hAnsi="Arial" w:cs="Arial"/>
+        </w:rPr>
+      </w:pPr>
+      <w:r>
+        <w:rPr>
+          <w:rFonts w:ascii="Arial" w:hAnsi="Arial" w:cs="Arial"/>
+        </w:rPr>
+        <w:t>Considering the results achieved so far, using mostly the greedy approximation algorithm, there is no definitive solution to the first question posed. While it might be possible to fill the entire cargo space (especially using more sophisticated algorithms), it could not be confirmed that it is possible.</w:t>
+      </w:r>
+    </w:p>
+    <w:p>
+      <w:pPr>
+        <w:rPr>
+          <w:rFonts w:ascii="Arial" w:hAnsi="Arial" w:cs="Arial"/>
+        </w:rPr>
+      </w:pPr>
+      <w:r>
+        <w:rPr>
+          <w:rFonts w:ascii="Arial" w:hAnsi="Arial" w:cs="Arial"/>
+        </w:rPr>
+        <w:t xml:space="preserve">As for the best result achieved so by any of the algorithms so far in terms of maximising the value of a single packing, the highest value </w:t>
+      </w:r>
+      <w:r>
+        <w:rPr>
+          <w:rFonts w:ascii="Arial" w:hAnsi="Arial" w:cs="Arial"/>
+        </w:rPr>
+        <w:t xml:space="preserve">achieved over X test runs </w:t>
+      </w:r>
+      <w:r>
+        <w:rPr>
+          <w:rFonts w:ascii="Arial" w:hAnsi="Arial" w:cs="Arial"/>
+        </w:rPr>
+        <w:t xml:space="preserve">was </w:t>
+      </w:r>
+      <w:r>
+        <w:rPr>
+          <w:rFonts w:ascii="Arial" w:hAnsi="Arial" w:cs="Arial"/>
+        </w:rPr>
+        <w:t xml:space="preserve">Y (just </w:t>
+      </w:r>
+      <w:r>
+        <w:rPr>
+          <w:rFonts w:ascii="Arial" w:hAnsi="Arial" w:cs="Arial"/>
+        </w:rPr>
+        <w:t>placeholder</w:t>
+      </w:r>
+      <w:r>
+        <w:rPr>
+          <w:rFonts w:ascii="Arial" w:hAnsi="Arial" w:cs="Arial"/>
+        </w:rPr>
+        <w:t>s</w:t>
+      </w:r>
+      <w:r>
+        <w:rPr>
+          <w:rFonts w:ascii="Arial" w:hAnsi="Arial" w:cs="Arial"/>
+        </w:rPr>
+        <w:t xml:space="preserve"> for now, no </w:t>
+      </w:r>
+      <w:r>
+        <w:rPr>
+          <w:rFonts w:ascii="Arial" w:hAnsi="Arial" w:cs="Arial"/>
+        </w:rPr>
+        <w:t>real t</w:t>
+      </w:r>
+      <w:r>
+        <w:rPr>
+          <w:rFonts w:ascii="Arial" w:hAnsi="Arial" w:cs="Arial"/>
+        </w:rPr>
+        <w:t>ests done yet).</w:t>
+      </w:r>
+    </w:p>
+    <w:p>
+      <w:pPr>
+        <w:pStyle w:val="Heading2"/>
+        <w:rPr>
+          <w:rFonts w:ascii="Arial" w:hAnsi="Arial" w:cs="Arial"/>
+        </w:rPr>
+      </w:pPr>
+      <w:bookmarkStart w:id="11" w:name="_Toc440021296"/>
+      <w:r>
+        <w:rPr>
+          <w:rFonts w:ascii="Arial" w:hAnsi="Arial" w:cs="Arial"/>
+        </w:rPr>
+        <w:t>3.2 Using pentomino-shaped packages</w:t>
+      </w:r>
+      <w:bookmarkEnd w:id="11"/>
+    </w:p>
+    <w:p>
+      <w:pPr>
+        <w:pStyle w:val="Heading1"/>
+        <w:rPr>
+          <w:rFonts w:ascii="Arial" w:hAnsi="Arial" w:cs="Arial"/>
+        </w:rPr>
+      </w:pPr>
+      <w:bookmarkStart w:id="12" w:name="_Toc440021297"/>
+      <w:r>
+        <w:rPr>
+          <w:rFonts w:ascii="Arial" w:hAnsi="Arial" w:cs="Arial"/>
+        </w:rPr>
+        <w:t>4. Experiments and results</w:t>
+      </w:r>
+      <w:bookmarkEnd w:id="12"/>
+    </w:p>
+    <w:p>
+      <w:pPr>
+        <w:pStyle w:val="Heading2"/>
+        <w:rPr>
+          <w:rFonts w:ascii="Arial" w:hAnsi="Arial" w:cs="Arial"/>
+        </w:rPr>
+      </w:pPr>
+      <w:bookmarkStart w:id="13" w:name="_Toc440021298"/>
+      <w:r>
+        <w:rPr>
+          <w:rFonts w:ascii="Arial" w:hAnsi="Arial" w:cs="Arial"/>
+        </w:rPr>
+        <w:t>4.1 Principles of evaluation</w:t>
+      </w:r>
+      <w:bookmarkEnd w:id="13"/>
+    </w:p>
+    <w:p>
+      <w:pPr>
+        <w:pStyle w:val="Heading3"/>
+        <w:rPr>
+          <w:rFonts w:ascii="Arial" w:hAnsi="Arial" w:cs="Arial"/>
+        </w:rPr>
+      </w:pPr>
+      <w:bookmarkStart w:id="14" w:name="_Toc440021299"/>
+      <w:r>
+        <w:rPr>
+          <w:rFonts w:ascii="Arial" w:hAnsi="Arial" w:cs="Arial"/>
+        </w:rPr>
+        <w:t>4.1.1 Measures of performance</w:t>
+      </w:r>
+      <w:bookmarkEnd w:id="14"/>
+    </w:p>
+    <w:p>
+      <w:pPr>
+        <w:rPr>
+          <w:rFonts w:ascii="Arial" w:hAnsi="Arial" w:cs="Arial"/>
+        </w:rPr>
+      </w:pPr>
+      <w:r>
+        <w:rPr>
+          <w:rFonts w:ascii="Arial" w:hAnsi="Arial" w:cs="Arial"/>
+        </w:rPr>
+        <w:t>The most important factor taken into consideration during the evaluation of an algorithm’s performance is its ability to either maximise the value of a packing or minimise the number of gaps left in the cargo space, depending on the desired result.</w:t>
+      </w:r>
+    </w:p>
+    <w:p>
+      <w:pPr>
+        <w:rPr>
+          <w:rFonts w:ascii="Arial" w:hAnsi="Arial" w:cs="Arial"/>
+        </w:rPr>
+      </w:pPr>
+      <w:r>
+        <w:rPr>
+          <w:rFonts w:ascii="Arial" w:hAnsi="Arial" w:cs="Arial"/>
+        </w:rPr>
+        <w:t xml:space="preserve">Additionally the amount of time it takes the algorithm to compute a solution is considered as well since it has relevance in terms of </w:t>
+      </w:r>
+      <w:r>
+        <w:rPr>
+          <w:rFonts w:ascii="Arial" w:hAnsi="Arial" w:cs="Arial"/>
+        </w:rPr>
+        <w:t>practicability</w:t>
+      </w:r>
+      <w:r>
+        <w:rPr>
+          <w:rFonts w:ascii="Arial" w:hAnsi="Arial" w:cs="Arial"/>
+        </w:rPr>
+        <w:t xml:space="preserve"> as an application for actual use. It also gives some insight into the complexity/amount of computations that the algorithm requires to find a solution.</w:t>
+      </w:r>
+    </w:p>
+    <w:p>
+      <w:pPr>
+        <w:pStyle w:val="Heading3"/>
+        <w:rPr>
+          <w:rFonts w:ascii="Arial" w:hAnsi="Arial" w:cs="Arial"/>
+        </w:rPr>
+      </w:pPr>
+      <w:bookmarkStart w:id="15" w:name="_Toc440021300"/>
+      <w:r>
+        <w:rPr>
+          <w:rFonts w:ascii="Arial" w:hAnsi="Arial" w:cs="Arial"/>
+        </w:rPr>
+        <w:t>4.1.2 Comparison</w:t>
+      </w:r>
+      <w:r>
+        <w:rPr>
+          <w:rFonts w:ascii="Arial" w:hAnsi="Arial" w:cs="Arial"/>
+        </w:rPr>
+        <w:t xml:space="preserve"> between results</w:t>
+      </w:r>
+      <w:bookmarkEnd w:id="15"/>
+    </w:p>
+    <w:p>
+      <w:pPr>
+        <w:rPr>
+          <w:rFonts w:ascii="Arial" w:hAnsi="Arial" w:cs="Arial"/>
+        </w:rPr>
+      </w:pPr>
+      <w:r>
+        <w:rPr>
+          <w:rFonts w:ascii="Arial" w:hAnsi="Arial" w:cs="Arial"/>
+        </w:rPr>
+        <w:t>In order to</w:t>
+      </w:r>
+      <w:r>
+        <w:rPr>
+          <w:rFonts w:ascii="Arial" w:hAnsi="Arial" w:cs="Arial"/>
+        </w:rPr>
+        <w:t xml:space="preserve"> be able to compare individual results, whether between those of different algorithms or those achieved</w:t>
+      </w:r>
+    </w:p>
+    <w:p>
+      <w:pPr>
+        <w:pStyle w:val="Heading2"/>
+        <w:rPr>
+          <w:rFonts w:ascii="Arial" w:hAnsi="Arial" w:cs="Arial"/>
+        </w:rPr>
+      </w:pPr>
+      <w:bookmarkStart w:id="16" w:name="_Toc440021301"/>
+      <w:r>
+        <w:rPr>
+          <w:rFonts w:ascii="Arial" w:hAnsi="Arial" w:cs="Arial"/>
+        </w:rPr>
+        <w:lastRenderedPageBreak/>
+        <w:t>4.2 For all algorithms</w:t>
+      </w:r>
+      <w:bookmarkEnd w:id="16"/>
+    </w:p>
+    <w:p>
+      <w:pPr>
+        <w:pStyle w:val="Heading3"/>
+        <w:rPr>
+          <w:rFonts w:ascii="Arial" w:hAnsi="Arial" w:cs="Arial"/>
+        </w:rPr>
+      </w:pPr>
+      <w:bookmarkStart w:id="17" w:name="_Toc440021302"/>
+      <w:r>
+        <w:rPr>
+          <w:rFonts w:ascii="Arial" w:hAnsi="Arial" w:cs="Arial"/>
+        </w:rPr>
+        <w:t xml:space="preserve">4.2.1 Package </w:t>
+      </w:r>
+      <w:r>
+        <w:rPr>
+          <w:rFonts w:ascii="Arial" w:hAnsi="Arial" w:cs="Arial"/>
+        </w:rPr>
+        <w:t xml:space="preserve">type </w:t>
+      </w:r>
+      <w:r>
+        <w:rPr>
+          <w:rFonts w:ascii="Arial" w:hAnsi="Arial" w:cs="Arial"/>
+        </w:rPr>
+        <w:t>diversity</w:t>
+      </w:r>
+      <w:bookmarkEnd w:id="17"/>
+    </w:p>
+    <w:p>
+      <w:pPr>
+        <w:pStyle w:val="Heading3"/>
+        <w:rPr>
+          <w:rFonts w:ascii="Arial" w:hAnsi="Arial" w:cs="Arial"/>
+        </w:rPr>
+      </w:pPr>
+      <w:bookmarkStart w:id="18" w:name="_Toc440021303"/>
+      <w:r>
+        <w:rPr>
+          <w:rFonts w:ascii="Arial" w:hAnsi="Arial" w:cs="Arial"/>
+        </w:rPr>
+        <w:t xml:space="preserve">4.2.2 Package </w:t>
+      </w:r>
+      <w:r>
+        <w:rPr>
+          <w:rFonts w:ascii="Arial" w:hAnsi="Arial" w:cs="Arial"/>
+        </w:rPr>
+        <w:t xml:space="preserve">and container </w:t>
+      </w:r>
+      <w:r>
+        <w:rPr>
+          <w:rFonts w:ascii="Arial" w:hAnsi="Arial" w:cs="Arial"/>
+        </w:rPr>
+        <w:t>size</w:t>
+      </w:r>
+      <w:bookmarkEnd w:id="18"/>
+    </w:p>
+    <w:p>
+      <w:pPr>
+        <w:pStyle w:val="Heading2"/>
+        <w:rPr>
+          <w:rFonts w:ascii="Arial" w:hAnsi="Arial" w:cs="Arial"/>
+        </w:rPr>
+      </w:pPr>
+      <w:bookmarkStart w:id="19" w:name="_Toc440021304"/>
+      <w:r>
+        <w:rPr>
+          <w:rFonts w:ascii="Arial" w:hAnsi="Arial" w:cs="Arial"/>
+        </w:rPr>
+        <w:t>4.3</w:t>
+      </w:r>
+      <w:r>
+        <w:rPr>
+          <w:rFonts w:ascii="Arial" w:hAnsi="Arial" w:cs="Arial"/>
+        </w:rPr>
+        <w:t xml:space="preserve"> Greedy algorithm</w:t>
+      </w:r>
+      <w:bookmarkEnd w:id="19"/>
+    </w:p>
+    <w:p>
+      <w:pPr>
+        <w:pStyle w:val="Heading3"/>
+        <w:rPr>
+          <w:rFonts w:ascii="Arial" w:hAnsi="Arial" w:cs="Arial"/>
+        </w:rPr>
+      </w:pPr>
+      <w:bookmarkStart w:id="20" w:name="_Toc440021305"/>
+      <w:r>
+        <w:rPr>
+          <w:rFonts w:ascii="Arial" w:hAnsi="Arial" w:cs="Arial"/>
+        </w:rPr>
+        <w:t>4.</w:t>
+      </w:r>
+      <w:r>
+        <w:rPr>
+          <w:rFonts w:ascii="Arial" w:hAnsi="Arial" w:cs="Arial"/>
+        </w:rPr>
+        <w:t>3</w:t>
+      </w:r>
+      <w:r>
+        <w:rPr>
+          <w:rFonts w:ascii="Arial" w:hAnsi="Arial" w:cs="Arial"/>
+        </w:rPr>
+        <w:t>.1 Different methods of selection order</w:t>
+      </w:r>
+      <w:bookmarkEnd w:id="20"/>
+    </w:p>
+    <w:p>
+      <w:pPr>
+        <w:rPr>
+          <w:rFonts w:ascii="Arial" w:hAnsi="Arial" w:cs="Arial"/>
+        </w:rPr>
+      </w:pPr>
+    </w:p>
+    <w:p>
+      <w:pPr>
+        <w:pStyle w:val="Heading3"/>
+        <w:rPr>
+          <w:rFonts w:ascii="Arial" w:hAnsi="Arial" w:cs="Arial"/>
+        </w:rPr>
+      </w:pPr>
+      <w:bookmarkStart w:id="21" w:name="_Toc440021306"/>
+      <w:r>
+        <w:rPr>
+          <w:rFonts w:ascii="Arial" w:hAnsi="Arial" w:cs="Arial"/>
+        </w:rPr>
+        <w:t>4.</w:t>
+      </w:r>
+      <w:r>
+        <w:rPr>
+          <w:rFonts w:ascii="Arial" w:hAnsi="Arial" w:cs="Arial"/>
+        </w:rPr>
+        <w:t>3</w:t>
+      </w:r>
+      <w:r>
+        <w:rPr>
+          <w:rFonts w:ascii="Arial" w:hAnsi="Arial" w:cs="Arial"/>
+        </w:rPr>
+        <w:t>.2 Rotation</w:t>
+      </w:r>
+      <w:bookmarkEnd w:id="21"/>
+    </w:p>
+    <w:p>
+      <w:pPr>
+        <w:pStyle w:val="Heading3"/>
+        <w:rPr>
+          <w:rFonts w:ascii="Arial" w:hAnsi="Arial" w:cs="Arial"/>
+        </w:rPr>
+      </w:pPr>
+      <w:bookmarkStart w:id="22" w:name="_Toc440021307"/>
+      <w:r>
+        <w:rPr>
+          <w:rFonts w:ascii="Arial" w:hAnsi="Arial" w:cs="Arial"/>
+        </w:rPr>
+        <w:t>4.</w:t>
+      </w:r>
+      <w:r>
+        <w:rPr>
+          <w:rFonts w:ascii="Arial" w:hAnsi="Arial" w:cs="Arial"/>
+        </w:rPr>
+        <w:t>3</w:t>
+      </w:r>
+      <w:r>
+        <w:rPr>
+          <w:rFonts w:ascii="Arial" w:hAnsi="Arial" w:cs="Arial"/>
+        </w:rPr>
+        <w:t xml:space="preserve">.3 </w:t>
+      </w:r>
+      <w:r>
+        <w:rPr>
+          <w:rFonts w:ascii="Arial" w:hAnsi="Arial" w:cs="Arial"/>
+        </w:rPr>
+        <w:t>Finding and filling empty space</w:t>
+      </w:r>
+      <w:bookmarkEnd w:id="22"/>
+    </w:p>
+    <w:p>
+      <w:pPr>
+        <w:pStyle w:val="Heading2"/>
+        <w:rPr>
+          <w:rFonts w:ascii="Arial" w:hAnsi="Arial" w:cs="Arial"/>
+        </w:rPr>
+      </w:pPr>
+      <w:bookmarkStart w:id="23" w:name="_Toc440021308"/>
+      <w:r>
+        <w:rPr>
+          <w:rFonts w:ascii="Arial" w:hAnsi="Arial" w:cs="Arial"/>
+        </w:rPr>
+        <w:t>4.</w:t>
+      </w:r>
+      <w:r>
+        <w:rPr>
+          <w:rFonts w:ascii="Arial" w:hAnsi="Arial" w:cs="Arial"/>
+        </w:rPr>
+        <w:t>4</w:t>
+      </w:r>
+      <w:r>
+        <w:rPr>
+          <w:rFonts w:ascii="Arial" w:hAnsi="Arial" w:cs="Arial"/>
+        </w:rPr>
+        <w:t xml:space="preserve"> Hill</w:t>
+      </w:r>
+      <w:r>
+        <w:rPr>
+          <w:rFonts w:ascii="Arial" w:hAnsi="Arial" w:cs="Arial"/>
+        </w:rPr>
+        <w:t xml:space="preserve"> </w:t>
+      </w:r>
+      <w:r>
+        <w:rPr>
+          <w:rFonts w:ascii="Arial" w:hAnsi="Arial" w:cs="Arial"/>
+        </w:rPr>
+        <w:t>climbing algorithm</w:t>
+      </w:r>
+      <w:bookmarkEnd w:id="23"/>
+    </w:p>
+    <w:p>
+      <w:pPr>
+        <w:pStyle w:val="Heading3"/>
+        <w:rPr>
+          <w:rFonts w:ascii="Arial" w:hAnsi="Arial" w:cs="Arial"/>
+        </w:rPr>
+      </w:pPr>
+      <w:bookmarkStart w:id="24" w:name="_Toc440021309"/>
+      <w:r>
+        <w:rPr>
+          <w:rFonts w:ascii="Arial" w:hAnsi="Arial" w:cs="Arial"/>
+        </w:rPr>
+        <w:t>4.</w:t>
+      </w:r>
+      <w:r>
+        <w:rPr>
+          <w:rFonts w:ascii="Arial" w:hAnsi="Arial" w:cs="Arial"/>
+        </w:rPr>
+        <w:t>4</w:t>
+      </w:r>
+      <w:r>
+        <w:rPr>
+          <w:rFonts w:ascii="Arial" w:hAnsi="Arial" w:cs="Arial"/>
+        </w:rPr>
+        <w:t>.1 Varying neighbourhoods</w:t>
+      </w:r>
+      <w:bookmarkEnd w:id="24"/>
+    </w:p>
+    <w:p>
+      <w:pPr>
+        <w:pStyle w:val="Heading2"/>
+        <w:rPr>
+          <w:rFonts w:ascii="Arial" w:hAnsi="Arial" w:cs="Arial"/>
+        </w:rPr>
+      </w:pPr>
+      <w:bookmarkStart w:id="25" w:name="_Toc440021310"/>
+      <w:r>
+        <w:rPr>
+          <w:rFonts w:ascii="Arial" w:hAnsi="Arial" w:cs="Arial"/>
+        </w:rPr>
+        <w:t>4.</w:t>
+      </w:r>
+      <w:r>
+        <w:rPr>
+          <w:rFonts w:ascii="Arial" w:hAnsi="Arial" w:cs="Arial"/>
+        </w:rPr>
+        <w:t>5</w:t>
+      </w:r>
+      <w:r>
+        <w:rPr>
+          <w:rFonts w:ascii="Arial" w:hAnsi="Arial" w:cs="Arial"/>
+        </w:rPr>
+        <w:t xml:space="preserve"> Genetic algorithm</w:t>
+      </w:r>
+      <w:bookmarkEnd w:id="25"/>
+    </w:p>
+    <w:p>
+      <w:pPr>
+        <w:pStyle w:val="Heading3"/>
+        <w:rPr>
+          <w:rFonts w:ascii="Arial" w:hAnsi="Arial" w:cs="Arial"/>
+        </w:rPr>
+      </w:pPr>
+      <w:bookmarkStart w:id="26" w:name="_Toc440021311"/>
+      <w:r>
+        <w:rPr>
+          <w:rFonts w:ascii="Arial" w:hAnsi="Arial" w:cs="Arial"/>
+        </w:rPr>
+        <w:t>4.</w:t>
+      </w:r>
+      <w:r>
+        <w:rPr>
+          <w:rFonts w:ascii="Arial" w:hAnsi="Arial" w:cs="Arial"/>
+        </w:rPr>
+        <w:t>5</w:t>
+      </w:r>
+      <w:r>
+        <w:rPr>
+          <w:rFonts w:ascii="Arial" w:hAnsi="Arial" w:cs="Arial"/>
+        </w:rPr>
+        <w:t>.</w:t>
+      </w:r>
+      <w:r>
+        <w:rPr>
+          <w:rFonts w:ascii="Arial" w:hAnsi="Arial" w:cs="Arial"/>
         </w:rPr>
         <w:t>1</w:t>
       </w:r>
@@ -4873,28 +6159,153 @@
         <w:rPr>
           <w:rFonts w:ascii="Arial" w:hAnsi="Arial" w:cs="Arial"/>
         </w:rPr>
-        <w:fldChar w:fldCharType="end"/>
-      </w:r>
-    </w:p>
-    <w:p>
-      <w:pPr>
-        <w:pStyle w:val="berschrift2"/>
-        <w:rPr>
-          <w:rFonts w:ascii="Arial" w:hAnsi="Arial" w:cs="Arial"/>
-        </w:rPr>
-      </w:pPr>
-      <w:bookmarkStart w:id="7" w:name="_Toc440021292"/>
-      <w:r>
-        <w:rPr>
-          <w:rFonts w:ascii="Arial" w:hAnsi="Arial" w:cs="Arial"/>
-        </w:rPr>
-        <w:t>2.2 Hil</w:t>
-      </w:r>
-      <w:r>
-        <w:rPr>
-          <w:rFonts w:ascii="Arial" w:hAnsi="Arial" w:cs="Arial"/>
-        </w:rPr>
-        <w:t xml:space="preserve">l </w:t>
+        <w:t xml:space="preserve"> Different generation sizes</w:t>
+      </w:r>
+      <w:bookmarkEnd w:id="26"/>
+    </w:p>
+    <w:p>
+      <w:pPr>
+        <w:pStyle w:val="Heading3"/>
+        <w:rPr>
+          <w:rFonts w:ascii="Arial" w:hAnsi="Arial" w:cs="Arial"/>
+        </w:rPr>
+      </w:pPr>
+      <w:bookmarkStart w:id="27" w:name="_Toc440021312"/>
+      <w:r>
+        <w:rPr>
+          <w:rFonts w:ascii="Arial" w:hAnsi="Arial" w:cs="Arial"/>
+        </w:rPr>
+        <w:t>4.</w:t>
+      </w:r>
+      <w:r>
+        <w:rPr>
+          <w:rFonts w:ascii="Arial" w:hAnsi="Arial" w:cs="Arial"/>
+        </w:rPr>
+        <w:t>5</w:t>
+      </w:r>
+      <w:r>
+        <w:rPr>
+          <w:rFonts w:ascii="Arial" w:hAnsi="Arial" w:cs="Arial"/>
+        </w:rPr>
+        <w:t>.</w:t>
+      </w:r>
+      <w:r>
+        <w:rPr>
+          <w:rFonts w:ascii="Arial" w:hAnsi="Arial" w:cs="Arial"/>
+        </w:rPr>
+        <w:t>2</w:t>
+      </w:r>
+      <w:r>
+        <w:rPr>
+          <w:rFonts w:ascii="Arial" w:hAnsi="Arial" w:cs="Arial"/>
+        </w:rPr>
+        <w:t xml:space="preserve"> Different selection methods</w:t>
+      </w:r>
+      <w:bookmarkEnd w:id="27"/>
+    </w:p>
+    <w:p>
+      <w:pPr>
+        <w:pStyle w:val="Heading3"/>
+        <w:rPr>
+          <w:rFonts w:ascii="Arial" w:hAnsi="Arial" w:cs="Arial"/>
+        </w:rPr>
+      </w:pPr>
+      <w:bookmarkStart w:id="28" w:name="_Toc440021313"/>
+      <w:r>
+        <w:rPr>
+          <w:rFonts w:ascii="Arial" w:hAnsi="Arial" w:cs="Arial"/>
+        </w:rPr>
+        <w:t>4.</w:t>
+      </w:r>
+      <w:r>
+        <w:rPr>
+          <w:rFonts w:ascii="Arial" w:hAnsi="Arial" w:cs="Arial"/>
+        </w:rPr>
+        <w:t>5</w:t>
+      </w:r>
+      <w:r>
+        <w:rPr>
+          <w:rFonts w:ascii="Arial" w:hAnsi="Arial" w:cs="Arial"/>
+        </w:rPr>
+        <w:t>.</w:t>
+      </w:r>
+      <w:r>
+        <w:rPr>
+          <w:rFonts w:ascii="Arial" w:hAnsi="Arial" w:cs="Arial"/>
+        </w:rPr>
+        <w:t>3</w:t>
+      </w:r>
+      <w:r>
+        <w:rPr>
+          <w:rFonts w:ascii="Arial" w:hAnsi="Arial" w:cs="Arial"/>
+        </w:rPr>
+        <w:t xml:space="preserve"> Different fitness evaluation</w:t>
+      </w:r>
+      <w:bookmarkEnd w:id="28"/>
+    </w:p>
+    <w:p>
+      <w:pPr>
+        <w:pStyle w:val="Heading1"/>
+        <w:rPr>
+          <w:rFonts w:ascii="Arial" w:hAnsi="Arial" w:cs="Arial"/>
+        </w:rPr>
+      </w:pPr>
+      <w:bookmarkStart w:id="29" w:name="_Toc440021314"/>
+      <w:r>
+        <w:rPr>
+          <w:rFonts w:ascii="Arial" w:hAnsi="Arial" w:cs="Arial"/>
+        </w:rPr>
+        <w:t>5. Conclusions</w:t>
+      </w:r>
+      <w:bookmarkEnd w:id="29"/>
+    </w:p>
+    <w:p>
+      <w:pPr>
+        <w:pStyle w:val="Heading2"/>
+        <w:rPr>
+          <w:rFonts w:ascii="Arial" w:hAnsi="Arial" w:cs="Arial"/>
+        </w:rPr>
+      </w:pPr>
+      <w:bookmarkStart w:id="30" w:name="_Toc440021316"/>
+      <w:r>
+        <w:rPr>
+          <w:rFonts w:ascii="Arial" w:hAnsi="Arial" w:cs="Arial"/>
+        </w:rPr>
+        <w:t>5.1</w:t>
+      </w:r>
+      <w:r>
+        <w:rPr>
+          <w:rFonts w:ascii="Arial" w:hAnsi="Arial" w:cs="Arial"/>
+        </w:rPr>
+        <w:t xml:space="preserve"> Greedy algorithm</w:t>
+      </w:r>
+      <w:bookmarkEnd w:id="30"/>
+    </w:p>
+    <w:p>
+      <w:pPr>
+        <w:pStyle w:val="Heading2"/>
+        <w:rPr>
+          <w:rFonts w:ascii="Arial" w:hAnsi="Arial" w:cs="Arial"/>
+        </w:rPr>
+      </w:pPr>
+      <w:bookmarkStart w:id="31" w:name="_Toc440021317"/>
+      <w:r>
+        <w:rPr>
+          <w:rFonts w:ascii="Arial" w:hAnsi="Arial" w:cs="Arial"/>
+        </w:rPr>
+        <w:t>5.2</w:t>
+      </w:r>
+      <w:r>
+        <w:rPr>
+          <w:rFonts w:ascii="Arial" w:hAnsi="Arial" w:cs="Arial"/>
+        </w:rPr>
+        <w:t xml:space="preserve"> Hill</w:t>
+      </w:r>
+      <w:r>
+        <w:rPr>
+          <w:rFonts w:ascii="Arial" w:hAnsi="Arial" w:cs="Arial"/>
+        </w:rPr>
+        <w:t xml:space="preserve"> </w:t>
       </w:r>
       <w:r>
         <w:rPr>
@@ -4902,632 +6313,43 @@
         </w:rPr>
         <w:t>climbing algorithm</w:t>
       </w:r>
-      <w:bookmarkEnd w:id="7"/>
-    </w:p>
-    <w:p>
-      <w:pPr>
-        <w:pStyle w:val="berschrift2"/>
-        <w:rPr>
-          <w:rFonts w:ascii="Arial" w:hAnsi="Arial" w:cs="Arial"/>
-        </w:rPr>
-      </w:pPr>
-      <w:bookmarkStart w:id="8" w:name="_Toc440021293"/>
-      <w:r>
-        <w:rPr>
-          <w:rFonts w:ascii="Arial" w:hAnsi="Arial" w:cs="Arial"/>
-        </w:rPr>
-        <w:t>2.3 Genetic algorithm</w:t>
-      </w:r>
-      <w:bookmarkEnd w:id="8"/>
-    </w:p>
-    <w:p>
-      <w:pPr>
-        <w:rPr>
-          <w:rFonts w:ascii="Arial" w:hAnsi="Arial" w:cs="Arial"/>
-        </w:rPr>
-      </w:pPr>
-      <w:r>
-        <w:rPr>
-          <w:rFonts w:ascii="Arial" w:hAnsi="Arial" w:cs="Arial"/>
-        </w:rPr>
-        <w:t xml:space="preserve">The third </w:t>
-      </w:r>
-      <w:r>
-        <w:rPr>
-          <w:rFonts w:ascii="Arial" w:hAnsi="Arial" w:cs="Arial"/>
-        </w:rPr>
-        <w:t>algorithm implemented in the program is a genetic algorithm. To give a short explanation for readers without any</w:t>
-      </w:r>
-      <w:r>
-        <w:rPr>
-          <w:rFonts w:ascii="Arial" w:hAnsi="Arial" w:cs="Arial"/>
-        </w:rPr>
-        <w:t xml:space="preserve"> prior</w:t>
-      </w:r>
-      <w:r>
-        <w:rPr>
-          <w:rFonts w:ascii="Arial" w:hAnsi="Arial" w:cs="Arial"/>
-        </w:rPr>
-        <w:t xml:space="preserve"> knowledge about the principle of genetic algorithms, it can be said that such algorithms imitate </w:t>
-      </w:r>
-      <w:r>
-        <w:rPr>
-          <w:rFonts w:ascii="Arial" w:hAnsi="Arial" w:cs="Arial"/>
-        </w:rPr>
-        <w:t>N</w:t>
-      </w:r>
-      <w:r>
-        <w:rPr>
-          <w:rFonts w:ascii="Arial" w:hAnsi="Arial" w:cs="Arial"/>
-        </w:rPr>
-        <w:t>atural Selection. This requires an appropriate encoding of the “genetic” information that defines an individual’s characteristics and thus it</w:t>
-      </w:r>
-      <w:r>
-        <w:rPr>
-          <w:rFonts w:ascii="Arial" w:hAnsi="Arial" w:cs="Arial"/>
-        </w:rPr>
-        <w:t>s fitness.</w:t>
-      </w:r>
-      <w:r>
-        <w:rPr>
-          <w:rFonts w:ascii="Arial" w:hAnsi="Arial" w:cs="Arial"/>
-        </w:rPr>
-        <w:t xml:space="preserve"> In addition methods for reproduction (involving two parent individuals and a resulting child individual) and mutation have to be provided, two key elements in the evolution of the population of individuals. Furthermore a method </w:t>
-      </w:r>
-      <w:r>
-        <w:rPr>
-          <w:rFonts w:ascii="Arial" w:hAnsi="Arial" w:cs="Arial"/>
-        </w:rPr>
-        <w:t xml:space="preserve">to select </w:t>
-      </w:r>
-      <w:r>
-        <w:rPr>
-          <w:rFonts w:ascii="Arial" w:hAnsi="Arial" w:cs="Arial"/>
-        </w:rPr>
-        <w:t>the individuals allowed to reproduce needs to be implemented. This selection method is usually based on the fitness of individuals</w:t>
-      </w:r>
-      <w:r>
-        <w:rPr>
-          <w:rFonts w:ascii="Arial" w:hAnsi="Arial" w:cs="Arial"/>
-        </w:rPr>
-        <w:t xml:space="preserve"> for which a fitness evalutation method has to be chosen</w:t>
-      </w:r>
-      <w:r>
-        <w:rPr>
-          <w:rFonts w:ascii="Arial" w:hAnsi="Arial" w:cs="Arial"/>
-        </w:rPr>
-        <w:t>.</w:t>
-      </w:r>
-    </w:p>
-    <w:p>
-      <w:pPr>
-        <w:rPr>
-          <w:rFonts w:ascii="Arial" w:hAnsi="Arial" w:cs="Arial"/>
-        </w:rPr>
-      </w:pPr>
-      <w:r>
-        <w:rPr>
-          <w:rFonts w:ascii="Arial" w:hAnsi="Arial" w:cs="Arial"/>
-        </w:rPr>
-        <w:t>For the genetic algorithm implemented for this project</w:t>
-      </w:r>
-      <w:r>
-        <w:rPr>
-          <w:rFonts w:ascii="Arial" w:hAnsi="Arial" w:cs="Arial"/>
-        </w:rPr>
-        <w:t xml:space="preserve"> a binary encoding of the “genetic” information of individuals was chosen.</w:t>
-      </w:r>
-      <w:r>
-        <w:rPr>
-          <w:rFonts w:ascii="Arial" w:hAnsi="Arial" w:cs="Arial"/>
-        </w:rPr>
-        <w:t xml:space="preserve"> The chromosomes of each individual are represente</w:t>
-      </w:r>
-      <w:r>
-        <w:rPr>
-          <w:rFonts w:ascii="Arial" w:hAnsi="Arial" w:cs="Arial"/>
-        </w:rPr>
-        <w:t>d by an array of 0 and 1 values</w:t>
-      </w:r>
-      <w:r>
-        <w:rPr>
-          <w:rFonts w:ascii="Arial" w:hAnsi="Arial" w:cs="Arial"/>
-        </w:rPr>
-        <w:t>, which are generated randomly for the initial population.</w:t>
-      </w:r>
-      <w:r>
-        <w:rPr>
-          <w:rFonts w:ascii="Arial" w:hAnsi="Arial" w:cs="Arial"/>
-        </w:rPr>
-        <w:t xml:space="preserve"> Each of these “genes” decides whether a certain package in a certain state of rotation and a certain position in the cargo space is included in the solution. To evaluate the fitness of an individual resulting from that information</w:t>
-      </w:r>
-      <w:r>
-        <w:rPr>
-          <w:rFonts w:ascii="Arial" w:hAnsi="Arial" w:cs="Arial"/>
-        </w:rPr>
-        <w:t xml:space="preserve"> (i.e. the actual packing in the cargo space)</w:t>
-      </w:r>
-      <w:r>
-        <w:rPr>
-          <w:rFonts w:ascii="Arial" w:hAnsi="Arial" w:cs="Arial"/>
-        </w:rPr>
-        <w:t>, this binary string of numbers is interpreted and converted into a packing. This packing is then evaluated to calculate the fitness of that individual.</w:t>
-      </w:r>
-    </w:p>
-    <w:p>
-      <w:pPr>
-        <w:rPr>
-          <w:rFonts w:ascii="Arial" w:hAnsi="Arial" w:cs="Arial"/>
-        </w:rPr>
-      </w:pPr>
-      <w:r>
-        <w:rPr>
-          <w:rFonts w:ascii="Arial" w:hAnsi="Arial" w:cs="Arial"/>
-        </w:rPr>
-        <w:t xml:space="preserve">For the purpose of experimenting with the effects of changing vital methods and parameters on the performance of the genetic algorithm, several different selection methods and fitness evaluation functions have been </w:t>
-      </w:r>
-      <w:r>
-        <w:rPr>
-          <w:rFonts w:ascii="Arial" w:hAnsi="Arial" w:cs="Arial"/>
-        </w:rPr>
-        <w:t>implemented.</w:t>
-      </w:r>
-    </w:p>
-    <w:p>
-      <w:pPr>
-        <w:pStyle w:val="berschrift1"/>
-        <w:rPr>
-          <w:rFonts w:ascii="Arial" w:hAnsi="Arial" w:cs="Arial"/>
-        </w:rPr>
-      </w:pPr>
-      <w:bookmarkStart w:id="9" w:name="_Toc440021294"/>
-      <w:r>
-        <w:rPr>
-          <w:rFonts w:ascii="Arial" w:hAnsi="Arial" w:cs="Arial"/>
-        </w:rPr>
-        <w:t>3. Assignment results</w:t>
-      </w:r>
-      <w:bookmarkEnd w:id="9"/>
-    </w:p>
-    <w:p>
-      <w:pPr>
-        <w:pStyle w:val="berschrift2"/>
-        <w:rPr>
-          <w:rFonts w:ascii="Arial" w:hAnsi="Arial" w:cs="Arial"/>
-        </w:rPr>
-      </w:pPr>
-      <w:bookmarkStart w:id="10" w:name="_Toc440021295"/>
-      <w:r>
-        <w:rPr>
-          <w:rFonts w:ascii="Arial" w:hAnsi="Arial" w:cs="Arial"/>
-        </w:rPr>
-        <w:t>3.1 Using rectangular packages</w:t>
-      </w:r>
-      <w:bookmarkEnd w:id="10"/>
-    </w:p>
-    <w:p>
-      <w:pPr>
-        <w:rPr>
-          <w:rFonts w:ascii="Arial" w:hAnsi="Arial" w:cs="Arial"/>
-        </w:rPr>
-      </w:pPr>
-      <w:r>
-        <w:rPr>
-          <w:rFonts w:ascii="Arial" w:hAnsi="Arial" w:cs="Arial"/>
-        </w:rPr>
-        <w:t>Considering the results achieved so far, using mostly the greedy approximation algorithm, there is no definitive solution to the first question posed. While it might be possible to fill the entire cargo space (especially using more sophisticated algorithms), it could not be confirmed that it is possible.</w:t>
-      </w:r>
-    </w:p>
-    <w:p>
-      <w:pPr>
-        <w:rPr>
-          <w:rFonts w:ascii="Arial" w:hAnsi="Arial" w:cs="Arial"/>
-        </w:rPr>
-      </w:pPr>
-      <w:r>
-        <w:rPr>
-          <w:rFonts w:ascii="Arial" w:hAnsi="Arial" w:cs="Arial"/>
-        </w:rPr>
-        <w:lastRenderedPageBreak/>
-        <w:t xml:space="preserve">As for the best result achieved so by any of the algorithms so far in terms of maximising the value of a single packing, the highest value </w:t>
-      </w:r>
-      <w:r>
-        <w:rPr>
-          <w:rFonts w:ascii="Arial" w:hAnsi="Arial" w:cs="Arial"/>
-        </w:rPr>
-        <w:t xml:space="preserve">achieved over X test runs </w:t>
-      </w:r>
-      <w:r>
-        <w:rPr>
-          <w:rFonts w:ascii="Arial" w:hAnsi="Arial" w:cs="Arial"/>
-        </w:rPr>
-        <w:t xml:space="preserve">was </w:t>
-      </w:r>
-      <w:r>
-        <w:rPr>
-          <w:rFonts w:ascii="Arial" w:hAnsi="Arial" w:cs="Arial"/>
-        </w:rPr>
-        <w:t xml:space="preserve">Y (just </w:t>
-      </w:r>
-      <w:r>
-        <w:rPr>
-          <w:rFonts w:ascii="Arial" w:hAnsi="Arial" w:cs="Arial"/>
-        </w:rPr>
-        <w:t>placeholder</w:t>
-      </w:r>
-      <w:r>
-        <w:rPr>
-          <w:rFonts w:ascii="Arial" w:hAnsi="Arial" w:cs="Arial"/>
-        </w:rPr>
-        <w:t>s</w:t>
-      </w:r>
-      <w:r>
-        <w:rPr>
-          <w:rFonts w:ascii="Arial" w:hAnsi="Arial" w:cs="Arial"/>
-        </w:rPr>
-        <w:t xml:space="preserve"> for now, no </w:t>
-      </w:r>
-      <w:r>
-        <w:rPr>
-          <w:rFonts w:ascii="Arial" w:hAnsi="Arial" w:cs="Arial"/>
-        </w:rPr>
-        <w:t>real t</w:t>
-      </w:r>
-      <w:r>
-        <w:rPr>
-          <w:rFonts w:ascii="Arial" w:hAnsi="Arial" w:cs="Arial"/>
-        </w:rPr>
-        <w:t>ests done yet).</w:t>
-      </w:r>
-    </w:p>
-    <w:p>
-      <w:pPr>
-        <w:pStyle w:val="berschrift2"/>
-        <w:rPr>
-          <w:rFonts w:ascii="Arial" w:hAnsi="Arial" w:cs="Arial"/>
-        </w:rPr>
-      </w:pPr>
-      <w:bookmarkStart w:id="11" w:name="_Toc440021296"/>
-      <w:r>
-        <w:rPr>
-          <w:rFonts w:ascii="Arial" w:hAnsi="Arial" w:cs="Arial"/>
-        </w:rPr>
-        <w:t>3.2 Using pentomino-shaped packages</w:t>
-      </w:r>
-      <w:bookmarkEnd w:id="11"/>
-    </w:p>
-    <w:p>
-      <w:pPr>
-        <w:pStyle w:val="berschrift1"/>
-        <w:rPr>
-          <w:rFonts w:ascii="Arial" w:hAnsi="Arial" w:cs="Arial"/>
-        </w:rPr>
-      </w:pPr>
-      <w:bookmarkStart w:id="12" w:name="_Toc440021297"/>
-      <w:r>
-        <w:rPr>
-          <w:rFonts w:ascii="Arial" w:hAnsi="Arial" w:cs="Arial"/>
-        </w:rPr>
-        <w:t>4. Experiments and results</w:t>
-      </w:r>
-      <w:bookmarkEnd w:id="12"/>
-    </w:p>
-    <w:p>
-      <w:pPr>
-        <w:pStyle w:val="berschrift2"/>
-        <w:rPr>
-          <w:rFonts w:ascii="Arial" w:hAnsi="Arial" w:cs="Arial"/>
-        </w:rPr>
-      </w:pPr>
-      <w:bookmarkStart w:id="13" w:name="_Toc440021298"/>
-      <w:r>
-        <w:rPr>
-          <w:rFonts w:ascii="Arial" w:hAnsi="Arial" w:cs="Arial"/>
-        </w:rPr>
-        <w:t>4.1 Principles of evaluation</w:t>
-      </w:r>
-      <w:bookmarkEnd w:id="13"/>
-    </w:p>
-    <w:p>
-      <w:pPr>
-        <w:pStyle w:val="berschrift3"/>
-        <w:rPr>
-          <w:rFonts w:ascii="Arial" w:hAnsi="Arial" w:cs="Arial"/>
-        </w:rPr>
-      </w:pPr>
-      <w:bookmarkStart w:id="14" w:name="_Toc440021299"/>
-      <w:r>
-        <w:rPr>
-          <w:rFonts w:ascii="Arial" w:hAnsi="Arial" w:cs="Arial"/>
-        </w:rPr>
-        <w:t>4.1.1 Measures of performance</w:t>
-      </w:r>
-      <w:bookmarkEnd w:id="14"/>
-    </w:p>
-    <w:p>
-      <w:pPr>
-        <w:rPr>
-          <w:rFonts w:ascii="Arial" w:hAnsi="Arial" w:cs="Arial"/>
-        </w:rPr>
-      </w:pPr>
-      <w:r>
-        <w:rPr>
-          <w:rFonts w:ascii="Arial" w:hAnsi="Arial" w:cs="Arial"/>
-        </w:rPr>
-        <w:t>The most important factor taken into consideration during the evaluation of an algorithm’s performance is its ability to either maximise the value of a packing or minimise the number of gaps left in the cargo space, depending on the desired result.</w:t>
-      </w:r>
-    </w:p>
-    <w:p>
-      <w:pPr>
-        <w:rPr>
-          <w:rFonts w:ascii="Arial" w:hAnsi="Arial" w:cs="Arial"/>
-        </w:rPr>
-      </w:pPr>
-      <w:r>
-        <w:rPr>
-          <w:rFonts w:ascii="Arial" w:hAnsi="Arial" w:cs="Arial"/>
-        </w:rPr>
-        <w:t xml:space="preserve">Additionally the amount of time it takes the algorithm to compute a solution is considered as well since it has relevance in terms of </w:t>
-      </w:r>
-      <w:r>
-        <w:rPr>
-          <w:rFonts w:ascii="Arial" w:hAnsi="Arial" w:cs="Arial"/>
-        </w:rPr>
-        <w:t>practicability</w:t>
-      </w:r>
-      <w:r>
-        <w:rPr>
-          <w:rFonts w:ascii="Arial" w:hAnsi="Arial" w:cs="Arial"/>
-        </w:rPr>
-        <w:t xml:space="preserve"> as an application for actual use. It also gives some insight into the complexity/amount of computations that the algorithm requires to find a solution.</w:t>
-      </w:r>
-    </w:p>
-    <w:p>
-      <w:pPr>
-        <w:pStyle w:val="berschrift3"/>
-        <w:rPr>
-          <w:rFonts w:ascii="Arial" w:hAnsi="Arial" w:cs="Arial"/>
-        </w:rPr>
-      </w:pPr>
-      <w:bookmarkStart w:id="15" w:name="_Toc440021300"/>
-      <w:r>
-        <w:rPr>
-          <w:rFonts w:ascii="Arial" w:hAnsi="Arial" w:cs="Arial"/>
-        </w:rPr>
-        <w:t>4.1.2 Comparison</w:t>
-      </w:r>
-      <w:r>
-        <w:rPr>
-          <w:rFonts w:ascii="Arial" w:hAnsi="Arial" w:cs="Arial"/>
-        </w:rPr>
-        <w:t xml:space="preserve"> between results</w:t>
-      </w:r>
-      <w:bookmarkEnd w:id="15"/>
-    </w:p>
-    <w:p>
-      <w:pPr>
-        <w:rPr>
-          <w:rFonts w:ascii="Arial" w:hAnsi="Arial" w:cs="Arial"/>
-        </w:rPr>
-      </w:pPr>
-      <w:r>
-        <w:rPr>
-          <w:rFonts w:ascii="Arial" w:hAnsi="Arial" w:cs="Arial"/>
-        </w:rPr>
-        <w:t>In order to</w:t>
-      </w:r>
-      <w:r>
-        <w:rPr>
-          <w:rFonts w:ascii="Arial" w:hAnsi="Arial" w:cs="Arial"/>
-        </w:rPr>
-        <w:t xml:space="preserve"> be able to compare individual results, whether between those of different algorithms or those achieved</w:t>
-      </w:r>
-    </w:p>
-    <w:p>
-      <w:pPr>
-        <w:pStyle w:val="berschrift2"/>
-        <w:rPr>
-          <w:rFonts w:ascii="Arial" w:hAnsi="Arial" w:cs="Arial"/>
-        </w:rPr>
-      </w:pPr>
-      <w:bookmarkStart w:id="16" w:name="_Toc440021301"/>
-      <w:r>
-        <w:rPr>
-          <w:rFonts w:ascii="Arial" w:hAnsi="Arial" w:cs="Arial"/>
-        </w:rPr>
-        <w:t>4.2 For all algorithms</w:t>
-      </w:r>
-      <w:bookmarkEnd w:id="16"/>
-    </w:p>
-    <w:p>
-      <w:pPr>
-        <w:pStyle w:val="berschrift3"/>
-        <w:rPr>
-          <w:rFonts w:ascii="Arial" w:hAnsi="Arial" w:cs="Arial"/>
-        </w:rPr>
-      </w:pPr>
-      <w:bookmarkStart w:id="17" w:name="_Toc440021302"/>
-      <w:r>
-        <w:rPr>
-          <w:rFonts w:ascii="Arial" w:hAnsi="Arial" w:cs="Arial"/>
-        </w:rPr>
-        <w:t xml:space="preserve">4.2.1 Package </w:t>
-      </w:r>
-      <w:r>
-        <w:rPr>
-          <w:rFonts w:ascii="Arial" w:hAnsi="Arial" w:cs="Arial"/>
-        </w:rPr>
-        <w:t xml:space="preserve">type </w:t>
-      </w:r>
-      <w:r>
-        <w:rPr>
-          <w:rFonts w:ascii="Arial" w:hAnsi="Arial" w:cs="Arial"/>
-        </w:rPr>
-        <w:t>diversity</w:t>
-      </w:r>
-      <w:bookmarkEnd w:id="17"/>
-    </w:p>
-    <w:p>
-      <w:pPr>
-        <w:pStyle w:val="berschrift3"/>
-        <w:rPr>
-          <w:rFonts w:ascii="Arial" w:hAnsi="Arial" w:cs="Arial"/>
-        </w:rPr>
-      </w:pPr>
-      <w:bookmarkStart w:id="18" w:name="_Toc440021303"/>
-      <w:r>
-        <w:rPr>
-          <w:rFonts w:ascii="Arial" w:hAnsi="Arial" w:cs="Arial"/>
-        </w:rPr>
-        <w:t xml:space="preserve">4.2.2 Package </w:t>
-      </w:r>
-      <w:r>
-        <w:rPr>
-          <w:rFonts w:ascii="Arial" w:hAnsi="Arial" w:cs="Arial"/>
-        </w:rPr>
-        <w:t xml:space="preserve">and container </w:t>
-      </w:r>
-      <w:r>
-        <w:rPr>
-          <w:rFonts w:ascii="Arial" w:hAnsi="Arial" w:cs="Arial"/>
-        </w:rPr>
-        <w:t>size</w:t>
-      </w:r>
-      <w:bookmarkEnd w:id="18"/>
-    </w:p>
-    <w:p>
-      <w:pPr>
-        <w:pStyle w:val="berschrift2"/>
-        <w:rPr>
-          <w:rFonts w:ascii="Arial" w:hAnsi="Arial" w:cs="Arial"/>
-        </w:rPr>
-      </w:pPr>
-      <w:bookmarkStart w:id="19" w:name="_Toc440021304"/>
-      <w:r>
-        <w:rPr>
-          <w:rFonts w:ascii="Arial" w:hAnsi="Arial" w:cs="Arial"/>
-        </w:rPr>
-        <w:t>4.3</w:t>
-      </w:r>
-      <w:r>
-        <w:rPr>
-          <w:rFonts w:ascii="Arial" w:hAnsi="Arial" w:cs="Arial"/>
-        </w:rPr>
-        <w:t xml:space="preserve"> Greedy algorithm</w:t>
-      </w:r>
-      <w:bookmarkEnd w:id="19"/>
-    </w:p>
-    <w:p>
-      <w:pPr>
-        <w:pStyle w:val="berschrift3"/>
-        <w:rPr>
-          <w:rFonts w:ascii="Arial" w:hAnsi="Arial" w:cs="Arial"/>
-        </w:rPr>
-      </w:pPr>
-      <w:bookmarkStart w:id="20" w:name="_Toc440021305"/>
-      <w:r>
-        <w:rPr>
-          <w:rFonts w:ascii="Arial" w:hAnsi="Arial" w:cs="Arial"/>
-        </w:rPr>
-        <w:t>4.</w:t>
-      </w:r>
-      <w:r>
-        <w:rPr>
-          <w:rFonts w:ascii="Arial" w:hAnsi="Arial" w:cs="Arial"/>
-        </w:rPr>
-        <w:t>3</w:t>
-      </w:r>
-      <w:r>
-        <w:rPr>
-          <w:rFonts w:ascii="Arial" w:hAnsi="Arial" w:cs="Arial"/>
-        </w:rPr>
-        <w:t>.1 Different methods of selection order</w:t>
-      </w:r>
-      <w:bookmarkEnd w:id="20"/>
-    </w:p>
-    <w:p>
-      <w:pPr>
-        <w:rPr>
-          <w:rFonts w:ascii="Arial" w:hAnsi="Arial" w:cs="Arial"/>
-        </w:rPr>
-      </w:pPr>
-    </w:p>
-    <w:p>
-      <w:pPr>
-        <w:pStyle w:val="berschrift3"/>
-        <w:rPr>
-          <w:rFonts w:ascii="Arial" w:hAnsi="Arial" w:cs="Arial"/>
-        </w:rPr>
-      </w:pPr>
-      <w:bookmarkStart w:id="21" w:name="_Toc440021306"/>
-      <w:r>
-        <w:rPr>
-          <w:rFonts w:ascii="Arial" w:hAnsi="Arial" w:cs="Arial"/>
-        </w:rPr>
-        <w:lastRenderedPageBreak/>
-        <w:t>4.</w:t>
-      </w:r>
-      <w:r>
-        <w:rPr>
-          <w:rFonts w:ascii="Arial" w:hAnsi="Arial" w:cs="Arial"/>
-        </w:rPr>
-        <w:t>3</w:t>
-      </w:r>
-      <w:r>
-        <w:rPr>
-          <w:rFonts w:ascii="Arial" w:hAnsi="Arial" w:cs="Arial"/>
-        </w:rPr>
-        <w:t>.2 Rotation</w:t>
-      </w:r>
-      <w:bookmarkEnd w:id="21"/>
-    </w:p>
-    <w:p>
-      <w:pPr>
-        <w:pStyle w:val="berschrift3"/>
-        <w:rPr>
-          <w:rFonts w:ascii="Arial" w:hAnsi="Arial" w:cs="Arial"/>
-        </w:rPr>
-      </w:pPr>
-      <w:bookmarkStart w:id="22" w:name="_Toc440021307"/>
-      <w:r>
-        <w:rPr>
-          <w:rFonts w:ascii="Arial" w:hAnsi="Arial" w:cs="Arial"/>
-        </w:rPr>
-        <w:t>4.</w:t>
-      </w:r>
-      <w:r>
-        <w:rPr>
-          <w:rFonts w:ascii="Arial" w:hAnsi="Arial" w:cs="Arial"/>
-        </w:rPr>
-        <w:t>3</w:t>
-      </w:r>
-      <w:r>
-        <w:rPr>
-          <w:rFonts w:ascii="Arial" w:hAnsi="Arial" w:cs="Arial"/>
-        </w:rPr>
-        <w:t xml:space="preserve">.3 </w:t>
-      </w:r>
-      <w:r>
-        <w:rPr>
-          <w:rFonts w:ascii="Arial" w:hAnsi="Arial" w:cs="Arial"/>
-        </w:rPr>
-        <w:t>Finding and filling empty space</w:t>
-      </w:r>
-      <w:bookmarkEnd w:id="22"/>
-    </w:p>
-    <w:p>
-      <w:pPr>
-        <w:pStyle w:val="berschrift2"/>
-        <w:rPr>
-          <w:rFonts w:ascii="Arial" w:hAnsi="Arial" w:cs="Arial"/>
-        </w:rPr>
-      </w:pPr>
-      <w:bookmarkStart w:id="23" w:name="_Toc440021308"/>
-      <w:r>
-        <w:rPr>
-          <w:rFonts w:ascii="Arial" w:hAnsi="Arial" w:cs="Arial"/>
-        </w:rPr>
-        <w:t>4.</w:t>
+      <w:bookmarkEnd w:id="31"/>
+    </w:p>
+    <w:p>
+      <w:pPr>
+        <w:pStyle w:val="Heading2"/>
+        <w:rPr>
+          <w:rFonts w:ascii="Arial" w:hAnsi="Arial" w:cs="Arial"/>
+        </w:rPr>
+      </w:pPr>
+      <w:bookmarkStart w:id="32" w:name="_Toc440021318"/>
+      <w:r>
+        <w:rPr>
+          <w:rFonts w:ascii="Arial" w:hAnsi="Arial" w:cs="Arial"/>
+        </w:rPr>
+        <w:t>5.3</w:t>
+      </w:r>
+      <w:r>
+        <w:rPr>
+          <w:rFonts w:ascii="Arial" w:hAnsi="Arial" w:cs="Arial"/>
+        </w:rPr>
+        <w:t xml:space="preserve"> Genetic algorithm</w:t>
+      </w:r>
+      <w:bookmarkEnd w:id="32"/>
+    </w:p>
+    <w:p>
+      <w:pPr>
+        <w:pStyle w:val="Heading2"/>
+        <w:rPr>
+          <w:rFonts w:ascii="Arial" w:hAnsi="Arial" w:cs="Arial"/>
+        </w:rPr>
+      </w:pPr>
+      <w:bookmarkStart w:id="33" w:name="_Toc440021319"/>
+      <w:r>
+        <w:rPr>
+          <w:rFonts w:ascii="Arial" w:hAnsi="Arial" w:cs="Arial"/>
+        </w:rPr>
+        <w:t>5.</w:t>
       </w:r>
       <w:r>
         <w:rPr>
@@ -5539,7 +6361,79 @@
         <w:rPr>
           <w:rFonts w:ascii="Arial" w:hAnsi="Arial" w:cs="Arial"/>
         </w:rPr>
-        <w:t xml:space="preserve"> Hill</w:t>
+        <w:t xml:space="preserve"> Comparison between algorithms</w:t>
+      </w:r>
+      <w:bookmarkEnd w:id="33"/>
+    </w:p>
+    <w:p>
+      <w:pPr>
+        <w:pStyle w:val="Heading1"/>
+        <w:rPr>
+          <w:rFonts w:ascii="Arial" w:hAnsi="Arial" w:cs="Arial"/>
+        </w:rPr>
+      </w:pPr>
+      <w:bookmarkStart w:id="34" w:name="_Toc440021321"/>
+      <w:r>
+        <w:rPr>
+          <w:rFonts w:ascii="Arial" w:hAnsi="Arial" w:cs="Arial"/>
+        </w:rPr>
+        <w:t xml:space="preserve">Appendix </w:t>
+      </w:r>
+      <w:r>
+        <w:rPr>
+          <w:rFonts w:ascii="Arial" w:hAnsi="Arial" w:cs="Arial"/>
+        </w:rPr>
+        <w:t>A</w:t>
+      </w:r>
+      <w:r>
+        <w:rPr>
+          <w:rFonts w:ascii="Arial" w:hAnsi="Arial" w:cs="Arial"/>
+        </w:rPr>
+        <w:t xml:space="preserve"> Experiment results</w:t>
+      </w:r>
+      <w:bookmarkEnd w:id="34"/>
+    </w:p>
+    <w:p>
+      <w:pPr>
+        <w:pStyle w:val="Heading2"/>
+        <w:rPr>
+          <w:rFonts w:ascii="Arial" w:hAnsi="Arial" w:cs="Arial"/>
+        </w:rPr>
+      </w:pPr>
+      <w:bookmarkStart w:id="35" w:name="_Toc440021322"/>
+      <w:r>
+        <w:rPr>
+          <w:rFonts w:ascii="Arial" w:hAnsi="Arial" w:cs="Arial"/>
+        </w:rPr>
+        <w:t>A</w:t>
+      </w:r>
+      <w:r>
+        <w:rPr>
+          <w:rFonts w:ascii="Arial" w:hAnsi="Arial" w:cs="Arial"/>
+        </w:rPr>
+        <w:t>.1 Greedy algorithm</w:t>
+      </w:r>
+      <w:bookmarkEnd w:id="35"/>
+    </w:p>
+    <w:p>
+      <w:pPr>
+        <w:pStyle w:val="Heading2"/>
+        <w:rPr>
+          <w:rFonts w:ascii="Arial" w:hAnsi="Arial" w:cs="Arial"/>
+        </w:rPr>
+      </w:pPr>
+      <w:bookmarkStart w:id="36" w:name="_Toc440021323"/>
+      <w:r>
+        <w:rPr>
+          <w:rFonts w:ascii="Arial" w:hAnsi="Arial" w:cs="Arial"/>
+        </w:rPr>
+        <w:t>A</w:t>
+      </w:r>
+      <w:r>
+        <w:rPr>
+          <w:rFonts w:ascii="Arial" w:hAnsi="Arial" w:cs="Arial"/>
+        </w:rPr>
+        <w:t>.2 Hill</w:t>
       </w:r>
       <w:r>
         <w:rPr>
@@ -5553,397 +6447,11 @@
         </w:rPr>
         <w:t>climbing algorithm</w:t>
       </w:r>
-      <w:bookmarkEnd w:id="23"/>
-    </w:p>
-    <w:p>
-      <w:pPr>
-        <w:pStyle w:val="berschrift3"/>
-        <w:rPr>
-          <w:rFonts w:ascii="Arial" w:hAnsi="Arial" w:cs="Arial"/>
-        </w:rPr>
-      </w:pPr>
-      <w:bookmarkStart w:id="24" w:name="_Toc440021309"/>
-      <w:r>
-        <w:rPr>
-          <w:rFonts w:ascii="Arial" w:hAnsi="Arial" w:cs="Arial"/>
-        </w:rPr>
-        <w:t>4.</w:t>
-      </w:r>
-      <w:r>
-        <w:rPr>
-          <w:rFonts w:ascii="Arial" w:hAnsi="Arial" w:cs="Arial"/>
-        </w:rPr>
-        <w:t>4</w:t>
-      </w:r>
-      <w:r>
-        <w:rPr>
-          <w:rFonts w:ascii="Arial" w:hAnsi="Arial" w:cs="Arial"/>
-        </w:rPr>
-        <w:t>.1 Varying neighbourhoods</w:t>
-      </w:r>
-      <w:bookmarkEnd w:id="24"/>
-    </w:p>
-    <w:p>
-      <w:pPr>
-        <w:pStyle w:val="berschrift2"/>
-        <w:rPr>
-          <w:rFonts w:ascii="Arial" w:hAnsi="Arial" w:cs="Arial"/>
-        </w:rPr>
-      </w:pPr>
-      <w:bookmarkStart w:id="25" w:name="_Toc440021310"/>
-      <w:r>
-        <w:rPr>
-          <w:rFonts w:ascii="Arial" w:hAnsi="Arial" w:cs="Arial"/>
-        </w:rPr>
-        <w:t>4.</w:t>
-      </w:r>
-      <w:r>
-        <w:rPr>
-          <w:rFonts w:ascii="Arial" w:hAnsi="Arial" w:cs="Arial"/>
-        </w:rPr>
-        <w:t>5</w:t>
-      </w:r>
-      <w:r>
-        <w:rPr>
-          <w:rFonts w:ascii="Arial" w:hAnsi="Arial" w:cs="Arial"/>
-        </w:rPr>
-        <w:t xml:space="preserve"> Genetic algorithm</w:t>
-      </w:r>
-      <w:bookmarkEnd w:id="25"/>
-    </w:p>
-    <w:p>
-      <w:pPr>
-        <w:pStyle w:val="berschrift3"/>
-        <w:rPr>
-          <w:rFonts w:ascii="Arial" w:hAnsi="Arial" w:cs="Arial"/>
-        </w:rPr>
-      </w:pPr>
-      <w:bookmarkStart w:id="26" w:name="_Toc440021311"/>
-      <w:r>
-        <w:rPr>
-          <w:rFonts w:ascii="Arial" w:hAnsi="Arial" w:cs="Arial"/>
-        </w:rPr>
-        <w:t>4.</w:t>
-      </w:r>
-      <w:r>
-        <w:rPr>
-          <w:rFonts w:ascii="Arial" w:hAnsi="Arial" w:cs="Arial"/>
-        </w:rPr>
-        <w:t>5</w:t>
-      </w:r>
-      <w:r>
-        <w:rPr>
-          <w:rFonts w:ascii="Arial" w:hAnsi="Arial" w:cs="Arial"/>
-        </w:rPr>
-        <w:t>.</w:t>
-      </w:r>
-      <w:r>
-        <w:rPr>
-          <w:rFonts w:ascii="Arial" w:hAnsi="Arial" w:cs="Arial"/>
-        </w:rPr>
-        <w:t>1</w:t>
-      </w:r>
-      <w:r>
-        <w:rPr>
-          <w:rFonts w:ascii="Arial" w:hAnsi="Arial" w:cs="Arial"/>
-        </w:rPr>
-        <w:t xml:space="preserve"> Different generation sizes</w:t>
-      </w:r>
-      <w:bookmarkEnd w:id="26"/>
-    </w:p>
-    <w:p>
-      <w:pPr>
-        <w:pStyle w:val="berschrift3"/>
-        <w:rPr>
-          <w:rFonts w:ascii="Arial" w:hAnsi="Arial" w:cs="Arial"/>
-        </w:rPr>
-      </w:pPr>
-      <w:bookmarkStart w:id="27" w:name="_Toc440021312"/>
-      <w:r>
-        <w:rPr>
-          <w:rFonts w:ascii="Arial" w:hAnsi="Arial" w:cs="Arial"/>
-        </w:rPr>
-        <w:t>4.</w:t>
-      </w:r>
-      <w:r>
-        <w:rPr>
-          <w:rFonts w:ascii="Arial" w:hAnsi="Arial" w:cs="Arial"/>
-        </w:rPr>
-        <w:t>5</w:t>
-      </w:r>
-      <w:r>
-        <w:rPr>
-          <w:rFonts w:ascii="Arial" w:hAnsi="Arial" w:cs="Arial"/>
-        </w:rPr>
-        <w:t>.</w:t>
-      </w:r>
-      <w:r>
-        <w:rPr>
-          <w:rFonts w:ascii="Arial" w:hAnsi="Arial" w:cs="Arial"/>
-        </w:rPr>
-        <w:t>2</w:t>
-      </w:r>
-      <w:r>
-        <w:rPr>
-          <w:rFonts w:ascii="Arial" w:hAnsi="Arial" w:cs="Arial"/>
-        </w:rPr>
-        <w:t xml:space="preserve"> Different selection methods</w:t>
-      </w:r>
-      <w:bookmarkEnd w:id="27"/>
-    </w:p>
-    <w:p>
-      <w:pPr>
-        <w:pStyle w:val="berschrift3"/>
-        <w:rPr>
-          <w:rFonts w:ascii="Arial" w:hAnsi="Arial" w:cs="Arial"/>
-        </w:rPr>
-      </w:pPr>
-      <w:bookmarkStart w:id="28" w:name="_Toc440021313"/>
-      <w:r>
-        <w:rPr>
-          <w:rFonts w:ascii="Arial" w:hAnsi="Arial" w:cs="Arial"/>
-        </w:rPr>
-        <w:t>4.</w:t>
-      </w:r>
-      <w:r>
-        <w:rPr>
-          <w:rFonts w:ascii="Arial" w:hAnsi="Arial" w:cs="Arial"/>
-        </w:rPr>
-        <w:t>5</w:t>
-      </w:r>
-      <w:r>
-        <w:rPr>
-          <w:rFonts w:ascii="Arial" w:hAnsi="Arial" w:cs="Arial"/>
-        </w:rPr>
-        <w:t>.</w:t>
-      </w:r>
-      <w:r>
-        <w:rPr>
-          <w:rFonts w:ascii="Arial" w:hAnsi="Arial" w:cs="Arial"/>
-        </w:rPr>
-        <w:t>3</w:t>
-      </w:r>
-      <w:r>
-        <w:rPr>
-          <w:rFonts w:ascii="Arial" w:hAnsi="Arial" w:cs="Arial"/>
-        </w:rPr>
-        <w:t xml:space="preserve"> Different fitness evaluation</w:t>
-      </w:r>
-      <w:bookmarkEnd w:id="28"/>
-    </w:p>
-    <w:p>
-      <w:pPr>
-        <w:pStyle w:val="berschrift1"/>
-        <w:rPr>
-          <w:rFonts w:ascii="Arial" w:hAnsi="Arial" w:cs="Arial"/>
-        </w:rPr>
-      </w:pPr>
-      <w:bookmarkStart w:id="29" w:name="_Toc440021314"/>
-      <w:r>
-        <w:rPr>
-          <w:rFonts w:ascii="Arial" w:hAnsi="Arial" w:cs="Arial"/>
-        </w:rPr>
-        <w:t>5. Conclusions</w:t>
-      </w:r>
-      <w:bookmarkEnd w:id="29"/>
-    </w:p>
-    <w:p>
-      <w:pPr>
-        <w:pStyle w:val="berschrift2"/>
-        <w:rPr>
-          <w:rFonts w:ascii="Arial" w:hAnsi="Arial" w:cs="Arial"/>
-        </w:rPr>
-      </w:pPr>
-      <w:bookmarkStart w:id="30" w:name="_Toc440021316"/>
-      <w:r>
-        <w:rPr>
-          <w:rFonts w:ascii="Arial" w:hAnsi="Arial" w:cs="Arial"/>
-        </w:rPr>
-        <w:t>5.1</w:t>
-      </w:r>
-      <w:r>
-        <w:rPr>
-          <w:rFonts w:ascii="Arial" w:hAnsi="Arial" w:cs="Arial"/>
-        </w:rPr>
-        <w:t xml:space="preserve"> Greedy algorithm</w:t>
-      </w:r>
-      <w:bookmarkEnd w:id="30"/>
-    </w:p>
-    <w:p>
-      <w:pPr>
-        <w:pStyle w:val="berschrift2"/>
-        <w:rPr>
-          <w:rFonts w:ascii="Arial" w:hAnsi="Arial" w:cs="Arial"/>
-        </w:rPr>
-      </w:pPr>
-      <w:bookmarkStart w:id="31" w:name="_Toc440021317"/>
-      <w:r>
-        <w:rPr>
-          <w:rFonts w:ascii="Arial" w:hAnsi="Arial" w:cs="Arial"/>
-        </w:rPr>
-        <w:t>5.2</w:t>
-      </w:r>
-      <w:r>
-        <w:rPr>
-          <w:rFonts w:ascii="Arial" w:hAnsi="Arial" w:cs="Arial"/>
-        </w:rPr>
-        <w:t xml:space="preserve"> Hill</w:t>
-      </w:r>
-      <w:r>
-        <w:rPr>
-          <w:rFonts w:ascii="Arial" w:hAnsi="Arial" w:cs="Arial"/>
-        </w:rPr>
-        <w:t xml:space="preserve"> </w:t>
-      </w:r>
-      <w:r>
-        <w:rPr>
-          <w:rFonts w:ascii="Arial" w:hAnsi="Arial" w:cs="Arial"/>
-        </w:rPr>
-        <w:t>climbing algorithm</w:t>
-      </w:r>
-      <w:bookmarkEnd w:id="31"/>
-    </w:p>
-    <w:p>
-      <w:pPr>
-        <w:pStyle w:val="berschrift2"/>
-        <w:rPr>
-          <w:rFonts w:ascii="Arial" w:hAnsi="Arial" w:cs="Arial"/>
-        </w:rPr>
-      </w:pPr>
-      <w:bookmarkStart w:id="32" w:name="_Toc440021318"/>
-      <w:r>
-        <w:rPr>
-          <w:rFonts w:ascii="Arial" w:hAnsi="Arial" w:cs="Arial"/>
-        </w:rPr>
-        <w:t>5.3</w:t>
-      </w:r>
-      <w:r>
-        <w:rPr>
-          <w:rFonts w:ascii="Arial" w:hAnsi="Arial" w:cs="Arial"/>
-        </w:rPr>
-        <w:t xml:space="preserve"> Genetic algorithm</w:t>
-      </w:r>
-      <w:bookmarkEnd w:id="32"/>
-    </w:p>
-    <w:p>
-      <w:pPr>
-        <w:pStyle w:val="berschrift2"/>
-        <w:rPr>
-          <w:rFonts w:ascii="Arial" w:hAnsi="Arial" w:cs="Arial"/>
-        </w:rPr>
-      </w:pPr>
-      <w:bookmarkStart w:id="33" w:name="_Toc440021319"/>
-      <w:r>
-        <w:rPr>
-          <w:rFonts w:ascii="Arial" w:hAnsi="Arial" w:cs="Arial"/>
-        </w:rPr>
-        <w:t>5.</w:t>
-      </w:r>
-      <w:r>
-        <w:rPr>
-          <w:rFonts w:ascii="Arial" w:hAnsi="Arial" w:cs="Arial"/>
-        </w:rPr>
-        <w:t>4</w:t>
-      </w:r>
-      <w:r>
-        <w:rPr>
-          <w:rFonts w:ascii="Arial" w:hAnsi="Arial" w:cs="Arial"/>
-        </w:rPr>
-        <w:t xml:space="preserve"> Comparison between algorithms</w:t>
-      </w:r>
-      <w:bookmarkEnd w:id="33"/>
-    </w:p>
-    <w:p>
-      <w:pPr>
-        <w:pStyle w:val="berschrift1"/>
-        <w:rPr>
-          <w:rFonts w:ascii="Arial" w:hAnsi="Arial" w:cs="Arial"/>
-        </w:rPr>
-      </w:pPr>
-      <w:bookmarkStart w:id="34" w:name="_Toc440021321"/>
-      <w:r>
-        <w:rPr>
-          <w:rFonts w:ascii="Arial" w:hAnsi="Arial" w:cs="Arial"/>
-        </w:rPr>
-        <w:t xml:space="preserve">Appendix </w:t>
-      </w:r>
-      <w:proofErr w:type="spellStart"/>
-      <w:proofErr w:type="gramStart"/>
-      <w:r>
-        <w:rPr>
-          <w:rFonts w:ascii="Arial" w:hAnsi="Arial" w:cs="Arial"/>
-        </w:rPr>
-        <w:t>A</w:t>
-      </w:r>
-      <w:proofErr w:type="spellEnd"/>
-      <w:proofErr w:type="gramEnd"/>
-      <w:r>
-        <w:rPr>
-          <w:rFonts w:ascii="Arial" w:hAnsi="Arial" w:cs="Arial"/>
-        </w:rPr>
-        <w:t xml:space="preserve"> Experiment results</w:t>
-      </w:r>
-      <w:bookmarkEnd w:id="34"/>
-    </w:p>
-    <w:p>
-      <w:pPr>
-        <w:pStyle w:val="berschrift2"/>
-        <w:rPr>
-          <w:rFonts w:ascii="Arial" w:hAnsi="Arial" w:cs="Arial"/>
-        </w:rPr>
-      </w:pPr>
-      <w:bookmarkStart w:id="35" w:name="_Toc440021322"/>
-      <w:r>
-        <w:rPr>
-          <w:rFonts w:ascii="Arial" w:hAnsi="Arial" w:cs="Arial"/>
-        </w:rPr>
-        <w:t>A</w:t>
-      </w:r>
-      <w:r>
-        <w:rPr>
-          <w:rFonts w:ascii="Arial" w:hAnsi="Arial" w:cs="Arial"/>
-        </w:rPr>
-        <w:t>.1 Greedy algorithm</w:t>
-      </w:r>
-      <w:bookmarkEnd w:id="35"/>
-    </w:p>
-    <w:p>
-      <w:pPr>
-        <w:pStyle w:val="berschrift2"/>
-        <w:rPr>
-          <w:rFonts w:ascii="Arial" w:hAnsi="Arial" w:cs="Arial"/>
-        </w:rPr>
-      </w:pPr>
-      <w:bookmarkStart w:id="36" w:name="_Toc440021323"/>
-      <w:r>
-        <w:rPr>
-          <w:rFonts w:ascii="Arial" w:hAnsi="Arial" w:cs="Arial"/>
-        </w:rPr>
-        <w:t>A</w:t>
-      </w:r>
-      <w:r>
-        <w:rPr>
-          <w:rFonts w:ascii="Arial" w:hAnsi="Arial" w:cs="Arial"/>
-        </w:rPr>
-        <w:t>.2 Hill</w:t>
-      </w:r>
-      <w:r>
-        <w:rPr>
-          <w:rFonts w:ascii="Arial" w:hAnsi="Arial" w:cs="Arial"/>
-        </w:rPr>
-        <w:t xml:space="preserve"> </w:t>
-      </w:r>
-      <w:r>
-        <w:rPr>
-          <w:rFonts w:ascii="Arial" w:hAnsi="Arial" w:cs="Arial"/>
-        </w:rPr>
-        <w:t>climbing algorithm</w:t>
-      </w:r>
       <w:bookmarkEnd w:id="36"/>
     </w:p>
     <w:p>
       <w:pPr>
-        <w:pStyle w:val="berschrift2"/>
+        <w:pStyle w:val="Heading2"/>
         <w:rPr>
           <w:rFonts w:ascii="Arial" w:hAnsi="Arial" w:cs="Arial"/>
         </w:rPr>
@@ -5976,7 +6484,7 @@
 </file>
 
 <file path=word/endnotes.xml><?xml version="1.0" encoding="utf-8"?>
-<w:endnotes xmlns:wpc="http://schemas.microsoft.com/office/word/2010/wordprocessingCanvas" xmlns:mc="http://schemas.openxmlformats.org/markup-compatibility/2006" xmlns:o="urn:schemas-microsoft-com:office:office" xmlns:r="http://schemas.openxmlformats.org/officeDocument/2006/relationships" xmlns:m="http://schemas.openxmlformats.org/officeDocument/2006/math" xmlns:v="urn:schemas-microsoft-com:vml" xmlns:wp14="http://schemas.microsoft.com/office/word/2010/wordprocessingDrawing" xmlns:wp="http://schemas.openxmlformats.org/drawingml/2006/wordprocessingDrawing" xmlns:w10="urn:schemas-microsoft-com:office:word" xmlns:w="http://schemas.openxmlformats.org/wordprocessingml/2006/main" xmlns:w14="http://schemas.microsoft.com/office/word/2010/wordml" xmlns:w15="http://schemas.microsoft.com/office/word/2012/wordml" xmlns:wpg="http://schemas.microsoft.com/office/word/2010/wordprocessingGroup" xmlns:wpi="http://schemas.microsoft.com/office/word/2010/wordprocessingInk" xmlns:wne="http://schemas.microsoft.com/office/word/2006/wordml" xmlns:wps="http://schemas.microsoft.com/office/word/2010/wordprocessingShape" mc:Ignorable="w14 w15 wp14">
+<w:endnotes xmlns:wpc="http://schemas.microsoft.com/office/word/2010/wordprocessingCanvas" xmlns:mo="http://schemas.microsoft.com/office/mac/office/2008/main" xmlns:mc="http://schemas.openxmlformats.org/markup-compatibility/2006" xmlns:mv="urn:schemas-microsoft-com:mac:vml" xmlns:o="urn:schemas-microsoft-com:office:office" xmlns:r="http://schemas.openxmlformats.org/officeDocument/2006/relationships" xmlns:m="http://schemas.openxmlformats.org/officeDocument/2006/math" xmlns:v="urn:schemas-microsoft-com:vml" xmlns:wp14="http://schemas.microsoft.com/office/word/2010/wordprocessingDrawing" xmlns:wp="http://schemas.openxmlformats.org/drawingml/2006/wordprocessingDrawing" xmlns:w10="urn:schemas-microsoft-com:office:word" xmlns:w="http://schemas.openxmlformats.org/wordprocessingml/2006/main" xmlns:w14="http://schemas.microsoft.com/office/word/2010/wordml" xmlns:w15="http://schemas.microsoft.com/office/word/2012/wordml" xmlns:wpg="http://schemas.microsoft.com/office/word/2010/wordprocessingGroup" xmlns:wpi="http://schemas.microsoft.com/office/word/2010/wordprocessingInk" xmlns:wne="http://schemas.microsoft.com/office/word/2006/wordml" xmlns:wps="http://schemas.microsoft.com/office/word/2010/wordprocessingShape" mc:Ignorable="w14 w15 wp14">
   <w:endnote w:type="separator" w:id="-1">
     <w:p>
       <w:pPr>
@@ -6001,10 +6509,10 @@
 </file>
 
 <file path=word/footer1.xml><?xml version="1.0" encoding="utf-8"?>
-<w:ftr xmlns:wpc="http://schemas.microsoft.com/office/word/2010/wordprocessingCanvas" xmlns:mc="http://schemas.openxmlformats.org/markup-compatibility/2006" xmlns:o="urn:schemas-microsoft-com:office:office" xmlns:r="http://schemas.openxmlformats.org/officeDocument/2006/relationships" xmlns:m="http://schemas.openxmlformats.org/officeDocument/2006/math" xmlns:v="urn:schemas-microsoft-com:vml" xmlns:wp14="http://schemas.microsoft.com/office/word/2010/wordprocessingDrawing" xmlns:wp="http://schemas.openxmlformats.org/drawingml/2006/wordprocessingDrawing" xmlns:w10="urn:schemas-microsoft-com:office:word" xmlns:w="http://schemas.openxmlformats.org/wordprocessingml/2006/main" xmlns:w14="http://schemas.microsoft.com/office/word/2010/wordml" xmlns:w15="http://schemas.microsoft.com/office/word/2012/wordml" xmlns:wpg="http://schemas.microsoft.com/office/word/2010/wordprocessingGroup" xmlns:wpi="http://schemas.microsoft.com/office/word/2010/wordprocessingInk" xmlns:wne="http://schemas.microsoft.com/office/word/2006/wordml" xmlns:wps="http://schemas.microsoft.com/office/word/2010/wordprocessingShape" mc:Ignorable="w14 w15 wp14">
+<w:ftr xmlns:wpc="http://schemas.microsoft.com/office/word/2010/wordprocessingCanvas" xmlns:mo="http://schemas.microsoft.com/office/mac/office/2008/main" xmlns:mc="http://schemas.openxmlformats.org/markup-compatibility/2006" xmlns:mv="urn:schemas-microsoft-com:mac:vml" xmlns:o="urn:schemas-microsoft-com:office:office" xmlns:r="http://schemas.openxmlformats.org/officeDocument/2006/relationships" xmlns:m="http://schemas.openxmlformats.org/officeDocument/2006/math" xmlns:v="urn:schemas-microsoft-com:vml" xmlns:wp14="http://schemas.microsoft.com/office/word/2010/wordprocessingDrawing" xmlns:wp="http://schemas.openxmlformats.org/drawingml/2006/wordprocessingDrawing" xmlns:w10="urn:schemas-microsoft-com:office:word" xmlns:w="http://schemas.openxmlformats.org/wordprocessingml/2006/main" xmlns:w14="http://schemas.microsoft.com/office/word/2010/wordml" xmlns:w15="http://schemas.microsoft.com/office/word/2012/wordml" xmlns:wpg="http://schemas.microsoft.com/office/word/2010/wordprocessingGroup" xmlns:wpi="http://schemas.microsoft.com/office/word/2010/wordprocessingInk" xmlns:wne="http://schemas.microsoft.com/office/word/2006/wordml" xmlns:wps="http://schemas.microsoft.com/office/word/2010/wordprocessingShape" mc:Ignorable="w14 w15 wp14">
   <w:p>
     <w:pPr>
-      <w:pStyle w:val="Fuzeile"/>
+      <w:pStyle w:val="Footer"/>
       <w:tabs>
         <w:tab w:val="clear" w:pos="4513"/>
         <w:tab w:val="clear" w:pos="9026"/>
@@ -6019,7 +6527,7 @@
 </file>
 
 <file path=word/footnotes.xml><?xml version="1.0" encoding="utf-8"?>
-<w:footnotes xmlns:wpc="http://schemas.microsoft.com/office/word/2010/wordprocessingCanvas" xmlns:mc="http://schemas.openxmlformats.org/markup-compatibility/2006" xmlns:o="urn:schemas-microsoft-com:office:office" xmlns:r="http://schemas.openxmlformats.org/officeDocument/2006/relationships" xmlns:m="http://schemas.openxmlformats.org/officeDocument/2006/math" xmlns:v="urn:schemas-microsoft-com:vml" xmlns:wp14="http://schemas.microsoft.com/office/word/2010/wordprocessingDrawing" xmlns:wp="http://schemas.openxmlformats.org/drawingml/2006/wordprocessingDrawing" xmlns:w10="urn:schemas-microsoft-com:office:word" xmlns:w="http://schemas.openxmlformats.org/wordprocessingml/2006/main" xmlns:w14="http://schemas.microsoft.com/office/word/2010/wordml" xmlns:w15="http://schemas.microsoft.com/office/word/2012/wordml" xmlns:wpg="http://schemas.microsoft.com/office/word/2010/wordprocessingGroup" xmlns:wpi="http://schemas.microsoft.com/office/word/2010/wordprocessingInk" xmlns:wne="http://schemas.microsoft.com/office/word/2006/wordml" xmlns:wps="http://schemas.microsoft.com/office/word/2010/wordprocessingShape" mc:Ignorable="w14 w15 wp14">
+<w:footnotes xmlns:wpc="http://schemas.microsoft.com/office/word/2010/wordprocessingCanvas" xmlns:mo="http://schemas.microsoft.com/office/mac/office/2008/main" xmlns:mc="http://schemas.openxmlformats.org/markup-compatibility/2006" xmlns:mv="urn:schemas-microsoft-com:mac:vml" xmlns:o="urn:schemas-microsoft-com:office:office" xmlns:r="http://schemas.openxmlformats.org/officeDocument/2006/relationships" xmlns:m="http://schemas.openxmlformats.org/officeDocument/2006/math" xmlns:v="urn:schemas-microsoft-com:vml" xmlns:wp14="http://schemas.microsoft.com/office/word/2010/wordprocessingDrawing" xmlns:wp="http://schemas.openxmlformats.org/drawingml/2006/wordprocessingDrawing" xmlns:w10="urn:schemas-microsoft-com:office:word" xmlns:w="http://schemas.openxmlformats.org/wordprocessingml/2006/main" xmlns:w14="http://schemas.microsoft.com/office/word/2010/wordml" xmlns:w15="http://schemas.microsoft.com/office/word/2012/wordml" xmlns:wpg="http://schemas.microsoft.com/office/word/2010/wordprocessingGroup" xmlns:wpi="http://schemas.microsoft.com/office/word/2010/wordprocessingInk" xmlns:wne="http://schemas.microsoft.com/office/word/2006/wordml" xmlns:wps="http://schemas.microsoft.com/office/word/2010/wordprocessingShape" mc:Ignorable="w14 w15 wp14">
   <w:footnote w:type="separator" w:id="-1">
     <w:p>
       <w:pPr>
@@ -6044,8 +6552,8 @@
 </file>
 
 <file path=word/numbering.xml><?xml version="1.0" encoding="utf-8"?>
-<w:numbering xmlns:wpc="http://schemas.microsoft.com/office/word/2010/wordprocessingCanvas" xmlns:mc="http://schemas.openxmlformats.org/markup-compatibility/2006" xmlns:o="urn:schemas-microsoft-com:office:office" xmlns:r="http://schemas.openxmlformats.org/officeDocument/2006/relationships" xmlns:m="http://schemas.openxmlformats.org/officeDocument/2006/math" xmlns:v="urn:schemas-microsoft-com:vml" xmlns:wp14="http://schemas.microsoft.com/office/word/2010/wordprocessingDrawing" xmlns:wp="http://schemas.openxmlformats.org/drawingml/2006/wordprocessingDrawing" xmlns:w10="urn:schemas-microsoft-com:office:word" xmlns:w="http://schemas.openxmlformats.org/wordprocessingml/2006/main" xmlns:w14="http://schemas.microsoft.com/office/word/2010/wordml" xmlns:w15="http://schemas.microsoft.com/office/word/2012/wordml" xmlns:wpg="http://schemas.microsoft.com/office/word/2010/wordprocessingGroup" xmlns:wpi="http://schemas.microsoft.com/office/word/2010/wordprocessingInk" xmlns:wne="http://schemas.microsoft.com/office/word/2006/wordml" xmlns:wps="http://schemas.microsoft.com/office/word/2010/wordprocessingShape" mc:Ignorable="w14 w15 wp14">
-  <w:abstractNum w:abstractNumId="0" w15:restartNumberingAfterBreak="0">
+<w:numbering xmlns:wpc="http://schemas.microsoft.com/office/word/2010/wordprocessingCanvas" xmlns:mo="http://schemas.microsoft.com/office/mac/office/2008/main" xmlns:mc="http://schemas.openxmlformats.org/markup-compatibility/2006" xmlns:mv="urn:schemas-microsoft-com:mac:vml" xmlns:o="urn:schemas-microsoft-com:office:office" xmlns:r="http://schemas.openxmlformats.org/officeDocument/2006/relationships" xmlns:m="http://schemas.openxmlformats.org/officeDocument/2006/math" xmlns:v="urn:schemas-microsoft-com:vml" xmlns:wp14="http://schemas.microsoft.com/office/word/2010/wordprocessingDrawing" xmlns:wp="http://schemas.openxmlformats.org/drawingml/2006/wordprocessingDrawing" xmlns:w10="urn:schemas-microsoft-com:office:word" xmlns:w="http://schemas.openxmlformats.org/wordprocessingml/2006/main" xmlns:w14="http://schemas.microsoft.com/office/word/2010/wordml" xmlns:w15="http://schemas.microsoft.com/office/word/2012/wordml" xmlns:wpg="http://schemas.microsoft.com/office/word/2010/wordprocessingGroup" xmlns:wpi="http://schemas.microsoft.com/office/word/2010/wordprocessingInk" xmlns:wne="http://schemas.microsoft.com/office/word/2006/wordml" xmlns:wps="http://schemas.microsoft.com/office/word/2010/wordprocessingShape" mc:Ignorable="w14 w15 wp14">
+  <w:abstractNum w:abstractNumId="0">
     <w:nsid w:val="3A9C37DA"/>
     <w:multiLevelType w:val="hybridMultilevel"/>
     <w:tmpl w:val="AB3EE964"/>
@@ -6131,7 +6639,7 @@
       </w:pPr>
     </w:lvl>
   </w:abstractNum>
-  <w:abstractNum w:abstractNumId="1" w15:restartNumberingAfterBreak="0">
+  <w:abstractNum w:abstractNumId="1">
     <w:nsid w:val="40A36013"/>
     <w:multiLevelType w:val="hybridMultilevel"/>
     <w:tmpl w:val="535A2AF8"/>
@@ -6217,7 +6725,7 @@
       </w:pPr>
     </w:lvl>
   </w:abstractNum>
-  <w:abstractNum w:abstractNumId="2" w15:restartNumberingAfterBreak="0">
+  <w:abstractNum w:abstractNumId="2">
     <w:nsid w:val="5FA3393B"/>
     <w:multiLevelType w:val="hybridMultilevel"/>
     <w:tmpl w:val="95264BD0"/>
@@ -6332,7 +6840,7 @@
       </w:pPr>
     </w:pPrDefault>
   </w:docDefaults>
-  <w:latentStyles w:defLockedState="0" w:defUIPriority="99" w:defSemiHidden="0" w:defUnhideWhenUsed="0" w:defQFormat="0" w:count="371">
+  <w:latentStyles w:defLockedState="0" w:defUIPriority="99" w:defSemiHidden="0" w:defUnhideWhenUsed="0" w:defQFormat="0" w:count="380">
     <w:lsdException w:name="Normal" w:uiPriority="0" w:qFormat="1"/>
     <w:lsdException w:name="heading 1" w:uiPriority="9" w:qFormat="1"/>
     <w:lsdException w:name="heading 2" w:semiHidden="1" w:uiPriority="9" w:unhideWhenUsed="1" w:qFormat="1"/>
@@ -6705,15 +7213,15 @@
     <w:lsdException w:name="List Table 6 Colorful Accent 6" w:uiPriority="51"/>
     <w:lsdException w:name="List Table 7 Colorful Accent 6" w:uiPriority="52"/>
   </w:latentStyles>
-  <w:style w:type="paragraph" w:default="1" w:styleId="Standard">
+  <w:style w:type="paragraph" w:default="1" w:styleId="Normal">
     <w:name w:val="Normal"/>
     <w:qFormat/>
   </w:style>
-  <w:style w:type="paragraph" w:styleId="berschrift1">
+  <w:style w:type="paragraph" w:styleId="Heading1">
     <w:name w:val="heading 1"/>
-    <w:basedOn w:val="Standard"/>
-    <w:next w:val="Standard"/>
-    <w:link w:val="berschrift1Zchn"/>
+    <w:basedOn w:val="Normal"/>
+    <w:next w:val="Normal"/>
+    <w:link w:val="Heading1Char"/>
     <w:uiPriority w:val="9"/>
     <w:qFormat/>
     <w:rsid w:val="000A5E57"/>
@@ -6730,11 +7238,11 @@
       <w:szCs w:val="32"/>
     </w:rPr>
   </w:style>
-  <w:style w:type="paragraph" w:styleId="berschrift2">
+  <w:style w:type="paragraph" w:styleId="Heading2">
     <w:name w:val="heading 2"/>
-    <w:basedOn w:val="Standard"/>
-    <w:next w:val="Standard"/>
-    <w:link w:val="berschrift2Zchn"/>
+    <w:basedOn w:val="Normal"/>
+    <w:next w:val="Normal"/>
+    <w:link w:val="Heading2Char"/>
     <w:uiPriority w:val="9"/>
     <w:unhideWhenUsed/>
     <w:qFormat/>
@@ -6752,11 +7260,11 @@
       <w:szCs w:val="26"/>
     </w:rPr>
   </w:style>
-  <w:style w:type="paragraph" w:styleId="berschrift3">
+  <w:style w:type="paragraph" w:styleId="Heading3">
     <w:name w:val="heading 3"/>
-    <w:basedOn w:val="Standard"/>
-    <w:next w:val="Standard"/>
-    <w:link w:val="berschrift3Zchn"/>
+    <w:basedOn w:val="Normal"/>
+    <w:next w:val="Normal"/>
+    <w:link w:val="Heading3Char"/>
     <w:uiPriority w:val="9"/>
     <w:unhideWhenUsed/>
     <w:qFormat/>
@@ -6774,13 +7282,13 @@
       <w:szCs w:val="24"/>
     </w:rPr>
   </w:style>
-  <w:style w:type="character" w:default="1" w:styleId="Absatz-Standardschriftart">
+  <w:style w:type="character" w:default="1" w:styleId="DefaultParagraphFont">
     <w:name w:val="Default Paragraph Font"/>
     <w:uiPriority w:val="1"/>
     <w:semiHidden/>
     <w:unhideWhenUsed/>
   </w:style>
-  <w:style w:type="table" w:default="1" w:styleId="NormaleTabelle">
+  <w:style w:type="table" w:default="1" w:styleId="TableNormal">
     <w:name w:val="Normal Table"/>
     <w:uiPriority w:val="99"/>
     <w:semiHidden/>
@@ -6795,16 +7303,16 @@
       </w:tblCellMar>
     </w:tblPr>
   </w:style>
-  <w:style w:type="numbering" w:default="1" w:styleId="KeineListe">
+  <w:style w:type="numbering" w:default="1" w:styleId="NoList">
     <w:name w:val="No List"/>
     <w:uiPriority w:val="99"/>
     <w:semiHidden/>
     <w:unhideWhenUsed/>
   </w:style>
-  <w:style w:type="character" w:customStyle="1" w:styleId="berschrift1Zchn">
-    <w:name w:val="Überschrift 1 Zchn"/>
-    <w:basedOn w:val="Absatz-Standardschriftart"/>
-    <w:link w:val="berschrift1"/>
+  <w:style w:type="character" w:customStyle="1" w:styleId="Heading1Char">
+    <w:name w:val="Heading 1 Char"/>
+    <w:basedOn w:val="DefaultParagraphFont"/>
+    <w:link w:val="Heading1"/>
     <w:uiPriority w:val="9"/>
     <w:rsid w:val="000A5E57"/>
     <w:rPr>
@@ -6814,10 +7322,10 @@
       <w:szCs w:val="32"/>
     </w:rPr>
   </w:style>
-  <w:style w:type="paragraph" w:styleId="Inhaltsverzeichnisberschrift">
+  <w:style w:type="paragraph" w:styleId="TOCHeading">
     <w:name w:val="TOC Heading"/>
-    <w:basedOn w:val="berschrift1"/>
-    <w:next w:val="Standard"/>
+    <w:basedOn w:val="Heading1"/>
+    <w:next w:val="Normal"/>
     <w:uiPriority w:val="39"/>
     <w:unhideWhenUsed/>
     <w:qFormat/>
@@ -6829,10 +7337,10 @@
       <w:lang w:eastAsia="en-GB"/>
     </w:rPr>
   </w:style>
-  <w:style w:type="paragraph" w:styleId="Verzeichnis2">
+  <w:style w:type="paragraph" w:styleId="TOC2">
     <w:name w:val="toc 2"/>
-    <w:basedOn w:val="Standard"/>
-    <w:next w:val="Standard"/>
+    <w:basedOn w:val="Normal"/>
+    <w:next w:val="Normal"/>
     <w:autoRedefine/>
     <w:uiPriority w:val="39"/>
     <w:unhideWhenUsed/>
@@ -6846,10 +7354,10 @@
       <w:lang w:eastAsia="en-GB"/>
     </w:rPr>
   </w:style>
-  <w:style w:type="paragraph" w:styleId="Verzeichnis1">
+  <w:style w:type="paragraph" w:styleId="TOC1">
     <w:name w:val="toc 1"/>
-    <w:basedOn w:val="Standard"/>
-    <w:next w:val="Standard"/>
+    <w:basedOn w:val="Normal"/>
+    <w:next w:val="Normal"/>
     <w:autoRedefine/>
     <w:uiPriority w:val="39"/>
     <w:unhideWhenUsed/>
@@ -6862,10 +7370,10 @@
       <w:lang w:eastAsia="en-GB"/>
     </w:rPr>
   </w:style>
-  <w:style w:type="paragraph" w:styleId="Verzeichnis3">
+  <w:style w:type="paragraph" w:styleId="TOC3">
     <w:name w:val="toc 3"/>
-    <w:basedOn w:val="Standard"/>
-    <w:next w:val="Standard"/>
+    <w:basedOn w:val="Normal"/>
+    <w:next w:val="Normal"/>
     <w:autoRedefine/>
     <w:uiPriority w:val="39"/>
     <w:unhideWhenUsed/>
@@ -6881,7 +7389,7 @@
   </w:style>
   <w:style w:type="character" w:styleId="Hyperlink">
     <w:name w:val="Hyperlink"/>
-    <w:basedOn w:val="Absatz-Standardschriftart"/>
+    <w:basedOn w:val="DefaultParagraphFont"/>
     <w:uiPriority w:val="99"/>
     <w:unhideWhenUsed/>
     <w:rsid w:val="000A5E57"/>
@@ -6890,10 +7398,10 @@
       <w:u w:val="single"/>
     </w:rPr>
   </w:style>
-  <w:style w:type="character" w:customStyle="1" w:styleId="berschrift2Zchn">
-    <w:name w:val="Überschrift 2 Zchn"/>
-    <w:basedOn w:val="Absatz-Standardschriftart"/>
-    <w:link w:val="berschrift2"/>
+  <w:style w:type="character" w:customStyle="1" w:styleId="Heading2Char">
+    <w:name w:val="Heading 2 Char"/>
+    <w:basedOn w:val="DefaultParagraphFont"/>
+    <w:link w:val="Heading2"/>
     <w:uiPriority w:val="9"/>
     <w:rsid w:val="000A5E57"/>
     <w:rPr>
@@ -6903,10 +7411,10 @@
       <w:szCs w:val="26"/>
     </w:rPr>
   </w:style>
-  <w:style w:type="character" w:customStyle="1" w:styleId="berschrift3Zchn">
-    <w:name w:val="Überschrift 3 Zchn"/>
-    <w:basedOn w:val="Absatz-Standardschriftart"/>
-    <w:link w:val="berschrift3"/>
+  <w:style w:type="character" w:customStyle="1" w:styleId="Heading3Char">
+    <w:name w:val="Heading 3 Char"/>
+    <w:basedOn w:val="DefaultParagraphFont"/>
+    <w:link w:val="Heading3"/>
     <w:uiPriority w:val="9"/>
     <w:rsid w:val="000A5E57"/>
     <w:rPr>
@@ -6916,10 +7424,10 @@
       <w:szCs w:val="24"/>
     </w:rPr>
   </w:style>
-  <w:style w:type="paragraph" w:styleId="Sprechblasentext">
+  <w:style w:type="paragraph" w:styleId="BalloonText">
     <w:name w:val="Balloon Text"/>
-    <w:basedOn w:val="Standard"/>
-    <w:link w:val="SprechblasentextZchn"/>
+    <w:basedOn w:val="Normal"/>
+    <w:link w:val="BalloonTextChar"/>
     <w:uiPriority w:val="99"/>
     <w:semiHidden/>
     <w:unhideWhenUsed/>
@@ -6933,10 +7441,10 @@
       <w:szCs w:val="18"/>
     </w:rPr>
   </w:style>
-  <w:style w:type="character" w:customStyle="1" w:styleId="SprechblasentextZchn">
-    <w:name w:val="Sprechblasentext Zchn"/>
-    <w:basedOn w:val="Absatz-Standardschriftart"/>
-    <w:link w:val="Sprechblasentext"/>
+  <w:style w:type="character" w:customStyle="1" w:styleId="BalloonTextChar">
+    <w:name w:val="Balloon Text Char"/>
+    <w:basedOn w:val="DefaultParagraphFont"/>
+    <w:link w:val="BalloonText"/>
     <w:uiPriority w:val="99"/>
     <w:semiHidden/>
     <w:rsid w:val="00920DBB"/>
@@ -6946,9 +7454,9 @@
       <w:szCs w:val="18"/>
     </w:rPr>
   </w:style>
-  <w:style w:type="paragraph" w:styleId="Listenabsatz">
+  <w:style w:type="paragraph" w:styleId="ListParagraph">
     <w:name w:val="List Paragraph"/>
-    <w:basedOn w:val="Standard"/>
+    <w:basedOn w:val="Normal"/>
     <w:uiPriority w:val="34"/>
     <w:qFormat/>
     <w:rsid w:val="002E1012"/>
@@ -6957,10 +7465,10 @@
       <w:contextualSpacing/>
     </w:pPr>
   </w:style>
-  <w:style w:type="paragraph" w:styleId="Funotentext">
+  <w:style w:type="paragraph" w:styleId="FootnoteText">
     <w:name w:val="footnote text"/>
-    <w:basedOn w:val="Standard"/>
-    <w:link w:val="FunotentextZchn"/>
+    <w:basedOn w:val="Normal"/>
+    <w:link w:val="FootnoteTextChar"/>
     <w:uiPriority w:val="99"/>
     <w:semiHidden/>
     <w:unhideWhenUsed/>
@@ -6973,10 +7481,10 @@
       <w:szCs w:val="20"/>
     </w:rPr>
   </w:style>
-  <w:style w:type="character" w:customStyle="1" w:styleId="FunotentextZchn">
-    <w:name w:val="Fußnotentext Zchn"/>
-    <w:basedOn w:val="Absatz-Standardschriftart"/>
-    <w:link w:val="Funotentext"/>
+  <w:style w:type="character" w:customStyle="1" w:styleId="FootnoteTextChar">
+    <w:name w:val="Footnote Text Char"/>
+    <w:basedOn w:val="DefaultParagraphFont"/>
+    <w:link w:val="FootnoteText"/>
     <w:uiPriority w:val="99"/>
     <w:semiHidden/>
     <w:rsid w:val="00B54BAB"/>
@@ -6985,9 +7493,9 @@
       <w:szCs w:val="20"/>
     </w:rPr>
   </w:style>
-  <w:style w:type="character" w:styleId="Funotenzeichen">
+  <w:style w:type="character" w:styleId="FootnoteReference">
     <w:name w:val="footnote reference"/>
-    <w:basedOn w:val="Absatz-Standardschriftart"/>
+    <w:basedOn w:val="DefaultParagraphFont"/>
     <w:uiPriority w:val="99"/>
     <w:semiHidden/>
     <w:unhideWhenUsed/>
@@ -6996,10 +7504,10 @@
       <w:vertAlign w:val="superscript"/>
     </w:rPr>
   </w:style>
-  <w:style w:type="paragraph" w:styleId="Kopfzeile">
+  <w:style w:type="paragraph" w:styleId="Header">
     <w:name w:val="header"/>
-    <w:basedOn w:val="Standard"/>
-    <w:link w:val="KopfzeileZchn"/>
+    <w:basedOn w:val="Normal"/>
+    <w:link w:val="HeaderChar"/>
     <w:uiPriority w:val="99"/>
     <w:unhideWhenUsed/>
     <w:rsid w:val="00B54BAB"/>
@@ -7011,17 +7519,17 @@
       <w:spacing w:after="0" w:line="240" w:lineRule="auto"/>
     </w:pPr>
   </w:style>
-  <w:style w:type="character" w:customStyle="1" w:styleId="KopfzeileZchn">
-    <w:name w:val="Kopfzeile Zchn"/>
-    <w:basedOn w:val="Absatz-Standardschriftart"/>
-    <w:link w:val="Kopfzeile"/>
+  <w:style w:type="character" w:customStyle="1" w:styleId="HeaderChar">
+    <w:name w:val="Header Char"/>
+    <w:basedOn w:val="DefaultParagraphFont"/>
+    <w:link w:val="Header"/>
     <w:uiPriority w:val="99"/>
     <w:rsid w:val="00B54BAB"/>
   </w:style>
-  <w:style w:type="paragraph" w:styleId="Fuzeile">
+  <w:style w:type="paragraph" w:styleId="Footer">
     <w:name w:val="footer"/>
-    <w:basedOn w:val="Standard"/>
-    <w:link w:val="FuzeileZchn"/>
+    <w:basedOn w:val="Normal"/>
+    <w:link w:val="FooterChar"/>
     <w:uiPriority w:val="99"/>
     <w:unhideWhenUsed/>
     <w:rsid w:val="00B54BAB"/>
@@ -7033,16 +7541,16 @@
       <w:spacing w:after="0" w:line="240" w:lineRule="auto"/>
     </w:pPr>
   </w:style>
-  <w:style w:type="character" w:customStyle="1" w:styleId="FuzeileZchn">
-    <w:name w:val="Fußzeile Zchn"/>
-    <w:basedOn w:val="Absatz-Standardschriftart"/>
-    <w:link w:val="Fuzeile"/>
+  <w:style w:type="character" w:customStyle="1" w:styleId="FooterChar">
+    <w:name w:val="Footer Char"/>
+    <w:basedOn w:val="DefaultParagraphFont"/>
+    <w:link w:val="Footer"/>
     <w:uiPriority w:val="99"/>
     <w:rsid w:val="00B54BAB"/>
   </w:style>
-  <w:style w:type="paragraph" w:styleId="KeinLeerraum">
+  <w:style w:type="paragraph" w:styleId="NoSpacing">
     <w:name w:val="No Spacing"/>
-    <w:link w:val="KeinLeerraumZchn"/>
+    <w:link w:val="NoSpacingChar"/>
     <w:uiPriority w:val="1"/>
     <w:qFormat/>
     <w:rsid w:val="000F4087"/>
@@ -7054,10 +7562,10 @@
       <w:lang w:eastAsia="en-GB"/>
     </w:rPr>
   </w:style>
-  <w:style w:type="character" w:customStyle="1" w:styleId="KeinLeerraumZchn">
-    <w:name w:val="Kein Leerraum Zchn"/>
-    <w:basedOn w:val="Absatz-Standardschriftart"/>
-    <w:link w:val="KeinLeerraum"/>
+  <w:style w:type="character" w:customStyle="1" w:styleId="NoSpacingChar">
+    <w:name w:val="No Spacing Char"/>
+    <w:basedOn w:val="DefaultParagraphFont"/>
+    <w:link w:val="NoSpacing"/>
     <w:uiPriority w:val="1"/>
     <w:rsid w:val="000F4087"/>
     <w:rPr>
@@ -7065,10 +7573,10 @@
       <w:lang w:eastAsia="en-GB"/>
     </w:rPr>
   </w:style>
-  <w:style w:type="paragraph" w:styleId="Beschriftung">
+  <w:style w:type="paragraph" w:styleId="Caption">
     <w:name w:val="caption"/>
-    <w:basedOn w:val="Standard"/>
-    <w:next w:val="Standard"/>
+    <w:basedOn w:val="Normal"/>
+    <w:next w:val="Normal"/>
     <w:uiPriority w:val="35"/>
     <w:unhideWhenUsed/>
     <w:qFormat/>
@@ -7371,7 +7879,7 @@
 </file>
 
 <file path=customXml/itemProps1.xml><?xml version="1.0" encoding="utf-8"?>
-<ds:datastoreItem xmlns:ds="http://schemas.openxmlformats.org/officeDocument/2006/customXml" ds:itemID="{69A8055B-65C5-49A8-A3DC-6C59532C269C}">
+<ds:datastoreItem xmlns:ds="http://schemas.openxmlformats.org/officeDocument/2006/customXml" ds:itemID="{FB11D7E3-5EA9-5E41-892B-9374D21D4C28}">
   <ds:schemaRefs>
     <ds:schemaRef ds:uri="http://schemas.openxmlformats.org/officeDocument/2006/bibliography"/>
   </ds:schemaRefs>

</xml_diff>

<commit_message>
Some formatting on the report (and some minor changes to try out the new GA)
</commit_message>
<xml_diff>
--- a/Report, presentation and related stuff/Project Report.docx
+++ b/Report, presentation and related stuff/Project Report.docx
@@ -18,11 +18,23 @@
           <w:rFonts w:ascii="Arial" w:eastAsiaTheme="minorHAnsi" w:hAnsi="Arial" w:cs="Arial"/>
           <w:b/>
           <w:color w:val="auto"/>
-          <w:sz w:val="22"/>
+          <w:sz w:val="28"/>
           <w:szCs w:val="22"/>
           <w:lang w:eastAsia="en-US"/>
         </w:rPr>
-        <w:t>Title page</w:t>
+        <w:t>University Maastricht</w:t>
+      </w:r>
+      <w:r>
+        <w:rPr>
+          <w:rFonts w:ascii="Arial" w:eastAsiaTheme="minorHAnsi" w:hAnsi="Arial" w:cs="Arial"/>
+          <w:b/>
+          <w:color w:val="auto"/>
+          <w:sz w:val="28"/>
+          <w:szCs w:val="22"/>
+          <w:lang w:eastAsia="en-US"/>
+        </w:rPr>
+        <w:br/>
+        <w:t>Bachelor Data Science and Knowledge Engineering</w:t>
       </w:r>
       <w:r>
         <w:rPr>
@@ -42,9 +54,321 @@
           <w:szCs w:val="22"/>
           <w:lang w:eastAsia="en-US"/>
         </w:rPr>
-        <w:t>University Maastricht</w:t>
-      </w:r>
-      <w:r>
+        <w:br/>
+      </w:r>
+      <w:r>
+        <w:rPr>
+          <w:rFonts w:ascii="Arial" w:eastAsiaTheme="minorHAnsi" w:hAnsi="Arial" w:cs="Arial"/>
+          <w:b/>
+          <w:color w:val="auto"/>
+          <w:sz w:val="96"/>
+          <w:szCs w:val="22"/>
+          <w:lang w:eastAsia="en-US"/>
+        </w:rPr>
+        <w:t>&lt;Title&gt;</w:t>
+      </w:r>
+      <w:r>
+        <w:rPr>
+          <w:rFonts w:ascii="Arial" w:eastAsiaTheme="minorHAnsi" w:hAnsi="Arial" w:cs="Arial"/>
+          <w:b/>
+          <w:color w:val="auto"/>
+          <w:sz w:val="72"/>
+          <w:szCs w:val="22"/>
+          <w:lang w:eastAsia="en-US"/>
+        </w:rPr>
+        <w:br/>
+        <w:t>&lt;Subtitle&gt;</w:t>
+      </w:r>
+      <w:r>
+        <w:rPr>
+          <w:rFonts w:ascii="Arial" w:eastAsiaTheme="minorHAnsi" w:hAnsi="Arial" w:cs="Arial"/>
+          <w:b/>
+          <w:color w:val="auto"/>
+          <w:sz w:val="72"/>
+          <w:szCs w:val="22"/>
+          <w:lang w:eastAsia="en-US"/>
+        </w:rPr>
+        <w:br/>
+      </w:r>
+    </w:p>
+    <w:p>
+      <w:pPr>
+        <w:rPr>
+          <w:rFonts w:ascii="Arial" w:hAnsi="Arial" w:cs="Arial"/>
+        </w:rPr>
+      </w:pPr>
+      <w:r>
+        <w:rPr>
+          <w:rFonts w:ascii="Arial" w:hAnsi="Arial" w:cs="Arial"/>
+          <w:b/>
+          <w:sz w:val="28"/>
+        </w:rPr>
+        <w:t>Project 1 Phase 3</w:t>
+      </w:r>
+      <w:r>
+        <w:rPr>
+          <w:rFonts w:ascii="Arial" w:hAnsi="Arial" w:cs="Arial"/>
+          <w:b/>
+          <w:sz w:val="28"/>
+        </w:rPr>
+        <w:br/>
+        <w:t>Group 8</w:t>
+      </w:r>
+    </w:p>
+    <w:p>
+      <w:pPr>
+        <w:jc w:val="right"/>
+        <w:rPr>
+          <w:rFonts w:ascii="Arial" w:hAnsi="Arial" w:cs="Arial"/>
+          <w:b/>
+          <w:sz w:val="24"/>
+        </w:rPr>
+      </w:pPr>
+    </w:p>
+    <w:p>
+      <w:pPr>
+        <w:jc w:val="right"/>
+        <w:rPr>
+          <w:rFonts w:ascii="Arial" w:hAnsi="Arial" w:cs="Arial"/>
+          <w:b/>
+          <w:sz w:val="24"/>
+        </w:rPr>
+      </w:pPr>
+    </w:p>
+    <w:p>
+      <w:pPr>
+        <w:jc w:val="right"/>
+        <w:rPr>
+          <w:rFonts w:ascii="Arial" w:hAnsi="Arial" w:cs="Arial"/>
+          <w:b/>
+          <w:sz w:val="24"/>
+        </w:rPr>
+      </w:pPr>
+    </w:p>
+    <w:p>
+      <w:pPr>
+        <w:jc w:val="right"/>
+        <w:rPr>
+          <w:rFonts w:ascii="Arial" w:hAnsi="Arial" w:cs="Arial"/>
+          <w:b/>
+          <w:sz w:val="24"/>
+        </w:rPr>
+      </w:pPr>
+    </w:p>
+    <w:p>
+      <w:pPr>
+        <w:jc w:val="right"/>
+        <w:rPr>
+          <w:rFonts w:ascii="Arial" w:hAnsi="Arial" w:cs="Arial"/>
+          <w:b/>
+          <w:sz w:val="24"/>
+        </w:rPr>
+      </w:pPr>
+    </w:p>
+    <w:p>
+      <w:pPr>
+        <w:jc w:val="right"/>
+        <w:rPr>
+          <w:rFonts w:ascii="Arial" w:hAnsi="Arial" w:cs="Arial"/>
+          <w:b/>
+          <w:sz w:val="24"/>
+        </w:rPr>
+      </w:pPr>
+    </w:p>
+    <w:p>
+      <w:pPr>
+        <w:jc w:val="right"/>
+        <w:rPr>
+          <w:rFonts w:ascii="Arial" w:hAnsi="Arial" w:cs="Arial"/>
+          <w:b/>
+          <w:sz w:val="24"/>
+        </w:rPr>
+      </w:pPr>
+    </w:p>
+    <w:p>
+      <w:pPr>
+        <w:jc w:val="right"/>
+        <w:rPr>
+          <w:rFonts w:ascii="Arial" w:hAnsi="Arial" w:cs="Arial"/>
+          <w:b/>
+          <w:sz w:val="24"/>
+        </w:rPr>
+      </w:pPr>
+    </w:p>
+    <w:p>
+      <w:pPr>
+        <w:jc w:val="right"/>
+        <w:rPr>
+          <w:rFonts w:ascii="Arial" w:hAnsi="Arial" w:cs="Arial"/>
+          <w:b/>
+          <w:sz w:val="24"/>
+        </w:rPr>
+      </w:pPr>
+    </w:p>
+    <w:p>
+      <w:pPr>
+        <w:rPr>
+          <w:rFonts w:ascii="Arial" w:hAnsi="Arial" w:cs="Arial"/>
+          <w:b/>
+          <w:sz w:val="24"/>
+        </w:rPr>
+      </w:pPr>
+    </w:p>
+    <w:p>
+      <w:pPr>
+        <w:rPr>
+          <w:rFonts w:ascii="Arial" w:hAnsi="Arial" w:cs="Arial"/>
+          <w:b/>
+          <w:sz w:val="24"/>
+        </w:rPr>
+      </w:pPr>
+    </w:p>
+    <w:p>
+      <w:pPr>
+        <w:jc w:val="right"/>
+        <w:rPr>
+          <w:rFonts w:ascii="Arial" w:hAnsi="Arial" w:cs="Arial"/>
+          <w:sz w:val="24"/>
+        </w:rPr>
+      </w:pPr>
+      <w:r>
+        <w:rPr>
+          <w:rFonts w:ascii="Arial" w:hAnsi="Arial" w:cs="Arial"/>
+          <w:b/>
+          <w:sz w:val="24"/>
+        </w:rPr>
+        <w:t>Group members</w:t>
+      </w:r>
+      <w:proofErr w:type="gramStart"/>
+      <w:r>
+        <w:rPr>
+          <w:rFonts w:ascii="Arial" w:hAnsi="Arial" w:cs="Arial"/>
+          <w:b/>
+          <w:sz w:val="24"/>
+        </w:rPr>
+        <w:t>:</w:t>
+      </w:r>
+      <w:proofErr w:type="gramEnd"/>
+      <w:r>
+        <w:rPr>
+          <w:rFonts w:ascii="Arial" w:hAnsi="Arial" w:cs="Arial"/>
+          <w:sz w:val="24"/>
+        </w:rPr>
+        <w:br/>
+        <w:t>Adam Eljasiak</w:t>
+      </w:r>
+      <w:r>
+        <w:rPr>
+          <w:rFonts w:ascii="Arial" w:hAnsi="Arial" w:cs="Arial"/>
+          <w:sz w:val="24"/>
+        </w:rPr>
+        <w:br/>
+        <w:t>Nicola Gheza</w:t>
+      </w:r>
+      <w:r>
+        <w:rPr>
+          <w:rFonts w:ascii="Arial" w:hAnsi="Arial" w:cs="Arial"/>
+          <w:sz w:val="24"/>
+        </w:rPr>
+        <w:br/>
+        <w:t>Daniel Kaestner</w:t>
+      </w:r>
+      <w:r>
+        <w:rPr>
+          <w:rFonts w:ascii="Arial" w:hAnsi="Arial" w:cs="Arial"/>
+          <w:sz w:val="24"/>
+        </w:rPr>
+        <w:br/>
+        <w:t>Raffaele Piccini</w:t>
+      </w:r>
+      <w:r>
+        <w:rPr>
+          <w:rFonts w:ascii="Arial" w:hAnsi="Arial" w:cs="Arial"/>
+          <w:sz w:val="24"/>
+        </w:rPr>
+        <w:br/>
+        <w:t>Henri Viigimäe</w:t>
+      </w:r>
+      <w:r>
+        <w:rPr>
+          <w:rFonts w:ascii="Arial" w:hAnsi="Arial" w:cs="Arial"/>
+          <w:sz w:val="24"/>
+        </w:rPr>
+        <w:br/>
+        <w:t>Simon Wengeler</w:t>
+      </w:r>
+      <w:r>
+        <w:rPr>
+          <w:rFonts w:ascii="Arial" w:hAnsi="Arial" w:cs="Arial"/>
+          <w:sz w:val="24"/>
+        </w:rPr>
+        <w:br/>
+      </w:r>
+      <w:r>
+        <w:rPr>
+          <w:rFonts w:ascii="Arial" w:hAnsi="Arial" w:cs="Arial"/>
+          <w:sz w:val="24"/>
+        </w:rPr>
+        <w:br/>
+      </w:r>
+      <w:r>
+        <w:rPr>
+          <w:rFonts w:ascii="Arial" w:hAnsi="Arial" w:cs="Arial"/>
+          <w:b/>
+          <w:sz w:val="24"/>
+        </w:rPr>
+        <w:t>Project coordinator:</w:t>
+      </w:r>
+      <w:r>
+        <w:rPr>
+          <w:rFonts w:ascii="Arial" w:hAnsi="Arial" w:cs="Arial"/>
+          <w:sz w:val="24"/>
+        </w:rPr>
+        <w:br/>
+        <w:t>Jan Paredis</w:t>
+      </w:r>
+      <w:r>
+        <w:rPr>
+          <w:rFonts w:ascii="Arial" w:hAnsi="Arial" w:cs="Arial"/>
+          <w:sz w:val="24"/>
+        </w:rPr>
+        <w:br/>
+      </w:r>
+      <w:r>
+        <w:rPr>
+          <w:rFonts w:ascii="Arial" w:hAnsi="Arial" w:cs="Arial"/>
+          <w:sz w:val="24"/>
+        </w:rPr>
+        <w:br/>
+      </w:r>
+      <w:r>
+        <w:rPr>
+          <w:rFonts w:ascii="Arial" w:hAnsi="Arial" w:cs="Arial"/>
+          <w:b/>
+          <w:sz w:val="24"/>
+        </w:rPr>
+        <w:t>Project examiners:</w:t>
+      </w:r>
+      <w:r>
+        <w:rPr>
+          <w:rFonts w:ascii="Arial" w:hAnsi="Arial" w:cs="Arial"/>
+          <w:sz w:val="24"/>
+        </w:rPr>
+        <w:br/>
+        <w:t>Pietro Bonizzi</w:t>
+      </w:r>
+      <w:r>
+        <w:rPr>
+          <w:rFonts w:ascii="Arial" w:hAnsi="Arial" w:cs="Arial"/>
+          <w:sz w:val="24"/>
+        </w:rPr>
+        <w:br/>
+        <w:t>Evgueni Smirnov</w:t>
+      </w:r>
+    </w:p>
+    <w:p>
+      <w:pPr>
+        <w:pStyle w:val="Inhaltsverzeichnisberschrift"/>
         <w:rPr>
           <w:rFonts w:ascii="Arial" w:eastAsiaTheme="minorHAnsi" w:hAnsi="Arial" w:cs="Arial"/>
           <w:color w:val="auto"/>
@@ -52,8 +376,14 @@
           <w:szCs w:val="22"/>
           <w:lang w:eastAsia="en-US"/>
         </w:rPr>
-        <w:br/>
-        <w:t>Bachelor Data Science and Knowledge Engineering</w:t>
+      </w:pPr>
+      <w:r>
+        <w:rPr>
+          <w:rFonts w:ascii="Arial" w:eastAsiaTheme="minorHAnsi" w:hAnsi="Arial" w:cs="Arial"/>
+          <w:lang w:eastAsia="en-US"/>
+        </w:rPr>
+        <w:lastRenderedPageBreak/>
+        <w:t>Preface</w:t>
       </w:r>
       <w:r>
         <w:rPr>
@@ -64,8 +394,8 @@
           <w:lang w:eastAsia="en-US"/>
         </w:rPr>
         <w:br/>
-        <w:t>&lt;Title&gt;</w:t>
-      </w:r>
+      </w:r>
+      <w:proofErr w:type="gramStart"/>
       <w:r>
         <w:rPr>
           <w:rFonts w:ascii="Arial" w:eastAsiaTheme="minorHAnsi" w:hAnsi="Arial" w:cs="Arial"/>
@@ -74,166 +404,10 @@
           <w:szCs w:val="22"/>
           <w:lang w:eastAsia="en-US"/>
         </w:rPr>
-        <w:br/>
-        <w:t>&lt;Subtitle&gt;</w:t>
-      </w:r>
-    </w:p>
-    <w:p>
-      <w:pPr>
-        <w:rPr>
-          <w:rFonts w:ascii="Arial" w:hAnsi="Arial" w:cs="Arial"/>
-        </w:rPr>
-      </w:pPr>
-      <w:r>
-        <w:rPr>
-          <w:rFonts w:ascii="Arial" w:hAnsi="Arial" w:cs="Arial"/>
-        </w:rPr>
-        <w:t>Project 1 Phase 3</w:t>
-      </w:r>
-      <w:r>
-        <w:rPr>
-          <w:rFonts w:ascii="Arial" w:hAnsi="Arial" w:cs="Arial"/>
-        </w:rPr>
-        <w:br/>
-        <w:t>Group 8</w:t>
-      </w:r>
-      <w:r>
-        <w:rPr>
-          <w:rFonts w:ascii="Arial" w:hAnsi="Arial" w:cs="Arial"/>
-        </w:rPr>
-        <w:br/>
-        <w:t>Group members</w:t>
-      </w:r>
-      <w:proofErr w:type="gramStart"/>
-      <w:r>
-        <w:rPr>
-          <w:rFonts w:ascii="Arial" w:hAnsi="Arial" w:cs="Arial"/>
-        </w:rPr>
-        <w:t>:</w:t>
+        <w:t>This</w:t>
       </w:r>
       <w:proofErr w:type="gramEnd"/>
       <w:r>
-        <w:rPr>
-          <w:rFonts w:ascii="Arial" w:hAnsi="Arial" w:cs="Arial"/>
-        </w:rPr>
-        <w:br/>
-        <w:t>Adam Eljasiak</w:t>
-      </w:r>
-      <w:r>
-        <w:rPr>
-          <w:rFonts w:ascii="Arial" w:hAnsi="Arial" w:cs="Arial"/>
-        </w:rPr>
-        <w:br/>
-        <w:t>Nicola Gheza</w:t>
-      </w:r>
-      <w:r>
-        <w:rPr>
-          <w:rFonts w:ascii="Arial" w:hAnsi="Arial" w:cs="Arial"/>
-        </w:rPr>
-        <w:br/>
-        <w:t>Daniel Kaestner</w:t>
-      </w:r>
-      <w:r>
-        <w:rPr>
-          <w:rFonts w:ascii="Arial" w:hAnsi="Arial" w:cs="Arial"/>
-        </w:rPr>
-        <w:br/>
-        <w:t>Raffaele Piccini</w:t>
-      </w:r>
-      <w:r>
-        <w:rPr>
-          <w:rFonts w:ascii="Arial" w:hAnsi="Arial" w:cs="Arial"/>
-        </w:rPr>
-        <w:br/>
-        <w:t>Henri Viigimäe</w:t>
-      </w:r>
-      <w:r>
-        <w:rPr>
-          <w:rFonts w:ascii="Arial" w:hAnsi="Arial" w:cs="Arial"/>
-        </w:rPr>
-        <w:br/>
-        <w:t>Simon Wengeler</w:t>
-      </w:r>
-      <w:r>
-        <w:rPr>
-          <w:rFonts w:ascii="Arial" w:hAnsi="Arial" w:cs="Arial"/>
-        </w:rPr>
-        <w:br/>
-      </w:r>
-      <w:r>
-        <w:rPr>
-          <w:rFonts w:ascii="Arial" w:hAnsi="Arial" w:cs="Arial"/>
-        </w:rPr>
-        <w:br/>
-        <w:t>Project coordinator:</w:t>
-      </w:r>
-      <w:r>
-        <w:rPr>
-          <w:rFonts w:ascii="Arial" w:hAnsi="Arial" w:cs="Arial"/>
-        </w:rPr>
-        <w:br/>
-        <w:t xml:space="preserve">Jan </w:t>
-      </w:r>
-      <w:proofErr w:type="spellStart"/>
-      <w:r>
-        <w:rPr>
-          <w:rFonts w:ascii="Arial" w:hAnsi="Arial" w:cs="Arial"/>
-        </w:rPr>
-        <w:t>Paredis</w:t>
-      </w:r>
-      <w:proofErr w:type="spellEnd"/>
-      <w:r>
-        <w:rPr>
-          <w:rFonts w:ascii="Arial" w:hAnsi="Arial" w:cs="Arial"/>
-        </w:rPr>
-        <w:br/>
-      </w:r>
-      <w:r>
-        <w:rPr>
-          <w:rFonts w:ascii="Arial" w:hAnsi="Arial" w:cs="Arial"/>
-        </w:rPr>
-        <w:br/>
-        <w:t>Project examiners:</w:t>
-      </w:r>
-      <w:r>
-        <w:rPr>
-          <w:rFonts w:ascii="Arial" w:hAnsi="Arial" w:cs="Arial"/>
-        </w:rPr>
-        <w:br/>
-        <w:t xml:space="preserve">Pietro </w:t>
-      </w:r>
-      <w:proofErr w:type="spellStart"/>
-      <w:r>
-        <w:rPr>
-          <w:rFonts w:ascii="Arial" w:hAnsi="Arial" w:cs="Arial"/>
-        </w:rPr>
-        <w:t>Bonizzi</w:t>
-      </w:r>
-      <w:proofErr w:type="spellEnd"/>
-      <w:r>
-        <w:rPr>
-          <w:rFonts w:ascii="Arial" w:hAnsi="Arial" w:cs="Arial"/>
-        </w:rPr>
-        <w:br/>
-      </w:r>
-      <w:proofErr w:type="spellStart"/>
-      <w:r>
-        <w:rPr>
-          <w:rFonts w:ascii="Arial" w:hAnsi="Arial" w:cs="Arial"/>
-        </w:rPr>
-        <w:t>Evgueni</w:t>
-      </w:r>
-      <w:proofErr w:type="spellEnd"/>
-      <w:r>
-        <w:rPr>
-          <w:rFonts w:ascii="Arial" w:hAnsi="Arial" w:cs="Arial"/>
-        </w:rPr>
-        <w:t xml:space="preserve"> Smirnov</w:t>
-      </w:r>
-    </w:p>
-    <w:p>
-      <w:pPr>
-        <w:pStyle w:val="Inhaltsverzeichnisberschrift"/>
         <w:rPr>
           <w:rFonts w:ascii="Arial" w:eastAsiaTheme="minorHAnsi" w:hAnsi="Arial" w:cs="Arial"/>
           <w:color w:val="auto"/>
@@ -241,14 +415,7 @@
           <w:szCs w:val="22"/>
           <w:lang w:eastAsia="en-US"/>
         </w:rPr>
-      </w:pPr>
-      <w:r>
-        <w:rPr>
-          <w:rFonts w:ascii="Arial" w:eastAsiaTheme="minorHAnsi" w:hAnsi="Arial" w:cs="Arial"/>
-          <w:lang w:eastAsia="en-US"/>
-        </w:rPr>
-        <w:lastRenderedPageBreak/>
-        <w:t>Preface</w:t>
+        <w:t xml:space="preserve"> report is the result of a student project that is part of the educational program of the Bachelor Knowl</w:t>
       </w:r>
       <w:r>
         <w:rPr>
@@ -258,9 +425,8 @@
           <w:szCs w:val="22"/>
           <w:lang w:eastAsia="en-US"/>
         </w:rPr>
-        <w:br/>
-      </w:r>
-      <w:proofErr w:type="gramStart"/>
+        <w:t xml:space="preserve">edge Engineering at </w:t>
+      </w:r>
       <w:r>
         <w:rPr>
           <w:rFonts w:ascii="Arial" w:eastAsiaTheme="minorHAnsi" w:hAnsi="Arial" w:cs="Arial"/>
@@ -269,9 +435,8 @@
           <w:szCs w:val="22"/>
           <w:lang w:eastAsia="en-US"/>
         </w:rPr>
-        <w:t>This</w:t>
-      </w:r>
-      <w:proofErr w:type="gramEnd"/>
+        <w:t>Maastricht University</w:t>
+      </w:r>
       <w:r>
         <w:rPr>
           <w:rFonts w:ascii="Arial" w:eastAsiaTheme="minorHAnsi" w:hAnsi="Arial" w:cs="Arial"/>
@@ -280,7 +445,7 @@
           <w:szCs w:val="22"/>
           <w:lang w:eastAsia="en-US"/>
         </w:rPr>
-        <w:t xml:space="preserve"> report is the result of a student project that is part of the educational program of the Bachelor Knowl</w:t>
+        <w:t xml:space="preserve">. </w:t>
       </w:r>
       <w:r>
         <w:rPr>
@@ -290,7 +455,7 @@
           <w:szCs w:val="22"/>
           <w:lang w:eastAsia="en-US"/>
         </w:rPr>
-        <w:t xml:space="preserve">edge Engineering at </w:t>
+        <w:t>As such its purpose is in part to comprise the results of said project but in add</w:t>
       </w:r>
       <w:r>
         <w:rPr>
@@ -300,7 +465,7 @@
           <w:szCs w:val="22"/>
           <w:lang w:eastAsia="en-US"/>
         </w:rPr>
-        <w:t>Maastricht University</w:t>
+        <w:t xml:space="preserve">ition can give insight into possible approaches to solving knapsack problems. Furthermore it presents the results of experiments involving several such algorithmic approaches and </w:t>
       </w:r>
       <w:r>
         <w:rPr>
@@ -310,7 +475,7 @@
           <w:szCs w:val="22"/>
           <w:lang w:eastAsia="en-US"/>
         </w:rPr>
-        <w:t xml:space="preserve">. </w:t>
+        <w:t>judges</w:t>
       </w:r>
       <w:r>
         <w:rPr>
@@ -320,9 +485,12 @@
           <w:szCs w:val="22"/>
           <w:lang w:eastAsia="en-US"/>
         </w:rPr>
-        <w:t>As such its purpose is in part to comprise the results of said project but in add</w:t>
-      </w:r>
-      <w:r>
+        <w:t xml:space="preserve"> their performance.</w:t>
+      </w:r>
+    </w:p>
+    <w:p>
+      <w:pPr>
+        <w:pStyle w:val="Inhaltsverzeichnisberschrift"/>
         <w:rPr>
           <w:rFonts w:ascii="Arial" w:eastAsiaTheme="minorHAnsi" w:hAnsi="Arial" w:cs="Arial"/>
           <w:color w:val="auto"/>
@@ -330,9 +498,11 @@
           <w:szCs w:val="22"/>
           <w:lang w:eastAsia="en-US"/>
         </w:rPr>
-        <w:t xml:space="preserve">ition can give insight into possible approaches to solving knapsack problems. Furthermore it presents the results of experiments involving several such algorithmic approaches and </w:t>
-      </w:r>
-      <w:r>
+      </w:pPr>
+    </w:p>
+    <w:p>
+      <w:pPr>
+        <w:pStyle w:val="Inhaltsverzeichnisberschrift"/>
         <w:rPr>
           <w:rFonts w:ascii="Arial" w:eastAsiaTheme="minorHAnsi" w:hAnsi="Arial" w:cs="Arial"/>
           <w:color w:val="auto"/>
@@ -340,8 +510,7 @@
           <w:szCs w:val="22"/>
           <w:lang w:eastAsia="en-US"/>
         </w:rPr>
-        <w:t>judges</w:t>
-      </w:r>
+      </w:pPr>
       <w:r>
         <w:rPr>
           <w:rFonts w:ascii="Arial" w:eastAsiaTheme="minorHAnsi" w:hAnsi="Arial" w:cs="Arial"/>
@@ -350,12 +519,9 @@
           <w:szCs w:val="22"/>
           <w:lang w:eastAsia="en-US"/>
         </w:rPr>
-        <w:t xml:space="preserve"> their performance.</w:t>
-      </w:r>
-    </w:p>
-    <w:p>
-      <w:pPr>
-        <w:pStyle w:val="Inhaltsverzeichnisberschrift"/>
+        <w:t>Summary</w:t>
+      </w:r>
+      <w:r>
         <w:rPr>
           <w:rFonts w:ascii="Arial" w:eastAsiaTheme="minorHAnsi" w:hAnsi="Arial" w:cs="Arial"/>
           <w:color w:val="auto"/>
@@ -363,7 +529,8 @@
           <w:szCs w:val="22"/>
           <w:lang w:eastAsia="en-US"/>
         </w:rPr>
-      </w:pPr>
+        <w:br/>
+      </w:r>
     </w:p>
     <w:p>
       <w:pPr>
@@ -376,7 +543,10 @@
           <w:lang w:eastAsia="en-US"/>
         </w:rPr>
       </w:pPr>
-      <w:r>
+    </w:p>
+    <w:p>
+      <w:pPr>
+        <w:pStyle w:val="Inhaltsverzeichnisberschrift"/>
         <w:rPr>
           <w:rFonts w:ascii="Arial" w:eastAsiaTheme="minorHAnsi" w:hAnsi="Arial" w:cs="Arial"/>
           <w:color w:val="auto"/>
@@ -384,9 +554,11 @@
           <w:szCs w:val="22"/>
           <w:lang w:eastAsia="en-US"/>
         </w:rPr>
-        <w:t>Summary</w:t>
-      </w:r>
-      <w:r>
+      </w:pPr>
+    </w:p>
+    <w:p>
+      <w:pPr>
+        <w:pStyle w:val="Inhaltsverzeichnisberschrift"/>
         <w:rPr>
           <w:rFonts w:ascii="Arial" w:eastAsiaTheme="minorHAnsi" w:hAnsi="Arial" w:cs="Arial"/>
           <w:color w:val="auto"/>
@@ -394,8 +566,7 @@
           <w:szCs w:val="22"/>
           <w:lang w:eastAsia="en-US"/>
         </w:rPr>
-        <w:br/>
-      </w:r>
+      </w:pPr>
     </w:p>
     <w:p>
       <w:pPr>
@@ -555,91 +726,42 @@
     </w:p>
     <w:p>
       <w:pPr>
-        <w:pStyle w:val="Inhaltsverzeichnisberschrift"/>
-        <w:rPr>
-          <w:rFonts w:ascii="Arial" w:eastAsiaTheme="minorHAnsi" w:hAnsi="Arial" w:cs="Arial"/>
-          <w:color w:val="auto"/>
-          <w:sz w:val="22"/>
-          <w:szCs w:val="22"/>
-          <w:lang w:eastAsia="en-US"/>
-        </w:rPr>
-      </w:pPr>
-    </w:p>
-    <w:p>
-      <w:pPr>
-        <w:pStyle w:val="Inhaltsverzeichnisberschrift"/>
-        <w:rPr>
-          <w:rFonts w:ascii="Arial" w:eastAsiaTheme="minorHAnsi" w:hAnsi="Arial" w:cs="Arial"/>
-          <w:color w:val="auto"/>
-          <w:sz w:val="22"/>
-          <w:szCs w:val="22"/>
-          <w:lang w:eastAsia="en-US"/>
-        </w:rPr>
-      </w:pPr>
-    </w:p>
-    <w:p>
-      <w:pPr>
-        <w:pStyle w:val="Inhaltsverzeichnisberschrift"/>
-        <w:rPr>
-          <w:rFonts w:ascii="Arial" w:eastAsiaTheme="minorHAnsi" w:hAnsi="Arial" w:cs="Arial"/>
-          <w:color w:val="auto"/>
-          <w:sz w:val="22"/>
-          <w:szCs w:val="22"/>
-          <w:lang w:eastAsia="en-US"/>
-        </w:rPr>
-      </w:pPr>
-    </w:p>
-    <w:p>
-      <w:pPr>
-        <w:rPr>
-          <w:rFonts w:ascii="Arial" w:hAnsi="Arial" w:cs="Arial"/>
-        </w:rPr>
-      </w:pPr>
-    </w:p>
-    <w:p>
-      <w:pPr>
-        <w:rPr>
-          <w:rFonts w:ascii="Arial" w:hAnsi="Arial" w:cs="Arial"/>
-        </w:rPr>
-      </w:pPr>
-    </w:p>
-    <w:p>
-      <w:pPr>
-        <w:rPr>
-          <w:rFonts w:ascii="Arial" w:hAnsi="Arial" w:cs="Arial"/>
-        </w:rPr>
-      </w:pPr>
-    </w:p>
-    <w:p>
-      <w:pPr>
-        <w:rPr>
-          <w:rFonts w:ascii="Arial" w:hAnsi="Arial" w:cs="Arial"/>
-        </w:rPr>
-      </w:pPr>
-    </w:p>
-    <w:p>
-      <w:pPr>
-        <w:rPr>
-          <w:rFonts w:ascii="Arial" w:hAnsi="Arial" w:cs="Arial"/>
-        </w:rPr>
-      </w:pPr>
-      <w:r>
-        <w:rPr>
-          <w:rFonts w:ascii="Arial" w:hAnsi="Arial" w:cs="Arial"/>
-        </w:rPr>
-        <w:br/>
-      </w:r>
-      <w:r>
-        <w:rPr>
-          <w:rFonts w:ascii="Arial" w:hAnsi="Arial" w:cs="Arial"/>
-        </w:rPr>
-        <w:br/>
-      </w:r>
-      <w:r>
-        <w:rPr>
-          <w:rFonts w:ascii="Arial" w:hAnsi="Arial" w:cs="Arial"/>
-        </w:rPr>
-        <w:lastRenderedPageBreak/>
+        <w:rPr>
+          <w:rFonts w:ascii="Arial" w:hAnsi="Arial" w:cs="Arial"/>
+        </w:rPr>
+      </w:pPr>
+    </w:p>
+    <w:p>
+      <w:pPr>
+        <w:rPr>
+          <w:rFonts w:ascii="Arial" w:hAnsi="Arial" w:cs="Arial"/>
+        </w:rPr>
+      </w:pPr>
+    </w:p>
+    <w:p>
+      <w:pPr>
+        <w:rPr>
+          <w:rFonts w:ascii="Arial" w:hAnsi="Arial" w:cs="Arial"/>
+        </w:rPr>
+      </w:pPr>
+    </w:p>
+    <w:p>
+      <w:pPr>
+        <w:rPr>
+          <w:rFonts w:ascii="Arial" w:hAnsi="Arial" w:cs="Arial"/>
+        </w:rPr>
+      </w:pPr>
+    </w:p>
+    <w:p>
+      <w:pPr>
+        <w:rPr>
+          <w:rFonts w:ascii="Arial" w:hAnsi="Arial" w:cs="Arial"/>
+        </w:rPr>
+      </w:pPr>
+      <w:r>
+        <w:rPr>
+          <w:rFonts w:ascii="Arial" w:hAnsi="Arial" w:cs="Arial"/>
+        </w:rPr>
         <w:br/>
       </w:r>
     </w:p>
@@ -3929,7 +4051,18 @@
           <w:pPr>
             <w:rPr>
               <w:rFonts w:ascii="Arial" w:hAnsi="Arial" w:cs="Arial"/>
+              <w:b/>
+              <w:bCs/>
             </w:rPr>
+            <w:sectPr>
+              <w:footerReference w:type="default" r:id="rId8"/>
+              <w:footerReference w:type="first" r:id="rId9"/>
+              <w:pgSz w:w="11906" w:h="16838"/>
+              <w:pgMar w:top="1440" w:right="1440" w:bottom="1440" w:left="1440" w:header="708" w:footer="708" w:gutter="0"/>
+              <w:cols w:space="708"/>
+              <w:titlePg/>
+              <w:docGrid w:linePitch="360"/>
+            </w:sectPr>
           </w:pPr>
           <w:r>
             <w:rPr>
@@ -3950,6 +4083,15 @@
             <w:br/>
           </w:r>
         </w:p>
+        <w:p>
+          <w:pPr>
+            <w:rPr>
+              <w:rFonts w:ascii="Arial" w:hAnsi="Arial" w:cs="Arial"/>
+            </w:rPr>
+          </w:pPr>
+        </w:p>
+        <w:bookmarkStart w:id="0" w:name="_GoBack" w:displacedByCustomXml="next"/>
+        <w:bookmarkEnd w:id="0" w:displacedByCustomXml="next"/>
       </w:sdtContent>
     </w:sdt>
     <w:p>
@@ -3959,15 +4101,14 @@
           <w:rFonts w:ascii="Arial" w:hAnsi="Arial" w:cs="Arial"/>
         </w:rPr>
       </w:pPr>
-      <w:bookmarkStart w:id="0" w:name="_Toc440021286"/>
-      <w:r>
-        <w:rPr>
-          <w:rFonts w:ascii="Arial" w:hAnsi="Arial" w:cs="Arial"/>
-        </w:rPr>
-        <w:lastRenderedPageBreak/>
+      <w:bookmarkStart w:id="1" w:name="_Toc440021286"/>
+      <w:r>
+        <w:rPr>
+          <w:rFonts w:ascii="Arial" w:hAnsi="Arial" w:cs="Arial"/>
+        </w:rPr>
         <w:t>1. Introduction</w:t>
       </w:r>
-      <w:bookmarkEnd w:id="0"/>
+      <w:bookmarkEnd w:id="1"/>
     </w:p>
     <w:p>
       <w:pPr>
@@ -3976,14 +4117,14 @@
           <w:rFonts w:ascii="Arial" w:hAnsi="Arial" w:cs="Arial"/>
         </w:rPr>
       </w:pPr>
-      <w:bookmarkStart w:id="1" w:name="_Toc440021287"/>
+      <w:bookmarkStart w:id="2" w:name="_Toc440021287"/>
       <w:r>
         <w:rPr>
           <w:rFonts w:ascii="Arial" w:hAnsi="Arial" w:cs="Arial"/>
         </w:rPr>
         <w:t>1.1 Assignment description</w:t>
       </w:r>
-      <w:bookmarkEnd w:id="1"/>
+      <w:bookmarkEnd w:id="2"/>
     </w:p>
     <w:p>
       <w:pPr>
@@ -4317,7 +4458,7 @@
           <w:rFonts w:ascii="Arial" w:hAnsi="Arial" w:cs="Arial"/>
         </w:rPr>
       </w:pPr>
-      <w:bookmarkStart w:id="2" w:name="_Toc440021288"/>
+      <w:bookmarkStart w:id="3" w:name="_Toc440021288"/>
       <w:r>
         <w:rPr>
           <w:rFonts w:ascii="Arial" w:hAnsi="Arial" w:cs="Arial"/>
@@ -4330,7 +4471,7 @@
         </w:rPr>
         <w:t>n</w:t>
       </w:r>
-      <w:bookmarkEnd w:id="2"/>
+      <w:bookmarkEnd w:id="3"/>
     </w:p>
     <w:p>
       <w:pPr>
@@ -4432,14 +4573,14 @@
           <w:rFonts w:ascii="Arial" w:hAnsi="Arial" w:cs="Arial"/>
         </w:rPr>
       </w:pPr>
-      <w:bookmarkStart w:id="3" w:name="_Toc440021289"/>
+      <w:bookmarkStart w:id="4" w:name="_Toc440021289"/>
       <w:r>
         <w:rPr>
           <w:rFonts w:ascii="Arial" w:hAnsi="Arial" w:cs="Arial"/>
         </w:rPr>
         <w:t>1.3 Structure</w:t>
       </w:r>
-      <w:bookmarkEnd w:id="3"/>
+      <w:bookmarkEnd w:id="4"/>
     </w:p>
     <w:p>
       <w:pPr>
@@ -4545,14 +4686,14 @@
           <w:rFonts w:ascii="Arial" w:hAnsi="Arial" w:cs="Arial"/>
         </w:rPr>
       </w:pPr>
-      <w:bookmarkStart w:id="4" w:name="_Toc440021290"/>
+      <w:bookmarkStart w:id="5" w:name="_Toc440021290"/>
       <w:r>
         <w:rPr>
           <w:rFonts w:ascii="Arial" w:hAnsi="Arial" w:cs="Arial"/>
         </w:rPr>
         <w:t>2. Algorithms for the knapsack problem</w:t>
       </w:r>
-      <w:bookmarkEnd w:id="4"/>
+      <w:bookmarkEnd w:id="5"/>
     </w:p>
     <w:p>
       <w:pPr>
@@ -4561,7 +4702,7 @@
           <w:rFonts w:ascii="Arial" w:hAnsi="Arial" w:cs="Arial"/>
         </w:rPr>
       </w:pPr>
-      <w:bookmarkStart w:id="5" w:name="_Toc440021291"/>
+      <w:bookmarkStart w:id="6" w:name="_Toc440021291"/>
       <w:r>
         <w:rPr>
           <w:rFonts w:ascii="Arial" w:hAnsi="Arial" w:cs="Arial"/>
@@ -4580,7 +4721,7 @@
         </w:rPr>
         <w:t>algorithm</w:t>
       </w:r>
-      <w:bookmarkEnd w:id="5"/>
+      <w:bookmarkEnd w:id="6"/>
     </w:p>
     <w:p>
       <w:pPr>
@@ -4772,7 +4913,6 @@
           <w:rFonts w:ascii="Arial" w:hAnsi="Arial" w:cs="Arial"/>
         </w:rPr>
       </w:pPr>
-      <w:bookmarkStart w:id="6" w:name="_GoBack"/>
       <w:r>
         <w:rPr>
           <w:rFonts w:ascii="Arial" w:hAnsi="Arial" w:cs="Arial"/>
@@ -4798,7 +4938,7 @@
                     </pic:cNvPicPr>
                   </pic:nvPicPr>
                   <pic:blipFill>
-                    <a:blip r:embed="rId8">
+                    <a:blip r:embed="rId10">
                       <a:extLst>
                         <a:ext uri="{28A0092B-C50C-407E-A947-70E740481C1C}">
                           <a14:useLocalDpi xmlns:a14="http://schemas.microsoft.com/office/drawing/2010/main" val="0"/>
@@ -4829,7 +4969,6 @@
           </wp:inline>
         </w:drawing>
       </w:r>
-      <w:bookmarkEnd w:id="6"/>
     </w:p>
     <w:p>
       <w:pPr>
@@ -5335,9 +5474,15 @@
         <w:rPr>
           <w:rFonts w:ascii="Arial" w:hAnsi="Arial" w:cs="Arial"/>
         </w:rPr>
-        <w:t>4.2 For all algorithms</w:t>
+        <w:t xml:space="preserve">4.2 </w:t>
       </w:r>
       <w:bookmarkEnd w:id="16"/>
+      <w:r>
+        <w:rPr>
+          <w:rFonts w:ascii="Arial" w:hAnsi="Arial" w:cs="Arial"/>
+        </w:rPr>
+        <w:t>Universal factors</w:t>
+      </w:r>
     </w:p>
     <w:p>
       <w:pPr>
@@ -5964,7 +6109,6 @@
       <w:bookmarkEnd w:id="37"/>
     </w:p>
     <w:sectPr>
-      <w:footerReference w:type="default" r:id="rId9"/>
       <w:pgSz w:w="11906" w:h="16838"/>
       <w:pgMar w:top="1440" w:right="1440" w:bottom="1440" w:left="1440" w:header="708" w:footer="708" w:gutter="0"/>
       <w:cols w:space="708"/>
@@ -6005,15 +6149,71 @@
   <w:p>
     <w:pPr>
       <w:pStyle w:val="Fuzeile"/>
+      <w:jc w:val="center"/>
+    </w:pPr>
+  </w:p>
+  <w:p>
+    <w:pPr>
+      <w:pStyle w:val="Fuzeile"/>
       <w:tabs>
         <w:tab w:val="clear" w:pos="4513"/>
         <w:tab w:val="clear" w:pos="9026"/>
         <w:tab w:val="left" w:pos="3435"/>
+        <w:tab w:val="left" w:pos="6450"/>
       </w:tabs>
     </w:pPr>
     <w:r>
       <w:tab/>
     </w:r>
+    <w:r>
+      <w:tab/>
+    </w:r>
+  </w:p>
+</w:ftr>
+</file>
+
+<file path=word/footer2.xml><?xml version="1.0" encoding="utf-8"?>
+<w:ftr xmlns:wpc="http://schemas.microsoft.com/office/word/2010/wordprocessingCanvas" xmlns:mc="http://schemas.openxmlformats.org/markup-compatibility/2006" xmlns:o="urn:schemas-microsoft-com:office:office" xmlns:r="http://schemas.openxmlformats.org/officeDocument/2006/relationships" xmlns:m="http://schemas.openxmlformats.org/officeDocument/2006/math" xmlns:v="urn:schemas-microsoft-com:vml" xmlns:wp14="http://schemas.microsoft.com/office/word/2010/wordprocessingDrawing" xmlns:wp="http://schemas.openxmlformats.org/drawingml/2006/wordprocessingDrawing" xmlns:w10="urn:schemas-microsoft-com:office:word" xmlns:w="http://schemas.openxmlformats.org/wordprocessingml/2006/main" xmlns:w14="http://schemas.microsoft.com/office/word/2010/wordml" xmlns:w15="http://schemas.microsoft.com/office/word/2012/wordml" xmlns:wpg="http://schemas.microsoft.com/office/word/2010/wordprocessingGroup" xmlns:wpi="http://schemas.microsoft.com/office/word/2010/wordprocessingInk" xmlns:wne="http://schemas.microsoft.com/office/word/2006/wordml" xmlns:wps="http://schemas.microsoft.com/office/word/2010/wordprocessingShape" mc:Ignorable="w14 w15 wp14">
+  <w:sdt>
+    <w:sdtPr>
+      <w:id w:val="683247494"/>
+      <w:docPartObj>
+        <w:docPartGallery w:val="Page Numbers (Bottom of Page)"/>
+        <w:docPartUnique/>
+      </w:docPartObj>
+    </w:sdtPr>
+    <w:sdtContent>
+      <w:p>
+        <w:pPr>
+          <w:pStyle w:val="Fuzeile"/>
+          <w:jc w:val="center"/>
+        </w:pPr>
+        <w:r>
+          <w:fldChar w:fldCharType="begin"/>
+        </w:r>
+        <w:r>
+          <w:instrText>PAGE   \* MERGEFORMAT</w:instrText>
+        </w:r>
+        <w:r>
+          <w:fldChar w:fldCharType="separate"/>
+        </w:r>
+        <w:r>
+          <w:rPr>
+            <w:noProof/>
+            <w:lang w:val="de-DE"/>
+          </w:rPr>
+          <w:t>5</w:t>
+        </w:r>
+        <w:r>
+          <w:fldChar w:fldCharType="end"/>
+        </w:r>
+      </w:p>
+    </w:sdtContent>
+  </w:sdt>
+  <w:p>
+    <w:pPr>
+      <w:pStyle w:val="Fuzeile"/>
+    </w:pPr>
   </w:p>
 </w:ftr>
 </file>
@@ -7084,7 +7284,548 @@
       <w:szCs w:val="18"/>
     </w:rPr>
   </w:style>
+  <w:style w:type="character" w:styleId="Platzhaltertext">
+    <w:name w:val="Placeholder Text"/>
+    <w:basedOn w:val="Absatz-Standardschriftart"/>
+    <w:uiPriority w:val="99"/>
+    <w:semiHidden/>
+    <w:rsid w:val="0067459B"/>
+    <w:rPr>
+      <w:color w:val="808080"/>
+    </w:rPr>
+  </w:style>
 </w:styles>
+</file>
+
+<file path=word/glossary/document.xml><?xml version="1.0" encoding="utf-8"?>
+<w:glossaryDocument xmlns:wpc="http://schemas.microsoft.com/office/word/2010/wordprocessingCanvas" xmlns:mc="http://schemas.openxmlformats.org/markup-compatibility/2006" xmlns:o="urn:schemas-microsoft-com:office:office" xmlns:r="http://schemas.openxmlformats.org/officeDocument/2006/relationships" xmlns:m="http://schemas.openxmlformats.org/officeDocument/2006/math" xmlns:v="urn:schemas-microsoft-com:vml" xmlns:wp14="http://schemas.microsoft.com/office/word/2010/wordprocessingDrawing" xmlns:wp="http://schemas.openxmlformats.org/drawingml/2006/wordprocessingDrawing" xmlns:w10="urn:schemas-microsoft-com:office:word" xmlns:w="http://schemas.openxmlformats.org/wordprocessingml/2006/main" xmlns:w14="http://schemas.microsoft.com/office/word/2010/wordml" xmlns:w15="http://schemas.microsoft.com/office/word/2012/wordml" xmlns:wpg="http://schemas.microsoft.com/office/word/2010/wordprocessingGroup" xmlns:wpi="http://schemas.microsoft.com/office/word/2010/wordprocessingInk" xmlns:wne="http://schemas.microsoft.com/office/word/2006/wordml" xmlns:wps="http://schemas.microsoft.com/office/word/2010/wordprocessingShape" mc:Ignorable="w14 w15 wp14"/>
+</file>
+
+<file path=word/glossary/fontTable.xml><?xml version="1.0" encoding="utf-8"?>
+<w:fonts xmlns:mc="http://schemas.openxmlformats.org/markup-compatibility/2006" xmlns:r="http://schemas.openxmlformats.org/officeDocument/2006/relationships" xmlns:w="http://schemas.openxmlformats.org/wordprocessingml/2006/main" xmlns:w14="http://schemas.microsoft.com/office/word/2010/wordml" xmlns:w15="http://schemas.microsoft.com/office/word/2012/wordml" mc:Ignorable="w14 w15">
+  <w:font w:name="Calibri">
+    <w:panose1 w:val="020F0502020204030204"/>
+    <w:charset w:val="00"/>
+    <w:family w:val="swiss"/>
+    <w:pitch w:val="variable"/>
+    <w:sig w:usb0="E00002FF" w:usb1="4000ACFF" w:usb2="00000001" w:usb3="00000000" w:csb0="0000019F" w:csb1="00000000"/>
+  </w:font>
+  <w:font w:name="Times New Roman">
+    <w:panose1 w:val="02020603050405020304"/>
+    <w:charset w:val="00"/>
+    <w:family w:val="roman"/>
+    <w:pitch w:val="variable"/>
+    <w:sig w:usb0="E0002EFF" w:usb1="C0007843" w:usb2="00000009" w:usb3="00000000" w:csb0="000001FF" w:csb1="00000000"/>
+  </w:font>
+  <w:font w:name="Calibri Light">
+    <w:panose1 w:val="020F0302020204030204"/>
+    <w:charset w:val="00"/>
+    <w:family w:val="swiss"/>
+    <w:pitch w:val="variable"/>
+    <w:sig w:usb0="A00002EF" w:usb1="4000207B" w:usb2="00000000" w:usb3="00000000" w:csb0="0000019F" w:csb1="00000000"/>
+  </w:font>
+  <w:font w:name="Segoe UI">
+    <w:panose1 w:val="020B0502040204020203"/>
+    <w:charset w:val="00"/>
+    <w:family w:val="swiss"/>
+    <w:pitch w:val="variable"/>
+    <w:sig w:usb0="E4002EFF" w:usb1="C000E47F" w:usb2="00000009" w:usb3="00000000" w:csb0="000001FF" w:csb1="00000000"/>
+  </w:font>
+  <w:font w:name="Arial">
+    <w:panose1 w:val="020B0604020202020204"/>
+    <w:charset w:val="00"/>
+    <w:family w:val="swiss"/>
+    <w:pitch w:val="variable"/>
+    <w:sig w:usb0="E0002EFF" w:usb1="C0007843" w:usb2="00000009" w:usb3="00000000" w:csb0="000001FF" w:csb1="00000000"/>
+  </w:font>
+</w:fonts>
+</file>
+
+<file path=word/glossary/settings.xml><?xml version="1.0" encoding="utf-8"?>
+<w:settings xmlns:mc="http://schemas.openxmlformats.org/markup-compatibility/2006" xmlns:o="urn:schemas-microsoft-com:office:office" xmlns:r="http://schemas.openxmlformats.org/officeDocument/2006/relationships" xmlns:m="http://schemas.openxmlformats.org/officeDocument/2006/math" xmlns:v="urn:schemas-microsoft-com:vml" xmlns:w10="urn:schemas-microsoft-com:office:word" xmlns:w="http://schemas.openxmlformats.org/wordprocessingml/2006/main" xmlns:w14="http://schemas.microsoft.com/office/word/2010/wordml" xmlns:w15="http://schemas.microsoft.com/office/word/2012/wordml" xmlns:sl="http://schemas.openxmlformats.org/schemaLibrary/2006/main" mc:Ignorable="w14 w15">
+  <w:view w:val="normal"/>
+  <w:defaultTabStop w:val="720"/>
+  <w:characterSpacingControl w:val="doNotCompress"/>
+  <w:compat>
+    <w:useFELayout/>
+    <w:compatSetting w:name="compatibilityMode" w:uri="http://schemas.microsoft.com/office/word" w:val="15"/>
+    <w:compatSetting w:name="overrideTableStyleFontSizeAndJustification" w:uri="http://schemas.microsoft.com/office/word" w:val="1"/>
+    <w:compatSetting w:name="enableOpenTypeFeatures" w:uri="http://schemas.microsoft.com/office/word" w:val="1"/>
+    <w:compatSetting w:name="doNotFlipMirrorIndents" w:uri="http://schemas.microsoft.com/office/word" w:val="1"/>
+    <w:compatSetting w:name="differentiateMultirowTableHeaders" w:uri="http://schemas.microsoft.com/office/word" w:val="1"/>
+  </w:compat>
+  <w:rsids>
+    <w:rsidRoot w:val="006D7596"/>
+    <w:rsid w:val="0061748F"/>
+    <w:rsid w:val="006D7596"/>
+  </w:rsids>
+  <m:mathPr>
+    <m:mathFont m:val="Cambria Math"/>
+    <m:brkBin m:val="before"/>
+    <m:brkBinSub m:val="--"/>
+    <m:smallFrac m:val="0"/>
+    <m:dispDef/>
+    <m:lMargin m:val="0"/>
+    <m:rMargin m:val="0"/>
+    <m:defJc m:val="centerGroup"/>
+    <m:wrapIndent m:val="1440"/>
+    <m:intLim m:val="subSup"/>
+    <m:naryLim m:val="undOvr"/>
+  </m:mathPr>
+  <w:themeFontLang w:val="en-GB"/>
+  <w:clrSchemeMapping w:bg1="light1" w:t1="dark1" w:bg2="light2" w:t2="dark2" w:accent1="accent1" w:accent2="accent2" w:accent3="accent3" w:accent4="accent4" w:accent5="accent5" w:accent6="accent6" w:hyperlink="hyperlink" w:followedHyperlink="followedHyperlink"/>
+  <w:decimalSymbol w:val="."/>
+  <w:listSeparator w:val=","/>
+  <w15:chartTrackingRefBased/>
+</w:settings>
+</file>
+
+<file path=word/glossary/styles.xml><?xml version="1.0" encoding="utf-8"?>
+<w:styles xmlns:mc="http://schemas.openxmlformats.org/markup-compatibility/2006" xmlns:r="http://schemas.openxmlformats.org/officeDocument/2006/relationships" xmlns:w="http://schemas.openxmlformats.org/wordprocessingml/2006/main" xmlns:w14="http://schemas.microsoft.com/office/word/2010/wordml" xmlns:w15="http://schemas.microsoft.com/office/word/2012/wordml" mc:Ignorable="w14 w15">
+  <w:docDefaults>
+    <w:rPrDefault>
+      <w:rPr>
+        <w:rFonts w:asciiTheme="minorHAnsi" w:eastAsiaTheme="minorEastAsia" w:hAnsiTheme="minorHAnsi" w:cstheme="minorBidi"/>
+        <w:sz w:val="22"/>
+        <w:szCs w:val="22"/>
+        <w:lang w:val="en-GB" w:eastAsia="en-GB" w:bidi="ar-SA"/>
+      </w:rPr>
+    </w:rPrDefault>
+    <w:pPrDefault>
+      <w:pPr>
+        <w:spacing w:after="160" w:line="259" w:lineRule="auto"/>
+      </w:pPr>
+    </w:pPrDefault>
+  </w:docDefaults>
+  <w:latentStyles w:defLockedState="0" w:defUIPriority="99" w:defSemiHidden="0" w:defUnhideWhenUsed="0" w:defQFormat="0" w:count="371">
+    <w:lsdException w:name="Normal" w:uiPriority="0" w:qFormat="1"/>
+    <w:lsdException w:name="heading 1" w:uiPriority="9" w:qFormat="1"/>
+    <w:lsdException w:name="heading 2" w:semiHidden="1" w:uiPriority="9" w:unhideWhenUsed="1" w:qFormat="1"/>
+    <w:lsdException w:name="heading 3" w:semiHidden="1" w:uiPriority="9" w:unhideWhenUsed="1" w:qFormat="1"/>
+    <w:lsdException w:name="heading 4" w:semiHidden="1" w:uiPriority="9" w:unhideWhenUsed="1" w:qFormat="1"/>
+    <w:lsdException w:name="heading 5" w:semiHidden="1" w:uiPriority="9" w:unhideWhenUsed="1" w:qFormat="1"/>
+    <w:lsdException w:name="heading 6" w:semiHidden="1" w:uiPriority="9" w:unhideWhenUsed="1" w:qFormat="1"/>
+    <w:lsdException w:name="heading 7" w:semiHidden="1" w:uiPriority="9" w:unhideWhenUsed="1" w:qFormat="1"/>
+    <w:lsdException w:name="heading 8" w:semiHidden="1" w:uiPriority="9" w:unhideWhenUsed="1" w:qFormat="1"/>
+    <w:lsdException w:name="heading 9" w:semiHidden="1" w:uiPriority="9" w:unhideWhenUsed="1" w:qFormat="1"/>
+    <w:lsdException w:name="index 1" w:semiHidden="1" w:unhideWhenUsed="1"/>
+    <w:lsdException w:name="index 2" w:semiHidden="1" w:unhideWhenUsed="1"/>
+    <w:lsdException w:name="index 3" w:semiHidden="1" w:unhideWhenUsed="1"/>
+    <w:lsdException w:name="index 4" w:semiHidden="1" w:unhideWhenUsed="1"/>
+    <w:lsdException w:name="index 5" w:semiHidden="1" w:unhideWhenUsed="1"/>
+    <w:lsdException w:name="index 6" w:semiHidden="1" w:unhideWhenUsed="1"/>
+    <w:lsdException w:name="index 7" w:semiHidden="1" w:unhideWhenUsed="1"/>
+    <w:lsdException w:name="index 8" w:semiHidden="1" w:unhideWhenUsed="1"/>
+    <w:lsdException w:name="index 9" w:semiHidden="1" w:unhideWhenUsed="1"/>
+    <w:lsdException w:name="toc 1" w:semiHidden="1" w:uiPriority="39" w:unhideWhenUsed="1"/>
+    <w:lsdException w:name="toc 2" w:semiHidden="1" w:uiPriority="39" w:unhideWhenUsed="1"/>
+    <w:lsdException w:name="toc 3" w:semiHidden="1" w:uiPriority="39" w:unhideWhenUsed="1"/>
+    <w:lsdException w:name="toc 4" w:semiHidden="1" w:uiPriority="39" w:unhideWhenUsed="1"/>
+    <w:lsdException w:name="toc 5" w:semiHidden="1" w:uiPriority="39" w:unhideWhenUsed="1"/>
+    <w:lsdException w:name="toc 6" w:semiHidden="1" w:uiPriority="39" w:unhideWhenUsed="1"/>
+    <w:lsdException w:name="toc 7" w:semiHidden="1" w:uiPriority="39" w:unhideWhenUsed="1"/>
+    <w:lsdException w:name="toc 8" w:semiHidden="1" w:uiPriority="39" w:unhideWhenUsed="1"/>
+    <w:lsdException w:name="toc 9" w:semiHidden="1" w:uiPriority="39" w:unhideWhenUsed="1"/>
+    <w:lsdException w:name="Normal Indent" w:semiHidden="1" w:unhideWhenUsed="1"/>
+    <w:lsdException w:name="footnote text" w:semiHidden="1" w:unhideWhenUsed="1"/>
+    <w:lsdException w:name="annotation text" w:semiHidden="1" w:unhideWhenUsed="1"/>
+    <w:lsdException w:name="header" w:semiHidden="1" w:unhideWhenUsed="1"/>
+    <w:lsdException w:name="footer" w:semiHidden="1" w:unhideWhenUsed="1"/>
+    <w:lsdException w:name="index heading" w:semiHidden="1" w:unhideWhenUsed="1"/>
+    <w:lsdException w:name="caption" w:semiHidden="1" w:uiPriority="35" w:unhideWhenUsed="1" w:qFormat="1"/>
+    <w:lsdException w:name="table of figures" w:semiHidden="1" w:unhideWhenUsed="1"/>
+    <w:lsdException w:name="envelope address" w:semiHidden="1" w:unhideWhenUsed="1"/>
+    <w:lsdException w:name="envelope return" w:semiHidden="1" w:unhideWhenUsed="1"/>
+    <w:lsdException w:name="footnote reference" w:semiHidden="1" w:unhideWhenUsed="1"/>
+    <w:lsdException w:name="annotation reference" w:semiHidden="1" w:unhideWhenUsed="1"/>
+    <w:lsdException w:name="line number" w:semiHidden="1" w:unhideWhenUsed="1"/>
+    <w:lsdException w:name="page number" w:semiHidden="1" w:unhideWhenUsed="1"/>
+    <w:lsdException w:name="endnote reference" w:semiHidden="1" w:unhideWhenUsed="1"/>
+    <w:lsdException w:name="endnote text" w:semiHidden="1" w:unhideWhenUsed="1"/>
+    <w:lsdException w:name="table of authorities" w:semiHidden="1" w:unhideWhenUsed="1"/>
+    <w:lsdException w:name="macro" w:semiHidden="1" w:unhideWhenUsed="1"/>
+    <w:lsdException w:name="toa heading" w:semiHidden="1" w:unhideWhenUsed="1"/>
+    <w:lsdException w:name="List" w:semiHidden="1" w:unhideWhenUsed="1"/>
+    <w:lsdException w:name="List Bullet" w:semiHidden="1" w:unhideWhenUsed="1"/>
+    <w:lsdException w:name="List Number" w:semiHidden="1" w:unhideWhenUsed="1"/>
+    <w:lsdException w:name="List 2" w:semiHidden="1" w:unhideWhenUsed="1"/>
+    <w:lsdException w:name="List 3" w:semiHidden="1" w:unhideWhenUsed="1"/>
+    <w:lsdException w:name="List 4" w:semiHidden="1" w:unhideWhenUsed="1"/>
+    <w:lsdException w:name="List 5" w:semiHidden="1" w:unhideWhenUsed="1"/>
+    <w:lsdException w:name="List Bullet 2" w:semiHidden="1" w:unhideWhenUsed="1"/>
+    <w:lsdException w:name="List Bullet 3" w:semiHidden="1" w:unhideWhenUsed="1"/>
+    <w:lsdException w:name="List Bullet 4" w:semiHidden="1" w:unhideWhenUsed="1"/>
+    <w:lsdException w:name="List Bullet 5" w:semiHidden="1" w:unhideWhenUsed="1"/>
+    <w:lsdException w:name="List Number 2" w:semiHidden="1" w:unhideWhenUsed="1"/>
+    <w:lsdException w:name="List Number 3" w:semiHidden="1" w:unhideWhenUsed="1"/>
+    <w:lsdException w:name="List Number 4" w:semiHidden="1" w:unhideWhenUsed="1"/>
+    <w:lsdException w:name="List Number 5" w:semiHidden="1" w:unhideWhenUsed="1"/>
+    <w:lsdException w:name="Title" w:uiPriority="10" w:qFormat="1"/>
+    <w:lsdException w:name="Closing" w:semiHidden="1" w:unhideWhenUsed="1"/>
+    <w:lsdException w:name="Signature" w:semiHidden="1" w:unhideWhenUsed="1"/>
+    <w:lsdException w:name="Default Paragraph Font" w:semiHidden="1" w:uiPriority="1" w:unhideWhenUsed="1"/>
+    <w:lsdException w:name="Body Text" w:semiHidden="1" w:unhideWhenUsed="1"/>
+    <w:lsdException w:name="Body Text Indent" w:semiHidden="1" w:unhideWhenUsed="1"/>
+    <w:lsdException w:name="List Continue" w:semiHidden="1" w:unhideWhenUsed="1"/>
+    <w:lsdException w:name="List Continue 2" w:semiHidden="1" w:unhideWhenUsed="1"/>
+    <w:lsdException w:name="List Continue 3" w:semiHidden="1" w:unhideWhenUsed="1"/>
+    <w:lsdException w:name="List Continue 4" w:semiHidden="1" w:unhideWhenUsed="1"/>
+    <w:lsdException w:name="List Continue 5" w:semiHidden="1" w:unhideWhenUsed="1"/>
+    <w:lsdException w:name="Message Header" w:semiHidden="1" w:unhideWhenUsed="1"/>
+    <w:lsdException w:name="Subtitle" w:uiPriority="11" w:qFormat="1"/>
+    <w:lsdException w:name="Salutation" w:semiHidden="1" w:unhideWhenUsed="1"/>
+    <w:lsdException w:name="Date" w:semiHidden="1" w:unhideWhenUsed="1"/>
+    <w:lsdException w:name="Body Text First Indent" w:semiHidden="1" w:unhideWhenUsed="1"/>
+    <w:lsdException w:name="Body Text First Indent 2" w:semiHidden="1" w:unhideWhenUsed="1"/>
+    <w:lsdException w:name="Note Heading" w:semiHidden="1" w:unhideWhenUsed="1"/>
+    <w:lsdException w:name="Body Text 2" w:semiHidden="1" w:unhideWhenUsed="1"/>
+    <w:lsdException w:name="Body Text 3" w:semiHidden="1" w:unhideWhenUsed="1"/>
+    <w:lsdException w:name="Body Text Indent 2" w:semiHidden="1" w:unhideWhenUsed="1"/>
+    <w:lsdException w:name="Body Text Indent 3" w:semiHidden="1" w:unhideWhenUsed="1"/>
+    <w:lsdException w:name="Block Text" w:semiHidden="1" w:unhideWhenUsed="1"/>
+    <w:lsdException w:name="Hyperlink" w:semiHidden="1" w:unhideWhenUsed="1"/>
+    <w:lsdException w:name="FollowedHyperlink" w:semiHidden="1" w:unhideWhenUsed="1"/>
+    <w:lsdException w:name="Strong" w:uiPriority="22" w:qFormat="1"/>
+    <w:lsdException w:name="Emphasis" w:uiPriority="20" w:qFormat="1"/>
+    <w:lsdException w:name="Document Map" w:semiHidden="1" w:unhideWhenUsed="1"/>
+    <w:lsdException w:name="Plain Text" w:semiHidden="1" w:unhideWhenUsed="1"/>
+    <w:lsdException w:name="E-mail Signature" w:semiHidden="1" w:unhideWhenUsed="1"/>
+    <w:lsdException w:name="HTML Top of Form" w:semiHidden="1" w:unhideWhenUsed="1"/>
+    <w:lsdException w:name="HTML Bottom of Form" w:semiHidden="1" w:unhideWhenUsed="1"/>
+    <w:lsdException w:name="Normal (Web)" w:semiHidden="1" w:unhideWhenUsed="1"/>
+    <w:lsdException w:name="HTML Acronym" w:semiHidden="1" w:unhideWhenUsed="1"/>
+    <w:lsdException w:name="HTML Address" w:semiHidden="1" w:unhideWhenUsed="1"/>
+    <w:lsdException w:name="HTML Cite" w:semiHidden="1" w:unhideWhenUsed="1"/>
+    <w:lsdException w:name="HTML Code" w:semiHidden="1" w:unhideWhenUsed="1"/>
+    <w:lsdException w:name="HTML Definition" w:semiHidden="1" w:unhideWhenUsed="1"/>
+    <w:lsdException w:name="HTML Keyboard" w:semiHidden="1" w:unhideWhenUsed="1"/>
+    <w:lsdException w:name="HTML Preformatted" w:semiHidden="1" w:unhideWhenUsed="1"/>
+    <w:lsdException w:name="HTML Sample" w:semiHidden="1" w:unhideWhenUsed="1"/>
+    <w:lsdException w:name="HTML Typewriter" w:semiHidden="1" w:unhideWhenUsed="1"/>
+    <w:lsdException w:name="HTML Variable" w:semiHidden="1" w:unhideWhenUsed="1"/>
+    <w:lsdException w:name="Normal Table" w:semiHidden="1" w:unhideWhenUsed="1"/>
+    <w:lsdException w:name="annotation subject" w:semiHidden="1" w:unhideWhenUsed="1"/>
+    <w:lsdException w:name="No List" w:semiHidden="1" w:unhideWhenUsed="1"/>
+    <w:lsdException w:name="Outline List 1" w:semiHidden="1" w:unhideWhenUsed="1"/>
+    <w:lsdException w:name="Outline List 2" w:semiHidden="1" w:unhideWhenUsed="1"/>
+    <w:lsdException w:name="Outline List 3" w:semiHidden="1" w:unhideWhenUsed="1"/>
+    <w:lsdException w:name="Table Simple 1" w:semiHidden="1" w:unhideWhenUsed="1"/>
+    <w:lsdException w:name="Table Simple 2" w:semiHidden="1" w:unhideWhenUsed="1"/>
+    <w:lsdException w:name="Table Simple 3" w:semiHidden="1" w:unhideWhenUsed="1"/>
+    <w:lsdException w:name="Table Classic 1" w:semiHidden="1" w:unhideWhenUsed="1"/>
+    <w:lsdException w:name="Table Classic 2" w:semiHidden="1" w:unhideWhenUsed="1"/>
+    <w:lsdException w:name="Table Classic 3" w:semiHidden="1" w:unhideWhenUsed="1"/>
+    <w:lsdException w:name="Table Classic 4" w:semiHidden="1" w:unhideWhenUsed="1"/>
+    <w:lsdException w:name="Table Colorful 1" w:semiHidden="1" w:unhideWhenUsed="1"/>
+    <w:lsdException w:name="Table Colorful 2" w:semiHidden="1" w:unhideWhenUsed="1"/>
+    <w:lsdException w:name="Table Colorful 3" w:semiHidden="1" w:unhideWhenUsed="1"/>
+    <w:lsdException w:name="Table Columns 1" w:semiHidden="1" w:unhideWhenUsed="1"/>
+    <w:lsdException w:name="Table Columns 2" w:semiHidden="1" w:unhideWhenUsed="1"/>
+    <w:lsdException w:name="Table Columns 3" w:semiHidden="1" w:unhideWhenUsed="1"/>
+    <w:lsdException w:name="Table Columns 4" w:semiHidden="1" w:unhideWhenUsed="1"/>
+    <w:lsdException w:name="Table Columns 5" w:semiHidden="1" w:unhideWhenUsed="1"/>
+    <w:lsdException w:name="Table Grid 1" w:semiHidden="1" w:unhideWhenUsed="1"/>
+    <w:lsdException w:name="Table Grid 2" w:semiHidden="1" w:unhideWhenUsed="1"/>
+    <w:lsdException w:name="Table Grid 3" w:semiHidden="1" w:unhideWhenUsed="1"/>
+    <w:lsdException w:name="Table Grid 4" w:semiHidden="1" w:unhideWhenUsed="1"/>
+    <w:lsdException w:name="Table Grid 5" w:semiHidden="1" w:unhideWhenUsed="1"/>
+    <w:lsdException w:name="Table Grid 6" w:semiHidden="1" w:unhideWhenUsed="1"/>
+    <w:lsdException w:name="Table Grid 7" w:semiHidden="1" w:unhideWhenUsed="1"/>
+    <w:lsdException w:name="Table Grid 8" w:semiHidden="1" w:unhideWhenUsed="1"/>
+    <w:lsdException w:name="Table List 1" w:semiHidden="1" w:unhideWhenUsed="1"/>
+    <w:lsdException w:name="Table List 2" w:semiHidden="1" w:unhideWhenUsed="1"/>
+    <w:lsdException w:name="Table List 3" w:semiHidden="1" w:unhideWhenUsed="1"/>
+    <w:lsdException w:name="Table List 4" w:semiHidden="1" w:unhideWhenUsed="1"/>
+    <w:lsdException w:name="Table List 5" w:semiHidden="1" w:unhideWhenUsed="1"/>
+    <w:lsdException w:name="Table List 6" w:semiHidden="1" w:unhideWhenUsed="1"/>
+    <w:lsdException w:name="Table List 7" w:semiHidden="1" w:unhideWhenUsed="1"/>
+    <w:lsdException w:name="Table List 8" w:semiHidden="1" w:unhideWhenUsed="1"/>
+    <w:lsdException w:name="Table 3D effects 1" w:semiHidden="1" w:unhideWhenUsed="1"/>
+    <w:lsdException w:name="Table 3D effects 2" w:semiHidden="1" w:unhideWhenUsed="1"/>
+    <w:lsdException w:name="Table 3D effects 3" w:semiHidden="1" w:unhideWhenUsed="1"/>
+    <w:lsdException w:name="Table Contemporary" w:semiHidden="1" w:unhideWhenUsed="1"/>
+    <w:lsdException w:name="Table Elegant" w:semiHidden="1" w:unhideWhenUsed="1"/>
+    <w:lsdException w:name="Table Professional" w:semiHidden="1" w:unhideWhenUsed="1"/>
+    <w:lsdException w:name="Table Subtle 1" w:semiHidden="1" w:unhideWhenUsed="1"/>
+    <w:lsdException w:name="Table Subtle 2" w:semiHidden="1" w:unhideWhenUsed="1"/>
+    <w:lsdException w:name="Table Web 1" w:semiHidden="1" w:unhideWhenUsed="1"/>
+    <w:lsdException w:name="Table Web 2" w:semiHidden="1" w:unhideWhenUsed="1"/>
+    <w:lsdException w:name="Table Web 3" w:semiHidden="1" w:unhideWhenUsed="1"/>
+    <w:lsdException w:name="Balloon Text" w:semiHidden="1" w:unhideWhenUsed="1"/>
+    <w:lsdException w:name="Table Grid" w:uiPriority="39"/>
+    <w:lsdException w:name="Table Theme" w:semiHidden="1" w:unhideWhenUsed="1"/>
+    <w:lsdException w:name="Placeholder Text" w:semiHidden="1"/>
+    <w:lsdException w:name="No Spacing" w:uiPriority="1" w:qFormat="1"/>
+    <w:lsdException w:name="Light Shading" w:uiPriority="60"/>
+    <w:lsdException w:name="Light List" w:uiPriority="61"/>
+    <w:lsdException w:name="Light Grid" w:uiPriority="62"/>
+    <w:lsdException w:name="Medium Shading 1" w:uiPriority="63"/>
+    <w:lsdException w:name="Medium Shading 2" w:uiPriority="64"/>
+    <w:lsdException w:name="Medium List 1" w:uiPriority="65"/>
+    <w:lsdException w:name="Medium List 2" w:uiPriority="66"/>
+    <w:lsdException w:name="Medium Grid 1" w:uiPriority="67"/>
+    <w:lsdException w:name="Medium Grid 2" w:uiPriority="68"/>
+    <w:lsdException w:name="Medium Grid 3" w:uiPriority="69"/>
+    <w:lsdException w:name="Dark List" w:uiPriority="70"/>
+    <w:lsdException w:name="Colorful Shading" w:uiPriority="71"/>
+    <w:lsdException w:name="Colorful List" w:uiPriority="72"/>
+    <w:lsdException w:name="Colorful Grid" w:uiPriority="73"/>
+    <w:lsdException w:name="Light Shading Accent 1" w:uiPriority="60"/>
+    <w:lsdException w:name="Light List Accent 1" w:uiPriority="61"/>
+    <w:lsdException w:name="Light Grid Accent 1" w:uiPriority="62"/>
+    <w:lsdException w:name="Medium Shading 1 Accent 1" w:uiPriority="63"/>
+    <w:lsdException w:name="Medium Shading 2 Accent 1" w:uiPriority="64"/>
+    <w:lsdException w:name="Medium List 1 Accent 1" w:uiPriority="65"/>
+    <w:lsdException w:name="Revision" w:semiHidden="1"/>
+    <w:lsdException w:name="List Paragraph" w:uiPriority="34" w:qFormat="1"/>
+    <w:lsdException w:name="Quote" w:uiPriority="29" w:qFormat="1"/>
+    <w:lsdException w:name="Intense Quote" w:uiPriority="30" w:qFormat="1"/>
+    <w:lsdException w:name="Medium List 2 Accent 1" w:uiPriority="66"/>
+    <w:lsdException w:name="Medium Grid 1 Accent 1" w:uiPriority="67"/>
+    <w:lsdException w:name="Medium Grid 2 Accent 1" w:uiPriority="68"/>
+    <w:lsdException w:name="Medium Grid 3 Accent 1" w:uiPriority="69"/>
+    <w:lsdException w:name="Dark List Accent 1" w:uiPriority="70"/>
+    <w:lsdException w:name="Colorful Shading Accent 1" w:uiPriority="71"/>
+    <w:lsdException w:name="Colorful List Accent 1" w:uiPriority="72"/>
+    <w:lsdException w:name="Colorful Grid Accent 1" w:uiPriority="73"/>
+    <w:lsdException w:name="Light Shading Accent 2" w:uiPriority="60"/>
+    <w:lsdException w:name="Light List Accent 2" w:uiPriority="61"/>
+    <w:lsdException w:name="Light Grid Accent 2" w:uiPriority="62"/>
+    <w:lsdException w:name="Medium Shading 1 Accent 2" w:uiPriority="63"/>
+    <w:lsdException w:name="Medium Shading 2 Accent 2" w:uiPriority="64"/>
+    <w:lsdException w:name="Medium List 1 Accent 2" w:uiPriority="65"/>
+    <w:lsdException w:name="Medium List 2 Accent 2" w:uiPriority="66"/>
+    <w:lsdException w:name="Medium Grid 1 Accent 2" w:uiPriority="67"/>
+    <w:lsdException w:name="Medium Grid 2 Accent 2" w:uiPriority="68"/>
+    <w:lsdException w:name="Medium Grid 3 Accent 2" w:uiPriority="69"/>
+    <w:lsdException w:name="Dark List Accent 2" w:uiPriority="70"/>
+    <w:lsdException w:name="Colorful Shading Accent 2" w:uiPriority="71"/>
+    <w:lsdException w:name="Colorful List Accent 2" w:uiPriority="72"/>
+    <w:lsdException w:name="Colorful Grid Accent 2" w:uiPriority="73"/>
+    <w:lsdException w:name="Light Shading Accent 3" w:uiPriority="60"/>
+    <w:lsdException w:name="Light List Accent 3" w:uiPriority="61"/>
+    <w:lsdException w:name="Light Grid Accent 3" w:uiPriority="62"/>
+    <w:lsdException w:name="Medium Shading 1 Accent 3" w:uiPriority="63"/>
+    <w:lsdException w:name="Medium Shading 2 Accent 3" w:uiPriority="64"/>
+    <w:lsdException w:name="Medium List 1 Accent 3" w:uiPriority="65"/>
+    <w:lsdException w:name="Medium List 2 Accent 3" w:uiPriority="66"/>
+    <w:lsdException w:name="Medium Grid 1 Accent 3" w:uiPriority="67"/>
+    <w:lsdException w:name="Medium Grid 2 Accent 3" w:uiPriority="68"/>
+    <w:lsdException w:name="Medium Grid 3 Accent 3" w:uiPriority="69"/>
+    <w:lsdException w:name="Dark List Accent 3" w:uiPriority="70"/>
+    <w:lsdException w:name="Colorful Shading Accent 3" w:uiPriority="71"/>
+    <w:lsdException w:name="Colorful List Accent 3" w:uiPriority="72"/>
+    <w:lsdException w:name="Colorful Grid Accent 3" w:uiPriority="73"/>
+    <w:lsdException w:name="Light Shading Accent 4" w:uiPriority="60"/>
+    <w:lsdException w:name="Light List Accent 4" w:uiPriority="61"/>
+    <w:lsdException w:name="Light Grid Accent 4" w:uiPriority="62"/>
+    <w:lsdException w:name="Medium Shading 1 Accent 4" w:uiPriority="63"/>
+    <w:lsdException w:name="Medium Shading 2 Accent 4" w:uiPriority="64"/>
+    <w:lsdException w:name="Medium List 1 Accent 4" w:uiPriority="65"/>
+    <w:lsdException w:name="Medium List 2 Accent 4" w:uiPriority="66"/>
+    <w:lsdException w:name="Medium Grid 1 Accent 4" w:uiPriority="67"/>
+    <w:lsdException w:name="Medium Grid 2 Accent 4" w:uiPriority="68"/>
+    <w:lsdException w:name="Medium Grid 3 Accent 4" w:uiPriority="69"/>
+    <w:lsdException w:name="Dark List Accent 4" w:uiPriority="70"/>
+    <w:lsdException w:name="Colorful Shading Accent 4" w:uiPriority="71"/>
+    <w:lsdException w:name="Colorful List Accent 4" w:uiPriority="72"/>
+    <w:lsdException w:name="Colorful Grid Accent 4" w:uiPriority="73"/>
+    <w:lsdException w:name="Light Shading Accent 5" w:uiPriority="60"/>
+    <w:lsdException w:name="Light List Accent 5" w:uiPriority="61"/>
+    <w:lsdException w:name="Light Grid Accent 5" w:uiPriority="62"/>
+    <w:lsdException w:name="Medium Shading 1 Accent 5" w:uiPriority="63"/>
+    <w:lsdException w:name="Medium Shading 2 Accent 5" w:uiPriority="64"/>
+    <w:lsdException w:name="Medium List 1 Accent 5" w:uiPriority="65"/>
+    <w:lsdException w:name="Medium List 2 Accent 5" w:uiPriority="66"/>
+    <w:lsdException w:name="Medium Grid 1 Accent 5" w:uiPriority="67"/>
+    <w:lsdException w:name="Medium Grid 2 Accent 5" w:uiPriority="68"/>
+    <w:lsdException w:name="Medium Grid 3 Accent 5" w:uiPriority="69"/>
+    <w:lsdException w:name="Dark List Accent 5" w:uiPriority="70"/>
+    <w:lsdException w:name="Colorful Shading Accent 5" w:uiPriority="71"/>
+    <w:lsdException w:name="Colorful List Accent 5" w:uiPriority="72"/>
+    <w:lsdException w:name="Colorful Grid Accent 5" w:uiPriority="73"/>
+    <w:lsdException w:name="Light Shading Accent 6" w:uiPriority="60"/>
+    <w:lsdException w:name="Light List Accent 6" w:uiPriority="61"/>
+    <w:lsdException w:name="Light Grid Accent 6" w:uiPriority="62"/>
+    <w:lsdException w:name="Medium Shading 1 Accent 6" w:uiPriority="63"/>
+    <w:lsdException w:name="Medium Shading 2 Accent 6" w:uiPriority="64"/>
+    <w:lsdException w:name="Medium List 1 Accent 6" w:uiPriority="65"/>
+    <w:lsdException w:name="Medium List 2 Accent 6" w:uiPriority="66"/>
+    <w:lsdException w:name="Medium Grid 1 Accent 6" w:uiPriority="67"/>
+    <w:lsdException w:name="Medium Grid 2 Accent 6" w:uiPriority="68"/>
+    <w:lsdException w:name="Medium Grid 3 Accent 6" w:uiPriority="69"/>
+    <w:lsdException w:name="Dark List Accent 6" w:uiPriority="70"/>
+    <w:lsdException w:name="Colorful Shading Accent 6" w:uiPriority="71"/>
+    <w:lsdException w:name="Colorful List Accent 6" w:uiPriority="72"/>
+    <w:lsdException w:name="Colorful Grid Accent 6" w:uiPriority="73"/>
+    <w:lsdException w:name="Subtle Emphasis" w:uiPriority="19" w:qFormat="1"/>
+    <w:lsdException w:name="Intense Emphasis" w:uiPriority="21" w:qFormat="1"/>
+    <w:lsdException w:name="Subtle Reference" w:uiPriority="31" w:qFormat="1"/>
+    <w:lsdException w:name="Intense Reference" w:uiPriority="32" w:qFormat="1"/>
+    <w:lsdException w:name="Book Title" w:uiPriority="33" w:qFormat="1"/>
+    <w:lsdException w:name="Bibliography" w:semiHidden="1" w:uiPriority="37" w:unhideWhenUsed="1"/>
+    <w:lsdException w:name="TOC Heading" w:semiHidden="1" w:uiPriority="39" w:unhideWhenUsed="1" w:qFormat="1"/>
+    <w:lsdException w:name="Plain Table 1" w:uiPriority="41"/>
+    <w:lsdException w:name="Plain Table 2" w:uiPriority="42"/>
+    <w:lsdException w:name="Plain Table 3" w:uiPriority="43"/>
+    <w:lsdException w:name="Plain Table 4" w:uiPriority="44"/>
+    <w:lsdException w:name="Plain Table 5" w:uiPriority="45"/>
+    <w:lsdException w:name="Grid Table Light" w:uiPriority="40"/>
+    <w:lsdException w:name="Grid Table 1 Light" w:uiPriority="46"/>
+    <w:lsdException w:name="Grid Table 2" w:uiPriority="47"/>
+    <w:lsdException w:name="Grid Table 3" w:uiPriority="48"/>
+    <w:lsdException w:name="Grid Table 4" w:uiPriority="49"/>
+    <w:lsdException w:name="Grid Table 5 Dark" w:uiPriority="50"/>
+    <w:lsdException w:name="Grid Table 6 Colorful" w:uiPriority="51"/>
+    <w:lsdException w:name="Grid Table 7 Colorful" w:uiPriority="52"/>
+    <w:lsdException w:name="Grid Table 1 Light Accent 1" w:uiPriority="46"/>
+    <w:lsdException w:name="Grid Table 2 Accent 1" w:uiPriority="47"/>
+    <w:lsdException w:name="Grid Table 3 Accent 1" w:uiPriority="48"/>
+    <w:lsdException w:name="Grid Table 4 Accent 1" w:uiPriority="49"/>
+    <w:lsdException w:name="Grid Table 5 Dark Accent 1" w:uiPriority="50"/>
+    <w:lsdException w:name="Grid Table 6 Colorful Accent 1" w:uiPriority="51"/>
+    <w:lsdException w:name="Grid Table 7 Colorful Accent 1" w:uiPriority="52"/>
+    <w:lsdException w:name="Grid Table 1 Light Accent 2" w:uiPriority="46"/>
+    <w:lsdException w:name="Grid Table 2 Accent 2" w:uiPriority="47"/>
+    <w:lsdException w:name="Grid Table 3 Accent 2" w:uiPriority="48"/>
+    <w:lsdException w:name="Grid Table 4 Accent 2" w:uiPriority="49"/>
+    <w:lsdException w:name="Grid Table 5 Dark Accent 2" w:uiPriority="50"/>
+    <w:lsdException w:name="Grid Table 6 Colorful Accent 2" w:uiPriority="51"/>
+    <w:lsdException w:name="Grid Table 7 Colorful Accent 2" w:uiPriority="52"/>
+    <w:lsdException w:name="Grid Table 1 Light Accent 3" w:uiPriority="46"/>
+    <w:lsdException w:name="Grid Table 2 Accent 3" w:uiPriority="47"/>
+    <w:lsdException w:name="Grid Table 3 Accent 3" w:uiPriority="48"/>
+    <w:lsdException w:name="Grid Table 4 Accent 3" w:uiPriority="49"/>
+    <w:lsdException w:name="Grid Table 5 Dark Accent 3" w:uiPriority="50"/>
+    <w:lsdException w:name="Grid Table 6 Colorful Accent 3" w:uiPriority="51"/>
+    <w:lsdException w:name="Grid Table 7 Colorful Accent 3" w:uiPriority="52"/>
+    <w:lsdException w:name="Grid Table 1 Light Accent 4" w:uiPriority="46"/>
+    <w:lsdException w:name="Grid Table 2 Accent 4" w:uiPriority="47"/>
+    <w:lsdException w:name="Grid Table 3 Accent 4" w:uiPriority="48"/>
+    <w:lsdException w:name="Grid Table 4 Accent 4" w:uiPriority="49"/>
+    <w:lsdException w:name="Grid Table 5 Dark Accent 4" w:uiPriority="50"/>
+    <w:lsdException w:name="Grid Table 6 Colorful Accent 4" w:uiPriority="51"/>
+    <w:lsdException w:name="Grid Table 7 Colorful Accent 4" w:uiPriority="52"/>
+    <w:lsdException w:name="Grid Table 1 Light Accent 5" w:uiPriority="46"/>
+    <w:lsdException w:name="Grid Table 2 Accent 5" w:uiPriority="47"/>
+    <w:lsdException w:name="Grid Table 3 Accent 5" w:uiPriority="48"/>
+    <w:lsdException w:name="Grid Table 4 Accent 5" w:uiPriority="49"/>
+    <w:lsdException w:name="Grid Table 5 Dark Accent 5" w:uiPriority="50"/>
+    <w:lsdException w:name="Grid Table 6 Colorful Accent 5" w:uiPriority="51"/>
+    <w:lsdException w:name="Grid Table 7 Colorful Accent 5" w:uiPriority="52"/>
+    <w:lsdException w:name="Grid Table 1 Light Accent 6" w:uiPriority="46"/>
+    <w:lsdException w:name="Grid Table 2 Accent 6" w:uiPriority="47"/>
+    <w:lsdException w:name="Grid Table 3 Accent 6" w:uiPriority="48"/>
+    <w:lsdException w:name="Grid Table 4 Accent 6" w:uiPriority="49"/>
+    <w:lsdException w:name="Grid Table 5 Dark Accent 6" w:uiPriority="50"/>
+    <w:lsdException w:name="Grid Table 6 Colorful Accent 6" w:uiPriority="51"/>
+    <w:lsdException w:name="Grid Table 7 Colorful Accent 6" w:uiPriority="52"/>
+    <w:lsdException w:name="List Table 1 Light" w:uiPriority="46"/>
+    <w:lsdException w:name="List Table 2" w:uiPriority="47"/>
+    <w:lsdException w:name="List Table 3" w:uiPriority="48"/>
+    <w:lsdException w:name="List Table 4" w:uiPriority="49"/>
+    <w:lsdException w:name="List Table 5 Dark" w:uiPriority="50"/>
+    <w:lsdException w:name="List Table 6 Colorful" w:uiPriority="51"/>
+    <w:lsdException w:name="List Table 7 Colorful" w:uiPriority="52"/>
+    <w:lsdException w:name="List Table 1 Light Accent 1" w:uiPriority="46"/>
+    <w:lsdException w:name="List Table 2 Accent 1" w:uiPriority="47"/>
+    <w:lsdException w:name="List Table 3 Accent 1" w:uiPriority="48"/>
+    <w:lsdException w:name="List Table 4 Accent 1" w:uiPriority="49"/>
+    <w:lsdException w:name="List Table 5 Dark Accent 1" w:uiPriority="50"/>
+    <w:lsdException w:name="List Table 6 Colorful Accent 1" w:uiPriority="51"/>
+    <w:lsdException w:name="List Table 7 Colorful Accent 1" w:uiPriority="52"/>
+    <w:lsdException w:name="List Table 1 Light Accent 2" w:uiPriority="46"/>
+    <w:lsdException w:name="List Table 2 Accent 2" w:uiPriority="47"/>
+    <w:lsdException w:name="List Table 3 Accent 2" w:uiPriority="48"/>
+    <w:lsdException w:name="List Table 4 Accent 2" w:uiPriority="49"/>
+    <w:lsdException w:name="List Table 5 Dark Accent 2" w:uiPriority="50"/>
+    <w:lsdException w:name="List Table 6 Colorful Accent 2" w:uiPriority="51"/>
+    <w:lsdException w:name="List Table 7 Colorful Accent 2" w:uiPriority="52"/>
+    <w:lsdException w:name="List Table 1 Light Accent 3" w:uiPriority="46"/>
+    <w:lsdException w:name="List Table 2 Accent 3" w:uiPriority="47"/>
+    <w:lsdException w:name="List Table 3 Accent 3" w:uiPriority="48"/>
+    <w:lsdException w:name="List Table 4 Accent 3" w:uiPriority="49"/>
+    <w:lsdException w:name="List Table 5 Dark Accent 3" w:uiPriority="50"/>
+    <w:lsdException w:name="List Table 6 Colorful Accent 3" w:uiPriority="51"/>
+    <w:lsdException w:name="List Table 7 Colorful Accent 3" w:uiPriority="52"/>
+    <w:lsdException w:name="List Table 1 Light Accent 4" w:uiPriority="46"/>
+    <w:lsdException w:name="List Table 2 Accent 4" w:uiPriority="47"/>
+    <w:lsdException w:name="List Table 3 Accent 4" w:uiPriority="48"/>
+    <w:lsdException w:name="List Table 4 Accent 4" w:uiPriority="49"/>
+    <w:lsdException w:name="List Table 5 Dark Accent 4" w:uiPriority="50"/>
+    <w:lsdException w:name="List Table 6 Colorful Accent 4" w:uiPriority="51"/>
+    <w:lsdException w:name="List Table 7 Colorful Accent 4" w:uiPriority="52"/>
+    <w:lsdException w:name="List Table 1 Light Accent 5" w:uiPriority="46"/>
+    <w:lsdException w:name="List Table 2 Accent 5" w:uiPriority="47"/>
+    <w:lsdException w:name="List Table 3 Accent 5" w:uiPriority="48"/>
+    <w:lsdException w:name="List Table 4 Accent 5" w:uiPriority="49"/>
+    <w:lsdException w:name="List Table 5 Dark Accent 5" w:uiPriority="50"/>
+    <w:lsdException w:name="List Table 6 Colorful Accent 5" w:uiPriority="51"/>
+    <w:lsdException w:name="List Table 7 Colorful Accent 5" w:uiPriority="52"/>
+    <w:lsdException w:name="List Table 1 Light Accent 6" w:uiPriority="46"/>
+    <w:lsdException w:name="List Table 2 Accent 6" w:uiPriority="47"/>
+    <w:lsdException w:name="List Table 3 Accent 6" w:uiPriority="48"/>
+    <w:lsdException w:name="List Table 4 Accent 6" w:uiPriority="49"/>
+    <w:lsdException w:name="List Table 5 Dark Accent 6" w:uiPriority="50"/>
+    <w:lsdException w:name="List Table 6 Colorful Accent 6" w:uiPriority="51"/>
+    <w:lsdException w:name="List Table 7 Colorful Accent 6" w:uiPriority="52"/>
+  </w:latentStyles>
+  <w:style w:type="paragraph" w:default="1" w:styleId="Standard">
+    <w:name w:val="Normal"/>
+    <w:qFormat/>
+    <w:rsid w:val="006D7596"/>
+    <w:rPr>
+      <w:rFonts w:cs="Times New Roman"/>
+      <w:sz w:val="3276"/>
+      <w:szCs w:val="3276"/>
+    </w:rPr>
+  </w:style>
+  <w:style w:type="character" w:default="1" w:styleId="Absatz-Standardschriftart">
+    <w:name w:val="Default Paragraph Font"/>
+    <w:uiPriority w:val="1"/>
+    <w:semiHidden/>
+    <w:unhideWhenUsed/>
+    <w:rsid w:val="006D7596"/>
+  </w:style>
+  <w:style w:type="table" w:default="1" w:styleId="NormaleTabelle">
+    <w:name w:val="Normal Table"/>
+    <w:uiPriority w:val="99"/>
+    <w:semiHidden/>
+    <w:unhideWhenUsed/>
+    <w:tblPr>
+      <w:tblInd w:w="0" w:type="dxa"/>
+      <w:tblCellMar>
+        <w:top w:w="0" w:type="dxa"/>
+        <w:left w:w="108" w:type="dxa"/>
+        <w:bottom w:w="0" w:type="dxa"/>
+        <w:right w:w="108" w:type="dxa"/>
+      </w:tblCellMar>
+    </w:tblPr>
+  </w:style>
+  <w:style w:type="numbering" w:default="1" w:styleId="KeineListe">
+    <w:name w:val="No List"/>
+    <w:uiPriority w:val="99"/>
+    <w:semiHidden/>
+    <w:unhideWhenUsed/>
+  </w:style>
+  <w:style w:type="character" w:styleId="Platzhaltertext">
+    <w:name w:val="Placeholder Text"/>
+    <w:basedOn w:val="Absatz-Standardschriftart"/>
+    <w:uiPriority w:val="99"/>
+    <w:semiHidden/>
+    <w:rsid w:val="006D7596"/>
+    <w:rPr>
+      <w:color w:val="808080"/>
+    </w:rPr>
+  </w:style>
+</w:styles>
+</file>
+
+<file path=word/glossary/webSettings.xml><?xml version="1.0" encoding="utf-8"?>
+<w:webSettings xmlns:mc="http://schemas.openxmlformats.org/markup-compatibility/2006" xmlns:r="http://schemas.openxmlformats.org/officeDocument/2006/relationships" xmlns:w="http://schemas.openxmlformats.org/wordprocessingml/2006/main" xmlns:w14="http://schemas.microsoft.com/office/word/2010/wordml" xmlns:w15="http://schemas.microsoft.com/office/word/2012/wordml" mc:Ignorable="w14 w15">
+  <w:optimizeForBrowser/>
+  <w:allowPNG/>
+</w:webSettings>
 </file>
 
 <file path=word/theme/theme1.xml><?xml version="1.0" encoding="utf-8"?>
@@ -7371,7 +8112,7 @@
 </file>
 
 <file path=customXml/itemProps1.xml><?xml version="1.0" encoding="utf-8"?>
-<ds:datastoreItem xmlns:ds="http://schemas.openxmlformats.org/officeDocument/2006/customXml" ds:itemID="{69A8055B-65C5-49A8-A3DC-6C59532C269C}">
+<ds:datastoreItem xmlns:ds="http://schemas.openxmlformats.org/officeDocument/2006/customXml" ds:itemID="{7F5C9F91-CD08-48F2-AB1B-212335DE33AC}">
   <ds:schemaRefs>
     <ds:schemaRef ds:uri="http://schemas.openxmlformats.org/officeDocument/2006/bibliography"/>
   </ds:schemaRefs>

</xml_diff>

<commit_message>
Done with repeating yesterday's test with more data
</commit_message>
<xml_diff>
--- a/Report, presentation and related stuff/Project Report.docx
+++ b/Report, presentation and related stuff/Project Report.docx
@@ -5,6 +5,7 @@
     <w:p>
       <w:pPr>
         <w:pStyle w:val="Inhaltsverzeichnisberschrift"/>
+        <w:jc w:val="center"/>
         <w:rPr>
           <w:rFonts w:ascii="Arial" w:eastAsiaTheme="minorHAnsi" w:hAnsi="Arial" w:cs="Arial"/>
           <w:color w:val="auto"/>
@@ -61,11 +62,11 @@
           <w:rFonts w:ascii="Arial" w:eastAsiaTheme="minorHAnsi" w:hAnsi="Arial" w:cs="Arial"/>
           <w:b/>
           <w:color w:val="auto"/>
-          <w:sz w:val="96"/>
-          <w:szCs w:val="22"/>
+          <w:sz w:val="76"/>
+          <w:szCs w:val="76"/>
           <w:lang w:eastAsia="en-US"/>
         </w:rPr>
-        <w:t>&lt;Title&gt;</w:t>
+        <w:t>Packing cargo efficiently</w:t>
       </w:r>
       <w:r>
         <w:rPr>
@@ -77,7 +78,35 @@
           <w:lang w:eastAsia="en-US"/>
         </w:rPr>
         <w:br/>
-        <w:t>&lt;Subtitle&gt;</w:t>
+      </w:r>
+      <w:r>
+        <w:rPr>
+          <w:rFonts w:ascii="Arial" w:eastAsiaTheme="minorHAnsi" w:hAnsi="Arial" w:cs="Arial"/>
+          <w:color w:val="auto"/>
+          <w:szCs w:val="22"/>
+          <w:lang w:eastAsia="en-US"/>
+        </w:rPr>
+        <w:t>Insight into the three-dimensional knapsack problem</w:t>
+      </w:r>
+      <w:bookmarkStart w:id="0" w:name="_GoBack"/>
+      <w:bookmarkEnd w:id="0"/>
+      <w:r>
+        <w:rPr>
+          <w:rFonts w:ascii="Arial" w:eastAsiaTheme="minorHAnsi" w:hAnsi="Arial" w:cs="Arial"/>
+          <w:color w:val="auto"/>
+          <w:szCs w:val="22"/>
+          <w:lang w:eastAsia="en-US"/>
+        </w:rPr>
+        <w:br/>
+      </w:r>
+      <w:r>
+        <w:rPr>
+          <w:rFonts w:ascii="Arial" w:eastAsiaTheme="minorHAnsi" w:hAnsi="Arial" w:cs="Arial"/>
+          <w:color w:val="auto"/>
+          <w:szCs w:val="22"/>
+          <w:lang w:eastAsia="en-US"/>
+        </w:rPr>
+        <w:t>and three approaches to solve it</w:t>
       </w:r>
       <w:r>
         <w:rPr>
@@ -93,6 +122,7 @@
     </w:p>
     <w:p>
       <w:pPr>
+        <w:jc w:val="center"/>
         <w:rPr>
           <w:rFonts w:ascii="Arial" w:hAnsi="Arial" w:cs="Arial"/>
         </w:rPr>
@@ -3662,7 +3692,7 @@
           <w:rFonts w:ascii="Arial" w:hAnsi="Arial" w:cs="Arial"/>
         </w:rPr>
       </w:pPr>
-      <w:bookmarkStart w:id="0" w:name="_Toc440457361"/>
+      <w:bookmarkStart w:id="1" w:name="_Toc440457361"/>
       <w:r>
         <w:rPr>
           <w:rFonts w:ascii="Arial" w:hAnsi="Arial" w:cs="Arial"/>
@@ -3670,7 +3700,7 @@
         <w:lastRenderedPageBreak/>
         <w:t>1. Introduction</w:t>
       </w:r>
-      <w:bookmarkEnd w:id="0"/>
+      <w:bookmarkEnd w:id="1"/>
     </w:p>
     <w:p>
       <w:pPr>
@@ -3679,14 +3709,14 @@
           <w:rFonts w:ascii="Arial" w:hAnsi="Arial" w:cs="Arial"/>
         </w:rPr>
       </w:pPr>
-      <w:bookmarkStart w:id="1" w:name="_Toc440457362"/>
+      <w:bookmarkStart w:id="2" w:name="_Toc440457362"/>
       <w:r>
         <w:rPr>
           <w:rFonts w:ascii="Arial" w:hAnsi="Arial" w:cs="Arial"/>
         </w:rPr>
         <w:t>1.1 Assignment description</w:t>
       </w:r>
-      <w:bookmarkEnd w:id="1"/>
+      <w:bookmarkEnd w:id="2"/>
     </w:p>
     <w:p>
       <w:pPr>
@@ -4026,7 +4056,7 @@
           <w:rFonts w:ascii="Arial" w:hAnsi="Arial" w:cs="Arial"/>
         </w:rPr>
       </w:pPr>
-      <w:bookmarkStart w:id="2" w:name="_Toc440457363"/>
+      <w:bookmarkStart w:id="3" w:name="_Toc440457363"/>
       <w:r>
         <w:rPr>
           <w:rFonts w:ascii="Arial" w:hAnsi="Arial" w:cs="Arial"/>
@@ -4039,7 +4069,7 @@
         </w:rPr>
         <w:t>n</w:t>
       </w:r>
-      <w:bookmarkEnd w:id="2"/>
+      <w:bookmarkEnd w:id="3"/>
     </w:p>
     <w:p>
       <w:pPr>
@@ -4189,14 +4219,14 @@
           <w:rFonts w:ascii="Arial" w:hAnsi="Arial" w:cs="Arial"/>
         </w:rPr>
       </w:pPr>
-      <w:bookmarkStart w:id="3" w:name="_Toc440457364"/>
+      <w:bookmarkStart w:id="4" w:name="_Toc440457364"/>
       <w:r>
         <w:rPr>
           <w:rFonts w:ascii="Arial" w:hAnsi="Arial" w:cs="Arial"/>
         </w:rPr>
         <w:t>1.3 Structure</w:t>
       </w:r>
-      <w:bookmarkEnd w:id="3"/>
+      <w:bookmarkEnd w:id="4"/>
     </w:p>
     <w:p>
       <w:pPr>
@@ -4320,14 +4350,14 @@
           <w:rFonts w:ascii="Arial" w:hAnsi="Arial" w:cs="Arial"/>
         </w:rPr>
       </w:pPr>
-      <w:bookmarkStart w:id="4" w:name="_Toc440457365"/>
+      <w:bookmarkStart w:id="5" w:name="_Toc440457365"/>
       <w:r>
         <w:rPr>
           <w:rFonts w:ascii="Arial" w:hAnsi="Arial" w:cs="Arial"/>
         </w:rPr>
         <w:t>2. Algorithms for the knapsack problem</w:t>
       </w:r>
-      <w:bookmarkEnd w:id="4"/>
+      <w:bookmarkEnd w:id="5"/>
     </w:p>
     <w:p>
       <w:pPr>
@@ -4336,7 +4366,7 @@
           <w:rFonts w:ascii="Arial" w:hAnsi="Arial" w:cs="Arial"/>
         </w:rPr>
       </w:pPr>
-      <w:bookmarkStart w:id="5" w:name="_Toc440457366"/>
+      <w:bookmarkStart w:id="6" w:name="_Toc440457366"/>
       <w:r>
         <w:rPr>
           <w:rFonts w:ascii="Arial" w:hAnsi="Arial" w:cs="Arial"/>
@@ -4355,7 +4385,7 @@
         </w:rPr>
         <w:t>algorithm</w:t>
       </w:r>
-      <w:bookmarkEnd w:id="5"/>
+      <w:bookmarkEnd w:id="6"/>
     </w:p>
     <w:p>
       <w:pPr>
@@ -4689,7 +4719,7 @@
           <w:rFonts w:ascii="Arial" w:hAnsi="Arial" w:cs="Arial"/>
         </w:rPr>
       </w:pPr>
-      <w:bookmarkStart w:id="6" w:name="_Toc440457367"/>
+      <w:bookmarkStart w:id="7" w:name="_Toc440457367"/>
       <w:r>
         <w:rPr>
           <w:rFonts w:ascii="Arial" w:hAnsi="Arial" w:cs="Arial"/>
@@ -4708,7 +4738,7 @@
         </w:rPr>
         <w:t>climbing algorithm</w:t>
       </w:r>
-      <w:bookmarkEnd w:id="6"/>
+      <w:bookmarkEnd w:id="7"/>
     </w:p>
     <w:p>
       <w:pPr>
@@ -5430,14 +5460,14 @@
           <w:rFonts w:ascii="Arial" w:hAnsi="Arial" w:cs="Arial"/>
         </w:rPr>
       </w:pPr>
-      <w:bookmarkStart w:id="7" w:name="_Toc440457368"/>
+      <w:bookmarkStart w:id="8" w:name="_Toc440457368"/>
       <w:r>
         <w:rPr>
           <w:rFonts w:ascii="Arial" w:hAnsi="Arial" w:cs="Arial"/>
         </w:rPr>
         <w:t>2.3 Genetic algorithm</w:t>
       </w:r>
-      <w:bookmarkEnd w:id="7"/>
+      <w:bookmarkEnd w:id="8"/>
     </w:p>
     <w:p>
       <w:pPr>
@@ -5618,14 +5648,14 @@
           <w:rFonts w:ascii="Arial" w:hAnsi="Arial" w:cs="Arial"/>
         </w:rPr>
       </w:pPr>
-      <w:bookmarkStart w:id="8" w:name="_Toc440457369"/>
+      <w:bookmarkStart w:id="9" w:name="_Toc440457369"/>
       <w:r>
         <w:rPr>
           <w:rFonts w:ascii="Arial" w:hAnsi="Arial" w:cs="Arial"/>
         </w:rPr>
         <w:t>3. Assignment results</w:t>
       </w:r>
-      <w:bookmarkEnd w:id="8"/>
+      <w:bookmarkEnd w:id="9"/>
     </w:p>
     <w:p>
       <w:pPr>
@@ -5634,14 +5664,14 @@
           <w:rFonts w:ascii="Arial" w:hAnsi="Arial" w:cs="Arial"/>
         </w:rPr>
       </w:pPr>
-      <w:bookmarkStart w:id="9" w:name="_Toc440457370"/>
+      <w:bookmarkStart w:id="10" w:name="_Toc440457370"/>
       <w:r>
         <w:rPr>
           <w:rFonts w:ascii="Arial" w:hAnsi="Arial" w:cs="Arial"/>
         </w:rPr>
         <w:t>3.1 Using rectangular packages</w:t>
       </w:r>
-      <w:bookmarkEnd w:id="9"/>
+      <w:bookmarkEnd w:id="10"/>
     </w:p>
     <w:p>
       <w:pPr>
@@ -5760,14 +5790,14 @@
           <w:rFonts w:ascii="Arial" w:hAnsi="Arial" w:cs="Arial"/>
         </w:rPr>
       </w:pPr>
-      <w:bookmarkStart w:id="10" w:name="_Toc440457371"/>
+      <w:bookmarkStart w:id="11" w:name="_Toc440457371"/>
       <w:r>
         <w:rPr>
           <w:rFonts w:ascii="Arial" w:hAnsi="Arial" w:cs="Arial"/>
         </w:rPr>
         <w:t>3.2 Using pentomino-shaped packages</w:t>
       </w:r>
-      <w:bookmarkEnd w:id="10"/>
+      <w:bookmarkEnd w:id="11"/>
     </w:p>
     <w:p>
       <w:pPr>
@@ -5820,14 +5850,14 @@
           <w:rFonts w:ascii="Arial" w:hAnsi="Arial" w:cs="Arial"/>
         </w:rPr>
       </w:pPr>
-      <w:bookmarkStart w:id="11" w:name="_Toc440457372"/>
+      <w:bookmarkStart w:id="12" w:name="_Toc440457372"/>
       <w:r>
         <w:rPr>
           <w:rFonts w:ascii="Arial" w:hAnsi="Arial" w:cs="Arial"/>
         </w:rPr>
         <w:t>4. Experiments and results</w:t>
       </w:r>
-      <w:bookmarkEnd w:id="11"/>
+      <w:bookmarkEnd w:id="12"/>
     </w:p>
     <w:p>
       <w:pPr>
@@ -5836,14 +5866,14 @@
           <w:rFonts w:ascii="Arial" w:hAnsi="Arial" w:cs="Arial"/>
         </w:rPr>
       </w:pPr>
-      <w:bookmarkStart w:id="12" w:name="_Toc440457373"/>
+      <w:bookmarkStart w:id="13" w:name="_Toc440457373"/>
       <w:r>
         <w:rPr>
           <w:rFonts w:ascii="Arial" w:hAnsi="Arial" w:cs="Arial"/>
         </w:rPr>
         <w:t>4.1 Principles of evaluation</w:t>
       </w:r>
-      <w:bookmarkEnd w:id="12"/>
+      <w:bookmarkEnd w:id="13"/>
     </w:p>
     <w:p>
       <w:pPr>
@@ -5852,14 +5882,14 @@
           <w:rFonts w:ascii="Arial" w:hAnsi="Arial" w:cs="Arial"/>
         </w:rPr>
       </w:pPr>
-      <w:bookmarkStart w:id="13" w:name="_Toc440457374"/>
+      <w:bookmarkStart w:id="14" w:name="_Toc440457374"/>
       <w:r>
         <w:rPr>
           <w:rFonts w:ascii="Arial" w:hAnsi="Arial" w:cs="Arial"/>
         </w:rPr>
         <w:t>4.1.1 Measures of performance</w:t>
       </w:r>
-      <w:bookmarkEnd w:id="13"/>
+      <w:bookmarkEnd w:id="14"/>
     </w:p>
     <w:p>
       <w:pPr>
@@ -5906,7 +5936,7 @@
           <w:rFonts w:ascii="Arial" w:hAnsi="Arial" w:cs="Arial"/>
         </w:rPr>
       </w:pPr>
-      <w:bookmarkStart w:id="14" w:name="_Toc440457375"/>
+      <w:bookmarkStart w:id="15" w:name="_Toc440457375"/>
       <w:r>
         <w:rPr>
           <w:rFonts w:ascii="Arial" w:hAnsi="Arial" w:cs="Arial"/>
@@ -5919,7 +5949,7 @@
         </w:rPr>
         <w:t xml:space="preserve"> between results</w:t>
       </w:r>
-      <w:bookmarkEnd w:id="14"/>
+      <w:bookmarkEnd w:id="15"/>
     </w:p>
     <w:p>
       <w:pPr>
@@ -6027,7 +6057,7 @@
           <w:rFonts w:ascii="Arial" w:hAnsi="Arial" w:cs="Arial"/>
         </w:rPr>
       </w:pPr>
-      <w:bookmarkStart w:id="15" w:name="_Toc440457376"/>
+      <w:bookmarkStart w:id="16" w:name="_Toc440457376"/>
       <w:r>
         <w:rPr>
           <w:rFonts w:ascii="Arial" w:hAnsi="Arial" w:cs="Arial"/>
@@ -6046,7 +6076,7 @@
         </w:rPr>
         <w:t>niversal factors</w:t>
       </w:r>
-      <w:bookmarkEnd w:id="15"/>
+      <w:bookmarkEnd w:id="16"/>
     </w:p>
     <w:p>
       <w:pPr>
@@ -6055,7 +6085,7 @@
           <w:rFonts w:ascii="Arial" w:hAnsi="Arial" w:cs="Arial"/>
         </w:rPr>
       </w:pPr>
-      <w:bookmarkStart w:id="16" w:name="_Toc440457377"/>
+      <w:bookmarkStart w:id="17" w:name="_Toc440457377"/>
       <w:r>
         <w:rPr>
           <w:rFonts w:ascii="Arial" w:hAnsi="Arial" w:cs="Arial"/>
@@ -6074,7 +6104,7 @@
         </w:rPr>
         <w:t>diversity</w:t>
       </w:r>
-      <w:bookmarkEnd w:id="16"/>
+      <w:bookmarkEnd w:id="17"/>
     </w:p>
     <w:p>
       <w:pPr>
@@ -6108,7 +6138,7 @@
           <w:rFonts w:ascii="Arial" w:hAnsi="Arial" w:cs="Arial"/>
         </w:rPr>
       </w:pPr>
-      <w:bookmarkStart w:id="17" w:name="_Toc440457378"/>
+      <w:bookmarkStart w:id="18" w:name="_Toc440457378"/>
       <w:r>
         <w:rPr>
           <w:rFonts w:ascii="Arial" w:hAnsi="Arial" w:cs="Arial"/>
@@ -6127,7 +6157,7 @@
         </w:rPr>
         <w:t>size</w:t>
       </w:r>
-      <w:bookmarkEnd w:id="17"/>
+      <w:bookmarkEnd w:id="18"/>
     </w:p>
     <w:p>
       <w:pPr>
@@ -6136,14 +6166,14 @@
           <w:rFonts w:ascii="Arial" w:hAnsi="Arial" w:cs="Arial"/>
         </w:rPr>
       </w:pPr>
-      <w:bookmarkStart w:id="18" w:name="_Toc440457379"/>
+      <w:bookmarkStart w:id="19" w:name="_Toc440457379"/>
       <w:r>
         <w:rPr>
           <w:rFonts w:ascii="Arial" w:hAnsi="Arial" w:cs="Arial"/>
         </w:rPr>
         <w:t>4.2.3 Specified and unspecified package numbers</w:t>
       </w:r>
-      <w:bookmarkEnd w:id="18"/>
+      <w:bookmarkEnd w:id="19"/>
     </w:p>
     <w:p/>
     <w:p>
@@ -6153,7 +6183,7 @@
           <w:rFonts w:ascii="Arial" w:hAnsi="Arial" w:cs="Arial"/>
         </w:rPr>
       </w:pPr>
-      <w:bookmarkStart w:id="19" w:name="_Toc440457380"/>
+      <w:bookmarkStart w:id="20" w:name="_Toc440457380"/>
       <w:r>
         <w:rPr>
           <w:rFonts w:ascii="Arial" w:hAnsi="Arial" w:cs="Arial"/>
@@ -6166,7 +6196,7 @@
         </w:rPr>
         <w:t xml:space="preserve"> Greedy algorithm</w:t>
       </w:r>
-      <w:bookmarkEnd w:id="19"/>
+      <w:bookmarkEnd w:id="20"/>
       <w:r>
         <w:rPr>
           <w:rFonts w:ascii="Arial" w:hAnsi="Arial" w:cs="Arial"/>
@@ -6181,7 +6211,7 @@
           <w:rFonts w:ascii="Arial" w:hAnsi="Arial" w:cs="Arial"/>
         </w:rPr>
       </w:pPr>
-      <w:bookmarkStart w:id="20" w:name="_Toc440457381"/>
+      <w:bookmarkStart w:id="21" w:name="_Toc440457381"/>
       <w:r>
         <w:rPr>
           <w:rFonts w:ascii="Arial" w:hAnsi="Arial" w:cs="Arial"/>
@@ -6200,7 +6230,7 @@
         </w:rPr>
         <w:t>.1 Different methods of selection order</w:t>
       </w:r>
-      <w:bookmarkEnd w:id="20"/>
+      <w:bookmarkEnd w:id="21"/>
     </w:p>
     <w:p>
       <w:pPr>
@@ -6785,7 +6815,7 @@
           <w:rFonts w:ascii="Arial" w:hAnsi="Arial" w:cs="Arial"/>
         </w:rPr>
       </w:pPr>
-      <w:bookmarkStart w:id="21" w:name="_Toc440457382"/>
+      <w:bookmarkStart w:id="22" w:name="_Toc440457382"/>
       <w:r>
         <w:rPr>
           <w:rFonts w:ascii="Arial" w:hAnsi="Arial" w:cs="Arial"/>
@@ -6804,7 +6834,7 @@
         </w:rPr>
         <w:t>.2 Rotation</w:t>
       </w:r>
-      <w:bookmarkEnd w:id="21"/>
+      <w:bookmarkEnd w:id="22"/>
       <w:r>
         <w:rPr>
           <w:rFonts w:ascii="Arial" w:hAnsi="Arial" w:cs="Arial"/>
@@ -6819,7 +6849,7 @@
           <w:rFonts w:ascii="Arial" w:hAnsi="Arial" w:cs="Arial"/>
         </w:rPr>
       </w:pPr>
-      <w:bookmarkStart w:id="22" w:name="_Toc440457383"/>
+      <w:bookmarkStart w:id="23" w:name="_Toc440457383"/>
       <w:r>
         <w:rPr>
           <w:rFonts w:ascii="Arial" w:hAnsi="Arial" w:cs="Arial"/>
@@ -6844,7 +6874,7 @@
         </w:rPr>
         <w:t>Finding and filling empty space</w:t>
       </w:r>
-      <w:bookmarkEnd w:id="22"/>
+      <w:bookmarkEnd w:id="23"/>
     </w:p>
     <w:p>
       <w:pPr>
@@ -6866,7 +6896,7 @@
           <w:rFonts w:ascii="Arial" w:hAnsi="Arial" w:cs="Arial"/>
         </w:rPr>
       </w:pPr>
-      <w:bookmarkStart w:id="23" w:name="_Toc440457384"/>
+      <w:bookmarkStart w:id="24" w:name="_Toc440457384"/>
       <w:r>
         <w:rPr>
           <w:rFonts w:ascii="Arial" w:hAnsi="Arial" w:cs="Arial"/>
@@ -6897,7 +6927,7 @@
         </w:rPr>
         <w:t>climbing algorithm</w:t>
       </w:r>
-      <w:bookmarkEnd w:id="23"/>
+      <w:bookmarkEnd w:id="24"/>
     </w:p>
     <w:p>
       <w:pPr>
@@ -6906,7 +6936,7 @@
           <w:rFonts w:ascii="Arial" w:hAnsi="Arial" w:cs="Arial"/>
         </w:rPr>
       </w:pPr>
-      <w:bookmarkStart w:id="24" w:name="_Toc440457385"/>
+      <w:bookmarkStart w:id="25" w:name="_Toc440457385"/>
       <w:r>
         <w:rPr>
           <w:rFonts w:ascii="Arial" w:hAnsi="Arial" w:cs="Arial"/>
@@ -6925,12 +6955,9 @@
         </w:rPr>
         <w:t>.1 Varying neighbourhoods</w:t>
       </w:r>
-      <w:bookmarkEnd w:id="24"/>
-    </w:p>
-    <w:p>
-      <w:bookmarkStart w:id="25" w:name="_GoBack"/>
       <w:bookmarkEnd w:id="25"/>
     </w:p>
+    <w:p/>
     <w:p>
       <w:pPr>
         <w:pStyle w:val="berschrift2"/>
@@ -7420,7 +7447,7 @@
             <w:noProof/>
             <w:lang w:val="de-DE"/>
           </w:rPr>
-          <w:t>4</w:t>
+          <w:t>2</w:t>
         </w:r>
         <w:r>
           <w:fldChar w:fldCharType="end"/>
@@ -7462,6 +7489,7 @@
         <w:docPartUnique/>
       </w:docPartObj>
     </w:sdtPr>
+    <w:sdtEndPr/>
     <w:sdtContent>
       <w:p>
         <w:pPr>
@@ -8948,7 +8976,7 @@
 </file>
 
 <file path=customXml/itemProps1.xml><?xml version="1.0" encoding="utf-8"?>
-<ds:datastoreItem xmlns:ds="http://schemas.openxmlformats.org/officeDocument/2006/customXml" ds:itemID="{E7D6B8FD-7A48-472A-AE0F-EBE4DA2AC936}">
+<ds:datastoreItem xmlns:ds="http://schemas.openxmlformats.org/officeDocument/2006/customXml" ds:itemID="{D8F71063-9E1F-4E7B-B886-FD77719F459C}">
   <ds:schemaRefs>
     <ds:schemaRef ds:uri="http://schemas.openxmlformats.org/officeDocument/2006/bibliography"/>
   </ds:schemaRefs>

</xml_diff>

<commit_message>
New package class for Greedy algorithm
</commit_message>
<xml_diff>
--- a/Report, presentation and related stuff/Project Report.docx
+++ b/Report, presentation and related stuff/Project Report.docx
@@ -88,8 +88,6 @@
         </w:rPr>
         <w:t>Insight into the three-dimensional knapsack problem</w:t>
       </w:r>
-      <w:bookmarkStart w:id="0" w:name="_GoBack"/>
-      <w:bookmarkEnd w:id="0"/>
       <w:r>
         <w:rPr>
           <w:rFonts w:ascii="Arial" w:eastAsiaTheme="minorHAnsi" w:hAnsi="Arial" w:cs="Arial"/>
@@ -2206,7 +2204,17 @@
                 <w:rFonts w:ascii="Arial" w:hAnsi="Arial" w:cs="Arial"/>
                 <w:noProof/>
               </w:rPr>
-              <w:t>4.2.2 Package and container size</w:t>
+              <w:t>4.2.2 Package and container si</w:t>
+            </w:r>
+            <w:bookmarkStart w:id="0" w:name="_GoBack"/>
+            <w:bookmarkEnd w:id="0"/>
+            <w:r>
+              <w:rPr>
+                <w:rStyle w:val="Hyperlink"/>
+                <w:rFonts w:ascii="Arial" w:hAnsi="Arial" w:cs="Arial"/>
+                <w:noProof/>
+              </w:rPr>
+              <w:t>ze</w:t>
             </w:r>
             <w:r>
               <w:rPr>
@@ -4608,7 +4616,7 @@
         <w:rPr>
           <w:rFonts w:ascii="Arial" w:hAnsi="Arial" w:cs="Arial"/>
           <w:noProof/>
-          <w:lang w:eastAsia="en-GB"/>
+          <w:lang w:val="de-DE" w:eastAsia="de-DE"/>
         </w:rPr>
         <w:lastRenderedPageBreak/>
         <w:drawing>
@@ -8976,7 +8984,7 @@
 </file>
 
 <file path=customXml/itemProps1.xml><?xml version="1.0" encoding="utf-8"?>
-<ds:datastoreItem xmlns:ds="http://schemas.openxmlformats.org/officeDocument/2006/customXml" ds:itemID="{D8F71063-9E1F-4E7B-B886-FD77719F459C}">
+<ds:datastoreItem xmlns:ds="http://schemas.openxmlformats.org/officeDocument/2006/customXml" ds:itemID="{1D0D6E68-FF06-4216-9733-D67EACF9877D}">
   <ds:schemaRefs>
     <ds:schemaRef ds:uri="http://schemas.openxmlformats.org/officeDocument/2006/bibliography"/>
   </ds:schemaRefs>

</xml_diff>

<commit_message>
New CargoSpace for hill climbing algorithm
</commit_message>
<xml_diff>
--- a/Report, presentation and related stuff/Project Report.docx
+++ b/Report, presentation and related stuff/Project Report.docx
@@ -283,86 +283,120 @@
           <w:b/>
           <w:sz w:val="24"/>
         </w:rPr>
-        <w:t>Group members:</w:t>
-      </w:r>
-      <w:r>
-        <w:rPr>
-          <w:rFonts w:ascii="Arial" w:hAnsi="Arial" w:cs="Arial"/>
-          <w:sz w:val="24"/>
-        </w:rPr>
-        <w:br/>
-        <w:t>Adam Eljasiak</w:t>
-      </w:r>
-      <w:r>
-        <w:rPr>
-          <w:rFonts w:ascii="Arial" w:hAnsi="Arial" w:cs="Arial"/>
-          <w:sz w:val="24"/>
-        </w:rPr>
-        <w:br/>
-        <w:t>Nicola Gheza</w:t>
-      </w:r>
-      <w:r>
-        <w:rPr>
-          <w:rFonts w:ascii="Arial" w:hAnsi="Arial" w:cs="Arial"/>
-          <w:sz w:val="24"/>
-        </w:rPr>
-        <w:br/>
-        <w:t>Daniel Kaestner</w:t>
-      </w:r>
-      <w:r>
-        <w:rPr>
-          <w:rFonts w:ascii="Arial" w:hAnsi="Arial" w:cs="Arial"/>
-          <w:sz w:val="24"/>
-        </w:rPr>
-        <w:br/>
-        <w:t>Raffaele Piccini</w:t>
-      </w:r>
-      <w:r>
-        <w:rPr>
-          <w:rFonts w:ascii="Arial" w:hAnsi="Arial" w:cs="Arial"/>
-          <w:sz w:val="24"/>
-        </w:rPr>
-        <w:br/>
-        <w:t>Henri Viigimäe</w:t>
-      </w:r>
-      <w:r>
-        <w:rPr>
-          <w:rFonts w:ascii="Arial" w:hAnsi="Arial" w:cs="Arial"/>
-          <w:sz w:val="24"/>
-        </w:rPr>
-        <w:br/>
-        <w:t>Simon Wengeler</w:t>
-      </w:r>
-      <w:r>
-        <w:rPr>
-          <w:rFonts w:ascii="Arial" w:hAnsi="Arial" w:cs="Arial"/>
-          <w:sz w:val="24"/>
-        </w:rPr>
-        <w:br/>
-      </w:r>
-      <w:r>
-        <w:rPr>
-          <w:rFonts w:ascii="Arial" w:hAnsi="Arial" w:cs="Arial"/>
-          <w:sz w:val="24"/>
-        </w:rPr>
-        <w:br/>
-      </w:r>
+        <w:t>Group members</w:t>
+      </w:r>
+      <w:proofErr w:type="gramStart"/>
       <w:r>
         <w:rPr>
           <w:rFonts w:ascii="Arial" w:hAnsi="Arial" w:cs="Arial"/>
           <w:b/>
           <w:sz w:val="24"/>
         </w:rPr>
-        <w:t>Project coordinator:</w:t>
-      </w:r>
+        <w:t>:</w:t>
+      </w:r>
+      <w:proofErr w:type="gramEnd"/>
       <w:r>
         <w:rPr>
           <w:rFonts w:ascii="Arial" w:hAnsi="Arial" w:cs="Arial"/>
           <w:sz w:val="24"/>
         </w:rPr>
         <w:br/>
-        <w:t>Jan Paredis</w:t>
-      </w:r>
+        <w:t xml:space="preserve">Adam </w:t>
+      </w:r>
+      <w:proofErr w:type="spellStart"/>
+      <w:r>
+        <w:rPr>
+          <w:rFonts w:ascii="Arial" w:hAnsi="Arial" w:cs="Arial"/>
+          <w:sz w:val="24"/>
+        </w:rPr>
+        <w:t>Eljasiak</w:t>
+      </w:r>
+      <w:proofErr w:type="spellEnd"/>
+      <w:r>
+        <w:rPr>
+          <w:rFonts w:ascii="Arial" w:hAnsi="Arial" w:cs="Arial"/>
+          <w:sz w:val="24"/>
+        </w:rPr>
+        <w:br/>
+        <w:t xml:space="preserve">Nicola </w:t>
+      </w:r>
+      <w:proofErr w:type="spellStart"/>
+      <w:r>
+        <w:rPr>
+          <w:rFonts w:ascii="Arial" w:hAnsi="Arial" w:cs="Arial"/>
+          <w:sz w:val="24"/>
+        </w:rPr>
+        <w:t>Gheza</w:t>
+      </w:r>
+      <w:proofErr w:type="spellEnd"/>
+      <w:r>
+        <w:rPr>
+          <w:rFonts w:ascii="Arial" w:hAnsi="Arial" w:cs="Arial"/>
+          <w:sz w:val="24"/>
+        </w:rPr>
+        <w:br/>
+        <w:t xml:space="preserve">Daniel </w:t>
+      </w:r>
+      <w:proofErr w:type="spellStart"/>
+      <w:r>
+        <w:rPr>
+          <w:rFonts w:ascii="Arial" w:hAnsi="Arial" w:cs="Arial"/>
+          <w:sz w:val="24"/>
+        </w:rPr>
+        <w:t>Kaestner</w:t>
+      </w:r>
+      <w:proofErr w:type="spellEnd"/>
+      <w:r>
+        <w:rPr>
+          <w:rFonts w:ascii="Arial" w:hAnsi="Arial" w:cs="Arial"/>
+          <w:sz w:val="24"/>
+        </w:rPr>
+        <w:br/>
+        <w:t xml:space="preserve">Raffaele </w:t>
+      </w:r>
+      <w:proofErr w:type="spellStart"/>
+      <w:r>
+        <w:rPr>
+          <w:rFonts w:ascii="Arial" w:hAnsi="Arial" w:cs="Arial"/>
+          <w:sz w:val="24"/>
+        </w:rPr>
+        <w:t>Piccini</w:t>
+      </w:r>
+      <w:proofErr w:type="spellEnd"/>
+      <w:r>
+        <w:rPr>
+          <w:rFonts w:ascii="Arial" w:hAnsi="Arial" w:cs="Arial"/>
+          <w:sz w:val="24"/>
+        </w:rPr>
+        <w:br/>
+        <w:t xml:space="preserve">Henri </w:t>
+      </w:r>
+      <w:proofErr w:type="spellStart"/>
+      <w:r>
+        <w:rPr>
+          <w:rFonts w:ascii="Arial" w:hAnsi="Arial" w:cs="Arial"/>
+          <w:sz w:val="24"/>
+        </w:rPr>
+        <w:t>Viigimäe</w:t>
+      </w:r>
+      <w:proofErr w:type="spellEnd"/>
+      <w:r>
+        <w:rPr>
+          <w:rFonts w:ascii="Arial" w:hAnsi="Arial" w:cs="Arial"/>
+          <w:sz w:val="24"/>
+        </w:rPr>
+        <w:br/>
+        <w:t xml:space="preserve">Simon </w:t>
+      </w:r>
+      <w:proofErr w:type="spellStart"/>
+      <w:r>
+        <w:rPr>
+          <w:rFonts w:ascii="Arial" w:hAnsi="Arial" w:cs="Arial"/>
+          <w:sz w:val="24"/>
+        </w:rPr>
+        <w:t>Wengeler</w:t>
+      </w:r>
+      <w:proofErr w:type="spellEnd"/>
       <w:r>
         <w:rPr>
           <w:rFonts w:ascii="Arial" w:hAnsi="Arial" w:cs="Arial"/>
@@ -383,6 +417,45 @@
           <w:b/>
           <w:sz w:val="24"/>
         </w:rPr>
+        <w:t>Project coordinator:</w:t>
+      </w:r>
+      <w:r>
+        <w:rPr>
+          <w:rFonts w:ascii="Arial" w:hAnsi="Arial" w:cs="Arial"/>
+          <w:sz w:val="24"/>
+        </w:rPr>
+        <w:br/>
+        <w:t xml:space="preserve">Jan </w:t>
+      </w:r>
+      <w:proofErr w:type="spellStart"/>
+      <w:r>
+        <w:rPr>
+          <w:rFonts w:ascii="Arial" w:hAnsi="Arial" w:cs="Arial"/>
+          <w:sz w:val="24"/>
+        </w:rPr>
+        <w:t>Paredis</w:t>
+      </w:r>
+      <w:proofErr w:type="spellEnd"/>
+      <w:r>
+        <w:rPr>
+          <w:rFonts w:ascii="Arial" w:hAnsi="Arial" w:cs="Arial"/>
+          <w:sz w:val="24"/>
+        </w:rPr>
+        <w:br/>
+      </w:r>
+      <w:r>
+        <w:rPr>
+          <w:rFonts w:ascii="Arial" w:hAnsi="Arial" w:cs="Arial"/>
+          <w:sz w:val="24"/>
+        </w:rPr>
+        <w:br/>
+      </w:r>
+      <w:r>
+        <w:rPr>
+          <w:rFonts w:ascii="Arial" w:hAnsi="Arial" w:cs="Arial"/>
+          <w:b/>
+          <w:sz w:val="24"/>
+        </w:rPr>
         <w:t>Project examiners:</w:t>
       </w:r>
       <w:r>
@@ -391,15 +464,39 @@
           <w:sz w:val="24"/>
         </w:rPr>
         <w:br/>
-        <w:t>Pietro Bonizzi</w:t>
-      </w:r>
+        <w:t xml:space="preserve">Pietro </w:t>
+      </w:r>
+      <w:proofErr w:type="spellStart"/>
       <w:r>
         <w:rPr>
           <w:rFonts w:ascii="Arial" w:hAnsi="Arial" w:cs="Arial"/>
           <w:sz w:val="24"/>
         </w:rPr>
+        <w:t>Bonizzi</w:t>
+      </w:r>
+      <w:proofErr w:type="spellEnd"/>
+      <w:r>
+        <w:rPr>
+          <w:rFonts w:ascii="Arial" w:hAnsi="Arial" w:cs="Arial"/>
+          <w:sz w:val="24"/>
+        </w:rPr>
         <w:br/>
-        <w:t>Evgueni Smirnov</w:t>
+      </w:r>
+      <w:proofErr w:type="spellStart"/>
+      <w:r>
+        <w:rPr>
+          <w:rFonts w:ascii="Arial" w:hAnsi="Arial" w:cs="Arial"/>
+          <w:sz w:val="24"/>
+        </w:rPr>
+        <w:t>Evgueni</w:t>
+      </w:r>
+      <w:proofErr w:type="spellEnd"/>
+      <w:r>
+        <w:rPr>
+          <w:rFonts w:ascii="Arial" w:hAnsi="Arial" w:cs="Arial"/>
+          <w:sz w:val="24"/>
+        </w:rPr>
+        <w:t xml:space="preserve"> Smirnov</w:t>
       </w:r>
     </w:p>
     <w:p>
@@ -2204,17 +2301,7 @@
                 <w:rFonts w:ascii="Arial" w:hAnsi="Arial" w:cs="Arial"/>
                 <w:noProof/>
               </w:rPr>
-              <w:t>4.2.2 Package and container si</w:t>
-            </w:r>
-            <w:bookmarkStart w:id="0" w:name="_GoBack"/>
-            <w:bookmarkEnd w:id="0"/>
-            <w:r>
-              <w:rPr>
-                <w:rStyle w:val="Hyperlink"/>
-                <w:rFonts w:ascii="Arial" w:hAnsi="Arial" w:cs="Arial"/>
-                <w:noProof/>
-              </w:rPr>
-              <w:t>ze</w:t>
+              <w:t>4.2.2 Package and container size</w:t>
             </w:r>
             <w:r>
               <w:rPr>
@@ -3700,7 +3787,7 @@
           <w:rFonts w:ascii="Arial" w:hAnsi="Arial" w:cs="Arial"/>
         </w:rPr>
       </w:pPr>
-      <w:bookmarkStart w:id="1" w:name="_Toc440457361"/>
+      <w:bookmarkStart w:id="0" w:name="_Toc440457361"/>
       <w:r>
         <w:rPr>
           <w:rFonts w:ascii="Arial" w:hAnsi="Arial" w:cs="Arial"/>
@@ -3708,23 +3795,23 @@
         <w:lastRenderedPageBreak/>
         <w:t>1. Introduction</w:t>
       </w:r>
+      <w:bookmarkEnd w:id="0"/>
+    </w:p>
+    <w:p>
+      <w:pPr>
+        <w:pStyle w:val="berschrift2"/>
+        <w:rPr>
+          <w:rFonts w:ascii="Arial" w:hAnsi="Arial" w:cs="Arial"/>
+        </w:rPr>
+      </w:pPr>
+      <w:bookmarkStart w:id="1" w:name="_Toc440457362"/>
+      <w:r>
+        <w:rPr>
+          <w:rFonts w:ascii="Arial" w:hAnsi="Arial" w:cs="Arial"/>
+        </w:rPr>
+        <w:t>1.1 Assignment description</w:t>
+      </w:r>
       <w:bookmarkEnd w:id="1"/>
-    </w:p>
-    <w:p>
-      <w:pPr>
-        <w:pStyle w:val="berschrift2"/>
-        <w:rPr>
-          <w:rFonts w:ascii="Arial" w:hAnsi="Arial" w:cs="Arial"/>
-        </w:rPr>
-      </w:pPr>
-      <w:bookmarkStart w:id="2" w:name="_Toc440457362"/>
-      <w:r>
-        <w:rPr>
-          <w:rFonts w:ascii="Arial" w:hAnsi="Arial" w:cs="Arial"/>
-        </w:rPr>
-        <w:t>1.1 Assignment description</w:t>
-      </w:r>
-      <w:bookmarkEnd w:id="2"/>
     </w:p>
     <w:p>
       <w:pPr>
@@ -3819,7 +3906,14 @@
           <w:rFonts w:ascii="Arial" w:hAnsi="Arial" w:cs="Arial"/>
         </w:rPr>
         <w:br/>
-        <w:t>A parcel of a given type also has a certain value, denoted by v</w:t>
+        <w:t xml:space="preserve">A parcel of a given type also has a certain value, denoted by </w:t>
+      </w:r>
+      <w:proofErr w:type="spellStart"/>
+      <w:r>
+        <w:rPr>
+          <w:rFonts w:ascii="Arial" w:hAnsi="Arial" w:cs="Arial"/>
+        </w:rPr>
+        <w:t>v</w:t>
       </w:r>
       <w:r>
         <w:rPr>
@@ -3828,11 +3922,19 @@
         </w:rPr>
         <w:t>A</w:t>
       </w:r>
-      <w:r>
-        <w:rPr>
-          <w:rFonts w:ascii="Arial" w:hAnsi="Arial" w:cs="Arial"/>
-        </w:rPr>
-        <w:t>, v</w:t>
+      <w:proofErr w:type="spellEnd"/>
+      <w:r>
+        <w:rPr>
+          <w:rFonts w:ascii="Arial" w:hAnsi="Arial" w:cs="Arial"/>
+        </w:rPr>
+        <w:t xml:space="preserve">, </w:t>
+      </w:r>
+      <w:proofErr w:type="spellStart"/>
+      <w:r>
+        <w:rPr>
+          <w:rFonts w:ascii="Arial" w:hAnsi="Arial" w:cs="Arial"/>
+        </w:rPr>
+        <w:t>v</w:t>
       </w:r>
       <w:r>
         <w:rPr>
@@ -3841,11 +3943,19 @@
         </w:rPr>
         <w:t>B</w:t>
       </w:r>
-      <w:r>
-        <w:rPr>
-          <w:rFonts w:ascii="Arial" w:hAnsi="Arial" w:cs="Arial"/>
-        </w:rPr>
-        <w:t xml:space="preserve"> and v</w:t>
+      <w:proofErr w:type="spellEnd"/>
+      <w:r>
+        <w:rPr>
+          <w:rFonts w:ascii="Arial" w:hAnsi="Arial" w:cs="Arial"/>
+        </w:rPr>
+        <w:t xml:space="preserve"> and </w:t>
+      </w:r>
+      <w:proofErr w:type="spellStart"/>
+      <w:r>
+        <w:rPr>
+          <w:rFonts w:ascii="Arial" w:hAnsi="Arial" w:cs="Arial"/>
+        </w:rPr>
+        <w:t>v</w:t>
       </w:r>
       <w:r>
         <w:rPr>
@@ -3854,6 +3964,7 @@
         </w:rPr>
         <w:t>C</w:t>
       </w:r>
+      <w:proofErr w:type="spellEnd"/>
       <w:r>
         <w:rPr>
           <w:rFonts w:ascii="Arial" w:hAnsi="Arial" w:cs="Arial"/>
@@ -3999,7 +4110,21 @@
         <w:rPr>
           <w:rFonts w:ascii="Arial" w:hAnsi="Arial" w:cs="Arial"/>
         </w:rPr>
-        <w:t>, where each of these pentominoes consists of 5 cubes of size 0.5 x 0.5 x 0.5. For those assumptions the following questions were posed:</w:t>
+        <w:t xml:space="preserve">, where each of these </w:t>
+      </w:r>
+      <w:proofErr w:type="spellStart"/>
+      <w:r>
+        <w:rPr>
+          <w:rFonts w:ascii="Arial" w:hAnsi="Arial" w:cs="Arial"/>
+        </w:rPr>
+        <w:t>pentominoes</w:t>
+      </w:r>
+      <w:proofErr w:type="spellEnd"/>
+      <w:r>
+        <w:rPr>
+          <w:rFonts w:ascii="Arial" w:hAnsi="Arial" w:cs="Arial"/>
+        </w:rPr>
+        <w:t xml:space="preserve"> consists of 5 cubes of size 0.5 x 0.5 x 0.5. For those assumptions the following questions were posed:</w:t>
       </w:r>
     </w:p>
     <w:p>
@@ -4064,7 +4189,7 @@
           <w:rFonts w:ascii="Arial" w:hAnsi="Arial" w:cs="Arial"/>
         </w:rPr>
       </w:pPr>
-      <w:bookmarkStart w:id="3" w:name="_Toc440457363"/>
+      <w:bookmarkStart w:id="2" w:name="_Toc440457363"/>
       <w:r>
         <w:rPr>
           <w:rFonts w:ascii="Arial" w:hAnsi="Arial" w:cs="Arial"/>
@@ -4077,7 +4202,7 @@
         </w:rPr>
         <w:t>n</w:t>
       </w:r>
-      <w:bookmarkEnd w:id="3"/>
+      <w:bookmarkEnd w:id="2"/>
     </w:p>
     <w:p>
       <w:pPr>
@@ -4227,185 +4352,199 @@
           <w:rFonts w:ascii="Arial" w:hAnsi="Arial" w:cs="Arial"/>
         </w:rPr>
       </w:pPr>
-      <w:bookmarkStart w:id="4" w:name="_Toc440457364"/>
+      <w:bookmarkStart w:id="3" w:name="_Toc440457364"/>
       <w:r>
         <w:rPr>
           <w:rFonts w:ascii="Arial" w:hAnsi="Arial" w:cs="Arial"/>
         </w:rPr>
         <w:t>1.3 Structure</w:t>
       </w:r>
+      <w:bookmarkEnd w:id="3"/>
+    </w:p>
+    <w:p>
+      <w:pPr>
+        <w:rPr>
+          <w:rFonts w:ascii="Arial" w:hAnsi="Arial" w:cs="Arial"/>
+        </w:rPr>
+      </w:pPr>
+      <w:r>
+        <w:rPr>
+          <w:rFonts w:ascii="Arial" w:hAnsi="Arial" w:cs="Arial"/>
+        </w:rPr>
+        <w:t xml:space="preserve">Chapter 2 of the report describes the three algorithmic approaches to solve the assigned problem </w:t>
+      </w:r>
+      <w:r>
+        <w:rPr>
+          <w:rFonts w:ascii="Arial" w:hAnsi="Arial" w:cs="Arial"/>
+        </w:rPr>
+        <w:t>(a greedy approximation</w:t>
+      </w:r>
+      <w:r>
+        <w:rPr>
+          <w:rFonts w:ascii="Arial" w:hAnsi="Arial" w:cs="Arial"/>
+        </w:rPr>
+        <w:t xml:space="preserve"> algorithm, a hill climbing and a genetic algorithm) </w:t>
+      </w:r>
+      <w:r>
+        <w:rPr>
+          <w:rFonts w:ascii="Arial" w:hAnsi="Arial" w:cs="Arial"/>
+        </w:rPr>
+        <w:t>as well as some aspects of their implementation in the application that was the result of this project. Chapter 3 gives concise answers to the four individual questions posed by the project assignment (</w:t>
+      </w:r>
+      <w:r>
+        <w:rPr>
+          <w:rFonts w:ascii="Arial" w:hAnsi="Arial" w:cs="Arial"/>
+        </w:rPr>
+        <w:t>see</w:t>
+      </w:r>
+      <w:r>
+        <w:rPr>
+          <w:rFonts w:ascii="Arial" w:hAnsi="Arial" w:cs="Arial"/>
+        </w:rPr>
+        <w:t xml:space="preserve"> 1.1)</w:t>
+      </w:r>
+      <w:r>
+        <w:rPr>
+          <w:rFonts w:ascii="Arial" w:hAnsi="Arial" w:cs="Arial"/>
+        </w:rPr>
+        <w:t xml:space="preserve"> without going into a lot of detail regarding the implication of the results. In chapter 4</w:t>
+      </w:r>
+      <w:r>
+        <w:rPr>
+          <w:rFonts w:ascii="Arial" w:hAnsi="Arial" w:cs="Arial"/>
+        </w:rPr>
+        <w:t xml:space="preserve"> several experiments </w:t>
+      </w:r>
+      <w:r>
+        <w:rPr>
+          <w:rFonts w:ascii="Arial" w:hAnsi="Arial" w:cs="Arial"/>
+        </w:rPr>
+        <w:t xml:space="preserve">are described </w:t>
+      </w:r>
+      <w:r>
+        <w:rPr>
+          <w:rFonts w:ascii="Arial" w:hAnsi="Arial" w:cs="Arial"/>
+        </w:rPr>
+        <w:t xml:space="preserve">in which certain parameters crucial for the performance of the three chosen algorithms </w:t>
+      </w:r>
+      <w:r>
+        <w:rPr>
+          <w:rFonts w:ascii="Arial" w:hAnsi="Arial" w:cs="Arial"/>
+        </w:rPr>
+        <w:t>are varied</w:t>
+      </w:r>
+      <w:r>
+        <w:rPr>
+          <w:rFonts w:ascii="Arial" w:hAnsi="Arial" w:cs="Arial"/>
+        </w:rPr>
+        <w:t xml:space="preserve">, including their results. The first part of the chapter deals with the variation of aspects of the problem that are applicable to all algorithms, the later parts describe </w:t>
+      </w:r>
+      <w:r>
+        <w:rPr>
+          <w:rFonts w:ascii="Arial" w:hAnsi="Arial" w:cs="Arial"/>
+        </w:rPr>
+        <w:t>experiments on individual aspects of each algorithm.</w:t>
+      </w:r>
+      <w:r>
+        <w:rPr>
+          <w:rFonts w:ascii="Arial" w:hAnsi="Arial" w:cs="Arial"/>
+        </w:rPr>
+        <w:t xml:space="preserve"> Lastly, in chapter 5, conclusions </w:t>
+      </w:r>
+      <w:r>
+        <w:rPr>
+          <w:rFonts w:ascii="Arial" w:hAnsi="Arial" w:cs="Arial"/>
+        </w:rPr>
+        <w:t xml:space="preserve">are drawn </w:t>
+      </w:r>
+      <w:r>
+        <w:rPr>
+          <w:rFonts w:ascii="Arial" w:hAnsi="Arial" w:cs="Arial"/>
+        </w:rPr>
+        <w:t xml:space="preserve">from the previously described </w:t>
+      </w:r>
+      <w:r>
+        <w:rPr>
+          <w:rFonts w:ascii="Arial" w:hAnsi="Arial" w:cs="Arial"/>
+        </w:rPr>
+        <w:t>results of the experiments.</w:t>
+      </w:r>
+      <w:r>
+        <w:rPr>
+          <w:rFonts w:ascii="Arial" w:hAnsi="Arial" w:cs="Arial"/>
+        </w:rPr>
+        <w:t xml:space="preserve"> </w:t>
+      </w:r>
+    </w:p>
+    <w:p>
+      <w:pPr>
+        <w:pStyle w:val="berschrift1"/>
+        <w:rPr>
+          <w:rFonts w:ascii="Arial" w:hAnsi="Arial" w:cs="Arial"/>
+        </w:rPr>
+      </w:pPr>
+      <w:bookmarkStart w:id="4" w:name="_Toc440457365"/>
+      <w:r>
+        <w:rPr>
+          <w:rFonts w:ascii="Arial" w:hAnsi="Arial" w:cs="Arial"/>
+        </w:rPr>
+        <w:t>2. Algorithms for the knapsack problem</w:t>
+      </w:r>
       <w:bookmarkEnd w:id="4"/>
     </w:p>
     <w:p>
       <w:pPr>
-        <w:rPr>
-          <w:rFonts w:ascii="Arial" w:hAnsi="Arial" w:cs="Arial"/>
-        </w:rPr>
-      </w:pPr>
-      <w:r>
-        <w:rPr>
-          <w:rFonts w:ascii="Arial" w:hAnsi="Arial" w:cs="Arial"/>
-        </w:rPr>
-        <w:t xml:space="preserve">Chapter 2 of the report describes the three algorithmic approaches to solve the assigned problem </w:t>
-      </w:r>
-      <w:r>
-        <w:rPr>
-          <w:rFonts w:ascii="Arial" w:hAnsi="Arial" w:cs="Arial"/>
-        </w:rPr>
-        <w:t>(a greedy approximation</w:t>
-      </w:r>
-      <w:r>
-        <w:rPr>
-          <w:rFonts w:ascii="Arial" w:hAnsi="Arial" w:cs="Arial"/>
-        </w:rPr>
-        <w:t xml:space="preserve"> algorithm, a hill climbing and a genetic algorithm) </w:t>
-      </w:r>
-      <w:r>
-        <w:rPr>
-          <w:rFonts w:ascii="Arial" w:hAnsi="Arial" w:cs="Arial"/>
-        </w:rPr>
-        <w:t>as well as some aspects of their implementation in the application that was the result of this project. Chapter 3 gives concise answers to the four individual questions posed by the project assignment (</w:t>
-      </w:r>
-      <w:r>
-        <w:rPr>
-          <w:rFonts w:ascii="Arial" w:hAnsi="Arial" w:cs="Arial"/>
-        </w:rPr>
-        <w:t>see</w:t>
-      </w:r>
-      <w:r>
-        <w:rPr>
-          <w:rFonts w:ascii="Arial" w:hAnsi="Arial" w:cs="Arial"/>
-        </w:rPr>
-        <w:t xml:space="preserve"> 1.1)</w:t>
-      </w:r>
-      <w:r>
-        <w:rPr>
-          <w:rFonts w:ascii="Arial" w:hAnsi="Arial" w:cs="Arial"/>
-        </w:rPr>
-        <w:t xml:space="preserve"> without going into a lot of detail regarding the implication of the results. In chapter 4</w:t>
-      </w:r>
-      <w:r>
-        <w:rPr>
-          <w:rFonts w:ascii="Arial" w:hAnsi="Arial" w:cs="Arial"/>
-        </w:rPr>
-        <w:t xml:space="preserve"> several experiments </w:t>
-      </w:r>
-      <w:r>
-        <w:rPr>
-          <w:rFonts w:ascii="Arial" w:hAnsi="Arial" w:cs="Arial"/>
-        </w:rPr>
-        <w:t xml:space="preserve">are described </w:t>
-      </w:r>
-      <w:r>
-        <w:rPr>
-          <w:rFonts w:ascii="Arial" w:hAnsi="Arial" w:cs="Arial"/>
-        </w:rPr>
-        <w:t xml:space="preserve">in which certain parameters crucial for the performance of the three chosen algorithms </w:t>
-      </w:r>
-      <w:r>
-        <w:rPr>
-          <w:rFonts w:ascii="Arial" w:hAnsi="Arial" w:cs="Arial"/>
-        </w:rPr>
-        <w:t>are varied</w:t>
-      </w:r>
-      <w:r>
-        <w:rPr>
-          <w:rFonts w:ascii="Arial" w:hAnsi="Arial" w:cs="Arial"/>
-        </w:rPr>
-        <w:t xml:space="preserve">, including their results. The first part of the chapter deals with the variation of aspects of the problem that are applicable to all algorithms, the later parts describe </w:t>
-      </w:r>
-      <w:r>
-        <w:rPr>
-          <w:rFonts w:ascii="Arial" w:hAnsi="Arial" w:cs="Arial"/>
-        </w:rPr>
-        <w:t>experiments on individual aspects of each algorithm.</w:t>
-      </w:r>
-      <w:r>
-        <w:rPr>
-          <w:rFonts w:ascii="Arial" w:hAnsi="Arial" w:cs="Arial"/>
-        </w:rPr>
-        <w:t xml:space="preserve"> Lastly, in chapter 5, conclusions </w:t>
-      </w:r>
-      <w:r>
-        <w:rPr>
-          <w:rFonts w:ascii="Arial" w:hAnsi="Arial" w:cs="Arial"/>
-        </w:rPr>
-        <w:t xml:space="preserve">are drawn </w:t>
-      </w:r>
-      <w:r>
-        <w:rPr>
-          <w:rFonts w:ascii="Arial" w:hAnsi="Arial" w:cs="Arial"/>
-        </w:rPr>
-        <w:t xml:space="preserve">from the previously described </w:t>
-      </w:r>
-      <w:r>
-        <w:rPr>
-          <w:rFonts w:ascii="Arial" w:hAnsi="Arial" w:cs="Arial"/>
-        </w:rPr>
-        <w:t>results of the experiments.</w:t>
-      </w:r>
-      <w:r>
-        <w:rPr>
-          <w:rFonts w:ascii="Arial" w:hAnsi="Arial" w:cs="Arial"/>
-        </w:rPr>
-        <w:t xml:space="preserve"> </w:t>
-      </w:r>
-    </w:p>
-    <w:p>
-      <w:pPr>
-        <w:pStyle w:val="berschrift1"/>
-        <w:rPr>
-          <w:rFonts w:ascii="Arial" w:hAnsi="Arial" w:cs="Arial"/>
-        </w:rPr>
-      </w:pPr>
-      <w:bookmarkStart w:id="5" w:name="_Toc440457365"/>
-      <w:r>
-        <w:rPr>
-          <w:rFonts w:ascii="Arial" w:hAnsi="Arial" w:cs="Arial"/>
-        </w:rPr>
-        <w:t>2. Algorithms for the knapsack problem</w:t>
+        <w:pStyle w:val="berschrift2"/>
+        <w:rPr>
+          <w:rFonts w:ascii="Arial" w:hAnsi="Arial" w:cs="Arial"/>
+        </w:rPr>
+      </w:pPr>
+      <w:bookmarkStart w:id="5" w:name="_Toc440457366"/>
+      <w:r>
+        <w:rPr>
+          <w:rFonts w:ascii="Arial" w:hAnsi="Arial" w:cs="Arial"/>
+        </w:rPr>
+        <w:t xml:space="preserve">2.1 Greedy </w:t>
+      </w:r>
+      <w:r>
+        <w:rPr>
+          <w:rFonts w:ascii="Arial" w:hAnsi="Arial" w:cs="Arial"/>
+        </w:rPr>
+        <w:t xml:space="preserve">approximation </w:t>
+      </w:r>
+      <w:r>
+        <w:rPr>
+          <w:rFonts w:ascii="Arial" w:hAnsi="Arial" w:cs="Arial"/>
+        </w:rPr>
+        <w:t>algorithm</w:t>
       </w:r>
       <w:bookmarkEnd w:id="5"/>
     </w:p>
     <w:p>
       <w:pPr>
-        <w:pStyle w:val="berschrift2"/>
-        <w:rPr>
-          <w:rFonts w:ascii="Arial" w:hAnsi="Arial" w:cs="Arial"/>
-        </w:rPr>
-      </w:pPr>
-      <w:bookmarkStart w:id="6" w:name="_Toc440457366"/>
-      <w:r>
-        <w:rPr>
-          <w:rFonts w:ascii="Arial" w:hAnsi="Arial" w:cs="Arial"/>
-        </w:rPr>
-        <w:t xml:space="preserve">2.1 Greedy </w:t>
-      </w:r>
-      <w:r>
-        <w:rPr>
-          <w:rFonts w:ascii="Arial" w:hAnsi="Arial" w:cs="Arial"/>
-        </w:rPr>
-        <w:t xml:space="preserve">approximation </w:t>
-      </w:r>
-      <w:r>
-        <w:rPr>
-          <w:rFonts w:ascii="Arial" w:hAnsi="Arial" w:cs="Arial"/>
-        </w:rPr>
-        <w:t>algorithm</w:t>
-      </w:r>
-      <w:bookmarkEnd w:id="6"/>
-    </w:p>
-    <w:p>
-      <w:pPr>
-        <w:rPr>
-          <w:rFonts w:ascii="Arial" w:hAnsi="Arial" w:cs="Arial"/>
-        </w:rPr>
-      </w:pPr>
-      <w:r>
-        <w:rPr>
-          <w:rFonts w:ascii="Arial" w:hAnsi="Arial" w:cs="Arial"/>
-        </w:rPr>
-        <w:t xml:space="preserve">While not in the form of a three-dimensional knapsack problem such as the one that is subject of this project report, the idea of a so called greedy approximation algorithm stems from the American mathematical scientist George Dantzig. In his version of the algorithm the items (in this case packages) to be placed in the knapsack are sorted by their value per weight (which is the volume for this problem) and then placed in the knapsack in </w:t>
+        <w:rPr>
+          <w:rFonts w:ascii="Arial" w:hAnsi="Arial" w:cs="Arial"/>
+        </w:rPr>
+      </w:pPr>
+      <w:r>
+        <w:rPr>
+          <w:rFonts w:ascii="Arial" w:hAnsi="Arial" w:cs="Arial"/>
+        </w:rPr>
+        <w:t xml:space="preserve">While not in the form of a three-dimensional knapsack problem such as the one that is subject of this project report, the idea of a so called greedy approximation algorithm stems from the American mathematical scientist George </w:t>
+      </w:r>
+      <w:proofErr w:type="spellStart"/>
+      <w:r>
+        <w:rPr>
+          <w:rFonts w:ascii="Arial" w:hAnsi="Arial" w:cs="Arial"/>
+        </w:rPr>
+        <w:t>Dantzig</w:t>
+      </w:r>
+      <w:proofErr w:type="spellEnd"/>
+      <w:r>
+        <w:rPr>
+          <w:rFonts w:ascii="Arial" w:hAnsi="Arial" w:cs="Arial"/>
+        </w:rPr>
+        <w:t xml:space="preserve">. In his version of the algorithm the items (in this case packages) to be placed in the knapsack are sorted by their value per weight (which is the volume for this problem) and then placed in the knapsack in </w:t>
       </w:r>
       <w:r>
         <w:rPr>
@@ -4727,7 +4866,7 @@
           <w:rFonts w:ascii="Arial" w:hAnsi="Arial" w:cs="Arial"/>
         </w:rPr>
       </w:pPr>
-      <w:bookmarkStart w:id="7" w:name="_Toc440457367"/>
+      <w:bookmarkStart w:id="6" w:name="_Toc440457367"/>
       <w:r>
         <w:rPr>
           <w:rFonts w:ascii="Arial" w:hAnsi="Arial" w:cs="Arial"/>
@@ -4746,7 +4885,7 @@
         </w:rPr>
         <w:t>climbing algorithm</w:t>
       </w:r>
-      <w:bookmarkEnd w:id="7"/>
+      <w:bookmarkEnd w:id="6"/>
     </w:p>
     <w:p>
       <w:pPr>
@@ -4861,6 +5000,7 @@
           <w:lang w:val="en-US"/>
         </w:rPr>
       </w:pPr>
+      <w:proofErr w:type="gramStart"/>
       <w:r>
         <w:rPr>
           <w:rFonts w:ascii="Times" w:hAnsi="Times" w:cs="Times"/>
@@ -4870,49 +5010,9 @@
           <w:szCs w:val="26"/>
           <w:lang w:val="en-US"/>
         </w:rPr>
-        <w:t xml:space="preserve">function </w:t>
-      </w:r>
-      <w:r>
-        <w:rPr>
-          <w:rFonts w:ascii="Times" w:hAnsi="Times" w:cs="Times"/>
-          <w:sz w:val="26"/>
-          <w:szCs w:val="26"/>
-          <w:lang w:val="en-US"/>
-        </w:rPr>
-        <w:t>H</w:t>
-      </w:r>
-      <w:r>
-        <w:rPr>
-          <w:rFonts w:ascii="Times" w:hAnsi="Times" w:cs="Times"/>
-          <w:lang w:val="en-US"/>
-        </w:rPr>
-        <w:t>ILL</w:t>
-      </w:r>
-      <w:r>
-        <w:rPr>
-          <w:rFonts w:ascii="Times" w:hAnsi="Times" w:cs="Times"/>
-          <w:sz w:val="26"/>
-          <w:szCs w:val="26"/>
-          <w:lang w:val="en-US"/>
-        </w:rPr>
-        <w:t>-C</w:t>
-      </w:r>
-      <w:r>
-        <w:rPr>
-          <w:rFonts w:ascii="Times" w:hAnsi="Times" w:cs="Times"/>
-          <w:lang w:val="en-US"/>
-        </w:rPr>
-        <w:t>LIMBING</w:t>
-      </w:r>
-      <w:r>
-        <w:rPr>
-          <w:rFonts w:ascii="Times" w:hAnsi="Times" w:cs="Times"/>
-          <w:sz w:val="26"/>
-          <w:szCs w:val="26"/>
-          <w:lang w:val="en-US"/>
-        </w:rPr>
-        <w:t xml:space="preserve">(problem) </w:t>
-      </w:r>
+        <w:t>function</w:t>
+      </w:r>
+      <w:proofErr w:type="gramEnd"/>
       <w:r>
         <w:rPr>
           <w:rFonts w:ascii="Times" w:hAnsi="Times" w:cs="Times"/>
@@ -4922,6 +5022,58 @@
           <w:szCs w:val="26"/>
           <w:lang w:val="en-US"/>
         </w:rPr>
+        <w:t xml:space="preserve"> </w:t>
+      </w:r>
+      <w:r>
+        <w:rPr>
+          <w:rFonts w:ascii="Times" w:hAnsi="Times" w:cs="Times"/>
+          <w:sz w:val="26"/>
+          <w:szCs w:val="26"/>
+          <w:lang w:val="en-US"/>
+        </w:rPr>
+        <w:t>H</w:t>
+      </w:r>
+      <w:r>
+        <w:rPr>
+          <w:rFonts w:ascii="Times" w:hAnsi="Times" w:cs="Times"/>
+          <w:lang w:val="en-US"/>
+        </w:rPr>
+        <w:t>ILL</w:t>
+      </w:r>
+      <w:r>
+        <w:rPr>
+          <w:rFonts w:ascii="Times" w:hAnsi="Times" w:cs="Times"/>
+          <w:sz w:val="26"/>
+          <w:szCs w:val="26"/>
+          <w:lang w:val="en-US"/>
+        </w:rPr>
+        <w:t>-C</w:t>
+      </w:r>
+      <w:r>
+        <w:rPr>
+          <w:rFonts w:ascii="Times" w:hAnsi="Times" w:cs="Times"/>
+          <w:lang w:val="en-US"/>
+        </w:rPr>
+        <w:t>LIMBING</w:t>
+      </w:r>
+      <w:r>
+        <w:rPr>
+          <w:rFonts w:ascii="Times" w:hAnsi="Times" w:cs="Times"/>
+          <w:sz w:val="26"/>
+          <w:szCs w:val="26"/>
+          <w:lang w:val="en-US"/>
+        </w:rPr>
+        <w:t xml:space="preserve">(problem) </w:t>
+      </w:r>
+      <w:r>
+        <w:rPr>
+          <w:rFonts w:ascii="Times" w:hAnsi="Times" w:cs="Times"/>
+          <w:b/>
+          <w:bCs/>
+          <w:sz w:val="26"/>
+          <w:szCs w:val="26"/>
+          <w:lang w:val="en-US"/>
+        </w:rPr>
         <w:t xml:space="preserve">returns </w:t>
       </w:r>
       <w:r>
@@ -4949,6 +5101,7 @@
           <w:lang w:val="en-US"/>
         </w:rPr>
       </w:pPr>
+      <w:proofErr w:type="gramStart"/>
       <w:r>
         <w:rPr>
           <w:rFonts w:ascii="Times" w:hAnsi="Times" w:cs="Times"/>
@@ -4956,7 +5109,17 @@
           <w:szCs w:val="26"/>
           <w:lang w:val="en-US"/>
         </w:rPr>
-        <w:t xml:space="preserve">current </w:t>
+        <w:t>current</w:t>
+      </w:r>
+      <w:proofErr w:type="gramEnd"/>
+      <w:r>
+        <w:rPr>
+          <w:rFonts w:ascii="Times" w:hAnsi="Times" w:cs="Times"/>
+          <w:sz w:val="26"/>
+          <w:szCs w:val="26"/>
+          <w:lang w:val="en-US"/>
+        </w:rPr>
+        <w:t xml:space="preserve"> </w:t>
       </w:r>
       <w:r>
         <w:rPr>
@@ -5006,7 +5169,17 @@
           <w:szCs w:val="26"/>
           <w:lang w:val="en-US"/>
         </w:rPr>
-        <w:t>(problem.I</w:t>
+        <w:t>(</w:t>
+      </w:r>
+      <w:proofErr w:type="spellStart"/>
+      <w:r>
+        <w:rPr>
+          <w:rFonts w:ascii="Times" w:hAnsi="Times" w:cs="Times"/>
+          <w:sz w:val="26"/>
+          <w:szCs w:val="26"/>
+          <w:lang w:val="en-US"/>
+        </w:rPr>
+        <w:t>problem.I</w:t>
       </w:r>
       <w:r>
         <w:rPr>
@@ -5015,6 +5188,7 @@
         </w:rPr>
         <w:t>NITIAL</w:t>
       </w:r>
+      <w:proofErr w:type="spellEnd"/>
       <w:r>
         <w:rPr>
           <w:rFonts w:ascii="Times" w:hAnsi="Times" w:cs="Times"/>
@@ -5056,6 +5230,7 @@
           <w:lang w:val="en-US"/>
         </w:rPr>
       </w:pPr>
+      <w:proofErr w:type="gramStart"/>
       <w:r>
         <w:rPr>
           <w:rFonts w:ascii="Times" w:hAnsi="Times" w:cs="Times"/>
@@ -5065,7 +5240,19 @@
           <w:szCs w:val="26"/>
           <w:lang w:val="en-US"/>
         </w:rPr>
-        <w:t xml:space="preserve">loop do </w:t>
+        <w:t>loop</w:t>
+      </w:r>
+      <w:proofErr w:type="gramEnd"/>
+      <w:r>
+        <w:rPr>
+          <w:rFonts w:ascii="Times" w:hAnsi="Times" w:cs="Times"/>
+          <w:b/>
+          <w:bCs/>
+          <w:sz w:val="26"/>
+          <w:szCs w:val="26"/>
+          <w:lang w:val="en-US"/>
+        </w:rPr>
+        <w:t xml:space="preserve"> do </w:t>
       </w:r>
     </w:p>
     <w:p>
@@ -5083,6 +5270,7 @@
           <w:lang w:val="en-US"/>
         </w:rPr>
       </w:pPr>
+      <w:proofErr w:type="gramStart"/>
       <w:r>
         <w:rPr>
           <w:rFonts w:ascii="Times" w:hAnsi="Times" w:cs="Times"/>
@@ -5090,7 +5278,17 @@
           <w:szCs w:val="26"/>
           <w:lang w:val="en-US"/>
         </w:rPr>
-        <w:t xml:space="preserve">neighbor </w:t>
+        <w:t>neighbor</w:t>
+      </w:r>
+      <w:proofErr w:type="gramEnd"/>
+      <w:r>
+        <w:rPr>
+          <w:rFonts w:ascii="Times" w:hAnsi="Times" w:cs="Times"/>
+          <w:sz w:val="26"/>
+          <w:szCs w:val="26"/>
+          <w:lang w:val="en-US"/>
+        </w:rPr>
+        <w:t xml:space="preserve"> </w:t>
       </w:r>
       <w:r>
         <w:rPr>
@@ -5134,6 +5332,7 @@
           <w:lang w:val="en-US"/>
         </w:rPr>
       </w:pPr>
+      <w:proofErr w:type="gramStart"/>
       <w:r>
         <w:rPr>
           <w:rFonts w:ascii="Times" w:hAnsi="Times" w:cs="Times"/>
@@ -5143,40 +5342,9 @@
           <w:szCs w:val="26"/>
           <w:lang w:val="en-US"/>
         </w:rPr>
-        <w:t xml:space="preserve">if </w:t>
-      </w:r>
-      <w:r>
-        <w:rPr>
-          <w:rFonts w:ascii="Times" w:hAnsi="Times" w:cs="Times"/>
-          <w:sz w:val="26"/>
-          <w:szCs w:val="26"/>
-          <w:lang w:val="en-US"/>
-        </w:rPr>
-        <w:t>neighbor.V</w:t>
-      </w:r>
-      <w:r>
-        <w:rPr>
-          <w:rFonts w:ascii="Times" w:hAnsi="Times" w:cs="Times"/>
-          <w:lang w:val="en-US"/>
-        </w:rPr>
-        <w:t xml:space="preserve">ALUE </w:t>
-      </w:r>
-      <w:r>
-        <w:rPr>
-          <w:rFonts w:ascii="Times" w:hAnsi="Times" w:cs="Times"/>
-          <w:sz w:val="26"/>
-          <w:szCs w:val="26"/>
-          <w:lang w:val="en-US"/>
-        </w:rPr>
-        <w:t>≤ current.V</w:t>
-      </w:r>
-      <w:r>
-        <w:rPr>
-          <w:rFonts w:ascii="Times" w:hAnsi="Times" w:cs="Times"/>
-          <w:lang w:val="en-US"/>
-        </w:rPr>
-        <w:t xml:space="preserve">ALUE  </w:t>
-      </w:r>
+        <w:t>if</w:t>
+      </w:r>
+      <w:proofErr w:type="gramEnd"/>
       <w:r>
         <w:rPr>
           <w:rFonts w:ascii="Times" w:hAnsi="Times" w:cs="Times"/>
@@ -5186,8 +5354,9 @@
           <w:szCs w:val="26"/>
           <w:lang w:val="en-US"/>
         </w:rPr>
-        <w:t xml:space="preserve">then return </w:t>
-      </w:r>
+        <w:t xml:space="preserve"> </w:t>
+      </w:r>
+      <w:proofErr w:type="spellStart"/>
       <w:r>
         <w:rPr>
           <w:rFonts w:ascii="Times" w:hAnsi="Times" w:cs="Times"/>
@@ -5195,14 +5364,92 @@
           <w:szCs w:val="26"/>
           <w:lang w:val="en-US"/>
         </w:rPr>
-        <w:t>current.S</w:t>
+        <w:t>neighbor.V</w:t>
       </w:r>
       <w:r>
         <w:rPr>
           <w:rFonts w:ascii="Times" w:hAnsi="Times" w:cs="Times"/>
           <w:lang w:val="en-US"/>
         </w:rPr>
-        <w:t xml:space="preserve">TATE </w:t>
+        <w:t>ALUE</w:t>
+      </w:r>
+      <w:proofErr w:type="spellEnd"/>
+      <w:r>
+        <w:rPr>
+          <w:rFonts w:ascii="Times" w:hAnsi="Times" w:cs="Times"/>
+          <w:lang w:val="en-US"/>
+        </w:rPr>
+        <w:t xml:space="preserve"> </w:t>
+      </w:r>
+      <w:r>
+        <w:rPr>
+          <w:rFonts w:ascii="Times" w:hAnsi="Times" w:cs="Times"/>
+          <w:sz w:val="26"/>
+          <w:szCs w:val="26"/>
+          <w:lang w:val="en-US"/>
+        </w:rPr>
+        <w:t xml:space="preserve">≤ </w:t>
+      </w:r>
+      <w:proofErr w:type="spellStart"/>
+      <w:r>
+        <w:rPr>
+          <w:rFonts w:ascii="Times" w:hAnsi="Times" w:cs="Times"/>
+          <w:sz w:val="26"/>
+          <w:szCs w:val="26"/>
+          <w:lang w:val="en-US"/>
+        </w:rPr>
+        <w:t>current.V</w:t>
+      </w:r>
+      <w:r>
+        <w:rPr>
+          <w:rFonts w:ascii="Times" w:hAnsi="Times" w:cs="Times"/>
+          <w:lang w:val="en-US"/>
+        </w:rPr>
+        <w:t>ALUE</w:t>
+      </w:r>
+      <w:proofErr w:type="spellEnd"/>
+      <w:r>
+        <w:rPr>
+          <w:rFonts w:ascii="Times" w:hAnsi="Times" w:cs="Times"/>
+          <w:lang w:val="en-US"/>
+        </w:rPr>
+        <w:t xml:space="preserve">  </w:t>
+      </w:r>
+      <w:r>
+        <w:rPr>
+          <w:rFonts w:ascii="Times" w:hAnsi="Times" w:cs="Times"/>
+          <w:b/>
+          <w:bCs/>
+          <w:sz w:val="26"/>
+          <w:szCs w:val="26"/>
+          <w:lang w:val="en-US"/>
+        </w:rPr>
+        <w:t xml:space="preserve">then return </w:t>
+      </w:r>
+      <w:proofErr w:type="spellStart"/>
+      <w:r>
+        <w:rPr>
+          <w:rFonts w:ascii="Times" w:hAnsi="Times" w:cs="Times"/>
+          <w:sz w:val="26"/>
+          <w:szCs w:val="26"/>
+          <w:lang w:val="en-US"/>
+        </w:rPr>
+        <w:t>current.S</w:t>
+      </w:r>
+      <w:r>
+        <w:rPr>
+          <w:rFonts w:ascii="Times" w:hAnsi="Times" w:cs="Times"/>
+          <w:lang w:val="en-US"/>
+        </w:rPr>
+        <w:t>TATE</w:t>
+      </w:r>
+      <w:proofErr w:type="spellEnd"/>
+      <w:r>
+        <w:rPr>
+          <w:rFonts w:ascii="Times" w:hAnsi="Times" w:cs="Times"/>
+          <w:lang w:val="en-US"/>
+        </w:rPr>
+        <w:t xml:space="preserve"> </w:t>
       </w:r>
     </w:p>
     <w:p>
@@ -5220,6 +5467,7 @@
           <w:lang w:val="en-US"/>
         </w:rPr>
       </w:pPr>
+      <w:proofErr w:type="gramStart"/>
       <w:r>
         <w:rPr>
           <w:rFonts w:ascii="Times" w:hAnsi="Times" w:cs="Times"/>
@@ -5227,7 +5475,17 @@
           <w:szCs w:val="26"/>
           <w:lang w:val="en-US"/>
         </w:rPr>
-        <w:t xml:space="preserve">current </w:t>
+        <w:t>current</w:t>
+      </w:r>
+      <w:proofErr w:type="gramEnd"/>
+      <w:r>
+        <w:rPr>
+          <w:rFonts w:ascii="Times" w:hAnsi="Times" w:cs="Times"/>
+          <w:sz w:val="26"/>
+          <w:szCs w:val="26"/>
+          <w:lang w:val="en-US"/>
+        </w:rPr>
+        <w:t xml:space="preserve"> </w:t>
       </w:r>
       <w:r>
         <w:rPr>
@@ -5468,420 +5726,454 @@
           <w:rFonts w:ascii="Arial" w:hAnsi="Arial" w:cs="Arial"/>
         </w:rPr>
       </w:pPr>
-      <w:bookmarkStart w:id="8" w:name="_Toc440457368"/>
+      <w:bookmarkStart w:id="7" w:name="_Toc440457368"/>
       <w:r>
         <w:rPr>
           <w:rFonts w:ascii="Arial" w:hAnsi="Arial" w:cs="Arial"/>
         </w:rPr>
         <w:t>2.3 Genetic algorithm</w:t>
       </w:r>
+      <w:bookmarkEnd w:id="7"/>
+    </w:p>
+    <w:p>
+      <w:pPr>
+        <w:rPr>
+          <w:rFonts w:ascii="Arial" w:hAnsi="Arial" w:cs="Arial"/>
+        </w:rPr>
+      </w:pPr>
+      <w:r>
+        <w:rPr>
+          <w:rFonts w:ascii="Arial" w:hAnsi="Arial" w:cs="Arial"/>
+        </w:rPr>
+        <w:t xml:space="preserve">The third </w:t>
+      </w:r>
+      <w:r>
+        <w:rPr>
+          <w:rFonts w:ascii="Arial" w:hAnsi="Arial" w:cs="Arial"/>
+        </w:rPr>
+        <w:t xml:space="preserve">algorithm implemented in the program is a genetic algorithm. </w:t>
+      </w:r>
+      <w:r>
+        <w:rPr>
+          <w:rFonts w:ascii="Arial" w:hAnsi="Arial" w:cs="Arial"/>
+        </w:rPr>
+        <w:t xml:space="preserve">Therefore it evolves chromosomes that represent a solution to the problem that is encoded in an appropriate </w:t>
+      </w:r>
+      <w:r>
+        <w:rPr>
+          <w:rFonts w:ascii="Arial" w:hAnsi="Arial" w:cs="Arial"/>
+        </w:rPr>
+        <w:lastRenderedPageBreak/>
+        <w:t xml:space="preserve">manner. </w:t>
+      </w:r>
+      <w:r>
+        <w:rPr>
+          <w:rFonts w:ascii="Arial" w:hAnsi="Arial" w:cs="Arial"/>
+        </w:rPr>
+        <w:t xml:space="preserve">The encoding for the genetic algorithm implemented for this project is one proposed by Lawrence Davis in </w:t>
+      </w:r>
+      <w:r>
+        <w:rPr>
+          <w:rFonts w:ascii="Arial" w:hAnsi="Arial" w:cs="Arial"/>
+        </w:rPr>
+        <w:t>1985. In order to solve a two-dimensional bin packing problem using a genetic algorithm, according to him “the [chromosome representation] that worked best was a simple list of rectangles to be packed”. Then “[a] decoding algorithm proceeded by placing the first member of the list into the first place it would fit in the bin […] and so forth”</w:t>
+      </w:r>
+      <w:r>
+        <w:rPr>
+          <w:rStyle w:val="Funotenzeichen"/>
+          <w:rFonts w:ascii="Arial" w:hAnsi="Arial" w:cs="Arial"/>
+        </w:rPr>
+        <w:footnoteReference w:id="2"/>
+      </w:r>
+      <w:r>
+        <w:rPr>
+          <w:rFonts w:ascii="Arial" w:hAnsi="Arial" w:cs="Arial"/>
+        </w:rPr>
+        <w:t xml:space="preserve"> until the chromosome was interpreted to its entirety.</w:t>
+      </w:r>
+    </w:p>
+    <w:p>
+      <w:pPr>
+        <w:rPr>
+          <w:rFonts w:ascii="Arial" w:hAnsi="Arial" w:cs="Arial"/>
+        </w:rPr>
+      </w:pPr>
+      <w:r>
+        <w:rPr>
+          <w:rFonts w:ascii="Arial" w:hAnsi="Arial" w:cs="Arial"/>
+        </w:rPr>
+        <w:t xml:space="preserve">The same principle is applied in the genetic algorithm </w:t>
+      </w:r>
+      <w:r>
+        <w:rPr>
+          <w:rFonts w:ascii="Arial" w:hAnsi="Arial" w:cs="Arial"/>
+        </w:rPr>
+        <w:t>developed during this project. Chromosomes represent an order of packages. They are placed according to the same placement scheme as the one used for the greedy approximation algorithm</w:t>
+      </w:r>
+      <w:r>
+        <w:rPr>
+          <w:rFonts w:ascii="Arial" w:hAnsi="Arial" w:cs="Arial"/>
+        </w:rPr>
+        <w:t xml:space="preserve"> </w:t>
+      </w:r>
+      <w:r>
+        <w:rPr>
+          <w:rFonts w:ascii="Arial" w:hAnsi="Arial" w:cs="Arial"/>
+        </w:rPr>
+        <w:t>(see Figure 1)</w:t>
+      </w:r>
+      <w:r>
+        <w:rPr>
+          <w:rFonts w:ascii="Arial" w:hAnsi="Arial" w:cs="Arial"/>
+        </w:rPr>
+        <w:t>.</w:t>
+      </w:r>
+      <w:r>
+        <w:rPr>
+          <w:rFonts w:ascii="Arial" w:hAnsi="Arial" w:cs="Arial"/>
+        </w:rPr>
+        <w:br/>
+        <w:t>The genetic algorithm uses a “modified crossover” in order to retain a favourable order of the packages as wel</w:t>
+      </w:r>
+      <w:r>
+        <w:rPr>
+          <w:rFonts w:ascii="Arial" w:hAnsi="Arial" w:cs="Arial"/>
+        </w:rPr>
+        <w:t>l as make</w:t>
+      </w:r>
+      <w:r>
+        <w:rPr>
+          <w:rFonts w:ascii="Arial" w:hAnsi="Arial" w:cs="Arial"/>
+        </w:rPr>
+        <w:t xml:space="preserve"> sure that only the designated amount of packages of each type are placed. The fitness of each individual is </w:t>
+      </w:r>
+      <w:r>
+        <w:rPr>
+          <w:rFonts w:ascii="Arial" w:hAnsi="Arial" w:cs="Arial"/>
+        </w:rPr>
+        <w:t>determined by the value that the decoded chromosome amounts to. While the default mutation method is the switching of “genes” (i.e. changing the placement order of the packages), genes can optionally be altered by setting a different state of rotation for the package they represent.</w:t>
+      </w:r>
+    </w:p>
+    <w:p>
+      <w:pPr>
+        <w:rPr>
+          <w:rFonts w:ascii="Arial" w:hAnsi="Arial" w:cs="Arial"/>
+        </w:rPr>
+      </w:pPr>
+      <w:r>
+        <w:rPr>
+          <w:rFonts w:ascii="Arial" w:hAnsi="Arial" w:cs="Arial"/>
+        </w:rPr>
+        <w:t xml:space="preserve">For the purpose of experimenting with the effects of changing vital methods and parameters on the performance of the genetic algorithm, </w:t>
+      </w:r>
+      <w:r>
+        <w:rPr>
+          <w:rFonts w:ascii="Arial" w:hAnsi="Arial" w:cs="Arial"/>
+        </w:rPr>
+        <w:t>three different selection methods have been implemented in the program. Furthermore it is possible to change the crossover frequency (during reproduction/combination of chromosomes)</w:t>
+      </w:r>
+      <w:r>
+        <w:rPr>
+          <w:rFonts w:ascii="Arial" w:hAnsi="Arial" w:cs="Arial"/>
+        </w:rPr>
+        <w:t>, the frequency of mutation for both variants of it as well as parameters specific to the selection methods.</w:t>
+      </w:r>
+    </w:p>
+    <w:p>
+      <w:pPr>
+        <w:pStyle w:val="berschrift1"/>
+        <w:tabs>
+          <w:tab w:val="left" w:pos="3885"/>
+        </w:tabs>
+        <w:rPr>
+          <w:rFonts w:ascii="Arial" w:hAnsi="Arial" w:cs="Arial"/>
+        </w:rPr>
+      </w:pPr>
+      <w:bookmarkStart w:id="8" w:name="_Toc440457369"/>
+      <w:r>
+        <w:rPr>
+          <w:rFonts w:ascii="Arial" w:hAnsi="Arial" w:cs="Arial"/>
+        </w:rPr>
+        <w:t>3. Assignment results</w:t>
+      </w:r>
       <w:bookmarkEnd w:id="8"/>
-    </w:p>
-    <w:p>
-      <w:pPr>
-        <w:rPr>
-          <w:rFonts w:ascii="Arial" w:hAnsi="Arial" w:cs="Arial"/>
-        </w:rPr>
-      </w:pPr>
-      <w:r>
-        <w:rPr>
-          <w:rFonts w:ascii="Arial" w:hAnsi="Arial" w:cs="Arial"/>
-        </w:rPr>
-        <w:t xml:space="preserve">The third </w:t>
-      </w:r>
-      <w:r>
-        <w:rPr>
-          <w:rFonts w:ascii="Arial" w:hAnsi="Arial" w:cs="Arial"/>
-        </w:rPr>
-        <w:t>algorithm implemented in the program is a genetic algorithm. To give a short explanation for readers without any</w:t>
-      </w:r>
-      <w:r>
-        <w:rPr>
-          <w:rFonts w:ascii="Arial" w:hAnsi="Arial" w:cs="Arial"/>
-        </w:rPr>
-        <w:t xml:space="preserve"> prior</w:t>
-      </w:r>
-      <w:r>
-        <w:rPr>
-          <w:rFonts w:ascii="Arial" w:hAnsi="Arial" w:cs="Arial"/>
-        </w:rPr>
-        <w:t xml:space="preserve"> knowledge about the principle of genetic </w:t>
-      </w:r>
-      <w:r>
-        <w:rPr>
-          <w:rFonts w:ascii="Arial" w:hAnsi="Arial" w:cs="Arial"/>
-        </w:rPr>
-        <w:t>algorithms</w:t>
-      </w:r>
-      <w:r>
-        <w:rPr>
-          <w:rFonts w:ascii="Arial" w:hAnsi="Arial" w:cs="Arial"/>
-        </w:rPr>
-        <w:t xml:space="preserve"> </w:t>
+      <w:r>
+        <w:rPr>
+          <w:rFonts w:ascii="Arial" w:hAnsi="Arial" w:cs="Arial"/>
+        </w:rPr>
+        <w:tab/>
+      </w:r>
+    </w:p>
+    <w:p>
+      <w:pPr>
+        <w:pStyle w:val="berschrift2"/>
+        <w:rPr>
+          <w:rFonts w:ascii="Arial" w:hAnsi="Arial" w:cs="Arial"/>
+        </w:rPr>
+      </w:pPr>
+      <w:bookmarkStart w:id="9" w:name="_Toc440457370"/>
+      <w:r>
+        <w:rPr>
+          <w:rFonts w:ascii="Arial" w:hAnsi="Arial" w:cs="Arial"/>
+        </w:rPr>
+        <w:t>3.1 Using rectangular packages</w:t>
+      </w:r>
+      <w:bookmarkEnd w:id="9"/>
+    </w:p>
+    <w:p>
+      <w:pPr>
+        <w:rPr>
+          <w:rFonts w:ascii="Arial" w:hAnsi="Arial" w:cs="Arial"/>
+        </w:rPr>
+      </w:pPr>
+      <w:r>
+        <w:rPr>
+          <w:rFonts w:ascii="Arial" w:hAnsi="Arial" w:cs="Arial"/>
+        </w:rPr>
+        <w:t xml:space="preserve">The best result in regard to filling the entire cargo space was obtained by the genetic algorithm. It was not able to completely fill the cargo space but only left a single gap with the dimensions 1.5m x 1m x 0.5m. </w:t>
+      </w:r>
+      <w:bookmarkStart w:id="10" w:name="_GoBack"/>
+      <w:bookmarkEnd w:id="10"/>
+      <w:proofErr w:type="gramStart"/>
+      <w:r>
+        <w:rPr>
+          <w:rFonts w:ascii="Arial" w:hAnsi="Arial" w:cs="Arial"/>
+        </w:rPr>
+        <w:t>it</w:t>
+      </w:r>
+      <w:proofErr w:type="gramEnd"/>
+      <w:r>
+        <w:rPr>
+          <w:rFonts w:ascii="Arial" w:hAnsi="Arial" w:cs="Arial"/>
+        </w:rPr>
+        <w:t xml:space="preserve"> might be possible to fill the entire cargo space (especially using more sophisticated algorithms), it could not be confirmed that it is possible</w:t>
+      </w:r>
+      <w:r>
+        <w:rPr>
+          <w:rFonts w:ascii="Arial" w:hAnsi="Arial" w:cs="Arial"/>
+        </w:rPr>
+        <w:t xml:space="preserve"> yet</w:t>
+      </w:r>
+      <w:r>
+        <w:rPr>
+          <w:rFonts w:ascii="Arial" w:hAnsi="Arial" w:cs="Arial"/>
+        </w:rPr>
+        <w:t>.</w:t>
+      </w:r>
+    </w:p>
+    <w:p>
+      <w:pPr>
+        <w:rPr>
+          <w:rFonts w:ascii="Arial" w:hAnsi="Arial" w:cs="Arial"/>
+        </w:rPr>
+      </w:pPr>
+      <w:r>
+        <w:rPr>
+          <w:rFonts w:ascii="Arial" w:hAnsi="Arial" w:cs="Arial"/>
+        </w:rPr>
+        <w:t xml:space="preserve">As for the best result achieved by any of the algorithms so far in terms of maximising the value of a single packing, the highest value </w:t>
+      </w:r>
+      <w:r>
+        <w:rPr>
+          <w:rFonts w:ascii="Arial" w:hAnsi="Arial" w:cs="Arial"/>
+        </w:rPr>
+        <w:t xml:space="preserve">achieved over X test runs </w:t>
+      </w:r>
+      <w:r>
+        <w:rPr>
+          <w:rFonts w:ascii="Arial" w:hAnsi="Arial" w:cs="Arial"/>
+        </w:rPr>
+        <w:t xml:space="preserve">was </w:t>
+      </w:r>
+      <w:r>
+        <w:rPr>
+          <w:rFonts w:ascii="Arial" w:hAnsi="Arial" w:cs="Arial"/>
+        </w:rPr>
+        <w:t xml:space="preserve">Y (just </w:t>
+      </w:r>
+      <w:r>
+        <w:rPr>
+          <w:rFonts w:ascii="Arial" w:hAnsi="Arial" w:cs="Arial"/>
+        </w:rPr>
+        <w:t>placeholder</w:t>
+      </w:r>
+      <w:r>
+        <w:rPr>
+          <w:rFonts w:ascii="Arial" w:hAnsi="Arial" w:cs="Arial"/>
+        </w:rPr>
+        <w:t>s</w:t>
+      </w:r>
+      <w:r>
+        <w:rPr>
+          <w:rFonts w:ascii="Arial" w:hAnsi="Arial" w:cs="Arial"/>
+        </w:rPr>
+        <w:t xml:space="preserve"> for now, no </w:t>
+      </w:r>
+      <w:r>
+        <w:rPr>
+          <w:rFonts w:ascii="Arial" w:hAnsi="Arial" w:cs="Arial"/>
+        </w:rPr>
+        <w:t>real t</w:t>
+      </w:r>
+      <w:r>
+        <w:rPr>
+          <w:rFonts w:ascii="Arial" w:hAnsi="Arial" w:cs="Arial"/>
+        </w:rPr>
+        <w:t>ests done yet).</w:t>
+      </w:r>
+    </w:p>
+    <w:p>
+      <w:pPr>
+        <w:pStyle w:val="berschrift2"/>
+        <w:rPr>
+          <w:rFonts w:ascii="Arial" w:hAnsi="Arial" w:cs="Arial"/>
+        </w:rPr>
+      </w:pPr>
+      <w:bookmarkStart w:id="11" w:name="_Toc440457371"/>
+      <w:r>
+        <w:rPr>
+          <w:rFonts w:ascii="Arial" w:hAnsi="Arial" w:cs="Arial"/>
+        </w:rPr>
+        <w:t>3.2 Using pentomino-shaped packages</w:t>
+      </w:r>
+      <w:bookmarkEnd w:id="11"/>
+    </w:p>
+    <w:p>
+      <w:pPr>
+        <w:rPr>
+          <w:rFonts w:ascii="Arial" w:hAnsi="Arial" w:cs="Arial"/>
+        </w:rPr>
+      </w:pPr>
+      <w:r>
+        <w:rPr>
+          <w:rFonts w:ascii="Arial" w:hAnsi="Arial" w:cs="Arial"/>
+        </w:rPr>
+        <w:t>Similarly, a definitive answer to the questions cannot be given yet.</w:t>
+      </w:r>
+    </w:p>
+    <w:p>
+      <w:pPr>
+        <w:rPr>
+          <w:rFonts w:ascii="Arial" w:hAnsi="Arial" w:cs="Arial"/>
+        </w:rPr>
+      </w:pPr>
+      <w:r>
+        <w:rPr>
+          <w:rFonts w:ascii="Arial" w:hAnsi="Arial" w:cs="Arial"/>
+        </w:rPr>
+        <w:t>However, the packing with the highest value</w:t>
+      </w:r>
+      <w:r>
+        <w:rPr>
+          <w:rFonts w:ascii="Arial" w:hAnsi="Arial" w:cs="Arial"/>
+        </w:rPr>
+        <w:t xml:space="preserve"> was </w:t>
+      </w:r>
+      <w:r>
+        <w:rPr>
+          <w:rFonts w:ascii="Arial" w:hAnsi="Arial" w:cs="Arial"/>
+        </w:rPr>
+        <w:t>912</w:t>
+      </w:r>
+      <w:r>
+        <w:rPr>
+          <w:rFonts w:ascii="Arial" w:hAnsi="Arial" w:cs="Arial"/>
+        </w:rPr>
+        <w:t>.</w:t>
+      </w:r>
+    </w:p>
+    <w:p>
+      <w:pPr>
+        <w:pStyle w:val="berschrift1"/>
+        <w:rPr>
+          <w:rFonts w:ascii="Arial" w:hAnsi="Arial" w:cs="Arial"/>
+        </w:rPr>
+      </w:pPr>
+      <w:bookmarkStart w:id="12" w:name="_Toc440457372"/>
+      <w:r>
+        <w:rPr>
+          <w:rFonts w:ascii="Arial" w:hAnsi="Arial" w:cs="Arial"/>
+        </w:rPr>
+        <w:t>4. Experiments and results</w:t>
+      </w:r>
+      <w:bookmarkEnd w:id="12"/>
+    </w:p>
+    <w:p>
+      <w:pPr>
+        <w:pStyle w:val="berschrift2"/>
+        <w:rPr>
+          <w:rFonts w:ascii="Arial" w:hAnsi="Arial" w:cs="Arial"/>
+        </w:rPr>
+      </w:pPr>
+      <w:bookmarkStart w:id="13" w:name="_Toc440457373"/>
+      <w:r>
+        <w:rPr>
+          <w:rFonts w:ascii="Arial" w:hAnsi="Arial" w:cs="Arial"/>
+        </w:rPr>
+        <w:t>4.1 Principles of evaluation</w:t>
+      </w:r>
+      <w:bookmarkEnd w:id="13"/>
+    </w:p>
+    <w:p>
+      <w:pPr>
+        <w:pStyle w:val="berschrift3"/>
+        <w:rPr>
+          <w:rFonts w:ascii="Arial" w:hAnsi="Arial" w:cs="Arial"/>
+        </w:rPr>
+      </w:pPr>
+      <w:bookmarkStart w:id="14" w:name="_Toc440457374"/>
+      <w:r>
+        <w:rPr>
+          <w:rFonts w:ascii="Arial" w:hAnsi="Arial" w:cs="Arial"/>
+        </w:rPr>
+        <w:t>4.1.1 Measures of performance</w:t>
+      </w:r>
+      <w:bookmarkEnd w:id="14"/>
+    </w:p>
+    <w:p>
+      <w:pPr>
+        <w:rPr>
+          <w:rFonts w:ascii="Arial" w:hAnsi="Arial" w:cs="Arial"/>
+        </w:rPr>
+      </w:pPr>
+      <w:r>
+        <w:rPr>
+          <w:rFonts w:ascii="Arial" w:hAnsi="Arial" w:cs="Arial"/>
+        </w:rPr>
+        <w:t>The most important factor taken into consideration during the evaluation of an algorithm’s performance is its ability to either maximise the value of a packing or minimise the number of gaps left in the cargo space, depending on the desired result.</w:t>
+      </w:r>
+    </w:p>
+    <w:p>
+      <w:pPr>
+        <w:rPr>
+          <w:rFonts w:ascii="Arial" w:hAnsi="Arial" w:cs="Arial"/>
+        </w:rPr>
+      </w:pPr>
+      <w:r>
+        <w:rPr>
+          <w:rFonts w:ascii="Arial" w:hAnsi="Arial" w:cs="Arial"/>
+        </w:rPr>
+        <w:t xml:space="preserve">Additionally the amount of time it takes the algorithm to compute a solution is considered as well since it has relevance in terms of </w:t>
+      </w:r>
+      <w:r>
+        <w:rPr>
+          <w:rFonts w:ascii="Arial" w:hAnsi="Arial" w:cs="Arial"/>
+        </w:rPr>
+        <w:t>practicability</w:t>
+      </w:r>
+      <w:r>
+        <w:rPr>
+          <w:rFonts w:ascii="Arial" w:hAnsi="Arial" w:cs="Arial"/>
+        </w:rPr>
+        <w:t xml:space="preserve"> as an application for actual use. It also </w:t>
       </w:r>
       <w:r>
         <w:rPr>
           <w:rFonts w:ascii="Arial" w:hAnsi="Arial" w:cs="Arial"/>
         </w:rPr>
         <w:lastRenderedPageBreak/>
-        <w:t xml:space="preserve">it can be said that such algorithms imitate </w:t>
-      </w:r>
-      <w:r>
-        <w:rPr>
-          <w:rFonts w:ascii="Arial" w:hAnsi="Arial" w:cs="Arial"/>
-        </w:rPr>
-        <w:t>natural s</w:t>
-      </w:r>
-      <w:r>
-        <w:rPr>
-          <w:rFonts w:ascii="Arial" w:hAnsi="Arial" w:cs="Arial"/>
-        </w:rPr>
-        <w:t>election. This requires an appropriate encoding of the “genetic” information that defines an individual’s characteristics and thus it</w:t>
-      </w:r>
-      <w:r>
-        <w:rPr>
-          <w:rFonts w:ascii="Arial" w:hAnsi="Arial" w:cs="Arial"/>
-        </w:rPr>
-        <w:t>s fitness.</w:t>
-      </w:r>
-      <w:r>
-        <w:rPr>
-          <w:rFonts w:ascii="Arial" w:hAnsi="Arial" w:cs="Arial"/>
-        </w:rPr>
-        <w:t xml:space="preserve"> In addition methods for reproduction (involving two parent individuals and a resulting child individual) and mutation have to be provided, two key elements in the evolution of the population of individuals. Furthermore a method </w:t>
-      </w:r>
-      <w:r>
-        <w:rPr>
-          <w:rFonts w:ascii="Arial" w:hAnsi="Arial" w:cs="Arial"/>
-        </w:rPr>
-        <w:t xml:space="preserve">to select </w:t>
-      </w:r>
-      <w:r>
-        <w:rPr>
-          <w:rFonts w:ascii="Arial" w:hAnsi="Arial" w:cs="Arial"/>
-        </w:rPr>
-        <w:t>the individuals allowed to reproduce needs to be implemented. This selection method is usually based on the fitness of individuals</w:t>
-      </w:r>
-      <w:r>
-        <w:rPr>
-          <w:rFonts w:ascii="Arial" w:hAnsi="Arial" w:cs="Arial"/>
-        </w:rPr>
-        <w:t xml:space="preserve"> for which a fitness evalutation method has to be chosen</w:t>
-      </w:r>
-      <w:r>
-        <w:rPr>
-          <w:rFonts w:ascii="Arial" w:hAnsi="Arial" w:cs="Arial"/>
-        </w:rPr>
-        <w:t>.</w:t>
-      </w:r>
-    </w:p>
-    <w:p>
-      <w:pPr>
-        <w:rPr>
-          <w:rFonts w:ascii="Arial" w:hAnsi="Arial" w:cs="Arial"/>
-        </w:rPr>
-      </w:pPr>
-      <w:r>
-        <w:rPr>
-          <w:rFonts w:ascii="Arial" w:hAnsi="Arial" w:cs="Arial"/>
-        </w:rPr>
-        <w:t>For the genetic algorithm implemented for this project</w:t>
-      </w:r>
-      <w:r>
-        <w:rPr>
-          <w:rFonts w:ascii="Arial" w:hAnsi="Arial" w:cs="Arial"/>
-        </w:rPr>
-        <w:t xml:space="preserve"> a binary encoding of the “genetic” information of individuals was chosen.</w:t>
-      </w:r>
-      <w:r>
-        <w:rPr>
-          <w:rFonts w:ascii="Arial" w:hAnsi="Arial" w:cs="Arial"/>
-        </w:rPr>
-        <w:t xml:space="preserve"> The chromosomes of each individual are represente</w:t>
-      </w:r>
-      <w:r>
-        <w:rPr>
-          <w:rFonts w:ascii="Arial" w:hAnsi="Arial" w:cs="Arial"/>
-        </w:rPr>
-        <w:t>d by an array of 0 and 1 values</w:t>
-      </w:r>
-      <w:r>
-        <w:rPr>
-          <w:rFonts w:ascii="Arial" w:hAnsi="Arial" w:cs="Arial"/>
-        </w:rPr>
-        <w:t>, which are generated randomly for the initial population.</w:t>
-      </w:r>
-      <w:r>
-        <w:rPr>
-          <w:rFonts w:ascii="Arial" w:hAnsi="Arial" w:cs="Arial"/>
-        </w:rPr>
-        <w:t xml:space="preserve"> Each of these “genes” decides whether a certain package in a certain state of rotation and a certain position in the cargo space is included in the solution. To evaluate the fitness of an individual resulting from that information</w:t>
-      </w:r>
-      <w:r>
-        <w:rPr>
-          <w:rFonts w:ascii="Arial" w:hAnsi="Arial" w:cs="Arial"/>
-        </w:rPr>
-        <w:t xml:space="preserve"> (i.e. the actual packing in the cargo space)</w:t>
-      </w:r>
-      <w:r>
-        <w:rPr>
-          <w:rFonts w:ascii="Arial" w:hAnsi="Arial" w:cs="Arial"/>
-        </w:rPr>
-        <w:t>, this binary string of numbers is interpreted and converted into a packing. This packing is then evaluated to calculate the fitness of that individual.</w:t>
-      </w:r>
-    </w:p>
-    <w:p>
-      <w:pPr>
-        <w:rPr>
-          <w:rFonts w:ascii="Arial" w:hAnsi="Arial" w:cs="Arial"/>
-        </w:rPr>
-      </w:pPr>
-      <w:r>
-        <w:rPr>
-          <w:rFonts w:ascii="Arial" w:hAnsi="Arial" w:cs="Arial"/>
-        </w:rPr>
-        <w:t xml:space="preserve">For the purpose of experimenting with the effects of changing vital methods and parameters on the performance of the genetic algorithm, several different selection methods and fitness evaluation functions have been </w:t>
-      </w:r>
-      <w:r>
-        <w:rPr>
-          <w:rFonts w:ascii="Arial" w:hAnsi="Arial" w:cs="Arial"/>
-        </w:rPr>
-        <w:t>implemented.</w:t>
-      </w:r>
-    </w:p>
-    <w:p>
-      <w:pPr>
-        <w:pStyle w:val="berschrift1"/>
-        <w:rPr>
-          <w:rFonts w:ascii="Arial" w:hAnsi="Arial" w:cs="Arial"/>
-        </w:rPr>
-      </w:pPr>
-      <w:bookmarkStart w:id="9" w:name="_Toc440457369"/>
-      <w:r>
-        <w:rPr>
-          <w:rFonts w:ascii="Arial" w:hAnsi="Arial" w:cs="Arial"/>
-        </w:rPr>
-        <w:t>3. Assignment results</w:t>
-      </w:r>
-      <w:bookmarkEnd w:id="9"/>
-    </w:p>
-    <w:p>
-      <w:pPr>
-        <w:pStyle w:val="berschrift2"/>
-        <w:rPr>
-          <w:rFonts w:ascii="Arial" w:hAnsi="Arial" w:cs="Arial"/>
-        </w:rPr>
-      </w:pPr>
-      <w:bookmarkStart w:id="10" w:name="_Toc440457370"/>
-      <w:r>
-        <w:rPr>
-          <w:rFonts w:ascii="Arial" w:hAnsi="Arial" w:cs="Arial"/>
-        </w:rPr>
-        <w:t>3.1 Using rectangular packages</w:t>
-      </w:r>
-      <w:bookmarkEnd w:id="10"/>
-    </w:p>
-    <w:p>
-      <w:pPr>
-        <w:rPr>
-          <w:rFonts w:ascii="Arial" w:hAnsi="Arial" w:cs="Arial"/>
-        </w:rPr>
-      </w:pPr>
-      <w:r>
-        <w:rPr>
-          <w:rFonts w:ascii="Arial" w:hAnsi="Arial" w:cs="Arial"/>
-        </w:rPr>
-        <w:t xml:space="preserve">Considering the results achieved so far, using mostly the greedy approximation algorithm, there is no definitive </w:t>
-      </w:r>
-      <w:r>
-        <w:rPr>
-          <w:rFonts w:ascii="Arial" w:hAnsi="Arial" w:cs="Arial"/>
-        </w:rPr>
-        <w:t>answer</w:t>
-      </w:r>
-      <w:r>
-        <w:rPr>
-          <w:rFonts w:ascii="Arial" w:hAnsi="Arial" w:cs="Arial"/>
-        </w:rPr>
-        <w:t xml:space="preserve"> to the first question posed</w:t>
-      </w:r>
-      <w:r>
-        <w:rPr>
-          <w:rFonts w:ascii="Arial" w:hAnsi="Arial" w:cs="Arial"/>
-        </w:rPr>
-        <w:t xml:space="preserve"> by the assingment</w:t>
-      </w:r>
-      <w:r>
-        <w:rPr>
-          <w:rFonts w:ascii="Arial" w:hAnsi="Arial" w:cs="Arial"/>
-        </w:rPr>
-        <w:t>. While it might be possible to fill the entire cargo space (especially using more sophisticated algorithms), it could not be confirmed that it is possible</w:t>
-      </w:r>
-      <w:r>
-        <w:rPr>
-          <w:rFonts w:ascii="Arial" w:hAnsi="Arial" w:cs="Arial"/>
-        </w:rPr>
-        <w:t xml:space="preserve"> yet</w:t>
-      </w:r>
-      <w:r>
-        <w:rPr>
-          <w:rFonts w:ascii="Arial" w:hAnsi="Arial" w:cs="Arial"/>
-        </w:rPr>
-        <w:t>.</w:t>
-      </w:r>
-    </w:p>
-    <w:p>
-      <w:pPr>
-        <w:rPr>
-          <w:rFonts w:ascii="Arial" w:hAnsi="Arial" w:cs="Arial"/>
-        </w:rPr>
-      </w:pPr>
-      <w:r>
-        <w:rPr>
-          <w:rFonts w:ascii="Arial" w:hAnsi="Arial" w:cs="Arial"/>
-        </w:rPr>
-        <w:t xml:space="preserve">As for the best result achieved by any of the algorithms so far in terms of maximising the value of a single packing, the highest value </w:t>
-      </w:r>
-      <w:r>
-        <w:rPr>
-          <w:rFonts w:ascii="Arial" w:hAnsi="Arial" w:cs="Arial"/>
-        </w:rPr>
-        <w:t xml:space="preserve">achieved over X test runs </w:t>
-      </w:r>
-      <w:r>
-        <w:rPr>
-          <w:rFonts w:ascii="Arial" w:hAnsi="Arial" w:cs="Arial"/>
-        </w:rPr>
-        <w:t xml:space="preserve">was </w:t>
-      </w:r>
-      <w:r>
-        <w:rPr>
-          <w:rFonts w:ascii="Arial" w:hAnsi="Arial" w:cs="Arial"/>
-        </w:rPr>
-        <w:t xml:space="preserve">Y (just </w:t>
-      </w:r>
-      <w:r>
-        <w:rPr>
-          <w:rFonts w:ascii="Arial" w:hAnsi="Arial" w:cs="Arial"/>
-        </w:rPr>
-        <w:t>placeholder</w:t>
-      </w:r>
-      <w:r>
-        <w:rPr>
-          <w:rFonts w:ascii="Arial" w:hAnsi="Arial" w:cs="Arial"/>
-        </w:rPr>
-        <w:t>s</w:t>
-      </w:r>
-      <w:r>
-        <w:rPr>
-          <w:rFonts w:ascii="Arial" w:hAnsi="Arial" w:cs="Arial"/>
-        </w:rPr>
-        <w:t xml:space="preserve"> for now, no </w:t>
-      </w:r>
-      <w:r>
-        <w:rPr>
-          <w:rFonts w:ascii="Arial" w:hAnsi="Arial" w:cs="Arial"/>
-        </w:rPr>
-        <w:t>real t</w:t>
-      </w:r>
-      <w:r>
-        <w:rPr>
-          <w:rFonts w:ascii="Arial" w:hAnsi="Arial" w:cs="Arial"/>
-        </w:rPr>
-        <w:t>ests done yet).</w:t>
-      </w:r>
-    </w:p>
-    <w:p>
-      <w:pPr>
-        <w:pStyle w:val="berschrift2"/>
-        <w:rPr>
-          <w:rFonts w:ascii="Arial" w:hAnsi="Arial" w:cs="Arial"/>
-        </w:rPr>
-      </w:pPr>
-      <w:bookmarkStart w:id="11" w:name="_Toc440457371"/>
-      <w:r>
-        <w:rPr>
-          <w:rFonts w:ascii="Arial" w:hAnsi="Arial" w:cs="Arial"/>
-        </w:rPr>
-        <w:t>3.2 Using pentomino-shaped packages</w:t>
-      </w:r>
-      <w:bookmarkEnd w:id="11"/>
-    </w:p>
-    <w:p>
-      <w:pPr>
-        <w:rPr>
-          <w:rFonts w:ascii="Arial" w:hAnsi="Arial" w:cs="Arial"/>
-        </w:rPr>
-      </w:pPr>
-      <w:r>
-        <w:rPr>
-          <w:rFonts w:ascii="Arial" w:hAnsi="Arial" w:cs="Arial"/>
-        </w:rPr>
-        <w:t>Similarly, a definitive answer to the questions cannot be given yet.</w:t>
-      </w:r>
-    </w:p>
-    <w:p>
-      <w:pPr>
-        <w:rPr>
-          <w:rFonts w:ascii="Arial" w:hAnsi="Arial" w:cs="Arial"/>
-        </w:rPr>
-      </w:pPr>
-      <w:r>
-        <w:rPr>
-          <w:rFonts w:ascii="Arial" w:hAnsi="Arial" w:cs="Arial"/>
-        </w:rPr>
-        <w:t>However, the packing with the highest value</w:t>
-      </w:r>
-      <w:r>
-        <w:rPr>
-          <w:rFonts w:ascii="Arial" w:hAnsi="Arial" w:cs="Arial"/>
-        </w:rPr>
-        <w:t xml:space="preserve"> was </w:t>
-      </w:r>
-      <w:r>
-        <w:rPr>
-          <w:rFonts w:ascii="Arial" w:hAnsi="Arial" w:cs="Arial"/>
-        </w:rPr>
-        <w:t>912</w:t>
-      </w:r>
-      <w:r>
-        <w:rPr>
-          <w:rFonts w:ascii="Arial" w:hAnsi="Arial" w:cs="Arial"/>
-        </w:rPr>
-        <w:t>.</w:t>
-      </w:r>
-    </w:p>
-    <w:p>
-      <w:pPr>
-        <w:pStyle w:val="berschrift1"/>
-        <w:rPr>
-          <w:rFonts w:ascii="Arial" w:hAnsi="Arial" w:cs="Arial"/>
-        </w:rPr>
-      </w:pPr>
-      <w:bookmarkStart w:id="12" w:name="_Toc440457372"/>
-      <w:r>
-        <w:rPr>
-          <w:rFonts w:ascii="Arial" w:hAnsi="Arial" w:cs="Arial"/>
-        </w:rPr>
-        <w:t>4. Experiments and results</w:t>
-      </w:r>
-      <w:bookmarkEnd w:id="12"/>
-    </w:p>
-    <w:p>
-      <w:pPr>
-        <w:pStyle w:val="berschrift2"/>
-        <w:rPr>
-          <w:rFonts w:ascii="Arial" w:hAnsi="Arial" w:cs="Arial"/>
-        </w:rPr>
-      </w:pPr>
-      <w:bookmarkStart w:id="13" w:name="_Toc440457373"/>
-      <w:r>
-        <w:rPr>
-          <w:rFonts w:ascii="Arial" w:hAnsi="Arial" w:cs="Arial"/>
-        </w:rPr>
-        <w:t>4.1 Principles of evaluation</w:t>
-      </w:r>
-      <w:bookmarkEnd w:id="13"/>
+        <w:t>gives some insight into the complexity/amount of computations that the algorithm requires to find a solution.</w:t>
+      </w:r>
     </w:p>
     <w:p>
       <w:pPr>
@@ -5890,60 +6182,6 @@
           <w:rFonts w:ascii="Arial" w:hAnsi="Arial" w:cs="Arial"/>
         </w:rPr>
       </w:pPr>
-      <w:bookmarkStart w:id="14" w:name="_Toc440457374"/>
-      <w:r>
-        <w:rPr>
-          <w:rFonts w:ascii="Arial" w:hAnsi="Arial" w:cs="Arial"/>
-        </w:rPr>
-        <w:t>4.1.1 Measures of performance</w:t>
-      </w:r>
-      <w:bookmarkEnd w:id="14"/>
-    </w:p>
-    <w:p>
-      <w:pPr>
-        <w:rPr>
-          <w:rFonts w:ascii="Arial" w:hAnsi="Arial" w:cs="Arial"/>
-        </w:rPr>
-      </w:pPr>
-      <w:r>
-        <w:rPr>
-          <w:rFonts w:ascii="Arial" w:hAnsi="Arial" w:cs="Arial"/>
-        </w:rPr>
-        <w:t>The most important factor taken into consideration during the evaluation of an algorithm’s performance is its ability to either maximise the value of a packing or minimise the number of gaps left in the cargo space, depending on the desired result.</w:t>
-      </w:r>
-    </w:p>
-    <w:p>
-      <w:pPr>
-        <w:rPr>
-          <w:rFonts w:ascii="Arial" w:hAnsi="Arial" w:cs="Arial"/>
-        </w:rPr>
-      </w:pPr>
-      <w:r>
-        <w:rPr>
-          <w:rFonts w:ascii="Arial" w:hAnsi="Arial" w:cs="Arial"/>
-        </w:rPr>
-        <w:t xml:space="preserve">Additionally the amount of time it takes the algorithm to compute a solution is considered as well since it has relevance in terms of </w:t>
-      </w:r>
-      <w:r>
-        <w:rPr>
-          <w:rFonts w:ascii="Arial" w:hAnsi="Arial" w:cs="Arial"/>
-        </w:rPr>
-        <w:t>practicability</w:t>
-      </w:r>
-      <w:r>
-        <w:rPr>
-          <w:rFonts w:ascii="Arial" w:hAnsi="Arial" w:cs="Arial"/>
-        </w:rPr>
-        <w:t xml:space="preserve"> as an application for actual use. It also gives some insight into the complexity/amount of computations that the algorithm requires to find a solution.</w:t>
-      </w:r>
-    </w:p>
-    <w:p>
-      <w:pPr>
-        <w:pStyle w:val="berschrift3"/>
-        <w:rPr>
-          <w:rFonts w:ascii="Arial" w:hAnsi="Arial" w:cs="Arial"/>
-        </w:rPr>
-      </w:pPr>
       <w:bookmarkStart w:id="15" w:name="_Toc440457375"/>
       <w:r>
         <w:rPr>
@@ -5987,7 +6225,6 @@
         <w:rPr>
           <w:rFonts w:ascii="Arial" w:hAnsi="Arial" w:cs="Arial"/>
         </w:rPr>
-        <w:lastRenderedPageBreak/>
         <w:t>This applies both to the tests done on a single algorithm, e.g. changing the population size for the genetic algorithm, as well as to the comparison</w:t>
       </w:r>
       <w:r>
@@ -6738,7 +6975,14 @@
         <w:rPr>
           <w:rFonts w:ascii="Arial" w:hAnsi="Arial" w:cs="Arial"/>
         </w:rPr>
-        <w:t>m and a value of v</w:t>
+        <w:t xml:space="preserve">m and a value of </w:t>
+      </w:r>
+      <w:proofErr w:type="spellStart"/>
+      <w:r>
+        <w:rPr>
+          <w:rFonts w:ascii="Arial" w:hAnsi="Arial" w:cs="Arial"/>
+        </w:rPr>
+        <w:t>v</w:t>
       </w:r>
       <w:r>
         <w:rPr>
@@ -6747,6 +6991,7 @@
         </w:rPr>
         <w:t>D</w:t>
       </w:r>
+      <w:proofErr w:type="spellEnd"/>
       <w:r>
         <w:rPr>
           <w:rFonts w:ascii="Arial" w:hAnsi="Arial" w:cs="Arial"/>
@@ -6905,75 +7150,6 @@
         </w:rPr>
       </w:pPr>
       <w:bookmarkStart w:id="24" w:name="_Toc440457384"/>
-      <w:r>
-        <w:rPr>
-          <w:rFonts w:ascii="Arial" w:hAnsi="Arial" w:cs="Arial"/>
-        </w:rPr>
-        <w:t>4.</w:t>
-      </w:r>
-      <w:r>
-        <w:rPr>
-          <w:rFonts w:ascii="Arial" w:hAnsi="Arial" w:cs="Arial"/>
-        </w:rPr>
-        <w:t>4</w:t>
-      </w:r>
-      <w:r>
-        <w:rPr>
-          <w:rFonts w:ascii="Arial" w:hAnsi="Arial" w:cs="Arial"/>
-        </w:rPr>
-        <w:t xml:space="preserve"> Hill</w:t>
-      </w:r>
-      <w:r>
-        <w:rPr>
-          <w:rFonts w:ascii="Arial" w:hAnsi="Arial" w:cs="Arial"/>
-        </w:rPr>
-        <w:t>-</w:t>
-      </w:r>
-      <w:r>
-        <w:rPr>
-          <w:rFonts w:ascii="Arial" w:hAnsi="Arial" w:cs="Arial"/>
-        </w:rPr>
-        <w:t>climbing algorithm</w:t>
-      </w:r>
-      <w:bookmarkEnd w:id="24"/>
-    </w:p>
-    <w:p>
-      <w:pPr>
-        <w:pStyle w:val="berschrift3"/>
-        <w:rPr>
-          <w:rFonts w:ascii="Arial" w:hAnsi="Arial" w:cs="Arial"/>
-        </w:rPr>
-      </w:pPr>
-      <w:bookmarkStart w:id="25" w:name="_Toc440457385"/>
-      <w:r>
-        <w:rPr>
-          <w:rFonts w:ascii="Arial" w:hAnsi="Arial" w:cs="Arial"/>
-        </w:rPr>
-        <w:t>4.</w:t>
-      </w:r>
-      <w:r>
-        <w:rPr>
-          <w:rFonts w:ascii="Arial" w:hAnsi="Arial" w:cs="Arial"/>
-        </w:rPr>
-        <w:t>4</w:t>
-      </w:r>
-      <w:r>
-        <w:rPr>
-          <w:rFonts w:ascii="Arial" w:hAnsi="Arial" w:cs="Arial"/>
-        </w:rPr>
-        <w:t>.1 Varying neighbourhoods</w:t>
-      </w:r>
-      <w:bookmarkEnd w:id="25"/>
-    </w:p>
-    <w:p/>
-    <w:p>
-      <w:pPr>
-        <w:pStyle w:val="berschrift2"/>
-        <w:rPr>
-          <w:rFonts w:ascii="Arial" w:hAnsi="Arial" w:cs="Arial"/>
-        </w:rPr>
-      </w:pPr>
-      <w:bookmarkStart w:id="26" w:name="_Toc440457386"/>
       <w:r>
         <w:rPr>
           <w:rFonts w:ascii="Arial" w:hAnsi="Arial" w:cs="Arial"/>
@@ -6985,6 +7161,75 @@
         <w:rPr>
           <w:rFonts w:ascii="Arial" w:hAnsi="Arial" w:cs="Arial"/>
         </w:rPr>
+        <w:t>4</w:t>
+      </w:r>
+      <w:r>
+        <w:rPr>
+          <w:rFonts w:ascii="Arial" w:hAnsi="Arial" w:cs="Arial"/>
+        </w:rPr>
+        <w:t xml:space="preserve"> Hill</w:t>
+      </w:r>
+      <w:r>
+        <w:rPr>
+          <w:rFonts w:ascii="Arial" w:hAnsi="Arial" w:cs="Arial"/>
+        </w:rPr>
+        <w:t>-</w:t>
+      </w:r>
+      <w:r>
+        <w:rPr>
+          <w:rFonts w:ascii="Arial" w:hAnsi="Arial" w:cs="Arial"/>
+        </w:rPr>
+        <w:t>climbing algorithm</w:t>
+      </w:r>
+      <w:bookmarkEnd w:id="24"/>
+    </w:p>
+    <w:p>
+      <w:pPr>
+        <w:pStyle w:val="berschrift3"/>
+        <w:rPr>
+          <w:rFonts w:ascii="Arial" w:hAnsi="Arial" w:cs="Arial"/>
+        </w:rPr>
+      </w:pPr>
+      <w:bookmarkStart w:id="25" w:name="_Toc440457385"/>
+      <w:r>
+        <w:rPr>
+          <w:rFonts w:ascii="Arial" w:hAnsi="Arial" w:cs="Arial"/>
+        </w:rPr>
+        <w:t>4.</w:t>
+      </w:r>
+      <w:r>
+        <w:rPr>
+          <w:rFonts w:ascii="Arial" w:hAnsi="Arial" w:cs="Arial"/>
+        </w:rPr>
+        <w:t>4</w:t>
+      </w:r>
+      <w:r>
+        <w:rPr>
+          <w:rFonts w:ascii="Arial" w:hAnsi="Arial" w:cs="Arial"/>
+        </w:rPr>
+        <w:t>.1 Varying neighbourhoods</w:t>
+      </w:r>
+      <w:bookmarkEnd w:id="25"/>
+    </w:p>
+    <w:p/>
+    <w:p>
+      <w:pPr>
+        <w:pStyle w:val="berschrift2"/>
+        <w:rPr>
+          <w:rFonts w:ascii="Arial" w:hAnsi="Arial" w:cs="Arial"/>
+        </w:rPr>
+      </w:pPr>
+      <w:bookmarkStart w:id="26" w:name="_Toc440457386"/>
+      <w:r>
+        <w:rPr>
+          <w:rFonts w:ascii="Arial" w:hAnsi="Arial" w:cs="Arial"/>
+        </w:rPr>
+        <w:t>4.</w:t>
+      </w:r>
+      <w:r>
+        <w:rPr>
+          <w:rFonts w:ascii="Arial" w:hAnsi="Arial" w:cs="Arial"/>
+        </w:rPr>
         <w:t>5</w:t>
       </w:r>
       <w:r>
@@ -7295,12 +7540,16 @@
         </w:rPr>
         <w:t xml:space="preserve">Appendix </w:t>
       </w:r>
+      <w:proofErr w:type="spellStart"/>
+      <w:proofErr w:type="gramStart"/>
       <w:r>
         <w:rPr>
           <w:rFonts w:ascii="Arial" w:hAnsi="Arial" w:cs="Arial"/>
         </w:rPr>
         <w:t>A</w:t>
       </w:r>
+      <w:proofErr w:type="spellEnd"/>
+      <w:proofErr w:type="gramEnd"/>
       <w:r>
         <w:rPr>
           <w:rFonts w:ascii="Arial" w:hAnsi="Arial" w:cs="Arial"/>
@@ -7585,7 +7834,15 @@
         <w:t>Russell, S</w:t>
       </w:r>
       <w:r>
-        <w:t>tuart J., &amp; Norving, Peter (2009</w:t>
+        <w:t xml:space="preserve">tuart J., &amp; </w:t>
+      </w:r>
+      <w:proofErr w:type="spellStart"/>
+      <w:r>
+        <w:t>Norving</w:t>
+      </w:r>
+      <w:proofErr w:type="spellEnd"/>
+      <w:r>
+        <w:t>, Peter (2009</w:t>
       </w:r>
       <w:r>
         <w:t xml:space="preserve">). </w:t>
@@ -7601,6 +7858,31 @@
       </w:r>
       <w:r>
         <w:t xml:space="preserve"> (pp. 120-124). Upper Saddle River, New Jersey: Prentice Hall</w:t>
+      </w:r>
+    </w:p>
+  </w:footnote>
+  <w:footnote w:id="2">
+    <w:p>
+      <w:pPr>
+        <w:pStyle w:val="Funotentext"/>
+        <w:rPr>
+          <w:lang w:val="de-DE"/>
+        </w:rPr>
+      </w:pPr>
+      <w:r>
+        <w:rPr>
+          <w:rStyle w:val="Funotenzeichen"/>
+        </w:rPr>
+        <w:footnoteRef/>
+      </w:r>
+      <w:r>
+        <w:t xml:space="preserve"> </w:t>
+      </w:r>
+      <w:r>
+        <w:rPr>
+          <w:lang w:val="de-DE"/>
+        </w:rPr>
+        <w:t>Davis, Lawrence</w:t>
       </w:r>
     </w:p>
   </w:footnote>
@@ -8984,7 +9266,7 @@
 </file>
 
 <file path=customXml/itemProps1.xml><?xml version="1.0" encoding="utf-8"?>
-<ds:datastoreItem xmlns:ds="http://schemas.openxmlformats.org/officeDocument/2006/customXml" ds:itemID="{1D0D6E68-FF06-4216-9733-D67EACF9877D}">
+<ds:datastoreItem xmlns:ds="http://schemas.openxmlformats.org/officeDocument/2006/customXml" ds:itemID="{136EB09F-162F-4124-BAB3-B45FC7F6DE69}">
   <ds:schemaRefs>
     <ds:schemaRef ds:uri="http://schemas.openxmlformats.org/officeDocument/2006/bibliography"/>
   </ds:schemaRefs>

</xml_diff>

<commit_message>
Some more data, updated the report, added some comments in the GA class
</commit_message>
<xml_diff>
--- a/Report, presentation and related stuff/Project Report.docx
+++ b/Report, presentation and related stuff/Project Report.docx
@@ -301,102 +301,48 @@
           <w:sz w:val="24"/>
         </w:rPr>
         <w:br/>
-        <w:t xml:space="preserve">Adam </w:t>
-      </w:r>
-      <w:proofErr w:type="spellStart"/>
+        <w:t>Adam Eljasiak</w:t>
+      </w:r>
       <w:r>
         <w:rPr>
           <w:rFonts w:ascii="Arial" w:hAnsi="Arial" w:cs="Arial"/>
           <w:sz w:val="24"/>
         </w:rPr>
-        <w:t>Eljasiak</w:t>
-      </w:r>
-      <w:proofErr w:type="spellEnd"/>
+        <w:br/>
+        <w:t>Nicola Gheza</w:t>
+      </w:r>
       <w:r>
         <w:rPr>
           <w:rFonts w:ascii="Arial" w:hAnsi="Arial" w:cs="Arial"/>
           <w:sz w:val="24"/>
         </w:rPr>
         <w:br/>
-        <w:t xml:space="preserve">Nicola </w:t>
-      </w:r>
-      <w:proofErr w:type="spellStart"/>
+        <w:t>Daniel Kaestner</w:t>
+      </w:r>
       <w:r>
         <w:rPr>
           <w:rFonts w:ascii="Arial" w:hAnsi="Arial" w:cs="Arial"/>
           <w:sz w:val="24"/>
         </w:rPr>
-        <w:t>Gheza</w:t>
-      </w:r>
-      <w:proofErr w:type="spellEnd"/>
+        <w:br/>
+        <w:t>Raffaele Piccini</w:t>
+      </w:r>
       <w:r>
         <w:rPr>
           <w:rFonts w:ascii="Arial" w:hAnsi="Arial" w:cs="Arial"/>
           <w:sz w:val="24"/>
         </w:rPr>
         <w:br/>
-        <w:t xml:space="preserve">Daniel </w:t>
-      </w:r>
-      <w:proofErr w:type="spellStart"/>
+        <w:t>Henri Viigimäe</w:t>
+      </w:r>
       <w:r>
         <w:rPr>
           <w:rFonts w:ascii="Arial" w:hAnsi="Arial" w:cs="Arial"/>
           <w:sz w:val="24"/>
         </w:rPr>
-        <w:t>Kaestner</w:t>
-      </w:r>
-      <w:proofErr w:type="spellEnd"/>
-      <w:r>
-        <w:rPr>
-          <w:rFonts w:ascii="Arial" w:hAnsi="Arial" w:cs="Arial"/>
-          <w:sz w:val="24"/>
-        </w:rPr>
         <w:br/>
-        <w:t xml:space="preserve">Raffaele </w:t>
-      </w:r>
-      <w:proofErr w:type="spellStart"/>
-      <w:r>
-        <w:rPr>
-          <w:rFonts w:ascii="Arial" w:hAnsi="Arial" w:cs="Arial"/>
-          <w:sz w:val="24"/>
-        </w:rPr>
-        <w:t>Piccini</w:t>
-      </w:r>
-      <w:proofErr w:type="spellEnd"/>
-      <w:r>
-        <w:rPr>
-          <w:rFonts w:ascii="Arial" w:hAnsi="Arial" w:cs="Arial"/>
-          <w:sz w:val="24"/>
-        </w:rPr>
-        <w:br/>
-        <w:t xml:space="preserve">Henri </w:t>
-      </w:r>
-      <w:proofErr w:type="spellStart"/>
-      <w:r>
-        <w:rPr>
-          <w:rFonts w:ascii="Arial" w:hAnsi="Arial" w:cs="Arial"/>
-          <w:sz w:val="24"/>
-        </w:rPr>
-        <w:t>Viigimäe</w:t>
-      </w:r>
-      <w:proofErr w:type="spellEnd"/>
-      <w:r>
-        <w:rPr>
-          <w:rFonts w:ascii="Arial" w:hAnsi="Arial" w:cs="Arial"/>
-          <w:sz w:val="24"/>
-        </w:rPr>
-        <w:br/>
-        <w:t xml:space="preserve">Simon </w:t>
-      </w:r>
-      <w:proofErr w:type="spellStart"/>
-      <w:r>
-        <w:rPr>
-          <w:rFonts w:ascii="Arial" w:hAnsi="Arial" w:cs="Arial"/>
-          <w:sz w:val="24"/>
-        </w:rPr>
-        <w:t>Wengeler</w:t>
-      </w:r>
-      <w:proofErr w:type="spellEnd"/>
+        <w:t>Simon Wengeler</w:t>
+      </w:r>
       <w:r>
         <w:rPr>
           <w:rFonts w:ascii="Arial" w:hAnsi="Arial" w:cs="Arial"/>
@@ -425,17 +371,8 @@
           <w:sz w:val="24"/>
         </w:rPr>
         <w:br/>
-        <w:t xml:space="preserve">Jan </w:t>
-      </w:r>
-      <w:proofErr w:type="spellStart"/>
-      <w:r>
-        <w:rPr>
-          <w:rFonts w:ascii="Arial" w:hAnsi="Arial" w:cs="Arial"/>
-          <w:sz w:val="24"/>
-        </w:rPr>
-        <w:t>Paredis</w:t>
-      </w:r>
-      <w:proofErr w:type="spellEnd"/>
+        <w:t>Jan Paredis</w:t>
+      </w:r>
       <w:r>
         <w:rPr>
           <w:rFonts w:ascii="Arial" w:hAnsi="Arial" w:cs="Arial"/>
@@ -464,39 +401,15 @@
           <w:sz w:val="24"/>
         </w:rPr>
         <w:br/>
-        <w:t xml:space="preserve">Pietro </w:t>
-      </w:r>
-      <w:proofErr w:type="spellStart"/>
+        <w:t>Pietro Bonizzi</w:t>
+      </w:r>
       <w:r>
         <w:rPr>
           <w:rFonts w:ascii="Arial" w:hAnsi="Arial" w:cs="Arial"/>
           <w:sz w:val="24"/>
         </w:rPr>
-        <w:t>Bonizzi</w:t>
-      </w:r>
-      <w:proofErr w:type="spellEnd"/>
-      <w:r>
-        <w:rPr>
-          <w:rFonts w:ascii="Arial" w:hAnsi="Arial" w:cs="Arial"/>
-          <w:sz w:val="24"/>
-        </w:rPr>
         <w:br/>
-      </w:r>
-      <w:proofErr w:type="spellStart"/>
-      <w:r>
-        <w:rPr>
-          <w:rFonts w:ascii="Arial" w:hAnsi="Arial" w:cs="Arial"/>
-          <w:sz w:val="24"/>
-        </w:rPr>
-        <w:t>Evgueni</w:t>
-      </w:r>
-      <w:proofErr w:type="spellEnd"/>
-      <w:r>
-        <w:rPr>
-          <w:rFonts w:ascii="Arial" w:hAnsi="Arial" w:cs="Arial"/>
-          <w:sz w:val="24"/>
-        </w:rPr>
-        <w:t xml:space="preserve"> Smirnov</w:t>
+        <w:t>Evgueni Smirnov</w:t>
       </w:r>
     </w:p>
     <w:p>
@@ -586,7 +499,7 @@
           <w:szCs w:val="22"/>
           <w:lang w:eastAsia="en-US"/>
         </w:rPr>
-        <w:t>As such its purpose is in part to comprise the results of said project but in add</w:t>
+        <w:t xml:space="preserve">As such its purpose is in part to comprise the results of said </w:t>
       </w:r>
       <w:r>
         <w:rPr>
@@ -596,7 +509,7 @@
           <w:szCs w:val="22"/>
           <w:lang w:eastAsia="en-US"/>
         </w:rPr>
-        <w:t>ition can give insight into possible approach</w:t>
+        <w:t>project. I</w:t>
       </w:r>
       <w:r>
         <w:rPr>
@@ -606,7 +519,7 @@
           <w:szCs w:val="22"/>
           <w:lang w:eastAsia="en-US"/>
         </w:rPr>
-        <w:t>es to solving knapsack problems in a different context</w:t>
+        <w:t>n add</w:t>
       </w:r>
       <w:r>
         <w:rPr>
@@ -616,7 +529,7 @@
           <w:szCs w:val="22"/>
           <w:lang w:eastAsia="en-US"/>
         </w:rPr>
-        <w:t xml:space="preserve"> for anyone interested</w:t>
+        <w:t xml:space="preserve">ition </w:t>
       </w:r>
       <w:r>
         <w:rPr>
@@ -626,7 +539,7 @@
           <w:szCs w:val="22"/>
           <w:lang w:eastAsia="en-US"/>
         </w:rPr>
-        <w:t>.</w:t>
+        <w:t xml:space="preserve">it </w:t>
       </w:r>
       <w:r>
         <w:rPr>
@@ -636,12 +549,9 @@
           <w:szCs w:val="22"/>
           <w:lang w:eastAsia="en-US"/>
         </w:rPr>
-        <w:t xml:space="preserve"> </w:t>
-      </w:r>
-    </w:p>
-    <w:p>
-      <w:pPr>
-        <w:pStyle w:val="Inhaltsverzeichnisberschrift"/>
+        <w:t>can give insight into possible approach</w:t>
+      </w:r>
+      <w:r>
         <w:rPr>
           <w:rFonts w:ascii="Arial" w:eastAsiaTheme="minorHAnsi" w:hAnsi="Arial" w:cs="Arial"/>
           <w:color w:val="auto"/>
@@ -649,7 +559,8 @@
           <w:szCs w:val="22"/>
           <w:lang w:eastAsia="en-US"/>
         </w:rPr>
-      </w:pPr>
+        <w:t>es to solving knapsack problems in a different context.</w:t>
+      </w:r>
       <w:r>
         <w:rPr>
           <w:rFonts w:ascii="Arial" w:eastAsiaTheme="minorHAnsi" w:hAnsi="Arial" w:cs="Arial"/>
@@ -658,7 +569,7 @@
           <w:szCs w:val="22"/>
           <w:lang w:eastAsia="en-US"/>
         </w:rPr>
-        <w:t xml:space="preserve">Yet, due to its primary function, the report will only deal with three-dimensional knapsack problems in particular, although the same principles can be applied to similar problems. </w:t>
+        <w:t xml:space="preserve"> However</w:t>
       </w:r>
       <w:r>
         <w:rPr>
@@ -668,7 +579,7 @@
           <w:szCs w:val="22"/>
           <w:lang w:eastAsia="en-US"/>
         </w:rPr>
-        <w:t xml:space="preserve">Furthermore it presents the results of experiments involving several algorithmic approaches and </w:t>
+        <w:t xml:space="preserve">, due to its primary function, the report </w:t>
       </w:r>
       <w:r>
         <w:rPr>
@@ -678,7 +589,7 @@
           <w:szCs w:val="22"/>
           <w:lang w:eastAsia="en-US"/>
         </w:rPr>
-        <w:t>judges</w:t>
+        <w:t xml:space="preserve">only investigates </w:t>
       </w:r>
       <w:r>
         <w:rPr>
@@ -688,7 +599,7 @@
           <w:szCs w:val="22"/>
           <w:lang w:eastAsia="en-US"/>
         </w:rPr>
-        <w:t xml:space="preserve"> their performance.</w:t>
+        <w:t xml:space="preserve">three-dimensional knapsack problems in particular, although the same principles can be applied to similar problems. </w:t>
       </w:r>
       <w:r>
         <w:rPr>
@@ -698,12 +609,9 @@
           <w:szCs w:val="22"/>
           <w:lang w:eastAsia="en-US"/>
         </w:rPr>
-        <w:t xml:space="preserve"> Therefore the report can mainly give insight into the advantages and disadvantages of each algorithm and their performance under certain conditions.</w:t>
-      </w:r>
-    </w:p>
-    <w:p>
-      <w:pPr>
-        <w:pStyle w:val="Inhaltsverzeichnisberschrift"/>
+        <w:br/>
+      </w:r>
+      <w:r>
         <w:rPr>
           <w:rFonts w:ascii="Arial" w:eastAsiaTheme="minorHAnsi" w:hAnsi="Arial" w:cs="Arial"/>
           <w:color w:val="auto"/>
@@ -711,14 +619,7 @@
           <w:szCs w:val="22"/>
           <w:lang w:eastAsia="en-US"/>
         </w:rPr>
-      </w:pPr>
-      <w:r>
-        <w:rPr>
-          <w:rFonts w:ascii="Arial" w:eastAsiaTheme="minorHAnsi" w:hAnsi="Arial" w:cs="Arial"/>
-          <w:szCs w:val="22"/>
-          <w:lang w:eastAsia="en-US"/>
-        </w:rPr>
-        <w:t>Summary</w:t>
+        <w:br/>
       </w:r>
       <w:r>
         <w:rPr>
@@ -728,7 +629,7 @@
           <w:szCs w:val="22"/>
           <w:lang w:eastAsia="en-US"/>
         </w:rPr>
-        <w:br/>
+        <w:t>Furthermore</w:t>
       </w:r>
       <w:r>
         <w:rPr>
@@ -738,7 +639,7 @@
           <w:szCs w:val="22"/>
           <w:lang w:eastAsia="en-US"/>
         </w:rPr>
-        <w:t>While the immediate context of the following report is a specific assignment</w:t>
+        <w:t>,</w:t>
       </w:r>
       <w:r>
         <w:rPr>
@@ -748,7 +649,7 @@
           <w:szCs w:val="22"/>
           <w:lang w:eastAsia="en-US"/>
         </w:rPr>
-        <w:t xml:space="preserve"> (see 1.1)</w:t>
+        <w:t xml:space="preserve"> it presents the results of experiments involving several algorithmic approaches and </w:t>
       </w:r>
       <w:r>
         <w:rPr>
@@ -758,7 +659,7 @@
           <w:szCs w:val="22"/>
           <w:lang w:eastAsia="en-US"/>
         </w:rPr>
-        <w:t xml:space="preserve">, that </w:t>
+        <w:t>evaluates</w:t>
       </w:r>
       <w:r>
         <w:rPr>
@@ -768,7 +669,7 @@
           <w:szCs w:val="22"/>
           <w:lang w:eastAsia="en-US"/>
         </w:rPr>
-        <w:t>particular problem</w:t>
+        <w:t xml:space="preserve"> their performance.</w:t>
       </w:r>
       <w:r>
         <w:rPr>
@@ -778,7 +679,7 @@
           <w:szCs w:val="22"/>
           <w:lang w:eastAsia="en-US"/>
         </w:rPr>
-        <w:t xml:space="preserve"> will only be discussed very briefly. </w:t>
+        <w:t xml:space="preserve"> Therefore</w:t>
       </w:r>
       <w:r>
         <w:rPr>
@@ -788,7 +689,7 @@
           <w:szCs w:val="22"/>
           <w:lang w:eastAsia="en-US"/>
         </w:rPr>
-        <w:t xml:space="preserve">Instead the main focal point will be the presentation of different approaches to the more general challenge: the solving of three-dimensional knapsack problems, </w:t>
+        <w:t>, the report mainly offers</w:t>
       </w:r>
       <w:r>
         <w:rPr>
@@ -798,9 +699,12 @@
           <w:szCs w:val="22"/>
           <w:lang w:eastAsia="en-US"/>
         </w:rPr>
-        <w:t>e.g. the optimisation of a packing in a restricted space.</w:t>
-      </w:r>
-      <w:r>
+        <w:t xml:space="preserve"> insight into the advantages and disadvantages of each algorithm and their performance under certain conditions.</w:t>
+      </w:r>
+    </w:p>
+    <w:p>
+      <w:pPr>
+        <w:pStyle w:val="Inhaltsverzeichnisberschrift"/>
         <w:rPr>
           <w:rFonts w:ascii="Arial" w:eastAsiaTheme="minorHAnsi" w:hAnsi="Arial" w:cs="Arial"/>
           <w:color w:val="auto"/>
@@ -808,7 +712,14 @@
           <w:szCs w:val="22"/>
           <w:lang w:eastAsia="en-US"/>
         </w:rPr>
-        <w:br/>
+      </w:pPr>
+      <w:r>
+        <w:rPr>
+          <w:rFonts w:ascii="Arial" w:eastAsiaTheme="minorHAnsi" w:hAnsi="Arial" w:cs="Arial"/>
+          <w:szCs w:val="22"/>
+          <w:lang w:eastAsia="en-US"/>
+        </w:rPr>
+        <w:t>Summary</w:t>
       </w:r>
       <w:r>
         <w:rPr>
@@ -828,7 +739,7 @@
           <w:szCs w:val="22"/>
           <w:lang w:eastAsia="en-US"/>
         </w:rPr>
-        <w:t xml:space="preserve">Three algorithms have been implemented to solve the knapsack problem given by the project assignment: a greedy approximation algorithm, a hill-climbing algorithm and a genetic algorithm. </w:t>
+        <w:t>While the immediate context of the following report is a specific assignment</w:t>
       </w:r>
       <w:r>
         <w:rPr>
@@ -838,7 +749,7 @@
           <w:szCs w:val="22"/>
           <w:lang w:eastAsia="en-US"/>
         </w:rPr>
-        <w:t xml:space="preserve">The </w:t>
+        <w:t xml:space="preserve"> (see 1.1)</w:t>
       </w:r>
       <w:r>
         <w:rPr>
@@ -848,7 +759,7 @@
           <w:szCs w:val="22"/>
           <w:lang w:eastAsia="en-US"/>
         </w:rPr>
-        <w:t xml:space="preserve">idea and </w:t>
+        <w:t xml:space="preserve">, that </w:t>
       </w:r>
       <w:r>
         <w:rPr>
@@ -858,7 +769,7 @@
           <w:szCs w:val="22"/>
           <w:lang w:eastAsia="en-US"/>
         </w:rPr>
-        <w:t xml:space="preserve">implementation </w:t>
+        <w:t>particular problem</w:t>
       </w:r>
       <w:r>
         <w:rPr>
@@ -868,7 +779,7 @@
           <w:szCs w:val="22"/>
           <w:lang w:eastAsia="en-US"/>
         </w:rPr>
-        <w:t xml:space="preserve">behind all three </w:t>
+        <w:t xml:space="preserve"> will only be discussed very briefly. </w:t>
       </w:r>
       <w:r>
         <w:rPr>
@@ -878,7 +789,7 @@
           <w:szCs w:val="22"/>
           <w:lang w:eastAsia="en-US"/>
         </w:rPr>
-        <w:t xml:space="preserve">algorithms is mostly based on knowledge acquired previously in the study program Knowledge Engineering. </w:t>
+        <w:t xml:space="preserve">Instead the </w:t>
       </w:r>
       <w:r>
         <w:rPr>
@@ -888,7 +799,7 @@
           <w:szCs w:val="22"/>
           <w:lang w:eastAsia="en-US"/>
         </w:rPr>
-        <w:t>The main purpose of the later described experiments is to test which factors of the algorithms have an impact on their performance and under which conditions that performance is best. Furthermore they serve as a way to determine the overall best approach to the knapsack problem for practical purposes.</w:t>
+        <w:t>point of focus</w:t>
       </w:r>
       <w:r>
         <w:rPr>
@@ -898,7 +809,7 @@
           <w:szCs w:val="22"/>
           <w:lang w:eastAsia="en-US"/>
         </w:rPr>
-        <w:br/>
+        <w:t xml:space="preserve"> will be the presentation of different approaches </w:t>
       </w:r>
       <w:r>
         <w:rPr>
@@ -908,13 +819,9 @@
           <w:szCs w:val="22"/>
           <w:lang w:eastAsia="en-US"/>
         </w:rPr>
-        <w:br/>
-        <w:t>&lt;Conclusions and recommendations&gt;</w:t>
-      </w:r>
-    </w:p>
-    <w:p>
-      <w:pPr>
-        <w:pStyle w:val="Inhaltsverzeichnisberschrift"/>
+        <w:t xml:space="preserve">for </w:t>
+      </w:r>
+      <w:r>
         <w:rPr>
           <w:rFonts w:ascii="Arial" w:eastAsiaTheme="minorHAnsi" w:hAnsi="Arial" w:cs="Arial"/>
           <w:color w:val="auto"/>
@@ -922,11 +829,9 @@
           <w:szCs w:val="22"/>
           <w:lang w:eastAsia="en-US"/>
         </w:rPr>
-      </w:pPr>
-    </w:p>
-    <w:p>
-      <w:pPr>
-        <w:pStyle w:val="Inhaltsverzeichnisberschrift"/>
+        <w:t xml:space="preserve">solving of three-dimensional knapsack problems, </w:t>
+      </w:r>
+      <w:r>
         <w:rPr>
           <w:rFonts w:ascii="Arial" w:eastAsiaTheme="minorHAnsi" w:hAnsi="Arial" w:cs="Arial"/>
           <w:color w:val="auto"/>
@@ -934,7 +839,238 @@
           <w:szCs w:val="22"/>
           <w:lang w:eastAsia="en-US"/>
         </w:rPr>
-      </w:pPr>
+        <w:t>e.g. the optimisation of a packing in a restricted space.</w:t>
+      </w:r>
+      <w:r>
+        <w:rPr>
+          <w:rFonts w:ascii="Arial" w:eastAsiaTheme="minorHAnsi" w:hAnsi="Arial" w:cs="Arial"/>
+          <w:color w:val="auto"/>
+          <w:sz w:val="22"/>
+          <w:szCs w:val="22"/>
+          <w:lang w:eastAsia="en-US"/>
+        </w:rPr>
+        <w:br/>
+      </w:r>
+      <w:r>
+        <w:rPr>
+          <w:rFonts w:ascii="Arial" w:eastAsiaTheme="minorHAnsi" w:hAnsi="Arial" w:cs="Arial"/>
+          <w:color w:val="auto"/>
+          <w:sz w:val="22"/>
+          <w:szCs w:val="22"/>
+          <w:lang w:eastAsia="en-US"/>
+        </w:rPr>
+        <w:br/>
+      </w:r>
+      <w:r>
+        <w:rPr>
+          <w:rFonts w:ascii="Arial" w:eastAsiaTheme="minorHAnsi" w:hAnsi="Arial" w:cs="Arial"/>
+          <w:color w:val="auto"/>
+          <w:sz w:val="22"/>
+          <w:szCs w:val="22"/>
+          <w:lang w:eastAsia="en-US"/>
+        </w:rPr>
+        <w:t xml:space="preserve">Three algorithms </w:t>
+      </w:r>
+      <w:r>
+        <w:rPr>
+          <w:rFonts w:ascii="Arial" w:eastAsiaTheme="minorHAnsi" w:hAnsi="Arial" w:cs="Arial"/>
+          <w:color w:val="auto"/>
+          <w:sz w:val="22"/>
+          <w:szCs w:val="22"/>
+          <w:lang w:eastAsia="en-US"/>
+        </w:rPr>
+        <w:t>were</w:t>
+      </w:r>
+      <w:r>
+        <w:rPr>
+          <w:rFonts w:ascii="Arial" w:eastAsiaTheme="minorHAnsi" w:hAnsi="Arial" w:cs="Arial"/>
+          <w:color w:val="auto"/>
+          <w:sz w:val="22"/>
+          <w:szCs w:val="22"/>
+          <w:lang w:eastAsia="en-US"/>
+        </w:rPr>
+        <w:t xml:space="preserve"> implemented to solve the knapsack problem given by the project assignment: a greedy approximation algorithm, a hill-climbing algorithm and a genetic algorithm. </w:t>
+      </w:r>
+      <w:r>
+        <w:rPr>
+          <w:rFonts w:ascii="Arial" w:eastAsiaTheme="minorHAnsi" w:hAnsi="Arial" w:cs="Arial"/>
+          <w:color w:val="auto"/>
+          <w:sz w:val="22"/>
+          <w:szCs w:val="22"/>
+          <w:lang w:eastAsia="en-US"/>
+        </w:rPr>
+        <w:t xml:space="preserve">The </w:t>
+      </w:r>
+      <w:r>
+        <w:rPr>
+          <w:rFonts w:ascii="Arial" w:eastAsiaTheme="minorHAnsi" w:hAnsi="Arial" w:cs="Arial"/>
+          <w:color w:val="auto"/>
+          <w:sz w:val="22"/>
+          <w:szCs w:val="22"/>
+          <w:lang w:eastAsia="en-US"/>
+        </w:rPr>
+        <w:t xml:space="preserve">idea and </w:t>
+      </w:r>
+      <w:r>
+        <w:rPr>
+          <w:rFonts w:ascii="Arial" w:eastAsiaTheme="minorHAnsi" w:hAnsi="Arial" w:cs="Arial"/>
+          <w:color w:val="auto"/>
+          <w:sz w:val="22"/>
+          <w:szCs w:val="22"/>
+          <w:lang w:eastAsia="en-US"/>
+        </w:rPr>
+        <w:t xml:space="preserve">implementation </w:t>
+      </w:r>
+      <w:r>
+        <w:rPr>
+          <w:rFonts w:ascii="Arial" w:eastAsiaTheme="minorHAnsi" w:hAnsi="Arial" w:cs="Arial"/>
+          <w:color w:val="auto"/>
+          <w:sz w:val="22"/>
+          <w:szCs w:val="22"/>
+          <w:lang w:eastAsia="en-US"/>
+        </w:rPr>
+        <w:t xml:space="preserve">behind all three </w:t>
+      </w:r>
+      <w:r>
+        <w:rPr>
+          <w:rFonts w:ascii="Arial" w:eastAsiaTheme="minorHAnsi" w:hAnsi="Arial" w:cs="Arial"/>
+          <w:color w:val="auto"/>
+          <w:sz w:val="22"/>
+          <w:szCs w:val="22"/>
+          <w:lang w:eastAsia="en-US"/>
+        </w:rPr>
+        <w:t xml:space="preserve">algorithms is mostly based on knowledge acquired previously in the study program Knowledge Engineering. </w:t>
+      </w:r>
+      <w:r>
+        <w:rPr>
+          <w:rFonts w:ascii="Arial" w:eastAsiaTheme="minorHAnsi" w:hAnsi="Arial" w:cs="Arial"/>
+          <w:color w:val="auto"/>
+          <w:sz w:val="22"/>
+          <w:szCs w:val="22"/>
+          <w:lang w:eastAsia="en-US"/>
+        </w:rPr>
+        <w:t>The main purpose of t</w:t>
+      </w:r>
+      <w:r>
+        <w:rPr>
+          <w:rFonts w:ascii="Arial" w:eastAsiaTheme="minorHAnsi" w:hAnsi="Arial" w:cs="Arial"/>
+          <w:color w:val="auto"/>
+          <w:sz w:val="22"/>
+          <w:szCs w:val="22"/>
+          <w:lang w:eastAsia="en-US"/>
+        </w:rPr>
+        <w:t>he later described experiments wa</w:t>
+      </w:r>
+      <w:r>
+        <w:rPr>
+          <w:rFonts w:ascii="Arial" w:eastAsiaTheme="minorHAnsi" w:hAnsi="Arial" w:cs="Arial"/>
+          <w:color w:val="auto"/>
+          <w:sz w:val="22"/>
+          <w:szCs w:val="22"/>
+          <w:lang w:eastAsia="en-US"/>
+        </w:rPr>
+        <w:t xml:space="preserve">s to test which factors of the algorithms have an impact on their performance and under which conditions that performance is </w:t>
+      </w:r>
+      <w:r>
+        <w:rPr>
+          <w:rFonts w:ascii="Arial" w:eastAsiaTheme="minorHAnsi" w:hAnsi="Arial" w:cs="Arial"/>
+          <w:color w:val="auto"/>
+          <w:sz w:val="22"/>
+          <w:szCs w:val="22"/>
+          <w:lang w:eastAsia="en-US"/>
+        </w:rPr>
+        <w:t>optimal</w:t>
+      </w:r>
+      <w:r>
+        <w:rPr>
+          <w:rFonts w:ascii="Arial" w:eastAsiaTheme="minorHAnsi" w:hAnsi="Arial" w:cs="Arial"/>
+          <w:color w:val="auto"/>
+          <w:sz w:val="22"/>
+          <w:szCs w:val="22"/>
+          <w:lang w:eastAsia="en-US"/>
+        </w:rPr>
+        <w:t>. Furthermore</w:t>
+      </w:r>
+      <w:r>
+        <w:rPr>
+          <w:rFonts w:ascii="Arial" w:eastAsiaTheme="minorHAnsi" w:hAnsi="Arial" w:cs="Arial"/>
+          <w:color w:val="auto"/>
+          <w:sz w:val="22"/>
+          <w:szCs w:val="22"/>
+          <w:lang w:eastAsia="en-US"/>
+        </w:rPr>
+        <w:t>,</w:t>
+      </w:r>
+      <w:r>
+        <w:rPr>
+          <w:rFonts w:ascii="Arial" w:eastAsiaTheme="minorHAnsi" w:hAnsi="Arial" w:cs="Arial"/>
+          <w:color w:val="auto"/>
+          <w:sz w:val="22"/>
+          <w:szCs w:val="22"/>
+          <w:lang w:eastAsia="en-US"/>
+        </w:rPr>
+        <w:t xml:space="preserve"> </w:t>
+      </w:r>
+      <w:r>
+        <w:rPr>
+          <w:rFonts w:ascii="Arial" w:eastAsiaTheme="minorHAnsi" w:hAnsi="Arial" w:cs="Arial"/>
+          <w:color w:val="auto"/>
+          <w:sz w:val="22"/>
+          <w:szCs w:val="22"/>
+          <w:lang w:eastAsia="en-US"/>
+        </w:rPr>
+        <w:t>the experiments</w:t>
+      </w:r>
+      <w:r>
+        <w:rPr>
+          <w:rFonts w:ascii="Arial" w:eastAsiaTheme="minorHAnsi" w:hAnsi="Arial" w:cs="Arial"/>
+          <w:color w:val="auto"/>
+          <w:sz w:val="22"/>
+          <w:szCs w:val="22"/>
+          <w:lang w:eastAsia="en-US"/>
+        </w:rPr>
+        <w:t xml:space="preserve"> serve as a way to determine the overall best approach to the knapsack problem for practical purposes.</w:t>
+      </w:r>
+      <w:r>
+        <w:rPr>
+          <w:rFonts w:ascii="Arial" w:eastAsiaTheme="minorHAnsi" w:hAnsi="Arial" w:cs="Arial"/>
+          <w:color w:val="auto"/>
+          <w:sz w:val="22"/>
+          <w:szCs w:val="22"/>
+          <w:lang w:eastAsia="en-US"/>
+        </w:rPr>
+        <w:br/>
+      </w:r>
+      <w:r>
+        <w:rPr>
+          <w:rFonts w:ascii="Arial" w:eastAsiaTheme="minorHAnsi" w:hAnsi="Arial" w:cs="Arial"/>
+          <w:color w:val="auto"/>
+          <w:sz w:val="22"/>
+          <w:szCs w:val="22"/>
+          <w:lang w:eastAsia="en-US"/>
+        </w:rPr>
+        <w:br/>
+      </w:r>
+      <w:r>
+        <w:rPr>
+          <w:rFonts w:ascii="Arial" w:eastAsiaTheme="minorHAnsi" w:hAnsi="Arial" w:cs="Arial"/>
+          <w:color w:val="auto"/>
+          <w:sz w:val="22"/>
+          <w:szCs w:val="22"/>
+          <w:lang w:eastAsia="en-US"/>
+        </w:rPr>
+        <w:t>To summarise the results, it became clear that the genetic algorithm performs best out of the tested algorithms under the given conditions. It finds a very good solution (presumably the best) in a reasonable amount of time and is thus sensible to put to use in a user-friendly application. However, its performance in terms of computation time lacks significantly for a larger number of packages.</w:t>
+      </w:r>
+      <w:r>
+        <w:rPr>
+          <w:rFonts w:ascii="Arial" w:eastAsiaTheme="minorHAnsi" w:hAnsi="Arial" w:cs="Arial"/>
+          <w:color w:val="auto"/>
+          <w:sz w:val="22"/>
+          <w:szCs w:val="22"/>
+          <w:lang w:eastAsia="en-US"/>
+        </w:rPr>
+        <w:t xml:space="preserve"> Furthermore, it is restricted to finding near-optimal solutions for rectangular packages only.</w:t>
+      </w:r>
     </w:p>
     <w:p>
       <w:pPr>
@@ -3823,7 +3959,7 @@
         <w:rPr>
           <w:rFonts w:ascii="Arial" w:hAnsi="Arial" w:cs="Arial"/>
         </w:rPr>
-        <w:t>The assignment for the project on which this report is based was to build a computer application with a user friendly interface that can be used for solving so-called three dimensional knapsack problems.</w:t>
+        <w:t>The assignment for the project was to build a computer application with a user friendly interface that can be used for solving so-called three dimensional knapsack problems.</w:t>
       </w:r>
     </w:p>
     <w:p>
@@ -3906,14 +4042,7 @@
           <w:rFonts w:ascii="Arial" w:hAnsi="Arial" w:cs="Arial"/>
         </w:rPr>
         <w:br/>
-        <w:t xml:space="preserve">A parcel of a given type also has a certain value, denoted by </w:t>
-      </w:r>
-      <w:proofErr w:type="spellStart"/>
-      <w:r>
-        <w:rPr>
-          <w:rFonts w:ascii="Arial" w:hAnsi="Arial" w:cs="Arial"/>
-        </w:rPr>
-        <w:t>v</w:t>
+        <w:t>A parcel of a given type also has a certain value, denoted by v</w:t>
       </w:r>
       <w:r>
         <w:rPr>
@@ -3922,19 +4051,11 @@
         </w:rPr>
         <w:t>A</w:t>
       </w:r>
-      <w:proofErr w:type="spellEnd"/>
-      <w:r>
-        <w:rPr>
-          <w:rFonts w:ascii="Arial" w:hAnsi="Arial" w:cs="Arial"/>
-        </w:rPr>
-        <w:t xml:space="preserve">, </w:t>
-      </w:r>
-      <w:proofErr w:type="spellStart"/>
-      <w:r>
-        <w:rPr>
-          <w:rFonts w:ascii="Arial" w:hAnsi="Arial" w:cs="Arial"/>
-        </w:rPr>
-        <w:t>v</w:t>
+      <w:r>
+        <w:rPr>
+          <w:rFonts w:ascii="Arial" w:hAnsi="Arial" w:cs="Arial"/>
+        </w:rPr>
+        <w:t>, v</w:t>
       </w:r>
       <w:r>
         <w:rPr>
@@ -3943,19 +4064,11 @@
         </w:rPr>
         <w:t>B</w:t>
       </w:r>
-      <w:proofErr w:type="spellEnd"/>
-      <w:r>
-        <w:rPr>
-          <w:rFonts w:ascii="Arial" w:hAnsi="Arial" w:cs="Arial"/>
-        </w:rPr>
-        <w:t xml:space="preserve"> and </w:t>
-      </w:r>
-      <w:proofErr w:type="spellStart"/>
-      <w:r>
-        <w:rPr>
-          <w:rFonts w:ascii="Arial" w:hAnsi="Arial" w:cs="Arial"/>
-        </w:rPr>
-        <w:t>v</w:t>
+      <w:r>
+        <w:rPr>
+          <w:rFonts w:ascii="Arial" w:hAnsi="Arial" w:cs="Arial"/>
+        </w:rPr>
+        <w:t xml:space="preserve"> and v</w:t>
       </w:r>
       <w:r>
         <w:rPr>
@@ -3964,7 +4077,6 @@
         </w:rPr>
         <w:t>C</w:t>
       </w:r>
-      <w:proofErr w:type="spellEnd"/>
       <w:r>
         <w:rPr>
           <w:rFonts w:ascii="Arial" w:hAnsi="Arial" w:cs="Arial"/>
@@ -3994,20 +4106,43 @@
         <w:rPr>
           <w:rFonts w:ascii="Arial" w:hAnsi="Arial" w:cs="Arial"/>
         </w:rPr>
-        <w:t>The application does not have to find the best answer in all cases, but it should be able to find a good approximation. The application should also make a 3D-visualisation of its answers – from different perspectives.</w:t>
-      </w:r>
-      <w:r>
-        <w:rPr>
-          <w:rFonts w:ascii="Arial" w:hAnsi="Arial" w:cs="Arial"/>
-        </w:rPr>
-        <w:br/>
-      </w:r>
-      <w:r>
-        <w:rPr>
-          <w:rFonts w:ascii="Arial" w:hAnsi="Arial" w:cs="Arial"/>
-        </w:rPr>
-        <w:br/>
-        <w:t>The application should be used to answer the following questions (see 3.1 and 3.2):</w:t>
+        <w:t xml:space="preserve">The application does not have to find the best answer in all cases, but it should be able to find a good approximation. The application should also </w:t>
+      </w:r>
+      <w:r>
+        <w:rPr>
+          <w:rFonts w:ascii="Arial" w:hAnsi="Arial" w:cs="Arial"/>
+        </w:rPr>
+        <w:t xml:space="preserve">be able to present </w:t>
+      </w:r>
+      <w:r>
+        <w:rPr>
+          <w:rFonts w:ascii="Arial" w:hAnsi="Arial" w:cs="Arial"/>
+        </w:rPr>
+        <w:t>a 3D</w:t>
+      </w:r>
+      <w:r>
+        <w:rPr>
+          <w:rFonts w:ascii="Arial" w:hAnsi="Arial" w:cs="Arial"/>
+        </w:rPr>
+        <w:t xml:space="preserve">-visualisation of its answers </w:t>
+      </w:r>
+      <w:r>
+        <w:rPr>
+          <w:rFonts w:ascii="Arial" w:hAnsi="Arial" w:cs="Arial"/>
+        </w:rPr>
+        <w:t xml:space="preserve">from different </w:t>
+      </w:r>
+      <w:r>
+        <w:rPr>
+          <w:rFonts w:ascii="Arial" w:hAnsi="Arial" w:cs="Arial"/>
+        </w:rPr>
+        <w:t xml:space="preserve">perspectives and should </w:t>
+      </w:r>
+      <w:r>
+        <w:rPr>
+          <w:rFonts w:ascii="Arial" w:hAnsi="Arial" w:cs="Arial"/>
+        </w:rPr>
+        <w:t>be used to answer the following questions (see 3.1 and 3.2):</w:t>
       </w:r>
     </w:p>
     <w:p>
@@ -4062,7 +4197,19 @@
         <w:rPr>
           <w:rFonts w:ascii="Arial" w:hAnsi="Arial" w:cs="Arial"/>
         </w:rPr>
-        <w:t xml:space="preserve">In addition, after answering the two questions above, </w:t>
+        <w:t xml:space="preserve">In addition, after answering the two </w:t>
+      </w:r>
+      <w:r>
+        <w:rPr>
+          <w:rFonts w:ascii="Arial" w:hAnsi="Arial" w:cs="Arial"/>
+        </w:rPr>
+        <w:t xml:space="preserve">previous </w:t>
+      </w:r>
+      <w:r>
+        <w:rPr>
+          <w:rFonts w:ascii="Arial" w:hAnsi="Arial" w:cs="Arial"/>
+        </w:rPr>
+        <w:t xml:space="preserve">questions, </w:t>
       </w:r>
       <w:r>
         <w:rPr>
@@ -4074,7 +4221,7 @@
         <w:rPr>
           <w:rFonts w:ascii="Arial" w:hAnsi="Arial" w:cs="Arial"/>
         </w:rPr>
-        <w:t xml:space="preserve"> should now </w:t>
+        <w:t xml:space="preserve"> should </w:t>
       </w:r>
       <w:r>
         <w:rPr>
@@ -4110,21 +4257,19 @@
         <w:rPr>
           <w:rFonts w:ascii="Arial" w:hAnsi="Arial" w:cs="Arial"/>
         </w:rPr>
-        <w:t xml:space="preserve">, where each of these </w:t>
-      </w:r>
-      <w:proofErr w:type="spellStart"/>
-      <w:r>
-        <w:rPr>
-          <w:rFonts w:ascii="Arial" w:hAnsi="Arial" w:cs="Arial"/>
-        </w:rPr>
-        <w:t>pentominoes</w:t>
-      </w:r>
-      <w:proofErr w:type="spellEnd"/>
-      <w:r>
-        <w:rPr>
-          <w:rFonts w:ascii="Arial" w:hAnsi="Arial" w:cs="Arial"/>
-        </w:rPr>
-        <w:t xml:space="preserve"> consists of 5 cubes of size 0.5 x 0.5 x 0.5. For those assumptions the following questions were posed:</w:t>
+        <w:t xml:space="preserve">, where each of these pentominoes consists of 5 cubes of size 0.5 x 0.5 x 0.5. </w:t>
+      </w:r>
+      <w:r>
+        <w:rPr>
+          <w:rFonts w:ascii="Arial" w:hAnsi="Arial" w:cs="Arial"/>
+        </w:rPr>
+        <w:t>On the basis of those</w:t>
+      </w:r>
+      <w:r>
+        <w:rPr>
+          <w:rFonts w:ascii="Arial" w:hAnsi="Arial" w:cs="Arial"/>
+        </w:rPr>
+        <w:t xml:space="preserve"> assumptions the following questions were posed:</w:t>
       </w:r>
     </w:p>
     <w:p>
@@ -4179,7 +4324,32 @@
         <w:rPr>
           <w:rFonts w:ascii="Arial" w:hAnsi="Arial" w:cs="Arial"/>
         </w:rPr>
-        <w:t>the tasks above we were advised to conduct experiments of our own once we had one or multiple functioning algorithms.</w:t>
+        <w:t>these fixed</w:t>
+      </w:r>
+      <w:r>
+        <w:rPr>
+          <w:rFonts w:ascii="Arial" w:hAnsi="Arial" w:cs="Arial"/>
+        </w:rPr>
+        <w:t xml:space="preserve"> tasks experiments </w:t>
+      </w:r>
+      <w:r>
+        <w:rPr>
+          <w:rFonts w:ascii="Arial" w:hAnsi="Arial" w:cs="Arial"/>
+        </w:rPr>
+        <w:t xml:space="preserve">should be conducted which could provide </w:t>
+      </w:r>
+      <w:r>
+        <w:rPr>
+          <w:rFonts w:ascii="Arial" w:hAnsi="Arial" w:cs="Arial"/>
+          <w:color w:val="FF0000"/>
+        </w:rPr>
+        <w:t>insight into the performance of different algorithms</w:t>
+      </w:r>
+      <w:r>
+        <w:rPr>
+          <w:rFonts w:ascii="Arial" w:hAnsi="Arial" w:cs="Arial"/>
+        </w:rPr>
+        <w:t>.</w:t>
       </w:r>
     </w:p>
     <w:p>
@@ -4213,92 +4383,63 @@
       <w:r>
         <w:rPr>
           <w:rFonts w:ascii="Arial" w:hAnsi="Arial" w:cs="Arial"/>
-        </w:rPr>
-        <w:t>All tasks given</w:t>
-      </w:r>
-      <w:r>
-        <w:rPr>
-          <w:rFonts w:ascii="Arial" w:hAnsi="Arial" w:cs="Arial"/>
-        </w:rPr>
-        <w:t xml:space="preserve"> in the project assignment deal</w:t>
-      </w:r>
-      <w:r>
-        <w:rPr>
-          <w:rFonts w:ascii="Arial" w:hAnsi="Arial" w:cs="Arial"/>
-        </w:rPr>
-        <w:t xml:space="preserve"> with the optimisation of a packing of certain types of packages in a constricted three-dimensional space. </w:t>
-      </w:r>
-      <w:r>
-        <w:rPr>
-          <w:rFonts w:ascii="Arial" w:hAnsi="Arial" w:cs="Arial"/>
-        </w:rPr>
-        <w:t xml:space="preserve">Since the </w:t>
-      </w:r>
-      <w:r>
-        <w:rPr>
-          <w:rFonts w:ascii="Arial" w:hAnsi="Arial" w:cs="Arial"/>
-        </w:rPr>
-        <w:t>main purpose of the application</w:t>
-      </w:r>
-      <w:r>
-        <w:rPr>
-          <w:rFonts w:ascii="Arial" w:hAnsi="Arial" w:cs="Arial"/>
-        </w:rPr>
-        <w:t xml:space="preserve"> </w:t>
-      </w:r>
-      <w:r>
-        <w:rPr>
-          <w:rFonts w:ascii="Arial" w:hAnsi="Arial" w:cs="Arial"/>
-        </w:rPr>
-        <w:t xml:space="preserve">is </w:t>
-      </w:r>
-      <w:r>
-        <w:rPr>
-          <w:rFonts w:ascii="Arial" w:hAnsi="Arial" w:cs="Arial"/>
-        </w:rPr>
-        <w:t>to optimise the total value of a packing while also fitting all the included packages in the given space, the problem at hand could be defined as a thre</w:t>
-      </w:r>
-      <w:r>
-        <w:rPr>
-          <w:rFonts w:ascii="Arial" w:hAnsi="Arial" w:cs="Arial"/>
-        </w:rPr>
-        <w:t xml:space="preserve">e-dimensional knapsack problem. With the constraints being the dimensions in which all of the packages included in the solution had to fit without </w:t>
-      </w:r>
-      <w:r>
-        <w:rPr>
-          <w:rFonts w:ascii="Arial" w:hAnsi="Arial" w:cs="Arial"/>
-        </w:rPr>
-        <w:t>overlapping,</w:t>
-      </w:r>
-      <w:r>
-        <w:rPr>
-          <w:rFonts w:ascii="Arial" w:hAnsi="Arial" w:cs="Arial"/>
-        </w:rPr>
-        <w:t xml:space="preserve"> the main goal of the algorithm</w:t>
-      </w:r>
-      <w:r>
-        <w:rPr>
-          <w:rFonts w:ascii="Arial" w:hAnsi="Arial" w:cs="Arial"/>
-        </w:rPr>
-        <w:t>(s)</w:t>
-      </w:r>
-      <w:r>
-        <w:rPr>
-          <w:rFonts w:ascii="Arial" w:hAnsi="Arial" w:cs="Arial"/>
-        </w:rPr>
-        <w:t xml:space="preserve"> </w:t>
-      </w:r>
-      <w:r>
-        <w:rPr>
-          <w:rFonts w:ascii="Arial" w:hAnsi="Arial" w:cs="Arial"/>
-        </w:rPr>
-        <w:t>to be built</w:t>
-      </w:r>
-      <w:r>
-        <w:rPr>
-          <w:rFonts w:ascii="Arial" w:hAnsi="Arial" w:cs="Arial"/>
-        </w:rPr>
-        <w:t xml:space="preserve"> was to maximise the total value of the included packages while adhering to the constraints.</w:t>
+          <w:lang w:val="en-US"/>
+        </w:rPr>
+        <w:t>T</w:t>
+      </w:r>
+      <w:r>
+        <w:rPr>
+          <w:rFonts w:ascii="Arial" w:hAnsi="Arial" w:cs="Arial"/>
+        </w:rPr>
+        <w:t xml:space="preserve">he main purpose of the application is to </w:t>
+      </w:r>
+      <w:r>
+        <w:rPr>
+          <w:rFonts w:ascii="Arial" w:hAnsi="Arial" w:cs="Arial"/>
+          <w:lang w:val="en-US"/>
+        </w:rPr>
+        <w:t xml:space="preserve">devise an algorithm (or multiple) that </w:t>
+      </w:r>
+      <w:proofErr w:type="spellStart"/>
+      <w:r>
+        <w:rPr>
+          <w:rFonts w:ascii="Arial" w:hAnsi="Arial" w:cs="Arial"/>
+          <w:lang w:val="en-US"/>
+        </w:rPr>
+        <w:t>maximises</w:t>
+      </w:r>
+      <w:proofErr w:type="spellEnd"/>
+      <w:r>
+        <w:rPr>
+          <w:rFonts w:ascii="Arial" w:hAnsi="Arial" w:cs="Arial"/>
+        </w:rPr>
+        <w:t xml:space="preserve"> the total value of</w:t>
+      </w:r>
+      <w:r>
+        <w:rPr>
+          <w:rFonts w:ascii="Arial" w:hAnsi="Arial" w:cs="Arial"/>
+          <w:lang w:val="en-US"/>
+        </w:rPr>
+        <w:t xml:space="preserve"> the solution </w:t>
+      </w:r>
+      <w:r>
+        <w:rPr>
+          <w:rFonts w:ascii="Arial" w:hAnsi="Arial" w:cs="Arial"/>
+        </w:rPr>
+        <w:t xml:space="preserve">while fitting all the packages </w:t>
+      </w:r>
+      <w:r>
+        <w:rPr>
+          <w:rFonts w:ascii="Arial" w:hAnsi="Arial" w:cs="Arial"/>
+          <w:lang w:val="en-US"/>
+        </w:rPr>
+        <w:t>within</w:t>
+      </w:r>
+      <w:r>
+        <w:rPr>
+          <w:rFonts w:ascii="Arial" w:hAnsi="Arial" w:cs="Arial"/>
+        </w:rPr>
+        <w:t xml:space="preserve"> the given space without overlapping, defined as a three-dimensional knapsack problem.</w:t>
       </w:r>
     </w:p>
     <w:p>
@@ -4311,7 +4452,6 @@
         <w:rPr>
           <w:rFonts w:ascii="Arial" w:hAnsi="Arial" w:cs="Arial"/>
         </w:rPr>
-        <w:lastRenderedPageBreak/>
         <w:t xml:space="preserve">While similar kinds of optimisation or knapsack problems can occur in a wide variety of fields and similar algorithmic approaches to the ones chosen </w:t>
       </w:r>
       <w:r>
@@ -4324,13 +4464,43 @@
         <w:rPr>
           <w:rFonts w:ascii="Arial" w:hAnsi="Arial" w:cs="Arial"/>
         </w:rPr>
-        <w:t xml:space="preserve"> project may be applicable, the problem at hand in particular is </w:t>
-      </w:r>
-      <w:r>
-        <w:rPr>
-          <w:rFonts w:ascii="Arial" w:hAnsi="Arial" w:cs="Arial"/>
-        </w:rPr>
-        <w:t xml:space="preserve">focused on the packing of a three-dimensional space. As such the algorithms developed during </w:t>
+        <w:t xml:space="preserve"> project may be applicable, </w:t>
+      </w:r>
+      <w:r>
+        <w:rPr>
+          <w:rFonts w:ascii="Arial" w:hAnsi="Arial" w:cs="Arial"/>
+        </w:rPr>
+        <w:t>this project</w:t>
+      </w:r>
+      <w:r>
+        <w:rPr>
+          <w:rFonts w:ascii="Arial" w:hAnsi="Arial" w:cs="Arial"/>
+        </w:rPr>
+        <w:t xml:space="preserve"> </w:t>
+      </w:r>
+      <w:r>
+        <w:rPr>
+          <w:rFonts w:ascii="Arial" w:hAnsi="Arial" w:cs="Arial"/>
+        </w:rPr>
+        <w:t>focuses</w:t>
+      </w:r>
+      <w:r>
+        <w:rPr>
+          <w:rFonts w:ascii="Arial" w:hAnsi="Arial" w:cs="Arial"/>
+        </w:rPr>
+        <w:t xml:space="preserve"> on the packing of a three-dimensional space. </w:t>
+      </w:r>
+      <w:r>
+        <w:rPr>
+          <w:rFonts w:ascii="Arial" w:hAnsi="Arial" w:cs="Arial"/>
+        </w:rPr>
+        <w:t>Consequently</w:t>
+      </w:r>
+      <w:r>
+        <w:rPr>
+          <w:rFonts w:ascii="Arial" w:hAnsi="Arial" w:cs="Arial"/>
+        </w:rPr>
+        <w:t xml:space="preserve"> the algorithms developed during </w:t>
       </w:r>
       <w:r>
         <w:rPr>
@@ -4342,7 +4512,19 @@
         <w:rPr>
           <w:rFonts w:ascii="Arial" w:hAnsi="Arial" w:cs="Arial"/>
         </w:rPr>
-        <w:t>research are fit to optimally fill a cargo space of a truck (as is the context of the assignment) or any similar sort of container.</w:t>
+        <w:t xml:space="preserve">research are </w:t>
+      </w:r>
+      <w:r>
+        <w:rPr>
+          <w:rFonts w:ascii="Arial" w:hAnsi="Arial" w:cs="Arial"/>
+        </w:rPr>
+        <w:t xml:space="preserve">optimised to fill a cargo space of a truck </w:t>
+      </w:r>
+      <w:r>
+        <w:rPr>
+          <w:rFonts w:ascii="Arial" w:hAnsi="Arial" w:cs="Arial"/>
+        </w:rPr>
+        <w:t>or any similar sort of container.</w:t>
       </w:r>
     </w:p>
     <w:p>
@@ -4357,6 +4539,7 @@
         <w:rPr>
           <w:rFonts w:ascii="Arial" w:hAnsi="Arial" w:cs="Arial"/>
         </w:rPr>
+        <w:lastRenderedPageBreak/>
         <w:t>1.3 Structure</w:t>
       </w:r>
       <w:bookmarkEnd w:id="3"/>
@@ -4530,16 +4713,38 @@
         <w:rPr>
           <w:rFonts w:ascii="Arial" w:hAnsi="Arial" w:cs="Arial"/>
         </w:rPr>
-        <w:t xml:space="preserve">While not in the form of a three-dimensional knapsack problem such as the one that is subject of this project report, the idea of a so called greedy approximation algorithm stems from the American mathematical scientist George </w:t>
-      </w:r>
-      <w:proofErr w:type="spellStart"/>
-      <w:r>
-        <w:rPr>
-          <w:rFonts w:ascii="Arial" w:hAnsi="Arial" w:cs="Arial"/>
-        </w:rPr>
-        <w:t>Dantzig</w:t>
-      </w:r>
-      <w:proofErr w:type="spellEnd"/>
+        <w:t>While not in the form of a three-dimensional knapsack problem</w:t>
+      </w:r>
+      <w:r>
+        <w:rPr>
+          <w:rFonts w:ascii="Arial" w:hAnsi="Arial" w:cs="Arial"/>
+        </w:rPr>
+        <w:t>,</w:t>
+      </w:r>
+      <w:r>
+        <w:rPr>
+          <w:rFonts w:ascii="Arial" w:hAnsi="Arial" w:cs="Arial"/>
+        </w:rPr>
+        <w:t xml:space="preserve"> such as the one that is subject of this project report, the idea of a so called greedy approximation algorithm </w:t>
+      </w:r>
+      <w:r>
+        <w:rPr>
+          <w:rFonts w:ascii="Arial" w:hAnsi="Arial" w:cs="Arial"/>
+        </w:rPr>
+        <w:t>originates</w:t>
+      </w:r>
+      <w:r>
+        <w:rPr>
+          <w:rFonts w:ascii="Arial" w:hAnsi="Arial" w:cs="Arial"/>
+        </w:rPr>
+        <w:t xml:space="preserve"> from the American mathematical scientist George Dantzig</w:t>
+      </w:r>
+      <w:r>
+        <w:rPr>
+          <w:rFonts w:ascii="Arial" w:hAnsi="Arial" w:cs="Arial"/>
+        </w:rPr>
+        <w:t xml:space="preserve"> (1957)</w:t>
+      </w:r>
       <w:r>
         <w:rPr>
           <w:rFonts w:ascii="Arial" w:hAnsi="Arial" w:cs="Arial"/>
@@ -4575,37 +4780,13 @@
         <w:rPr>
           <w:rFonts w:ascii="Arial" w:hAnsi="Arial" w:cs="Arial"/>
         </w:rPr>
-        <w:t xml:space="preserve">The </w:t>
-      </w:r>
-      <w:r>
-        <w:rPr>
-          <w:rFonts w:ascii="Arial" w:hAnsi="Arial" w:cs="Arial"/>
-        </w:rPr>
-        <w:t xml:space="preserve">basic </w:t>
-      </w:r>
-      <w:r>
-        <w:rPr>
-          <w:rFonts w:ascii="Arial" w:hAnsi="Arial" w:cs="Arial"/>
-        </w:rPr>
-        <w:t>implementation</w:t>
-      </w:r>
-      <w:r>
-        <w:rPr>
-          <w:rFonts w:ascii="Arial" w:hAnsi="Arial" w:cs="Arial"/>
-        </w:rPr>
-        <w:t xml:space="preserve"> of that principle in </w:t>
-      </w:r>
-      <w:r>
-        <w:rPr>
-          <w:rFonts w:ascii="Arial" w:hAnsi="Arial" w:cs="Arial"/>
-        </w:rPr>
-        <w:t>the</w:t>
-      </w:r>
-      <w:r>
-        <w:rPr>
-          <w:rFonts w:ascii="Arial" w:hAnsi="Arial" w:cs="Arial"/>
-        </w:rPr>
-        <w:t xml:space="preserve"> algorithm is the following. From the packages that are chosen by the user to be placed in the cargo space the ones with the highest value to volume ratio are placed first as long as there is a supply of them. When the supply of packages of the first type is exhausted and there is empty space left, the next </w:t>
+        <w:t>That same principle is applied in the greedy approximation algorithm</w:t>
+      </w:r>
+      <w:r>
+        <w:rPr>
+          <w:rFonts w:ascii="Arial" w:hAnsi="Arial" w:cs="Arial"/>
+        </w:rPr>
+        <w:t xml:space="preserve">. From the packages that are chosen by the user to be placed in the cargo space the ones with the highest value to volume ratio are placed first as long as there is a supply of them. When the supply of packages of the first type is exhausted and there is empty space left, the next </w:t>
       </w:r>
       <w:r>
         <w:rPr>
@@ -4660,49 +4841,37 @@
         <w:rPr>
           <w:rFonts w:ascii="Arial" w:hAnsi="Arial" w:cs="Arial"/>
         </w:rPr>
-        <w:t xml:space="preserve">The placement method employed in the application </w:t>
-      </w:r>
-      <w:r>
-        <w:rPr>
-          <w:rFonts w:ascii="Arial" w:hAnsi="Arial" w:cs="Arial"/>
-        </w:rPr>
-        <w:t xml:space="preserve">tries to place a new package in the top right front corner of the cargo space. </w:t>
-      </w:r>
-      <w:r>
-        <w:rPr>
-          <w:rFonts w:ascii="Arial" w:hAnsi="Arial" w:cs="Arial"/>
-        </w:rPr>
-        <w:t>(</w:t>
-      </w:r>
-      <w:r>
-        <w:rPr>
-          <w:rFonts w:ascii="Arial" w:hAnsi="Arial" w:cs="Arial"/>
-        </w:rPr>
-        <w:t xml:space="preserve">If the package overlaps with a different package </w:t>
-      </w:r>
-      <w:r>
-        <w:rPr>
-          <w:rFonts w:ascii="Arial" w:hAnsi="Arial" w:cs="Arial"/>
-        </w:rPr>
-        <w:t>in that initial position</w:t>
-      </w:r>
-      <w:r>
-        <w:rPr>
-          <w:rFonts w:ascii="Arial" w:hAnsi="Arial" w:cs="Arial"/>
-        </w:rPr>
-        <w:t>, it is not considered for any other placement anymore and the algorithm will attempt to place the next package.</w:t>
-      </w:r>
-      <w:r>
-        <w:rPr>
-          <w:rFonts w:ascii="Arial" w:hAnsi="Arial" w:cs="Arial"/>
-        </w:rPr>
-        <w:t>)</w:t>
-      </w:r>
-      <w:r>
-        <w:rPr>
-          <w:rFonts w:ascii="Arial" w:hAnsi="Arial" w:cs="Arial"/>
-        </w:rPr>
-        <w:t xml:space="preserve"> From that initial position the package is first moved as far back, then as far left </w:t>
+        <w:t>The placement method employed in the application</w:t>
+      </w:r>
+      <w:r>
+        <w:rPr>
+          <w:rFonts w:ascii="Arial" w:hAnsi="Arial" w:cs="Arial"/>
+        </w:rPr>
+        <w:t xml:space="preserve"> (both in the greedy and the genetic algorithm)</w:t>
+      </w:r>
+      <w:r>
+        <w:rPr>
+          <w:rFonts w:ascii="Arial" w:hAnsi="Arial" w:cs="Arial"/>
+        </w:rPr>
+        <w:t xml:space="preserve"> </w:t>
+      </w:r>
+      <w:r>
+        <w:rPr>
+          <w:rFonts w:ascii="Arial" w:hAnsi="Arial" w:cs="Arial"/>
+        </w:rPr>
+        <w:t>tries to place a new package in the top right f</w:t>
+      </w:r>
+      <w:r>
+        <w:rPr>
+          <w:rFonts w:ascii="Arial" w:hAnsi="Arial" w:cs="Arial"/>
+        </w:rPr>
+        <w:t xml:space="preserve">ront corner of the cargo space and moves on in the sequence if it cannot be placed. </w:t>
+      </w:r>
+      <w:r>
+        <w:rPr>
+          <w:rFonts w:ascii="Arial" w:hAnsi="Arial" w:cs="Arial"/>
+        </w:rPr>
+        <w:t xml:space="preserve">From that initial position the package is first moved as far back, then as far left </w:t>
       </w:r>
       <w:r>
         <w:rPr>
@@ -4755,12 +4924,11 @@
         <w:rPr>
           <w:rFonts w:ascii="Arial" w:hAnsi="Arial" w:cs="Arial"/>
           <w:noProof/>
-          <w:lang w:val="de-DE" w:eastAsia="de-DE"/>
-        </w:rPr>
-        <w:lastRenderedPageBreak/>
+          <w:lang w:eastAsia="en-GB"/>
+        </w:rPr>
         <w:drawing>
           <wp:inline distT="0" distB="0" distL="0" distR="0" wp14:anchorId="77160AC7" wp14:editId="23A86A88">
-            <wp:extent cx="5731510" cy="3053749"/>
+            <wp:extent cx="4229757" cy="2253615"/>
             <wp:effectExtent l="0" t="0" r="0" b="0"/>
             <wp:docPr id="2" name="Grafik 2" descr="E:\Simon\Documents\GitHub\PP3\Report, presentation and related stuff\Report figure 1.png"/>
             <wp:cNvGraphicFramePr>
@@ -4791,7 +4959,7 @@
                   <pic:spPr bwMode="auto">
                     <a:xfrm>
                       <a:off x="0" y="0"/>
-                      <a:ext cx="5731510" cy="3053749"/>
+                      <a:ext cx="4288641" cy="2284989"/>
                     </a:xfrm>
                     <a:prstGeom prst="rect">
                       <a:avLst/>
@@ -4883,6 +5051,7 @@
         <w:rPr>
           <w:rFonts w:ascii="Arial" w:hAnsi="Arial" w:cs="Arial"/>
         </w:rPr>
+        <w:lastRenderedPageBreak/>
         <w:t>2.2 Hil</w:t>
       </w:r>
       <w:r>
@@ -5181,17 +5350,7 @@
           <w:szCs w:val="26"/>
           <w:lang w:val="en-US"/>
         </w:rPr>
-        <w:t>(</w:t>
-      </w:r>
-      <w:proofErr w:type="spellStart"/>
-      <w:r>
-        <w:rPr>
-          <w:rFonts w:ascii="Times" w:hAnsi="Times" w:cs="Times"/>
-          <w:sz w:val="26"/>
-          <w:szCs w:val="26"/>
-          <w:lang w:val="en-US"/>
-        </w:rPr>
-        <w:t>problem.I</w:t>
+        <w:t>(problem.I</w:t>
       </w:r>
       <w:r>
         <w:rPr>
@@ -5200,7 +5359,6 @@
         </w:rPr>
         <w:t>NITIAL</w:t>
       </w:r>
-      <w:proofErr w:type="spellEnd"/>
       <w:r>
         <w:rPr>
           <w:rFonts w:ascii="Times" w:hAnsi="Times" w:cs="Times"/>
@@ -5368,7 +5526,6 @@
         </w:rPr>
         <w:t xml:space="preserve"> </w:t>
       </w:r>
-      <w:proofErr w:type="spellStart"/>
       <w:r>
         <w:rPr>
           <w:rFonts w:ascii="Times" w:hAnsi="Times" w:cs="Times"/>
@@ -5383,15 +5540,7 @@
           <w:rFonts w:ascii="Times" w:hAnsi="Times" w:cs="Times"/>
           <w:lang w:val="en-US"/>
         </w:rPr>
-        <w:t>ALUE</w:t>
-      </w:r>
-      <w:proofErr w:type="spellEnd"/>
-      <w:r>
-        <w:rPr>
-          <w:rFonts w:ascii="Times" w:hAnsi="Times" w:cs="Times"/>
-          <w:lang w:val="en-US"/>
-        </w:rPr>
-        <w:t xml:space="preserve"> </w:t>
+        <w:t xml:space="preserve">ALUE </w:t>
       </w:r>
       <w:r>
         <w:rPr>
@@ -5400,32 +5549,14 @@
           <w:szCs w:val="26"/>
           <w:lang w:val="en-US"/>
         </w:rPr>
-        <w:t xml:space="preserve">≤ </w:t>
-      </w:r>
-      <w:proofErr w:type="spellStart"/>
-      <w:r>
-        <w:rPr>
-          <w:rFonts w:ascii="Times" w:hAnsi="Times" w:cs="Times"/>
-          <w:sz w:val="26"/>
-          <w:szCs w:val="26"/>
-          <w:lang w:val="en-US"/>
-        </w:rPr>
-        <w:t>current.V</w:t>
+        <w:t>≤ current.V</w:t>
       </w:r>
       <w:r>
         <w:rPr>
           <w:rFonts w:ascii="Times" w:hAnsi="Times" w:cs="Times"/>
           <w:lang w:val="en-US"/>
         </w:rPr>
-        <w:t>ALUE</w:t>
-      </w:r>
-      <w:proofErr w:type="spellEnd"/>
-      <w:r>
-        <w:rPr>
-          <w:rFonts w:ascii="Times" w:hAnsi="Times" w:cs="Times"/>
-          <w:lang w:val="en-US"/>
-        </w:rPr>
-        <w:t xml:space="preserve">  </w:t>
+        <w:t xml:space="preserve">ALUE  </w:t>
       </w:r>
       <w:r>
         <w:rPr>
@@ -5438,7 +5569,6 @@
         </w:rPr>
         <w:t xml:space="preserve">then return </w:t>
       </w:r>
-      <w:proofErr w:type="spellStart"/>
       <w:r>
         <w:rPr>
           <w:rFonts w:ascii="Times" w:hAnsi="Times" w:cs="Times"/>
@@ -5453,15 +5583,7 @@
           <w:rFonts w:ascii="Times" w:hAnsi="Times" w:cs="Times"/>
           <w:lang w:val="en-US"/>
         </w:rPr>
-        <w:t>TATE</w:t>
-      </w:r>
-      <w:proofErr w:type="spellEnd"/>
-      <w:r>
-        <w:rPr>
-          <w:rFonts w:ascii="Times" w:hAnsi="Times" w:cs="Times"/>
-          <w:lang w:val="en-US"/>
-        </w:rPr>
-        <w:t xml:space="preserve"> </w:t>
+        <w:t xml:space="preserve">TATE </w:t>
       </w:r>
     </w:p>
     <w:p>
@@ -5558,25 +5680,61 @@
         <w:rPr>
           <w:rFonts w:ascii="Arial" w:hAnsi="Arial" w:cs="Arial"/>
         </w:rPr>
-        <w:t xml:space="preserve"> for the problem at hand starts with an arbitrary solution where the cargo space is filled randomly with packages.</w:t>
-      </w:r>
-      <w:r>
-        <w:rPr>
-          <w:rFonts w:ascii="Arial" w:hAnsi="Arial" w:cs="Arial"/>
-        </w:rPr>
         <w:t xml:space="preserve"> </w:t>
       </w:r>
       <w:r>
         <w:rPr>
           <w:rFonts w:ascii="Arial" w:hAnsi="Arial" w:cs="Arial"/>
         </w:rPr>
-        <w:t xml:space="preserve">From this starting solution </w:t>
-      </w:r>
-      <w:r>
-        <w:rPr>
-          <w:rFonts w:ascii="Arial" w:hAnsi="Arial" w:cs="Arial"/>
-        </w:rPr>
-        <w:t xml:space="preserve">a certain amount of </w:t>
+        <w:t>starts with an arbitrary solution where the cargo space is filled randomly with packages.</w:t>
+      </w:r>
+      <w:r>
+        <w:rPr>
+          <w:rFonts w:ascii="Arial" w:hAnsi="Arial" w:cs="Arial"/>
+        </w:rPr>
+        <w:t xml:space="preserve"> </w:t>
+      </w:r>
+      <w:r>
+        <w:rPr>
+          <w:rFonts w:ascii="Arial" w:hAnsi="Arial" w:cs="Arial"/>
+        </w:rPr>
+        <w:t>Using this</w:t>
+      </w:r>
+      <w:r>
+        <w:rPr>
+          <w:rFonts w:ascii="Arial" w:hAnsi="Arial" w:cs="Arial"/>
+        </w:rPr>
+        <w:t xml:space="preserve"> </w:t>
+      </w:r>
+      <w:r>
+        <w:rPr>
+          <w:rFonts w:ascii="Arial" w:hAnsi="Arial" w:cs="Arial"/>
+        </w:rPr>
+        <w:t>first</w:t>
+      </w:r>
+      <w:r>
+        <w:rPr>
+          <w:rFonts w:ascii="Arial" w:hAnsi="Arial" w:cs="Arial"/>
+        </w:rPr>
+        <w:t xml:space="preserve"> solution </w:t>
+      </w:r>
+      <w:r>
+        <w:rPr>
+          <w:rFonts w:ascii="Arial" w:hAnsi="Arial" w:cs="Arial"/>
+        </w:rPr>
+        <w:t xml:space="preserve">a </w:t>
+      </w:r>
+      <w:r>
+        <w:rPr>
+          <w:rFonts w:ascii="Arial" w:hAnsi="Arial" w:cs="Arial"/>
+        </w:rPr>
+        <w:t>specific</w:t>
+      </w:r>
+      <w:r>
+        <w:rPr>
+          <w:rFonts w:ascii="Arial" w:hAnsi="Arial" w:cs="Arial"/>
+        </w:rPr>
+        <w:t xml:space="preserve"> amount of </w:t>
       </w:r>
       <w:r>
         <w:rPr>
@@ -5612,13 +5770,31 @@
         <w:rPr>
           <w:rFonts w:ascii="Arial" w:hAnsi="Arial" w:cs="Arial"/>
         </w:rPr>
-        <w:t>by changing a random package in the cargo and trying to fill the remaining empty space with packages</w:t>
-      </w:r>
-      <w:r>
-        <w:rPr>
-          <w:rFonts w:ascii="Arial" w:hAnsi="Arial" w:cs="Arial"/>
-        </w:rPr>
-        <w:t xml:space="preserve"> as well. </w:t>
+        <w:t xml:space="preserve">by </w:t>
+      </w:r>
+      <w:r>
+        <w:rPr>
+          <w:rFonts w:ascii="Arial" w:hAnsi="Arial" w:cs="Arial"/>
+        </w:rPr>
+        <w:t>removing</w:t>
+      </w:r>
+      <w:r>
+        <w:rPr>
+          <w:rFonts w:ascii="Arial" w:hAnsi="Arial" w:cs="Arial"/>
+        </w:rPr>
+        <w:t xml:space="preserve"> a random package in the cargo and trying to fill the remaining empty space with </w:t>
+      </w:r>
+      <w:r>
+        <w:rPr>
+          <w:rFonts w:ascii="Arial" w:hAnsi="Arial" w:cs="Arial"/>
+        </w:rPr>
+        <w:t>different packages to see whether the value increases</w:t>
+      </w:r>
+      <w:r>
+        <w:rPr>
+          <w:rFonts w:ascii="Arial" w:hAnsi="Arial" w:cs="Arial"/>
+        </w:rPr>
+        <w:t xml:space="preserve">. </w:t>
       </w:r>
       <w:r>
         <w:rPr>
@@ -5648,7 +5824,31 @@
         <w:rPr>
           <w:rFonts w:ascii="Arial" w:hAnsi="Arial" w:cs="Arial"/>
         </w:rPr>
-        <w:t xml:space="preserve"> the best next solution based on an objective function that aims to maximize the total value of </w:t>
+        <w:t xml:space="preserve"> the best </w:t>
+      </w:r>
+      <w:r>
+        <w:rPr>
+          <w:rFonts w:ascii="Arial" w:hAnsi="Arial" w:cs="Arial"/>
+        </w:rPr>
+        <w:t>improved</w:t>
+      </w:r>
+      <w:r>
+        <w:rPr>
+          <w:rFonts w:ascii="Arial" w:hAnsi="Arial" w:cs="Arial"/>
+        </w:rPr>
+        <w:t xml:space="preserve"> solution based on an objective function that aims to maximi</w:t>
+      </w:r>
+      <w:r>
+        <w:rPr>
+          <w:rFonts w:ascii="Arial" w:hAnsi="Arial" w:cs="Arial"/>
+        </w:rPr>
+        <w:t>s</w:t>
+      </w:r>
+      <w:r>
+        <w:rPr>
+          <w:rFonts w:ascii="Arial" w:hAnsi="Arial" w:cs="Arial"/>
+        </w:rPr>
+        <w:t xml:space="preserve">e the total value of </w:t>
       </w:r>
       <w:r>
         <w:rPr>
@@ -5680,7 +5880,7 @@
         <w:rPr>
           <w:rFonts w:ascii="Arial" w:hAnsi="Arial" w:cs="Arial"/>
         </w:rPr>
-        <w:t xml:space="preserve">For testing purposes </w:t>
+        <w:t xml:space="preserve">In the algorithm that was implemented for the project </w:t>
       </w:r>
       <w:r>
         <w:rPr>
@@ -5704,31 +5904,7 @@
         <w:rPr>
           <w:rFonts w:ascii="Arial" w:hAnsi="Arial" w:cs="Arial"/>
         </w:rPr>
-        <w:t xml:space="preserve">. Also we can try starting the algorithm </w:t>
-      </w:r>
-      <w:r>
-        <w:rPr>
-          <w:rFonts w:ascii="Arial" w:hAnsi="Arial" w:cs="Arial"/>
-        </w:rPr>
-        <w:t xml:space="preserve">with a </w:t>
-      </w:r>
-      <w:r>
-        <w:rPr>
-          <w:rFonts w:ascii="Arial" w:hAnsi="Arial" w:cs="Arial"/>
-        </w:rPr>
-        <w:t>solution found by the previous</w:t>
-      </w:r>
-      <w:r>
-        <w:rPr>
-          <w:rFonts w:ascii="Arial" w:hAnsi="Arial" w:cs="Arial"/>
-        </w:rPr>
-        <w:t>ly</w:t>
-      </w:r>
-      <w:r>
-        <w:rPr>
-          <w:rFonts w:ascii="Arial" w:hAnsi="Arial" w:cs="Arial"/>
-        </w:rPr>
-        <w:t xml:space="preserve"> developed greedy algorithm.</w:t>
+        <w:t xml:space="preserve"> and the neighbourhood size can be changed.</w:t>
       </w:r>
     </w:p>
     <w:p>
@@ -5769,14 +5945,25 @@
         <w:rPr>
           <w:rFonts w:ascii="Arial" w:hAnsi="Arial" w:cs="Arial"/>
         </w:rPr>
-        <w:t xml:space="preserve">Therefore it evolves chromosomes that represent a solution to the problem that is encoded in an appropriate </w:t>
-      </w:r>
-      <w:r>
-        <w:rPr>
-          <w:rFonts w:ascii="Arial" w:hAnsi="Arial" w:cs="Arial"/>
-        </w:rPr>
-        <w:lastRenderedPageBreak/>
-        <w:t xml:space="preserve">manner. </w:t>
+        <w:t>I</w:t>
+      </w:r>
+      <w:r>
+        <w:rPr>
+          <w:rFonts w:ascii="Arial" w:hAnsi="Arial" w:cs="Arial"/>
+        </w:rPr>
+        <w:t xml:space="preserve">t evolves chromosomes that represent a solution to the problem </w:t>
+      </w:r>
+      <w:r>
+        <w:rPr>
+          <w:rFonts w:ascii="Arial" w:hAnsi="Arial" w:cs="Arial"/>
+        </w:rPr>
+        <w:t>which are</w:t>
+      </w:r>
+      <w:r>
+        <w:rPr>
+          <w:rFonts w:ascii="Arial" w:hAnsi="Arial" w:cs="Arial"/>
+        </w:rPr>
+        <w:t xml:space="preserve"> encoded in an appropriate manner. </w:t>
       </w:r>
       <w:r>
         <w:rPr>
@@ -5788,8 +5975,21 @@
         <w:rPr>
           <w:rFonts w:ascii="Arial" w:hAnsi="Arial" w:cs="Arial"/>
         </w:rPr>
-        <w:t>1985. In order to solve a two-dimensional bin packing problem using a genetic algorithm, according to him “the [chromosome representation] that worked best was a simple list of rectangles to be packed”. Then “[a] decoding algorithm proceeded by placing the first member of the list into the first place it would fit in the bin […] and so forth”</w:t>
-      </w:r>
+        <w:t xml:space="preserve">1985. In order to solve a two-dimensional bin packing problem using a genetic algorithm, according to him “the [chromosome representation] that worked best was a simple </w:t>
+      </w:r>
+      <w:r>
+        <w:rPr>
+          <w:rFonts w:ascii="Arial" w:hAnsi="Arial" w:cs="Arial"/>
+        </w:rPr>
+        <w:t>list of rectangles to be packed. [A</w:t>
+      </w:r>
+      <w:r>
+        <w:rPr>
+          <w:rFonts w:ascii="Arial" w:hAnsi="Arial" w:cs="Arial"/>
+        </w:rPr>
+        <w:t>] decoding algorithm proceeded by placing the first member of the list into the first place it would fit in the bin […] and so forth”</w:t>
+      </w:r>
+      <w:bookmarkStart w:id="8" w:name="_Ref440902709"/>
       <w:r>
         <w:rPr>
           <w:rStyle w:val="Funotenzeichen"/>
@@ -5797,6 +5997,7 @@
         </w:rPr>
         <w:footnoteReference w:id="2"/>
       </w:r>
+      <w:bookmarkEnd w:id="8"/>
       <w:r>
         <w:rPr>
           <w:rFonts w:ascii="Arial" w:hAnsi="Arial" w:cs="Arial"/>
@@ -5845,7 +6046,48 @@
           <w:rFonts w:ascii="Arial" w:hAnsi="Arial" w:cs="Arial"/>
         </w:rPr>
         <w:br/>
-        <w:t>The genetic algorithm uses a “modified crossover” in order to retain a favourable order of the packages as wel</w:t>
+        <w:t>The genetic algorithm uses a “modified crossover”</w:t>
+      </w:r>
+      <w:r>
+        <w:rPr>
+          <w:rFonts w:ascii="Arial" w:hAnsi="Arial" w:cs="Arial"/>
+        </w:rPr>
+        <w:fldChar w:fldCharType="begin"/>
+      </w:r>
+      <w:r>
+        <w:rPr>
+          <w:rFonts w:ascii="Arial" w:hAnsi="Arial" w:cs="Arial"/>
+        </w:rPr>
+        <w:instrText xml:space="preserve"> NOTEREF _Ref440902709 \f \h </w:instrText>
+      </w:r>
+      <w:r>
+        <w:rPr>
+          <w:rFonts w:ascii="Arial" w:hAnsi="Arial" w:cs="Arial"/>
+        </w:rPr>
+      </w:r>
+      <w:r>
+        <w:rPr>
+          <w:rFonts w:ascii="Arial" w:hAnsi="Arial" w:cs="Arial"/>
+        </w:rPr>
+        <w:fldChar w:fldCharType="separate"/>
+      </w:r>
+      <w:r>
+        <w:rPr>
+          <w:rStyle w:val="Funotenzeichen"/>
+        </w:rPr>
+        <w:t>2</w:t>
+      </w:r>
+      <w:r>
+        <w:rPr>
+          <w:rFonts w:ascii="Arial" w:hAnsi="Arial" w:cs="Arial"/>
+        </w:rPr>
+        <w:fldChar w:fldCharType="end"/>
+      </w:r>
+      <w:r>
+        <w:rPr>
+          <w:rFonts w:ascii="Arial" w:hAnsi="Arial" w:cs="Arial"/>
+        </w:rPr>
+        <w:t xml:space="preserve"> in order to retain a favourable order of the packages as wel</w:t>
       </w:r>
       <w:r>
         <w:rPr>
@@ -5865,8 +6107,6 @@
         </w:rPr>
         <w:t>determined by the value that the decoded chromosome amounts to. While the default mutation method is the switching of “genes” (i.e. changing the placement order of the packages), genes can optionally be altered by setting a different state of rotation for the package they represent.</w:t>
       </w:r>
-      <w:bookmarkStart w:id="8" w:name="_GoBack"/>
-      <w:bookmarkEnd w:id="8"/>
     </w:p>
     <w:p>
       <w:pPr>
@@ -5878,7 +6118,14 @@
         <w:rPr>
           <w:rFonts w:ascii="Arial" w:hAnsi="Arial" w:cs="Arial"/>
         </w:rPr>
-        <w:t xml:space="preserve">For the purpose of experimenting with the effects of changing vital methods and parameters on the performance of the genetic algorithm, </w:t>
+        <w:lastRenderedPageBreak/>
+        <w:t xml:space="preserve">For the purpose of experimenting with the effects of changing vital methods and parameters </w:t>
+      </w:r>
+      <w:r>
+        <w:rPr>
+          <w:rFonts w:ascii="Arial" w:hAnsi="Arial" w:cs="Arial"/>
+        </w:rPr>
+        <w:t xml:space="preserve">on the performance of the genetic algorithm, </w:t>
       </w:r>
       <w:r>
         <w:rPr>
@@ -5891,6 +6138,41 @@
           <w:rFonts w:ascii="Arial" w:hAnsi="Arial" w:cs="Arial"/>
         </w:rPr>
         <w:t>, the frequency of mutation for both variants of it as well as parameters specific to the selection methods.</w:t>
+      </w:r>
+    </w:p>
+    <w:p>
+      <w:pPr>
+        <w:pStyle w:val="berschrift1"/>
+        <w:rPr>
+          <w:rFonts w:ascii="Arial" w:hAnsi="Arial" w:cs="Arial"/>
+        </w:rPr>
+      </w:pPr>
+      <w:bookmarkStart w:id="9" w:name="_Toc440457369"/>
+      <w:r>
+        <w:rPr>
+          <w:rFonts w:ascii="Arial" w:hAnsi="Arial" w:cs="Arial"/>
+        </w:rPr>
+        <w:t>3. Implementation</w:t>
+      </w:r>
+    </w:p>
+    <w:p>
+      <w:pPr>
+        <w:pStyle w:val="berschrift1"/>
+        <w:rPr>
+          <w:rFonts w:ascii="Arial" w:hAnsi="Arial" w:cs="Arial"/>
+        </w:rPr>
+      </w:pPr>
+      <w:r>
+        <w:rPr>
+          <w:rFonts w:ascii="Arial" w:hAnsi="Arial" w:cs="Arial"/>
+        </w:rPr>
+        <w:t xml:space="preserve">4. System </w:t>
+      </w:r>
+      <w:r>
+        <w:rPr>
+          <w:rFonts w:ascii="Arial" w:hAnsi="Arial" w:cs="Arial"/>
+        </w:rPr>
+        <w:t>Guide</w:t>
       </w:r>
     </w:p>
     <w:p>
@@ -5903,7 +6185,6 @@
           <w:rFonts w:ascii="Arial" w:hAnsi="Arial" w:cs="Arial"/>
         </w:rPr>
       </w:pPr>
-      <w:bookmarkStart w:id="9" w:name="_Toc440457369"/>
       <w:r>
         <w:rPr>
           <w:rFonts w:ascii="Arial" w:hAnsi="Arial" w:cs="Arial"/>
@@ -5944,14 +6225,28 @@
         <w:rPr>
           <w:rFonts w:ascii="Arial" w:hAnsi="Arial" w:cs="Arial"/>
         </w:rPr>
-        <w:t xml:space="preserve">The best result in regard to filling the entire cargo space was obtained by the genetic algorithm. It was not able to completely fill the cargo space but only left a single gap with the dimensions 1.5m x 1m x 0.5m. </w:t>
-      </w:r>
-      <w:r>
-        <w:rPr>
-          <w:rFonts w:ascii="Arial" w:hAnsi="Arial" w:cs="Arial"/>
-        </w:rPr>
-        <w:t xml:space="preserve">That result was achieved using tournament selection with the following settings: </w:t>
-      </w:r>
+        <w:t>The best result in regard to filling the entire cargo space was obtained by the genetic algorithm. It was not able to completely fill the cargo space but only left a single gap with the dimensions 1.5m x</w:t>
+      </w:r>
+      <w:r>
+        <w:rPr>
+          <w:rFonts w:ascii="Arial" w:hAnsi="Arial" w:cs="Arial"/>
+        </w:rPr>
+        <w:t xml:space="preserve"> 1m x 0.5m. </w:t>
+      </w:r>
+      <w:r>
+        <w:rPr>
+          <w:rFonts w:ascii="Arial" w:hAnsi="Arial" w:cs="Arial"/>
+        </w:rPr>
+        <w:t>That result was achieved using tournament selection with the following settings</w:t>
+      </w:r>
+      <w:proofErr w:type="gramStart"/>
+      <w:r>
+        <w:rPr>
+          <w:rFonts w:ascii="Arial" w:hAnsi="Arial" w:cs="Arial"/>
+        </w:rPr>
+        <w:t xml:space="preserve">: </w:t>
+      </w:r>
+      <w:proofErr w:type="gramEnd"/>
       <m:oMath>
         <m:sSub>
           <m:sSubPr>
@@ -5988,7 +6283,16 @@
           <w:rPr>
             <w:rFonts w:ascii="Cambria Math" w:hAnsi="Cambria Math" w:cs="Arial"/>
           </w:rPr>
-          <m:t xml:space="preserve"> = 0.2 * P,  P = 85,  </m:t>
+          <m:t xml:space="preserve"> = 0.1</m:t>
+        </m:r>
+        <m:r>
+          <m:rPr>
+            <m:sty m:val="p"/>
+          </m:rPr>
+          <w:rPr>
+            <w:rFonts w:ascii="Cambria Math" w:hAnsi="Cambria Math" w:cs="Arial"/>
+          </w:rPr>
+          <m:t xml:space="preserve"> * P,  P = 85,  </m:t>
         </m:r>
         <m:sSub>
           <m:sSubPr>
@@ -6290,7 +6594,7 @@
         <w:rPr>
           <w:rFonts w:ascii="Arial" w:hAnsi="Arial" w:cs="Arial"/>
         </w:rPr>
-        <w:t xml:space="preserve">The most important factor taken into consideration during the evaluation of an algorithm’s performance is its ability to either </w:t>
+        <w:t xml:space="preserve">The most important factor taken into consideration during the evaluation of an algorithm’s performance is its ability to </w:t>
       </w:r>
       <w:r>
         <w:rPr>
@@ -6302,14 +6606,19 @@
         <w:rPr>
           <w:rFonts w:ascii="Arial" w:hAnsi="Arial" w:cs="Arial"/>
         </w:rPr>
-        <w:t xml:space="preserve">Additionally the amount of time it takes the algorithm to compute a solution is considered as well since it has </w:t>
-      </w:r>
-      <w:r>
-        <w:rPr>
-          <w:rFonts w:ascii="Arial" w:hAnsi="Arial" w:cs="Arial"/>
-        </w:rPr>
-        <w:lastRenderedPageBreak/>
-        <w:t xml:space="preserve">relevance in terms of </w:t>
+        <w:t>Additionally</w:t>
+      </w:r>
+      <w:r>
+        <w:rPr>
+          <w:rFonts w:ascii="Arial" w:hAnsi="Arial" w:cs="Arial"/>
+        </w:rPr>
+        <w:t>,</w:t>
+      </w:r>
+      <w:r>
+        <w:rPr>
+          <w:rFonts w:ascii="Arial" w:hAnsi="Arial" w:cs="Arial"/>
+        </w:rPr>
+        <w:t xml:space="preserve"> the amount of time it takes the algorithm to compute a solution is considered as well since it has relevance in terms of </w:t>
       </w:r>
       <w:r>
         <w:rPr>
@@ -6399,7 +6708,19 @@
         <w:rPr>
           <w:rFonts w:ascii="Arial" w:hAnsi="Arial" w:cs="Arial"/>
         </w:rPr>
-        <w:t xml:space="preserve">It should be noted that the number of packages of each available type is “infinitely large” for the purpose of the test (i.e. more than enough to fill the </w:t>
+        <w:t xml:space="preserve">It should be noted that the number of packages of each available type is “infinitely large” for the purpose of the test (i.e. </w:t>
+      </w:r>
+      <w:r>
+        <w:rPr>
+          <w:rFonts w:ascii="Arial" w:hAnsi="Arial" w:cs="Arial"/>
+        </w:rPr>
+        <w:t xml:space="preserve">just </w:t>
+      </w:r>
+      <w:r>
+        <w:rPr>
+          <w:rFonts w:ascii="Arial" w:hAnsi="Arial" w:cs="Arial"/>
+        </w:rPr>
+        <w:t xml:space="preserve">enough to fill the </w:t>
       </w:r>
       <w:r>
         <w:rPr>
@@ -6456,6 +6777,7 @@
         <w:rPr>
           <w:rFonts w:ascii="Arial" w:hAnsi="Arial" w:cs="Arial"/>
         </w:rPr>
+        <w:lastRenderedPageBreak/>
         <w:t xml:space="preserve">4.2 </w:t>
       </w:r>
       <w:r>
@@ -7124,14 +7446,7 @@
         <w:rPr>
           <w:rFonts w:ascii="Arial" w:hAnsi="Arial" w:cs="Arial"/>
         </w:rPr>
-        <w:t xml:space="preserve">m and a value of </w:t>
-      </w:r>
-      <w:proofErr w:type="spellStart"/>
-      <w:r>
-        <w:rPr>
-          <w:rFonts w:ascii="Arial" w:hAnsi="Arial" w:cs="Arial"/>
-        </w:rPr>
-        <w:t>v</w:t>
+        <w:t>m and a value of v</w:t>
       </w:r>
       <w:r>
         <w:rPr>
@@ -7140,7 +7455,6 @@
         </w:rPr>
         <w:t>D</w:t>
       </w:r>
-      <w:proofErr w:type="spellEnd"/>
       <w:r>
         <w:rPr>
           <w:rFonts w:ascii="Arial" w:hAnsi="Arial" w:cs="Arial"/>
@@ -7303,7 +7617,6 @@
         <w:rPr>
           <w:rFonts w:ascii="Arial" w:hAnsi="Arial" w:cs="Arial"/>
         </w:rPr>
-        <w:lastRenderedPageBreak/>
         <w:t>4.</w:t>
       </w:r>
       <w:r>
@@ -7360,7 +7673,6 @@
       </w:r>
       <w:bookmarkEnd w:id="25"/>
     </w:p>
-    <w:p/>
     <w:p>
       <w:pPr>
         <w:pStyle w:val="berschrift2"/>
@@ -7417,18 +7729,6 @@
         <w:rPr>
           <w:rFonts w:ascii="Arial" w:hAnsi="Arial" w:cs="Arial"/>
         </w:rPr>
-        <w:t>tournament (TS)</w:t>
-      </w:r>
-      <w:r>
-        <w:rPr>
-          <w:rFonts w:ascii="Arial" w:hAnsi="Arial" w:cs="Arial"/>
-        </w:rPr>
-        <w:t xml:space="preserve">, </w:t>
-      </w:r>
-      <w:r>
-        <w:rPr>
-          <w:rFonts w:ascii="Arial" w:hAnsi="Arial" w:cs="Arial"/>
-        </w:rPr>
         <w:t>elitist</w:t>
       </w:r>
       <w:r>
@@ -7441,7 +7741,7 @@
         <w:rPr>
           <w:rFonts w:ascii="Arial" w:hAnsi="Arial" w:cs="Arial"/>
         </w:rPr>
-        <w:t xml:space="preserve">(EL) </w:t>
+        <w:t xml:space="preserve">(EL), tournament (TS) </w:t>
       </w:r>
       <w:r>
         <w:rPr>
@@ -7502,13 +7802,37 @@
         <w:rPr>
           <w:rFonts w:ascii="Arial" w:hAnsi="Arial" w:cs="Arial"/>
         </w:rPr>
-        <w:t>4690k processor with 3.5GHz clock-speed</w:t>
-      </w:r>
-      <w:r>
-        <w:rPr>
-          <w:rFonts w:ascii="Arial" w:hAnsi="Arial" w:cs="Arial"/>
-        </w:rPr>
-        <w:t xml:space="preserve">. The average values have been calculated from the values achieved over 25 runs of the algorithm. </w:t>
+        <w:t>4690k processor with 3.5GHz clock</w:t>
+      </w:r>
+      <w:r>
+        <w:rPr>
+          <w:rFonts w:ascii="Arial" w:hAnsi="Arial" w:cs="Arial"/>
+        </w:rPr>
+        <w:t xml:space="preserve"> </w:t>
+      </w:r>
+      <w:r>
+        <w:rPr>
+          <w:rFonts w:ascii="Arial" w:hAnsi="Arial" w:cs="Arial"/>
+        </w:rPr>
+        <w:t>speed</w:t>
+      </w:r>
+      <w:r>
+        <w:rPr>
+          <w:rFonts w:ascii="Arial" w:hAnsi="Arial" w:cs="Arial"/>
+        </w:rPr>
+        <w:t xml:space="preserve">. The average values have been calculated from the </w:t>
+      </w:r>
+      <w:r>
+        <w:rPr>
+          <w:rFonts w:ascii="Arial" w:hAnsi="Arial" w:cs="Arial"/>
+        </w:rPr>
+        <w:t>results gathered</w:t>
+      </w:r>
+      <w:r>
+        <w:rPr>
+          <w:rFonts w:ascii="Arial" w:hAnsi="Arial" w:cs="Arial"/>
+        </w:rPr>
+        <w:t xml:space="preserve"> over 25 runs of the algorithm. </w:t>
       </w:r>
       <w:r>
         <w:rPr>
@@ -7597,7 +7921,16 @@
           <w:rPr>
             <w:rFonts w:ascii="Cambria Math" w:hAnsi="Cambria Math" w:cs="Arial"/>
           </w:rPr>
-          <m:t xml:space="preserve"> = 0.2 * P,  P = 85,  </m:t>
+          <m:t xml:space="preserve"> = 0.1</m:t>
+        </m:r>
+        <m:r>
+          <m:rPr>
+            <m:sty m:val="p"/>
+          </m:rPr>
+          <w:rPr>
+            <w:rFonts w:ascii="Cambria Math" w:hAnsi="Cambria Math" w:cs="Arial"/>
+          </w:rPr>
+          <m:t xml:space="preserve"> * P,  P = 85,  </m:t>
         </m:r>
         <m:sSub>
           <m:sSubPr>
@@ -7730,6 +8063,7 @@
         <w:rPr>
           <w:rFonts w:ascii="Arial" w:hAnsi="Arial" w:cs="Arial"/>
         </w:rPr>
+        <w:lastRenderedPageBreak/>
         <w:t>4.</w:t>
       </w:r>
       <w:r>
@@ -7754,19 +8088,25 @@
         <w:rPr>
           <w:rFonts w:ascii="Arial" w:hAnsi="Arial" w:cs="Arial"/>
         </w:rPr>
-        <w:t xml:space="preserve"> Different </w:t>
-      </w:r>
-      <w:r>
-        <w:rPr>
-          <w:rFonts w:ascii="Arial" w:hAnsi="Arial" w:cs="Arial"/>
-        </w:rPr>
-        <w:t xml:space="preserve">population </w:t>
-      </w:r>
-      <w:r>
-        <w:rPr>
-          <w:rFonts w:ascii="Arial" w:hAnsi="Arial" w:cs="Arial"/>
-        </w:rPr>
-        <w:t>sizes</w:t>
+        <w:t xml:space="preserve"> </w:t>
+      </w:r>
+      <w:r>
+        <w:rPr>
+          <w:rFonts w:ascii="Arial" w:hAnsi="Arial" w:cs="Arial"/>
+        </w:rPr>
+        <w:t>P</w:t>
+      </w:r>
+      <w:r>
+        <w:rPr>
+          <w:rFonts w:ascii="Arial" w:hAnsi="Arial" w:cs="Arial"/>
+        </w:rPr>
+        <w:t xml:space="preserve">opulation </w:t>
+      </w:r>
+      <w:r>
+        <w:rPr>
+          <w:rFonts w:ascii="Arial" w:hAnsi="Arial" w:cs="Arial"/>
+        </w:rPr>
+        <w:t>size</w:t>
       </w:r>
       <w:bookmarkEnd w:id="27"/>
     </w:p>
@@ -7780,7 +8120,7 @@
         <w:rPr>
           <w:rFonts w:ascii="Arial" w:hAnsi="Arial" w:cs="Arial"/>
         </w:rPr>
-        <w:t>For any genetic algorithm the population size (i.e. the number of individuals in each generation) can have a dramatic effect on its performance. The larger genetic diversity can vastly decrease the number of generations it takes the algorithm to find a solution (as long as t</w:t>
+        <w:t>For any genetic algorithm the population size can have a dramatic effect on its performance. The larger genetic diversity can vastly decrease the number of generations it takes the algorithm to find a solution (as long as t</w:t>
       </w:r>
       <w:r>
         <w:rPr>
@@ -7798,31 +8138,84 @@
         <w:rPr>
           <w:rFonts w:ascii="Arial" w:hAnsi="Arial" w:cs="Arial"/>
         </w:rPr>
-        <w:t xml:space="preserve"> As can be seen in Figure 2 (also see Appendix B.3, </w:t>
-      </w:r>
-      <w:proofErr w:type="gramStart"/>
-      <w:r>
-        <w:rPr>
-          <w:rFonts w:ascii="Arial" w:hAnsi="Arial" w:cs="Arial"/>
-        </w:rPr>
-        <w:t>Table ?</w:t>
-      </w:r>
-      <w:proofErr w:type="gramEnd"/>
-      <w:r>
-        <w:rPr>
-          <w:rFonts w:ascii="Arial" w:hAnsi="Arial" w:cs="Arial"/>
-        </w:rPr>
-        <w:t xml:space="preserve">) with increasing population size the performance of all algorithms in terms of the average value increases. </w:t>
+        <w:t xml:space="preserve"> </w:t>
       </w:r>
     </w:p>
     <w:p>
       <w:pPr>
+        <w:rPr>
+          <w:rFonts w:ascii="Arial" w:hAnsi="Arial" w:cs="Arial"/>
+        </w:rPr>
+      </w:pPr>
+      <w:r>
+        <w:rPr>
+          <w:rFonts w:ascii="Arial" w:hAnsi="Arial" w:cs="Arial"/>
+        </w:rPr>
+        <w:t xml:space="preserve">As can be seen in Figure 2 </w:t>
+      </w:r>
+      <w:r>
+        <w:rPr>
+          <w:rFonts w:ascii="Arial" w:hAnsi="Arial" w:cs="Arial"/>
+        </w:rPr>
+        <w:t xml:space="preserve">with increasing population size the performance of all algorithms in terms of the average value increases. </w:t>
+      </w:r>
+      <w:r>
+        <w:rPr>
+          <w:rFonts w:ascii="Arial" w:hAnsi="Arial" w:cs="Arial"/>
+        </w:rPr>
+        <w:t>The increase is especially large for the tournament selection method due to the fact that selecting a tournament from a small population (or selecting a very small tournament) results in (almost) random selection.</w:t>
+      </w:r>
+      <w:r>
+        <w:rPr>
+          <w:rFonts w:ascii="Arial" w:hAnsi="Arial" w:cs="Arial"/>
+        </w:rPr>
+        <w:t xml:space="preserve"> Further proof for the importance of a large enough pool of individuals to choose from is the significant decrease of computation time for the tournament selection method.</w:t>
+      </w:r>
+      <w:r>
+        <w:rPr>
+          <w:rFonts w:ascii="Arial" w:hAnsi="Arial" w:cs="Arial"/>
+        </w:rPr>
+        <w:t xml:space="preserve"> Since the algorithm either reaches a satisfactory result (in this case a value </w:t>
+      </w:r>
+      <w:r>
+        <w:rPr>
+          <w:rFonts w:ascii="Arial" w:hAnsi="Arial" w:cs="Arial"/>
+        </w:rPr>
+        <w:t>larger than</w:t>
+      </w:r>
+      <w:r>
+        <w:rPr>
+          <w:rFonts w:ascii="Arial" w:hAnsi="Arial" w:cs="Arial"/>
+        </w:rPr>
+        <w:t xml:space="preserve"> 230) or runs for the full 1500 generations, this drop-off </w:t>
+      </w:r>
+      <w:r>
+        <w:rPr>
+          <w:rFonts w:ascii="Arial" w:hAnsi="Arial" w:cs="Arial"/>
+        </w:rPr>
+        <w:t xml:space="preserve">signifies a </w:t>
+      </w:r>
+      <w:r>
+        <w:rPr>
+          <w:rFonts w:ascii="Arial" w:hAnsi="Arial" w:cs="Arial"/>
+        </w:rPr>
+        <w:t>much quicker convergence on a</w:t>
+      </w:r>
+      <w:r>
+        <w:rPr>
+          <w:rFonts w:ascii="Arial" w:hAnsi="Arial" w:cs="Arial"/>
+        </w:rPr>
+        <w:t xml:space="preserve"> good result.</w:t>
+      </w:r>
+    </w:p>
+    <w:p>
+      <w:pPr>
         <w:keepNext/>
       </w:pPr>
       <w:r>
         <w:rPr>
           <w:noProof/>
-          <w:lang w:val="de-DE" w:eastAsia="de-DE"/>
+          <w:lang w:eastAsia="en-GB"/>
         </w:rPr>
         <w:drawing>
           <wp:inline distT="0" distB="0" distL="0" distR="0" wp14:anchorId="28FFA8C0" wp14:editId="72F984AB">
@@ -7889,26 +8282,96 @@
         </w:rPr>
         <w:t xml:space="preserve"> – Effect of population size on the GA’s performance</w:t>
       </w:r>
+      <w:r>
+        <w:rPr>
+          <w:rFonts w:ascii="Arial" w:hAnsi="Arial" w:cs="Arial"/>
+        </w:rPr>
+        <w:t xml:space="preserve"> (Appendix A.3, Table 1)</w:t>
+      </w:r>
     </w:p>
     <w:p>
       <w:pPr>
-        <w:pStyle w:val="berschrift3"/>
-        <w:rPr>
-          <w:rFonts w:ascii="Arial" w:hAnsi="Arial" w:cs="Arial"/>
-        </w:rPr>
-      </w:pPr>
-      <w:bookmarkStart w:id="28" w:name="_Toc440457388"/>
-      <w:r>
-        <w:rPr>
-          <w:rFonts w:ascii="Arial" w:hAnsi="Arial" w:cs="Arial"/>
-        </w:rPr>
-        <w:t>4.</w:t>
-      </w:r>
-      <w:r>
-        <w:rPr>
-          <w:rFonts w:ascii="Arial" w:hAnsi="Arial" w:cs="Arial"/>
-        </w:rPr>
-        <w:t>5</w:t>
+        <w:rPr>
+          <w:rFonts w:ascii="Arial" w:hAnsi="Arial" w:cs="Arial"/>
+        </w:rPr>
+      </w:pPr>
+      <w:r>
+        <w:rPr>
+          <w:rFonts w:ascii="Arial" w:hAnsi="Arial" w:cs="Arial"/>
+        </w:rPr>
+        <w:t>Other exp</w:t>
+      </w:r>
+      <w:r>
+        <w:rPr>
+          <w:rFonts w:ascii="Arial" w:hAnsi="Arial" w:cs="Arial"/>
+        </w:rPr>
+        <w:t xml:space="preserve">eriments performed using more </w:t>
+      </w:r>
+      <w:r>
+        <w:rPr>
+          <w:rFonts w:ascii="Arial" w:hAnsi="Arial" w:cs="Arial"/>
+        </w:rPr>
+        <w:t xml:space="preserve">and </w:t>
+      </w:r>
+      <w:r>
+        <w:rPr>
+          <w:rFonts w:ascii="Arial" w:hAnsi="Arial" w:cs="Arial"/>
+        </w:rPr>
+        <w:t xml:space="preserve">different </w:t>
+      </w:r>
+      <w:r>
+        <w:rPr>
+          <w:rFonts w:ascii="Arial" w:hAnsi="Arial" w:cs="Arial"/>
+        </w:rPr>
+        <w:t>types</w:t>
+      </w:r>
+      <w:r>
+        <w:rPr>
+          <w:rFonts w:ascii="Arial" w:hAnsi="Arial" w:cs="Arial"/>
+        </w:rPr>
+        <w:t xml:space="preserve"> of packages </w:t>
+      </w:r>
+      <w:r>
+        <w:rPr>
+          <w:rFonts w:ascii="Arial" w:hAnsi="Arial" w:cs="Arial"/>
+        </w:rPr>
+        <w:t xml:space="preserve">(instead of </w:t>
+      </w:r>
+      <w:r>
+        <w:rPr>
+          <w:rFonts w:ascii="Arial" w:hAnsi="Arial" w:cs="Arial"/>
+        </w:rPr>
+        <w:t xml:space="preserve">only </w:t>
+      </w:r>
+      <w:r>
+        <w:rPr>
+          <w:rFonts w:ascii="Arial" w:hAnsi="Arial" w:cs="Arial"/>
+        </w:rPr>
+        <w:t>83 A, 55 B and 50 C) saw a significant increase in runtime and a decrease in performan</w:t>
+      </w:r>
+      <w:r>
+        <w:rPr>
+          <w:rFonts w:ascii="Arial" w:hAnsi="Arial" w:cs="Arial"/>
+        </w:rPr>
+        <w:t>ce. The latter could be alleviated to some degree by increasing the population size, even though runtimes remained high. This shows the importance of a large genet</w:t>
+      </w:r>
+      <w:r>
+        <w:rPr>
+          <w:rFonts w:ascii="Arial" w:hAnsi="Arial" w:cs="Arial"/>
+        </w:rPr>
+        <w:t>ic diversity if there are more possibilities to order different kinds of p</w:t>
+      </w:r>
+      <w:r>
+        <w:rPr>
+          <w:rFonts w:ascii="Arial" w:hAnsi="Arial" w:cs="Arial"/>
+        </w:rPr>
+        <w:t>ackages</w:t>
+      </w:r>
+      <w:r>
+        <w:rPr>
+          <w:rFonts w:ascii="Arial" w:hAnsi="Arial" w:cs="Arial"/>
+        </w:rPr>
+        <w:t xml:space="preserve"> due to more package diversity</w:t>
       </w:r>
       <w:r>
         <w:rPr>
@@ -7920,34 +8383,190 @@
         <w:rPr>
           <w:rFonts w:ascii="Arial" w:hAnsi="Arial" w:cs="Arial"/>
         </w:rPr>
-        <w:t>2</w:t>
-      </w:r>
-      <w:r>
-        <w:rPr>
-          <w:rFonts w:ascii="Arial" w:hAnsi="Arial" w:cs="Arial"/>
-        </w:rPr>
-        <w:t xml:space="preserve"> Different selection methods</w:t>
-      </w:r>
-      <w:bookmarkEnd w:id="28"/>
+        <w:t xml:space="preserve"> Furthermore, the high runtimes of more than 30 seconds show one of the major disadvantages of genetic algorithms.</w:t>
+      </w:r>
     </w:p>
     <w:p>
       <w:pPr>
-        <w:rPr>
-          <w:rFonts w:ascii="Arial" w:hAnsi="Arial" w:cs="Arial"/>
-        </w:rPr>
-      </w:pPr>
-      <w:r>
-        <w:rPr>
-          <w:rFonts w:ascii="Arial" w:hAnsi="Arial" w:cs="Arial"/>
-        </w:rPr>
-        <w:t xml:space="preserve">The selection of individuals that are allowed to reproduce can also have an effect on a genetic algorithm’s performance. The three selection methods tested in this project are </w:t>
-      </w:r>
-      <w:r>
-        <w:rPr>
-          <w:rFonts w:ascii="Arial" w:hAnsi="Arial" w:cs="Arial"/>
+        <w:pStyle w:val="berschrift3"/>
+        <w:rPr>
+          <w:rFonts w:ascii="Arial" w:hAnsi="Arial" w:cs="Arial"/>
+        </w:rPr>
+      </w:pPr>
+      <w:bookmarkStart w:id="28" w:name="_Toc440457388"/>
+      <w:r>
+        <w:rPr>
+          <w:rFonts w:ascii="Arial" w:hAnsi="Arial" w:cs="Arial"/>
+        </w:rPr>
+        <w:t>4.</w:t>
+      </w:r>
+      <w:r>
+        <w:rPr>
+          <w:rFonts w:ascii="Arial" w:hAnsi="Arial" w:cs="Arial"/>
+        </w:rPr>
+        <w:t>5</w:t>
+      </w:r>
+      <w:r>
+        <w:rPr>
+          <w:rFonts w:ascii="Arial" w:hAnsi="Arial" w:cs="Arial"/>
+        </w:rPr>
+        <w:t>.</w:t>
+      </w:r>
+      <w:r>
+        <w:rPr>
+          <w:rFonts w:ascii="Arial" w:hAnsi="Arial" w:cs="Arial"/>
+        </w:rPr>
+        <w:t>2</w:t>
+      </w:r>
+      <w:r>
+        <w:rPr>
+          <w:rFonts w:ascii="Arial" w:hAnsi="Arial" w:cs="Arial"/>
+        </w:rPr>
+        <w:t xml:space="preserve"> </w:t>
+      </w:r>
+      <w:bookmarkEnd w:id="28"/>
+      <w:r>
+        <w:rPr>
+          <w:rFonts w:ascii="Arial" w:hAnsi="Arial" w:cs="Arial"/>
+        </w:rPr>
+        <w:t>Crossover points</w:t>
+      </w:r>
+    </w:p>
+    <w:p>
+      <w:pPr>
+        <w:rPr>
+          <w:rFonts w:ascii="Arial" w:hAnsi="Arial" w:cs="Arial"/>
+        </w:rPr>
+      </w:pPr>
+      <w:r>
+        <w:rPr>
+          <w:rFonts w:ascii="Arial" w:hAnsi="Arial" w:cs="Arial"/>
+        </w:rPr>
+        <w:t>As would be expected, using no crossovers</w:t>
+      </w:r>
+      <w:r>
+        <w:rPr>
+          <w:rFonts w:ascii="Arial" w:hAnsi="Arial" w:cs="Arial"/>
+        </w:rPr>
+        <w:t>,</w:t>
+      </w:r>
+      <w:r>
+        <w:rPr>
+          <w:rFonts w:ascii="Arial" w:hAnsi="Arial" w:cs="Arial"/>
+        </w:rPr>
+        <w:t xml:space="preserve"> and therefore no r</w:t>
+      </w:r>
+      <w:r>
+        <w:rPr>
+          <w:rFonts w:ascii="Arial" w:hAnsi="Arial" w:cs="Arial"/>
+        </w:rPr>
+        <w:t xml:space="preserve">ecombination of individuals, </w:t>
+      </w:r>
+      <w:r>
+        <w:rPr>
+          <w:rFonts w:ascii="Arial" w:hAnsi="Arial" w:cs="Arial"/>
+        </w:rPr>
+        <w:t xml:space="preserve">results in lacklustre performance of the genetic algorithm (which </w:t>
+      </w:r>
+      <w:r>
+        <w:rPr>
+          <w:rFonts w:ascii="Arial" w:hAnsi="Arial" w:cs="Arial"/>
+        </w:rPr>
+        <w:t>can</w:t>
+      </w:r>
+      <w:r>
+        <w:rPr>
+          <w:rFonts w:ascii="Arial" w:hAnsi="Arial" w:cs="Arial"/>
+        </w:rPr>
+        <w:t xml:space="preserve"> be seen in Figure 3)</w:t>
+      </w:r>
+      <w:r>
+        <w:rPr>
+          <w:rFonts w:ascii="Arial" w:hAnsi="Arial" w:cs="Arial"/>
+        </w:rPr>
+        <w:t xml:space="preserve"> since the only way of changing the chromosome is mutation. However, an interesting observation is the fact that using only one crossover point barely increases performance, neither in respect to the values achieved nor to the runtime of the program. </w:t>
+      </w:r>
+    </w:p>
+    <w:p>
+      <w:pPr>
+        <w:keepNext/>
+      </w:pPr>
+      <w:r>
+        <w:rPr>
+          <w:noProof/>
+          <w:lang w:eastAsia="en-GB"/>
         </w:rPr>
         <w:lastRenderedPageBreak/>
-        <w:t>elitist, tournament and roulette selection. The first chooses only individuals out of the fittest in the population, the second creates a “tournament” (a part of the population) and chooses the fittest individuals for reproduction and the third assigns certain probabilities to each individual to be selected (higher for fitter individuals).</w:t>
+        <w:drawing>
+          <wp:inline distT="0" distB="0" distL="0" distR="0" wp14:anchorId="25E08F97" wp14:editId="32F16AED">
+            <wp:extent cx="5954233" cy="3147237"/>
+            <wp:effectExtent l="0" t="0" r="8890" b="15240"/>
+            <wp:docPr id="3" name="Diagramm 3"/>
+            <wp:cNvGraphicFramePr/>
+            <a:graphic xmlns:a="http://schemas.openxmlformats.org/drawingml/2006/main">
+              <a:graphicData uri="http://schemas.openxmlformats.org/drawingml/2006/chart">
+                <c:chart xmlns:c="http://schemas.openxmlformats.org/drawingml/2006/chart" xmlns:r="http://schemas.openxmlformats.org/officeDocument/2006/relationships" r:id="rId12"/>
+              </a:graphicData>
+            </a:graphic>
+          </wp:inline>
+        </w:drawing>
+      </w:r>
+    </w:p>
+    <w:p>
+      <w:pPr>
+        <w:pStyle w:val="Beschriftung"/>
+        <w:rPr>
+          <w:rFonts w:ascii="Arial" w:hAnsi="Arial" w:cs="Arial"/>
+        </w:rPr>
+      </w:pPr>
+      <w:r>
+        <w:rPr>
+          <w:rFonts w:ascii="Arial" w:hAnsi="Arial" w:cs="Arial"/>
+        </w:rPr>
+        <w:t xml:space="preserve">Figure </w:t>
+      </w:r>
+      <w:r>
+        <w:rPr>
+          <w:rFonts w:ascii="Arial" w:hAnsi="Arial" w:cs="Arial"/>
+        </w:rPr>
+        <w:fldChar w:fldCharType="begin"/>
+      </w:r>
+      <w:r>
+        <w:rPr>
+          <w:rFonts w:ascii="Arial" w:hAnsi="Arial" w:cs="Arial"/>
+        </w:rPr>
+        <w:instrText xml:space="preserve"> SEQ Figure \* ARABIC </w:instrText>
+      </w:r>
+      <w:r>
+        <w:rPr>
+          <w:rFonts w:ascii="Arial" w:hAnsi="Arial" w:cs="Arial"/>
+        </w:rPr>
+        <w:fldChar w:fldCharType="separate"/>
+      </w:r>
+      <w:r>
+        <w:rPr>
+          <w:rFonts w:ascii="Arial" w:hAnsi="Arial" w:cs="Arial"/>
+          <w:noProof/>
+        </w:rPr>
+        <w:t>3</w:t>
+      </w:r>
+      <w:r>
+        <w:rPr>
+          <w:rFonts w:ascii="Arial" w:hAnsi="Arial" w:cs="Arial"/>
+        </w:rPr>
+        <w:fldChar w:fldCharType="end"/>
+      </w:r>
+      <w:r>
+        <w:rPr>
+          <w:rFonts w:ascii="Arial" w:hAnsi="Arial" w:cs="Arial"/>
+        </w:rPr>
+        <w:t xml:space="preserve"> – Effect of different numbers of crossover points on the GA’s performance</w:t>
+      </w:r>
+      <w:r>
+        <w:rPr>
+          <w:rFonts w:ascii="Arial" w:hAnsi="Arial" w:cs="Arial"/>
+        </w:rPr>
+        <w:t xml:space="preserve"> (Appendix A.3, Table 2)</w:t>
       </w:r>
     </w:p>
     <w:p>
@@ -8222,9 +8841,252 @@
       </w:r>
       <w:bookmarkEnd w:id="38"/>
     </w:p>
+    <w:p>
+      <w:pPr>
+        <w:keepNext/>
+      </w:pPr>
+      <w:r>
+        <w:rPr>
+          <w:noProof/>
+          <w:lang w:eastAsia="en-GB"/>
+        </w:rPr>
+        <w:drawing>
+          <wp:inline distT="0" distB="0" distL="0" distR="0" wp14:anchorId="411D2B0A" wp14:editId="1709019E">
+            <wp:extent cx="5839460" cy="1637414"/>
+            <wp:effectExtent l="0" t="0" r="0" b="1270"/>
+            <wp:docPr id="4" name="Grafik 4" descr="E:\Simon\Pictures\Test.png"/>
+            <wp:cNvGraphicFramePr>
+              <a:graphicFrameLocks xmlns:a="http://schemas.openxmlformats.org/drawingml/2006/main" noChangeAspect="1"/>
+            </wp:cNvGraphicFramePr>
+            <a:graphic xmlns:a="http://schemas.openxmlformats.org/drawingml/2006/main">
+              <a:graphicData uri="http://schemas.openxmlformats.org/drawingml/2006/picture">
+                <pic:pic xmlns:pic="http://schemas.openxmlformats.org/drawingml/2006/picture">
+                  <pic:nvPicPr>
+                    <pic:cNvPr id="0" name="Picture 1" descr="E:\Simon\Pictures\Test.png"/>
+                    <pic:cNvPicPr>
+                      <a:picLocks noChangeAspect="1" noChangeArrowheads="1"/>
+                    </pic:cNvPicPr>
+                  </pic:nvPicPr>
+                  <pic:blipFill rotWithShape="1">
+                    <a:blip r:embed="rId13">
+                      <a:extLst>
+                        <a:ext uri="{28A0092B-C50C-407E-A947-70E740481C1C}">
+                          <a14:useLocalDpi xmlns:a14="http://schemas.microsoft.com/office/drawing/2010/main" val="0"/>
+                        </a:ext>
+                      </a:extLst>
+                    </a:blip>
+                    <a:srcRect b="3744"/>
+                    <a:stretch/>
+                  </pic:blipFill>
+                  <pic:spPr bwMode="auto">
+                    <a:xfrm>
+                      <a:off x="0" y="0"/>
+                      <a:ext cx="5863120" cy="1644048"/>
+                    </a:xfrm>
+                    <a:prstGeom prst="rect">
+                      <a:avLst/>
+                    </a:prstGeom>
+                    <a:noFill/>
+                    <a:ln>
+                      <a:noFill/>
+                    </a:ln>
+                    <a:extLst>
+                      <a:ext uri="{53640926-AAD7-44D8-BBD7-CCE9431645EC}">
+                        <a14:shadowObscured xmlns:a14="http://schemas.microsoft.com/office/drawing/2010/main"/>
+                      </a:ext>
+                    </a:extLst>
+                  </pic:spPr>
+                </pic:pic>
+              </a:graphicData>
+            </a:graphic>
+          </wp:inline>
+        </w:drawing>
+      </w:r>
+    </w:p>
+    <w:p>
+      <w:pPr>
+        <w:pStyle w:val="Beschriftung"/>
+        <w:rPr>
+          <w:rFonts w:ascii="Arial" w:hAnsi="Arial" w:cs="Arial"/>
+        </w:rPr>
+      </w:pPr>
+      <w:r>
+        <w:rPr>
+          <w:rFonts w:ascii="Arial" w:hAnsi="Arial" w:cs="Arial"/>
+        </w:rPr>
+        <w:t xml:space="preserve">Table </w:t>
+      </w:r>
+      <w:r>
+        <w:rPr>
+          <w:rFonts w:ascii="Arial" w:hAnsi="Arial" w:cs="Arial"/>
+        </w:rPr>
+        <w:fldChar w:fldCharType="begin"/>
+      </w:r>
+      <w:r>
+        <w:rPr>
+          <w:rFonts w:ascii="Arial" w:hAnsi="Arial" w:cs="Arial"/>
+        </w:rPr>
+        <w:instrText xml:space="preserve"> SEQ Table \* ARABIC </w:instrText>
+      </w:r>
+      <w:r>
+        <w:rPr>
+          <w:rFonts w:ascii="Arial" w:hAnsi="Arial" w:cs="Arial"/>
+        </w:rPr>
+        <w:fldChar w:fldCharType="separate"/>
+      </w:r>
+      <w:r>
+        <w:rPr>
+          <w:rFonts w:ascii="Arial" w:hAnsi="Arial" w:cs="Arial"/>
+          <w:noProof/>
+        </w:rPr>
+        <w:t>1</w:t>
+      </w:r>
+      <w:r>
+        <w:rPr>
+          <w:rFonts w:ascii="Arial" w:hAnsi="Arial" w:cs="Arial"/>
+        </w:rPr>
+        <w:fldChar w:fldCharType="end"/>
+      </w:r>
+      <w:r>
+        <w:rPr>
+          <w:rFonts w:ascii="Arial" w:hAnsi="Arial" w:cs="Arial"/>
+        </w:rPr>
+        <w:t xml:space="preserve"> – Effect of population size on the GA’s performance</w:t>
+      </w:r>
+    </w:p>
+    <w:p>
+      <w:pPr>
+        <w:rPr>
+          <w:noProof/>
+          <w:lang w:eastAsia="en-GB"/>
+        </w:rPr>
+      </w:pPr>
+    </w:p>
+    <w:p>
+      <w:pPr>
+        <w:keepNext/>
+      </w:pPr>
+      <w:r>
+        <w:rPr>
+          <w:noProof/>
+          <w:lang w:eastAsia="en-GB"/>
+        </w:rPr>
+        <w:lastRenderedPageBreak/>
+        <w:drawing>
+          <wp:inline distT="0" distB="0" distL="0" distR="0" wp14:anchorId="177ABB92" wp14:editId="5A7A95F2">
+            <wp:extent cx="5901349" cy="1477926"/>
+            <wp:effectExtent l="0" t="0" r="4445" b="8255"/>
+            <wp:docPr id="5" name="Grafik 5" descr="E:\Simon\Pictures\Table 2.png"/>
+            <wp:cNvGraphicFramePr>
+              <a:graphicFrameLocks xmlns:a="http://schemas.openxmlformats.org/drawingml/2006/main" noChangeAspect="1"/>
+            </wp:cNvGraphicFramePr>
+            <a:graphic xmlns:a="http://schemas.openxmlformats.org/drawingml/2006/main">
+              <a:graphicData uri="http://schemas.openxmlformats.org/drawingml/2006/picture">
+                <pic:pic xmlns:pic="http://schemas.openxmlformats.org/drawingml/2006/picture">
+                  <pic:nvPicPr>
+                    <pic:cNvPr id="0" name="Picture 2" descr="E:\Simon\Pictures\Table 2.png"/>
+                    <pic:cNvPicPr>
+                      <a:picLocks noChangeAspect="1" noChangeArrowheads="1"/>
+                    </pic:cNvPicPr>
+                  </pic:nvPicPr>
+                  <pic:blipFill rotWithShape="1">
+                    <a:blip r:embed="rId14">
+                      <a:extLst>
+                        <a:ext uri="{28A0092B-C50C-407E-A947-70E740481C1C}">
+                          <a14:useLocalDpi xmlns:a14="http://schemas.microsoft.com/office/drawing/2010/main" val="0"/>
+                        </a:ext>
+                      </a:extLst>
+                    </a:blip>
+                    <a:srcRect b="3466"/>
+                    <a:stretch/>
+                  </pic:blipFill>
+                  <pic:spPr bwMode="auto">
+                    <a:xfrm>
+                      <a:off x="0" y="0"/>
+                      <a:ext cx="5910303" cy="1480168"/>
+                    </a:xfrm>
+                    <a:prstGeom prst="rect">
+                      <a:avLst/>
+                    </a:prstGeom>
+                    <a:noFill/>
+                    <a:ln>
+                      <a:noFill/>
+                    </a:ln>
+                    <a:extLst>
+                      <a:ext uri="{53640926-AAD7-44D8-BBD7-CCE9431645EC}">
+                        <a14:shadowObscured xmlns:a14="http://schemas.microsoft.com/office/drawing/2010/main"/>
+                      </a:ext>
+                    </a:extLst>
+                  </pic:spPr>
+                </pic:pic>
+              </a:graphicData>
+            </a:graphic>
+          </wp:inline>
+        </w:drawing>
+      </w:r>
+    </w:p>
+    <w:p>
+      <w:pPr>
+        <w:pStyle w:val="Beschriftung"/>
+        <w:rPr>
+          <w:rFonts w:ascii="Arial" w:hAnsi="Arial" w:cs="Arial"/>
+        </w:rPr>
+      </w:pPr>
+      <w:r>
+        <w:rPr>
+          <w:rFonts w:ascii="Arial" w:hAnsi="Arial" w:cs="Arial"/>
+        </w:rPr>
+        <w:t xml:space="preserve">Table </w:t>
+      </w:r>
+      <w:r>
+        <w:rPr>
+          <w:rFonts w:ascii="Arial" w:hAnsi="Arial" w:cs="Arial"/>
+        </w:rPr>
+        <w:fldChar w:fldCharType="begin"/>
+      </w:r>
+      <w:r>
+        <w:rPr>
+          <w:rFonts w:ascii="Arial" w:hAnsi="Arial" w:cs="Arial"/>
+        </w:rPr>
+        <w:instrText xml:space="preserve"> SEQ Table \* ARABIC </w:instrText>
+      </w:r>
+      <w:r>
+        <w:rPr>
+          <w:rFonts w:ascii="Arial" w:hAnsi="Arial" w:cs="Arial"/>
+        </w:rPr>
+        <w:fldChar w:fldCharType="separate"/>
+      </w:r>
+      <w:r>
+        <w:rPr>
+          <w:rFonts w:ascii="Arial" w:hAnsi="Arial" w:cs="Arial"/>
+          <w:noProof/>
+        </w:rPr>
+        <w:t>2</w:t>
+      </w:r>
+      <w:r>
+        <w:rPr>
+          <w:rFonts w:ascii="Arial" w:hAnsi="Arial" w:cs="Arial"/>
+        </w:rPr>
+        <w:fldChar w:fldCharType="end"/>
+      </w:r>
+      <w:r>
+        <w:rPr>
+          <w:rFonts w:ascii="Arial" w:hAnsi="Arial" w:cs="Arial"/>
+        </w:rPr>
+        <w:t xml:space="preserve"> – Effect of differ</w:t>
+      </w:r>
+      <w:bookmarkStart w:id="39" w:name="_GoBack"/>
+      <w:bookmarkEnd w:id="39"/>
+      <w:r>
+        <w:rPr>
+          <w:rFonts w:ascii="Arial" w:hAnsi="Arial" w:cs="Arial"/>
+        </w:rPr>
+        <w:t>ent numbers of crossover points on the GA’s performance</w:t>
+      </w:r>
+    </w:p>
     <w:sectPr>
-      <w:footerReference w:type="default" r:id="rId12"/>
-      <w:footerReference w:type="first" r:id="rId13"/>
+      <w:footerReference w:type="default" r:id="rId15"/>
+      <w:footerReference w:type="first" r:id="rId16"/>
       <w:pgSz w:w="11906" w:h="16838"/>
       <w:pgMar w:top="1440" w:right="1440" w:bottom="1440" w:left="1440" w:header="708" w:footer="708" w:gutter="0"/>
       <w:cols w:space="708"/>
@@ -8269,7 +9131,6 @@
         <w:docPartUnique/>
       </w:docPartObj>
     </w:sdtPr>
-    <w:sdtEndPr/>
     <w:sdtContent>
       <w:p>
         <w:pPr>
@@ -8332,7 +9193,6 @@
         <w:docPartUnique/>
       </w:docPartObj>
     </w:sdtPr>
-    <w:sdtEndPr/>
     <w:sdtContent>
       <w:p>
         <w:pPr>
@@ -8353,7 +9213,7 @@
             <w:noProof/>
             <w:lang w:val="de-DE"/>
           </w:rPr>
-          <w:t>8</w:t>
+          <w:t>10</w:t>
         </w:r>
         <w:r>
           <w:fldChar w:fldCharType="end"/>
@@ -8420,15 +9280,7 @@
         <w:t>Russell, S</w:t>
       </w:r>
       <w:r>
-        <w:t xml:space="preserve">tuart J., &amp; </w:t>
-      </w:r>
-      <w:proofErr w:type="spellStart"/>
-      <w:r>
-        <w:t>Norving</w:t>
-      </w:r>
-      <w:proofErr w:type="spellEnd"/>
-      <w:r>
-        <w:t>, Peter (2009</w:t>
+        <w:t>tuart J., &amp; Norving, Peter (2009</w:t>
       </w:r>
       <w:r>
         <w:t xml:space="preserve">). </w:t>
@@ -8451,9 +9303,6 @@
     <w:p>
       <w:pPr>
         <w:pStyle w:val="Funotentext"/>
-        <w:rPr>
-          <w:lang w:val="de-DE"/>
-        </w:rPr>
       </w:pPr>
       <w:r>
         <w:rPr>
@@ -8465,10 +9314,19 @@
         <w:t xml:space="preserve"> </w:t>
       </w:r>
       <w:r>
-        <w:rPr>
-          <w:lang w:val="de-DE"/>
-        </w:rPr>
-        <w:t>Davis, Lawrence</w:t>
+        <w:t>Davis, Lawrence (1985). Applying Adaptive Algorithms to Epistatic Domains</w:t>
+      </w:r>
+      <w:r>
+        <w:t xml:space="preserve">. In </w:t>
+      </w:r>
+      <w:r>
+        <w:rPr>
+          <w:i/>
+        </w:rPr>
+        <w:t>Proceedings of the Ninth International Joint Conference on Artificial Intelligence</w:t>
+      </w:r>
+      <w:r>
+        <w:t xml:space="preserve"> (pp.162-164). Los Altos, CA: Morgan Kaufmann Publishers, Inc.</w:t>
       </w:r>
     </w:p>
   </w:footnote>
@@ -9421,7 +10279,6 @@
     <w:name w:val="footnote reference"/>
     <w:basedOn w:val="Absatz-Standardschriftart"/>
     <w:uiPriority w:val="99"/>
-    <w:semiHidden/>
     <w:unhideWhenUsed/>
     <w:rsid w:val="00B54BAB"/>
     <w:rPr>
@@ -9633,7 +10490,7 @@
               <a:cs typeface="Arial" panose="020B0604020202020204" pitchFamily="34" charset="0"/>
             </a:defRPr>
           </a:pPr>
-          <a:endParaRPr lang="de-DE"/>
+          <a:endParaRPr lang="en-US"/>
         </a:p>
       </c:txPr>
     </c:title>
@@ -9927,8 +10784,8 @@
           <c:showPercent val="0"/>
           <c:showBubbleSize val="0"/>
         </c:dLbls>
-        <c:axId val="358924712"/>
-        <c:axId val="360475784"/>
+        <c:axId val="2023439168"/>
+        <c:axId val="2023440800"/>
       </c:scatterChart>
       <c:scatterChart>
         <c:scatterStyle val="lineMarker"/>
@@ -10217,11 +11074,11 @@
           <c:showPercent val="0"/>
           <c:showBubbleSize val="0"/>
         </c:dLbls>
-        <c:axId val="360476568"/>
-        <c:axId val="360476176"/>
+        <c:axId val="2023441888"/>
+        <c:axId val="2023450592"/>
       </c:scatterChart>
       <c:valAx>
-        <c:axId val="358924712"/>
+        <c:axId val="2023439168"/>
         <c:scaling>
           <c:orientation val="minMax"/>
         </c:scaling>
@@ -10292,7 +11149,7 @@
                   <a:cs typeface="Arial" panose="020B0604020202020204" pitchFamily="34" charset="0"/>
                 </a:defRPr>
               </a:pPr>
-              <a:endParaRPr lang="de-DE"/>
+              <a:endParaRPr lang="en-US"/>
             </a:p>
           </c:txPr>
         </c:title>
@@ -10330,15 +11187,15 @@
                 <a:cs typeface="Arial" panose="020B0604020202020204" pitchFamily="34" charset="0"/>
               </a:defRPr>
             </a:pPr>
-            <a:endParaRPr lang="de-DE"/>
+            <a:endParaRPr lang="en-US"/>
           </a:p>
         </c:txPr>
-        <c:crossAx val="360475784"/>
+        <c:crossAx val="2023440800"/>
         <c:crosses val="autoZero"/>
         <c:crossBetween val="midCat"/>
       </c:valAx>
       <c:valAx>
-        <c:axId val="360475784"/>
+        <c:axId val="2023440800"/>
         <c:scaling>
           <c:orientation val="minMax"/>
         </c:scaling>
@@ -10407,7 +11264,7 @@
                   <a:cs typeface="Arial" panose="020B0604020202020204" pitchFamily="34" charset="0"/>
                 </a:defRPr>
               </a:pPr>
-              <a:endParaRPr lang="de-DE"/>
+              <a:endParaRPr lang="en-US"/>
             </a:p>
           </c:txPr>
         </c:title>
@@ -10439,15 +11296,15 @@
                 <a:cs typeface="Arial" panose="020B0604020202020204" pitchFamily="34" charset="0"/>
               </a:defRPr>
             </a:pPr>
-            <a:endParaRPr lang="de-DE"/>
+            <a:endParaRPr lang="en-US"/>
           </a:p>
         </c:txPr>
-        <c:crossAx val="358924712"/>
+        <c:crossAx val="2023439168"/>
         <c:crosses val="autoZero"/>
         <c:crossBetween val="midCat"/>
       </c:valAx>
       <c:valAx>
-        <c:axId val="360476176"/>
+        <c:axId val="2023450592"/>
         <c:scaling>
           <c:orientation val="minMax"/>
         </c:scaling>
@@ -10515,7 +11372,7 @@
                   <a:cs typeface="Arial" panose="020B0604020202020204" pitchFamily="34" charset="0"/>
                 </a:defRPr>
               </a:pPr>
-              <a:endParaRPr lang="de-DE"/>
+              <a:endParaRPr lang="en-US"/>
             </a:p>
           </c:txPr>
         </c:title>
@@ -10547,15 +11404,15 @@
                 <a:cs typeface="Arial" panose="020B0604020202020204" pitchFamily="34" charset="0"/>
               </a:defRPr>
             </a:pPr>
-            <a:endParaRPr lang="de-DE"/>
+            <a:endParaRPr lang="en-US"/>
           </a:p>
         </c:txPr>
-        <c:crossAx val="360476568"/>
+        <c:crossAx val="2023441888"/>
         <c:crosses val="max"/>
         <c:crossBetween val="midCat"/>
       </c:valAx>
       <c:valAx>
-        <c:axId val="360476568"/>
+        <c:axId val="2023441888"/>
         <c:scaling>
           <c:orientation val="minMax"/>
         </c:scaling>
@@ -10565,7 +11422,7 @@
         <c:majorTickMark val="out"/>
         <c:minorTickMark val="none"/>
         <c:tickLblPos val="nextTo"/>
-        <c:crossAx val="360476176"/>
+        <c:crossAx val="2023450592"/>
         <c:crosses val="autoZero"/>
         <c:crossBetween val="midCat"/>
       </c:valAx>
@@ -10604,7 +11461,7 @@
               <a:cs typeface="Arial" panose="020B0604020202020204" pitchFamily="34" charset="0"/>
             </a:defRPr>
           </a:pPr>
-          <a:endParaRPr lang="de-DE"/>
+          <a:endParaRPr lang="en-US"/>
         </a:p>
       </c:txPr>
     </c:legend>
@@ -10637,7 +11494,1060 @@
           <a:cs typeface="Arial" panose="020B0604020202020204" pitchFamily="34" charset="0"/>
         </a:defRPr>
       </a:pPr>
-      <a:endParaRPr lang="de-DE"/>
+      <a:endParaRPr lang="en-US"/>
+    </a:p>
+  </c:txPr>
+  <c:externalData r:id="rId3">
+    <c:autoUpdate val="0"/>
+  </c:externalData>
+</c:chartSpace>
+</file>
+
+<file path=word/charts/chart2.xml><?xml version="1.0" encoding="utf-8"?>
+<c:chartSpace xmlns:c="http://schemas.openxmlformats.org/drawingml/2006/chart" xmlns:a="http://schemas.openxmlformats.org/drawingml/2006/main" xmlns:r="http://schemas.openxmlformats.org/officeDocument/2006/relationships">
+  <c:date1904 val="0"/>
+  <c:lang val="de-DE"/>
+  <c:roundedCorners val="0"/>
+  <mc:AlternateContent xmlns:mc="http://schemas.openxmlformats.org/markup-compatibility/2006">
+    <mc:Choice xmlns:c14="http://schemas.microsoft.com/office/drawing/2007/8/2/chart" Requires="c14">
+      <c14:style val="102"/>
+    </mc:Choice>
+    <mc:Fallback>
+      <c:style val="2"/>
+    </mc:Fallback>
+  </mc:AlternateContent>
+  <c:chart>
+    <c:title>
+      <c:tx>
+        <c:rich>
+          <a:bodyPr rot="0" spcFirstLastPara="1" vertOverflow="ellipsis" vert="horz" wrap="square" anchor="ctr" anchorCtr="1"/>
+          <a:lstStyle/>
+          <a:p>
+            <a:pPr>
+              <a:defRPr sz="1400" b="0" i="0" u="none" strike="noStrike" kern="1200" spc="0" baseline="0">
+                <a:solidFill>
+                  <a:schemeClr val="tx1">
+                    <a:lumMod val="65000"/>
+                    <a:lumOff val="35000"/>
+                  </a:schemeClr>
+                </a:solidFill>
+                <a:latin typeface="Arial" panose="020B0604020202020204" pitchFamily="34" charset="0"/>
+                <a:ea typeface="+mn-ea"/>
+                <a:cs typeface="Arial" panose="020B0604020202020204" pitchFamily="34" charset="0"/>
+              </a:defRPr>
+            </a:pPr>
+            <a:r>
+              <a:rPr lang="en-GB"/>
+              <a:t>Effect of different numbers of crossover</a:t>
+            </a:r>
+            <a:r>
+              <a:rPr lang="en-GB" baseline="0"/>
+              <a:t> points</a:t>
+            </a:r>
+            <a:endParaRPr lang="en-GB"/>
+          </a:p>
+        </c:rich>
+      </c:tx>
+      <c:overlay val="0"/>
+      <c:spPr>
+        <a:noFill/>
+        <a:ln>
+          <a:noFill/>
+        </a:ln>
+        <a:effectLst/>
+      </c:spPr>
+      <c:txPr>
+        <a:bodyPr rot="0" spcFirstLastPara="1" vertOverflow="ellipsis" vert="horz" wrap="square" anchor="ctr" anchorCtr="1"/>
+        <a:lstStyle/>
+        <a:p>
+          <a:pPr>
+            <a:defRPr sz="1400" b="0" i="0" u="none" strike="noStrike" kern="1200" spc="0" baseline="0">
+              <a:solidFill>
+                <a:schemeClr val="tx1">
+                  <a:lumMod val="65000"/>
+                  <a:lumOff val="35000"/>
+                </a:schemeClr>
+              </a:solidFill>
+              <a:latin typeface="Arial" panose="020B0604020202020204" pitchFamily="34" charset="0"/>
+              <a:ea typeface="+mn-ea"/>
+              <a:cs typeface="Arial" panose="020B0604020202020204" pitchFamily="34" charset="0"/>
+            </a:defRPr>
+          </a:pPr>
+          <a:endParaRPr lang="en-US"/>
+        </a:p>
+      </c:txPr>
+    </c:title>
+    <c:autoTitleDeleted val="0"/>
+    <c:plotArea>
+      <c:layout/>
+      <c:scatterChart>
+        <c:scatterStyle val="lineMarker"/>
+        <c:varyColors val="0"/>
+        <c:ser>
+          <c:idx val="0"/>
+          <c:order val="0"/>
+          <c:tx>
+            <c:v>TS (value)</c:v>
+          </c:tx>
+          <c:spPr>
+            <a:ln w="19050" cap="rnd">
+              <a:solidFill>
+                <a:schemeClr val="accent1"/>
+              </a:solidFill>
+              <a:round/>
+            </a:ln>
+            <a:effectLst/>
+          </c:spPr>
+          <c:marker>
+            <c:symbol val="circle"/>
+            <c:size val="6"/>
+            <c:spPr>
+              <a:solidFill>
+                <a:schemeClr val="accent1"/>
+              </a:solidFill>
+              <a:ln w="9525">
+                <a:solidFill>
+                  <a:schemeClr val="accent1"/>
+                </a:solidFill>
+              </a:ln>
+              <a:effectLst/>
+            </c:spPr>
+          </c:marker>
+          <c:xVal>
+            <c:numRef>
+              <c:f>Tabelle1!$A$36:$A$41</c:f>
+              <c:numCache>
+                <c:formatCode>General</c:formatCode>
+                <c:ptCount val="6"/>
+                <c:pt idx="0">
+                  <c:v>0</c:v>
+                </c:pt>
+                <c:pt idx="1">
+                  <c:v>1</c:v>
+                </c:pt>
+                <c:pt idx="2">
+                  <c:v>2</c:v>
+                </c:pt>
+                <c:pt idx="3">
+                  <c:v>3</c:v>
+                </c:pt>
+                <c:pt idx="4">
+                  <c:v>4</c:v>
+                </c:pt>
+                <c:pt idx="5">
+                  <c:v>5</c:v>
+                </c:pt>
+              </c:numCache>
+            </c:numRef>
+          </c:xVal>
+          <c:yVal>
+            <c:numRef>
+              <c:f>Tabelle1!$C$36:$C$41</c:f>
+              <c:numCache>
+                <c:formatCode>General</c:formatCode>
+                <c:ptCount val="6"/>
+                <c:pt idx="0">
+                  <c:v>226.84</c:v>
+                </c:pt>
+                <c:pt idx="1">
+                  <c:v>226.2</c:v>
+                </c:pt>
+                <c:pt idx="2">
+                  <c:v>236.52</c:v>
+                </c:pt>
+                <c:pt idx="3">
+                  <c:v>236.76</c:v>
+                </c:pt>
+                <c:pt idx="4">
+                  <c:v>237.84</c:v>
+                </c:pt>
+                <c:pt idx="5">
+                  <c:v>237.32</c:v>
+                </c:pt>
+              </c:numCache>
+            </c:numRef>
+          </c:yVal>
+          <c:smooth val="0"/>
+        </c:ser>
+        <c:ser>
+          <c:idx val="1"/>
+          <c:order val="1"/>
+          <c:tx>
+            <c:v>EL (value)</c:v>
+          </c:tx>
+          <c:spPr>
+            <a:ln w="19050" cap="rnd">
+              <a:solidFill>
+                <a:schemeClr val="accent1"/>
+              </a:solidFill>
+              <a:round/>
+            </a:ln>
+            <a:effectLst/>
+          </c:spPr>
+          <c:marker>
+            <c:symbol val="square"/>
+            <c:size val="6"/>
+            <c:spPr>
+              <a:solidFill>
+                <a:schemeClr val="accent1"/>
+              </a:solidFill>
+              <a:ln w="9525">
+                <a:solidFill>
+                  <a:schemeClr val="accent1"/>
+                </a:solidFill>
+              </a:ln>
+              <a:effectLst/>
+            </c:spPr>
+          </c:marker>
+          <c:xVal>
+            <c:numRef>
+              <c:f>Tabelle1!$A$103:$A$108</c:f>
+              <c:numCache>
+                <c:formatCode>General</c:formatCode>
+                <c:ptCount val="6"/>
+                <c:pt idx="0">
+                  <c:v>0</c:v>
+                </c:pt>
+                <c:pt idx="1">
+                  <c:v>1</c:v>
+                </c:pt>
+                <c:pt idx="2">
+                  <c:v>2</c:v>
+                </c:pt>
+                <c:pt idx="3">
+                  <c:v>3</c:v>
+                </c:pt>
+                <c:pt idx="4">
+                  <c:v>4</c:v>
+                </c:pt>
+                <c:pt idx="5">
+                  <c:v>5</c:v>
+                </c:pt>
+              </c:numCache>
+            </c:numRef>
+          </c:xVal>
+          <c:yVal>
+            <c:numRef>
+              <c:f>Tabelle1!$C$103:$C$108</c:f>
+              <c:numCache>
+                <c:formatCode>General</c:formatCode>
+                <c:ptCount val="6"/>
+                <c:pt idx="0">
+                  <c:v>229.72</c:v>
+                </c:pt>
+                <c:pt idx="1">
+                  <c:v>229.08</c:v>
+                </c:pt>
+                <c:pt idx="2">
+                  <c:v>234.12</c:v>
+                </c:pt>
+                <c:pt idx="3">
+                  <c:v>234.2</c:v>
+                </c:pt>
+                <c:pt idx="4">
+                  <c:v>235.16</c:v>
+                </c:pt>
+                <c:pt idx="5">
+                  <c:v>233.48</c:v>
+                </c:pt>
+              </c:numCache>
+            </c:numRef>
+          </c:yVal>
+          <c:smooth val="0"/>
+        </c:ser>
+        <c:ser>
+          <c:idx val="2"/>
+          <c:order val="2"/>
+          <c:tx>
+            <c:v>RO (value)</c:v>
+          </c:tx>
+          <c:spPr>
+            <a:ln w="19050" cap="rnd">
+              <a:solidFill>
+                <a:schemeClr val="accent1"/>
+              </a:solidFill>
+              <a:round/>
+            </a:ln>
+            <a:effectLst/>
+          </c:spPr>
+          <c:marker>
+            <c:symbol val="triangle"/>
+            <c:size val="6"/>
+            <c:spPr>
+              <a:solidFill>
+                <a:schemeClr val="accent1"/>
+              </a:solidFill>
+              <a:ln w="9525">
+                <a:solidFill>
+                  <a:schemeClr val="accent1"/>
+                </a:solidFill>
+              </a:ln>
+              <a:effectLst/>
+            </c:spPr>
+          </c:marker>
+          <c:xVal>
+            <c:numRef>
+              <c:f>Tabelle1!$A$157:$A$162</c:f>
+              <c:numCache>
+                <c:formatCode>General</c:formatCode>
+                <c:ptCount val="6"/>
+                <c:pt idx="0">
+                  <c:v>0</c:v>
+                </c:pt>
+                <c:pt idx="1">
+                  <c:v>1</c:v>
+                </c:pt>
+                <c:pt idx="2">
+                  <c:v>2</c:v>
+                </c:pt>
+                <c:pt idx="3">
+                  <c:v>3</c:v>
+                </c:pt>
+                <c:pt idx="4">
+                  <c:v>4</c:v>
+                </c:pt>
+                <c:pt idx="5">
+                  <c:v>5</c:v>
+                </c:pt>
+              </c:numCache>
+            </c:numRef>
+          </c:xVal>
+          <c:yVal>
+            <c:numRef>
+              <c:f>Tabelle1!$C$157:$C$162</c:f>
+              <c:numCache>
+                <c:formatCode>General</c:formatCode>
+                <c:ptCount val="6"/>
+                <c:pt idx="0">
+                  <c:v>217.32</c:v>
+                </c:pt>
+                <c:pt idx="1">
+                  <c:v>217.4</c:v>
+                </c:pt>
+                <c:pt idx="2">
+                  <c:v>231.88</c:v>
+                </c:pt>
+                <c:pt idx="3">
+                  <c:v>232.32</c:v>
+                </c:pt>
+                <c:pt idx="4">
+                  <c:v>232.48</c:v>
+                </c:pt>
+                <c:pt idx="5">
+                  <c:v>232.96</c:v>
+                </c:pt>
+              </c:numCache>
+            </c:numRef>
+          </c:yVal>
+          <c:smooth val="0"/>
+        </c:ser>
+        <c:dLbls>
+          <c:showLegendKey val="0"/>
+          <c:showVal val="0"/>
+          <c:showCatName val="0"/>
+          <c:showSerName val="0"/>
+          <c:showPercent val="0"/>
+          <c:showBubbleSize val="0"/>
+        </c:dLbls>
+        <c:axId val="1843518176"/>
+        <c:axId val="1843512736"/>
+      </c:scatterChart>
+      <c:scatterChart>
+        <c:scatterStyle val="lineMarker"/>
+        <c:varyColors val="0"/>
+        <c:ser>
+          <c:idx val="3"/>
+          <c:order val="3"/>
+          <c:tx>
+            <c:v>TS (time)</c:v>
+          </c:tx>
+          <c:spPr>
+            <a:ln w="19050" cap="rnd">
+              <a:solidFill>
+                <a:schemeClr val="accent2"/>
+              </a:solidFill>
+              <a:round/>
+            </a:ln>
+            <a:effectLst/>
+          </c:spPr>
+          <c:marker>
+            <c:symbol val="circle"/>
+            <c:size val="6"/>
+            <c:spPr>
+              <a:solidFill>
+                <a:schemeClr val="accent2"/>
+              </a:solidFill>
+              <a:ln w="9525">
+                <a:solidFill>
+                  <a:schemeClr val="accent2"/>
+                </a:solidFill>
+              </a:ln>
+              <a:effectLst/>
+            </c:spPr>
+          </c:marker>
+          <c:xVal>
+            <c:numRef>
+              <c:f>Tabelle1!$A$36:$A$41</c:f>
+              <c:numCache>
+                <c:formatCode>General</c:formatCode>
+                <c:ptCount val="6"/>
+                <c:pt idx="0">
+                  <c:v>0</c:v>
+                </c:pt>
+                <c:pt idx="1">
+                  <c:v>1</c:v>
+                </c:pt>
+                <c:pt idx="2">
+                  <c:v>2</c:v>
+                </c:pt>
+                <c:pt idx="3">
+                  <c:v>3</c:v>
+                </c:pt>
+                <c:pt idx="4">
+                  <c:v>4</c:v>
+                </c:pt>
+                <c:pt idx="5">
+                  <c:v>5</c:v>
+                </c:pt>
+              </c:numCache>
+            </c:numRef>
+          </c:xVal>
+          <c:yVal>
+            <c:numRef>
+              <c:f>Tabelle1!$F$36:$F$41</c:f>
+              <c:numCache>
+                <c:formatCode>General</c:formatCode>
+                <c:ptCount val="6"/>
+                <c:pt idx="0">
+                  <c:v>31417.759999999998</c:v>
+                </c:pt>
+                <c:pt idx="1">
+                  <c:v>31804.6</c:v>
+                </c:pt>
+                <c:pt idx="2">
+                  <c:v>5750.12</c:v>
+                </c:pt>
+                <c:pt idx="3">
+                  <c:v>4583.3999999999996</c:v>
+                </c:pt>
+                <c:pt idx="4">
+                  <c:v>4510.3999999999996</c:v>
+                </c:pt>
+                <c:pt idx="5">
+                  <c:v>4475.2</c:v>
+                </c:pt>
+              </c:numCache>
+            </c:numRef>
+          </c:yVal>
+          <c:smooth val="0"/>
+        </c:ser>
+        <c:ser>
+          <c:idx val="4"/>
+          <c:order val="4"/>
+          <c:tx>
+            <c:v>EL (time)</c:v>
+          </c:tx>
+          <c:spPr>
+            <a:ln w="19050" cap="rnd">
+              <a:solidFill>
+                <a:schemeClr val="accent2"/>
+              </a:solidFill>
+              <a:round/>
+            </a:ln>
+            <a:effectLst/>
+          </c:spPr>
+          <c:marker>
+            <c:symbol val="square"/>
+            <c:size val="6"/>
+            <c:spPr>
+              <a:solidFill>
+                <a:schemeClr val="accent2"/>
+              </a:solidFill>
+              <a:ln w="9525">
+                <a:solidFill>
+                  <a:schemeClr val="accent2"/>
+                </a:solidFill>
+              </a:ln>
+              <a:effectLst/>
+            </c:spPr>
+          </c:marker>
+          <c:xVal>
+            <c:numRef>
+              <c:f>Tabelle1!$A$103:$A$108</c:f>
+              <c:numCache>
+                <c:formatCode>General</c:formatCode>
+                <c:ptCount val="6"/>
+                <c:pt idx="0">
+                  <c:v>0</c:v>
+                </c:pt>
+                <c:pt idx="1">
+                  <c:v>1</c:v>
+                </c:pt>
+                <c:pt idx="2">
+                  <c:v>2</c:v>
+                </c:pt>
+                <c:pt idx="3">
+                  <c:v>3</c:v>
+                </c:pt>
+                <c:pt idx="4">
+                  <c:v>4</c:v>
+                </c:pt>
+                <c:pt idx="5">
+                  <c:v>5</c:v>
+                </c:pt>
+              </c:numCache>
+            </c:numRef>
+          </c:xVal>
+          <c:yVal>
+            <c:numRef>
+              <c:f>Tabelle1!$F$103:$F$108</c:f>
+              <c:numCache>
+                <c:formatCode>General</c:formatCode>
+                <c:ptCount val="6"/>
+                <c:pt idx="0">
+                  <c:v>20952.52</c:v>
+                </c:pt>
+                <c:pt idx="1">
+                  <c:v>26163.8</c:v>
+                </c:pt>
+                <c:pt idx="2">
+                  <c:v>8147.24</c:v>
+                </c:pt>
+                <c:pt idx="3">
+                  <c:v>10400.959999999999</c:v>
+                </c:pt>
+                <c:pt idx="4">
+                  <c:v>6364.36</c:v>
+                </c:pt>
+                <c:pt idx="5">
+                  <c:v>11530.72</c:v>
+                </c:pt>
+              </c:numCache>
+            </c:numRef>
+          </c:yVal>
+          <c:smooth val="0"/>
+        </c:ser>
+        <c:ser>
+          <c:idx val="5"/>
+          <c:order val="5"/>
+          <c:tx>
+            <c:v>RO (time)</c:v>
+          </c:tx>
+          <c:spPr>
+            <a:ln w="19050" cap="rnd">
+              <a:solidFill>
+                <a:schemeClr val="accent2"/>
+              </a:solidFill>
+              <a:round/>
+            </a:ln>
+            <a:effectLst/>
+          </c:spPr>
+          <c:marker>
+            <c:symbol val="triangle"/>
+            <c:size val="6"/>
+            <c:spPr>
+              <a:solidFill>
+                <a:schemeClr val="accent2"/>
+              </a:solidFill>
+              <a:ln w="9525">
+                <a:solidFill>
+                  <a:schemeClr val="accent2"/>
+                </a:solidFill>
+              </a:ln>
+              <a:effectLst/>
+            </c:spPr>
+          </c:marker>
+          <c:xVal>
+            <c:numRef>
+              <c:f>Tabelle1!$A$157:$A$162</c:f>
+              <c:numCache>
+                <c:formatCode>General</c:formatCode>
+                <c:ptCount val="6"/>
+                <c:pt idx="0">
+                  <c:v>0</c:v>
+                </c:pt>
+                <c:pt idx="1">
+                  <c:v>1</c:v>
+                </c:pt>
+                <c:pt idx="2">
+                  <c:v>2</c:v>
+                </c:pt>
+                <c:pt idx="3">
+                  <c:v>3</c:v>
+                </c:pt>
+                <c:pt idx="4">
+                  <c:v>4</c:v>
+                </c:pt>
+                <c:pt idx="5">
+                  <c:v>5</c:v>
+                </c:pt>
+              </c:numCache>
+            </c:numRef>
+          </c:xVal>
+          <c:yVal>
+            <c:numRef>
+              <c:f>Tabelle1!$F$157:$F$162</c:f>
+              <c:numCache>
+                <c:formatCode>General</c:formatCode>
+                <c:ptCount val="6"/>
+                <c:pt idx="0">
+                  <c:v>28882.32</c:v>
+                </c:pt>
+                <c:pt idx="1">
+                  <c:v>29733.08</c:v>
+                </c:pt>
+                <c:pt idx="2">
+                  <c:v>4575.3599999999997</c:v>
+                </c:pt>
+                <c:pt idx="3">
+                  <c:v>5800.88</c:v>
+                </c:pt>
+                <c:pt idx="4">
+                  <c:v>5189.6000000000004</c:v>
+                </c:pt>
+                <c:pt idx="5">
+                  <c:v>5792.2</c:v>
+                </c:pt>
+              </c:numCache>
+            </c:numRef>
+          </c:yVal>
+          <c:smooth val="0"/>
+        </c:ser>
+        <c:dLbls>
+          <c:showLegendKey val="0"/>
+          <c:showVal val="0"/>
+          <c:showCatName val="0"/>
+          <c:showSerName val="0"/>
+          <c:showPercent val="0"/>
+          <c:showBubbleSize val="0"/>
+        </c:dLbls>
+        <c:axId val="102977120"/>
+        <c:axId val="102972224"/>
+      </c:scatterChart>
+      <c:valAx>
+        <c:axId val="1843518176"/>
+        <c:scaling>
+          <c:orientation val="minMax"/>
+        </c:scaling>
+        <c:delete val="0"/>
+        <c:axPos val="b"/>
+        <c:majorGridlines>
+          <c:spPr>
+            <a:ln w="9525" cap="flat" cmpd="sng" algn="ctr">
+              <a:solidFill>
+                <a:schemeClr val="tx1">
+                  <a:lumMod val="15000"/>
+                  <a:lumOff val="85000"/>
+                </a:schemeClr>
+              </a:solidFill>
+              <a:round/>
+            </a:ln>
+            <a:effectLst/>
+          </c:spPr>
+        </c:majorGridlines>
+        <c:title>
+          <c:tx>
+            <c:rich>
+              <a:bodyPr rot="0" spcFirstLastPara="1" vertOverflow="ellipsis" vert="horz" wrap="square" anchor="ctr" anchorCtr="1"/>
+              <a:lstStyle/>
+              <a:p>
+                <a:pPr>
+                  <a:defRPr sz="1000" b="0" i="0" u="none" strike="noStrike" kern="1200" baseline="0">
+                    <a:solidFill>
+                      <a:schemeClr val="tx1">
+                        <a:lumMod val="65000"/>
+                        <a:lumOff val="35000"/>
+                      </a:schemeClr>
+                    </a:solidFill>
+                    <a:latin typeface="Arial" panose="020B0604020202020204" pitchFamily="34" charset="0"/>
+                    <a:ea typeface="+mn-ea"/>
+                    <a:cs typeface="Arial" panose="020B0604020202020204" pitchFamily="34" charset="0"/>
+                  </a:defRPr>
+                </a:pPr>
+                <a:r>
+                  <a:rPr lang="en-GB"/>
+                  <a:t>Crossover points</a:t>
+                </a:r>
+              </a:p>
+            </c:rich>
+          </c:tx>
+          <c:overlay val="0"/>
+          <c:spPr>
+            <a:noFill/>
+            <a:ln>
+              <a:noFill/>
+            </a:ln>
+            <a:effectLst/>
+          </c:spPr>
+          <c:txPr>
+            <a:bodyPr rot="0" spcFirstLastPara="1" vertOverflow="ellipsis" vert="horz" wrap="square" anchor="ctr" anchorCtr="1"/>
+            <a:lstStyle/>
+            <a:p>
+              <a:pPr>
+                <a:defRPr sz="1000" b="0" i="0" u="none" strike="noStrike" kern="1200" baseline="0">
+                  <a:solidFill>
+                    <a:schemeClr val="tx1">
+                      <a:lumMod val="65000"/>
+                      <a:lumOff val="35000"/>
+                    </a:schemeClr>
+                  </a:solidFill>
+                  <a:latin typeface="Arial" panose="020B0604020202020204" pitchFamily="34" charset="0"/>
+                  <a:ea typeface="+mn-ea"/>
+                  <a:cs typeface="Arial" panose="020B0604020202020204" pitchFamily="34" charset="0"/>
+                </a:defRPr>
+              </a:pPr>
+              <a:endParaRPr lang="en-US"/>
+            </a:p>
+          </c:txPr>
+        </c:title>
+        <c:numFmt formatCode="General" sourceLinked="1"/>
+        <c:majorTickMark val="none"/>
+        <c:minorTickMark val="none"/>
+        <c:tickLblPos val="nextTo"/>
+        <c:spPr>
+          <a:noFill/>
+          <a:ln w="9525" cap="flat" cmpd="sng" algn="ctr">
+            <a:solidFill>
+              <a:schemeClr val="tx1">
+                <a:lumMod val="25000"/>
+                <a:lumOff val="75000"/>
+              </a:schemeClr>
+            </a:solidFill>
+            <a:round/>
+          </a:ln>
+          <a:effectLst/>
+        </c:spPr>
+        <c:txPr>
+          <a:bodyPr rot="-60000000" spcFirstLastPara="1" vertOverflow="ellipsis" vert="horz" wrap="square" anchor="ctr" anchorCtr="1"/>
+          <a:lstStyle/>
+          <a:p>
+            <a:pPr>
+              <a:defRPr sz="900" b="0" i="0" u="none" strike="noStrike" kern="1200" baseline="0">
+                <a:solidFill>
+                  <a:schemeClr val="tx1">
+                    <a:lumMod val="65000"/>
+                    <a:lumOff val="35000"/>
+                  </a:schemeClr>
+                </a:solidFill>
+                <a:latin typeface="Arial" panose="020B0604020202020204" pitchFamily="34" charset="0"/>
+                <a:ea typeface="+mn-ea"/>
+                <a:cs typeface="Arial" panose="020B0604020202020204" pitchFamily="34" charset="0"/>
+              </a:defRPr>
+            </a:pPr>
+            <a:endParaRPr lang="en-US"/>
+          </a:p>
+        </c:txPr>
+        <c:crossAx val="1843512736"/>
+        <c:crosses val="autoZero"/>
+        <c:crossBetween val="midCat"/>
+      </c:valAx>
+      <c:valAx>
+        <c:axId val="1843512736"/>
+        <c:scaling>
+          <c:orientation val="minMax"/>
+        </c:scaling>
+        <c:delete val="0"/>
+        <c:axPos val="l"/>
+        <c:majorGridlines>
+          <c:spPr>
+            <a:ln w="9525" cap="flat" cmpd="sng" algn="ctr">
+              <a:solidFill>
+                <a:schemeClr val="tx1">
+                  <a:lumMod val="15000"/>
+                  <a:lumOff val="85000"/>
+                </a:schemeClr>
+              </a:solidFill>
+              <a:round/>
+            </a:ln>
+            <a:effectLst/>
+          </c:spPr>
+        </c:majorGridlines>
+        <c:title>
+          <c:tx>
+            <c:rich>
+              <a:bodyPr rot="-5400000" spcFirstLastPara="1" vertOverflow="ellipsis" vert="horz" wrap="square" anchor="ctr" anchorCtr="1"/>
+              <a:lstStyle/>
+              <a:p>
+                <a:pPr>
+                  <a:defRPr sz="1000" b="0" i="0" u="none" strike="noStrike" kern="1200" baseline="0">
+                    <a:solidFill>
+                      <a:schemeClr val="accent1"/>
+                    </a:solidFill>
+                    <a:latin typeface="Arial" panose="020B0604020202020204" pitchFamily="34" charset="0"/>
+                    <a:ea typeface="+mn-ea"/>
+                    <a:cs typeface="Arial" panose="020B0604020202020204" pitchFamily="34" charset="0"/>
+                  </a:defRPr>
+                </a:pPr>
+                <a:r>
+                  <a:rPr lang="en-GB">
+                    <a:solidFill>
+                      <a:schemeClr val="accent1"/>
+                    </a:solidFill>
+                  </a:rPr>
+                  <a:t>Average value</a:t>
+                </a:r>
+              </a:p>
+            </c:rich>
+          </c:tx>
+          <c:overlay val="0"/>
+          <c:spPr>
+            <a:noFill/>
+            <a:ln>
+              <a:noFill/>
+            </a:ln>
+            <a:effectLst/>
+          </c:spPr>
+          <c:txPr>
+            <a:bodyPr rot="-5400000" spcFirstLastPara="1" vertOverflow="ellipsis" vert="horz" wrap="square" anchor="ctr" anchorCtr="1"/>
+            <a:lstStyle/>
+            <a:p>
+              <a:pPr>
+                <a:defRPr sz="1000" b="0" i="0" u="none" strike="noStrike" kern="1200" baseline="0">
+                  <a:solidFill>
+                    <a:schemeClr val="accent1"/>
+                  </a:solidFill>
+                  <a:latin typeface="Arial" panose="020B0604020202020204" pitchFamily="34" charset="0"/>
+                  <a:ea typeface="+mn-ea"/>
+                  <a:cs typeface="Arial" panose="020B0604020202020204" pitchFamily="34" charset="0"/>
+                </a:defRPr>
+              </a:pPr>
+              <a:endParaRPr lang="en-US"/>
+            </a:p>
+          </c:txPr>
+        </c:title>
+        <c:numFmt formatCode="General" sourceLinked="1"/>
+        <c:majorTickMark val="none"/>
+        <c:minorTickMark val="none"/>
+        <c:tickLblPos val="nextTo"/>
+        <c:spPr>
+          <a:noFill/>
+          <a:ln w="9525" cap="flat" cmpd="sng" algn="ctr">
+            <a:solidFill>
+              <a:schemeClr val="accent1"/>
+            </a:solidFill>
+            <a:round/>
+          </a:ln>
+          <a:effectLst/>
+        </c:spPr>
+        <c:txPr>
+          <a:bodyPr rot="-60000000" spcFirstLastPara="1" vertOverflow="ellipsis" vert="horz" wrap="square" anchor="ctr" anchorCtr="1"/>
+          <a:lstStyle/>
+          <a:p>
+            <a:pPr>
+              <a:defRPr sz="900" b="0" i="0" u="none" strike="noStrike" kern="1200" baseline="0">
+                <a:solidFill>
+                  <a:schemeClr val="accent1"/>
+                </a:solidFill>
+                <a:latin typeface="Arial" panose="020B0604020202020204" pitchFamily="34" charset="0"/>
+                <a:ea typeface="+mn-ea"/>
+                <a:cs typeface="Arial" panose="020B0604020202020204" pitchFamily="34" charset="0"/>
+              </a:defRPr>
+            </a:pPr>
+            <a:endParaRPr lang="en-US"/>
+          </a:p>
+        </c:txPr>
+        <c:crossAx val="1843518176"/>
+        <c:crosses val="autoZero"/>
+        <c:crossBetween val="midCat"/>
+      </c:valAx>
+      <c:valAx>
+        <c:axId val="102972224"/>
+        <c:scaling>
+          <c:orientation val="minMax"/>
+        </c:scaling>
+        <c:delete val="0"/>
+        <c:axPos val="r"/>
+        <c:title>
+          <c:tx>
+            <c:rich>
+              <a:bodyPr rot="-5400000" spcFirstLastPara="1" vertOverflow="ellipsis" vert="horz" wrap="square" anchor="ctr" anchorCtr="1"/>
+              <a:lstStyle/>
+              <a:p>
+                <a:pPr>
+                  <a:defRPr sz="1000" b="0" i="0" u="none" strike="noStrike" kern="1200" baseline="0">
+                    <a:solidFill>
+                      <a:schemeClr val="tx1">
+                        <a:lumMod val="65000"/>
+                        <a:lumOff val="35000"/>
+                      </a:schemeClr>
+                    </a:solidFill>
+                    <a:latin typeface="Arial" panose="020B0604020202020204" pitchFamily="34" charset="0"/>
+                    <a:ea typeface="+mn-ea"/>
+                    <a:cs typeface="Arial" panose="020B0604020202020204" pitchFamily="34" charset="0"/>
+                  </a:defRPr>
+                </a:pPr>
+                <a:r>
+                  <a:rPr lang="en-GB">
+                    <a:solidFill>
+                      <a:schemeClr val="accent2"/>
+                    </a:solidFill>
+                  </a:rPr>
+                  <a:t>Runtime</a:t>
+                </a:r>
+                <a:r>
+                  <a:rPr lang="en-GB" baseline="0">
+                    <a:solidFill>
+                      <a:schemeClr val="accent2"/>
+                    </a:solidFill>
+                  </a:rPr>
+                  <a:t> (in ms)</a:t>
+                </a:r>
+                <a:endParaRPr lang="en-GB">
+                  <a:solidFill>
+                    <a:schemeClr val="accent2"/>
+                  </a:solidFill>
+                </a:endParaRPr>
+              </a:p>
+            </c:rich>
+          </c:tx>
+          <c:overlay val="0"/>
+          <c:spPr>
+            <a:noFill/>
+            <a:ln>
+              <a:noFill/>
+            </a:ln>
+            <a:effectLst/>
+          </c:spPr>
+          <c:txPr>
+            <a:bodyPr rot="-5400000" spcFirstLastPara="1" vertOverflow="ellipsis" vert="horz" wrap="square" anchor="ctr" anchorCtr="1"/>
+            <a:lstStyle/>
+            <a:p>
+              <a:pPr>
+                <a:defRPr sz="1000" b="0" i="0" u="none" strike="noStrike" kern="1200" baseline="0">
+                  <a:solidFill>
+                    <a:schemeClr val="tx1">
+                      <a:lumMod val="65000"/>
+                      <a:lumOff val="35000"/>
+                    </a:schemeClr>
+                  </a:solidFill>
+                  <a:latin typeface="Arial" panose="020B0604020202020204" pitchFamily="34" charset="0"/>
+                  <a:ea typeface="+mn-ea"/>
+                  <a:cs typeface="Arial" panose="020B0604020202020204" pitchFamily="34" charset="0"/>
+                </a:defRPr>
+              </a:pPr>
+              <a:endParaRPr lang="en-US"/>
+            </a:p>
+          </c:txPr>
+        </c:title>
+        <c:numFmt formatCode="General" sourceLinked="1"/>
+        <c:majorTickMark val="out"/>
+        <c:minorTickMark val="none"/>
+        <c:tickLblPos val="nextTo"/>
+        <c:spPr>
+          <a:noFill/>
+          <a:ln w="9525" cap="flat" cmpd="sng" algn="ctr">
+            <a:solidFill>
+              <a:schemeClr val="accent2"/>
+            </a:solidFill>
+            <a:round/>
+          </a:ln>
+          <a:effectLst/>
+        </c:spPr>
+        <c:txPr>
+          <a:bodyPr rot="-60000000" spcFirstLastPara="1" vertOverflow="ellipsis" vert="horz" wrap="square" anchor="ctr" anchorCtr="1"/>
+          <a:lstStyle/>
+          <a:p>
+            <a:pPr>
+              <a:defRPr sz="900" b="0" i="0" u="none" strike="noStrike" kern="1200" baseline="0">
+                <a:solidFill>
+                  <a:schemeClr val="accent2"/>
+                </a:solidFill>
+                <a:latin typeface="Arial" panose="020B0604020202020204" pitchFamily="34" charset="0"/>
+                <a:ea typeface="+mn-ea"/>
+                <a:cs typeface="Arial" panose="020B0604020202020204" pitchFamily="34" charset="0"/>
+              </a:defRPr>
+            </a:pPr>
+            <a:endParaRPr lang="en-US"/>
+          </a:p>
+        </c:txPr>
+        <c:crossAx val="102977120"/>
+        <c:crosses val="max"/>
+        <c:crossBetween val="midCat"/>
+      </c:valAx>
+      <c:valAx>
+        <c:axId val="102977120"/>
+        <c:scaling>
+          <c:orientation val="minMax"/>
+        </c:scaling>
+        <c:delete val="1"/>
+        <c:axPos val="b"/>
+        <c:numFmt formatCode="General" sourceLinked="1"/>
+        <c:majorTickMark val="out"/>
+        <c:minorTickMark val="none"/>
+        <c:tickLblPos val="nextTo"/>
+        <c:crossAx val="102972224"/>
+        <c:crosses val="autoZero"/>
+        <c:crossBetween val="midCat"/>
+      </c:valAx>
+      <c:spPr>
+        <a:noFill/>
+        <a:ln>
+          <a:noFill/>
+        </a:ln>
+        <a:effectLst/>
+      </c:spPr>
+    </c:plotArea>
+    <c:legend>
+      <c:legendPos val="r"/>
+      <c:overlay val="0"/>
+      <c:spPr>
+        <a:noFill/>
+        <a:ln>
+          <a:noFill/>
+        </a:ln>
+        <a:effectLst/>
+      </c:spPr>
+      <c:txPr>
+        <a:bodyPr rot="0" spcFirstLastPara="1" vertOverflow="ellipsis" vert="horz" wrap="square" anchor="ctr" anchorCtr="1"/>
+        <a:lstStyle/>
+        <a:p>
+          <a:pPr>
+            <a:defRPr sz="900" b="0" i="0" u="none" strike="noStrike" kern="1200" baseline="0">
+              <a:solidFill>
+                <a:schemeClr val="tx1">
+                  <a:lumMod val="65000"/>
+                  <a:lumOff val="35000"/>
+                </a:schemeClr>
+              </a:solidFill>
+              <a:latin typeface="Arial" panose="020B0604020202020204" pitchFamily="34" charset="0"/>
+              <a:ea typeface="+mn-ea"/>
+              <a:cs typeface="Arial" panose="020B0604020202020204" pitchFamily="34" charset="0"/>
+            </a:defRPr>
+          </a:pPr>
+          <a:endParaRPr lang="en-US"/>
+        </a:p>
+      </c:txPr>
+    </c:legend>
+    <c:plotVisOnly val="1"/>
+    <c:dispBlanksAs val="gap"/>
+    <c:showDLblsOverMax val="0"/>
+  </c:chart>
+  <c:spPr>
+    <a:solidFill>
+      <a:schemeClr val="bg1"/>
+    </a:solidFill>
+    <a:ln w="9525" cap="flat" cmpd="sng" algn="ctr">
+      <a:solidFill>
+        <a:schemeClr val="tx1">
+          <a:lumMod val="15000"/>
+          <a:lumOff val="85000"/>
+        </a:schemeClr>
+      </a:solidFill>
+      <a:round/>
+    </a:ln>
+    <a:effectLst/>
+  </c:spPr>
+  <c:txPr>
+    <a:bodyPr/>
+    <a:lstStyle/>
+    <a:p>
+      <a:pPr>
+        <a:defRPr>
+          <a:latin typeface="Arial" panose="020B0604020202020204" pitchFamily="34" charset="0"/>
+          <a:cs typeface="Arial" panose="020B0604020202020204" pitchFamily="34" charset="0"/>
+        </a:defRPr>
+      </a:pPr>
+      <a:endParaRPr lang="en-US"/>
     </a:p>
   </c:txPr>
   <c:externalData r:id="rId3">
@@ -10686,7 +12596,563 @@
 </cs:colorStyle>
 </file>
 
+<file path=word/charts/colors2.xml><?xml version="1.0" encoding="utf-8"?>
+<cs:colorStyle xmlns:cs="http://schemas.microsoft.com/office/drawing/2012/chartStyle" xmlns:a="http://schemas.openxmlformats.org/drawingml/2006/main" meth="cycle" id="10">
+  <a:schemeClr val="accent1"/>
+  <a:schemeClr val="accent2"/>
+  <a:schemeClr val="accent3"/>
+  <a:schemeClr val="accent4"/>
+  <a:schemeClr val="accent5"/>
+  <a:schemeClr val="accent6"/>
+  <cs:variation/>
+  <cs:variation>
+    <a:lumMod val="60000"/>
+  </cs:variation>
+  <cs:variation>
+    <a:lumMod val="80000"/>
+    <a:lumOff val="20000"/>
+  </cs:variation>
+  <cs:variation>
+    <a:lumMod val="80000"/>
+  </cs:variation>
+  <cs:variation>
+    <a:lumMod val="60000"/>
+    <a:lumOff val="40000"/>
+  </cs:variation>
+  <cs:variation>
+    <a:lumMod val="50000"/>
+  </cs:variation>
+  <cs:variation>
+    <a:lumMod val="70000"/>
+    <a:lumOff val="30000"/>
+  </cs:variation>
+  <cs:variation>
+    <a:lumMod val="70000"/>
+  </cs:variation>
+  <cs:variation>
+    <a:lumMod val="50000"/>
+    <a:lumOff val="50000"/>
+  </cs:variation>
+</cs:colorStyle>
+</file>
+
 <file path=word/charts/style1.xml><?xml version="1.0" encoding="utf-8"?>
+<cs:chartStyle xmlns:cs="http://schemas.microsoft.com/office/drawing/2012/chartStyle" xmlns:a="http://schemas.openxmlformats.org/drawingml/2006/main" id="240">
+  <cs:axisTitle>
+    <cs:lnRef idx="0"/>
+    <cs:fillRef idx="0"/>
+    <cs:effectRef idx="0"/>
+    <cs:fontRef idx="minor">
+      <a:schemeClr val="tx1">
+        <a:lumMod val="65000"/>
+        <a:lumOff val="35000"/>
+      </a:schemeClr>
+    </cs:fontRef>
+    <cs:defRPr sz="1000" kern="1200"/>
+  </cs:axisTitle>
+  <cs:categoryAxis>
+    <cs:lnRef idx="0"/>
+    <cs:fillRef idx="0"/>
+    <cs:effectRef idx="0"/>
+    <cs:fontRef idx="minor">
+      <a:schemeClr val="tx1">
+        <a:lumMod val="65000"/>
+        <a:lumOff val="35000"/>
+      </a:schemeClr>
+    </cs:fontRef>
+    <cs:spPr>
+      <a:ln w="9525" cap="flat" cmpd="sng" algn="ctr">
+        <a:solidFill>
+          <a:schemeClr val="tx1">
+            <a:lumMod val="25000"/>
+            <a:lumOff val="75000"/>
+          </a:schemeClr>
+        </a:solidFill>
+        <a:round/>
+      </a:ln>
+    </cs:spPr>
+    <cs:defRPr sz="900" kern="1200"/>
+  </cs:categoryAxis>
+  <cs:chartArea mods="allowNoFillOverride allowNoLineOverride">
+    <cs:lnRef idx="0"/>
+    <cs:fillRef idx="0"/>
+    <cs:effectRef idx="0"/>
+    <cs:fontRef idx="minor">
+      <a:schemeClr val="tx1"/>
+    </cs:fontRef>
+    <cs:spPr>
+      <a:solidFill>
+        <a:schemeClr val="bg1"/>
+      </a:solidFill>
+      <a:ln w="9525" cap="flat" cmpd="sng" algn="ctr">
+        <a:solidFill>
+          <a:schemeClr val="tx1">
+            <a:lumMod val="15000"/>
+            <a:lumOff val="85000"/>
+          </a:schemeClr>
+        </a:solidFill>
+        <a:round/>
+      </a:ln>
+    </cs:spPr>
+    <cs:defRPr sz="1000" kern="1200"/>
+  </cs:chartArea>
+  <cs:dataLabel>
+    <cs:lnRef idx="0"/>
+    <cs:fillRef idx="0"/>
+    <cs:effectRef idx="0"/>
+    <cs:fontRef idx="minor">
+      <a:schemeClr val="tx1">
+        <a:lumMod val="75000"/>
+        <a:lumOff val="25000"/>
+      </a:schemeClr>
+    </cs:fontRef>
+    <cs:defRPr sz="900" kern="1200"/>
+  </cs:dataLabel>
+  <cs:dataLabelCallout>
+    <cs:lnRef idx="0"/>
+    <cs:fillRef idx="0"/>
+    <cs:effectRef idx="0"/>
+    <cs:fontRef idx="minor">
+      <a:schemeClr val="dk1">
+        <a:lumMod val="65000"/>
+        <a:lumOff val="35000"/>
+      </a:schemeClr>
+    </cs:fontRef>
+    <cs:spPr>
+      <a:solidFill>
+        <a:schemeClr val="lt1"/>
+      </a:solidFill>
+      <a:ln>
+        <a:solidFill>
+          <a:schemeClr val="dk1">
+            <a:lumMod val="25000"/>
+            <a:lumOff val="75000"/>
+          </a:schemeClr>
+        </a:solidFill>
+      </a:ln>
+    </cs:spPr>
+    <cs:defRPr sz="900" kern="1200"/>
+    <cs:bodyPr rot="0" spcFirstLastPara="1" vertOverflow="clip" horzOverflow="clip" vert="horz" wrap="square" lIns="36576" tIns="18288" rIns="36576" bIns="18288" anchor="ctr" anchorCtr="1">
+      <a:spAutoFit/>
+    </cs:bodyPr>
+  </cs:dataLabelCallout>
+  <cs:dataPoint>
+    <cs:lnRef idx="0"/>
+    <cs:fillRef idx="1">
+      <cs:styleClr val="auto"/>
+    </cs:fillRef>
+    <cs:effectRef idx="0"/>
+    <cs:fontRef idx="minor">
+      <a:schemeClr val="tx1"/>
+    </cs:fontRef>
+  </cs:dataPoint>
+  <cs:dataPoint3D>
+    <cs:lnRef idx="0"/>
+    <cs:fillRef idx="1">
+      <cs:styleClr val="auto"/>
+    </cs:fillRef>
+    <cs:effectRef idx="0"/>
+    <cs:fontRef idx="minor">
+      <a:schemeClr val="tx1"/>
+    </cs:fontRef>
+  </cs:dataPoint3D>
+  <cs:dataPointLine>
+    <cs:lnRef idx="0">
+      <cs:styleClr val="auto"/>
+    </cs:lnRef>
+    <cs:fillRef idx="1"/>
+    <cs:effectRef idx="0"/>
+    <cs:fontRef idx="minor">
+      <a:schemeClr val="tx1"/>
+    </cs:fontRef>
+    <cs:spPr>
+      <a:ln w="19050" cap="rnd">
+        <a:solidFill>
+          <a:schemeClr val="phClr"/>
+        </a:solidFill>
+        <a:round/>
+      </a:ln>
+    </cs:spPr>
+  </cs:dataPointLine>
+  <cs:dataPointMarker>
+    <cs:lnRef idx="0">
+      <cs:styleClr val="auto"/>
+    </cs:lnRef>
+    <cs:fillRef idx="1">
+      <cs:styleClr val="auto"/>
+    </cs:fillRef>
+    <cs:effectRef idx="0"/>
+    <cs:fontRef idx="minor">
+      <a:schemeClr val="tx1"/>
+    </cs:fontRef>
+    <cs:spPr>
+      <a:ln w="9525">
+        <a:solidFill>
+          <a:schemeClr val="phClr"/>
+        </a:solidFill>
+      </a:ln>
+    </cs:spPr>
+  </cs:dataPointMarker>
+  <cs:dataPointMarkerLayout symbol="circle" size="5"/>
+  <cs:dataPointWireframe>
+    <cs:lnRef idx="0">
+      <cs:styleClr val="auto"/>
+    </cs:lnRef>
+    <cs:fillRef idx="0"/>
+    <cs:effectRef idx="0"/>
+    <cs:fontRef idx="minor">
+      <a:schemeClr val="dk1"/>
+    </cs:fontRef>
+    <cs:spPr>
+      <a:ln w="9525" cap="rnd">
+        <a:solidFill>
+          <a:schemeClr val="phClr"/>
+        </a:solidFill>
+        <a:round/>
+      </a:ln>
+    </cs:spPr>
+  </cs:dataPointWireframe>
+  <cs:dataTable>
+    <cs:lnRef idx="0"/>
+    <cs:fillRef idx="0"/>
+    <cs:effectRef idx="0"/>
+    <cs:fontRef idx="minor">
+      <a:schemeClr val="tx1">
+        <a:lumMod val="65000"/>
+        <a:lumOff val="35000"/>
+      </a:schemeClr>
+    </cs:fontRef>
+    <cs:spPr>
+      <a:noFill/>
+      <a:ln w="9525" cap="flat" cmpd="sng" algn="ctr">
+        <a:solidFill>
+          <a:schemeClr val="tx1">
+            <a:lumMod val="15000"/>
+            <a:lumOff val="85000"/>
+          </a:schemeClr>
+        </a:solidFill>
+        <a:round/>
+      </a:ln>
+    </cs:spPr>
+    <cs:defRPr sz="900" kern="1200"/>
+  </cs:dataTable>
+  <cs:downBar>
+    <cs:lnRef idx="0"/>
+    <cs:fillRef idx="0"/>
+    <cs:effectRef idx="0"/>
+    <cs:fontRef idx="minor">
+      <a:schemeClr val="tx1"/>
+    </cs:fontRef>
+    <cs:spPr>
+      <a:solidFill>
+        <a:schemeClr val="dk1">
+          <a:lumMod val="75000"/>
+          <a:lumOff val="25000"/>
+        </a:schemeClr>
+      </a:solidFill>
+      <a:ln w="9525" cap="flat" cmpd="sng" algn="ctr">
+        <a:solidFill>
+          <a:schemeClr val="tx1">
+            <a:lumMod val="65000"/>
+            <a:lumOff val="35000"/>
+          </a:schemeClr>
+        </a:solidFill>
+        <a:round/>
+      </a:ln>
+    </cs:spPr>
+  </cs:downBar>
+  <cs:dropLine>
+    <cs:lnRef idx="0"/>
+    <cs:fillRef idx="0"/>
+    <cs:effectRef idx="0"/>
+    <cs:fontRef idx="minor">
+      <a:schemeClr val="tx1"/>
+    </cs:fontRef>
+    <cs:spPr>
+      <a:ln w="9525" cap="flat" cmpd="sng" algn="ctr">
+        <a:solidFill>
+          <a:schemeClr val="tx1">
+            <a:lumMod val="35000"/>
+            <a:lumOff val="65000"/>
+          </a:schemeClr>
+        </a:solidFill>
+        <a:round/>
+      </a:ln>
+    </cs:spPr>
+  </cs:dropLine>
+  <cs:errorBar>
+    <cs:lnRef idx="0"/>
+    <cs:fillRef idx="0"/>
+    <cs:effectRef idx="0"/>
+    <cs:fontRef idx="minor">
+      <a:schemeClr val="tx1"/>
+    </cs:fontRef>
+    <cs:spPr>
+      <a:ln w="9525" cap="flat" cmpd="sng" algn="ctr">
+        <a:solidFill>
+          <a:schemeClr val="tx1">
+            <a:lumMod val="65000"/>
+            <a:lumOff val="35000"/>
+          </a:schemeClr>
+        </a:solidFill>
+        <a:round/>
+      </a:ln>
+    </cs:spPr>
+  </cs:errorBar>
+  <cs:floor>
+    <cs:lnRef idx="0"/>
+    <cs:fillRef idx="0"/>
+    <cs:effectRef idx="0"/>
+    <cs:fontRef idx="minor">
+      <a:schemeClr val="tx1"/>
+    </cs:fontRef>
+    <cs:spPr>
+      <a:noFill/>
+      <a:ln>
+        <a:noFill/>
+      </a:ln>
+    </cs:spPr>
+  </cs:floor>
+  <cs:gridlineMajor>
+    <cs:lnRef idx="0"/>
+    <cs:fillRef idx="0"/>
+    <cs:effectRef idx="0"/>
+    <cs:fontRef idx="minor">
+      <a:schemeClr val="tx1"/>
+    </cs:fontRef>
+    <cs:spPr>
+      <a:ln w="9525" cap="flat" cmpd="sng" algn="ctr">
+        <a:solidFill>
+          <a:schemeClr val="tx1">
+            <a:lumMod val="15000"/>
+            <a:lumOff val="85000"/>
+          </a:schemeClr>
+        </a:solidFill>
+        <a:round/>
+      </a:ln>
+    </cs:spPr>
+  </cs:gridlineMajor>
+  <cs:gridlineMinor>
+    <cs:lnRef idx="0"/>
+    <cs:fillRef idx="0"/>
+    <cs:effectRef idx="0"/>
+    <cs:fontRef idx="minor">
+      <a:schemeClr val="tx1"/>
+    </cs:fontRef>
+    <cs:spPr>
+      <a:ln w="9525" cap="flat" cmpd="sng" algn="ctr">
+        <a:solidFill>
+          <a:schemeClr val="tx1">
+            <a:lumMod val="5000"/>
+            <a:lumOff val="95000"/>
+          </a:schemeClr>
+        </a:solidFill>
+        <a:round/>
+      </a:ln>
+    </cs:spPr>
+  </cs:gridlineMinor>
+  <cs:hiLoLine>
+    <cs:lnRef idx="0"/>
+    <cs:fillRef idx="0"/>
+    <cs:effectRef idx="0"/>
+    <cs:fontRef idx="minor">
+      <a:schemeClr val="tx1"/>
+    </cs:fontRef>
+    <cs:spPr>
+      <a:ln w="9525" cap="flat" cmpd="sng" algn="ctr">
+        <a:solidFill>
+          <a:schemeClr val="tx1">
+            <a:lumMod val="50000"/>
+            <a:lumOff val="50000"/>
+          </a:schemeClr>
+        </a:solidFill>
+        <a:round/>
+      </a:ln>
+    </cs:spPr>
+  </cs:hiLoLine>
+  <cs:leaderLine>
+    <cs:lnRef idx="0"/>
+    <cs:fillRef idx="0"/>
+    <cs:effectRef idx="0"/>
+    <cs:fontRef idx="minor">
+      <a:schemeClr val="tx1"/>
+    </cs:fontRef>
+    <cs:spPr>
+      <a:ln w="9525" cap="flat" cmpd="sng" algn="ctr">
+        <a:solidFill>
+          <a:schemeClr val="tx1">
+            <a:lumMod val="35000"/>
+            <a:lumOff val="65000"/>
+          </a:schemeClr>
+        </a:solidFill>
+        <a:round/>
+      </a:ln>
+    </cs:spPr>
+  </cs:leaderLine>
+  <cs:legend>
+    <cs:lnRef idx="0"/>
+    <cs:fillRef idx="0"/>
+    <cs:effectRef idx="0"/>
+    <cs:fontRef idx="minor">
+      <a:schemeClr val="tx1">
+        <a:lumMod val="65000"/>
+        <a:lumOff val="35000"/>
+      </a:schemeClr>
+    </cs:fontRef>
+    <cs:defRPr sz="900" kern="1200"/>
+  </cs:legend>
+  <cs:plotArea mods="allowNoFillOverride allowNoLineOverride">
+    <cs:lnRef idx="0"/>
+    <cs:fillRef idx="0"/>
+    <cs:effectRef idx="0"/>
+    <cs:fontRef idx="minor">
+      <a:schemeClr val="tx1"/>
+    </cs:fontRef>
+  </cs:plotArea>
+  <cs:plotArea3D mods="allowNoFillOverride allowNoLineOverride">
+    <cs:lnRef idx="0"/>
+    <cs:fillRef idx="0"/>
+    <cs:effectRef idx="0"/>
+    <cs:fontRef idx="minor">
+      <a:schemeClr val="tx1"/>
+    </cs:fontRef>
+  </cs:plotArea3D>
+  <cs:seriesAxis>
+    <cs:lnRef idx="0"/>
+    <cs:fillRef idx="0"/>
+    <cs:effectRef idx="0"/>
+    <cs:fontRef idx="minor">
+      <a:schemeClr val="tx1">
+        <a:lumMod val="65000"/>
+        <a:lumOff val="35000"/>
+      </a:schemeClr>
+    </cs:fontRef>
+    <cs:defRPr sz="900" kern="1200"/>
+  </cs:seriesAxis>
+  <cs:seriesLine>
+    <cs:lnRef idx="0"/>
+    <cs:fillRef idx="0"/>
+    <cs:effectRef idx="0"/>
+    <cs:fontRef idx="minor">
+      <a:schemeClr val="tx1"/>
+    </cs:fontRef>
+    <cs:spPr>
+      <a:ln w="9525" cap="flat" cmpd="sng" algn="ctr">
+        <a:solidFill>
+          <a:schemeClr val="tx1">
+            <a:lumMod val="35000"/>
+            <a:lumOff val="65000"/>
+          </a:schemeClr>
+        </a:solidFill>
+        <a:round/>
+      </a:ln>
+    </cs:spPr>
+  </cs:seriesLine>
+  <cs:title>
+    <cs:lnRef idx="0"/>
+    <cs:fillRef idx="0"/>
+    <cs:effectRef idx="0"/>
+    <cs:fontRef idx="minor">
+      <a:schemeClr val="tx1">
+        <a:lumMod val="65000"/>
+        <a:lumOff val="35000"/>
+      </a:schemeClr>
+    </cs:fontRef>
+    <cs:defRPr sz="1400" b="0" kern="1200" spc="0" baseline="0"/>
+  </cs:title>
+  <cs:trendline>
+    <cs:lnRef idx="0">
+      <cs:styleClr val="auto"/>
+    </cs:lnRef>
+    <cs:fillRef idx="0"/>
+    <cs:effectRef idx="0"/>
+    <cs:fontRef idx="minor">
+      <a:schemeClr val="tx1"/>
+    </cs:fontRef>
+    <cs:spPr>
+      <a:ln w="19050" cap="rnd">
+        <a:solidFill>
+          <a:schemeClr val="phClr"/>
+        </a:solidFill>
+        <a:prstDash val="sysDot"/>
+      </a:ln>
+    </cs:spPr>
+  </cs:trendline>
+  <cs:trendlineLabel>
+    <cs:lnRef idx="0"/>
+    <cs:fillRef idx="0"/>
+    <cs:effectRef idx="0"/>
+    <cs:fontRef idx="minor">
+      <a:schemeClr val="tx1">
+        <a:lumMod val="65000"/>
+        <a:lumOff val="35000"/>
+      </a:schemeClr>
+    </cs:fontRef>
+    <cs:defRPr sz="900" kern="1200"/>
+  </cs:trendlineLabel>
+  <cs:upBar>
+    <cs:lnRef idx="0"/>
+    <cs:fillRef idx="0"/>
+    <cs:effectRef idx="0"/>
+    <cs:fontRef idx="minor">
+      <a:schemeClr val="tx1"/>
+    </cs:fontRef>
+    <cs:spPr>
+      <a:solidFill>
+        <a:schemeClr val="lt1"/>
+      </a:solidFill>
+      <a:ln w="9525" cap="flat" cmpd="sng" algn="ctr">
+        <a:solidFill>
+          <a:schemeClr val="tx1">
+            <a:lumMod val="65000"/>
+            <a:lumOff val="35000"/>
+          </a:schemeClr>
+        </a:solidFill>
+        <a:round/>
+      </a:ln>
+    </cs:spPr>
+  </cs:upBar>
+  <cs:valueAxis>
+    <cs:lnRef idx="0"/>
+    <cs:fillRef idx="0"/>
+    <cs:effectRef idx="0"/>
+    <cs:fontRef idx="minor">
+      <a:schemeClr val="tx1">
+        <a:lumMod val="65000"/>
+        <a:lumOff val="35000"/>
+      </a:schemeClr>
+    </cs:fontRef>
+    <cs:spPr>
+      <a:ln w="9525" cap="flat" cmpd="sng" algn="ctr">
+        <a:solidFill>
+          <a:schemeClr val="tx1">
+            <a:lumMod val="25000"/>
+            <a:lumOff val="75000"/>
+          </a:schemeClr>
+        </a:solidFill>
+        <a:round/>
+      </a:ln>
+    </cs:spPr>
+    <cs:defRPr sz="900" kern="1200"/>
+  </cs:valueAxis>
+  <cs:wall>
+    <cs:lnRef idx="0"/>
+    <cs:fillRef idx="0"/>
+    <cs:effectRef idx="0"/>
+    <cs:fontRef idx="minor">
+      <a:schemeClr val="tx1"/>
+    </cs:fontRef>
+    <cs:spPr>
+      <a:noFill/>
+      <a:ln>
+        <a:noFill/>
+      </a:ln>
+    </cs:spPr>
+  </cs:wall>
+</cs:chartStyle>
+</file>
+
+<file path=word/charts/style2.xml><?xml version="1.0" encoding="utf-8"?>
 <cs:chartStyle xmlns:cs="http://schemas.microsoft.com/office/drawing/2012/chartStyle" xmlns:a="http://schemas.openxmlformats.org/drawingml/2006/main" id="240">
   <cs:axisTitle>
     <cs:lnRef idx="0"/>
@@ -11486,7 +13952,7 @@
 </file>
 
 <file path=customXml/itemProps1.xml><?xml version="1.0" encoding="utf-8"?>
-<ds:datastoreItem xmlns:ds="http://schemas.openxmlformats.org/officeDocument/2006/customXml" ds:itemID="{A87A417D-1B76-4A59-9119-F01EA0C18365}">
+<ds:datastoreItem xmlns:ds="http://schemas.openxmlformats.org/officeDocument/2006/customXml" ds:itemID="{E4C17A06-4658-4D65-B336-6DF44490D0A3}">
   <ds:schemaRefs>
     <ds:schemaRef ds:uri="http://schemas.openxmlformats.org/officeDocument/2006/bibliography"/>
   </ds:schemaRefs>

</xml_diff>

<commit_message>
Comments for the CargoSpace class
</commit_message>
<xml_diff>
--- a/Report, presentation and related stuff/Project Report.docx
+++ b/Report, presentation and related stuff/Project Report.docx
@@ -283,18 +283,8 @@
           <w:b/>
           <w:sz w:val="24"/>
         </w:rPr>
-        <w:t>Group members</w:t>
-      </w:r>
-      <w:proofErr w:type="gramStart"/>
-      <w:r>
-        <w:rPr>
-          <w:rFonts w:ascii="Arial" w:hAnsi="Arial" w:cs="Arial"/>
-          <w:b/>
-          <w:sz w:val="24"/>
-        </w:rPr>
-        <w:t>:</w:t>
-      </w:r>
-      <w:proofErr w:type="gramEnd"/>
+        <w:t>Group members:</w:t>
+      </w:r>
       <w:r>
         <w:rPr>
           <w:rFonts w:ascii="Arial" w:hAnsi="Arial" w:cs="Arial"/>
@@ -1260,6 +1250,7 @@
             <w:rPr>
               <w:rFonts w:cstheme="minorBidi"/>
               <w:noProof/>
+              <w:lang w:val="de-DE" w:eastAsia="de-DE"/>
             </w:rPr>
           </w:pPr>
           <w:r>
@@ -1280,7 +1271,7 @@
             </w:rPr>
             <w:fldChar w:fldCharType="separate"/>
           </w:r>
-          <w:hyperlink w:anchor="_Toc440457361" w:history="1">
+          <w:hyperlink w:anchor="_Toc440968015" w:history="1">
             <w:r>
               <w:rPr>
                 <w:rStyle w:val="Hyperlink"/>
@@ -1308,7 +1299,7 @@
                 <w:noProof/>
                 <w:webHidden/>
               </w:rPr>
-              <w:instrText xml:space="preserve"> PAGEREF _Toc440457361 \h </w:instrText>
+              <w:instrText xml:space="preserve"> PAGEREF _Toc440968015 \h </w:instrText>
             </w:r>
             <w:r>
               <w:rPr>
@@ -1348,9 +1339,10 @@
             <w:rPr>
               <w:rFonts w:cstheme="minorBidi"/>
               <w:noProof/>
+              <w:lang w:val="de-DE" w:eastAsia="de-DE"/>
             </w:rPr>
           </w:pPr>
-          <w:hyperlink w:anchor="_Toc440457362" w:history="1">
+          <w:hyperlink w:anchor="_Toc440968016" w:history="1">
             <w:r>
               <w:rPr>
                 <w:rStyle w:val="Hyperlink"/>
@@ -1378,7 +1370,7 @@
                 <w:noProof/>
                 <w:webHidden/>
               </w:rPr>
-              <w:instrText xml:space="preserve"> PAGEREF _Toc440457362 \h </w:instrText>
+              <w:instrText xml:space="preserve"> PAGEREF _Toc440968016 \h </w:instrText>
             </w:r>
             <w:r>
               <w:rPr>
@@ -1418,9 +1410,10 @@
             <w:rPr>
               <w:rFonts w:cstheme="minorBidi"/>
               <w:noProof/>
+              <w:lang w:val="de-DE" w:eastAsia="de-DE"/>
             </w:rPr>
           </w:pPr>
-          <w:hyperlink w:anchor="_Toc440457363" w:history="1">
+          <w:hyperlink w:anchor="_Toc440968017" w:history="1">
             <w:r>
               <w:rPr>
                 <w:rStyle w:val="Hyperlink"/>
@@ -1448,7 +1441,7 @@
                 <w:noProof/>
                 <w:webHidden/>
               </w:rPr>
-              <w:instrText xml:space="preserve"> PAGEREF _Toc440457363 \h </w:instrText>
+              <w:instrText xml:space="preserve"> PAGEREF _Toc440968017 \h </w:instrText>
             </w:r>
             <w:r>
               <w:rPr>
@@ -1488,9 +1481,10 @@
             <w:rPr>
               <w:rFonts w:cstheme="minorBidi"/>
               <w:noProof/>
+              <w:lang w:val="de-DE" w:eastAsia="de-DE"/>
             </w:rPr>
           </w:pPr>
-          <w:hyperlink w:anchor="_Toc440457364" w:history="1">
+          <w:hyperlink w:anchor="_Toc440968018" w:history="1">
             <w:r>
               <w:rPr>
                 <w:rStyle w:val="Hyperlink"/>
@@ -1518,7 +1512,7 @@
                 <w:noProof/>
                 <w:webHidden/>
               </w:rPr>
-              <w:instrText xml:space="preserve"> PAGEREF _Toc440457364 \h </w:instrText>
+              <w:instrText xml:space="preserve"> PAGEREF _Toc440968018 \h </w:instrText>
             </w:r>
             <w:r>
               <w:rPr>
@@ -1558,9 +1552,10 @@
             <w:rPr>
               <w:rFonts w:cstheme="minorBidi"/>
               <w:noProof/>
+              <w:lang w:val="de-DE" w:eastAsia="de-DE"/>
             </w:rPr>
           </w:pPr>
-          <w:hyperlink w:anchor="_Toc440457365" w:history="1">
+          <w:hyperlink w:anchor="_Toc440968019" w:history="1">
             <w:r>
               <w:rPr>
                 <w:rStyle w:val="Hyperlink"/>
@@ -1588,7 +1583,7 @@
                 <w:noProof/>
                 <w:webHidden/>
               </w:rPr>
-              <w:instrText xml:space="preserve"> PAGEREF _Toc440457365 \h </w:instrText>
+              <w:instrText xml:space="preserve"> PAGEREF _Toc440968019 \h </w:instrText>
             </w:r>
             <w:r>
               <w:rPr>
@@ -1628,9 +1623,10 @@
             <w:rPr>
               <w:rFonts w:cstheme="minorBidi"/>
               <w:noProof/>
+              <w:lang w:val="de-DE" w:eastAsia="de-DE"/>
             </w:rPr>
           </w:pPr>
-          <w:hyperlink w:anchor="_Toc440457366" w:history="1">
+          <w:hyperlink w:anchor="_Toc440968020" w:history="1">
             <w:r>
               <w:rPr>
                 <w:rStyle w:val="Hyperlink"/>
@@ -1658,7 +1654,7 @@
                 <w:noProof/>
                 <w:webHidden/>
               </w:rPr>
-              <w:instrText xml:space="preserve"> PAGEREF _Toc440457366 \h </w:instrText>
+              <w:instrText xml:space="preserve"> PAGEREF _Toc440968020 \h </w:instrText>
             </w:r>
             <w:r>
               <w:rPr>
@@ -1698,9 +1694,10 @@
             <w:rPr>
               <w:rFonts w:cstheme="minorBidi"/>
               <w:noProof/>
+              <w:lang w:val="de-DE" w:eastAsia="de-DE"/>
             </w:rPr>
           </w:pPr>
-          <w:hyperlink w:anchor="_Toc440457367" w:history="1">
+          <w:hyperlink w:anchor="_Toc440968021" w:history="1">
             <w:r>
               <w:rPr>
                 <w:rStyle w:val="Hyperlink"/>
@@ -1728,7 +1725,7 @@
                 <w:noProof/>
                 <w:webHidden/>
               </w:rPr>
-              <w:instrText xml:space="preserve"> PAGEREF _Toc440457367 \h </w:instrText>
+              <w:instrText xml:space="preserve"> PAGEREF _Toc440968021 \h </w:instrText>
             </w:r>
             <w:r>
               <w:rPr>
@@ -1768,9 +1765,10 @@
             <w:rPr>
               <w:rFonts w:cstheme="minorBidi"/>
               <w:noProof/>
+              <w:lang w:val="de-DE" w:eastAsia="de-DE"/>
             </w:rPr>
           </w:pPr>
-          <w:hyperlink w:anchor="_Toc440457368" w:history="1">
+          <w:hyperlink w:anchor="_Toc440968022" w:history="1">
             <w:r>
               <w:rPr>
                 <w:rStyle w:val="Hyperlink"/>
@@ -1798,7 +1796,7 @@
                 <w:noProof/>
                 <w:webHidden/>
               </w:rPr>
-              <w:instrText xml:space="preserve"> PAGEREF _Toc440457368 \h </w:instrText>
+              <w:instrText xml:space="preserve"> PAGEREF _Toc440968022 \h </w:instrText>
             </w:r>
             <w:r>
               <w:rPr>
@@ -1838,15 +1836,158 @@
             <w:rPr>
               <w:rFonts w:cstheme="minorBidi"/>
               <w:noProof/>
+              <w:lang w:val="de-DE" w:eastAsia="de-DE"/>
             </w:rPr>
           </w:pPr>
-          <w:hyperlink w:anchor="_Toc440457369" w:history="1">
+          <w:hyperlink w:anchor="_Toc440968023" w:history="1">
             <w:r>
               <w:rPr>
                 <w:rStyle w:val="Hyperlink"/>
                 <w:rFonts w:ascii="Arial" w:hAnsi="Arial" w:cs="Arial"/>
                 <w:noProof/>
               </w:rPr>
+              <w:t>3. Implementation</w:t>
+            </w:r>
+            <w:r>
+              <w:rPr>
+                <w:noProof/>
+                <w:webHidden/>
+              </w:rPr>
+              <w:tab/>
+            </w:r>
+            <w:r>
+              <w:rPr>
+                <w:noProof/>
+                <w:webHidden/>
+              </w:rPr>
+              <w:fldChar w:fldCharType="begin"/>
+            </w:r>
+            <w:r>
+              <w:rPr>
+                <w:noProof/>
+                <w:webHidden/>
+              </w:rPr>
+              <w:instrText xml:space="preserve"> PAGEREF _Toc440968023 \h </w:instrText>
+            </w:r>
+            <w:r>
+              <w:rPr>
+                <w:noProof/>
+                <w:webHidden/>
+              </w:rPr>
+            </w:r>
+            <w:r>
+              <w:rPr>
+                <w:noProof/>
+                <w:webHidden/>
+              </w:rPr>
+              <w:fldChar w:fldCharType="separate"/>
+            </w:r>
+            <w:r>
+              <w:rPr>
+                <w:noProof/>
+                <w:webHidden/>
+              </w:rPr>
+              <w:t>8</w:t>
+            </w:r>
+            <w:r>
+              <w:rPr>
+                <w:noProof/>
+                <w:webHidden/>
+              </w:rPr>
+              <w:fldChar w:fldCharType="end"/>
+            </w:r>
+          </w:hyperlink>
+        </w:p>
+        <w:p>
+          <w:pPr>
+            <w:pStyle w:val="Verzeichnis1"/>
+            <w:tabs>
+              <w:tab w:val="right" w:leader="dot" w:pos="9016"/>
+            </w:tabs>
+            <w:rPr>
+              <w:rFonts w:cstheme="minorBidi"/>
+              <w:noProof/>
+              <w:lang w:val="de-DE" w:eastAsia="de-DE"/>
+            </w:rPr>
+          </w:pPr>
+          <w:hyperlink w:anchor="_Toc440968024" w:history="1">
+            <w:r>
+              <w:rPr>
+                <w:rStyle w:val="Hyperlink"/>
+                <w:rFonts w:ascii="Arial" w:hAnsi="Arial" w:cs="Arial"/>
+                <w:noProof/>
+              </w:rPr>
+              <w:t>4. System Guide</w:t>
+            </w:r>
+            <w:r>
+              <w:rPr>
+                <w:noProof/>
+                <w:webHidden/>
+              </w:rPr>
+              <w:tab/>
+            </w:r>
+            <w:r>
+              <w:rPr>
+                <w:noProof/>
+                <w:webHidden/>
+              </w:rPr>
+              <w:fldChar w:fldCharType="begin"/>
+            </w:r>
+            <w:r>
+              <w:rPr>
+                <w:noProof/>
+                <w:webHidden/>
+              </w:rPr>
+              <w:instrText xml:space="preserve"> PAGEREF _Toc440968024 \h </w:instrText>
+            </w:r>
+            <w:r>
+              <w:rPr>
+                <w:noProof/>
+                <w:webHidden/>
+              </w:rPr>
+            </w:r>
+            <w:r>
+              <w:rPr>
+                <w:noProof/>
+                <w:webHidden/>
+              </w:rPr>
+              <w:fldChar w:fldCharType="separate"/>
+            </w:r>
+            <w:r>
+              <w:rPr>
+                <w:noProof/>
+                <w:webHidden/>
+              </w:rPr>
+              <w:t>8</w:t>
+            </w:r>
+            <w:r>
+              <w:rPr>
+                <w:noProof/>
+                <w:webHidden/>
+              </w:rPr>
+              <w:fldChar w:fldCharType="end"/>
+            </w:r>
+          </w:hyperlink>
+        </w:p>
+        <w:p>
+          <w:pPr>
+            <w:pStyle w:val="Verzeichnis1"/>
+            <w:tabs>
+              <w:tab w:val="right" w:leader="dot" w:pos="9016"/>
+            </w:tabs>
+            <w:rPr>
+              <w:rFonts w:cstheme="minorBidi"/>
+              <w:noProof/>
+              <w:lang w:val="de-DE" w:eastAsia="de-DE"/>
+            </w:rPr>
+          </w:pPr>
+          <w:hyperlink w:anchor="_Toc440968025" w:history="1">
+            <w:r>
+              <w:rPr>
+                <w:rStyle w:val="Hyperlink"/>
+                <w:rFonts w:ascii="Arial" w:hAnsi="Arial" w:cs="Arial"/>
+                <w:noProof/>
+              </w:rPr>
               <w:t>3. Assignment results</w:t>
             </w:r>
             <w:r>
@@ -1868,7 +2009,7 @@
                 <w:noProof/>
                 <w:webHidden/>
               </w:rPr>
-              <w:instrText xml:space="preserve"> PAGEREF _Toc440457369 \h </w:instrText>
+              <w:instrText xml:space="preserve"> PAGEREF _Toc440968025 \h </w:instrText>
             </w:r>
             <w:r>
               <w:rPr>
@@ -1908,9 +2049,10 @@
             <w:rPr>
               <w:rFonts w:cstheme="minorBidi"/>
               <w:noProof/>
+              <w:lang w:val="de-DE" w:eastAsia="de-DE"/>
             </w:rPr>
           </w:pPr>
-          <w:hyperlink w:anchor="_Toc440457370" w:history="1">
+          <w:hyperlink w:anchor="_Toc440968026" w:history="1">
             <w:r>
               <w:rPr>
                 <w:rStyle w:val="Hyperlink"/>
@@ -1938,7 +2080,7 @@
                 <w:noProof/>
                 <w:webHidden/>
               </w:rPr>
-              <w:instrText xml:space="preserve"> PAGEREF _Toc440457370 \h </w:instrText>
+              <w:instrText xml:space="preserve"> PAGEREF _Toc440968026 \h </w:instrText>
             </w:r>
             <w:r>
               <w:rPr>
@@ -1978,9 +2120,10 @@
             <w:rPr>
               <w:rFonts w:cstheme="minorBidi"/>
               <w:noProof/>
+              <w:lang w:val="de-DE" w:eastAsia="de-DE"/>
             </w:rPr>
           </w:pPr>
-          <w:hyperlink w:anchor="_Toc440457371" w:history="1">
+          <w:hyperlink w:anchor="_Toc440968027" w:history="1">
             <w:r>
               <w:rPr>
                 <w:rStyle w:val="Hyperlink"/>
@@ -2008,7 +2151,7 @@
                 <w:noProof/>
                 <w:webHidden/>
               </w:rPr>
-              <w:instrText xml:space="preserve"> PAGEREF _Toc440457371 \h </w:instrText>
+              <w:instrText xml:space="preserve"> PAGEREF _Toc440968027 \h </w:instrText>
             </w:r>
             <w:r>
               <w:rPr>
@@ -2048,9 +2191,10 @@
             <w:rPr>
               <w:rFonts w:cstheme="minorBidi"/>
               <w:noProof/>
+              <w:lang w:val="de-DE" w:eastAsia="de-DE"/>
             </w:rPr>
           </w:pPr>
-          <w:hyperlink w:anchor="_Toc440457372" w:history="1">
+          <w:hyperlink w:anchor="_Toc440968028" w:history="1">
             <w:r>
               <w:rPr>
                 <w:rStyle w:val="Hyperlink"/>
@@ -2078,7 +2222,7 @@
                 <w:noProof/>
                 <w:webHidden/>
               </w:rPr>
-              <w:instrText xml:space="preserve"> PAGEREF _Toc440457372 \h </w:instrText>
+              <w:instrText xml:space="preserve"> PAGEREF _Toc440968028 \h </w:instrText>
             </w:r>
             <w:r>
               <w:rPr>
@@ -2118,9 +2262,10 @@
             <w:rPr>
               <w:rFonts w:cstheme="minorBidi"/>
               <w:noProof/>
+              <w:lang w:val="de-DE" w:eastAsia="de-DE"/>
             </w:rPr>
           </w:pPr>
-          <w:hyperlink w:anchor="_Toc440457373" w:history="1">
+          <w:hyperlink w:anchor="_Toc440968029" w:history="1">
             <w:r>
               <w:rPr>
                 <w:rStyle w:val="Hyperlink"/>
@@ -2148,7 +2293,7 @@
                 <w:noProof/>
                 <w:webHidden/>
               </w:rPr>
-              <w:instrText xml:space="preserve"> PAGEREF _Toc440457373 \h </w:instrText>
+              <w:instrText xml:space="preserve"> PAGEREF _Toc440968029 \h </w:instrText>
             </w:r>
             <w:r>
               <w:rPr>
@@ -2188,9 +2333,10 @@
             <w:rPr>
               <w:rFonts w:cstheme="minorBidi"/>
               <w:noProof/>
+              <w:lang w:val="de-DE" w:eastAsia="de-DE"/>
             </w:rPr>
           </w:pPr>
-          <w:hyperlink w:anchor="_Toc440457374" w:history="1">
+          <w:hyperlink w:anchor="_Toc440968030" w:history="1">
             <w:r>
               <w:rPr>
                 <w:rStyle w:val="Hyperlink"/>
@@ -2218,7 +2364,7 @@
                 <w:noProof/>
                 <w:webHidden/>
               </w:rPr>
-              <w:instrText xml:space="preserve"> PAGEREF _Toc440457374 \h </w:instrText>
+              <w:instrText xml:space="preserve"> PAGEREF _Toc440968030 \h </w:instrText>
             </w:r>
             <w:r>
               <w:rPr>
@@ -2258,9 +2404,10 @@
             <w:rPr>
               <w:rFonts w:cstheme="minorBidi"/>
               <w:noProof/>
+              <w:lang w:val="de-DE" w:eastAsia="de-DE"/>
             </w:rPr>
           </w:pPr>
-          <w:hyperlink w:anchor="_Toc440457375" w:history="1">
+          <w:hyperlink w:anchor="_Toc440968031" w:history="1">
             <w:r>
               <w:rPr>
                 <w:rStyle w:val="Hyperlink"/>
@@ -2288,7 +2435,7 @@
                 <w:noProof/>
                 <w:webHidden/>
               </w:rPr>
-              <w:instrText xml:space="preserve"> PAGEREF _Toc440457375 \h </w:instrText>
+              <w:instrText xml:space="preserve"> PAGEREF _Toc440968031 \h </w:instrText>
             </w:r>
             <w:r>
               <w:rPr>
@@ -2328,9 +2475,10 @@
             <w:rPr>
               <w:rFonts w:cstheme="minorBidi"/>
               <w:noProof/>
+              <w:lang w:val="de-DE" w:eastAsia="de-DE"/>
             </w:rPr>
           </w:pPr>
-          <w:hyperlink w:anchor="_Toc440457376" w:history="1">
+          <w:hyperlink w:anchor="_Toc440968032" w:history="1">
             <w:r>
               <w:rPr>
                 <w:rStyle w:val="Hyperlink"/>
@@ -2358,7 +2506,7 @@
                 <w:noProof/>
                 <w:webHidden/>
               </w:rPr>
-              <w:instrText xml:space="preserve"> PAGEREF _Toc440457376 \h </w:instrText>
+              <w:instrText xml:space="preserve"> PAGEREF _Toc440968032 \h </w:instrText>
             </w:r>
             <w:r>
               <w:rPr>
@@ -2398,9 +2546,10 @@
             <w:rPr>
               <w:rFonts w:cstheme="minorBidi"/>
               <w:noProof/>
+              <w:lang w:val="de-DE" w:eastAsia="de-DE"/>
             </w:rPr>
           </w:pPr>
-          <w:hyperlink w:anchor="_Toc440457377" w:history="1">
+          <w:hyperlink w:anchor="_Toc440968033" w:history="1">
             <w:r>
               <w:rPr>
                 <w:rStyle w:val="Hyperlink"/>
@@ -2428,7 +2577,7 @@
                 <w:noProof/>
                 <w:webHidden/>
               </w:rPr>
-              <w:instrText xml:space="preserve"> PAGEREF _Toc440457377 \h </w:instrText>
+              <w:instrText xml:space="preserve"> PAGEREF _Toc440968033 \h </w:instrText>
             </w:r>
             <w:r>
               <w:rPr>
@@ -2468,9 +2617,10 @@
             <w:rPr>
               <w:rFonts w:cstheme="minorBidi"/>
               <w:noProof/>
+              <w:lang w:val="de-DE" w:eastAsia="de-DE"/>
             </w:rPr>
           </w:pPr>
-          <w:hyperlink w:anchor="_Toc440457378" w:history="1">
+          <w:hyperlink w:anchor="_Toc440968034" w:history="1">
             <w:r>
               <w:rPr>
                 <w:rStyle w:val="Hyperlink"/>
@@ -2498,7 +2648,7 @@
                 <w:noProof/>
                 <w:webHidden/>
               </w:rPr>
-              <w:instrText xml:space="preserve"> PAGEREF _Toc440457378 \h </w:instrText>
+              <w:instrText xml:space="preserve"> PAGEREF _Toc440968034 \h </w:instrText>
             </w:r>
             <w:r>
               <w:rPr>
@@ -2538,9 +2688,10 @@
             <w:rPr>
               <w:rFonts w:cstheme="minorBidi"/>
               <w:noProof/>
+              <w:lang w:val="de-DE" w:eastAsia="de-DE"/>
             </w:rPr>
           </w:pPr>
-          <w:hyperlink w:anchor="_Toc440457379" w:history="1">
+          <w:hyperlink w:anchor="_Toc440968035" w:history="1">
             <w:r>
               <w:rPr>
                 <w:rStyle w:val="Hyperlink"/>
@@ -2568,7 +2719,7 @@
                 <w:noProof/>
                 <w:webHidden/>
               </w:rPr>
-              <w:instrText xml:space="preserve"> PAGEREF _Toc440457379 \h </w:instrText>
+              <w:instrText xml:space="preserve"> PAGEREF _Toc440968035 \h </w:instrText>
             </w:r>
             <w:r>
               <w:rPr>
@@ -2608,9 +2759,10 @@
             <w:rPr>
               <w:rFonts w:cstheme="minorBidi"/>
               <w:noProof/>
+              <w:lang w:val="de-DE" w:eastAsia="de-DE"/>
             </w:rPr>
           </w:pPr>
-          <w:hyperlink w:anchor="_Toc440457380" w:history="1">
+          <w:hyperlink w:anchor="_Toc440968036" w:history="1">
             <w:r>
               <w:rPr>
                 <w:rStyle w:val="Hyperlink"/>
@@ -2638,7 +2790,7 @@
                 <w:noProof/>
                 <w:webHidden/>
               </w:rPr>
-              <w:instrText xml:space="preserve"> PAGEREF _Toc440457380 \h </w:instrText>
+              <w:instrText xml:space="preserve"> PAGEREF _Toc440968036 \h </w:instrText>
             </w:r>
             <w:r>
               <w:rPr>
@@ -2678,9 +2830,10 @@
             <w:rPr>
               <w:rFonts w:cstheme="minorBidi"/>
               <w:noProof/>
+              <w:lang w:val="de-DE" w:eastAsia="de-DE"/>
             </w:rPr>
           </w:pPr>
-          <w:hyperlink w:anchor="_Toc440457381" w:history="1">
+          <w:hyperlink w:anchor="_Toc440968037" w:history="1">
             <w:r>
               <w:rPr>
                 <w:rStyle w:val="Hyperlink"/>
@@ -2708,7 +2861,7 @@
                 <w:noProof/>
                 <w:webHidden/>
               </w:rPr>
-              <w:instrText xml:space="preserve"> PAGEREF _Toc440457381 \h </w:instrText>
+              <w:instrText xml:space="preserve"> PAGEREF _Toc440968037 \h </w:instrText>
             </w:r>
             <w:r>
               <w:rPr>
@@ -2748,9 +2901,10 @@
             <w:rPr>
               <w:rFonts w:cstheme="minorBidi"/>
               <w:noProof/>
+              <w:lang w:val="de-DE" w:eastAsia="de-DE"/>
             </w:rPr>
           </w:pPr>
-          <w:hyperlink w:anchor="_Toc440457382" w:history="1">
+          <w:hyperlink w:anchor="_Toc440968038" w:history="1">
             <w:r>
               <w:rPr>
                 <w:rStyle w:val="Hyperlink"/>
@@ -2778,7 +2932,7 @@
                 <w:noProof/>
                 <w:webHidden/>
               </w:rPr>
-              <w:instrText xml:space="preserve"> PAGEREF _Toc440457382 \h </w:instrText>
+              <w:instrText xml:space="preserve"> PAGEREF _Toc440968038 \h </w:instrText>
             </w:r>
             <w:r>
               <w:rPr>
@@ -2818,9 +2972,10 @@
             <w:rPr>
               <w:rFonts w:cstheme="minorBidi"/>
               <w:noProof/>
+              <w:lang w:val="de-DE" w:eastAsia="de-DE"/>
             </w:rPr>
           </w:pPr>
-          <w:hyperlink w:anchor="_Toc440457383" w:history="1">
+          <w:hyperlink w:anchor="_Toc440968039" w:history="1">
             <w:r>
               <w:rPr>
                 <w:rStyle w:val="Hyperlink"/>
@@ -2848,7 +3003,7 @@
                 <w:noProof/>
                 <w:webHidden/>
               </w:rPr>
-              <w:instrText xml:space="preserve"> PAGEREF _Toc440457383 \h </w:instrText>
+              <w:instrText xml:space="preserve"> PAGEREF _Toc440968039 \h </w:instrText>
             </w:r>
             <w:r>
               <w:rPr>
@@ -2888,9 +3043,10 @@
             <w:rPr>
               <w:rFonts w:cstheme="minorBidi"/>
               <w:noProof/>
+              <w:lang w:val="de-DE" w:eastAsia="de-DE"/>
             </w:rPr>
           </w:pPr>
-          <w:hyperlink w:anchor="_Toc440457384" w:history="1">
+          <w:hyperlink w:anchor="_Toc440968040" w:history="1">
             <w:r>
               <w:rPr>
                 <w:rStyle w:val="Hyperlink"/>
@@ -2918,7 +3074,7 @@
                 <w:noProof/>
                 <w:webHidden/>
               </w:rPr>
-              <w:instrText xml:space="preserve"> PAGEREF _Toc440457384 \h </w:instrText>
+              <w:instrText xml:space="preserve"> PAGEREF _Toc440968040 \h </w:instrText>
             </w:r>
             <w:r>
               <w:rPr>
@@ -2958,9 +3114,10 @@
             <w:rPr>
               <w:rFonts w:cstheme="minorBidi"/>
               <w:noProof/>
+              <w:lang w:val="de-DE" w:eastAsia="de-DE"/>
             </w:rPr>
           </w:pPr>
-          <w:hyperlink w:anchor="_Toc440457385" w:history="1">
+          <w:hyperlink w:anchor="_Toc440968041" w:history="1">
             <w:r>
               <w:rPr>
                 <w:rStyle w:val="Hyperlink"/>
@@ -2988,7 +3145,7 @@
                 <w:noProof/>
                 <w:webHidden/>
               </w:rPr>
-              <w:instrText xml:space="preserve"> PAGEREF _Toc440457385 \h </w:instrText>
+              <w:instrText xml:space="preserve"> PAGEREF _Toc440968041 \h </w:instrText>
             </w:r>
             <w:r>
               <w:rPr>
@@ -3028,9 +3185,10 @@
             <w:rPr>
               <w:rFonts w:cstheme="minorBidi"/>
               <w:noProof/>
+              <w:lang w:val="de-DE" w:eastAsia="de-DE"/>
             </w:rPr>
           </w:pPr>
-          <w:hyperlink w:anchor="_Toc440457386" w:history="1">
+          <w:hyperlink w:anchor="_Toc440968042" w:history="1">
             <w:r>
               <w:rPr>
                 <w:rStyle w:val="Hyperlink"/>
@@ -3058,7 +3216,7 @@
                 <w:noProof/>
                 <w:webHidden/>
               </w:rPr>
-              <w:instrText xml:space="preserve"> PAGEREF _Toc440457386 \h </w:instrText>
+              <w:instrText xml:space="preserve"> PAGEREF _Toc440968042 \h </w:instrText>
             </w:r>
             <w:r>
               <w:rPr>
@@ -3098,16 +3256,17 @@
             <w:rPr>
               <w:rFonts w:cstheme="minorBidi"/>
               <w:noProof/>
+              <w:lang w:val="de-DE" w:eastAsia="de-DE"/>
             </w:rPr>
           </w:pPr>
-          <w:hyperlink w:anchor="_Toc440457387" w:history="1">
+          <w:hyperlink w:anchor="_Toc440968043" w:history="1">
             <w:r>
               <w:rPr>
                 <w:rStyle w:val="Hyperlink"/>
                 <w:rFonts w:ascii="Arial" w:hAnsi="Arial" w:cs="Arial"/>
                 <w:noProof/>
               </w:rPr>
-              <w:t>4.5.1 Different population sizes</w:t>
+              <w:t>4.5.1 Population size</w:t>
             </w:r>
             <w:r>
               <w:rPr>
@@ -3128,7 +3287,7 @@
                 <w:noProof/>
                 <w:webHidden/>
               </w:rPr>
-              <w:instrText xml:space="preserve"> PAGEREF _Toc440457387 \h </w:instrText>
+              <w:instrText xml:space="preserve"> PAGEREF _Toc440968043 \h </w:instrText>
             </w:r>
             <w:r>
               <w:rPr>
@@ -3148,7 +3307,7 @@
                 <w:noProof/>
                 <w:webHidden/>
               </w:rPr>
-              <w:t>9</w:t>
+              <w:t>10</w:t>
             </w:r>
             <w:r>
               <w:rPr>
@@ -3168,16 +3327,17 @@
             <w:rPr>
               <w:rFonts w:cstheme="minorBidi"/>
               <w:noProof/>
+              <w:lang w:val="de-DE" w:eastAsia="de-DE"/>
             </w:rPr>
           </w:pPr>
-          <w:hyperlink w:anchor="_Toc440457388" w:history="1">
+          <w:hyperlink w:anchor="_Toc440968044" w:history="1">
             <w:r>
               <w:rPr>
                 <w:rStyle w:val="Hyperlink"/>
                 <w:rFonts w:ascii="Arial" w:hAnsi="Arial" w:cs="Arial"/>
                 <w:noProof/>
               </w:rPr>
-              <w:t>4.5.2 Different selection methods</w:t>
+              <w:t>4.5.2 Crossover points</w:t>
             </w:r>
             <w:r>
               <w:rPr>
@@ -3198,7 +3358,7 @@
                 <w:noProof/>
                 <w:webHidden/>
               </w:rPr>
-              <w:instrText xml:space="preserve"> PAGEREF _Toc440457388 \h </w:instrText>
+              <w:instrText xml:space="preserve"> PAGEREF _Toc440968044 \h </w:instrText>
             </w:r>
             <w:r>
               <w:rPr>
@@ -3218,7 +3378,7 @@
                 <w:noProof/>
                 <w:webHidden/>
               </w:rPr>
-              <w:t>10</w:t>
+              <w:t>11</w:t>
             </w:r>
             <w:r>
               <w:rPr>
@@ -3238,16 +3398,17 @@
             <w:rPr>
               <w:rFonts w:cstheme="minorBidi"/>
               <w:noProof/>
+              <w:lang w:val="de-DE" w:eastAsia="de-DE"/>
             </w:rPr>
           </w:pPr>
-          <w:hyperlink w:anchor="_Toc440457389" w:history="1">
+          <w:hyperlink w:anchor="_Toc440968045" w:history="1">
             <w:r>
               <w:rPr>
                 <w:rStyle w:val="Hyperlink"/>
                 <w:rFonts w:ascii="Arial" w:hAnsi="Arial" w:cs="Arial"/>
                 <w:noProof/>
               </w:rPr>
-              <w:t>4.5.3 Different fitness evaluation</w:t>
+              <w:t>4.5.3 Mutation</w:t>
             </w:r>
             <w:r>
               <w:rPr>
@@ -3268,7 +3429,7 @@
                 <w:noProof/>
                 <w:webHidden/>
               </w:rPr>
-              <w:instrText xml:space="preserve"> PAGEREF _Toc440457389 \h </w:instrText>
+              <w:instrText xml:space="preserve"> PAGEREF _Toc440968045 \h </w:instrText>
             </w:r>
             <w:r>
               <w:rPr>
@@ -3288,7 +3449,78 @@
                 <w:noProof/>
                 <w:webHidden/>
               </w:rPr>
-              <w:t>10</w:t>
+              <w:t>11</w:t>
+            </w:r>
+            <w:r>
+              <w:rPr>
+                <w:noProof/>
+                <w:webHidden/>
+              </w:rPr>
+              <w:fldChar w:fldCharType="end"/>
+            </w:r>
+          </w:hyperlink>
+        </w:p>
+        <w:p>
+          <w:pPr>
+            <w:pStyle w:val="Verzeichnis3"/>
+            <w:tabs>
+              <w:tab w:val="right" w:leader="dot" w:pos="9016"/>
+            </w:tabs>
+            <w:rPr>
+              <w:rFonts w:cstheme="minorBidi"/>
+              <w:noProof/>
+              <w:lang w:val="de-DE" w:eastAsia="de-DE"/>
+            </w:rPr>
+          </w:pPr>
+          <w:hyperlink w:anchor="_Toc440968046" w:history="1">
+            <w:r>
+              <w:rPr>
+                <w:rStyle w:val="Hyperlink"/>
+                <w:rFonts w:ascii="Arial" w:hAnsi="Arial" w:cs="Arial"/>
+                <w:noProof/>
+              </w:rPr>
+              <w:t>4.5.4 Universal factors</w:t>
+            </w:r>
+            <w:r>
+              <w:rPr>
+                <w:noProof/>
+                <w:webHidden/>
+              </w:rPr>
+              <w:tab/>
+            </w:r>
+            <w:r>
+              <w:rPr>
+                <w:noProof/>
+                <w:webHidden/>
+              </w:rPr>
+              <w:fldChar w:fldCharType="begin"/>
+            </w:r>
+            <w:r>
+              <w:rPr>
+                <w:noProof/>
+                <w:webHidden/>
+              </w:rPr>
+              <w:instrText xml:space="preserve"> PAGEREF _Toc440968046 \h </w:instrText>
+            </w:r>
+            <w:r>
+              <w:rPr>
+                <w:noProof/>
+                <w:webHidden/>
+              </w:rPr>
+            </w:r>
+            <w:r>
+              <w:rPr>
+                <w:noProof/>
+                <w:webHidden/>
+              </w:rPr>
+              <w:fldChar w:fldCharType="separate"/>
+            </w:r>
+            <w:r>
+              <w:rPr>
+                <w:noProof/>
+                <w:webHidden/>
+              </w:rPr>
+              <w:t>12</w:t>
             </w:r>
             <w:r>
               <w:rPr>
@@ -3308,9 +3540,10 @@
             <w:rPr>
               <w:rFonts w:cstheme="minorBidi"/>
               <w:noProof/>
+              <w:lang w:val="de-DE" w:eastAsia="de-DE"/>
             </w:rPr>
           </w:pPr>
-          <w:hyperlink w:anchor="_Toc440457390" w:history="1">
+          <w:hyperlink w:anchor="_Toc440968047" w:history="1">
             <w:r>
               <w:rPr>
                 <w:rStyle w:val="Hyperlink"/>
@@ -3338,7 +3571,7 @@
                 <w:noProof/>
                 <w:webHidden/>
               </w:rPr>
-              <w:instrText xml:space="preserve"> PAGEREF _Toc440457390 \h </w:instrText>
+              <w:instrText xml:space="preserve"> PAGEREF _Toc440968047 \h </w:instrText>
             </w:r>
             <w:r>
               <w:rPr>
@@ -3358,7 +3591,7 @@
                 <w:noProof/>
                 <w:webHidden/>
               </w:rPr>
-              <w:t>10</w:t>
+              <w:t>12</w:t>
             </w:r>
             <w:r>
               <w:rPr>
@@ -3378,9 +3611,10 @@
             <w:rPr>
               <w:rFonts w:cstheme="minorBidi"/>
               <w:noProof/>
+              <w:lang w:val="de-DE" w:eastAsia="de-DE"/>
             </w:rPr>
           </w:pPr>
-          <w:hyperlink w:anchor="_Toc440457391" w:history="1">
+          <w:hyperlink w:anchor="_Toc440968048" w:history="1">
             <w:r>
               <w:rPr>
                 <w:rStyle w:val="Hyperlink"/>
@@ -3408,7 +3642,7 @@
                 <w:noProof/>
                 <w:webHidden/>
               </w:rPr>
-              <w:instrText xml:space="preserve"> PAGEREF _Toc440457391 \h </w:instrText>
+              <w:instrText xml:space="preserve"> PAGEREF _Toc440968048 \h </w:instrText>
             </w:r>
             <w:r>
               <w:rPr>
@@ -3428,7 +3662,7 @@
                 <w:noProof/>
                 <w:webHidden/>
               </w:rPr>
-              <w:t>10</w:t>
+              <w:t>12</w:t>
             </w:r>
             <w:r>
               <w:rPr>
@@ -3448,9 +3682,10 @@
             <w:rPr>
               <w:rFonts w:cstheme="minorBidi"/>
               <w:noProof/>
+              <w:lang w:val="de-DE" w:eastAsia="de-DE"/>
             </w:rPr>
           </w:pPr>
-          <w:hyperlink w:anchor="_Toc440457392" w:history="1">
+          <w:hyperlink w:anchor="_Toc440968049" w:history="1">
             <w:r>
               <w:rPr>
                 <w:rStyle w:val="Hyperlink"/>
@@ -3478,7 +3713,7 @@
                 <w:noProof/>
                 <w:webHidden/>
               </w:rPr>
-              <w:instrText xml:space="preserve"> PAGEREF _Toc440457392 \h </w:instrText>
+              <w:instrText xml:space="preserve"> PAGEREF _Toc440968049 \h </w:instrText>
             </w:r>
             <w:r>
               <w:rPr>
@@ -3498,7 +3733,7 @@
                 <w:noProof/>
                 <w:webHidden/>
               </w:rPr>
-              <w:t>10</w:t>
+              <w:t>12</w:t>
             </w:r>
             <w:r>
               <w:rPr>
@@ -3518,9 +3753,10 @@
             <w:rPr>
               <w:rFonts w:cstheme="minorBidi"/>
               <w:noProof/>
+              <w:lang w:val="de-DE" w:eastAsia="de-DE"/>
             </w:rPr>
           </w:pPr>
-          <w:hyperlink w:anchor="_Toc440457393" w:history="1">
+          <w:hyperlink w:anchor="_Toc440968050" w:history="1">
             <w:r>
               <w:rPr>
                 <w:rStyle w:val="Hyperlink"/>
@@ -3548,7 +3784,7 @@
                 <w:noProof/>
                 <w:webHidden/>
               </w:rPr>
-              <w:instrText xml:space="preserve"> PAGEREF _Toc440457393 \h </w:instrText>
+              <w:instrText xml:space="preserve"> PAGEREF _Toc440968050 \h </w:instrText>
             </w:r>
             <w:r>
               <w:rPr>
@@ -3568,7 +3804,7 @@
                 <w:noProof/>
                 <w:webHidden/>
               </w:rPr>
-              <w:t>10</w:t>
+              <w:t>12</w:t>
             </w:r>
             <w:r>
               <w:rPr>
@@ -3588,9 +3824,10 @@
             <w:rPr>
               <w:rFonts w:cstheme="minorBidi"/>
               <w:noProof/>
+              <w:lang w:val="de-DE" w:eastAsia="de-DE"/>
             </w:rPr>
           </w:pPr>
-          <w:hyperlink w:anchor="_Toc440457394" w:history="1">
+          <w:hyperlink w:anchor="_Toc440968051" w:history="1">
             <w:r>
               <w:rPr>
                 <w:rStyle w:val="Hyperlink"/>
@@ -3618,7 +3855,7 @@
                 <w:noProof/>
                 <w:webHidden/>
               </w:rPr>
-              <w:instrText xml:space="preserve"> PAGEREF _Toc440457394 \h </w:instrText>
+              <w:instrText xml:space="preserve"> PAGEREF _Toc440968051 \h </w:instrText>
             </w:r>
             <w:r>
               <w:rPr>
@@ -3638,7 +3875,7 @@
                 <w:noProof/>
                 <w:webHidden/>
               </w:rPr>
-              <w:t>10</w:t>
+              <w:t>12</w:t>
             </w:r>
             <w:r>
               <w:rPr>
@@ -3658,9 +3895,10 @@
             <w:rPr>
               <w:rFonts w:cstheme="minorBidi"/>
               <w:noProof/>
+              <w:lang w:val="de-DE" w:eastAsia="de-DE"/>
             </w:rPr>
           </w:pPr>
-          <w:hyperlink w:anchor="_Toc440457395" w:history="1">
+          <w:hyperlink w:anchor="_Toc440968052" w:history="1">
             <w:r>
               <w:rPr>
                 <w:rStyle w:val="Hyperlink"/>
@@ -3688,7 +3926,7 @@
                 <w:noProof/>
                 <w:webHidden/>
               </w:rPr>
-              <w:instrText xml:space="preserve"> PAGEREF _Toc440457395 \h </w:instrText>
+              <w:instrText xml:space="preserve"> PAGEREF _Toc440968052 \h </w:instrText>
             </w:r>
             <w:r>
               <w:rPr>
@@ -3708,7 +3946,7 @@
                 <w:noProof/>
                 <w:webHidden/>
               </w:rPr>
-              <w:t>10</w:t>
+              <w:t>13</w:t>
             </w:r>
             <w:r>
               <w:rPr>
@@ -3728,9 +3966,10 @@
             <w:rPr>
               <w:rFonts w:cstheme="minorBidi"/>
               <w:noProof/>
+              <w:lang w:val="de-DE" w:eastAsia="de-DE"/>
             </w:rPr>
           </w:pPr>
-          <w:hyperlink w:anchor="_Toc440457396" w:history="1">
+          <w:hyperlink w:anchor="_Toc440968053" w:history="1">
             <w:r>
               <w:rPr>
                 <w:rStyle w:val="Hyperlink"/>
@@ -3758,7 +3997,7 @@
                 <w:noProof/>
                 <w:webHidden/>
               </w:rPr>
-              <w:instrText xml:space="preserve"> PAGEREF _Toc440457396 \h </w:instrText>
+              <w:instrText xml:space="preserve"> PAGEREF _Toc440968053 \h </w:instrText>
             </w:r>
             <w:r>
               <w:rPr>
@@ -3778,7 +4017,7 @@
                 <w:noProof/>
                 <w:webHidden/>
               </w:rPr>
-              <w:t>10</w:t>
+              <w:t>13</w:t>
             </w:r>
             <w:r>
               <w:rPr>
@@ -3798,9 +4037,10 @@
             <w:rPr>
               <w:rFonts w:cstheme="minorBidi"/>
               <w:noProof/>
+              <w:lang w:val="de-DE" w:eastAsia="de-DE"/>
             </w:rPr>
           </w:pPr>
-          <w:hyperlink w:anchor="_Toc440457397" w:history="1">
+          <w:hyperlink w:anchor="_Toc440968054" w:history="1">
             <w:r>
               <w:rPr>
                 <w:rStyle w:val="Hyperlink"/>
@@ -3828,7 +4068,7 @@
                 <w:noProof/>
                 <w:webHidden/>
               </w:rPr>
-              <w:instrText xml:space="preserve"> PAGEREF _Toc440457397 \h </w:instrText>
+              <w:instrText xml:space="preserve"> PAGEREF _Toc440968054 \h </w:instrText>
             </w:r>
             <w:r>
               <w:rPr>
@@ -3848,7 +4088,7 @@
                 <w:noProof/>
                 <w:webHidden/>
               </w:rPr>
-              <w:t>10</w:t>
+              <w:t>13</w:t>
             </w:r>
             <w:r>
               <w:rPr>
@@ -3868,9 +4108,10 @@
             <w:rPr>
               <w:rFonts w:cstheme="minorBidi"/>
               <w:noProof/>
+              <w:lang w:val="de-DE" w:eastAsia="de-DE"/>
             </w:rPr>
           </w:pPr>
-          <w:hyperlink w:anchor="_Toc440457398" w:history="1">
+          <w:hyperlink w:anchor="_Toc440968055" w:history="1">
             <w:r>
               <w:rPr>
                 <w:rStyle w:val="Hyperlink"/>
@@ -3898,7 +4139,7 @@
                 <w:noProof/>
                 <w:webHidden/>
               </w:rPr>
-              <w:instrText xml:space="preserve"> PAGEREF _Toc440457398 \h </w:instrText>
+              <w:instrText xml:space="preserve"> PAGEREF _Toc440968055 \h </w:instrText>
             </w:r>
             <w:r>
               <w:rPr>
@@ -3918,7 +4159,7 @@
                 <w:noProof/>
                 <w:webHidden/>
               </w:rPr>
-              <w:t>10</w:t>
+              <w:t>13</w:t>
             </w:r>
             <w:r>
               <w:rPr>
@@ -3963,7 +4204,7 @@
           <w:rFonts w:ascii="Arial" w:hAnsi="Arial" w:cs="Arial"/>
         </w:rPr>
       </w:pPr>
-      <w:bookmarkStart w:id="0" w:name="_Toc440457361"/>
+      <w:bookmarkStart w:id="0" w:name="_Toc440968015"/>
       <w:r>
         <w:rPr>
           <w:rFonts w:ascii="Arial" w:hAnsi="Arial" w:cs="Arial"/>
@@ -3980,7 +4221,7 @@
           <w:rFonts w:ascii="Arial" w:hAnsi="Arial" w:cs="Arial"/>
         </w:rPr>
       </w:pPr>
-      <w:bookmarkStart w:id="1" w:name="_Toc440457362"/>
+      <w:bookmarkStart w:id="1" w:name="_Toc440968016"/>
       <w:r>
         <w:rPr>
           <w:rFonts w:ascii="Arial" w:hAnsi="Arial" w:cs="Arial"/>
@@ -4399,7 +4640,7 @@
           <w:rFonts w:ascii="Arial" w:hAnsi="Arial" w:cs="Arial"/>
         </w:rPr>
       </w:pPr>
-      <w:bookmarkStart w:id="2" w:name="_Toc440457363"/>
+      <w:bookmarkStart w:id="2" w:name="_Toc440968017"/>
       <w:r>
         <w:rPr>
           <w:rFonts w:ascii="Arial" w:hAnsi="Arial" w:cs="Arial"/>
@@ -4519,7 +4760,7 @@
           <w:rFonts w:ascii="Arial" w:hAnsi="Arial" w:cs="Arial"/>
         </w:rPr>
       </w:pPr>
-      <w:bookmarkStart w:id="3" w:name="_Toc440457364"/>
+      <w:bookmarkStart w:id="3" w:name="_Toc440968018"/>
       <w:r>
         <w:rPr>
           <w:rFonts w:ascii="Arial" w:hAnsi="Arial" w:cs="Arial"/>
@@ -4645,7 +4886,7 @@
           <w:rFonts w:ascii="Arial" w:hAnsi="Arial" w:cs="Arial"/>
         </w:rPr>
       </w:pPr>
-      <w:bookmarkStart w:id="4" w:name="_Toc440457365"/>
+      <w:bookmarkStart w:id="4" w:name="_Toc440968019"/>
       <w:r>
         <w:rPr>
           <w:rFonts w:ascii="Arial" w:hAnsi="Arial" w:cs="Arial"/>
@@ -4661,7 +4902,7 @@
           <w:rFonts w:ascii="Arial" w:hAnsi="Arial" w:cs="Arial"/>
         </w:rPr>
       </w:pPr>
-      <w:bookmarkStart w:id="5" w:name="_Toc440457366"/>
+      <w:bookmarkStart w:id="5" w:name="_Toc440968020"/>
       <w:r>
         <w:rPr>
           <w:rFonts w:ascii="Arial" w:hAnsi="Arial" w:cs="Arial"/>
@@ -4903,7 +5144,7 @@
         <w:rPr>
           <w:rFonts w:ascii="Arial" w:hAnsi="Arial" w:cs="Arial"/>
           <w:noProof/>
-          <w:lang w:eastAsia="en-GB"/>
+          <w:lang w:val="de-DE" w:eastAsia="de-DE"/>
         </w:rPr>
         <w:drawing>
           <wp:inline distT="0" distB="0" distL="0" distR="0" wp14:anchorId="77160AC7" wp14:editId="23A86A88">
@@ -5025,7 +5266,7 @@
           <w:rFonts w:ascii="Arial" w:hAnsi="Arial" w:cs="Arial"/>
         </w:rPr>
       </w:pPr>
-      <w:bookmarkStart w:id="6" w:name="_Toc440457367"/>
+      <w:bookmarkStart w:id="6" w:name="_Toc440968021"/>
       <w:r>
         <w:rPr>
           <w:rFonts w:ascii="Arial" w:hAnsi="Arial" w:cs="Arial"/>
@@ -5159,7 +5400,6 @@
           <w:szCs w:val="24"/>
         </w:rPr>
       </w:pPr>
-      <w:proofErr w:type="gramStart"/>
       <w:r>
         <w:rPr>
           <w:rFonts w:ascii="Times" w:hAnsi="Times" w:cs="Times"/>
@@ -5168,18 +5408,7 @@
           <w:sz w:val="26"/>
           <w:szCs w:val="26"/>
         </w:rPr>
-        <w:t>function</w:t>
-      </w:r>
-      <w:proofErr w:type="gramEnd"/>
-      <w:r>
-        <w:rPr>
-          <w:rFonts w:ascii="Times" w:hAnsi="Times" w:cs="Times"/>
-          <w:b/>
-          <w:bCs/>
-          <w:sz w:val="26"/>
-          <w:szCs w:val="26"/>
-        </w:rPr>
-        <w:t xml:space="preserve"> </w:t>
+        <w:t xml:space="preserve">function </w:t>
       </w:r>
       <w:r>
         <w:rPr>
@@ -5250,23 +5479,13 @@
           <w:szCs w:val="26"/>
         </w:rPr>
       </w:pPr>
-      <w:proofErr w:type="gramStart"/>
       <w:r>
         <w:rPr>
           <w:rFonts w:ascii="Times" w:hAnsi="Times" w:cs="Times"/>
           <w:sz w:val="26"/>
           <w:szCs w:val="26"/>
         </w:rPr>
-        <w:t>current</w:t>
-      </w:r>
-      <w:proofErr w:type="gramEnd"/>
-      <w:r>
-        <w:rPr>
-          <w:rFonts w:ascii="Times" w:hAnsi="Times" w:cs="Times"/>
-          <w:sz w:val="26"/>
-          <w:szCs w:val="26"/>
-        </w:rPr>
-        <w:t xml:space="preserve"> </w:t>
+        <w:t xml:space="preserve">current </w:t>
       </w:r>
       <w:r>
         <w:rPr>
@@ -5355,7 +5574,6 @@
           <w:szCs w:val="24"/>
         </w:rPr>
       </w:pPr>
-      <w:proofErr w:type="gramStart"/>
       <w:r>
         <w:rPr>
           <w:rFonts w:ascii="Times" w:hAnsi="Times" w:cs="Times"/>
@@ -5364,18 +5582,7 @@
           <w:sz w:val="26"/>
           <w:szCs w:val="26"/>
         </w:rPr>
-        <w:t>loop</w:t>
-      </w:r>
-      <w:proofErr w:type="gramEnd"/>
-      <w:r>
-        <w:rPr>
-          <w:rFonts w:ascii="Times" w:hAnsi="Times" w:cs="Times"/>
-          <w:b/>
-          <w:bCs/>
-          <w:sz w:val="26"/>
-          <w:szCs w:val="26"/>
-        </w:rPr>
-        <w:t xml:space="preserve"> do </w:t>
+        <w:t xml:space="preserve">loop do </w:t>
       </w:r>
     </w:p>
     <w:p>
@@ -5392,25 +5599,13 @@
           <w:szCs w:val="26"/>
         </w:rPr>
       </w:pPr>
-      <w:proofErr w:type="spellStart"/>
-      <w:proofErr w:type="gramStart"/>
       <w:r>
         <w:rPr>
           <w:rFonts w:ascii="Times" w:hAnsi="Times" w:cs="Times"/>
           <w:sz w:val="26"/>
           <w:szCs w:val="26"/>
         </w:rPr>
-        <w:t>neighbor</w:t>
-      </w:r>
-      <w:proofErr w:type="spellEnd"/>
-      <w:proofErr w:type="gramEnd"/>
-      <w:r>
-        <w:rPr>
-          <w:rFonts w:ascii="Times" w:hAnsi="Times" w:cs="Times"/>
-          <w:sz w:val="26"/>
-          <w:szCs w:val="26"/>
-        </w:rPr>
-        <w:t xml:space="preserve"> </w:t>
+        <w:t xml:space="preserve">neighbor </w:t>
       </w:r>
       <w:r>
         <w:rPr>
@@ -5450,7 +5645,6 @@
           <w:rFonts w:ascii="Times" w:hAnsi="Times" w:cs="Times"/>
         </w:rPr>
       </w:pPr>
-      <w:proofErr w:type="gramStart"/>
       <w:r>
         <w:rPr>
           <w:rFonts w:ascii="Times" w:hAnsi="Times" w:cs="Times"/>
@@ -5459,18 +5653,7 @@
           <w:sz w:val="26"/>
           <w:szCs w:val="26"/>
         </w:rPr>
-        <w:t>if</w:t>
-      </w:r>
-      <w:proofErr w:type="gramEnd"/>
-      <w:r>
-        <w:rPr>
-          <w:rFonts w:ascii="Times" w:hAnsi="Times" w:cs="Times"/>
-          <w:b/>
-          <w:bCs/>
-          <w:sz w:val="26"/>
-          <w:szCs w:val="26"/>
-        </w:rPr>
-        <w:t xml:space="preserve"> </w:t>
+        <w:t xml:space="preserve">if </w:t>
       </w:r>
       <w:r>
         <w:rPr>
@@ -5539,50 +5722,30 @@
           <w:szCs w:val="24"/>
         </w:rPr>
       </w:pPr>
-      <w:proofErr w:type="gramStart"/>
       <w:r>
         <w:rPr>
           <w:rFonts w:ascii="Times" w:hAnsi="Times" w:cs="Times"/>
           <w:sz w:val="26"/>
           <w:szCs w:val="26"/>
         </w:rPr>
-        <w:t>current</w:t>
-      </w:r>
-      <w:proofErr w:type="gramEnd"/>
+        <w:t xml:space="preserve">current </w:t>
+      </w:r>
+      <w:r>
+        <w:rPr>
+          <w:rFonts w:ascii="Calibri" w:eastAsia="Calibri" w:hAnsi="Calibri" w:cs="Calibri"/>
+          <w:sz w:val="26"/>
+          <w:szCs w:val="26"/>
+        </w:rPr>
+        <w:t>←</w:t>
+      </w:r>
       <w:r>
         <w:rPr>
           <w:rFonts w:ascii="Times" w:hAnsi="Times" w:cs="Times"/>
           <w:sz w:val="26"/>
           <w:szCs w:val="26"/>
         </w:rPr>
-        <w:t xml:space="preserve"> </w:t>
-      </w:r>
-      <w:r>
-        <w:rPr>
-          <w:rFonts w:ascii="Calibri" w:eastAsia="Calibri" w:hAnsi="Calibri" w:cs="Calibri"/>
-          <w:sz w:val="26"/>
-          <w:szCs w:val="26"/>
-        </w:rPr>
-        <w:t>←</w:t>
-      </w:r>
-      <w:r>
-        <w:rPr>
-          <w:rFonts w:ascii="Times" w:hAnsi="Times" w:cs="Times"/>
-          <w:sz w:val="26"/>
-          <w:szCs w:val="26"/>
-        </w:rPr>
-        <w:t xml:space="preserve"> </w:t>
-      </w:r>
-      <w:proofErr w:type="spellStart"/>
-      <w:r>
-        <w:rPr>
-          <w:rFonts w:ascii="Times" w:hAnsi="Times" w:cs="Times"/>
-          <w:sz w:val="26"/>
-          <w:szCs w:val="26"/>
-        </w:rPr>
-        <w:t>neighbor</w:t>
-      </w:r>
-      <w:proofErr w:type="spellEnd"/>
+        <w:t xml:space="preserve"> neighbor</w:t>
+      </w:r>
     </w:p>
     <w:p>
       <w:pPr>
@@ -5852,7 +6015,7 @@
           <w:rFonts w:ascii="Arial" w:hAnsi="Arial" w:cs="Arial"/>
         </w:rPr>
       </w:pPr>
-      <w:bookmarkStart w:id="7" w:name="_Toc440457368"/>
+      <w:bookmarkStart w:id="7" w:name="_Toc440968022"/>
       <w:r>
         <w:rPr>
           <w:rFonts w:ascii="Arial" w:hAnsi="Arial" w:cs="Arial"/>
@@ -6091,13 +6254,14 @@
           <w:rFonts w:ascii="Arial" w:hAnsi="Arial" w:cs="Arial"/>
         </w:rPr>
       </w:pPr>
-      <w:bookmarkStart w:id="9" w:name="_Toc440457369"/>
+      <w:bookmarkStart w:id="9" w:name="_Toc440968023"/>
       <w:r>
         <w:rPr>
           <w:rFonts w:ascii="Arial" w:hAnsi="Arial" w:cs="Arial"/>
         </w:rPr>
         <w:t>3. Implementation</w:t>
       </w:r>
+      <w:bookmarkEnd w:id="9"/>
     </w:p>
     <w:p>
       <w:pPr>
@@ -6106,12 +6270,14 @@
           <w:rFonts w:ascii="Arial" w:hAnsi="Arial" w:cs="Arial"/>
         </w:rPr>
       </w:pPr>
+      <w:bookmarkStart w:id="10" w:name="_Toc440968024"/>
       <w:r>
         <w:rPr>
           <w:rFonts w:ascii="Arial" w:hAnsi="Arial" w:cs="Arial"/>
         </w:rPr>
         <w:t>4. System Guide</w:t>
       </w:r>
+      <w:bookmarkEnd w:id="10"/>
     </w:p>
     <w:p>
       <w:pPr>
@@ -6123,13 +6289,14 @@
           <w:rFonts w:ascii="Arial" w:hAnsi="Arial" w:cs="Arial"/>
         </w:rPr>
       </w:pPr>
+      <w:bookmarkStart w:id="11" w:name="_Toc440968025"/>
       <w:r>
         <w:rPr>
           <w:rFonts w:ascii="Arial" w:hAnsi="Arial" w:cs="Arial"/>
         </w:rPr>
         <w:t>3. Assignment results</w:t>
       </w:r>
-      <w:bookmarkEnd w:id="9"/>
+      <w:bookmarkEnd w:id="11"/>
       <w:r>
         <w:rPr>
           <w:rFonts w:ascii="Arial" w:hAnsi="Arial" w:cs="Arial"/>
@@ -6144,14 +6311,14 @@
           <w:rFonts w:ascii="Arial" w:hAnsi="Arial" w:cs="Arial"/>
         </w:rPr>
       </w:pPr>
-      <w:bookmarkStart w:id="10" w:name="_Toc440457370"/>
+      <w:bookmarkStart w:id="12" w:name="_Toc440968026"/>
       <w:r>
         <w:rPr>
           <w:rFonts w:ascii="Arial" w:hAnsi="Arial" w:cs="Arial"/>
         </w:rPr>
         <w:t>3.1 Using rectangular packages</w:t>
       </w:r>
-      <w:bookmarkEnd w:id="10"/>
+      <w:bookmarkEnd w:id="12"/>
     </w:p>
     <w:p>
       <w:pPr>
@@ -6169,16 +6336,8 @@
         <w:rPr>
           <w:rFonts w:ascii="Arial" w:hAnsi="Arial" w:cs="Arial"/>
         </w:rPr>
-        <w:t>That result was achieved using tournament selection with the following settings</w:t>
-      </w:r>
-      <w:proofErr w:type="gramStart"/>
-      <w:r>
-        <w:rPr>
-          <w:rFonts w:ascii="Arial" w:hAnsi="Arial" w:cs="Arial"/>
-        </w:rPr>
-        <w:t xml:space="preserve">: </w:t>
-      </w:r>
-      <w:proofErr w:type="gramEnd"/>
+        <w:t xml:space="preserve">That result was achieved using tournament selection with the following settings: </w:t>
+      </w:r>
       <m:oMath>
         <m:sSub>
           <m:sSubPr>
@@ -6406,14 +6565,14 @@
           <w:rFonts w:ascii="Arial" w:hAnsi="Arial" w:cs="Arial"/>
         </w:rPr>
       </w:pPr>
-      <w:bookmarkStart w:id="11" w:name="_Toc440457371"/>
+      <w:bookmarkStart w:id="13" w:name="_Toc440968027"/>
       <w:r>
         <w:rPr>
           <w:rFonts w:ascii="Arial" w:hAnsi="Arial" w:cs="Arial"/>
         </w:rPr>
         <w:t>3.2 Using pentomino-shaped packages</w:t>
       </w:r>
-      <w:bookmarkEnd w:id="11"/>
+      <w:bookmarkEnd w:id="13"/>
     </w:p>
     <w:p>
       <w:pPr>
@@ -6454,14 +6613,14 @@
           <w:rFonts w:ascii="Arial" w:hAnsi="Arial" w:cs="Arial"/>
         </w:rPr>
       </w:pPr>
-      <w:bookmarkStart w:id="12" w:name="_Toc440457372"/>
+      <w:bookmarkStart w:id="14" w:name="_Toc440968028"/>
       <w:r>
         <w:rPr>
           <w:rFonts w:ascii="Arial" w:hAnsi="Arial" w:cs="Arial"/>
         </w:rPr>
         <w:t>4. Experiments and results</w:t>
       </w:r>
-      <w:bookmarkEnd w:id="12"/>
+      <w:bookmarkEnd w:id="14"/>
     </w:p>
     <w:p>
       <w:pPr>
@@ -6470,14 +6629,14 @@
           <w:rFonts w:ascii="Arial" w:hAnsi="Arial" w:cs="Arial"/>
         </w:rPr>
       </w:pPr>
-      <w:bookmarkStart w:id="13" w:name="_Toc440457373"/>
+      <w:bookmarkStart w:id="15" w:name="_Toc440968029"/>
       <w:r>
         <w:rPr>
           <w:rFonts w:ascii="Arial" w:hAnsi="Arial" w:cs="Arial"/>
         </w:rPr>
         <w:t>4.1 Principles of evaluation</w:t>
       </w:r>
-      <w:bookmarkEnd w:id="13"/>
+      <w:bookmarkEnd w:id="15"/>
     </w:p>
     <w:p>
       <w:pPr>
@@ -6486,14 +6645,14 @@
           <w:rFonts w:ascii="Arial" w:hAnsi="Arial" w:cs="Arial"/>
         </w:rPr>
       </w:pPr>
-      <w:bookmarkStart w:id="14" w:name="_Toc440457374"/>
+      <w:bookmarkStart w:id="16" w:name="_Toc440968030"/>
       <w:r>
         <w:rPr>
           <w:rFonts w:ascii="Arial" w:hAnsi="Arial" w:cs="Arial"/>
         </w:rPr>
         <w:t>4.1.1 Measures of performance</w:t>
       </w:r>
-      <w:bookmarkEnd w:id="14"/>
+      <w:bookmarkEnd w:id="16"/>
     </w:p>
     <w:p>
       <w:pPr>
@@ -6551,7 +6710,7 @@
           <w:rFonts w:ascii="Arial" w:hAnsi="Arial" w:cs="Arial"/>
         </w:rPr>
       </w:pPr>
-      <w:bookmarkStart w:id="15" w:name="_Toc440457375"/>
+      <w:bookmarkStart w:id="17" w:name="_Toc440968031"/>
       <w:r>
         <w:rPr>
           <w:rFonts w:ascii="Arial" w:hAnsi="Arial" w:cs="Arial"/>
@@ -6564,7 +6723,7 @@
         </w:rPr>
         <w:t xml:space="preserve"> between results</w:t>
       </w:r>
-      <w:bookmarkEnd w:id="15"/>
+      <w:bookmarkEnd w:id="17"/>
     </w:p>
     <w:p>
       <w:pPr>
@@ -6684,7 +6843,7 @@
           <w:rFonts w:ascii="Arial" w:hAnsi="Arial" w:cs="Arial"/>
         </w:rPr>
       </w:pPr>
-      <w:bookmarkStart w:id="16" w:name="_Toc440457376"/>
+      <w:bookmarkStart w:id="18" w:name="_Toc440968032"/>
       <w:r>
         <w:rPr>
           <w:rFonts w:ascii="Arial" w:hAnsi="Arial" w:cs="Arial"/>
@@ -6702,81 +6861,6 @@
           <w:rFonts w:ascii="Arial" w:hAnsi="Arial" w:cs="Arial"/>
         </w:rPr>
         <w:t>niversal factors</w:t>
-      </w:r>
-      <w:bookmarkEnd w:id="16"/>
-    </w:p>
-    <w:p>
-      <w:pPr>
-        <w:pStyle w:val="berschrift3"/>
-        <w:rPr>
-          <w:rFonts w:ascii="Arial" w:hAnsi="Arial" w:cs="Arial"/>
-        </w:rPr>
-      </w:pPr>
-      <w:bookmarkStart w:id="17" w:name="_Toc440457377"/>
-      <w:r>
-        <w:rPr>
-          <w:rFonts w:ascii="Arial" w:hAnsi="Arial" w:cs="Arial"/>
-        </w:rPr>
-        <w:t xml:space="preserve">4.2.1 Package </w:t>
-      </w:r>
-      <w:r>
-        <w:rPr>
-          <w:rFonts w:ascii="Arial" w:hAnsi="Arial" w:cs="Arial"/>
-        </w:rPr>
-        <w:t xml:space="preserve">type </w:t>
-      </w:r>
-      <w:r>
-        <w:rPr>
-          <w:rFonts w:ascii="Arial" w:hAnsi="Arial" w:cs="Arial"/>
-        </w:rPr>
-        <w:t>diversity</w:t>
-      </w:r>
-      <w:bookmarkEnd w:id="17"/>
-    </w:p>
-    <w:p>
-      <w:pPr>
-        <w:rPr>
-          <w:rFonts w:ascii="Arial" w:hAnsi="Arial" w:cs="Arial"/>
-        </w:rPr>
-      </w:pPr>
-      <w:r>
-        <w:rPr>
-          <w:rFonts w:ascii="Arial" w:hAnsi="Arial" w:cs="Arial"/>
-        </w:rPr>
-        <w:t xml:space="preserve">In order to properly evaluate the results attained when varying the number of different types of packages that are placed, instead of evaluating the performance </w:t>
-      </w:r>
-      <w:r>
-        <w:rPr>
-          <w:rFonts w:ascii="Arial" w:hAnsi="Arial" w:cs="Arial"/>
-        </w:rPr>
-        <w:t>in regard to the total achieved value it is evaluated based on amount of empty space left in the cargo space.</w:t>
-      </w:r>
-    </w:p>
-    <w:p>
-      <w:pPr>
-        <w:pStyle w:val="berschrift3"/>
-        <w:rPr>
-          <w:rFonts w:ascii="Arial" w:hAnsi="Arial" w:cs="Arial"/>
-        </w:rPr>
-      </w:pPr>
-      <w:bookmarkStart w:id="18" w:name="_Toc440457378"/>
-      <w:r>
-        <w:rPr>
-          <w:rFonts w:ascii="Arial" w:hAnsi="Arial" w:cs="Arial"/>
-        </w:rPr>
-        <w:t xml:space="preserve">4.2.2 Package </w:t>
-      </w:r>
-      <w:r>
-        <w:rPr>
-          <w:rFonts w:ascii="Arial" w:hAnsi="Arial" w:cs="Arial"/>
-        </w:rPr>
-        <w:t xml:space="preserve">and container </w:t>
-      </w:r>
-      <w:r>
-        <w:rPr>
-          <w:rFonts w:ascii="Arial" w:hAnsi="Arial" w:cs="Arial"/>
-        </w:rPr>
-        <w:t>size</w:t>
       </w:r>
       <w:bookmarkEnd w:id="18"/>
     </w:p>
@@ -6787,14 +6871,89 @@
           <w:rFonts w:ascii="Arial" w:hAnsi="Arial" w:cs="Arial"/>
         </w:rPr>
       </w:pPr>
-      <w:bookmarkStart w:id="19" w:name="_Toc440457379"/>
+      <w:bookmarkStart w:id="19" w:name="_Toc440968033"/>
+      <w:r>
+        <w:rPr>
+          <w:rFonts w:ascii="Arial" w:hAnsi="Arial" w:cs="Arial"/>
+        </w:rPr>
+        <w:t xml:space="preserve">4.2.1 Package </w:t>
+      </w:r>
+      <w:r>
+        <w:rPr>
+          <w:rFonts w:ascii="Arial" w:hAnsi="Arial" w:cs="Arial"/>
+        </w:rPr>
+        <w:t xml:space="preserve">type </w:t>
+      </w:r>
+      <w:r>
+        <w:rPr>
+          <w:rFonts w:ascii="Arial" w:hAnsi="Arial" w:cs="Arial"/>
+        </w:rPr>
+        <w:t>diversity</w:t>
+      </w:r>
+      <w:bookmarkEnd w:id="19"/>
+    </w:p>
+    <w:p>
+      <w:pPr>
+        <w:rPr>
+          <w:rFonts w:ascii="Arial" w:hAnsi="Arial" w:cs="Arial"/>
+        </w:rPr>
+      </w:pPr>
+      <w:r>
+        <w:rPr>
+          <w:rFonts w:ascii="Arial" w:hAnsi="Arial" w:cs="Arial"/>
+        </w:rPr>
+        <w:t xml:space="preserve">In order to properly evaluate the results attained when varying the number of different types of packages that are placed, instead of evaluating the performance </w:t>
+      </w:r>
+      <w:r>
+        <w:rPr>
+          <w:rFonts w:ascii="Arial" w:hAnsi="Arial" w:cs="Arial"/>
+        </w:rPr>
+        <w:t>in regard to the total achieved value it is evaluated based on amount of empty space left in the cargo space.</w:t>
+      </w:r>
+    </w:p>
+    <w:p>
+      <w:pPr>
+        <w:pStyle w:val="berschrift3"/>
+        <w:rPr>
+          <w:rFonts w:ascii="Arial" w:hAnsi="Arial" w:cs="Arial"/>
+        </w:rPr>
+      </w:pPr>
+      <w:bookmarkStart w:id="20" w:name="_Toc440968034"/>
+      <w:r>
+        <w:rPr>
+          <w:rFonts w:ascii="Arial" w:hAnsi="Arial" w:cs="Arial"/>
+        </w:rPr>
+        <w:t xml:space="preserve">4.2.2 Package </w:t>
+      </w:r>
+      <w:r>
+        <w:rPr>
+          <w:rFonts w:ascii="Arial" w:hAnsi="Arial" w:cs="Arial"/>
+        </w:rPr>
+        <w:t xml:space="preserve">and container </w:t>
+      </w:r>
+      <w:r>
+        <w:rPr>
+          <w:rFonts w:ascii="Arial" w:hAnsi="Arial" w:cs="Arial"/>
+        </w:rPr>
+        <w:t>size</w:t>
+      </w:r>
+      <w:bookmarkEnd w:id="20"/>
+    </w:p>
+    <w:p>
+      <w:pPr>
+        <w:pStyle w:val="berschrift3"/>
+        <w:rPr>
+          <w:rFonts w:ascii="Arial" w:hAnsi="Arial" w:cs="Arial"/>
+        </w:rPr>
+      </w:pPr>
+      <w:bookmarkStart w:id="21" w:name="_Toc440968035"/>
       <w:r>
         <w:rPr>
           <w:rFonts w:ascii="Arial" w:hAnsi="Arial" w:cs="Arial"/>
         </w:rPr>
         <w:t>4.2.3 Specified and unspecified package numbers</w:t>
       </w:r>
-      <w:bookmarkEnd w:id="19"/>
+      <w:bookmarkEnd w:id="21"/>
     </w:p>
     <w:p/>
     <w:p>
@@ -6804,7 +6963,7 @@
           <w:rFonts w:ascii="Arial" w:hAnsi="Arial" w:cs="Arial"/>
         </w:rPr>
       </w:pPr>
-      <w:bookmarkStart w:id="20" w:name="_Toc440457380"/>
+      <w:bookmarkStart w:id="22" w:name="_Toc440968036"/>
       <w:r>
         <w:rPr>
           <w:rFonts w:ascii="Arial" w:hAnsi="Arial" w:cs="Arial"/>
@@ -6817,7 +6976,7 @@
         </w:rPr>
         <w:t xml:space="preserve"> Greedy algorithm</w:t>
       </w:r>
-      <w:bookmarkEnd w:id="20"/>
+      <w:bookmarkEnd w:id="22"/>
       <w:r>
         <w:rPr>
           <w:rFonts w:ascii="Arial" w:hAnsi="Arial" w:cs="Arial"/>
@@ -6832,7 +6991,7 @@
           <w:rFonts w:ascii="Arial" w:hAnsi="Arial" w:cs="Arial"/>
         </w:rPr>
       </w:pPr>
-      <w:bookmarkStart w:id="21" w:name="_Toc440457381"/>
+      <w:bookmarkStart w:id="23" w:name="_Toc440968037"/>
       <w:r>
         <w:rPr>
           <w:rFonts w:ascii="Arial" w:hAnsi="Arial" w:cs="Arial"/>
@@ -6851,7 +7010,7 @@
         </w:rPr>
         <w:t>.1 Different methods of selection order</w:t>
       </w:r>
-      <w:bookmarkEnd w:id="21"/>
+      <w:bookmarkEnd w:id="23"/>
     </w:p>
     <w:p>
       <w:pPr>
@@ -7424,7 +7583,7 @@
           <w:rFonts w:ascii="Arial" w:hAnsi="Arial" w:cs="Arial"/>
         </w:rPr>
       </w:pPr>
-      <w:bookmarkStart w:id="22" w:name="_Toc440457382"/>
+      <w:bookmarkStart w:id="24" w:name="_Toc440968038"/>
       <w:r>
         <w:rPr>
           <w:rFonts w:ascii="Arial" w:hAnsi="Arial" w:cs="Arial"/>
@@ -7443,7 +7602,7 @@
         </w:rPr>
         <w:t>.2 Rotation</w:t>
       </w:r>
-      <w:bookmarkEnd w:id="22"/>
+      <w:bookmarkEnd w:id="24"/>
       <w:r>
         <w:rPr>
           <w:rFonts w:ascii="Arial" w:hAnsi="Arial" w:cs="Arial"/>
@@ -7458,7 +7617,7 @@
           <w:rFonts w:ascii="Arial" w:hAnsi="Arial" w:cs="Arial"/>
         </w:rPr>
       </w:pPr>
-      <w:bookmarkStart w:id="23" w:name="_Toc440457383"/>
+      <w:bookmarkStart w:id="25" w:name="_Toc440968039"/>
       <w:r>
         <w:rPr>
           <w:rFonts w:ascii="Arial" w:hAnsi="Arial" w:cs="Arial"/>
@@ -7483,7 +7642,7 @@
         </w:rPr>
         <w:t>Finding and filling empty space</w:t>
       </w:r>
-      <w:bookmarkEnd w:id="23"/>
+      <w:bookmarkEnd w:id="25"/>
     </w:p>
     <w:p>
       <w:pPr>
@@ -7505,7 +7664,7 @@
           <w:rFonts w:ascii="Arial" w:hAnsi="Arial" w:cs="Arial"/>
         </w:rPr>
       </w:pPr>
-      <w:bookmarkStart w:id="24" w:name="_Toc440457384"/>
+      <w:bookmarkStart w:id="26" w:name="_Toc440968040"/>
       <w:r>
         <w:rPr>
           <w:rFonts w:ascii="Arial" w:hAnsi="Arial" w:cs="Arial"/>
@@ -7536,7 +7695,7 @@
         </w:rPr>
         <w:t>climbing algorithm</w:t>
       </w:r>
-      <w:bookmarkEnd w:id="24"/>
+      <w:bookmarkEnd w:id="26"/>
     </w:p>
     <w:p>
       <w:pPr>
@@ -7545,7 +7704,7 @@
           <w:rFonts w:ascii="Arial" w:hAnsi="Arial" w:cs="Arial"/>
         </w:rPr>
       </w:pPr>
-      <w:bookmarkStart w:id="25" w:name="_Toc440457385"/>
+      <w:bookmarkStart w:id="27" w:name="_Toc440968041"/>
       <w:r>
         <w:rPr>
           <w:rFonts w:ascii="Arial" w:hAnsi="Arial" w:cs="Arial"/>
@@ -7564,7 +7723,7 @@
         </w:rPr>
         <w:t>.1 Varying neighbourhoods</w:t>
       </w:r>
-      <w:bookmarkEnd w:id="25"/>
+      <w:bookmarkEnd w:id="27"/>
     </w:p>
     <w:p>
       <w:pPr>
@@ -7573,7 +7732,7 @@
           <w:rFonts w:ascii="Arial" w:hAnsi="Arial" w:cs="Arial"/>
         </w:rPr>
       </w:pPr>
-      <w:bookmarkStart w:id="26" w:name="_Toc440457386"/>
+      <w:bookmarkStart w:id="28" w:name="_Toc440968042"/>
       <w:r>
         <w:rPr>
           <w:rFonts w:ascii="Arial" w:hAnsi="Arial" w:cs="Arial"/>
@@ -7592,7 +7751,7 @@
         </w:rPr>
         <w:t xml:space="preserve"> Genetic algorithm</w:t>
       </w:r>
-      <w:bookmarkEnd w:id="26"/>
+      <w:bookmarkEnd w:id="28"/>
     </w:p>
     <w:p>
       <w:pPr>
@@ -7922,6 +8081,14 @@
         </w:rPr>
         <w:t xml:space="preserve"> information.</w:t>
       </w:r>
+      <w:r>
+        <w:rPr>
+          <w:rFonts w:ascii="Arial" w:eastAsiaTheme="minorEastAsia" w:hAnsi="Arial" w:cs="Arial"/>
+        </w:rPr>
+        <w:t xml:space="preserve"> Furthermore, all graphs display both the average value achieved by the algorithm (on the left, blue-coloured y-axis) as well as its average runtime (on the right, orange-coloured y-axis).</w:t>
+      </w:r>
+      <w:bookmarkStart w:id="29" w:name="_GoBack"/>
+      <w:bookmarkEnd w:id="29"/>
     </w:p>
     <w:p>
       <w:pPr>
@@ -7930,7 +8097,7 @@
           <w:rFonts w:ascii="Arial" w:hAnsi="Arial" w:cs="Arial"/>
         </w:rPr>
       </w:pPr>
-      <w:bookmarkStart w:id="27" w:name="_Toc440457387"/>
+      <w:bookmarkStart w:id="30" w:name="_Toc440968043"/>
       <w:r>
         <w:rPr>
           <w:rFonts w:ascii="Arial" w:hAnsi="Arial" w:cs="Arial"/>
@@ -7979,7 +8146,7 @@
         </w:rPr>
         <w:t>size</w:t>
       </w:r>
-      <w:bookmarkEnd w:id="27"/>
+      <w:bookmarkEnd w:id="30"/>
     </w:p>
     <w:p>
       <w:pPr>
@@ -8086,7 +8253,7 @@
       <w:r>
         <w:rPr>
           <w:noProof/>
-          <w:lang w:eastAsia="en-GB"/>
+          <w:lang w:val="de-DE" w:eastAsia="de-DE"/>
         </w:rPr>
         <w:drawing>
           <wp:inline distT="0" distB="0" distL="0" distR="0" wp14:anchorId="28FFA8C0" wp14:editId="72F984AB">
@@ -8236,7 +8403,14 @@
         <w:rPr>
           <w:rFonts w:ascii="Arial" w:hAnsi="Arial" w:cs="Arial"/>
         </w:rPr>
-        <w:t xml:space="preserve"> Furthermore, the high runtimes of more than 30 seconds show one of the major disadvantages of genetic algorithms.</w:t>
+        <w:t xml:space="preserve"> </w:t>
+      </w:r>
+      <w:r>
+        <w:rPr>
+          <w:rFonts w:ascii="Arial" w:hAnsi="Arial" w:cs="Arial"/>
+        </w:rPr>
+        <w:lastRenderedPageBreak/>
+        <w:t>Furthermore, the high runtimes of more than 30 seconds show one of the major disadvantages of genetic algorithms.</w:t>
       </w:r>
     </w:p>
     <w:p>
@@ -8246,12 +8420,11 @@
           <w:rFonts w:ascii="Arial" w:hAnsi="Arial" w:cs="Arial"/>
         </w:rPr>
       </w:pPr>
-      <w:bookmarkStart w:id="28" w:name="_Toc440457388"/>
-      <w:r>
-        <w:rPr>
-          <w:rFonts w:ascii="Arial" w:hAnsi="Arial" w:cs="Arial"/>
-        </w:rPr>
-        <w:lastRenderedPageBreak/>
+      <w:bookmarkStart w:id="31" w:name="_Toc440968044"/>
+      <w:r>
+        <w:rPr>
+          <w:rFonts w:ascii="Arial" w:hAnsi="Arial" w:cs="Arial"/>
+        </w:rPr>
         <w:t>4.</w:t>
       </w:r>
       <w:r>
@@ -8278,13 +8451,13 @@
         </w:rPr>
         <w:t xml:space="preserve"> </w:t>
       </w:r>
-      <w:bookmarkEnd w:id="28"/>
       <w:r>
         <w:rPr>
           <w:rFonts w:ascii="Arial" w:hAnsi="Arial" w:cs="Arial"/>
         </w:rPr>
         <w:t>Crossover points</w:t>
       </w:r>
+      <w:bookmarkEnd w:id="31"/>
     </w:p>
     <w:p>
       <w:pPr>
@@ -8306,7 +8479,7 @@
       <w:r>
         <w:rPr>
           <w:noProof/>
-          <w:lang w:eastAsia="en-GB"/>
+          <w:lang w:val="de-DE" w:eastAsia="de-DE"/>
         </w:rPr>
         <w:drawing>
           <wp:inline distT="0" distB="0" distL="0" distR="0" wp14:anchorId="25E08F97" wp14:editId="32F16AED">
@@ -8387,7 +8560,7 @@
           <w:rFonts w:ascii="Arial" w:hAnsi="Arial" w:cs="Arial"/>
         </w:rPr>
       </w:pPr>
-      <w:bookmarkStart w:id="29" w:name="_Toc440457389"/>
+      <w:bookmarkStart w:id="32" w:name="_Toc440968045"/>
       <w:r>
         <w:rPr>
           <w:rFonts w:ascii="Arial" w:hAnsi="Arial" w:cs="Arial"/>
@@ -8418,13 +8591,13 @@
         </w:rPr>
         <w:t xml:space="preserve"> </w:t>
       </w:r>
-      <w:bookmarkEnd w:id="29"/>
       <w:r>
         <w:rPr>
           <w:rFonts w:ascii="Arial" w:hAnsi="Arial" w:cs="Arial"/>
         </w:rPr>
         <w:t>Mutation</w:t>
       </w:r>
+      <w:bookmarkEnd w:id="32"/>
     </w:p>
     <w:p>
       <w:pPr>
@@ -8482,7 +8655,7 @@
       <w:r>
         <w:rPr>
           <w:noProof/>
-          <w:lang w:eastAsia="en-GB"/>
+          <w:lang w:val="de-DE" w:eastAsia="de-DE"/>
         </w:rPr>
         <w:lastRenderedPageBreak/>
         <w:drawing>
@@ -8637,7 +8810,7 @@
           <w:rFonts w:ascii="Arial" w:hAnsi="Arial" w:cs="Arial"/>
         </w:rPr>
       </w:pPr>
-      <w:bookmarkStart w:id="30" w:name="_Toc440457390"/>
+      <w:bookmarkStart w:id="33" w:name="_Toc440968046"/>
       <w:r>
         <w:rPr>
           <w:rFonts w:ascii="Arial" w:hAnsi="Arial" w:cs="Arial"/>
@@ -8650,6 +8823,7 @@
         </w:rPr>
         <w:t xml:space="preserve"> Universal factors</w:t>
       </w:r>
+      <w:bookmarkEnd w:id="33"/>
     </w:p>
     <w:p>
       <w:pPr>
@@ -8671,130 +8845,13 @@
           <w:rFonts w:ascii="Arial" w:hAnsi="Arial" w:cs="Arial"/>
         </w:rPr>
       </w:pPr>
+      <w:bookmarkStart w:id="34" w:name="_Toc440968047"/>
       <w:r>
         <w:rPr>
           <w:rFonts w:ascii="Arial" w:hAnsi="Arial" w:cs="Arial"/>
         </w:rPr>
         <w:t>5. Conclusions</w:t>
       </w:r>
-      <w:bookmarkEnd w:id="30"/>
-    </w:p>
-    <w:p>
-      <w:pPr>
-        <w:pStyle w:val="berschrift2"/>
-        <w:rPr>
-          <w:rFonts w:ascii="Arial" w:hAnsi="Arial" w:cs="Arial"/>
-        </w:rPr>
-      </w:pPr>
-      <w:bookmarkStart w:id="31" w:name="_Toc440457391"/>
-      <w:r>
-        <w:rPr>
-          <w:rFonts w:ascii="Arial" w:hAnsi="Arial" w:cs="Arial"/>
-        </w:rPr>
-        <w:t>5.1</w:t>
-      </w:r>
-      <w:r>
-        <w:rPr>
-          <w:rFonts w:ascii="Arial" w:hAnsi="Arial" w:cs="Arial"/>
-        </w:rPr>
-        <w:t xml:space="preserve"> Greedy algorithm</w:t>
-      </w:r>
-      <w:bookmarkEnd w:id="31"/>
-    </w:p>
-    <w:p>
-      <w:pPr>
-        <w:pStyle w:val="berschrift2"/>
-        <w:rPr>
-          <w:rFonts w:ascii="Arial" w:hAnsi="Arial" w:cs="Arial"/>
-        </w:rPr>
-      </w:pPr>
-      <w:bookmarkStart w:id="32" w:name="_Toc440457392"/>
-      <w:r>
-        <w:rPr>
-          <w:rFonts w:ascii="Arial" w:hAnsi="Arial" w:cs="Arial"/>
-        </w:rPr>
-        <w:t>5.2</w:t>
-      </w:r>
-      <w:r>
-        <w:rPr>
-          <w:rFonts w:ascii="Arial" w:hAnsi="Arial" w:cs="Arial"/>
-        </w:rPr>
-        <w:t xml:space="preserve"> Hill</w:t>
-      </w:r>
-      <w:r>
-        <w:rPr>
-          <w:rFonts w:ascii="Arial" w:hAnsi="Arial" w:cs="Arial"/>
-        </w:rPr>
-        <w:t>-</w:t>
-      </w:r>
-      <w:r>
-        <w:rPr>
-          <w:rFonts w:ascii="Arial" w:hAnsi="Arial" w:cs="Arial"/>
-        </w:rPr>
-        <w:t>climbing algorithm</w:t>
-      </w:r>
-      <w:bookmarkEnd w:id="32"/>
-    </w:p>
-    <w:p>
-      <w:pPr>
-        <w:pStyle w:val="berschrift2"/>
-        <w:rPr>
-          <w:rFonts w:ascii="Arial" w:hAnsi="Arial" w:cs="Arial"/>
-        </w:rPr>
-      </w:pPr>
-      <w:bookmarkStart w:id="33" w:name="_Toc440457393"/>
-      <w:r>
-        <w:rPr>
-          <w:rFonts w:ascii="Arial" w:hAnsi="Arial" w:cs="Arial"/>
-        </w:rPr>
-        <w:t>5.3</w:t>
-      </w:r>
-      <w:r>
-        <w:rPr>
-          <w:rFonts w:ascii="Arial" w:hAnsi="Arial" w:cs="Arial"/>
-        </w:rPr>
-        <w:t xml:space="preserve"> Genetic algorithm</w:t>
-      </w:r>
-      <w:bookmarkEnd w:id="33"/>
-    </w:p>
-    <w:p>
-      <w:pPr>
-        <w:rPr>
-          <w:rFonts w:ascii="Arial" w:hAnsi="Arial" w:cs="Arial"/>
-        </w:rPr>
-      </w:pPr>
-      <w:r>
-        <w:rPr>
-          <w:rFonts w:ascii="Arial" w:hAnsi="Arial" w:cs="Arial"/>
-        </w:rPr>
-        <w:t xml:space="preserve">The performance of the genetic algorithms for the specific task of filling the cargo space given by the project assignment with A, B and C packages is the best out of the three algorithms. Using the standard parameters described in 4.4 it finds a very good solution to the specific knapsack problem in a reasonably short amount of time. </w:t>
-      </w:r>
-    </w:p>
-    <w:p>
-      <w:pPr>
-        <w:rPr>
-          <w:rFonts w:ascii="Arial" w:hAnsi="Arial" w:cs="Arial"/>
-        </w:rPr>
-      </w:pPr>
-      <w:r>
-        <w:rPr>
-          <w:rFonts w:ascii="Arial" w:hAnsi="Arial" w:cs="Arial"/>
-        </w:rPr>
-        <w:t xml:space="preserve">However, the conducted experiments have shown </w:t>
-      </w:r>
-      <w:r>
-        <w:rPr>
-          <w:rFonts w:ascii="Arial" w:hAnsi="Arial" w:cs="Arial"/>
-        </w:rPr>
-        <w:t xml:space="preserve">that the algorithm (with its current parameters) is most fit to perform that single task. Especially when package numbers increase </w:t>
-      </w:r>
-      <w:r>
-        <w:rPr>
-          <w:rFonts w:ascii="Arial" w:hAnsi="Arial" w:cs="Arial"/>
-        </w:rPr>
-        <w:t xml:space="preserve">the computation time increases vastly and the achieved values become less optimal. </w:t>
-      </w:r>
-      <w:bookmarkStart w:id="34" w:name="_GoBack"/>
       <w:bookmarkEnd w:id="34"/>
     </w:p>
     <w:p>
@@ -8804,73 +8861,52 @@
           <w:rFonts w:ascii="Arial" w:hAnsi="Arial" w:cs="Arial"/>
         </w:rPr>
       </w:pPr>
-      <w:bookmarkStart w:id="35" w:name="_Toc440457394"/>
-      <w:r>
-        <w:rPr>
-          <w:rFonts w:ascii="Arial" w:hAnsi="Arial" w:cs="Arial"/>
-        </w:rPr>
-        <w:t>5.</w:t>
-      </w:r>
-      <w:r>
-        <w:rPr>
-          <w:rFonts w:ascii="Arial" w:hAnsi="Arial" w:cs="Arial"/>
-        </w:rPr>
-        <w:t>4</w:t>
-      </w:r>
-      <w:r>
-        <w:rPr>
-          <w:rFonts w:ascii="Arial" w:hAnsi="Arial" w:cs="Arial"/>
-        </w:rPr>
-        <w:t xml:space="preserve"> Comparison between algorithms</w:t>
+      <w:bookmarkStart w:id="35" w:name="_Toc440968048"/>
+      <w:r>
+        <w:rPr>
+          <w:rFonts w:ascii="Arial" w:hAnsi="Arial" w:cs="Arial"/>
+        </w:rPr>
+        <w:t>5.1</w:t>
+      </w:r>
+      <w:r>
+        <w:rPr>
+          <w:rFonts w:ascii="Arial" w:hAnsi="Arial" w:cs="Arial"/>
+        </w:rPr>
+        <w:t xml:space="preserve"> Greedy algorithm</w:t>
       </w:r>
       <w:bookmarkEnd w:id="35"/>
     </w:p>
     <w:p>
       <w:pPr>
-        <w:rPr>
-          <w:rFonts w:ascii="Arial" w:eastAsiaTheme="majorEastAsia" w:hAnsi="Arial" w:cs="Arial"/>
-          <w:color w:val="2E74B5" w:themeColor="accent1" w:themeShade="BF"/>
-          <w:sz w:val="32"/>
-          <w:szCs w:val="32"/>
+        <w:pStyle w:val="berschrift2"/>
+        <w:rPr>
+          <w:rFonts w:ascii="Arial" w:hAnsi="Arial" w:cs="Arial"/>
         </w:rPr>
       </w:pPr>
-      <w:bookmarkStart w:id="36" w:name="_Toc440457395"/>
-      <w:r>
-        <w:rPr>
-          <w:rFonts w:ascii="Arial" w:hAnsi="Arial" w:cs="Arial"/>
-        </w:rPr>
-        <w:br w:type="page"/>
-      </w:r>
-    </w:p>
-    <w:p>
-      <w:pPr>
-        <w:pStyle w:val="berschrift1"/>
-        <w:rPr>
-          <w:rFonts w:ascii="Arial" w:hAnsi="Arial" w:cs="Arial"/>
-        </w:rPr>
-      </w:pPr>
-      <w:r>
-        <w:rPr>
-          <w:rFonts w:ascii="Arial" w:hAnsi="Arial" w:cs="Arial"/>
-        </w:rPr>
-        <w:lastRenderedPageBreak/>
-        <w:t xml:space="preserve">Appendix </w:t>
-      </w:r>
-      <w:proofErr w:type="spellStart"/>
-      <w:proofErr w:type="gramStart"/>
-      <w:r>
-        <w:rPr>
-          <w:rFonts w:ascii="Arial" w:hAnsi="Arial" w:cs="Arial"/>
-        </w:rPr>
-        <w:t>A</w:t>
-      </w:r>
-      <w:proofErr w:type="spellEnd"/>
-      <w:proofErr w:type="gramEnd"/>
-      <w:r>
-        <w:rPr>
-          <w:rFonts w:ascii="Arial" w:hAnsi="Arial" w:cs="Arial"/>
-        </w:rPr>
-        <w:t xml:space="preserve"> Experiment results</w:t>
+      <w:bookmarkStart w:id="36" w:name="_Toc440968049"/>
+      <w:r>
+        <w:rPr>
+          <w:rFonts w:ascii="Arial" w:hAnsi="Arial" w:cs="Arial"/>
+        </w:rPr>
+        <w:t>5.2</w:t>
+      </w:r>
+      <w:r>
+        <w:rPr>
+          <w:rFonts w:ascii="Arial" w:hAnsi="Arial" w:cs="Arial"/>
+        </w:rPr>
+        <w:t xml:space="preserve"> Hill</w:t>
+      </w:r>
+      <w:r>
+        <w:rPr>
+          <w:rFonts w:ascii="Arial" w:hAnsi="Arial" w:cs="Arial"/>
+        </w:rPr>
+        <w:t>-</w:t>
+      </w:r>
+      <w:r>
+        <w:rPr>
+          <w:rFonts w:ascii="Arial" w:hAnsi="Arial" w:cs="Arial"/>
+        </w:rPr>
+        <w:t>climbing algorithm</w:t>
       </w:r>
       <w:bookmarkEnd w:id="36"/>
     </w:p>
@@ -8881,63 +8917,140 @@
           <w:rFonts w:ascii="Arial" w:hAnsi="Arial" w:cs="Arial"/>
         </w:rPr>
       </w:pPr>
-      <w:bookmarkStart w:id="37" w:name="_Toc440457396"/>
-      <w:r>
-        <w:rPr>
-          <w:rFonts w:ascii="Arial" w:hAnsi="Arial" w:cs="Arial"/>
-        </w:rPr>
-        <w:t>A</w:t>
-      </w:r>
-      <w:r>
-        <w:rPr>
-          <w:rFonts w:ascii="Arial" w:hAnsi="Arial" w:cs="Arial"/>
-        </w:rPr>
-        <w:t>.1 Greedy algorithm</w:t>
+      <w:bookmarkStart w:id="37" w:name="_Toc440968050"/>
+      <w:r>
+        <w:rPr>
+          <w:rFonts w:ascii="Arial" w:hAnsi="Arial" w:cs="Arial"/>
+        </w:rPr>
+        <w:t>5.3</w:t>
+      </w:r>
+      <w:r>
+        <w:rPr>
+          <w:rFonts w:ascii="Arial" w:hAnsi="Arial" w:cs="Arial"/>
+        </w:rPr>
+        <w:t xml:space="preserve"> Genetic algorithm</w:t>
       </w:r>
       <w:bookmarkEnd w:id="37"/>
     </w:p>
     <w:p>
       <w:pPr>
+        <w:rPr>
+          <w:rFonts w:ascii="Arial" w:hAnsi="Arial" w:cs="Arial"/>
+        </w:rPr>
+      </w:pPr>
+      <w:r>
+        <w:rPr>
+          <w:rFonts w:ascii="Arial" w:hAnsi="Arial" w:cs="Arial"/>
+        </w:rPr>
+        <w:t xml:space="preserve">The performance of the genetic algorithms for the specific task of filling the cargo space given by the project assignment with A, B and C packages is the best out of the three algorithms. Using the standard parameters described in 4.4 it finds a very good solution to the specific knapsack problem in a reasonably short amount of time. </w:t>
+      </w:r>
+    </w:p>
+    <w:p>
+      <w:pPr>
+        <w:rPr>
+          <w:rFonts w:ascii="Arial" w:hAnsi="Arial" w:cs="Arial"/>
+        </w:rPr>
+      </w:pPr>
+      <w:r>
+        <w:rPr>
+          <w:rFonts w:ascii="Arial" w:hAnsi="Arial" w:cs="Arial"/>
+        </w:rPr>
+        <w:t xml:space="preserve">However, the conducted experiments have shown </w:t>
+      </w:r>
+      <w:r>
+        <w:rPr>
+          <w:rFonts w:ascii="Arial" w:hAnsi="Arial" w:cs="Arial"/>
+        </w:rPr>
+        <w:t xml:space="preserve">that the algorithm (with its current parameters) is most fit to perform that single task. Especially when package numbers increase </w:t>
+      </w:r>
+      <w:r>
+        <w:rPr>
+          <w:rFonts w:ascii="Arial" w:hAnsi="Arial" w:cs="Arial"/>
+        </w:rPr>
+        <w:t xml:space="preserve">the computation time increases vastly and the achieved values become less optimal. </w:t>
+      </w:r>
+    </w:p>
+    <w:p>
+      <w:pPr>
         <w:pStyle w:val="berschrift2"/>
         <w:rPr>
           <w:rFonts w:ascii="Arial" w:hAnsi="Arial" w:cs="Arial"/>
         </w:rPr>
       </w:pPr>
-      <w:bookmarkStart w:id="38" w:name="_Toc440457397"/>
-      <w:r>
-        <w:rPr>
-          <w:rFonts w:ascii="Arial" w:hAnsi="Arial" w:cs="Arial"/>
-        </w:rPr>
-        <w:t>A</w:t>
-      </w:r>
-      <w:r>
-        <w:rPr>
-          <w:rFonts w:ascii="Arial" w:hAnsi="Arial" w:cs="Arial"/>
-        </w:rPr>
-        <w:t>.2 Hill</w:t>
-      </w:r>
-      <w:r>
-        <w:rPr>
-          <w:rFonts w:ascii="Arial" w:hAnsi="Arial" w:cs="Arial"/>
-        </w:rPr>
-        <w:t>-</w:t>
-      </w:r>
-      <w:r>
-        <w:rPr>
-          <w:rFonts w:ascii="Arial" w:hAnsi="Arial" w:cs="Arial"/>
-        </w:rPr>
-        <w:t>climbing algorithm</w:t>
+      <w:bookmarkStart w:id="38" w:name="_Toc440968051"/>
+      <w:r>
+        <w:rPr>
+          <w:rFonts w:ascii="Arial" w:hAnsi="Arial" w:cs="Arial"/>
+        </w:rPr>
+        <w:t>5.</w:t>
+      </w:r>
+      <w:r>
+        <w:rPr>
+          <w:rFonts w:ascii="Arial" w:hAnsi="Arial" w:cs="Arial"/>
+        </w:rPr>
+        <w:t>4</w:t>
+      </w:r>
+      <w:r>
+        <w:rPr>
+          <w:rFonts w:ascii="Arial" w:hAnsi="Arial" w:cs="Arial"/>
+        </w:rPr>
+        <w:t xml:space="preserve"> Comparison between algorithms</w:t>
       </w:r>
       <w:bookmarkEnd w:id="38"/>
     </w:p>
     <w:p>
       <w:pPr>
+        <w:rPr>
+          <w:rFonts w:ascii="Arial" w:eastAsiaTheme="majorEastAsia" w:hAnsi="Arial" w:cs="Arial"/>
+          <w:color w:val="2E74B5" w:themeColor="accent1" w:themeShade="BF"/>
+          <w:sz w:val="32"/>
+          <w:szCs w:val="32"/>
+        </w:rPr>
+      </w:pPr>
+      <w:r>
+        <w:rPr>
+          <w:rFonts w:ascii="Arial" w:hAnsi="Arial" w:cs="Arial"/>
+        </w:rPr>
+        <w:br w:type="page"/>
+      </w:r>
+    </w:p>
+    <w:p>
+      <w:pPr>
+        <w:pStyle w:val="berschrift1"/>
+        <w:rPr>
+          <w:rFonts w:ascii="Arial" w:hAnsi="Arial" w:cs="Arial"/>
+        </w:rPr>
+      </w:pPr>
+      <w:bookmarkStart w:id="39" w:name="_Toc440968052"/>
+      <w:r>
+        <w:rPr>
+          <w:rFonts w:ascii="Arial" w:hAnsi="Arial" w:cs="Arial"/>
+        </w:rPr>
+        <w:lastRenderedPageBreak/>
+        <w:t xml:space="preserve">Appendix </w:t>
+      </w:r>
+      <w:r>
+        <w:rPr>
+          <w:rFonts w:ascii="Arial" w:hAnsi="Arial" w:cs="Arial"/>
+        </w:rPr>
+        <w:t>A</w:t>
+      </w:r>
+      <w:r>
+        <w:rPr>
+          <w:rFonts w:ascii="Arial" w:hAnsi="Arial" w:cs="Arial"/>
+        </w:rPr>
+        <w:t xml:space="preserve"> Experiment results</w:t>
+      </w:r>
+      <w:bookmarkEnd w:id="39"/>
+    </w:p>
+    <w:p>
+      <w:pPr>
         <w:pStyle w:val="berschrift2"/>
         <w:rPr>
           <w:rFonts w:ascii="Arial" w:hAnsi="Arial" w:cs="Arial"/>
         </w:rPr>
       </w:pPr>
-      <w:bookmarkStart w:id="39" w:name="_Toc440457398"/>
+      <w:bookmarkStart w:id="40" w:name="_Toc440968053"/>
       <w:r>
         <w:rPr>
           <w:rFonts w:ascii="Arial" w:hAnsi="Arial" w:cs="Arial"/>
@@ -8948,9 +9061,65 @@
         <w:rPr>
           <w:rFonts w:ascii="Arial" w:hAnsi="Arial" w:cs="Arial"/>
         </w:rPr>
+        <w:t>.1 Greedy algorithm</w:t>
+      </w:r>
+      <w:bookmarkEnd w:id="40"/>
+    </w:p>
+    <w:p>
+      <w:pPr>
+        <w:pStyle w:val="berschrift2"/>
+        <w:rPr>
+          <w:rFonts w:ascii="Arial" w:hAnsi="Arial" w:cs="Arial"/>
+        </w:rPr>
+      </w:pPr>
+      <w:bookmarkStart w:id="41" w:name="_Toc440968054"/>
+      <w:r>
+        <w:rPr>
+          <w:rFonts w:ascii="Arial" w:hAnsi="Arial" w:cs="Arial"/>
+        </w:rPr>
+        <w:t>A</w:t>
+      </w:r>
+      <w:r>
+        <w:rPr>
+          <w:rFonts w:ascii="Arial" w:hAnsi="Arial" w:cs="Arial"/>
+        </w:rPr>
+        <w:t>.2 Hill</w:t>
+      </w:r>
+      <w:r>
+        <w:rPr>
+          <w:rFonts w:ascii="Arial" w:hAnsi="Arial" w:cs="Arial"/>
+        </w:rPr>
+        <w:t>-</w:t>
+      </w:r>
+      <w:r>
+        <w:rPr>
+          <w:rFonts w:ascii="Arial" w:hAnsi="Arial" w:cs="Arial"/>
+        </w:rPr>
+        <w:t>climbing algorithm</w:t>
+      </w:r>
+      <w:bookmarkEnd w:id="41"/>
+    </w:p>
+    <w:p>
+      <w:pPr>
+        <w:pStyle w:val="berschrift2"/>
+        <w:rPr>
+          <w:rFonts w:ascii="Arial" w:hAnsi="Arial" w:cs="Arial"/>
+        </w:rPr>
+      </w:pPr>
+      <w:bookmarkStart w:id="42" w:name="_Toc440968055"/>
+      <w:r>
+        <w:rPr>
+          <w:rFonts w:ascii="Arial" w:hAnsi="Arial" w:cs="Arial"/>
+        </w:rPr>
+        <w:t>A</w:t>
+      </w:r>
+      <w:r>
+        <w:rPr>
+          <w:rFonts w:ascii="Arial" w:hAnsi="Arial" w:cs="Arial"/>
+        </w:rPr>
         <w:t>.3 Genetic algorithm</w:t>
       </w:r>
-      <w:bookmarkEnd w:id="39"/>
+      <w:bookmarkEnd w:id="42"/>
     </w:p>
     <w:p>
       <w:pPr>
@@ -8959,7 +9128,7 @@
       <w:r>
         <w:rPr>
           <w:noProof/>
-          <w:lang w:eastAsia="en-GB"/>
+          <w:lang w:val="de-DE" w:eastAsia="de-DE"/>
         </w:rPr>
         <w:drawing>
           <wp:inline distT="0" distB="0" distL="0" distR="0" wp14:anchorId="45DB7E8B" wp14:editId="10928798">
@@ -9080,7 +9249,7 @@
       <w:r>
         <w:rPr>
           <w:noProof/>
-          <w:lang w:eastAsia="en-GB"/>
+          <w:lang w:val="de-DE" w:eastAsia="de-DE"/>
         </w:rPr>
         <w:drawing>
           <wp:inline distT="0" distB="0" distL="0" distR="0" wp14:anchorId="606897AD" wp14:editId="278FB04D">
@@ -9185,6 +9354,13 @@
         </w:rPr>
         <w:t xml:space="preserve"> – Effect of different numbers of crossover points on the GA’s performance</w:t>
       </w:r>
+      <w:r>
+        <w:rPr>
+          <w:rFonts w:ascii="Arial" w:hAnsi="Arial" w:cs="Arial"/>
+        </w:rPr>
+        <w:br/>
+        <w:t>CrF = crossover frequency</w:t>
+      </w:r>
     </w:p>
     <w:p>
       <w:pPr>
@@ -9194,7 +9370,7 @@
       <w:r>
         <w:rPr>
           <w:noProof/>
-          <w:lang w:eastAsia="en-GB"/>
+          <w:lang w:val="de-DE" w:eastAsia="de-DE"/>
         </w:rPr>
         <w:drawing>
           <wp:inline distT="0" distB="0" distL="0" distR="0" wp14:anchorId="646747A5" wp14:editId="69347BB3">
@@ -10670,7 +10846,7 @@
               <a:cs typeface="Arial" panose="020B0604020202020204" pitchFamily="34" charset="0"/>
             </a:defRPr>
           </a:pPr>
-          <a:endParaRPr lang="en-US"/>
+          <a:endParaRPr lang="de-DE"/>
         </a:p>
       </c:txPr>
     </c:title>
@@ -10964,8 +11140,8 @@
           <c:showPercent val="0"/>
           <c:showBubbleSize val="0"/>
         </c:dLbls>
-        <c:axId val="615097584"/>
-        <c:axId val="615089968"/>
+        <c:axId val="213990920"/>
+        <c:axId val="213991312"/>
       </c:scatterChart>
       <c:scatterChart>
         <c:scatterStyle val="lineMarker"/>
@@ -11254,11 +11430,11 @@
           <c:showPercent val="0"/>
           <c:showBubbleSize val="0"/>
         </c:dLbls>
-        <c:axId val="615097040"/>
-        <c:axId val="615096496"/>
+        <c:axId val="452564024"/>
+        <c:axId val="213991704"/>
       </c:scatterChart>
       <c:valAx>
-        <c:axId val="615097584"/>
+        <c:axId val="213990920"/>
         <c:scaling>
           <c:orientation val="minMax"/>
         </c:scaling>
@@ -11329,7 +11505,7 @@
                   <a:cs typeface="Arial" panose="020B0604020202020204" pitchFamily="34" charset="0"/>
                 </a:defRPr>
               </a:pPr>
-              <a:endParaRPr lang="en-US"/>
+              <a:endParaRPr lang="de-DE"/>
             </a:p>
           </c:txPr>
         </c:title>
@@ -11367,15 +11543,15 @@
                 <a:cs typeface="Arial" panose="020B0604020202020204" pitchFamily="34" charset="0"/>
               </a:defRPr>
             </a:pPr>
-            <a:endParaRPr lang="en-US"/>
+            <a:endParaRPr lang="de-DE"/>
           </a:p>
         </c:txPr>
-        <c:crossAx val="615089968"/>
+        <c:crossAx val="213991312"/>
         <c:crosses val="autoZero"/>
         <c:crossBetween val="midCat"/>
       </c:valAx>
       <c:valAx>
-        <c:axId val="615089968"/>
+        <c:axId val="213991312"/>
         <c:scaling>
           <c:orientation val="minMax"/>
         </c:scaling>
@@ -11444,7 +11620,7 @@
                   <a:cs typeface="Arial" panose="020B0604020202020204" pitchFamily="34" charset="0"/>
                 </a:defRPr>
               </a:pPr>
-              <a:endParaRPr lang="en-US"/>
+              <a:endParaRPr lang="de-DE"/>
             </a:p>
           </c:txPr>
         </c:title>
@@ -11476,15 +11652,15 @@
                 <a:cs typeface="Arial" panose="020B0604020202020204" pitchFamily="34" charset="0"/>
               </a:defRPr>
             </a:pPr>
-            <a:endParaRPr lang="en-US"/>
+            <a:endParaRPr lang="de-DE"/>
           </a:p>
         </c:txPr>
-        <c:crossAx val="615097584"/>
+        <c:crossAx val="213990920"/>
         <c:crosses val="autoZero"/>
         <c:crossBetween val="midCat"/>
       </c:valAx>
       <c:valAx>
-        <c:axId val="615096496"/>
+        <c:axId val="213991704"/>
         <c:scaling>
           <c:orientation val="minMax"/>
         </c:scaling>
@@ -11552,7 +11728,7 @@
                   <a:cs typeface="Arial" panose="020B0604020202020204" pitchFamily="34" charset="0"/>
                 </a:defRPr>
               </a:pPr>
-              <a:endParaRPr lang="en-US"/>
+              <a:endParaRPr lang="de-DE"/>
             </a:p>
           </c:txPr>
         </c:title>
@@ -11584,15 +11760,15 @@
                 <a:cs typeface="Arial" panose="020B0604020202020204" pitchFamily="34" charset="0"/>
               </a:defRPr>
             </a:pPr>
-            <a:endParaRPr lang="en-US"/>
+            <a:endParaRPr lang="de-DE"/>
           </a:p>
         </c:txPr>
-        <c:crossAx val="615097040"/>
+        <c:crossAx val="452564024"/>
         <c:crosses val="max"/>
         <c:crossBetween val="midCat"/>
       </c:valAx>
       <c:valAx>
-        <c:axId val="615097040"/>
+        <c:axId val="452564024"/>
         <c:scaling>
           <c:orientation val="minMax"/>
         </c:scaling>
@@ -11602,7 +11778,7 @@
         <c:majorTickMark val="out"/>
         <c:minorTickMark val="none"/>
         <c:tickLblPos val="nextTo"/>
-        <c:crossAx val="615096496"/>
+        <c:crossAx val="213991704"/>
         <c:crosses val="autoZero"/>
         <c:crossBetween val="midCat"/>
       </c:valAx>
@@ -11641,7 +11817,7 @@
               <a:cs typeface="Arial" panose="020B0604020202020204" pitchFamily="34" charset="0"/>
             </a:defRPr>
           </a:pPr>
-          <a:endParaRPr lang="en-US"/>
+          <a:endParaRPr lang="de-DE"/>
         </a:p>
       </c:txPr>
     </c:legend>
@@ -11674,7 +11850,7 @@
           <a:cs typeface="Arial" panose="020B0604020202020204" pitchFamily="34" charset="0"/>
         </a:defRPr>
       </a:pPr>
-      <a:endParaRPr lang="en-US"/>
+      <a:endParaRPr lang="de-DE"/>
     </a:p>
   </c:txPr>
   <c:externalData r:id="rId3">
@@ -11753,7 +11929,7 @@
               <a:cs typeface="Arial" panose="020B0604020202020204" pitchFamily="34" charset="0"/>
             </a:defRPr>
           </a:pPr>
-          <a:endParaRPr lang="en-US"/>
+          <a:endParaRPr lang="de-DE"/>
         </a:p>
       </c:txPr>
     </c:title>
@@ -12029,8 +12205,8 @@
           <c:showPercent val="0"/>
           <c:showBubbleSize val="0"/>
         </c:dLbls>
-        <c:axId val="615093776"/>
-        <c:axId val="615094320"/>
+        <c:axId val="458572728"/>
+        <c:axId val="458573120"/>
       </c:scatterChart>
       <c:scatterChart>
         <c:scatterStyle val="lineMarker"/>
@@ -12301,11 +12477,11 @@
           <c:showPercent val="0"/>
           <c:showBubbleSize val="0"/>
         </c:dLbls>
-        <c:axId val="625128688"/>
-        <c:axId val="625125968"/>
+        <c:axId val="458573904"/>
+        <c:axId val="458573512"/>
       </c:scatterChart>
       <c:valAx>
-        <c:axId val="615093776"/>
+        <c:axId val="458572728"/>
         <c:scaling>
           <c:orientation val="minMax"/>
         </c:scaling>
@@ -12376,7 +12552,7 @@
                   <a:cs typeface="Arial" panose="020B0604020202020204" pitchFamily="34" charset="0"/>
                 </a:defRPr>
               </a:pPr>
-              <a:endParaRPr lang="en-US"/>
+              <a:endParaRPr lang="de-DE"/>
             </a:p>
           </c:txPr>
         </c:title>
@@ -12414,15 +12590,15 @@
                 <a:cs typeface="Arial" panose="020B0604020202020204" pitchFamily="34" charset="0"/>
               </a:defRPr>
             </a:pPr>
-            <a:endParaRPr lang="en-US"/>
+            <a:endParaRPr lang="de-DE"/>
           </a:p>
         </c:txPr>
-        <c:crossAx val="615094320"/>
+        <c:crossAx val="458573120"/>
         <c:crosses val="autoZero"/>
         <c:crossBetween val="midCat"/>
       </c:valAx>
       <c:valAx>
-        <c:axId val="615094320"/>
+        <c:axId val="458573120"/>
         <c:scaling>
           <c:orientation val="minMax"/>
         </c:scaling>
@@ -12491,7 +12667,7 @@
                   <a:cs typeface="Arial" panose="020B0604020202020204" pitchFamily="34" charset="0"/>
                 </a:defRPr>
               </a:pPr>
-              <a:endParaRPr lang="en-US"/>
+              <a:endParaRPr lang="de-DE"/>
             </a:p>
           </c:txPr>
         </c:title>
@@ -12523,15 +12699,15 @@
                 <a:cs typeface="Arial" panose="020B0604020202020204" pitchFamily="34" charset="0"/>
               </a:defRPr>
             </a:pPr>
-            <a:endParaRPr lang="en-US"/>
+            <a:endParaRPr lang="de-DE"/>
           </a:p>
         </c:txPr>
-        <c:crossAx val="615093776"/>
+        <c:crossAx val="458572728"/>
         <c:crosses val="autoZero"/>
         <c:crossBetween val="midCat"/>
       </c:valAx>
       <c:valAx>
-        <c:axId val="625125968"/>
+        <c:axId val="458573512"/>
         <c:scaling>
           <c:orientation val="minMax"/>
         </c:scaling>
@@ -12605,7 +12781,7 @@
                   <a:cs typeface="Arial" panose="020B0604020202020204" pitchFamily="34" charset="0"/>
                 </a:defRPr>
               </a:pPr>
-              <a:endParaRPr lang="en-US"/>
+              <a:endParaRPr lang="de-DE"/>
             </a:p>
           </c:txPr>
         </c:title>
@@ -12637,15 +12813,15 @@
                 <a:cs typeface="Arial" panose="020B0604020202020204" pitchFamily="34" charset="0"/>
               </a:defRPr>
             </a:pPr>
-            <a:endParaRPr lang="en-US"/>
+            <a:endParaRPr lang="de-DE"/>
           </a:p>
         </c:txPr>
-        <c:crossAx val="625128688"/>
+        <c:crossAx val="458573904"/>
         <c:crosses val="max"/>
         <c:crossBetween val="midCat"/>
       </c:valAx>
       <c:valAx>
-        <c:axId val="625128688"/>
+        <c:axId val="458573904"/>
         <c:scaling>
           <c:orientation val="minMax"/>
         </c:scaling>
@@ -12655,7 +12831,7 @@
         <c:majorTickMark val="out"/>
         <c:minorTickMark val="none"/>
         <c:tickLblPos val="nextTo"/>
-        <c:crossAx val="625125968"/>
+        <c:crossAx val="458573512"/>
         <c:crosses val="autoZero"/>
         <c:crossBetween val="midCat"/>
       </c:valAx>
@@ -12694,7 +12870,7 @@
               <a:cs typeface="Arial" panose="020B0604020202020204" pitchFamily="34" charset="0"/>
             </a:defRPr>
           </a:pPr>
-          <a:endParaRPr lang="en-US"/>
+          <a:endParaRPr lang="de-DE"/>
         </a:p>
       </c:txPr>
     </c:legend>
@@ -12727,7 +12903,7 @@
           <a:cs typeface="Arial" panose="020B0604020202020204" pitchFamily="34" charset="0"/>
         </a:defRPr>
       </a:pPr>
-      <a:endParaRPr lang="en-US"/>
+      <a:endParaRPr lang="de-DE"/>
     </a:p>
   </c:txPr>
   <c:externalData r:id="rId3">
@@ -12806,7 +12982,7 @@
               <a:cs typeface="Arial" panose="020B0604020202020204" pitchFamily="34" charset="0"/>
             </a:defRPr>
           </a:pPr>
-          <a:endParaRPr lang="en-US"/>
+          <a:endParaRPr lang="de-DE"/>
         </a:p>
       </c:txPr>
     </c:title>
@@ -13064,8 +13240,8 @@
           <c:showPercent val="0"/>
           <c:showBubbleSize val="0"/>
         </c:dLbls>
-        <c:axId val="625135760"/>
-        <c:axId val="625132496"/>
+        <c:axId val="457979824"/>
+        <c:axId val="457980216"/>
       </c:scatterChart>
       <c:scatterChart>
         <c:scatterStyle val="lineMarker"/>
@@ -13318,11 +13494,11 @@
           <c:showPercent val="0"/>
           <c:showBubbleSize val="0"/>
         </c:dLbls>
-        <c:axId val="625130320"/>
-        <c:axId val="625129776"/>
+        <c:axId val="457981000"/>
+        <c:axId val="457980608"/>
       </c:scatterChart>
       <c:valAx>
-        <c:axId val="625135760"/>
+        <c:axId val="457979824"/>
         <c:scaling>
           <c:orientation val="minMax"/>
         </c:scaling>
@@ -13398,7 +13574,7 @@
                   <a:cs typeface="Arial" panose="020B0604020202020204" pitchFamily="34" charset="0"/>
                 </a:defRPr>
               </a:pPr>
-              <a:endParaRPr lang="en-US"/>
+              <a:endParaRPr lang="de-DE"/>
             </a:p>
           </c:txPr>
         </c:title>
@@ -13436,15 +13612,15 @@
                 <a:cs typeface="Arial" panose="020B0604020202020204" pitchFamily="34" charset="0"/>
               </a:defRPr>
             </a:pPr>
-            <a:endParaRPr lang="en-US"/>
+            <a:endParaRPr lang="de-DE"/>
           </a:p>
         </c:txPr>
-        <c:crossAx val="625132496"/>
+        <c:crossAx val="457980216"/>
         <c:crosses val="autoZero"/>
         <c:crossBetween val="midCat"/>
       </c:valAx>
       <c:valAx>
-        <c:axId val="625132496"/>
+        <c:axId val="457980216"/>
         <c:scaling>
           <c:orientation val="minMax"/>
         </c:scaling>
@@ -13513,7 +13689,7 @@
                   <a:cs typeface="Arial" panose="020B0604020202020204" pitchFamily="34" charset="0"/>
                 </a:defRPr>
               </a:pPr>
-              <a:endParaRPr lang="en-US"/>
+              <a:endParaRPr lang="de-DE"/>
             </a:p>
           </c:txPr>
         </c:title>
@@ -13545,15 +13721,15 @@
                 <a:cs typeface="Arial" panose="020B0604020202020204" pitchFamily="34" charset="0"/>
               </a:defRPr>
             </a:pPr>
-            <a:endParaRPr lang="en-US"/>
+            <a:endParaRPr lang="de-DE"/>
           </a:p>
         </c:txPr>
-        <c:crossAx val="625135760"/>
+        <c:crossAx val="457979824"/>
         <c:crosses val="autoZero"/>
         <c:crossBetween val="midCat"/>
       </c:valAx>
       <c:valAx>
-        <c:axId val="625129776"/>
+        <c:axId val="457980608"/>
         <c:scaling>
           <c:orientation val="minMax"/>
         </c:scaling>
@@ -13587,15 +13763,15 @@
                 <a:cs typeface="Arial" panose="020B0604020202020204" pitchFamily="34" charset="0"/>
               </a:defRPr>
             </a:pPr>
-            <a:endParaRPr lang="en-US"/>
+            <a:endParaRPr lang="de-DE"/>
           </a:p>
         </c:txPr>
-        <c:crossAx val="625130320"/>
+        <c:crossAx val="457981000"/>
         <c:crosses val="max"/>
         <c:crossBetween val="midCat"/>
       </c:valAx>
       <c:valAx>
-        <c:axId val="625130320"/>
+        <c:axId val="457981000"/>
         <c:scaling>
           <c:orientation val="minMax"/>
         </c:scaling>
@@ -13605,7 +13781,7 @@
         <c:majorTickMark val="out"/>
         <c:minorTickMark val="none"/>
         <c:tickLblPos val="nextTo"/>
-        <c:crossAx val="625129776"/>
+        <c:crossAx val="457980608"/>
         <c:crosses val="autoZero"/>
         <c:crossBetween val="midCat"/>
       </c:valAx>
@@ -13644,7 +13820,7 @@
               <a:cs typeface="Arial" panose="020B0604020202020204" pitchFamily="34" charset="0"/>
             </a:defRPr>
           </a:pPr>
-          <a:endParaRPr lang="en-US"/>
+          <a:endParaRPr lang="de-DE"/>
         </a:p>
       </c:txPr>
     </c:legend>
@@ -13677,7 +13853,7 @@
           <a:cs typeface="Arial" panose="020B0604020202020204" pitchFamily="34" charset="0"/>
         </a:defRPr>
       </a:pPr>
-      <a:endParaRPr lang="en-US"/>
+      <a:endParaRPr lang="de-DE"/>
     </a:p>
   </c:txPr>
   <c:externalData r:id="rId3">
@@ -13751,7 +13927,7 @@
               <a:cs typeface="Arial" panose="020B0604020202020204" pitchFamily="34" charset="0"/>
             </a:defRPr>
           </a:pPr>
-          <a:endParaRPr lang="en-US"/>
+          <a:endParaRPr lang="de-DE"/>
         </a:p>
       </c:txPr>
     </c:title>
@@ -14027,8 +14203,8 @@
           <c:showPercent val="0"/>
           <c:showBubbleSize val="0"/>
         </c:dLbls>
-        <c:axId val="625131408"/>
-        <c:axId val="625124336"/>
+        <c:axId val="457990064"/>
+        <c:axId val="457990456"/>
       </c:scatterChart>
       <c:scatterChart>
         <c:scatterStyle val="lineMarker"/>
@@ -14299,11 +14475,11 @@
           <c:showPercent val="0"/>
           <c:showBubbleSize val="0"/>
         </c:dLbls>
-        <c:axId val="625134128"/>
-        <c:axId val="625122704"/>
+        <c:axId val="457991240"/>
+        <c:axId val="457990848"/>
       </c:scatterChart>
       <c:valAx>
-        <c:axId val="625131408"/>
+        <c:axId val="457990064"/>
         <c:scaling>
           <c:orientation val="minMax"/>
         </c:scaling>
@@ -14379,7 +14555,7 @@
                   <a:cs typeface="Arial" panose="020B0604020202020204" pitchFamily="34" charset="0"/>
                 </a:defRPr>
               </a:pPr>
-              <a:endParaRPr lang="en-US"/>
+              <a:endParaRPr lang="de-DE"/>
             </a:p>
           </c:txPr>
         </c:title>
@@ -14417,15 +14593,15 @@
                 <a:cs typeface="Arial" panose="020B0604020202020204" pitchFamily="34" charset="0"/>
               </a:defRPr>
             </a:pPr>
-            <a:endParaRPr lang="en-US"/>
+            <a:endParaRPr lang="de-DE"/>
           </a:p>
         </c:txPr>
-        <c:crossAx val="625124336"/>
+        <c:crossAx val="457990456"/>
         <c:crosses val="autoZero"/>
         <c:crossBetween val="midCat"/>
       </c:valAx>
       <c:valAx>
-        <c:axId val="625124336"/>
+        <c:axId val="457990456"/>
         <c:scaling>
           <c:orientation val="minMax"/>
         </c:scaling>
@@ -14494,7 +14670,7 @@
                   <a:cs typeface="Arial" panose="020B0604020202020204" pitchFamily="34" charset="0"/>
                 </a:defRPr>
               </a:pPr>
-              <a:endParaRPr lang="en-US"/>
+              <a:endParaRPr lang="de-DE"/>
             </a:p>
           </c:txPr>
         </c:title>
@@ -14526,15 +14702,15 @@
                 <a:cs typeface="Arial" panose="020B0604020202020204" pitchFamily="34" charset="0"/>
               </a:defRPr>
             </a:pPr>
-            <a:endParaRPr lang="en-US"/>
+            <a:endParaRPr lang="de-DE"/>
           </a:p>
         </c:txPr>
-        <c:crossAx val="625131408"/>
+        <c:crossAx val="457990064"/>
         <c:crosses val="autoZero"/>
         <c:crossBetween val="midCat"/>
       </c:valAx>
       <c:valAx>
-        <c:axId val="625122704"/>
+        <c:axId val="457990848"/>
         <c:scaling>
           <c:orientation val="minMax"/>
         </c:scaling>
@@ -14595,7 +14771,7 @@
                   <a:cs typeface="Arial" panose="020B0604020202020204" pitchFamily="34" charset="0"/>
                 </a:defRPr>
               </a:pPr>
-              <a:endParaRPr lang="en-US"/>
+              <a:endParaRPr lang="de-DE"/>
             </a:p>
           </c:txPr>
         </c:title>
@@ -14627,15 +14803,15 @@
                 <a:cs typeface="Arial" panose="020B0604020202020204" pitchFamily="34" charset="0"/>
               </a:defRPr>
             </a:pPr>
-            <a:endParaRPr lang="en-US"/>
+            <a:endParaRPr lang="de-DE"/>
           </a:p>
         </c:txPr>
-        <c:crossAx val="625134128"/>
+        <c:crossAx val="457991240"/>
         <c:crosses val="max"/>
         <c:crossBetween val="midCat"/>
       </c:valAx>
       <c:valAx>
-        <c:axId val="625134128"/>
+        <c:axId val="457991240"/>
         <c:scaling>
           <c:orientation val="minMax"/>
         </c:scaling>
@@ -14645,7 +14821,7 @@
         <c:majorTickMark val="out"/>
         <c:minorTickMark val="none"/>
         <c:tickLblPos val="nextTo"/>
-        <c:crossAx val="625122704"/>
+        <c:crossAx val="457990848"/>
         <c:crosses val="autoZero"/>
         <c:crossBetween val="midCat"/>
       </c:valAx>
@@ -14684,7 +14860,7 @@
               <a:cs typeface="Arial" panose="020B0604020202020204" pitchFamily="34" charset="0"/>
             </a:defRPr>
           </a:pPr>
-          <a:endParaRPr lang="en-US"/>
+          <a:endParaRPr lang="de-DE"/>
         </a:p>
       </c:txPr>
     </c:legend>
@@ -14717,7 +14893,7 @@
           <a:cs typeface="Arial" panose="020B0604020202020204" pitchFamily="34" charset="0"/>
         </a:defRPr>
       </a:pPr>
-      <a:endParaRPr lang="en-US"/>
+      <a:endParaRPr lang="de-DE"/>
     </a:p>
   </c:txPr>
   <c:externalData r:id="rId3">
@@ -17234,7 +17410,7 @@
 </file>
 
 <file path=customXml/itemProps1.xml><?xml version="1.0" encoding="utf-8"?>
-<ds:datastoreItem xmlns:ds="http://schemas.openxmlformats.org/officeDocument/2006/customXml" ds:itemID="{C5B7B927-E2E3-47DB-91BC-674D60AA8093}">
+<ds:datastoreItem xmlns:ds="http://schemas.openxmlformats.org/officeDocument/2006/customXml" ds:itemID="{F5E69390-CFFE-4B40-B043-C8280B9F0075}">
   <ds:schemaRefs>
     <ds:schemaRef ds:uri="http://schemas.openxmlformats.org/officeDocument/2006/bibliography"/>
   </ds:schemaRefs>

</xml_diff>

<commit_message>
Some more report stuff
</commit_message>
<xml_diff>
--- a/Report, presentation and related stuff/Project Report.docx
+++ b/Report, presentation and related stuff/Project Report.docx
@@ -5,7 +5,9 @@
     <w:sdt>
       <w:sdtPr>
         <w:rPr>
+          <w:rFonts w:eastAsiaTheme="minorHAnsi"/>
           <w:color w:val="5B9BD5" w:themeColor="accent1"/>
+          <w:lang w:eastAsia="en-US"/>
         </w:rPr>
         <w:id w:val="1865940220"/>
         <w:docPartObj>
@@ -15,11 +17,10 @@
       </w:sdtPr>
       <w:sdtEndPr>
         <w:rPr>
-          <w:rFonts w:ascii="Arial" w:eastAsiaTheme="minorHAnsi" w:hAnsi="Arial" w:cs="Arial"/>
+          <w:rFonts w:ascii="Arial" w:hAnsi="Arial" w:cs="Arial"/>
           <w:b/>
           <w:color w:val="auto"/>
           <w:sz w:val="28"/>
-          <w:lang w:eastAsia="en-US"/>
         </w:rPr>
       </w:sdtEndPr>
       <w:sdtContent>
@@ -162,6 +163,7 @@
             <w:dataBinding w:prefixMappings="xmlns:ns0='http://purl.org/dc/elements/1.1/' xmlns:ns1='http://schemas.openxmlformats.org/package/2006/metadata/core-properties' " w:xpath="/ns1:coreProperties[1]/ns0:subject[1]" w:storeItemID="{6C3C8BC8-F283-45AE-878A-BAB7291924A1}"/>
             <w:text/>
           </w:sdtPr>
+          <w:sdtEndPr/>
           <w:sdtContent>
             <w:p>
               <w:pPr>
@@ -276,6 +278,7 @@
                                     <w:calendar w:val="gregorian"/>
                                   </w:date>
                                 </w:sdtPr>
+                                <w:sdtEndPr/>
                                 <w:sdtContent>
                                   <w:p>
                                     <w:pPr>
@@ -322,6 +325,7 @@
                                     <w:dataBinding w:prefixMappings="xmlns:ns0='http://schemas.openxmlformats.org/officeDocument/2006/extended-properties' " w:xpath="/ns0:Properties[1]/ns0:Company[1]" w:storeItemID="{6668398D-A668-4E3E-A5EB-62B293D839F1}"/>
                                     <w:text/>
                                   </w:sdtPr>
+                                  <w:sdtEndPr/>
                                   <w:sdtContent>
                                     <w:r>
                                       <w:rPr>
@@ -353,6 +357,7 @@
                                     <w:dataBinding w:prefixMappings="xmlns:ns0='http://schemas.microsoft.com/office/2006/coverPageProps' " w:xpath="/ns0:CoverPageProperties[1]/ns0:CompanyAddress[1]" w:storeItemID="{55AF091B-3C7A-41E3-B477-F2FDAA23CFDA}"/>
                                     <w:text/>
                                   </w:sdtPr>
+                                  <w:sdtEndPr/>
                                   <w:sdtContent>
                                     <w:r>
                                       <w:rPr>
@@ -867,18 +872,8 @@
           <w:b/>
           <w:sz w:val="24"/>
         </w:rPr>
-        <w:t>Group members</w:t>
-      </w:r>
-      <w:proofErr w:type="gramStart"/>
-      <w:r>
-        <w:rPr>
-          <w:rFonts w:ascii="Arial" w:hAnsi="Arial" w:cs="Arial"/>
-          <w:b/>
-          <w:sz w:val="24"/>
-        </w:rPr>
-        <w:t>:</w:t>
-      </w:r>
-      <w:proofErr w:type="gramEnd"/>
+        <w:t>Group members:</w:t>
+      </w:r>
       <w:r>
         <w:rPr>
           <w:rFonts w:ascii="Arial" w:hAnsi="Arial" w:cs="Arial"/>
@@ -6064,7 +6059,7 @@
         <w:rPr>
           <w:rFonts w:ascii="Arial" w:hAnsi="Arial" w:cs="Arial"/>
           <w:noProof/>
-          <w:lang w:val="de-DE" w:eastAsia="de-DE"/>
+          <w:lang w:eastAsia="en-GB"/>
         </w:rPr>
         <w:lastRenderedPageBreak/>
         <w:drawing>
@@ -7076,16 +7071,8 @@
         <w:rPr>
           <w:rFonts w:ascii="Arial" w:hAnsi="Arial" w:cs="Arial"/>
         </w:rPr>
-        <w:t>That result was achieved using tournament selection with the following settings</w:t>
-      </w:r>
-      <w:proofErr w:type="gramStart"/>
-      <w:r>
-        <w:rPr>
-          <w:rFonts w:ascii="Arial" w:hAnsi="Arial" w:cs="Arial"/>
-        </w:rPr>
-        <w:t xml:space="preserve">: </w:t>
-      </w:r>
-      <w:proofErr w:type="gramEnd"/>
+        <w:t xml:space="preserve">That result was achieved using tournament selection with the following settings: </w:t>
+      </w:r>
       <m:oMath>
         <m:sSub>
           <m:sSubPr>
@@ -8705,16 +8692,8 @@
         <w:rPr>
           <w:rFonts w:ascii="Arial" w:hAnsi="Arial" w:cs="Arial"/>
         </w:rPr>
-        <w:t>If not specified otherwise, the following parameters were used</w:t>
-      </w:r>
-      <w:proofErr w:type="gramStart"/>
-      <w:r>
-        <w:rPr>
-          <w:rFonts w:ascii="Arial" w:hAnsi="Arial" w:cs="Arial"/>
-        </w:rPr>
-        <w:t xml:space="preserve">: </w:t>
-      </w:r>
-      <w:proofErr w:type="gramEnd"/>
+        <w:t xml:space="preserve">If not specified otherwise, the following parameters were used: </w:t>
+      </w:r>
       <m:oMath>
         <m:sSub>
           <m:sSubPr>
@@ -9110,7 +9089,7 @@
       <w:r>
         <w:rPr>
           <w:noProof/>
-          <w:lang w:val="de-DE" w:eastAsia="de-DE"/>
+          <w:lang w:eastAsia="en-GB"/>
         </w:rPr>
         <w:drawing>
           <wp:inline distT="0" distB="0" distL="0" distR="0" wp14:anchorId="28FFA8C0" wp14:editId="72F984AB">
@@ -9260,7 +9239,19 @@
         <w:rPr>
           <w:rFonts w:ascii="Arial" w:hAnsi="Arial" w:cs="Arial"/>
         </w:rPr>
-        <w:t xml:space="preserve"> Furthermore, the high runtimes of more than 30 seconds show one of the major disadvantages of genetic algorithms.</w:t>
+        <w:t xml:space="preserve"> Furthermore, the high runtimes of more than 30</w:t>
+      </w:r>
+      <w:r>
+        <w:rPr>
+          <w:rFonts w:ascii="Arial" w:hAnsi="Arial" w:cs="Arial"/>
+        </w:rPr>
+        <w:t xml:space="preserve"> and often over 60</w:t>
+      </w:r>
+      <w:r>
+        <w:rPr>
+          <w:rFonts w:ascii="Arial" w:hAnsi="Arial" w:cs="Arial"/>
+        </w:rPr>
+        <w:t xml:space="preserve"> seconds show one of the major disadvantages of genetic algorithms.</w:t>
       </w:r>
     </w:p>
     <w:p>
@@ -9270,7 +9261,7 @@
           <w:rFonts w:ascii="Arial" w:hAnsi="Arial" w:cs="Arial"/>
         </w:rPr>
       </w:pPr>
-      <w:bookmarkStart w:id="34" w:name="_Toc440978669"/>
+      <w:bookmarkStart w:id="34" w:name="_Toc440978670"/>
       <w:r>
         <w:rPr>
           <w:rFonts w:ascii="Arial" w:hAnsi="Arial" w:cs="Arial"/>
@@ -9311,7 +9302,7 @@
         <w:rPr>
           <w:rFonts w:ascii="Arial" w:hAnsi="Arial" w:cs="Arial"/>
         </w:rPr>
-        <w:t>Crossover points</w:t>
+        <w:t>Mutation</w:t>
       </w:r>
       <w:bookmarkEnd w:id="34"/>
     </w:p>
@@ -9325,7 +9316,43 @@
         <w:rPr>
           <w:rFonts w:ascii="Arial" w:hAnsi="Arial" w:cs="Arial"/>
         </w:rPr>
-        <w:t xml:space="preserve">As would be expected, using no crossovers, and therefore no recombination of individuals, results in lacklustre performance of the genetic algorithm (which can be seen in Figure 3) since the only way of changing the chromosome is mutation. However, an interesting observation is the fact that using only one crossover point barely increases performance, neither in respect to the values achieved nor to the runtime of the program. </w:t>
+        <w:t xml:space="preserve">As described in 2.3 the mutation method used for the genetic algorithm is one that only swaps single genes. </w:t>
+      </w:r>
+      <w:r>
+        <w:rPr>
+          <w:rFonts w:ascii="Arial" w:hAnsi="Arial" w:cs="Arial"/>
+        </w:rPr>
+        <w:t>As became apparent in the conducted experiments this</w:t>
+      </w:r>
+      <w:r>
+        <w:rPr>
+          <w:rFonts w:ascii="Arial" w:hAnsi="Arial" w:cs="Arial"/>
+        </w:rPr>
+        <w:t xml:space="preserve"> is crucial for changing the chromosomes between generations enough to produce sufficiently different individuals (see also Appendix B.3, Figure 1)</w:t>
+      </w:r>
+      <w:r>
+        <w:rPr>
+          <w:rFonts w:ascii="Arial" w:hAnsi="Arial" w:cs="Arial"/>
+        </w:rPr>
+        <w:t>. Beyond that, the special “modified crossover” implemented in the algorithm causes an effect that goes beyond copying parts of the parents’ chromosomes and thus “mutates” the children’s chromosomes.</w:t>
+      </w:r>
+      <w:r>
+        <w:rPr>
+          <w:rFonts w:ascii="Arial" w:hAnsi="Arial" w:cs="Arial"/>
+        </w:rPr>
+        <w:t xml:space="preserve"> Interestingly enough additionally mutating genes by changing the package’s rotation state results in significantly worse performance</w:t>
+      </w:r>
+      <w:r>
+        <w:rPr>
+          <w:rFonts w:ascii="Arial" w:hAnsi="Arial" w:cs="Arial"/>
+        </w:rPr>
+        <w:t xml:space="preserve"> (see Figure 4)</w:t>
+      </w:r>
+      <w:r>
+        <w:rPr>
+          <w:rFonts w:ascii="Arial" w:hAnsi="Arial" w:cs="Arial"/>
+        </w:rPr>
+        <w:t>.</w:t>
       </w:r>
     </w:p>
     <w:p>
@@ -9335,14 +9362,14 @@
       <w:r>
         <w:rPr>
           <w:noProof/>
-          <w:lang w:val="de-DE" w:eastAsia="de-DE"/>
+          <w:lang w:eastAsia="en-GB"/>
         </w:rPr>
         <w:lastRenderedPageBreak/>
         <w:drawing>
-          <wp:inline distT="0" distB="0" distL="0" distR="0" wp14:anchorId="25E08F97" wp14:editId="32F16AED">
-            <wp:extent cx="5954233" cy="3147237"/>
-            <wp:effectExtent l="0" t="0" r="8890" b="15240"/>
-            <wp:docPr id="3" name="Diagramm 3"/>
+          <wp:inline distT="0" distB="0" distL="0" distR="0" wp14:anchorId="064BEE7A" wp14:editId="3F69D700">
+            <wp:extent cx="5731510" cy="2753833"/>
+            <wp:effectExtent l="0" t="0" r="2540" b="8890"/>
+            <wp:docPr id="7" name="Diagramm 7"/>
             <wp:cNvGraphicFramePr/>
             <a:graphic xmlns:a="http://schemas.openxmlformats.org/drawingml/2006/main">
               <a:graphicData uri="http://schemas.openxmlformats.org/drawingml/2006/chart">
@@ -9389,7 +9416,7 @@
           <w:rFonts w:ascii="Arial" w:hAnsi="Arial" w:cs="Arial"/>
           <w:noProof/>
         </w:rPr>
-        <w:t>3</w:t>
+        <w:t>4</w:t>
       </w:r>
       <w:r>
         <w:rPr>
@@ -9401,13 +9428,92 @@
         <w:rPr>
           <w:rFonts w:ascii="Arial" w:hAnsi="Arial" w:cs="Arial"/>
         </w:rPr>
-        <w:t xml:space="preserve"> – Effect of different numbers of crossover points on the GA’s performance</w:t>
-      </w:r>
-      <w:r>
-        <w:rPr>
-          <w:rFonts w:ascii="Arial" w:hAnsi="Arial" w:cs="Arial"/>
-        </w:rPr>
-        <w:t xml:space="preserve"> (Appendix A.3, Table 2)</w:t>
+        <w:t xml:space="preserve"> - Effect of adding other mutation on the GA's performance</w:t>
+      </w:r>
+    </w:p>
+    <w:p>
+      <w:pPr>
+        <w:rPr>
+          <w:rFonts w:ascii="Arial" w:hAnsi="Arial" w:cs="Arial"/>
+        </w:rPr>
+      </w:pPr>
+      <w:r>
+        <w:rPr>
+          <w:rFonts w:ascii="Arial" w:hAnsi="Arial" w:cs="Arial"/>
+        </w:rPr>
+        <w:t>This</w:t>
+      </w:r>
+      <w:r>
+        <w:rPr>
+          <w:rFonts w:ascii="Arial" w:hAnsi="Arial" w:cs="Arial"/>
+        </w:rPr>
+        <w:t xml:space="preserve"> result </w:t>
+      </w:r>
+      <w:r>
+        <w:rPr>
+          <w:rFonts w:ascii="Arial" w:hAnsi="Arial" w:cs="Arial"/>
+        </w:rPr>
+        <w:t xml:space="preserve">may be linked to the tendency that the best solutions achieved by the algorithms </w:t>
+      </w:r>
+      <w:r>
+        <w:rPr>
+          <w:rFonts w:ascii="Arial" w:hAnsi="Arial" w:cs="Arial"/>
+        </w:rPr>
+        <w:t>are</w:t>
+      </w:r>
+      <w:r>
+        <w:rPr>
+          <w:rFonts w:ascii="Arial" w:hAnsi="Arial" w:cs="Arial"/>
+        </w:rPr>
+        <w:t xml:space="preserve"> usually quite strictly</w:t>
+      </w:r>
+      <w:r>
+        <w:rPr>
+          <w:rFonts w:ascii="Arial" w:hAnsi="Arial" w:cs="Arial"/>
+        </w:rPr>
+        <w:t xml:space="preserve"> sorted packings of the cargo</w:t>
+      </w:r>
+      <w:r>
+        <w:rPr>
+          <w:rFonts w:ascii="Arial" w:hAnsi="Arial" w:cs="Arial"/>
+        </w:rPr>
+        <w:t>. Packages o</w:t>
+      </w:r>
+      <w:r>
+        <w:rPr>
+          <w:rFonts w:ascii="Arial" w:hAnsi="Arial" w:cs="Arial"/>
+        </w:rPr>
+        <w:t>f the same type usually occupy</w:t>
+      </w:r>
+      <w:r>
+        <w:rPr>
+          <w:rFonts w:ascii="Arial" w:hAnsi="Arial" w:cs="Arial"/>
+        </w:rPr>
+        <w:t xml:space="preserve"> continuous areas of the cargo space</w:t>
+      </w:r>
+      <w:r>
+        <w:rPr>
+          <w:rFonts w:ascii="Arial" w:hAnsi="Arial" w:cs="Arial"/>
+        </w:rPr>
+        <w:t xml:space="preserve"> in which they are oriented the same way</w:t>
+      </w:r>
+      <w:r>
+        <w:rPr>
+          <w:rFonts w:ascii="Arial" w:hAnsi="Arial" w:cs="Arial"/>
+        </w:rPr>
+        <w:t>. In that case rotating a package that would otherwise have been aligned with all of the other packages</w:t>
+      </w:r>
+      <w:r>
+        <w:rPr>
+          <w:rFonts w:ascii="Arial" w:hAnsi="Arial" w:cs="Arial"/>
+        </w:rPr>
+        <w:t xml:space="preserve"> of its type</w:t>
+      </w:r>
+      <w:r>
+        <w:rPr>
+          <w:rFonts w:ascii="Arial" w:hAnsi="Arial" w:cs="Arial"/>
+        </w:rPr>
+        <w:t xml:space="preserve"> can reduce the fitness of the resulting individual. </w:t>
       </w:r>
     </w:p>
     <w:p>
@@ -9417,7 +9523,7 @@
           <w:rFonts w:ascii="Arial" w:hAnsi="Arial" w:cs="Arial"/>
         </w:rPr>
       </w:pPr>
-      <w:bookmarkStart w:id="35" w:name="_Toc440978670"/>
+      <w:bookmarkStart w:id="35" w:name="_Toc440978671"/>
       <w:r>
         <w:rPr>
           <w:rFonts w:ascii="Arial" w:hAnsi="Arial" w:cs="Arial"/>
@@ -9428,25 +9534,7 @@
         <w:rPr>
           <w:rFonts w:ascii="Arial" w:hAnsi="Arial" w:cs="Arial"/>
         </w:rPr>
-        <w:t>.</w:t>
-      </w:r>
-      <w:r>
-        <w:rPr>
-          <w:rFonts w:ascii="Arial" w:hAnsi="Arial" w:cs="Arial"/>
-        </w:rPr>
-        <w:t>5</w:t>
-      </w:r>
-      <w:r>
-        <w:rPr>
-          <w:rFonts w:ascii="Arial" w:hAnsi="Arial" w:cs="Arial"/>
-        </w:rPr>
-        <w:t>.</w:t>
-      </w:r>
-      <w:r>
-        <w:rPr>
-          <w:rFonts w:ascii="Arial" w:hAnsi="Arial" w:cs="Arial"/>
-        </w:rPr>
-        <w:t>3</w:t>
+        <w:t>.5.4</w:t>
       </w:r>
       <w:r>
         <w:rPr>
@@ -9458,7 +9546,13 @@
         <w:rPr>
           <w:rFonts w:ascii="Arial" w:hAnsi="Arial" w:cs="Arial"/>
         </w:rPr>
-        <w:t>Mutation</w:t>
+        <w:t>External</w:t>
+      </w:r>
+      <w:r>
+        <w:rPr>
+          <w:rFonts w:ascii="Arial" w:hAnsi="Arial" w:cs="Arial"/>
+        </w:rPr>
+        <w:t xml:space="preserve"> factors</w:t>
       </w:r>
       <w:bookmarkEnd w:id="35"/>
     </w:p>
@@ -9472,51 +9566,326 @@
         <w:rPr>
           <w:rFonts w:ascii="Arial" w:hAnsi="Arial" w:cs="Arial"/>
         </w:rPr>
-        <w:t xml:space="preserve">As described in 2.3 the mutation method used for the genetic algorithm is one that only swaps single genes. </w:t>
-      </w:r>
-      <w:r>
-        <w:rPr>
-          <w:rFonts w:ascii="Arial" w:hAnsi="Arial" w:cs="Arial"/>
-        </w:rPr>
-        <w:t>As became apparent in the conducted experiments this</w:t>
-      </w:r>
-      <w:r>
-        <w:rPr>
-          <w:rFonts w:ascii="Arial" w:hAnsi="Arial" w:cs="Arial"/>
-        </w:rPr>
-        <w:t xml:space="preserve"> is crucial for changing the chromosomes between generations enough to produce sufficiently different individuals (see also Appendix B.3, Figure 1)</w:t>
-      </w:r>
-      <w:r>
-        <w:rPr>
-          <w:rFonts w:ascii="Arial" w:hAnsi="Arial" w:cs="Arial"/>
-        </w:rPr>
-        <w:t>. Beyond that, the special “modified crossover” implemented in the algorithm causes an effect that goes beyond copying parts of the parents’ chromosomes and thus “mutates” the children’s chromosomes.</w:t>
-      </w:r>
-      <w:r>
-        <w:rPr>
-          <w:rFonts w:ascii="Arial" w:hAnsi="Arial" w:cs="Arial"/>
-        </w:rPr>
-        <w:t xml:space="preserve"> Interestingly enough </w:t>
+        <w:t>Aside from the internal factors that have an influence on the algorithms performance</w:t>
+      </w:r>
+      <w:r>
+        <w:rPr>
+          <w:rFonts w:ascii="Arial" w:hAnsi="Arial" w:cs="Arial"/>
+        </w:rPr>
+        <w:t>,</w:t>
+      </w:r>
+      <w:r>
+        <w:rPr>
+          <w:rFonts w:ascii="Arial" w:hAnsi="Arial" w:cs="Arial"/>
+        </w:rPr>
+        <w:t xml:space="preserve"> external factors can affect it as well. For </w:t>
+      </w:r>
+      <w:r>
+        <w:rPr>
+          <w:rFonts w:ascii="Arial" w:hAnsi="Arial" w:cs="Arial"/>
+        </w:rPr>
+        <w:t>the</w:t>
+      </w:r>
+      <w:r>
+        <w:rPr>
+          <w:rFonts w:ascii="Arial" w:hAnsi="Arial" w:cs="Arial"/>
+        </w:rPr>
+        <w:t xml:space="preserve"> purpose </w:t>
+      </w:r>
+      <w:r>
+        <w:rPr>
+          <w:rFonts w:ascii="Arial" w:hAnsi="Arial" w:cs="Arial"/>
+        </w:rPr>
+        <w:t xml:space="preserve">of testing that influence </w:t>
+      </w:r>
+      <w:r>
+        <w:rPr>
+          <w:rFonts w:ascii="Arial" w:hAnsi="Arial" w:cs="Arial"/>
+        </w:rPr>
+        <w:t>several experiments were conducted, using different numbers</w:t>
+      </w:r>
+      <w:r>
+        <w:rPr>
+          <w:rFonts w:ascii="Arial" w:hAnsi="Arial" w:cs="Arial"/>
+        </w:rPr>
+        <w:t xml:space="preserve"> of packages as well as</w:t>
+      </w:r>
+      <w:r>
+        <w:rPr>
+          <w:rFonts w:ascii="Arial" w:hAnsi="Arial" w:cs="Arial"/>
+        </w:rPr>
+        <w:t xml:space="preserve"> new package</w:t>
+      </w:r>
+      <w:r>
+        <w:rPr>
+          <w:rFonts w:ascii="Arial" w:hAnsi="Arial" w:cs="Arial"/>
+        </w:rPr>
+        <w:t xml:space="preserve"> types with different dimensions</w:t>
+      </w:r>
+      <w:r>
+        <w:rPr>
+          <w:rFonts w:ascii="Arial" w:hAnsi="Arial" w:cs="Arial"/>
+        </w:rPr>
+        <w:t>.</w:t>
+      </w:r>
+      <w:r>
+        <w:rPr>
+          <w:rFonts w:ascii="Arial" w:hAnsi="Arial" w:cs="Arial"/>
+        </w:rPr>
+        <w:t xml:space="preserve"> The following packages were used in the tests depicted in Table 1: Small1: 1m x 1m x 0.5m, Small2: 0.5m x 1m x 1.5m, Small3: 1m x 1m x 1m</w:t>
+      </w:r>
+    </w:p>
+    <w:p>
+      <w:pPr>
+        <w:rPr>
+          <w:rFonts w:ascii="Arial" w:hAnsi="Arial" w:cs="Arial"/>
+        </w:rPr>
+      </w:pPr>
+      <w:r>
+        <w:rPr>
+          <w:rFonts w:ascii="Arial" w:hAnsi="Arial" w:cs="Arial"/>
+        </w:rPr>
+        <w:t>The general conclusion that can be drawn from these experiments is that the</w:t>
+      </w:r>
+      <w:r>
+        <w:rPr>
+          <w:rFonts w:ascii="Arial" w:hAnsi="Arial" w:cs="Arial"/>
+        </w:rPr>
+        <w:t xml:space="preserve"> genetic</w:t>
+      </w:r>
+      <w:r>
+        <w:rPr>
+          <w:rFonts w:ascii="Arial" w:hAnsi="Arial" w:cs="Arial"/>
+        </w:rPr>
+        <w:t xml:space="preserve"> algorithm still performs quite well in terms of achieving a high value </w:t>
+      </w:r>
+      <w:r>
+        <w:rPr>
+          <w:rFonts w:ascii="Arial" w:hAnsi="Arial" w:cs="Arial"/>
+        </w:rPr>
+        <w:t>in almost all of them</w:t>
+      </w:r>
+      <w:r>
+        <w:rPr>
+          <w:rFonts w:ascii="Arial" w:hAnsi="Arial" w:cs="Arial"/>
+        </w:rPr>
+        <w:t xml:space="preserve"> </w:t>
+      </w:r>
+      <w:r>
+        <w:rPr>
+          <w:rFonts w:ascii="Arial" w:hAnsi="Arial" w:cs="Arial"/>
+        </w:rPr>
+        <w:t>(in comparison to the theoretically achievable value in 1D)</w:t>
+      </w:r>
+      <w:r>
+        <w:rPr>
+          <w:rFonts w:ascii="Arial" w:hAnsi="Arial" w:cs="Arial"/>
+        </w:rPr>
+        <w:t>.</w:t>
+      </w:r>
+      <w:r>
+        <w:rPr>
+          <w:rFonts w:ascii="Arial" w:hAnsi="Arial" w:cs="Arial"/>
+        </w:rPr>
+        <w:t xml:space="preserve"> Similar to earlier experiments (see 7.5.1)</w:t>
+      </w:r>
+      <w:r>
+        <w:rPr>
+          <w:rFonts w:ascii="Arial" w:hAnsi="Arial" w:cs="Arial"/>
+        </w:rPr>
+        <w:t>,</w:t>
       </w:r>
       <w:bookmarkStart w:id="36" w:name="_GoBack"/>
-      <w:r>
-        <w:rPr>
-          <w:rFonts w:ascii="Arial" w:hAnsi="Arial" w:cs="Arial"/>
-        </w:rPr>
-        <w:t xml:space="preserve">additionally </w:t>
-      </w:r>
       <w:bookmarkEnd w:id="36"/>
       <w:r>
         <w:rPr>
           <w:rFonts w:ascii="Arial" w:hAnsi="Arial" w:cs="Arial"/>
         </w:rPr>
-        <w:t>mutating genes by changing the package’s rotation state results in significantly worse performance</w:t>
-      </w:r>
-      <w:r>
-        <w:rPr>
-          <w:rFonts w:ascii="Arial" w:hAnsi="Arial" w:cs="Arial"/>
-        </w:rPr>
-        <w:t xml:space="preserve"> (see Figure 4)</w:t>
+        <w:t xml:space="preserve"> the significantly lower runtimes in tests 6-8 compared to tests 9-11 show the influence of chromosome length on the algorithm’s performance. </w:t>
+      </w:r>
+    </w:p>
+    <w:p>
+      <w:pPr>
+        <w:pStyle w:val="berschrift1"/>
+        <w:rPr>
+          <w:rFonts w:ascii="Arial" w:hAnsi="Arial" w:cs="Arial"/>
+        </w:rPr>
+      </w:pPr>
+      <w:bookmarkStart w:id="37" w:name="_Toc440978672"/>
+      <w:r>
+        <w:rPr>
+          <w:rFonts w:ascii="Arial" w:hAnsi="Arial" w:cs="Arial"/>
+        </w:rPr>
+        <w:t>8</w:t>
+      </w:r>
+      <w:r>
+        <w:rPr>
+          <w:rFonts w:ascii="Arial" w:hAnsi="Arial" w:cs="Arial"/>
+        </w:rPr>
+        <w:t>. Conclusions</w:t>
+      </w:r>
+      <w:bookmarkEnd w:id="37"/>
+    </w:p>
+    <w:p>
+      <w:pPr>
+        <w:pStyle w:val="berschrift2"/>
+        <w:rPr>
+          <w:rFonts w:ascii="Arial" w:hAnsi="Arial" w:cs="Arial"/>
+        </w:rPr>
+      </w:pPr>
+      <w:bookmarkStart w:id="38" w:name="_Toc440978673"/>
+      <w:r>
+        <w:rPr>
+          <w:rFonts w:ascii="Arial" w:hAnsi="Arial" w:cs="Arial"/>
+        </w:rPr>
+        <w:t>8</w:t>
+      </w:r>
+      <w:r>
+        <w:rPr>
+          <w:rFonts w:ascii="Arial" w:hAnsi="Arial" w:cs="Arial"/>
+        </w:rPr>
+        <w:t>.1</w:t>
+      </w:r>
+      <w:r>
+        <w:rPr>
+          <w:rFonts w:ascii="Arial" w:hAnsi="Arial" w:cs="Arial"/>
+        </w:rPr>
+        <w:t xml:space="preserve"> Greedy algorithm</w:t>
+      </w:r>
+      <w:bookmarkEnd w:id="38"/>
+    </w:p>
+    <w:p>
+      <w:pPr>
+        <w:pStyle w:val="berschrift2"/>
+        <w:rPr>
+          <w:rFonts w:ascii="Arial" w:hAnsi="Arial" w:cs="Arial"/>
+        </w:rPr>
+      </w:pPr>
+      <w:bookmarkStart w:id="39" w:name="_Toc440978674"/>
+      <w:r>
+        <w:rPr>
+          <w:rFonts w:ascii="Arial" w:hAnsi="Arial" w:cs="Arial"/>
+        </w:rPr>
+        <w:t>8</w:t>
+      </w:r>
+      <w:r>
+        <w:rPr>
+          <w:rFonts w:ascii="Arial" w:hAnsi="Arial" w:cs="Arial"/>
+        </w:rPr>
+        <w:t>.2</w:t>
+      </w:r>
+      <w:r>
+        <w:rPr>
+          <w:rFonts w:ascii="Arial" w:hAnsi="Arial" w:cs="Arial"/>
+        </w:rPr>
+        <w:t xml:space="preserve"> Hill</w:t>
+      </w:r>
+      <w:r>
+        <w:rPr>
+          <w:rFonts w:ascii="Arial" w:hAnsi="Arial" w:cs="Arial"/>
+        </w:rPr>
+        <w:t>-</w:t>
+      </w:r>
+      <w:r>
+        <w:rPr>
+          <w:rFonts w:ascii="Arial" w:hAnsi="Arial" w:cs="Arial"/>
+        </w:rPr>
+        <w:t>climbing algorithm</w:t>
+      </w:r>
+      <w:bookmarkEnd w:id="39"/>
+    </w:p>
+    <w:p>
+      <w:pPr>
+        <w:pStyle w:val="berschrift2"/>
+        <w:rPr>
+          <w:rFonts w:ascii="Arial" w:hAnsi="Arial" w:cs="Arial"/>
+        </w:rPr>
+      </w:pPr>
+      <w:bookmarkStart w:id="40" w:name="_Toc440978675"/>
+      <w:r>
+        <w:rPr>
+          <w:rFonts w:ascii="Arial" w:hAnsi="Arial" w:cs="Arial"/>
+        </w:rPr>
+        <w:t>8</w:t>
+      </w:r>
+      <w:r>
+        <w:rPr>
+          <w:rFonts w:ascii="Arial" w:hAnsi="Arial" w:cs="Arial"/>
+        </w:rPr>
+        <w:t>.3</w:t>
+      </w:r>
+      <w:r>
+        <w:rPr>
+          <w:rFonts w:ascii="Arial" w:hAnsi="Arial" w:cs="Arial"/>
+        </w:rPr>
+        <w:t xml:space="preserve"> Genetic algorithm</w:t>
+      </w:r>
+      <w:bookmarkEnd w:id="40"/>
+    </w:p>
+    <w:p>
+      <w:pPr>
+        <w:rPr>
+          <w:rFonts w:ascii="Arial" w:hAnsi="Arial" w:cs="Arial"/>
+        </w:rPr>
+      </w:pPr>
+      <w:r>
+        <w:rPr>
+          <w:rFonts w:ascii="Arial" w:hAnsi="Arial" w:cs="Arial"/>
+        </w:rPr>
+        <w:t>The performance of the genetic algorithms for the specific task of filling the cargo space given by the project assignment with A, B and C packages is the best out of the three algorithms. Using the st</w:t>
+      </w:r>
+      <w:r>
+        <w:rPr>
+          <w:rFonts w:ascii="Arial" w:hAnsi="Arial" w:cs="Arial"/>
+        </w:rPr>
+        <w:t>andard parameters described in 7</w:t>
+      </w:r>
+      <w:r>
+        <w:rPr>
+          <w:rFonts w:ascii="Arial" w:hAnsi="Arial" w:cs="Arial"/>
+        </w:rPr>
+        <w:t xml:space="preserve">.4 it finds a very good solution to the specific knapsack problem in a reasonably short amount of time. </w:t>
+      </w:r>
+    </w:p>
+    <w:p>
+      <w:pPr>
+        <w:rPr>
+          <w:rFonts w:ascii="Arial" w:hAnsi="Arial" w:cs="Arial"/>
+        </w:rPr>
+      </w:pPr>
+      <w:r>
+        <w:rPr>
+          <w:rFonts w:ascii="Arial" w:hAnsi="Arial" w:cs="Arial"/>
+        </w:rPr>
+        <w:t xml:space="preserve">However, the conducted experiments have shown </w:t>
+      </w:r>
+      <w:r>
+        <w:rPr>
+          <w:rFonts w:ascii="Arial" w:hAnsi="Arial" w:cs="Arial"/>
+        </w:rPr>
+        <w:t xml:space="preserve">that the algorithm (with its current parameters) is most fit to perform that single task. Especially when package numbers increase </w:t>
+      </w:r>
+      <w:r>
+        <w:rPr>
+          <w:rFonts w:ascii="Arial" w:hAnsi="Arial" w:cs="Arial"/>
+        </w:rPr>
+        <w:t xml:space="preserve">the computation time increases vastly and the achieved values become less optimal. </w:t>
+      </w:r>
+    </w:p>
+    <w:p>
+      <w:pPr>
+        <w:pStyle w:val="berschrift2"/>
+        <w:rPr>
+          <w:rFonts w:ascii="Arial" w:hAnsi="Arial" w:cs="Arial"/>
+        </w:rPr>
+      </w:pPr>
+      <w:bookmarkStart w:id="41" w:name="_Toc440978676"/>
+      <w:r>
+        <w:rPr>
+          <w:rFonts w:ascii="Arial" w:hAnsi="Arial" w:cs="Arial"/>
+        </w:rPr>
+        <w:lastRenderedPageBreak/>
+        <w:t>8</w:t>
       </w:r>
       <w:r>
         <w:rPr>
@@ -9524,6 +9893,142 @@
         </w:rPr>
         <w:t>.</w:t>
       </w:r>
+      <w:r>
+        <w:rPr>
+          <w:rFonts w:ascii="Arial" w:hAnsi="Arial" w:cs="Arial"/>
+        </w:rPr>
+        <w:t>4</w:t>
+      </w:r>
+      <w:r>
+        <w:rPr>
+          <w:rFonts w:ascii="Arial" w:hAnsi="Arial" w:cs="Arial"/>
+        </w:rPr>
+        <w:t xml:space="preserve"> Comparison between algorithms</w:t>
+      </w:r>
+      <w:bookmarkEnd w:id="41"/>
+    </w:p>
+    <w:p>
+      <w:pPr>
+        <w:rPr>
+          <w:rFonts w:ascii="Arial" w:eastAsiaTheme="majorEastAsia" w:hAnsi="Arial" w:cs="Arial"/>
+          <w:color w:val="2E74B5" w:themeColor="accent1" w:themeShade="BF"/>
+          <w:sz w:val="32"/>
+          <w:szCs w:val="32"/>
+        </w:rPr>
+      </w:pPr>
+      <w:r>
+        <w:rPr>
+          <w:rFonts w:ascii="Arial" w:hAnsi="Arial" w:cs="Arial"/>
+        </w:rPr>
+        <w:br w:type="page"/>
+      </w:r>
+    </w:p>
+    <w:p>
+      <w:pPr>
+        <w:pStyle w:val="berschrift1"/>
+        <w:rPr>
+          <w:rFonts w:ascii="Arial" w:hAnsi="Arial" w:cs="Arial"/>
+        </w:rPr>
+      </w:pPr>
+      <w:bookmarkStart w:id="42" w:name="_Toc440978677"/>
+      <w:r>
+        <w:rPr>
+          <w:rFonts w:ascii="Arial" w:hAnsi="Arial" w:cs="Arial"/>
+        </w:rPr>
+        <w:lastRenderedPageBreak/>
+        <w:t xml:space="preserve">Appendix </w:t>
+      </w:r>
+      <w:r>
+        <w:rPr>
+          <w:rFonts w:ascii="Arial" w:hAnsi="Arial" w:cs="Arial"/>
+        </w:rPr>
+        <w:t>A</w:t>
+      </w:r>
+      <w:r>
+        <w:rPr>
+          <w:rFonts w:ascii="Arial" w:hAnsi="Arial" w:cs="Arial"/>
+        </w:rPr>
+        <w:t xml:space="preserve"> Experiment results</w:t>
+      </w:r>
+      <w:bookmarkEnd w:id="42"/>
+    </w:p>
+    <w:p>
+      <w:pPr>
+        <w:pStyle w:val="berschrift2"/>
+        <w:rPr>
+          <w:rFonts w:ascii="Arial" w:hAnsi="Arial" w:cs="Arial"/>
+        </w:rPr>
+      </w:pPr>
+      <w:bookmarkStart w:id="43" w:name="_Toc440978678"/>
+      <w:r>
+        <w:rPr>
+          <w:rFonts w:ascii="Arial" w:hAnsi="Arial" w:cs="Arial"/>
+        </w:rPr>
+        <w:t>A</w:t>
+      </w:r>
+      <w:r>
+        <w:rPr>
+          <w:rFonts w:ascii="Arial" w:hAnsi="Arial" w:cs="Arial"/>
+        </w:rPr>
+        <w:t>.1 Greedy algorithm</w:t>
+      </w:r>
+      <w:bookmarkEnd w:id="43"/>
+    </w:p>
+    <w:p>
+      <w:pPr>
+        <w:pStyle w:val="berschrift2"/>
+        <w:rPr>
+          <w:rFonts w:ascii="Arial" w:hAnsi="Arial" w:cs="Arial"/>
+        </w:rPr>
+      </w:pPr>
+      <w:bookmarkStart w:id="44" w:name="_Toc440978679"/>
+      <w:r>
+        <w:rPr>
+          <w:rFonts w:ascii="Arial" w:hAnsi="Arial" w:cs="Arial"/>
+        </w:rPr>
+        <w:t>A</w:t>
+      </w:r>
+      <w:r>
+        <w:rPr>
+          <w:rFonts w:ascii="Arial" w:hAnsi="Arial" w:cs="Arial"/>
+        </w:rPr>
+        <w:t>.2 Hill</w:t>
+      </w:r>
+      <w:r>
+        <w:rPr>
+          <w:rFonts w:ascii="Arial" w:hAnsi="Arial" w:cs="Arial"/>
+        </w:rPr>
+        <w:t>-</w:t>
+      </w:r>
+      <w:r>
+        <w:rPr>
+          <w:rFonts w:ascii="Arial" w:hAnsi="Arial" w:cs="Arial"/>
+        </w:rPr>
+        <w:t>climbing algorithm</w:t>
+      </w:r>
+      <w:bookmarkEnd w:id="44"/>
+    </w:p>
+    <w:p>
+      <w:pPr>
+        <w:pStyle w:val="berschrift2"/>
+        <w:rPr>
+          <w:rFonts w:ascii="Arial" w:hAnsi="Arial" w:cs="Arial"/>
+        </w:rPr>
+      </w:pPr>
+      <w:bookmarkStart w:id="45" w:name="_Toc440978680"/>
+      <w:r>
+        <w:rPr>
+          <w:rFonts w:ascii="Arial" w:hAnsi="Arial" w:cs="Arial"/>
+        </w:rPr>
+        <w:t>A</w:t>
+      </w:r>
+      <w:r>
+        <w:rPr>
+          <w:rFonts w:ascii="Arial" w:hAnsi="Arial" w:cs="Arial"/>
+        </w:rPr>
+        <w:t>.3 Genetic algorithm</w:t>
+      </w:r>
+      <w:bookmarkEnd w:id="45"/>
     </w:p>
     <w:p>
       <w:pPr>
@@ -9532,560 +10037,7 @@
       <w:r>
         <w:rPr>
           <w:noProof/>
-          <w:lang w:val="de-DE" w:eastAsia="de-DE"/>
-        </w:rPr>
-        <w:drawing>
-          <wp:inline distT="0" distB="0" distL="0" distR="0" wp14:anchorId="064BEE7A" wp14:editId="3F69D700">
-            <wp:extent cx="5731510" cy="2753833"/>
-            <wp:effectExtent l="0" t="0" r="2540" b="8890"/>
-            <wp:docPr id="7" name="Diagramm 7"/>
-            <wp:cNvGraphicFramePr/>
-            <a:graphic xmlns:a="http://schemas.openxmlformats.org/drawingml/2006/main">
-              <a:graphicData uri="http://schemas.openxmlformats.org/drawingml/2006/chart">
-                <c:chart xmlns:c="http://schemas.openxmlformats.org/drawingml/2006/chart" xmlns:r="http://schemas.openxmlformats.org/officeDocument/2006/relationships" r:id="rId16"/>
-              </a:graphicData>
-            </a:graphic>
-          </wp:inline>
-        </w:drawing>
-      </w:r>
-    </w:p>
-    <w:p>
-      <w:pPr>
-        <w:pStyle w:val="Beschriftung"/>
-        <w:rPr>
-          <w:rFonts w:ascii="Arial" w:hAnsi="Arial" w:cs="Arial"/>
-        </w:rPr>
-      </w:pPr>
-      <w:r>
-        <w:rPr>
-          <w:rFonts w:ascii="Arial" w:hAnsi="Arial" w:cs="Arial"/>
-        </w:rPr>
-        <w:t xml:space="preserve">Figure </w:t>
-      </w:r>
-      <w:r>
-        <w:rPr>
-          <w:rFonts w:ascii="Arial" w:hAnsi="Arial" w:cs="Arial"/>
-        </w:rPr>
-        <w:fldChar w:fldCharType="begin"/>
-      </w:r>
-      <w:r>
-        <w:rPr>
-          <w:rFonts w:ascii="Arial" w:hAnsi="Arial" w:cs="Arial"/>
-        </w:rPr>
-        <w:instrText xml:space="preserve"> SEQ Figure \* ARABIC </w:instrText>
-      </w:r>
-      <w:r>
-        <w:rPr>
-          <w:rFonts w:ascii="Arial" w:hAnsi="Arial" w:cs="Arial"/>
-        </w:rPr>
-        <w:fldChar w:fldCharType="separate"/>
-      </w:r>
-      <w:r>
-        <w:rPr>
-          <w:rFonts w:ascii="Arial" w:hAnsi="Arial" w:cs="Arial"/>
-          <w:noProof/>
-        </w:rPr>
-        <w:t>4</w:t>
-      </w:r>
-      <w:r>
-        <w:rPr>
-          <w:rFonts w:ascii="Arial" w:hAnsi="Arial" w:cs="Arial"/>
-        </w:rPr>
-        <w:fldChar w:fldCharType="end"/>
-      </w:r>
-      <w:r>
-        <w:rPr>
-          <w:rFonts w:ascii="Arial" w:hAnsi="Arial" w:cs="Arial"/>
-        </w:rPr>
-        <w:t xml:space="preserve"> - Effect of adding other mutation on the GA's performance</w:t>
-      </w:r>
-    </w:p>
-    <w:p>
-      <w:pPr>
-        <w:rPr>
-          <w:rFonts w:ascii="Arial" w:hAnsi="Arial" w:cs="Arial"/>
-        </w:rPr>
-      </w:pPr>
-      <w:r>
-        <w:rPr>
-          <w:rFonts w:ascii="Arial" w:hAnsi="Arial" w:cs="Arial"/>
-        </w:rPr>
-        <w:t>This</w:t>
-      </w:r>
-      <w:r>
-        <w:rPr>
-          <w:rFonts w:ascii="Arial" w:hAnsi="Arial" w:cs="Arial"/>
-        </w:rPr>
-        <w:t xml:space="preserve"> result </w:t>
-      </w:r>
-      <w:r>
-        <w:rPr>
-          <w:rFonts w:ascii="Arial" w:hAnsi="Arial" w:cs="Arial"/>
-        </w:rPr>
-        <w:t xml:space="preserve">may be linked to the tendency that the best solutions achieved by the algorithms </w:t>
-      </w:r>
-      <w:r>
-        <w:rPr>
-          <w:rFonts w:ascii="Arial" w:hAnsi="Arial" w:cs="Arial"/>
-        </w:rPr>
-        <w:t>are</w:t>
-      </w:r>
-      <w:r>
-        <w:rPr>
-          <w:rFonts w:ascii="Arial" w:hAnsi="Arial" w:cs="Arial"/>
-        </w:rPr>
-        <w:t xml:space="preserve"> usually quite strictly</w:t>
-      </w:r>
-      <w:r>
-        <w:rPr>
-          <w:rFonts w:ascii="Arial" w:hAnsi="Arial" w:cs="Arial"/>
-        </w:rPr>
-        <w:t xml:space="preserve"> sorted packings of the cargo</w:t>
-      </w:r>
-      <w:r>
-        <w:rPr>
-          <w:rFonts w:ascii="Arial" w:hAnsi="Arial" w:cs="Arial"/>
-        </w:rPr>
-        <w:t>. Packages o</w:t>
-      </w:r>
-      <w:r>
-        <w:rPr>
-          <w:rFonts w:ascii="Arial" w:hAnsi="Arial" w:cs="Arial"/>
-        </w:rPr>
-        <w:t>f the same type usually occupy</w:t>
-      </w:r>
-      <w:r>
-        <w:rPr>
-          <w:rFonts w:ascii="Arial" w:hAnsi="Arial" w:cs="Arial"/>
-        </w:rPr>
-        <w:t xml:space="preserve"> continuous areas of the cargo space. In that case rotating a package that would </w:t>
-      </w:r>
-      <w:r>
-        <w:rPr>
-          <w:rFonts w:ascii="Arial" w:hAnsi="Arial" w:cs="Arial"/>
-        </w:rPr>
-        <w:lastRenderedPageBreak/>
-        <w:t>otherwise have been aligned with all of the other packages</w:t>
-      </w:r>
-      <w:r>
-        <w:rPr>
-          <w:rFonts w:ascii="Arial" w:hAnsi="Arial" w:cs="Arial"/>
-        </w:rPr>
-        <w:t xml:space="preserve"> of its type</w:t>
-      </w:r>
-      <w:r>
-        <w:rPr>
-          <w:rFonts w:ascii="Arial" w:hAnsi="Arial" w:cs="Arial"/>
-        </w:rPr>
-        <w:t xml:space="preserve"> can significantly reduce the fitness of the resulting individual. </w:t>
-      </w:r>
-    </w:p>
-    <w:p>
-      <w:pPr>
-        <w:pStyle w:val="berschrift3"/>
-        <w:rPr>
-          <w:rFonts w:ascii="Arial" w:hAnsi="Arial" w:cs="Arial"/>
-        </w:rPr>
-      </w:pPr>
-      <w:bookmarkStart w:id="37" w:name="_Toc440978671"/>
-      <w:r>
-        <w:rPr>
-          <w:rFonts w:ascii="Arial" w:hAnsi="Arial" w:cs="Arial"/>
-        </w:rPr>
-        <w:t>7</w:t>
-      </w:r>
-      <w:r>
-        <w:rPr>
-          <w:rFonts w:ascii="Arial" w:hAnsi="Arial" w:cs="Arial"/>
-        </w:rPr>
-        <w:t>.5.4</w:t>
-      </w:r>
-      <w:r>
-        <w:rPr>
-          <w:rFonts w:ascii="Arial" w:hAnsi="Arial" w:cs="Arial"/>
-        </w:rPr>
-        <w:t xml:space="preserve"> Universal factors</w:t>
-      </w:r>
-      <w:bookmarkEnd w:id="37"/>
-    </w:p>
-    <w:p>
-      <w:pPr>
-        <w:rPr>
-          <w:rFonts w:ascii="Arial" w:hAnsi="Arial" w:cs="Arial"/>
-        </w:rPr>
-      </w:pPr>
-      <w:r>
-        <w:rPr>
-          <w:rFonts w:ascii="Arial" w:hAnsi="Arial" w:cs="Arial"/>
-        </w:rPr>
-        <w:t>Aside from the internal factors that have an influence on the algorithms performance</w:t>
-      </w:r>
-      <w:r>
-        <w:rPr>
-          <w:rFonts w:ascii="Arial" w:hAnsi="Arial" w:cs="Arial"/>
-        </w:rPr>
-        <w:t>,</w:t>
-      </w:r>
-      <w:r>
-        <w:rPr>
-          <w:rFonts w:ascii="Arial" w:hAnsi="Arial" w:cs="Arial"/>
-        </w:rPr>
-        <w:t xml:space="preserve"> external factors can affect it significantly as well. For that purpose several experiments were conducted, using different numbers</w:t>
-      </w:r>
-      <w:r>
-        <w:rPr>
-          <w:rFonts w:ascii="Arial" w:hAnsi="Arial" w:cs="Arial"/>
-        </w:rPr>
-        <w:t xml:space="preserve"> of packages as well as</w:t>
-      </w:r>
-      <w:r>
-        <w:rPr>
-          <w:rFonts w:ascii="Arial" w:hAnsi="Arial" w:cs="Arial"/>
-        </w:rPr>
-        <w:t xml:space="preserve"> new packages types with different dimensions</w:t>
-      </w:r>
-      <w:r>
-        <w:rPr>
-          <w:rFonts w:ascii="Arial" w:hAnsi="Arial" w:cs="Arial"/>
-        </w:rPr>
-        <w:t>.</w:t>
-      </w:r>
-    </w:p>
-    <w:p>
-      <w:pPr>
-        <w:pStyle w:val="berschrift1"/>
-        <w:rPr>
-          <w:rFonts w:ascii="Arial" w:hAnsi="Arial" w:cs="Arial"/>
-        </w:rPr>
-      </w:pPr>
-      <w:bookmarkStart w:id="38" w:name="_Toc440978672"/>
-      <w:r>
-        <w:rPr>
-          <w:rFonts w:ascii="Arial" w:hAnsi="Arial" w:cs="Arial"/>
-        </w:rPr>
-        <w:t>8</w:t>
-      </w:r>
-      <w:r>
-        <w:rPr>
-          <w:rFonts w:ascii="Arial" w:hAnsi="Arial" w:cs="Arial"/>
-        </w:rPr>
-        <w:t>. Conclusions</w:t>
-      </w:r>
-      <w:bookmarkEnd w:id="38"/>
-    </w:p>
-    <w:p>
-      <w:pPr>
-        <w:pStyle w:val="berschrift2"/>
-        <w:rPr>
-          <w:rFonts w:ascii="Arial" w:hAnsi="Arial" w:cs="Arial"/>
-        </w:rPr>
-      </w:pPr>
-      <w:bookmarkStart w:id="39" w:name="_Toc440978673"/>
-      <w:r>
-        <w:rPr>
-          <w:rFonts w:ascii="Arial" w:hAnsi="Arial" w:cs="Arial"/>
-        </w:rPr>
-        <w:t>8</w:t>
-      </w:r>
-      <w:r>
-        <w:rPr>
-          <w:rFonts w:ascii="Arial" w:hAnsi="Arial" w:cs="Arial"/>
-        </w:rPr>
-        <w:t>.1</w:t>
-      </w:r>
-      <w:r>
-        <w:rPr>
-          <w:rFonts w:ascii="Arial" w:hAnsi="Arial" w:cs="Arial"/>
-        </w:rPr>
-        <w:t xml:space="preserve"> Greedy algorithm</w:t>
-      </w:r>
-      <w:bookmarkEnd w:id="39"/>
-    </w:p>
-    <w:p>
-      <w:pPr>
-        <w:pStyle w:val="berschrift2"/>
-        <w:rPr>
-          <w:rFonts w:ascii="Arial" w:hAnsi="Arial" w:cs="Arial"/>
-        </w:rPr>
-      </w:pPr>
-      <w:bookmarkStart w:id="40" w:name="_Toc440978674"/>
-      <w:r>
-        <w:rPr>
-          <w:rFonts w:ascii="Arial" w:hAnsi="Arial" w:cs="Arial"/>
-        </w:rPr>
-        <w:t>8</w:t>
-      </w:r>
-      <w:r>
-        <w:rPr>
-          <w:rFonts w:ascii="Arial" w:hAnsi="Arial" w:cs="Arial"/>
-        </w:rPr>
-        <w:t>.2</w:t>
-      </w:r>
-      <w:r>
-        <w:rPr>
-          <w:rFonts w:ascii="Arial" w:hAnsi="Arial" w:cs="Arial"/>
-        </w:rPr>
-        <w:t xml:space="preserve"> Hill</w:t>
-      </w:r>
-      <w:r>
-        <w:rPr>
-          <w:rFonts w:ascii="Arial" w:hAnsi="Arial" w:cs="Arial"/>
-        </w:rPr>
-        <w:t>-</w:t>
-      </w:r>
-      <w:r>
-        <w:rPr>
-          <w:rFonts w:ascii="Arial" w:hAnsi="Arial" w:cs="Arial"/>
-        </w:rPr>
-        <w:t>climbing algorithm</w:t>
-      </w:r>
-      <w:bookmarkEnd w:id="40"/>
-    </w:p>
-    <w:p>
-      <w:pPr>
-        <w:pStyle w:val="berschrift2"/>
-        <w:rPr>
-          <w:rFonts w:ascii="Arial" w:hAnsi="Arial" w:cs="Arial"/>
-        </w:rPr>
-      </w:pPr>
-      <w:bookmarkStart w:id="41" w:name="_Toc440978675"/>
-      <w:r>
-        <w:rPr>
-          <w:rFonts w:ascii="Arial" w:hAnsi="Arial" w:cs="Arial"/>
-        </w:rPr>
-        <w:t>8</w:t>
-      </w:r>
-      <w:r>
-        <w:rPr>
-          <w:rFonts w:ascii="Arial" w:hAnsi="Arial" w:cs="Arial"/>
-        </w:rPr>
-        <w:t>.3</w:t>
-      </w:r>
-      <w:r>
-        <w:rPr>
-          <w:rFonts w:ascii="Arial" w:hAnsi="Arial" w:cs="Arial"/>
-        </w:rPr>
-        <w:t xml:space="preserve"> Genetic algorithm</w:t>
-      </w:r>
-      <w:bookmarkEnd w:id="41"/>
-    </w:p>
-    <w:p>
-      <w:pPr>
-        <w:rPr>
-          <w:rFonts w:ascii="Arial" w:hAnsi="Arial" w:cs="Arial"/>
-        </w:rPr>
-      </w:pPr>
-      <w:r>
-        <w:rPr>
-          <w:rFonts w:ascii="Arial" w:hAnsi="Arial" w:cs="Arial"/>
-        </w:rPr>
-        <w:t>The performance of the genetic algorithms for the specific task of filling the cargo space given by the project assignment with A, B and C packages is the best out of the three algorithms. Using the st</w:t>
-      </w:r>
-      <w:r>
-        <w:rPr>
-          <w:rFonts w:ascii="Arial" w:hAnsi="Arial" w:cs="Arial"/>
-        </w:rPr>
-        <w:t>andard parameters described in 7</w:t>
-      </w:r>
-      <w:r>
-        <w:rPr>
-          <w:rFonts w:ascii="Arial" w:hAnsi="Arial" w:cs="Arial"/>
-        </w:rPr>
-        <w:t xml:space="preserve">.4 it finds a very good solution to the specific knapsack problem in a reasonably short amount of time. </w:t>
-      </w:r>
-    </w:p>
-    <w:p>
-      <w:pPr>
-        <w:rPr>
-          <w:rFonts w:ascii="Arial" w:hAnsi="Arial" w:cs="Arial"/>
-        </w:rPr>
-      </w:pPr>
-      <w:r>
-        <w:rPr>
-          <w:rFonts w:ascii="Arial" w:hAnsi="Arial" w:cs="Arial"/>
-        </w:rPr>
-        <w:t xml:space="preserve">However, the conducted experiments have shown </w:t>
-      </w:r>
-      <w:r>
-        <w:rPr>
-          <w:rFonts w:ascii="Arial" w:hAnsi="Arial" w:cs="Arial"/>
-        </w:rPr>
-        <w:t xml:space="preserve">that the algorithm (with its current parameters) is most fit to perform that single task. Especially when package numbers increase </w:t>
-      </w:r>
-      <w:r>
-        <w:rPr>
-          <w:rFonts w:ascii="Arial" w:hAnsi="Arial" w:cs="Arial"/>
-        </w:rPr>
-        <w:t xml:space="preserve">the computation time increases vastly and the achieved values become less optimal. </w:t>
-      </w:r>
-    </w:p>
-    <w:p>
-      <w:pPr>
-        <w:pStyle w:val="berschrift2"/>
-        <w:rPr>
-          <w:rFonts w:ascii="Arial" w:hAnsi="Arial" w:cs="Arial"/>
-        </w:rPr>
-      </w:pPr>
-      <w:bookmarkStart w:id="42" w:name="_Toc440978676"/>
-      <w:r>
-        <w:rPr>
-          <w:rFonts w:ascii="Arial" w:hAnsi="Arial" w:cs="Arial"/>
-        </w:rPr>
-        <w:t>8</w:t>
-      </w:r>
-      <w:r>
-        <w:rPr>
-          <w:rFonts w:ascii="Arial" w:hAnsi="Arial" w:cs="Arial"/>
-        </w:rPr>
-        <w:t>.</w:t>
-      </w:r>
-      <w:r>
-        <w:rPr>
-          <w:rFonts w:ascii="Arial" w:hAnsi="Arial" w:cs="Arial"/>
-        </w:rPr>
-        <w:t>4</w:t>
-      </w:r>
-      <w:r>
-        <w:rPr>
-          <w:rFonts w:ascii="Arial" w:hAnsi="Arial" w:cs="Arial"/>
-        </w:rPr>
-        <w:t xml:space="preserve"> Comparison between algorithms</w:t>
-      </w:r>
-      <w:bookmarkEnd w:id="42"/>
-    </w:p>
-    <w:p>
-      <w:pPr>
-        <w:rPr>
-          <w:rFonts w:ascii="Arial" w:eastAsiaTheme="majorEastAsia" w:hAnsi="Arial" w:cs="Arial"/>
-          <w:color w:val="2E74B5" w:themeColor="accent1" w:themeShade="BF"/>
-          <w:sz w:val="32"/>
-          <w:szCs w:val="32"/>
-        </w:rPr>
-      </w:pPr>
-      <w:r>
-        <w:rPr>
-          <w:rFonts w:ascii="Arial" w:hAnsi="Arial" w:cs="Arial"/>
-        </w:rPr>
-        <w:br w:type="page"/>
-      </w:r>
-    </w:p>
-    <w:p>
-      <w:pPr>
-        <w:pStyle w:val="berschrift1"/>
-        <w:rPr>
-          <w:rFonts w:ascii="Arial" w:hAnsi="Arial" w:cs="Arial"/>
-        </w:rPr>
-      </w:pPr>
-      <w:bookmarkStart w:id="43" w:name="_Toc440978677"/>
-      <w:r>
-        <w:rPr>
-          <w:rFonts w:ascii="Arial" w:hAnsi="Arial" w:cs="Arial"/>
-        </w:rPr>
-        <w:lastRenderedPageBreak/>
-        <w:t xml:space="preserve">Appendix </w:t>
-      </w:r>
-      <w:proofErr w:type="gramStart"/>
-      <w:r>
-        <w:rPr>
-          <w:rFonts w:ascii="Arial" w:hAnsi="Arial" w:cs="Arial"/>
-        </w:rPr>
-        <w:t>A</w:t>
-      </w:r>
-      <w:proofErr w:type="gramEnd"/>
-      <w:r>
-        <w:rPr>
-          <w:rFonts w:ascii="Arial" w:hAnsi="Arial" w:cs="Arial"/>
-        </w:rPr>
-        <w:t xml:space="preserve"> Experiment results</w:t>
-      </w:r>
-      <w:bookmarkEnd w:id="43"/>
-    </w:p>
-    <w:p>
-      <w:pPr>
-        <w:pStyle w:val="berschrift2"/>
-        <w:rPr>
-          <w:rFonts w:ascii="Arial" w:hAnsi="Arial" w:cs="Arial"/>
-        </w:rPr>
-      </w:pPr>
-      <w:bookmarkStart w:id="44" w:name="_Toc440978678"/>
-      <w:r>
-        <w:rPr>
-          <w:rFonts w:ascii="Arial" w:hAnsi="Arial" w:cs="Arial"/>
-        </w:rPr>
-        <w:t>A</w:t>
-      </w:r>
-      <w:r>
-        <w:rPr>
-          <w:rFonts w:ascii="Arial" w:hAnsi="Arial" w:cs="Arial"/>
-        </w:rPr>
-        <w:t>.1 Greedy algorithm</w:t>
-      </w:r>
-      <w:bookmarkEnd w:id="44"/>
-    </w:p>
-    <w:p>
-      <w:pPr>
-        <w:pStyle w:val="berschrift2"/>
-        <w:rPr>
-          <w:rFonts w:ascii="Arial" w:hAnsi="Arial" w:cs="Arial"/>
-        </w:rPr>
-      </w:pPr>
-      <w:bookmarkStart w:id="45" w:name="_Toc440978679"/>
-      <w:r>
-        <w:rPr>
-          <w:rFonts w:ascii="Arial" w:hAnsi="Arial" w:cs="Arial"/>
-        </w:rPr>
-        <w:t>A</w:t>
-      </w:r>
-      <w:r>
-        <w:rPr>
-          <w:rFonts w:ascii="Arial" w:hAnsi="Arial" w:cs="Arial"/>
-        </w:rPr>
-        <w:t>.2 Hill</w:t>
-      </w:r>
-      <w:r>
-        <w:rPr>
-          <w:rFonts w:ascii="Arial" w:hAnsi="Arial" w:cs="Arial"/>
-        </w:rPr>
-        <w:t>-</w:t>
-      </w:r>
-      <w:r>
-        <w:rPr>
-          <w:rFonts w:ascii="Arial" w:hAnsi="Arial" w:cs="Arial"/>
-        </w:rPr>
-        <w:t>climbing algorithm</w:t>
-      </w:r>
-      <w:bookmarkEnd w:id="45"/>
-    </w:p>
-    <w:p>
-      <w:pPr>
-        <w:pStyle w:val="berschrift2"/>
-        <w:rPr>
-          <w:rFonts w:ascii="Arial" w:hAnsi="Arial" w:cs="Arial"/>
-        </w:rPr>
-      </w:pPr>
-      <w:bookmarkStart w:id="46" w:name="_Toc440978680"/>
-      <w:r>
-        <w:rPr>
-          <w:rFonts w:ascii="Arial" w:hAnsi="Arial" w:cs="Arial"/>
-        </w:rPr>
-        <w:t>A</w:t>
-      </w:r>
-      <w:r>
-        <w:rPr>
-          <w:rFonts w:ascii="Arial" w:hAnsi="Arial" w:cs="Arial"/>
-        </w:rPr>
-        <w:t>.3 Genetic algorithm</w:t>
-      </w:r>
-      <w:bookmarkEnd w:id="46"/>
-    </w:p>
-    <w:p>
-      <w:pPr>
-        <w:keepNext/>
-      </w:pPr>
-      <w:r>
-        <w:rPr>
-          <w:noProof/>
-          <w:lang w:val="de-DE" w:eastAsia="de-DE"/>
+          <w:lang w:eastAsia="en-GB"/>
         </w:rPr>
         <w:drawing>
           <wp:inline distT="0" distB="0" distL="0" distR="0" wp14:anchorId="45DB7E8B" wp14:editId="10928798">
@@ -10105,7 +10057,7 @@
                     </pic:cNvPicPr>
                   </pic:nvPicPr>
                   <pic:blipFill rotWithShape="1">
-                    <a:blip r:embed="rId17">
+                    <a:blip r:embed="rId16">
                       <a:extLst>
                         <a:ext uri="{28A0092B-C50C-407E-A947-70E740481C1C}">
                           <a14:useLocalDpi xmlns:a14="http://schemas.microsoft.com/office/drawing/2010/main" val="0"/>
@@ -10206,7 +10158,7 @@
       <w:r>
         <w:rPr>
           <w:noProof/>
-          <w:lang w:val="de-DE" w:eastAsia="de-DE"/>
+          <w:lang w:eastAsia="en-GB"/>
         </w:rPr>
         <w:drawing>
           <wp:inline distT="0" distB="0" distL="0" distR="0" wp14:anchorId="606897AD" wp14:editId="278FB04D">
@@ -10226,7 +10178,7 @@
                     </pic:cNvPicPr>
                   </pic:nvPicPr>
                   <pic:blipFill rotWithShape="1">
-                    <a:blip r:embed="rId18">
+                    <a:blip r:embed="rId17">
                       <a:extLst>
                         <a:ext uri="{28A0092B-C50C-407E-A947-70E740481C1C}">
                           <a14:useLocalDpi xmlns:a14="http://schemas.microsoft.com/office/drawing/2010/main" val="0"/>
@@ -10327,7 +10279,7 @@
       <w:r>
         <w:rPr>
           <w:noProof/>
-          <w:lang w:val="de-DE" w:eastAsia="de-DE"/>
+          <w:lang w:eastAsia="en-GB"/>
         </w:rPr>
         <w:drawing>
           <wp:inline distT="0" distB="0" distL="0" distR="0" wp14:anchorId="646747A5" wp14:editId="69347BB3">
@@ -10337,7 +10289,7 @@
             <wp:cNvGraphicFramePr/>
             <a:graphic xmlns:a="http://schemas.openxmlformats.org/drawingml/2006/main">
               <a:graphicData uri="http://schemas.openxmlformats.org/drawingml/2006/chart">
-                <c:chart xmlns:c="http://schemas.openxmlformats.org/drawingml/2006/chart" xmlns:r="http://schemas.openxmlformats.org/officeDocument/2006/relationships" r:id="rId19"/>
+                <c:chart xmlns:c="http://schemas.openxmlformats.org/drawingml/2006/chart" xmlns:r="http://schemas.openxmlformats.org/officeDocument/2006/relationships" r:id="rId18"/>
               </a:graphicData>
             </a:graphic>
           </wp:inline>
@@ -10396,8 +10348,8 @@
       </w:r>
     </w:p>
     <w:sectPr>
-      <w:footerReference w:type="default" r:id="rId20"/>
-      <w:footerReference w:type="first" r:id="rId21"/>
+      <w:footerReference w:type="default" r:id="rId19"/>
+      <w:footerReference w:type="first" r:id="rId20"/>
       <w:pgSz w:w="11906" w:h="16838"/>
       <w:pgMar w:top="1440" w:right="1440" w:bottom="1440" w:left="1440" w:header="708" w:footer="708" w:gutter="0"/>
       <w:cols w:space="708"/>
@@ -10526,7 +10478,7 @@
             <w:noProof/>
             <w:lang w:val="de-DE"/>
           </w:rPr>
-          <w:t>13</w:t>
+          <w:t>14</w:t>
         </w:r>
         <w:r>
           <w:fldChar w:fldCharType="end"/>
@@ -11803,7 +11755,7 @@
               <a:cs typeface="Arial" panose="020B0604020202020204" pitchFamily="34" charset="0"/>
             </a:defRPr>
           </a:pPr>
-          <a:endParaRPr lang="de-DE"/>
+          <a:endParaRPr lang="en-US"/>
         </a:p>
       </c:txPr>
     </c:title>
@@ -12097,8 +12049,8 @@
           <c:showPercent val="0"/>
           <c:showBubbleSize val="0"/>
         </c:dLbls>
-        <c:axId val="552034672"/>
-        <c:axId val="552035064"/>
+        <c:axId val="1454976688"/>
+        <c:axId val="1454977232"/>
       </c:scatterChart>
       <c:scatterChart>
         <c:scatterStyle val="lineMarker"/>
@@ -12387,11 +12339,11 @@
           <c:showPercent val="0"/>
           <c:showBubbleSize val="0"/>
         </c:dLbls>
-        <c:axId val="552035848"/>
-        <c:axId val="552035456"/>
+        <c:axId val="1454966352"/>
+        <c:axId val="1454971248"/>
       </c:scatterChart>
       <c:valAx>
-        <c:axId val="552034672"/>
+        <c:axId val="1454976688"/>
         <c:scaling>
           <c:orientation val="minMax"/>
         </c:scaling>
@@ -12462,7 +12414,7 @@
                   <a:cs typeface="Arial" panose="020B0604020202020204" pitchFamily="34" charset="0"/>
                 </a:defRPr>
               </a:pPr>
-              <a:endParaRPr lang="de-DE"/>
+              <a:endParaRPr lang="en-US"/>
             </a:p>
           </c:txPr>
         </c:title>
@@ -12500,15 +12452,15 @@
                 <a:cs typeface="Arial" panose="020B0604020202020204" pitchFamily="34" charset="0"/>
               </a:defRPr>
             </a:pPr>
-            <a:endParaRPr lang="de-DE"/>
+            <a:endParaRPr lang="en-US"/>
           </a:p>
         </c:txPr>
-        <c:crossAx val="552035064"/>
+        <c:crossAx val="1454977232"/>
         <c:crosses val="autoZero"/>
         <c:crossBetween val="midCat"/>
       </c:valAx>
       <c:valAx>
-        <c:axId val="552035064"/>
+        <c:axId val="1454977232"/>
         <c:scaling>
           <c:orientation val="minMax"/>
         </c:scaling>
@@ -12577,7 +12529,7 @@
                   <a:cs typeface="Arial" panose="020B0604020202020204" pitchFamily="34" charset="0"/>
                 </a:defRPr>
               </a:pPr>
-              <a:endParaRPr lang="de-DE"/>
+              <a:endParaRPr lang="en-US"/>
             </a:p>
           </c:txPr>
         </c:title>
@@ -12609,15 +12561,15 @@
                 <a:cs typeface="Arial" panose="020B0604020202020204" pitchFamily="34" charset="0"/>
               </a:defRPr>
             </a:pPr>
-            <a:endParaRPr lang="de-DE"/>
+            <a:endParaRPr lang="en-US"/>
           </a:p>
         </c:txPr>
-        <c:crossAx val="552034672"/>
+        <c:crossAx val="1454976688"/>
         <c:crosses val="autoZero"/>
         <c:crossBetween val="midCat"/>
       </c:valAx>
       <c:valAx>
-        <c:axId val="552035456"/>
+        <c:axId val="1454971248"/>
         <c:scaling>
           <c:orientation val="minMax"/>
         </c:scaling>
@@ -12685,7 +12637,7 @@
                   <a:cs typeface="Arial" panose="020B0604020202020204" pitchFamily="34" charset="0"/>
                 </a:defRPr>
               </a:pPr>
-              <a:endParaRPr lang="de-DE"/>
+              <a:endParaRPr lang="en-US"/>
             </a:p>
           </c:txPr>
         </c:title>
@@ -12717,15 +12669,15 @@
                 <a:cs typeface="Arial" panose="020B0604020202020204" pitchFamily="34" charset="0"/>
               </a:defRPr>
             </a:pPr>
-            <a:endParaRPr lang="de-DE"/>
+            <a:endParaRPr lang="en-US"/>
           </a:p>
         </c:txPr>
-        <c:crossAx val="552035848"/>
+        <c:crossAx val="1454966352"/>
         <c:crosses val="max"/>
         <c:crossBetween val="midCat"/>
       </c:valAx>
       <c:valAx>
-        <c:axId val="552035848"/>
+        <c:axId val="1454966352"/>
         <c:scaling>
           <c:orientation val="minMax"/>
         </c:scaling>
@@ -12735,7 +12687,7 @@
         <c:majorTickMark val="out"/>
         <c:minorTickMark val="none"/>
         <c:tickLblPos val="nextTo"/>
-        <c:crossAx val="552035456"/>
+        <c:crossAx val="1454971248"/>
         <c:crosses val="autoZero"/>
         <c:crossBetween val="midCat"/>
       </c:valAx>
@@ -12774,7 +12726,7 @@
               <a:cs typeface="Arial" panose="020B0604020202020204" pitchFamily="34" charset="0"/>
             </a:defRPr>
           </a:pPr>
-          <a:endParaRPr lang="de-DE"/>
+          <a:endParaRPr lang="en-US"/>
         </a:p>
       </c:txPr>
     </c:legend>
@@ -12807,7 +12759,7 @@
           <a:cs typeface="Arial" panose="020B0604020202020204" pitchFamily="34" charset="0"/>
         </a:defRPr>
       </a:pPr>
-      <a:endParaRPr lang="de-DE"/>
+      <a:endParaRPr lang="en-US"/>
     </a:p>
   </c:txPr>
   <c:externalData r:id="rId3">
@@ -12817,1059 +12769,6 @@
 </file>
 
 <file path=word/charts/chart2.xml><?xml version="1.0" encoding="utf-8"?>
-<c:chartSpace xmlns:c="http://schemas.openxmlformats.org/drawingml/2006/chart" xmlns:a="http://schemas.openxmlformats.org/drawingml/2006/main" xmlns:r="http://schemas.openxmlformats.org/officeDocument/2006/relationships">
-  <c:date1904 val="0"/>
-  <c:lang val="de-DE"/>
-  <c:roundedCorners val="0"/>
-  <mc:AlternateContent xmlns:mc="http://schemas.openxmlformats.org/markup-compatibility/2006">
-    <mc:Choice xmlns:c14="http://schemas.microsoft.com/office/drawing/2007/8/2/chart" Requires="c14">
-      <c14:style val="102"/>
-    </mc:Choice>
-    <mc:Fallback>
-      <c:style val="2"/>
-    </mc:Fallback>
-  </mc:AlternateContent>
-  <c:chart>
-    <c:title>
-      <c:tx>
-        <c:rich>
-          <a:bodyPr rot="0" spcFirstLastPara="1" vertOverflow="ellipsis" vert="horz" wrap="square" anchor="ctr" anchorCtr="1"/>
-          <a:lstStyle/>
-          <a:p>
-            <a:pPr>
-              <a:defRPr sz="1400" b="0" i="0" u="none" strike="noStrike" kern="1200" spc="0" baseline="0">
-                <a:solidFill>
-                  <a:schemeClr val="tx1">
-                    <a:lumMod val="65000"/>
-                    <a:lumOff val="35000"/>
-                  </a:schemeClr>
-                </a:solidFill>
-                <a:latin typeface="Arial" panose="020B0604020202020204" pitchFamily="34" charset="0"/>
-                <a:ea typeface="+mn-ea"/>
-                <a:cs typeface="Arial" panose="020B0604020202020204" pitchFamily="34" charset="0"/>
-              </a:defRPr>
-            </a:pPr>
-            <a:r>
-              <a:rPr lang="en-GB"/>
-              <a:t>Effect of different numbers of crossover</a:t>
-            </a:r>
-            <a:r>
-              <a:rPr lang="en-GB" baseline="0"/>
-              <a:t> points</a:t>
-            </a:r>
-            <a:endParaRPr lang="en-GB"/>
-          </a:p>
-        </c:rich>
-      </c:tx>
-      <c:overlay val="0"/>
-      <c:spPr>
-        <a:noFill/>
-        <a:ln>
-          <a:noFill/>
-        </a:ln>
-        <a:effectLst/>
-      </c:spPr>
-      <c:txPr>
-        <a:bodyPr rot="0" spcFirstLastPara="1" vertOverflow="ellipsis" vert="horz" wrap="square" anchor="ctr" anchorCtr="1"/>
-        <a:lstStyle/>
-        <a:p>
-          <a:pPr>
-            <a:defRPr sz="1400" b="0" i="0" u="none" strike="noStrike" kern="1200" spc="0" baseline="0">
-              <a:solidFill>
-                <a:schemeClr val="tx1">
-                  <a:lumMod val="65000"/>
-                  <a:lumOff val="35000"/>
-                </a:schemeClr>
-              </a:solidFill>
-              <a:latin typeface="Arial" panose="020B0604020202020204" pitchFamily="34" charset="0"/>
-              <a:ea typeface="+mn-ea"/>
-              <a:cs typeface="Arial" panose="020B0604020202020204" pitchFamily="34" charset="0"/>
-            </a:defRPr>
-          </a:pPr>
-          <a:endParaRPr lang="de-DE"/>
-        </a:p>
-      </c:txPr>
-    </c:title>
-    <c:autoTitleDeleted val="0"/>
-    <c:plotArea>
-      <c:layout/>
-      <c:scatterChart>
-        <c:scatterStyle val="lineMarker"/>
-        <c:varyColors val="0"/>
-        <c:ser>
-          <c:idx val="0"/>
-          <c:order val="0"/>
-          <c:tx>
-            <c:v>TS (value)</c:v>
-          </c:tx>
-          <c:spPr>
-            <a:ln w="19050" cap="rnd">
-              <a:solidFill>
-                <a:schemeClr val="accent1"/>
-              </a:solidFill>
-              <a:round/>
-            </a:ln>
-            <a:effectLst/>
-          </c:spPr>
-          <c:marker>
-            <c:symbol val="circle"/>
-            <c:size val="6"/>
-            <c:spPr>
-              <a:solidFill>
-                <a:schemeClr val="accent1"/>
-              </a:solidFill>
-              <a:ln w="9525">
-                <a:solidFill>
-                  <a:schemeClr val="accent1"/>
-                </a:solidFill>
-              </a:ln>
-              <a:effectLst/>
-            </c:spPr>
-          </c:marker>
-          <c:xVal>
-            <c:numRef>
-              <c:f>Tabelle1!$A$36:$A$41</c:f>
-              <c:numCache>
-                <c:formatCode>General</c:formatCode>
-                <c:ptCount val="6"/>
-                <c:pt idx="0">
-                  <c:v>0</c:v>
-                </c:pt>
-                <c:pt idx="1">
-                  <c:v>1</c:v>
-                </c:pt>
-                <c:pt idx="2">
-                  <c:v>2</c:v>
-                </c:pt>
-                <c:pt idx="3">
-                  <c:v>3</c:v>
-                </c:pt>
-                <c:pt idx="4">
-                  <c:v>4</c:v>
-                </c:pt>
-                <c:pt idx="5">
-                  <c:v>5</c:v>
-                </c:pt>
-              </c:numCache>
-            </c:numRef>
-          </c:xVal>
-          <c:yVal>
-            <c:numRef>
-              <c:f>Tabelle1!$C$36:$C$41</c:f>
-              <c:numCache>
-                <c:formatCode>General</c:formatCode>
-                <c:ptCount val="6"/>
-                <c:pt idx="0">
-                  <c:v>226.84</c:v>
-                </c:pt>
-                <c:pt idx="1">
-                  <c:v>226.2</c:v>
-                </c:pt>
-                <c:pt idx="2">
-                  <c:v>236.52</c:v>
-                </c:pt>
-                <c:pt idx="3">
-                  <c:v>236.76</c:v>
-                </c:pt>
-                <c:pt idx="4">
-                  <c:v>237.84</c:v>
-                </c:pt>
-                <c:pt idx="5">
-                  <c:v>237.32</c:v>
-                </c:pt>
-              </c:numCache>
-            </c:numRef>
-          </c:yVal>
-          <c:smooth val="0"/>
-        </c:ser>
-        <c:ser>
-          <c:idx val="1"/>
-          <c:order val="1"/>
-          <c:tx>
-            <c:v>EL (value)</c:v>
-          </c:tx>
-          <c:spPr>
-            <a:ln w="19050" cap="rnd">
-              <a:solidFill>
-                <a:schemeClr val="accent1"/>
-              </a:solidFill>
-              <a:round/>
-            </a:ln>
-            <a:effectLst/>
-          </c:spPr>
-          <c:marker>
-            <c:symbol val="square"/>
-            <c:size val="6"/>
-            <c:spPr>
-              <a:solidFill>
-                <a:schemeClr val="accent1"/>
-              </a:solidFill>
-              <a:ln w="9525">
-                <a:solidFill>
-                  <a:schemeClr val="accent1"/>
-                </a:solidFill>
-              </a:ln>
-              <a:effectLst/>
-            </c:spPr>
-          </c:marker>
-          <c:xVal>
-            <c:numRef>
-              <c:f>Tabelle1!$A$103:$A$108</c:f>
-              <c:numCache>
-                <c:formatCode>General</c:formatCode>
-                <c:ptCount val="6"/>
-                <c:pt idx="0">
-                  <c:v>0</c:v>
-                </c:pt>
-                <c:pt idx="1">
-                  <c:v>1</c:v>
-                </c:pt>
-                <c:pt idx="2">
-                  <c:v>2</c:v>
-                </c:pt>
-                <c:pt idx="3">
-                  <c:v>3</c:v>
-                </c:pt>
-                <c:pt idx="4">
-                  <c:v>4</c:v>
-                </c:pt>
-                <c:pt idx="5">
-                  <c:v>5</c:v>
-                </c:pt>
-              </c:numCache>
-            </c:numRef>
-          </c:xVal>
-          <c:yVal>
-            <c:numRef>
-              <c:f>Tabelle1!$C$103:$C$108</c:f>
-              <c:numCache>
-                <c:formatCode>General</c:formatCode>
-                <c:ptCount val="6"/>
-                <c:pt idx="0">
-                  <c:v>229.72</c:v>
-                </c:pt>
-                <c:pt idx="1">
-                  <c:v>229.08</c:v>
-                </c:pt>
-                <c:pt idx="2">
-                  <c:v>234.12</c:v>
-                </c:pt>
-                <c:pt idx="3">
-                  <c:v>234.2</c:v>
-                </c:pt>
-                <c:pt idx="4">
-                  <c:v>235.16</c:v>
-                </c:pt>
-                <c:pt idx="5">
-                  <c:v>233.48</c:v>
-                </c:pt>
-              </c:numCache>
-            </c:numRef>
-          </c:yVal>
-          <c:smooth val="0"/>
-        </c:ser>
-        <c:ser>
-          <c:idx val="2"/>
-          <c:order val="2"/>
-          <c:tx>
-            <c:v>RO (value)</c:v>
-          </c:tx>
-          <c:spPr>
-            <a:ln w="19050" cap="rnd">
-              <a:solidFill>
-                <a:schemeClr val="accent1"/>
-              </a:solidFill>
-              <a:round/>
-            </a:ln>
-            <a:effectLst/>
-          </c:spPr>
-          <c:marker>
-            <c:symbol val="triangle"/>
-            <c:size val="6"/>
-            <c:spPr>
-              <a:solidFill>
-                <a:schemeClr val="accent1"/>
-              </a:solidFill>
-              <a:ln w="9525">
-                <a:solidFill>
-                  <a:schemeClr val="accent1"/>
-                </a:solidFill>
-              </a:ln>
-              <a:effectLst/>
-            </c:spPr>
-          </c:marker>
-          <c:xVal>
-            <c:numRef>
-              <c:f>Tabelle1!$A$157:$A$162</c:f>
-              <c:numCache>
-                <c:formatCode>General</c:formatCode>
-                <c:ptCount val="6"/>
-                <c:pt idx="0">
-                  <c:v>0</c:v>
-                </c:pt>
-                <c:pt idx="1">
-                  <c:v>1</c:v>
-                </c:pt>
-                <c:pt idx="2">
-                  <c:v>2</c:v>
-                </c:pt>
-                <c:pt idx="3">
-                  <c:v>3</c:v>
-                </c:pt>
-                <c:pt idx="4">
-                  <c:v>4</c:v>
-                </c:pt>
-                <c:pt idx="5">
-                  <c:v>5</c:v>
-                </c:pt>
-              </c:numCache>
-            </c:numRef>
-          </c:xVal>
-          <c:yVal>
-            <c:numRef>
-              <c:f>Tabelle1!$C$157:$C$162</c:f>
-              <c:numCache>
-                <c:formatCode>General</c:formatCode>
-                <c:ptCount val="6"/>
-                <c:pt idx="0">
-                  <c:v>217.32</c:v>
-                </c:pt>
-                <c:pt idx="1">
-                  <c:v>217.4</c:v>
-                </c:pt>
-                <c:pt idx="2">
-                  <c:v>231.88</c:v>
-                </c:pt>
-                <c:pt idx="3">
-                  <c:v>232.32</c:v>
-                </c:pt>
-                <c:pt idx="4">
-                  <c:v>232.48</c:v>
-                </c:pt>
-                <c:pt idx="5">
-                  <c:v>232.96</c:v>
-                </c:pt>
-              </c:numCache>
-            </c:numRef>
-          </c:yVal>
-          <c:smooth val="0"/>
-        </c:ser>
-        <c:dLbls>
-          <c:showLegendKey val="0"/>
-          <c:showVal val="0"/>
-          <c:showCatName val="0"/>
-          <c:showSerName val="0"/>
-          <c:showPercent val="0"/>
-          <c:showBubbleSize val="0"/>
-        </c:dLbls>
-        <c:axId val="556628168"/>
-        <c:axId val="556628560"/>
-      </c:scatterChart>
-      <c:scatterChart>
-        <c:scatterStyle val="lineMarker"/>
-        <c:varyColors val="0"/>
-        <c:ser>
-          <c:idx val="3"/>
-          <c:order val="3"/>
-          <c:tx>
-            <c:v>TS (time)</c:v>
-          </c:tx>
-          <c:spPr>
-            <a:ln w="19050" cap="rnd">
-              <a:solidFill>
-                <a:schemeClr val="accent2"/>
-              </a:solidFill>
-              <a:round/>
-            </a:ln>
-            <a:effectLst/>
-          </c:spPr>
-          <c:marker>
-            <c:symbol val="circle"/>
-            <c:size val="6"/>
-            <c:spPr>
-              <a:solidFill>
-                <a:schemeClr val="accent2"/>
-              </a:solidFill>
-              <a:ln w="9525">
-                <a:solidFill>
-                  <a:schemeClr val="accent2"/>
-                </a:solidFill>
-              </a:ln>
-              <a:effectLst/>
-            </c:spPr>
-          </c:marker>
-          <c:xVal>
-            <c:numRef>
-              <c:f>Tabelle1!$A$36:$A$41</c:f>
-              <c:numCache>
-                <c:formatCode>General</c:formatCode>
-                <c:ptCount val="6"/>
-                <c:pt idx="0">
-                  <c:v>0</c:v>
-                </c:pt>
-                <c:pt idx="1">
-                  <c:v>1</c:v>
-                </c:pt>
-                <c:pt idx="2">
-                  <c:v>2</c:v>
-                </c:pt>
-                <c:pt idx="3">
-                  <c:v>3</c:v>
-                </c:pt>
-                <c:pt idx="4">
-                  <c:v>4</c:v>
-                </c:pt>
-                <c:pt idx="5">
-                  <c:v>5</c:v>
-                </c:pt>
-              </c:numCache>
-            </c:numRef>
-          </c:xVal>
-          <c:yVal>
-            <c:numRef>
-              <c:f>Tabelle1!$F$36:$F$41</c:f>
-              <c:numCache>
-                <c:formatCode>General</c:formatCode>
-                <c:ptCount val="6"/>
-                <c:pt idx="0">
-                  <c:v>31417.759999999998</c:v>
-                </c:pt>
-                <c:pt idx="1">
-                  <c:v>31804.6</c:v>
-                </c:pt>
-                <c:pt idx="2">
-                  <c:v>5750.12</c:v>
-                </c:pt>
-                <c:pt idx="3">
-                  <c:v>4583.3999999999996</c:v>
-                </c:pt>
-                <c:pt idx="4">
-                  <c:v>4510.3999999999996</c:v>
-                </c:pt>
-                <c:pt idx="5">
-                  <c:v>4475.2</c:v>
-                </c:pt>
-              </c:numCache>
-            </c:numRef>
-          </c:yVal>
-          <c:smooth val="0"/>
-        </c:ser>
-        <c:ser>
-          <c:idx val="4"/>
-          <c:order val="4"/>
-          <c:tx>
-            <c:v>EL (time)</c:v>
-          </c:tx>
-          <c:spPr>
-            <a:ln w="19050" cap="rnd">
-              <a:solidFill>
-                <a:schemeClr val="accent2"/>
-              </a:solidFill>
-              <a:round/>
-            </a:ln>
-            <a:effectLst/>
-          </c:spPr>
-          <c:marker>
-            <c:symbol val="square"/>
-            <c:size val="6"/>
-            <c:spPr>
-              <a:solidFill>
-                <a:schemeClr val="accent2"/>
-              </a:solidFill>
-              <a:ln w="9525">
-                <a:solidFill>
-                  <a:schemeClr val="accent2"/>
-                </a:solidFill>
-              </a:ln>
-              <a:effectLst/>
-            </c:spPr>
-          </c:marker>
-          <c:xVal>
-            <c:numRef>
-              <c:f>Tabelle1!$A$103:$A$108</c:f>
-              <c:numCache>
-                <c:formatCode>General</c:formatCode>
-                <c:ptCount val="6"/>
-                <c:pt idx="0">
-                  <c:v>0</c:v>
-                </c:pt>
-                <c:pt idx="1">
-                  <c:v>1</c:v>
-                </c:pt>
-                <c:pt idx="2">
-                  <c:v>2</c:v>
-                </c:pt>
-                <c:pt idx="3">
-                  <c:v>3</c:v>
-                </c:pt>
-                <c:pt idx="4">
-                  <c:v>4</c:v>
-                </c:pt>
-                <c:pt idx="5">
-                  <c:v>5</c:v>
-                </c:pt>
-              </c:numCache>
-            </c:numRef>
-          </c:xVal>
-          <c:yVal>
-            <c:numRef>
-              <c:f>Tabelle1!$F$103:$F$108</c:f>
-              <c:numCache>
-                <c:formatCode>General</c:formatCode>
-                <c:ptCount val="6"/>
-                <c:pt idx="0">
-                  <c:v>20952.52</c:v>
-                </c:pt>
-                <c:pt idx="1">
-                  <c:v>26163.8</c:v>
-                </c:pt>
-                <c:pt idx="2">
-                  <c:v>8147.24</c:v>
-                </c:pt>
-                <c:pt idx="3">
-                  <c:v>10400.959999999999</c:v>
-                </c:pt>
-                <c:pt idx="4">
-                  <c:v>6364.36</c:v>
-                </c:pt>
-                <c:pt idx="5">
-                  <c:v>11530.72</c:v>
-                </c:pt>
-              </c:numCache>
-            </c:numRef>
-          </c:yVal>
-          <c:smooth val="0"/>
-        </c:ser>
-        <c:ser>
-          <c:idx val="5"/>
-          <c:order val="5"/>
-          <c:tx>
-            <c:v>RO (time)</c:v>
-          </c:tx>
-          <c:spPr>
-            <a:ln w="19050" cap="rnd">
-              <a:solidFill>
-                <a:schemeClr val="accent2"/>
-              </a:solidFill>
-              <a:round/>
-            </a:ln>
-            <a:effectLst/>
-          </c:spPr>
-          <c:marker>
-            <c:symbol val="triangle"/>
-            <c:size val="6"/>
-            <c:spPr>
-              <a:solidFill>
-                <a:schemeClr val="accent2"/>
-              </a:solidFill>
-              <a:ln w="9525">
-                <a:solidFill>
-                  <a:schemeClr val="accent2"/>
-                </a:solidFill>
-              </a:ln>
-              <a:effectLst/>
-            </c:spPr>
-          </c:marker>
-          <c:xVal>
-            <c:numRef>
-              <c:f>Tabelle1!$A$157:$A$162</c:f>
-              <c:numCache>
-                <c:formatCode>General</c:formatCode>
-                <c:ptCount val="6"/>
-                <c:pt idx="0">
-                  <c:v>0</c:v>
-                </c:pt>
-                <c:pt idx="1">
-                  <c:v>1</c:v>
-                </c:pt>
-                <c:pt idx="2">
-                  <c:v>2</c:v>
-                </c:pt>
-                <c:pt idx="3">
-                  <c:v>3</c:v>
-                </c:pt>
-                <c:pt idx="4">
-                  <c:v>4</c:v>
-                </c:pt>
-                <c:pt idx="5">
-                  <c:v>5</c:v>
-                </c:pt>
-              </c:numCache>
-            </c:numRef>
-          </c:xVal>
-          <c:yVal>
-            <c:numRef>
-              <c:f>Tabelle1!$F$157:$F$162</c:f>
-              <c:numCache>
-                <c:formatCode>General</c:formatCode>
-                <c:ptCount val="6"/>
-                <c:pt idx="0">
-                  <c:v>28882.32</c:v>
-                </c:pt>
-                <c:pt idx="1">
-                  <c:v>29733.08</c:v>
-                </c:pt>
-                <c:pt idx="2">
-                  <c:v>4575.3599999999997</c:v>
-                </c:pt>
-                <c:pt idx="3">
-                  <c:v>5800.88</c:v>
-                </c:pt>
-                <c:pt idx="4">
-                  <c:v>5189.6000000000004</c:v>
-                </c:pt>
-                <c:pt idx="5">
-                  <c:v>5792.2</c:v>
-                </c:pt>
-              </c:numCache>
-            </c:numRef>
-          </c:yVal>
-          <c:smooth val="0"/>
-        </c:ser>
-        <c:dLbls>
-          <c:showLegendKey val="0"/>
-          <c:showVal val="0"/>
-          <c:showCatName val="0"/>
-          <c:showSerName val="0"/>
-          <c:showPercent val="0"/>
-          <c:showBubbleSize val="0"/>
-        </c:dLbls>
-        <c:axId val="556629344"/>
-        <c:axId val="556628952"/>
-      </c:scatterChart>
-      <c:valAx>
-        <c:axId val="556628168"/>
-        <c:scaling>
-          <c:orientation val="minMax"/>
-        </c:scaling>
-        <c:delete val="0"/>
-        <c:axPos val="b"/>
-        <c:majorGridlines>
-          <c:spPr>
-            <a:ln w="9525" cap="flat" cmpd="sng" algn="ctr">
-              <a:solidFill>
-                <a:schemeClr val="tx1">
-                  <a:lumMod val="15000"/>
-                  <a:lumOff val="85000"/>
-                </a:schemeClr>
-              </a:solidFill>
-              <a:round/>
-            </a:ln>
-            <a:effectLst/>
-          </c:spPr>
-        </c:majorGridlines>
-        <c:title>
-          <c:tx>
-            <c:rich>
-              <a:bodyPr rot="0" spcFirstLastPara="1" vertOverflow="ellipsis" vert="horz" wrap="square" anchor="ctr" anchorCtr="1"/>
-              <a:lstStyle/>
-              <a:p>
-                <a:pPr>
-                  <a:defRPr sz="1000" b="0" i="0" u="none" strike="noStrike" kern="1200" baseline="0">
-                    <a:solidFill>
-                      <a:schemeClr val="tx1">
-                        <a:lumMod val="65000"/>
-                        <a:lumOff val="35000"/>
-                      </a:schemeClr>
-                    </a:solidFill>
-                    <a:latin typeface="Arial" panose="020B0604020202020204" pitchFamily="34" charset="0"/>
-                    <a:ea typeface="+mn-ea"/>
-                    <a:cs typeface="Arial" panose="020B0604020202020204" pitchFamily="34" charset="0"/>
-                  </a:defRPr>
-                </a:pPr>
-                <a:r>
-                  <a:rPr lang="en-GB"/>
-                  <a:t>Crossover points</a:t>
-                </a:r>
-              </a:p>
-            </c:rich>
-          </c:tx>
-          <c:overlay val="0"/>
-          <c:spPr>
-            <a:noFill/>
-            <a:ln>
-              <a:noFill/>
-            </a:ln>
-            <a:effectLst/>
-          </c:spPr>
-          <c:txPr>
-            <a:bodyPr rot="0" spcFirstLastPara="1" vertOverflow="ellipsis" vert="horz" wrap="square" anchor="ctr" anchorCtr="1"/>
-            <a:lstStyle/>
-            <a:p>
-              <a:pPr>
-                <a:defRPr sz="1000" b="0" i="0" u="none" strike="noStrike" kern="1200" baseline="0">
-                  <a:solidFill>
-                    <a:schemeClr val="tx1">
-                      <a:lumMod val="65000"/>
-                      <a:lumOff val="35000"/>
-                    </a:schemeClr>
-                  </a:solidFill>
-                  <a:latin typeface="Arial" panose="020B0604020202020204" pitchFamily="34" charset="0"/>
-                  <a:ea typeface="+mn-ea"/>
-                  <a:cs typeface="Arial" panose="020B0604020202020204" pitchFamily="34" charset="0"/>
-                </a:defRPr>
-              </a:pPr>
-              <a:endParaRPr lang="de-DE"/>
-            </a:p>
-          </c:txPr>
-        </c:title>
-        <c:numFmt formatCode="General" sourceLinked="1"/>
-        <c:majorTickMark val="none"/>
-        <c:minorTickMark val="none"/>
-        <c:tickLblPos val="nextTo"/>
-        <c:spPr>
-          <a:noFill/>
-          <a:ln w="9525" cap="flat" cmpd="sng" algn="ctr">
-            <a:solidFill>
-              <a:schemeClr val="tx1">
-                <a:lumMod val="25000"/>
-                <a:lumOff val="75000"/>
-              </a:schemeClr>
-            </a:solidFill>
-            <a:round/>
-          </a:ln>
-          <a:effectLst/>
-        </c:spPr>
-        <c:txPr>
-          <a:bodyPr rot="-60000000" spcFirstLastPara="1" vertOverflow="ellipsis" vert="horz" wrap="square" anchor="ctr" anchorCtr="1"/>
-          <a:lstStyle/>
-          <a:p>
-            <a:pPr>
-              <a:defRPr sz="900" b="0" i="0" u="none" strike="noStrike" kern="1200" baseline="0">
-                <a:solidFill>
-                  <a:schemeClr val="tx1">
-                    <a:lumMod val="65000"/>
-                    <a:lumOff val="35000"/>
-                  </a:schemeClr>
-                </a:solidFill>
-                <a:latin typeface="Arial" panose="020B0604020202020204" pitchFamily="34" charset="0"/>
-                <a:ea typeface="+mn-ea"/>
-                <a:cs typeface="Arial" panose="020B0604020202020204" pitchFamily="34" charset="0"/>
-              </a:defRPr>
-            </a:pPr>
-            <a:endParaRPr lang="de-DE"/>
-          </a:p>
-        </c:txPr>
-        <c:crossAx val="556628560"/>
-        <c:crosses val="autoZero"/>
-        <c:crossBetween val="midCat"/>
-      </c:valAx>
-      <c:valAx>
-        <c:axId val="556628560"/>
-        <c:scaling>
-          <c:orientation val="minMax"/>
-        </c:scaling>
-        <c:delete val="0"/>
-        <c:axPos val="l"/>
-        <c:majorGridlines>
-          <c:spPr>
-            <a:ln w="9525" cap="flat" cmpd="sng" algn="ctr">
-              <a:solidFill>
-                <a:schemeClr val="tx1">
-                  <a:lumMod val="15000"/>
-                  <a:lumOff val="85000"/>
-                </a:schemeClr>
-              </a:solidFill>
-              <a:round/>
-            </a:ln>
-            <a:effectLst/>
-          </c:spPr>
-        </c:majorGridlines>
-        <c:title>
-          <c:tx>
-            <c:rich>
-              <a:bodyPr rot="-5400000" spcFirstLastPara="1" vertOverflow="ellipsis" vert="horz" wrap="square" anchor="ctr" anchorCtr="1"/>
-              <a:lstStyle/>
-              <a:p>
-                <a:pPr>
-                  <a:defRPr sz="1000" b="0" i="0" u="none" strike="noStrike" kern="1200" baseline="0">
-                    <a:solidFill>
-                      <a:schemeClr val="accent1"/>
-                    </a:solidFill>
-                    <a:latin typeface="Arial" panose="020B0604020202020204" pitchFamily="34" charset="0"/>
-                    <a:ea typeface="+mn-ea"/>
-                    <a:cs typeface="Arial" panose="020B0604020202020204" pitchFamily="34" charset="0"/>
-                  </a:defRPr>
-                </a:pPr>
-                <a:r>
-                  <a:rPr lang="en-GB">
-                    <a:solidFill>
-                      <a:schemeClr val="accent1"/>
-                    </a:solidFill>
-                  </a:rPr>
-                  <a:t>Average value</a:t>
-                </a:r>
-              </a:p>
-            </c:rich>
-          </c:tx>
-          <c:overlay val="0"/>
-          <c:spPr>
-            <a:noFill/>
-            <a:ln>
-              <a:noFill/>
-            </a:ln>
-            <a:effectLst/>
-          </c:spPr>
-          <c:txPr>
-            <a:bodyPr rot="-5400000" spcFirstLastPara="1" vertOverflow="ellipsis" vert="horz" wrap="square" anchor="ctr" anchorCtr="1"/>
-            <a:lstStyle/>
-            <a:p>
-              <a:pPr>
-                <a:defRPr sz="1000" b="0" i="0" u="none" strike="noStrike" kern="1200" baseline="0">
-                  <a:solidFill>
-                    <a:schemeClr val="accent1"/>
-                  </a:solidFill>
-                  <a:latin typeface="Arial" panose="020B0604020202020204" pitchFamily="34" charset="0"/>
-                  <a:ea typeface="+mn-ea"/>
-                  <a:cs typeface="Arial" panose="020B0604020202020204" pitchFamily="34" charset="0"/>
-                </a:defRPr>
-              </a:pPr>
-              <a:endParaRPr lang="de-DE"/>
-            </a:p>
-          </c:txPr>
-        </c:title>
-        <c:numFmt formatCode="General" sourceLinked="1"/>
-        <c:majorTickMark val="none"/>
-        <c:minorTickMark val="none"/>
-        <c:tickLblPos val="nextTo"/>
-        <c:spPr>
-          <a:noFill/>
-          <a:ln w="9525" cap="flat" cmpd="sng" algn="ctr">
-            <a:solidFill>
-              <a:schemeClr val="accent1"/>
-            </a:solidFill>
-            <a:round/>
-          </a:ln>
-          <a:effectLst/>
-        </c:spPr>
-        <c:txPr>
-          <a:bodyPr rot="-60000000" spcFirstLastPara="1" vertOverflow="ellipsis" vert="horz" wrap="square" anchor="ctr" anchorCtr="1"/>
-          <a:lstStyle/>
-          <a:p>
-            <a:pPr>
-              <a:defRPr sz="900" b="0" i="0" u="none" strike="noStrike" kern="1200" baseline="0">
-                <a:solidFill>
-                  <a:schemeClr val="accent1"/>
-                </a:solidFill>
-                <a:latin typeface="Arial" panose="020B0604020202020204" pitchFamily="34" charset="0"/>
-                <a:ea typeface="+mn-ea"/>
-                <a:cs typeface="Arial" panose="020B0604020202020204" pitchFamily="34" charset="0"/>
-              </a:defRPr>
-            </a:pPr>
-            <a:endParaRPr lang="de-DE"/>
-          </a:p>
-        </c:txPr>
-        <c:crossAx val="556628168"/>
-        <c:crosses val="autoZero"/>
-        <c:crossBetween val="midCat"/>
-      </c:valAx>
-      <c:valAx>
-        <c:axId val="556628952"/>
-        <c:scaling>
-          <c:orientation val="minMax"/>
-        </c:scaling>
-        <c:delete val="0"/>
-        <c:axPos val="r"/>
-        <c:title>
-          <c:tx>
-            <c:rich>
-              <a:bodyPr rot="-5400000" spcFirstLastPara="1" vertOverflow="ellipsis" vert="horz" wrap="square" anchor="ctr" anchorCtr="1"/>
-              <a:lstStyle/>
-              <a:p>
-                <a:pPr>
-                  <a:defRPr sz="1000" b="0" i="0" u="none" strike="noStrike" kern="1200" baseline="0">
-                    <a:solidFill>
-                      <a:schemeClr val="tx1">
-                        <a:lumMod val="65000"/>
-                        <a:lumOff val="35000"/>
-                      </a:schemeClr>
-                    </a:solidFill>
-                    <a:latin typeface="Arial" panose="020B0604020202020204" pitchFamily="34" charset="0"/>
-                    <a:ea typeface="+mn-ea"/>
-                    <a:cs typeface="Arial" panose="020B0604020202020204" pitchFamily="34" charset="0"/>
-                  </a:defRPr>
-                </a:pPr>
-                <a:r>
-                  <a:rPr lang="en-GB">
-                    <a:solidFill>
-                      <a:schemeClr val="accent2"/>
-                    </a:solidFill>
-                  </a:rPr>
-                  <a:t>Runtime</a:t>
-                </a:r>
-                <a:r>
-                  <a:rPr lang="en-GB" baseline="0">
-                    <a:solidFill>
-                      <a:schemeClr val="accent2"/>
-                    </a:solidFill>
-                  </a:rPr>
-                  <a:t> (in ms)</a:t>
-                </a:r>
-                <a:endParaRPr lang="en-GB">
-                  <a:solidFill>
-                    <a:schemeClr val="accent2"/>
-                  </a:solidFill>
-                </a:endParaRPr>
-              </a:p>
-            </c:rich>
-          </c:tx>
-          <c:overlay val="0"/>
-          <c:spPr>
-            <a:noFill/>
-            <a:ln>
-              <a:noFill/>
-            </a:ln>
-            <a:effectLst/>
-          </c:spPr>
-          <c:txPr>
-            <a:bodyPr rot="-5400000" spcFirstLastPara="1" vertOverflow="ellipsis" vert="horz" wrap="square" anchor="ctr" anchorCtr="1"/>
-            <a:lstStyle/>
-            <a:p>
-              <a:pPr>
-                <a:defRPr sz="1000" b="0" i="0" u="none" strike="noStrike" kern="1200" baseline="0">
-                  <a:solidFill>
-                    <a:schemeClr val="tx1">
-                      <a:lumMod val="65000"/>
-                      <a:lumOff val="35000"/>
-                    </a:schemeClr>
-                  </a:solidFill>
-                  <a:latin typeface="Arial" panose="020B0604020202020204" pitchFamily="34" charset="0"/>
-                  <a:ea typeface="+mn-ea"/>
-                  <a:cs typeface="Arial" panose="020B0604020202020204" pitchFamily="34" charset="0"/>
-                </a:defRPr>
-              </a:pPr>
-              <a:endParaRPr lang="de-DE"/>
-            </a:p>
-          </c:txPr>
-        </c:title>
-        <c:numFmt formatCode="General" sourceLinked="1"/>
-        <c:majorTickMark val="out"/>
-        <c:minorTickMark val="none"/>
-        <c:tickLblPos val="nextTo"/>
-        <c:spPr>
-          <a:noFill/>
-          <a:ln w="9525" cap="flat" cmpd="sng" algn="ctr">
-            <a:solidFill>
-              <a:schemeClr val="accent2"/>
-            </a:solidFill>
-            <a:round/>
-          </a:ln>
-          <a:effectLst/>
-        </c:spPr>
-        <c:txPr>
-          <a:bodyPr rot="-60000000" spcFirstLastPara="1" vertOverflow="ellipsis" vert="horz" wrap="square" anchor="ctr" anchorCtr="1"/>
-          <a:lstStyle/>
-          <a:p>
-            <a:pPr>
-              <a:defRPr sz="900" b="0" i="0" u="none" strike="noStrike" kern="1200" baseline="0">
-                <a:solidFill>
-                  <a:schemeClr val="accent2"/>
-                </a:solidFill>
-                <a:latin typeface="Arial" panose="020B0604020202020204" pitchFamily="34" charset="0"/>
-                <a:ea typeface="+mn-ea"/>
-                <a:cs typeface="Arial" panose="020B0604020202020204" pitchFamily="34" charset="0"/>
-              </a:defRPr>
-            </a:pPr>
-            <a:endParaRPr lang="de-DE"/>
-          </a:p>
-        </c:txPr>
-        <c:crossAx val="556629344"/>
-        <c:crosses val="max"/>
-        <c:crossBetween val="midCat"/>
-      </c:valAx>
-      <c:valAx>
-        <c:axId val="556629344"/>
-        <c:scaling>
-          <c:orientation val="minMax"/>
-        </c:scaling>
-        <c:delete val="1"/>
-        <c:axPos val="b"/>
-        <c:numFmt formatCode="General" sourceLinked="1"/>
-        <c:majorTickMark val="out"/>
-        <c:minorTickMark val="none"/>
-        <c:tickLblPos val="nextTo"/>
-        <c:crossAx val="556628952"/>
-        <c:crosses val="autoZero"/>
-        <c:crossBetween val="midCat"/>
-      </c:valAx>
-      <c:spPr>
-        <a:noFill/>
-        <a:ln>
-          <a:noFill/>
-        </a:ln>
-        <a:effectLst/>
-      </c:spPr>
-    </c:plotArea>
-    <c:legend>
-      <c:legendPos val="r"/>
-      <c:overlay val="0"/>
-      <c:spPr>
-        <a:noFill/>
-        <a:ln>
-          <a:noFill/>
-        </a:ln>
-        <a:effectLst/>
-      </c:spPr>
-      <c:txPr>
-        <a:bodyPr rot="0" spcFirstLastPara="1" vertOverflow="ellipsis" vert="horz" wrap="square" anchor="ctr" anchorCtr="1"/>
-        <a:lstStyle/>
-        <a:p>
-          <a:pPr>
-            <a:defRPr sz="900" b="0" i="0" u="none" strike="noStrike" kern="1200" baseline="0">
-              <a:solidFill>
-                <a:schemeClr val="tx1">
-                  <a:lumMod val="65000"/>
-                  <a:lumOff val="35000"/>
-                </a:schemeClr>
-              </a:solidFill>
-              <a:latin typeface="Arial" panose="020B0604020202020204" pitchFamily="34" charset="0"/>
-              <a:ea typeface="+mn-ea"/>
-              <a:cs typeface="Arial" panose="020B0604020202020204" pitchFamily="34" charset="0"/>
-            </a:defRPr>
-          </a:pPr>
-          <a:endParaRPr lang="de-DE"/>
-        </a:p>
-      </c:txPr>
-    </c:legend>
-    <c:plotVisOnly val="1"/>
-    <c:dispBlanksAs val="gap"/>
-    <c:showDLblsOverMax val="0"/>
-  </c:chart>
-  <c:spPr>
-    <a:solidFill>
-      <a:schemeClr val="bg1"/>
-    </a:solidFill>
-    <a:ln w="9525" cap="flat" cmpd="sng" algn="ctr">
-      <a:solidFill>
-        <a:schemeClr val="tx1">
-          <a:lumMod val="15000"/>
-          <a:lumOff val="85000"/>
-        </a:schemeClr>
-      </a:solidFill>
-      <a:round/>
-    </a:ln>
-    <a:effectLst/>
-  </c:spPr>
-  <c:txPr>
-    <a:bodyPr/>
-    <a:lstStyle/>
-    <a:p>
-      <a:pPr>
-        <a:defRPr>
-          <a:latin typeface="Arial" panose="020B0604020202020204" pitchFamily="34" charset="0"/>
-          <a:cs typeface="Arial" panose="020B0604020202020204" pitchFamily="34" charset="0"/>
-        </a:defRPr>
-      </a:pPr>
-      <a:endParaRPr lang="de-DE"/>
-    </a:p>
-  </c:txPr>
-  <c:externalData r:id="rId3">
-    <c:autoUpdate val="0"/>
-  </c:externalData>
-</c:chartSpace>
-</file>
-
-<file path=word/charts/chart3.xml><?xml version="1.0" encoding="utf-8"?>
 <c:chartSpace xmlns:c="http://schemas.openxmlformats.org/drawingml/2006/chart" xmlns:a="http://schemas.openxmlformats.org/drawingml/2006/main" xmlns:r="http://schemas.openxmlformats.org/officeDocument/2006/relationships">
   <c:date1904 val="0"/>
   <c:lang val="de-DE"/>
@@ -13939,7 +12838,7 @@
               <a:cs typeface="Arial" panose="020B0604020202020204" pitchFamily="34" charset="0"/>
             </a:defRPr>
           </a:pPr>
-          <a:endParaRPr lang="de-DE"/>
+          <a:endParaRPr lang="en-US"/>
         </a:p>
       </c:txPr>
     </c:title>
@@ -14197,8 +13096,8 @@
           <c:showPercent val="0"/>
           <c:showBubbleSize val="0"/>
         </c:dLbls>
-        <c:axId val="550428712"/>
-        <c:axId val="550429104"/>
+        <c:axId val="1454962544"/>
+        <c:axId val="1454967440"/>
       </c:scatterChart>
       <c:scatterChart>
         <c:scatterStyle val="lineMarker"/>
@@ -14451,11 +13350,11 @@
           <c:showPercent val="0"/>
           <c:showBubbleSize val="0"/>
         </c:dLbls>
-        <c:axId val="550429888"/>
-        <c:axId val="550429496"/>
+        <c:axId val="1454969616"/>
+        <c:axId val="1454969072"/>
       </c:scatterChart>
       <c:valAx>
-        <c:axId val="550428712"/>
+        <c:axId val="1454962544"/>
         <c:scaling>
           <c:orientation val="minMax"/>
         </c:scaling>
@@ -14531,7 +13430,7 @@
                   <a:cs typeface="Arial" panose="020B0604020202020204" pitchFamily="34" charset="0"/>
                 </a:defRPr>
               </a:pPr>
-              <a:endParaRPr lang="de-DE"/>
+              <a:endParaRPr lang="en-US"/>
             </a:p>
           </c:txPr>
         </c:title>
@@ -14569,15 +13468,15 @@
                 <a:cs typeface="Arial" panose="020B0604020202020204" pitchFamily="34" charset="0"/>
               </a:defRPr>
             </a:pPr>
-            <a:endParaRPr lang="de-DE"/>
+            <a:endParaRPr lang="en-US"/>
           </a:p>
         </c:txPr>
-        <c:crossAx val="550429104"/>
+        <c:crossAx val="1454967440"/>
         <c:crosses val="autoZero"/>
         <c:crossBetween val="midCat"/>
       </c:valAx>
       <c:valAx>
-        <c:axId val="550429104"/>
+        <c:axId val="1454967440"/>
         <c:scaling>
           <c:orientation val="minMax"/>
         </c:scaling>
@@ -14646,7 +13545,7 @@
                   <a:cs typeface="Arial" panose="020B0604020202020204" pitchFamily="34" charset="0"/>
                 </a:defRPr>
               </a:pPr>
-              <a:endParaRPr lang="de-DE"/>
+              <a:endParaRPr lang="en-US"/>
             </a:p>
           </c:txPr>
         </c:title>
@@ -14678,15 +13577,15 @@
                 <a:cs typeface="Arial" panose="020B0604020202020204" pitchFamily="34" charset="0"/>
               </a:defRPr>
             </a:pPr>
-            <a:endParaRPr lang="de-DE"/>
+            <a:endParaRPr lang="en-US"/>
           </a:p>
         </c:txPr>
-        <c:crossAx val="550428712"/>
+        <c:crossAx val="1454962544"/>
         <c:crosses val="autoZero"/>
         <c:crossBetween val="midCat"/>
       </c:valAx>
       <c:valAx>
-        <c:axId val="550429496"/>
+        <c:axId val="1454969072"/>
         <c:scaling>
           <c:orientation val="minMax"/>
         </c:scaling>
@@ -14720,15 +13619,15 @@
                 <a:cs typeface="Arial" panose="020B0604020202020204" pitchFamily="34" charset="0"/>
               </a:defRPr>
             </a:pPr>
-            <a:endParaRPr lang="de-DE"/>
+            <a:endParaRPr lang="en-US"/>
           </a:p>
         </c:txPr>
-        <c:crossAx val="550429888"/>
+        <c:crossAx val="1454969616"/>
         <c:crosses val="max"/>
         <c:crossBetween val="midCat"/>
       </c:valAx>
       <c:valAx>
-        <c:axId val="550429888"/>
+        <c:axId val="1454969616"/>
         <c:scaling>
           <c:orientation val="minMax"/>
         </c:scaling>
@@ -14738,7 +13637,7 @@
         <c:majorTickMark val="out"/>
         <c:minorTickMark val="none"/>
         <c:tickLblPos val="nextTo"/>
-        <c:crossAx val="550429496"/>
+        <c:crossAx val="1454969072"/>
         <c:crosses val="autoZero"/>
         <c:crossBetween val="midCat"/>
       </c:valAx>
@@ -14777,7 +13676,7 @@
               <a:cs typeface="Arial" panose="020B0604020202020204" pitchFamily="34" charset="0"/>
             </a:defRPr>
           </a:pPr>
-          <a:endParaRPr lang="de-DE"/>
+          <a:endParaRPr lang="en-US"/>
         </a:p>
       </c:txPr>
     </c:legend>
@@ -14810,7 +13709,7 @@
           <a:cs typeface="Arial" panose="020B0604020202020204" pitchFamily="34" charset="0"/>
         </a:defRPr>
       </a:pPr>
-      <a:endParaRPr lang="de-DE"/>
+      <a:endParaRPr lang="en-US"/>
     </a:p>
   </c:txPr>
   <c:externalData r:id="rId3">
@@ -14819,7 +13718,7 @@
 </c:chartSpace>
 </file>
 
-<file path=word/charts/chart4.xml><?xml version="1.0" encoding="utf-8"?>
+<file path=word/charts/chart3.xml><?xml version="1.0" encoding="utf-8"?>
 <c:chartSpace xmlns:c="http://schemas.openxmlformats.org/drawingml/2006/chart" xmlns:a="http://schemas.openxmlformats.org/drawingml/2006/main" xmlns:r="http://schemas.openxmlformats.org/officeDocument/2006/relationships">
   <c:date1904 val="0"/>
   <c:lang val="de-DE"/>
@@ -14884,7 +13783,7 @@
               <a:cs typeface="Arial" panose="020B0604020202020204" pitchFamily="34" charset="0"/>
             </a:defRPr>
           </a:pPr>
-          <a:endParaRPr lang="de-DE"/>
+          <a:endParaRPr lang="en-US"/>
         </a:p>
       </c:txPr>
     </c:title>
@@ -15160,8 +14059,8 @@
           <c:showPercent val="0"/>
           <c:showBubbleSize val="0"/>
         </c:dLbls>
-        <c:axId val="556760400"/>
-        <c:axId val="556760792"/>
+        <c:axId val="1465691376"/>
+        <c:axId val="1465695184"/>
       </c:scatterChart>
       <c:scatterChart>
         <c:scatterStyle val="lineMarker"/>
@@ -15432,11 +14331,11 @@
           <c:showPercent val="0"/>
           <c:showBubbleSize val="0"/>
         </c:dLbls>
-        <c:axId val="556761576"/>
-        <c:axId val="556761184"/>
+        <c:axId val="1465696816"/>
+        <c:axId val="1465673424"/>
       </c:scatterChart>
       <c:valAx>
-        <c:axId val="556760400"/>
+        <c:axId val="1465691376"/>
         <c:scaling>
           <c:orientation val="minMax"/>
         </c:scaling>
@@ -15512,7 +14411,7 @@
                   <a:cs typeface="Arial" panose="020B0604020202020204" pitchFamily="34" charset="0"/>
                 </a:defRPr>
               </a:pPr>
-              <a:endParaRPr lang="de-DE"/>
+              <a:endParaRPr lang="en-US"/>
             </a:p>
           </c:txPr>
         </c:title>
@@ -15550,15 +14449,15 @@
                 <a:cs typeface="Arial" panose="020B0604020202020204" pitchFamily="34" charset="0"/>
               </a:defRPr>
             </a:pPr>
-            <a:endParaRPr lang="de-DE"/>
+            <a:endParaRPr lang="en-US"/>
           </a:p>
         </c:txPr>
-        <c:crossAx val="556760792"/>
+        <c:crossAx val="1465695184"/>
         <c:crosses val="autoZero"/>
         <c:crossBetween val="midCat"/>
       </c:valAx>
       <c:valAx>
-        <c:axId val="556760792"/>
+        <c:axId val="1465695184"/>
         <c:scaling>
           <c:orientation val="minMax"/>
         </c:scaling>
@@ -15627,7 +14526,7 @@
                   <a:cs typeface="Arial" panose="020B0604020202020204" pitchFamily="34" charset="0"/>
                 </a:defRPr>
               </a:pPr>
-              <a:endParaRPr lang="de-DE"/>
+              <a:endParaRPr lang="en-US"/>
             </a:p>
           </c:txPr>
         </c:title>
@@ -15659,15 +14558,15 @@
                 <a:cs typeface="Arial" panose="020B0604020202020204" pitchFamily="34" charset="0"/>
               </a:defRPr>
             </a:pPr>
-            <a:endParaRPr lang="de-DE"/>
+            <a:endParaRPr lang="en-US"/>
           </a:p>
         </c:txPr>
-        <c:crossAx val="556760400"/>
+        <c:crossAx val="1465691376"/>
         <c:crosses val="autoZero"/>
         <c:crossBetween val="midCat"/>
       </c:valAx>
       <c:valAx>
-        <c:axId val="556761184"/>
+        <c:axId val="1465673424"/>
         <c:scaling>
           <c:orientation val="minMax"/>
         </c:scaling>
@@ -15728,7 +14627,7 @@
                   <a:cs typeface="Arial" panose="020B0604020202020204" pitchFamily="34" charset="0"/>
                 </a:defRPr>
               </a:pPr>
-              <a:endParaRPr lang="de-DE"/>
+              <a:endParaRPr lang="en-US"/>
             </a:p>
           </c:txPr>
         </c:title>
@@ -15760,15 +14659,15 @@
                 <a:cs typeface="Arial" panose="020B0604020202020204" pitchFamily="34" charset="0"/>
               </a:defRPr>
             </a:pPr>
-            <a:endParaRPr lang="de-DE"/>
+            <a:endParaRPr lang="en-US"/>
           </a:p>
         </c:txPr>
-        <c:crossAx val="556761576"/>
+        <c:crossAx val="1465696816"/>
         <c:crosses val="max"/>
         <c:crossBetween val="midCat"/>
       </c:valAx>
       <c:valAx>
-        <c:axId val="556761576"/>
+        <c:axId val="1465696816"/>
         <c:scaling>
           <c:orientation val="minMax"/>
         </c:scaling>
@@ -15778,7 +14677,7 @@
         <c:majorTickMark val="out"/>
         <c:minorTickMark val="none"/>
         <c:tickLblPos val="nextTo"/>
-        <c:crossAx val="556761184"/>
+        <c:crossAx val="1465673424"/>
         <c:crosses val="autoZero"/>
         <c:crossBetween val="midCat"/>
       </c:valAx>
@@ -15817,7 +14716,7 @@
               <a:cs typeface="Arial" panose="020B0604020202020204" pitchFamily="34" charset="0"/>
             </a:defRPr>
           </a:pPr>
-          <a:endParaRPr lang="de-DE"/>
+          <a:endParaRPr lang="en-US"/>
         </a:p>
       </c:txPr>
     </c:legend>
@@ -15850,7 +14749,7 @@
           <a:cs typeface="Arial" panose="020B0604020202020204" pitchFamily="34" charset="0"/>
         </a:defRPr>
       </a:pPr>
-      <a:endParaRPr lang="de-DE"/>
+      <a:endParaRPr lang="en-US"/>
     </a:p>
   </c:txPr>
   <c:externalData r:id="rId3">
@@ -15940,46 +14839,6 @@
 </file>
 
 <file path=word/charts/colors3.xml><?xml version="1.0" encoding="utf-8"?>
-<cs:colorStyle xmlns:cs="http://schemas.microsoft.com/office/drawing/2012/chartStyle" xmlns:a="http://schemas.openxmlformats.org/drawingml/2006/main" meth="cycle" id="10">
-  <a:schemeClr val="accent1"/>
-  <a:schemeClr val="accent2"/>
-  <a:schemeClr val="accent3"/>
-  <a:schemeClr val="accent4"/>
-  <a:schemeClr val="accent5"/>
-  <a:schemeClr val="accent6"/>
-  <cs:variation/>
-  <cs:variation>
-    <a:lumMod val="60000"/>
-  </cs:variation>
-  <cs:variation>
-    <a:lumMod val="80000"/>
-    <a:lumOff val="20000"/>
-  </cs:variation>
-  <cs:variation>
-    <a:lumMod val="80000"/>
-  </cs:variation>
-  <cs:variation>
-    <a:lumMod val="60000"/>
-    <a:lumOff val="40000"/>
-  </cs:variation>
-  <cs:variation>
-    <a:lumMod val="50000"/>
-  </cs:variation>
-  <cs:variation>
-    <a:lumMod val="70000"/>
-    <a:lumOff val="30000"/>
-  </cs:variation>
-  <cs:variation>
-    <a:lumMod val="70000"/>
-  </cs:variation>
-  <cs:variation>
-    <a:lumMod val="50000"/>
-    <a:lumOff val="50000"/>
-  </cs:variation>
-</cs:colorStyle>
-</file>
-
-<file path=word/charts/colors4.xml><?xml version="1.0" encoding="utf-8"?>
 <cs:colorStyle xmlns:cs="http://schemas.microsoft.com/office/drawing/2012/chartStyle" xmlns:a="http://schemas.openxmlformats.org/drawingml/2006/main" meth="cycle" id="10">
   <a:schemeClr val="accent1"/>
   <a:schemeClr val="accent2"/>
@@ -17567,522 +16426,6 @@
 </cs:chartStyle>
 </file>
 
-<file path=word/charts/style4.xml><?xml version="1.0" encoding="utf-8"?>
-<cs:chartStyle xmlns:cs="http://schemas.microsoft.com/office/drawing/2012/chartStyle" xmlns:a="http://schemas.openxmlformats.org/drawingml/2006/main" id="240">
-  <cs:axisTitle>
-    <cs:lnRef idx="0"/>
-    <cs:fillRef idx="0"/>
-    <cs:effectRef idx="0"/>
-    <cs:fontRef idx="minor">
-      <a:schemeClr val="tx1">
-        <a:lumMod val="65000"/>
-        <a:lumOff val="35000"/>
-      </a:schemeClr>
-    </cs:fontRef>
-    <cs:defRPr sz="1000" kern="1200"/>
-  </cs:axisTitle>
-  <cs:categoryAxis>
-    <cs:lnRef idx="0"/>
-    <cs:fillRef idx="0"/>
-    <cs:effectRef idx="0"/>
-    <cs:fontRef idx="minor">
-      <a:schemeClr val="tx1">
-        <a:lumMod val="65000"/>
-        <a:lumOff val="35000"/>
-      </a:schemeClr>
-    </cs:fontRef>
-    <cs:spPr>
-      <a:ln w="9525" cap="flat" cmpd="sng" algn="ctr">
-        <a:solidFill>
-          <a:schemeClr val="tx1">
-            <a:lumMod val="25000"/>
-            <a:lumOff val="75000"/>
-          </a:schemeClr>
-        </a:solidFill>
-        <a:round/>
-      </a:ln>
-    </cs:spPr>
-    <cs:defRPr sz="900" kern="1200"/>
-  </cs:categoryAxis>
-  <cs:chartArea mods="allowNoFillOverride allowNoLineOverride">
-    <cs:lnRef idx="0"/>
-    <cs:fillRef idx="0"/>
-    <cs:effectRef idx="0"/>
-    <cs:fontRef idx="minor">
-      <a:schemeClr val="tx1"/>
-    </cs:fontRef>
-    <cs:spPr>
-      <a:solidFill>
-        <a:schemeClr val="bg1"/>
-      </a:solidFill>
-      <a:ln w="9525" cap="flat" cmpd="sng" algn="ctr">
-        <a:solidFill>
-          <a:schemeClr val="tx1">
-            <a:lumMod val="15000"/>
-            <a:lumOff val="85000"/>
-          </a:schemeClr>
-        </a:solidFill>
-        <a:round/>
-      </a:ln>
-    </cs:spPr>
-    <cs:defRPr sz="1000" kern="1200"/>
-  </cs:chartArea>
-  <cs:dataLabel>
-    <cs:lnRef idx="0"/>
-    <cs:fillRef idx="0"/>
-    <cs:effectRef idx="0"/>
-    <cs:fontRef idx="minor">
-      <a:schemeClr val="tx1">
-        <a:lumMod val="75000"/>
-        <a:lumOff val="25000"/>
-      </a:schemeClr>
-    </cs:fontRef>
-    <cs:defRPr sz="900" kern="1200"/>
-  </cs:dataLabel>
-  <cs:dataLabelCallout>
-    <cs:lnRef idx="0"/>
-    <cs:fillRef idx="0"/>
-    <cs:effectRef idx="0"/>
-    <cs:fontRef idx="minor">
-      <a:schemeClr val="dk1">
-        <a:lumMod val="65000"/>
-        <a:lumOff val="35000"/>
-      </a:schemeClr>
-    </cs:fontRef>
-    <cs:spPr>
-      <a:solidFill>
-        <a:schemeClr val="lt1"/>
-      </a:solidFill>
-      <a:ln>
-        <a:solidFill>
-          <a:schemeClr val="dk1">
-            <a:lumMod val="25000"/>
-            <a:lumOff val="75000"/>
-          </a:schemeClr>
-        </a:solidFill>
-      </a:ln>
-    </cs:spPr>
-    <cs:defRPr sz="900" kern="1200"/>
-    <cs:bodyPr rot="0" spcFirstLastPara="1" vertOverflow="clip" horzOverflow="clip" vert="horz" wrap="square" lIns="36576" tIns="18288" rIns="36576" bIns="18288" anchor="ctr" anchorCtr="1">
-      <a:spAutoFit/>
-    </cs:bodyPr>
-  </cs:dataLabelCallout>
-  <cs:dataPoint>
-    <cs:lnRef idx="0"/>
-    <cs:fillRef idx="1">
-      <cs:styleClr val="auto"/>
-    </cs:fillRef>
-    <cs:effectRef idx="0"/>
-    <cs:fontRef idx="minor">
-      <a:schemeClr val="tx1"/>
-    </cs:fontRef>
-  </cs:dataPoint>
-  <cs:dataPoint3D>
-    <cs:lnRef idx="0"/>
-    <cs:fillRef idx="1">
-      <cs:styleClr val="auto"/>
-    </cs:fillRef>
-    <cs:effectRef idx="0"/>
-    <cs:fontRef idx="minor">
-      <a:schemeClr val="tx1"/>
-    </cs:fontRef>
-  </cs:dataPoint3D>
-  <cs:dataPointLine>
-    <cs:lnRef idx="0">
-      <cs:styleClr val="auto"/>
-    </cs:lnRef>
-    <cs:fillRef idx="1"/>
-    <cs:effectRef idx="0"/>
-    <cs:fontRef idx="minor">
-      <a:schemeClr val="tx1"/>
-    </cs:fontRef>
-    <cs:spPr>
-      <a:ln w="19050" cap="rnd">
-        <a:solidFill>
-          <a:schemeClr val="phClr"/>
-        </a:solidFill>
-        <a:round/>
-      </a:ln>
-    </cs:spPr>
-  </cs:dataPointLine>
-  <cs:dataPointMarker>
-    <cs:lnRef idx="0">
-      <cs:styleClr val="auto"/>
-    </cs:lnRef>
-    <cs:fillRef idx="1">
-      <cs:styleClr val="auto"/>
-    </cs:fillRef>
-    <cs:effectRef idx="0"/>
-    <cs:fontRef idx="minor">
-      <a:schemeClr val="tx1"/>
-    </cs:fontRef>
-    <cs:spPr>
-      <a:ln w="9525">
-        <a:solidFill>
-          <a:schemeClr val="phClr"/>
-        </a:solidFill>
-      </a:ln>
-    </cs:spPr>
-  </cs:dataPointMarker>
-  <cs:dataPointMarkerLayout symbol="circle" size="5"/>
-  <cs:dataPointWireframe>
-    <cs:lnRef idx="0">
-      <cs:styleClr val="auto"/>
-    </cs:lnRef>
-    <cs:fillRef idx="0"/>
-    <cs:effectRef idx="0"/>
-    <cs:fontRef idx="minor">
-      <a:schemeClr val="dk1"/>
-    </cs:fontRef>
-    <cs:spPr>
-      <a:ln w="9525" cap="rnd">
-        <a:solidFill>
-          <a:schemeClr val="phClr"/>
-        </a:solidFill>
-        <a:round/>
-      </a:ln>
-    </cs:spPr>
-  </cs:dataPointWireframe>
-  <cs:dataTable>
-    <cs:lnRef idx="0"/>
-    <cs:fillRef idx="0"/>
-    <cs:effectRef idx="0"/>
-    <cs:fontRef idx="minor">
-      <a:schemeClr val="tx1">
-        <a:lumMod val="65000"/>
-        <a:lumOff val="35000"/>
-      </a:schemeClr>
-    </cs:fontRef>
-    <cs:spPr>
-      <a:noFill/>
-      <a:ln w="9525" cap="flat" cmpd="sng" algn="ctr">
-        <a:solidFill>
-          <a:schemeClr val="tx1">
-            <a:lumMod val="15000"/>
-            <a:lumOff val="85000"/>
-          </a:schemeClr>
-        </a:solidFill>
-        <a:round/>
-      </a:ln>
-    </cs:spPr>
-    <cs:defRPr sz="900" kern="1200"/>
-  </cs:dataTable>
-  <cs:downBar>
-    <cs:lnRef idx="0"/>
-    <cs:fillRef idx="0"/>
-    <cs:effectRef idx="0"/>
-    <cs:fontRef idx="minor">
-      <a:schemeClr val="tx1"/>
-    </cs:fontRef>
-    <cs:spPr>
-      <a:solidFill>
-        <a:schemeClr val="dk1">
-          <a:lumMod val="75000"/>
-          <a:lumOff val="25000"/>
-        </a:schemeClr>
-      </a:solidFill>
-      <a:ln w="9525" cap="flat" cmpd="sng" algn="ctr">
-        <a:solidFill>
-          <a:schemeClr val="tx1">
-            <a:lumMod val="65000"/>
-            <a:lumOff val="35000"/>
-          </a:schemeClr>
-        </a:solidFill>
-        <a:round/>
-      </a:ln>
-    </cs:spPr>
-  </cs:downBar>
-  <cs:dropLine>
-    <cs:lnRef idx="0"/>
-    <cs:fillRef idx="0"/>
-    <cs:effectRef idx="0"/>
-    <cs:fontRef idx="minor">
-      <a:schemeClr val="tx1"/>
-    </cs:fontRef>
-    <cs:spPr>
-      <a:ln w="9525" cap="flat" cmpd="sng" algn="ctr">
-        <a:solidFill>
-          <a:schemeClr val="tx1">
-            <a:lumMod val="35000"/>
-            <a:lumOff val="65000"/>
-          </a:schemeClr>
-        </a:solidFill>
-        <a:round/>
-      </a:ln>
-    </cs:spPr>
-  </cs:dropLine>
-  <cs:errorBar>
-    <cs:lnRef idx="0"/>
-    <cs:fillRef idx="0"/>
-    <cs:effectRef idx="0"/>
-    <cs:fontRef idx="minor">
-      <a:schemeClr val="tx1"/>
-    </cs:fontRef>
-    <cs:spPr>
-      <a:ln w="9525" cap="flat" cmpd="sng" algn="ctr">
-        <a:solidFill>
-          <a:schemeClr val="tx1">
-            <a:lumMod val="65000"/>
-            <a:lumOff val="35000"/>
-          </a:schemeClr>
-        </a:solidFill>
-        <a:round/>
-      </a:ln>
-    </cs:spPr>
-  </cs:errorBar>
-  <cs:floor>
-    <cs:lnRef idx="0"/>
-    <cs:fillRef idx="0"/>
-    <cs:effectRef idx="0"/>
-    <cs:fontRef idx="minor">
-      <a:schemeClr val="tx1"/>
-    </cs:fontRef>
-    <cs:spPr>
-      <a:noFill/>
-      <a:ln>
-        <a:noFill/>
-      </a:ln>
-    </cs:spPr>
-  </cs:floor>
-  <cs:gridlineMajor>
-    <cs:lnRef idx="0"/>
-    <cs:fillRef idx="0"/>
-    <cs:effectRef idx="0"/>
-    <cs:fontRef idx="minor">
-      <a:schemeClr val="tx1"/>
-    </cs:fontRef>
-    <cs:spPr>
-      <a:ln w="9525" cap="flat" cmpd="sng" algn="ctr">
-        <a:solidFill>
-          <a:schemeClr val="tx1">
-            <a:lumMod val="15000"/>
-            <a:lumOff val="85000"/>
-          </a:schemeClr>
-        </a:solidFill>
-        <a:round/>
-      </a:ln>
-    </cs:spPr>
-  </cs:gridlineMajor>
-  <cs:gridlineMinor>
-    <cs:lnRef idx="0"/>
-    <cs:fillRef idx="0"/>
-    <cs:effectRef idx="0"/>
-    <cs:fontRef idx="minor">
-      <a:schemeClr val="tx1"/>
-    </cs:fontRef>
-    <cs:spPr>
-      <a:ln w="9525" cap="flat" cmpd="sng" algn="ctr">
-        <a:solidFill>
-          <a:schemeClr val="tx1">
-            <a:lumMod val="5000"/>
-            <a:lumOff val="95000"/>
-          </a:schemeClr>
-        </a:solidFill>
-        <a:round/>
-      </a:ln>
-    </cs:spPr>
-  </cs:gridlineMinor>
-  <cs:hiLoLine>
-    <cs:lnRef idx="0"/>
-    <cs:fillRef idx="0"/>
-    <cs:effectRef idx="0"/>
-    <cs:fontRef idx="minor">
-      <a:schemeClr val="tx1"/>
-    </cs:fontRef>
-    <cs:spPr>
-      <a:ln w="9525" cap="flat" cmpd="sng" algn="ctr">
-        <a:solidFill>
-          <a:schemeClr val="tx1">
-            <a:lumMod val="50000"/>
-            <a:lumOff val="50000"/>
-          </a:schemeClr>
-        </a:solidFill>
-        <a:round/>
-      </a:ln>
-    </cs:spPr>
-  </cs:hiLoLine>
-  <cs:leaderLine>
-    <cs:lnRef idx="0"/>
-    <cs:fillRef idx="0"/>
-    <cs:effectRef idx="0"/>
-    <cs:fontRef idx="minor">
-      <a:schemeClr val="tx1"/>
-    </cs:fontRef>
-    <cs:spPr>
-      <a:ln w="9525" cap="flat" cmpd="sng" algn="ctr">
-        <a:solidFill>
-          <a:schemeClr val="tx1">
-            <a:lumMod val="35000"/>
-            <a:lumOff val="65000"/>
-          </a:schemeClr>
-        </a:solidFill>
-        <a:round/>
-      </a:ln>
-    </cs:spPr>
-  </cs:leaderLine>
-  <cs:legend>
-    <cs:lnRef idx="0"/>
-    <cs:fillRef idx="0"/>
-    <cs:effectRef idx="0"/>
-    <cs:fontRef idx="minor">
-      <a:schemeClr val="tx1">
-        <a:lumMod val="65000"/>
-        <a:lumOff val="35000"/>
-      </a:schemeClr>
-    </cs:fontRef>
-    <cs:defRPr sz="900" kern="1200"/>
-  </cs:legend>
-  <cs:plotArea mods="allowNoFillOverride allowNoLineOverride">
-    <cs:lnRef idx="0"/>
-    <cs:fillRef idx="0"/>
-    <cs:effectRef idx="0"/>
-    <cs:fontRef idx="minor">
-      <a:schemeClr val="tx1"/>
-    </cs:fontRef>
-  </cs:plotArea>
-  <cs:plotArea3D mods="allowNoFillOverride allowNoLineOverride">
-    <cs:lnRef idx="0"/>
-    <cs:fillRef idx="0"/>
-    <cs:effectRef idx="0"/>
-    <cs:fontRef idx="minor">
-      <a:schemeClr val="tx1"/>
-    </cs:fontRef>
-  </cs:plotArea3D>
-  <cs:seriesAxis>
-    <cs:lnRef idx="0"/>
-    <cs:fillRef idx="0"/>
-    <cs:effectRef idx="0"/>
-    <cs:fontRef idx="minor">
-      <a:schemeClr val="tx1">
-        <a:lumMod val="65000"/>
-        <a:lumOff val="35000"/>
-      </a:schemeClr>
-    </cs:fontRef>
-    <cs:defRPr sz="900" kern="1200"/>
-  </cs:seriesAxis>
-  <cs:seriesLine>
-    <cs:lnRef idx="0"/>
-    <cs:fillRef idx="0"/>
-    <cs:effectRef idx="0"/>
-    <cs:fontRef idx="minor">
-      <a:schemeClr val="tx1"/>
-    </cs:fontRef>
-    <cs:spPr>
-      <a:ln w="9525" cap="flat" cmpd="sng" algn="ctr">
-        <a:solidFill>
-          <a:schemeClr val="tx1">
-            <a:lumMod val="35000"/>
-            <a:lumOff val="65000"/>
-          </a:schemeClr>
-        </a:solidFill>
-        <a:round/>
-      </a:ln>
-    </cs:spPr>
-  </cs:seriesLine>
-  <cs:title>
-    <cs:lnRef idx="0"/>
-    <cs:fillRef idx="0"/>
-    <cs:effectRef idx="0"/>
-    <cs:fontRef idx="minor">
-      <a:schemeClr val="tx1">
-        <a:lumMod val="65000"/>
-        <a:lumOff val="35000"/>
-      </a:schemeClr>
-    </cs:fontRef>
-    <cs:defRPr sz="1400" b="0" kern="1200" spc="0" baseline="0"/>
-  </cs:title>
-  <cs:trendline>
-    <cs:lnRef idx="0">
-      <cs:styleClr val="auto"/>
-    </cs:lnRef>
-    <cs:fillRef idx="0"/>
-    <cs:effectRef idx="0"/>
-    <cs:fontRef idx="minor">
-      <a:schemeClr val="tx1"/>
-    </cs:fontRef>
-    <cs:spPr>
-      <a:ln w="19050" cap="rnd">
-        <a:solidFill>
-          <a:schemeClr val="phClr"/>
-        </a:solidFill>
-        <a:prstDash val="sysDot"/>
-      </a:ln>
-    </cs:spPr>
-  </cs:trendline>
-  <cs:trendlineLabel>
-    <cs:lnRef idx="0"/>
-    <cs:fillRef idx="0"/>
-    <cs:effectRef idx="0"/>
-    <cs:fontRef idx="minor">
-      <a:schemeClr val="tx1">
-        <a:lumMod val="65000"/>
-        <a:lumOff val="35000"/>
-      </a:schemeClr>
-    </cs:fontRef>
-    <cs:defRPr sz="900" kern="1200"/>
-  </cs:trendlineLabel>
-  <cs:upBar>
-    <cs:lnRef idx="0"/>
-    <cs:fillRef idx="0"/>
-    <cs:effectRef idx="0"/>
-    <cs:fontRef idx="minor">
-      <a:schemeClr val="tx1"/>
-    </cs:fontRef>
-    <cs:spPr>
-      <a:solidFill>
-        <a:schemeClr val="lt1"/>
-      </a:solidFill>
-      <a:ln w="9525" cap="flat" cmpd="sng" algn="ctr">
-        <a:solidFill>
-          <a:schemeClr val="tx1">
-            <a:lumMod val="65000"/>
-            <a:lumOff val="35000"/>
-          </a:schemeClr>
-        </a:solidFill>
-        <a:round/>
-      </a:ln>
-    </cs:spPr>
-  </cs:upBar>
-  <cs:valueAxis>
-    <cs:lnRef idx="0"/>
-    <cs:fillRef idx="0"/>
-    <cs:effectRef idx="0"/>
-    <cs:fontRef idx="minor">
-      <a:schemeClr val="tx1">
-        <a:lumMod val="65000"/>
-        <a:lumOff val="35000"/>
-      </a:schemeClr>
-    </cs:fontRef>
-    <cs:spPr>
-      <a:ln w="9525" cap="flat" cmpd="sng" algn="ctr">
-        <a:solidFill>
-          <a:schemeClr val="tx1">
-            <a:lumMod val="25000"/>
-            <a:lumOff val="75000"/>
-          </a:schemeClr>
-        </a:solidFill>
-        <a:round/>
-      </a:ln>
-    </cs:spPr>
-    <cs:defRPr sz="900" kern="1200"/>
-  </cs:valueAxis>
-  <cs:wall>
-    <cs:lnRef idx="0"/>
-    <cs:fillRef idx="0"/>
-    <cs:effectRef idx="0"/>
-    <cs:fontRef idx="minor">
-      <a:schemeClr val="tx1"/>
-    </cs:fontRef>
-    <cs:spPr>
-      <a:noFill/>
-      <a:ln>
-        <a:noFill/>
-      </a:ln>
-    </cs:spPr>
-  </cs:wall>
-</cs:chartStyle>
-</file>
-
 <file path=word/glossary/document.xml><?xml version="1.0" encoding="utf-8"?>
 <w:glossaryDocument xmlns:wpc="http://schemas.microsoft.com/office/word/2010/wordprocessingCanvas" xmlns:mc="http://schemas.openxmlformats.org/markup-compatibility/2006" xmlns:o="urn:schemas-microsoft-com:office:office" xmlns:r="http://schemas.openxmlformats.org/officeDocument/2006/relationships" xmlns:m="http://schemas.openxmlformats.org/officeDocument/2006/math" xmlns:v="urn:schemas-microsoft-com:vml" xmlns:wp14="http://schemas.microsoft.com/office/word/2010/wordprocessingDrawing" xmlns:wp="http://schemas.openxmlformats.org/drawingml/2006/wordprocessingDrawing" xmlns:w10="urn:schemas-microsoft-com:office:word" xmlns:w="http://schemas.openxmlformats.org/wordprocessingml/2006/main" xmlns:w14="http://schemas.microsoft.com/office/word/2010/wordml" xmlns:w15="http://schemas.microsoft.com/office/word/2012/wordml" xmlns:wpg="http://schemas.microsoft.com/office/word/2010/wordprocessingGroup" xmlns:wpi="http://schemas.microsoft.com/office/word/2010/wordprocessingInk" xmlns:wne="http://schemas.microsoft.com/office/word/2006/wordml" xmlns:wps="http://schemas.microsoft.com/office/word/2010/wordprocessingShape" mc:Ignorable="w14 w15 wp14">
   <w:docParts>
@@ -18168,7 +16511,7 @@
     <w:charset w:val="00"/>
     <w:family w:val="roman"/>
     <w:pitch w:val="variable"/>
-    <w:sig w:usb0="E0002AFF" w:usb1="C0007841" w:usb2="00000009" w:usb3="00000000" w:csb0="000001FF" w:csb1="00000000"/>
+    <w:sig w:usb0="E0002EFF" w:usb1="C0007843" w:usb2="00000009" w:usb3="00000000" w:csb0="000001FF" w:csb1="00000000"/>
   </w:font>
   <w:font w:name="Calibri Light">
     <w:panose1 w:val="020F0302020204030204"/>
@@ -18181,22 +16524,23 @@
     <w:panose1 w:val="020B0502040204020203"/>
     <w:charset w:val="00"/>
     <w:family w:val="swiss"/>
+    <w:notTrueType/>
     <w:pitch w:val="variable"/>
-    <w:sig w:usb0="E10022FF" w:usb1="C000E47F" w:usb2="00000029" w:usb3="00000000" w:csb0="000001DF" w:csb1="00000000"/>
+    <w:sig w:usb0="00000003" w:usb1="00000000" w:usb2="00000000" w:usb3="00000000" w:csb0="00000001" w:csb1="00000000"/>
   </w:font>
   <w:font w:name="Arial">
     <w:panose1 w:val="020B0604020202020204"/>
     <w:charset w:val="00"/>
     <w:family w:val="swiss"/>
     <w:pitch w:val="variable"/>
-    <w:sig w:usb0="E0002AFF" w:usb1="C0007843" w:usb2="00000009" w:usb3="00000000" w:csb0="000001FF" w:csb1="00000000"/>
+    <w:sig w:usb0="E0002EFF" w:usb1="C0007843" w:usb2="00000009" w:usb3="00000000" w:csb0="000001FF" w:csb1="00000000"/>
   </w:font>
   <w:font w:name="Times">
     <w:panose1 w:val="02020603050405020304"/>
     <w:charset w:val="00"/>
     <w:family w:val="roman"/>
     <w:pitch w:val="variable"/>
-    <w:sig w:usb0="E0002AFF" w:usb1="C0007841" w:usb2="00000009" w:usb3="00000000" w:csb0="000001FF" w:csb1="00000000"/>
+    <w:sig w:usb0="E0002EFF" w:usb1="C0007843" w:usb2="00000009" w:usb3="00000000" w:csb0="000001FF" w:csb1="00000000"/>
   </w:font>
   <w:font w:name="Cambria Math">
     <w:panose1 w:val="02040503050406030204"/>
@@ -18224,8 +16568,11 @@
   </w:compat>
   <w:rsids>
     <w:rsidRoot w:val="0041023E"/>
+    <w:rsid w:val="000015A8"/>
     <w:rsid w:val="0041023E"/>
     <w:rsid w:val="009B53FA"/>
+    <w:rsid w:val="00BB5A1E"/>
+    <w:rsid w:val="00D11B3E"/>
   </w:rsids>
   <m:mathPr>
     <m:mathFont m:val="Cambria Math"/>
@@ -18242,8 +16589,8 @@
   </m:mathPr>
   <w:themeFontLang w:val="de-DE"/>
   <w:clrSchemeMapping w:bg1="light1" w:t1="dark1" w:bg2="light2" w:t2="dark2" w:accent1="accent1" w:accent2="accent2" w:accent3="accent3" w:accent4="accent4" w:accent5="accent5" w:accent6="accent6" w:hyperlink="hyperlink" w:followedHyperlink="followedHyperlink"/>
-  <w:decimalSymbol w:val=","/>
-  <w:listSeparator w:val=";"/>
+  <w:decimalSymbol w:val="."/>
+  <w:listSeparator w:val=","/>
   <w15:chartTrackingRefBased/>
 </w:settings>
 </file>
@@ -18990,7 +17337,7 @@
 </file>
 
 <file path=customXml/itemProps2.xml><?xml version="1.0" encoding="utf-8"?>
-<ds:datastoreItem xmlns:ds="http://schemas.openxmlformats.org/officeDocument/2006/customXml" ds:itemID="{A38DEF93-E52E-4306-8CD7-D7ADE1EB0529}">
+<ds:datastoreItem xmlns:ds="http://schemas.openxmlformats.org/officeDocument/2006/customXml" ds:itemID="{761D77AD-F49B-4272-AC7A-1B7AF64D2DC5}">
   <ds:schemaRefs>
     <ds:schemaRef ds:uri="http://schemas.openxmlformats.org/officeDocument/2006/bibliography"/>
   </ds:schemaRefs>

</xml_diff>

<commit_message>
Small change to the report
</commit_message>
<xml_diff>
--- a/Report, presentation and related stuff/Project Report.docx
+++ b/Report, presentation and related stuff/Project Report.docx
@@ -1392,7 +1392,7 @@
             </w:rPr>
             <w:fldChar w:fldCharType="separate"/>
           </w:r>
-          <w:hyperlink w:anchor="_Toc441031486" w:history="1">
+          <w:hyperlink w:anchor="_Toc441038880" w:history="1">
             <w:r>
               <w:rPr>
                 <w:rStyle w:val="Hyperlink"/>
@@ -1420,7 +1420,7 @@
                 <w:noProof/>
                 <w:webHidden/>
               </w:rPr>
-              <w:instrText xml:space="preserve"> PAGEREF _Toc441031486 \h </w:instrText>
+              <w:instrText xml:space="preserve"> PAGEREF _Toc441038880 \h </w:instrText>
             </w:r>
             <w:r>
               <w:rPr>
@@ -1462,7 +1462,7 @@
               <w:noProof/>
             </w:rPr>
           </w:pPr>
-          <w:hyperlink w:anchor="_Toc441031487" w:history="1">
+          <w:hyperlink w:anchor="_Toc441038881" w:history="1">
             <w:r>
               <w:rPr>
                 <w:rStyle w:val="Hyperlink"/>
@@ -1490,7 +1490,7 @@
                 <w:noProof/>
                 <w:webHidden/>
               </w:rPr>
-              <w:instrText xml:space="preserve"> PAGEREF _Toc441031487 \h </w:instrText>
+              <w:instrText xml:space="preserve"> PAGEREF _Toc441038881 \h </w:instrText>
             </w:r>
             <w:r>
               <w:rPr>
@@ -1532,7 +1532,7 @@
               <w:noProof/>
             </w:rPr>
           </w:pPr>
-          <w:hyperlink w:anchor="_Toc441031488" w:history="1">
+          <w:hyperlink w:anchor="_Toc441038882" w:history="1">
             <w:r>
               <w:rPr>
                 <w:rStyle w:val="Hyperlink"/>
@@ -1560,7 +1560,7 @@
                 <w:noProof/>
                 <w:webHidden/>
               </w:rPr>
-              <w:instrText xml:space="preserve"> PAGEREF _Toc441031488 \h </w:instrText>
+              <w:instrText xml:space="preserve"> PAGEREF _Toc441038882 \h </w:instrText>
             </w:r>
             <w:r>
               <w:rPr>
@@ -1602,7 +1602,7 @@
               <w:noProof/>
             </w:rPr>
           </w:pPr>
-          <w:hyperlink w:anchor="_Toc441031489" w:history="1">
+          <w:hyperlink w:anchor="_Toc441038883" w:history="1">
             <w:r>
               <w:rPr>
                 <w:rStyle w:val="Hyperlink"/>
@@ -1630,7 +1630,7 @@
                 <w:noProof/>
                 <w:webHidden/>
               </w:rPr>
-              <w:instrText xml:space="preserve"> PAGEREF _Toc441031489 \h </w:instrText>
+              <w:instrText xml:space="preserve"> PAGEREF _Toc441038883 \h </w:instrText>
             </w:r>
             <w:r>
               <w:rPr>
@@ -1672,7 +1672,7 @@
               <w:noProof/>
             </w:rPr>
           </w:pPr>
-          <w:hyperlink w:anchor="_Toc441031490" w:history="1">
+          <w:hyperlink w:anchor="_Toc441038884" w:history="1">
             <w:r>
               <w:rPr>
                 <w:rStyle w:val="Hyperlink"/>
@@ -1700,7 +1700,7 @@
                 <w:noProof/>
                 <w:webHidden/>
               </w:rPr>
-              <w:instrText xml:space="preserve"> PAGEREF _Toc441031490 \h </w:instrText>
+              <w:instrText xml:space="preserve"> PAGEREF _Toc441038884 \h </w:instrText>
             </w:r>
             <w:r>
               <w:rPr>
@@ -1742,7 +1742,7 @@
               <w:noProof/>
             </w:rPr>
           </w:pPr>
-          <w:hyperlink w:anchor="_Toc441031491" w:history="1">
+          <w:hyperlink w:anchor="_Toc441038885" w:history="1">
             <w:r>
               <w:rPr>
                 <w:rStyle w:val="Hyperlink"/>
@@ -1770,7 +1770,7 @@
                 <w:noProof/>
                 <w:webHidden/>
               </w:rPr>
-              <w:instrText xml:space="preserve"> PAGEREF _Toc441031491 \h </w:instrText>
+              <w:instrText xml:space="preserve"> PAGEREF _Toc441038885 \h </w:instrText>
             </w:r>
             <w:r>
               <w:rPr>
@@ -1812,7 +1812,7 @@
               <w:noProof/>
             </w:rPr>
           </w:pPr>
-          <w:hyperlink w:anchor="_Toc441031492" w:history="1">
+          <w:hyperlink w:anchor="_Toc441038886" w:history="1">
             <w:r>
               <w:rPr>
                 <w:rStyle w:val="Hyperlink"/>
@@ -1840,7 +1840,7 @@
                 <w:noProof/>
                 <w:webHidden/>
               </w:rPr>
-              <w:instrText xml:space="preserve"> PAGEREF _Toc441031492 \h </w:instrText>
+              <w:instrText xml:space="preserve"> PAGEREF _Toc441038886 \h </w:instrText>
             </w:r>
             <w:r>
               <w:rPr>
@@ -1882,7 +1882,7 @@
               <w:noProof/>
             </w:rPr>
           </w:pPr>
-          <w:hyperlink w:anchor="_Toc441031493" w:history="1">
+          <w:hyperlink w:anchor="_Toc441038887" w:history="1">
             <w:r>
               <w:rPr>
                 <w:rStyle w:val="Hyperlink"/>
@@ -1910,7 +1910,7 @@
                 <w:noProof/>
                 <w:webHidden/>
               </w:rPr>
-              <w:instrText xml:space="preserve"> PAGEREF _Toc441031493 \h </w:instrText>
+              <w:instrText xml:space="preserve"> PAGEREF _Toc441038887 \h </w:instrText>
             </w:r>
             <w:r>
               <w:rPr>
@@ -1952,7 +1952,7 @@
               <w:noProof/>
             </w:rPr>
           </w:pPr>
-          <w:hyperlink w:anchor="_Toc441031494" w:history="1">
+          <w:hyperlink w:anchor="_Toc441038888" w:history="1">
             <w:r>
               <w:rPr>
                 <w:rStyle w:val="Hyperlink"/>
@@ -1980,7 +1980,7 @@
                 <w:noProof/>
                 <w:webHidden/>
               </w:rPr>
-              <w:instrText xml:space="preserve"> PAGEREF _Toc441031494 \h </w:instrText>
+              <w:instrText xml:space="preserve"> PAGEREF _Toc441038888 \h </w:instrText>
             </w:r>
             <w:r>
               <w:rPr>
@@ -2022,7 +2022,7 @@
               <w:noProof/>
             </w:rPr>
           </w:pPr>
-          <w:hyperlink w:anchor="_Toc441031495" w:history="1">
+          <w:hyperlink w:anchor="_Toc441038889" w:history="1">
             <w:r>
               <w:rPr>
                 <w:rStyle w:val="Hyperlink"/>
@@ -2050,7 +2050,7 @@
                 <w:noProof/>
                 <w:webHidden/>
               </w:rPr>
-              <w:instrText xml:space="preserve"> PAGEREF _Toc441031495 \h </w:instrText>
+              <w:instrText xml:space="preserve"> PAGEREF _Toc441038889 \h </w:instrText>
             </w:r>
             <w:r>
               <w:rPr>
@@ -2092,7 +2092,7 @@
               <w:noProof/>
             </w:rPr>
           </w:pPr>
-          <w:hyperlink w:anchor="_Toc441031496" w:history="1">
+          <w:hyperlink w:anchor="_Toc441038890" w:history="1">
             <w:r>
               <w:rPr>
                 <w:rStyle w:val="Hyperlink"/>
@@ -2120,7 +2120,7 @@
                 <w:noProof/>
                 <w:webHidden/>
               </w:rPr>
-              <w:instrText xml:space="preserve"> PAGEREF _Toc441031496 \h </w:instrText>
+              <w:instrText xml:space="preserve"> PAGEREF _Toc441038890 \h </w:instrText>
             </w:r>
             <w:r>
               <w:rPr>
@@ -2162,7 +2162,7 @@
               <w:noProof/>
             </w:rPr>
           </w:pPr>
-          <w:hyperlink w:anchor="_Toc441031497" w:history="1">
+          <w:hyperlink w:anchor="_Toc441038891" w:history="1">
             <w:r>
               <w:rPr>
                 <w:rStyle w:val="Hyperlink"/>
@@ -2190,7 +2190,7 @@
                 <w:noProof/>
                 <w:webHidden/>
               </w:rPr>
-              <w:instrText xml:space="preserve"> PAGEREF _Toc441031497 \h </w:instrText>
+              <w:instrText xml:space="preserve"> PAGEREF _Toc441038891 \h </w:instrText>
             </w:r>
             <w:r>
               <w:rPr>
@@ -2232,7 +2232,7 @@
               <w:noProof/>
             </w:rPr>
           </w:pPr>
-          <w:hyperlink w:anchor="_Toc441031498" w:history="1">
+          <w:hyperlink w:anchor="_Toc441038892" w:history="1">
             <w:r>
               <w:rPr>
                 <w:rStyle w:val="Hyperlink"/>
@@ -2260,7 +2260,7 @@
                 <w:noProof/>
                 <w:webHidden/>
               </w:rPr>
-              <w:instrText xml:space="preserve"> PAGEREF _Toc441031498 \h </w:instrText>
+              <w:instrText xml:space="preserve"> PAGEREF _Toc441038892 \h </w:instrText>
             </w:r>
             <w:r>
               <w:rPr>
@@ -2302,7 +2302,7 @@
               <w:noProof/>
             </w:rPr>
           </w:pPr>
-          <w:hyperlink w:anchor="_Toc441031499" w:history="1">
+          <w:hyperlink w:anchor="_Toc441038893" w:history="1">
             <w:r>
               <w:rPr>
                 <w:rStyle w:val="Hyperlink"/>
@@ -2330,7 +2330,7 @@
                 <w:noProof/>
                 <w:webHidden/>
               </w:rPr>
-              <w:instrText xml:space="preserve"> PAGEREF _Toc441031499 \h </w:instrText>
+              <w:instrText xml:space="preserve"> PAGEREF _Toc441038893 \h </w:instrText>
             </w:r>
             <w:r>
               <w:rPr>
@@ -2372,7 +2372,7 @@
               <w:noProof/>
             </w:rPr>
           </w:pPr>
-          <w:hyperlink w:anchor="_Toc441031500" w:history="1">
+          <w:hyperlink w:anchor="_Toc441038894" w:history="1">
             <w:r>
               <w:rPr>
                 <w:rStyle w:val="Hyperlink"/>
@@ -2400,7 +2400,7 @@
                 <w:noProof/>
                 <w:webHidden/>
               </w:rPr>
-              <w:instrText xml:space="preserve"> PAGEREF _Toc441031500 \h </w:instrText>
+              <w:instrText xml:space="preserve"> PAGEREF _Toc441038894 \h </w:instrText>
             </w:r>
             <w:r>
               <w:rPr>
@@ -2442,7 +2442,7 @@
               <w:noProof/>
             </w:rPr>
           </w:pPr>
-          <w:hyperlink w:anchor="_Toc441031501" w:history="1">
+          <w:hyperlink w:anchor="_Toc441038895" w:history="1">
             <w:r>
               <w:rPr>
                 <w:rStyle w:val="Hyperlink"/>
@@ -2470,7 +2470,7 @@
                 <w:noProof/>
                 <w:webHidden/>
               </w:rPr>
-              <w:instrText xml:space="preserve"> PAGEREF _Toc441031501 \h </w:instrText>
+              <w:instrText xml:space="preserve"> PAGEREF _Toc441038895 \h </w:instrText>
             </w:r>
             <w:r>
               <w:rPr>
@@ -2512,7 +2512,7 @@
               <w:noProof/>
             </w:rPr>
           </w:pPr>
-          <w:hyperlink w:anchor="_Toc441031502" w:history="1">
+          <w:hyperlink w:anchor="_Toc441038896" w:history="1">
             <w:r>
               <w:rPr>
                 <w:rStyle w:val="Hyperlink"/>
@@ -2540,7 +2540,7 @@
                 <w:noProof/>
                 <w:webHidden/>
               </w:rPr>
-              <w:instrText xml:space="preserve"> PAGEREF _Toc441031502 \h </w:instrText>
+              <w:instrText xml:space="preserve"> PAGEREF _Toc441038896 \h </w:instrText>
             </w:r>
             <w:r>
               <w:rPr>
@@ -2582,7 +2582,7 @@
               <w:noProof/>
             </w:rPr>
           </w:pPr>
-          <w:hyperlink w:anchor="_Toc441031503" w:history="1">
+          <w:hyperlink w:anchor="_Toc441038897" w:history="1">
             <w:r>
               <w:rPr>
                 <w:rStyle w:val="Hyperlink"/>
@@ -2610,7 +2610,7 @@
                 <w:noProof/>
                 <w:webHidden/>
               </w:rPr>
-              <w:instrText xml:space="preserve"> PAGEREF _Toc441031503 \h </w:instrText>
+              <w:instrText xml:space="preserve"> PAGEREF _Toc441038897 \h </w:instrText>
             </w:r>
             <w:r>
               <w:rPr>
@@ -2652,7 +2652,7 @@
               <w:noProof/>
             </w:rPr>
           </w:pPr>
-          <w:hyperlink w:anchor="_Toc441031504" w:history="1">
+          <w:hyperlink w:anchor="_Toc441038898" w:history="1">
             <w:r>
               <w:rPr>
                 <w:rStyle w:val="Hyperlink"/>
@@ -2680,7 +2680,7 @@
                 <w:noProof/>
                 <w:webHidden/>
               </w:rPr>
-              <w:instrText xml:space="preserve"> PAGEREF _Toc441031504 \h </w:instrText>
+              <w:instrText xml:space="preserve"> PAGEREF _Toc441038898 \h </w:instrText>
             </w:r>
             <w:r>
               <w:rPr>
@@ -2722,7 +2722,7 @@
               <w:noProof/>
             </w:rPr>
           </w:pPr>
-          <w:hyperlink w:anchor="_Toc441031505" w:history="1">
+          <w:hyperlink w:anchor="_Toc441038899" w:history="1">
             <w:r>
               <w:rPr>
                 <w:rStyle w:val="Hyperlink"/>
@@ -2750,7 +2750,7 @@
                 <w:noProof/>
                 <w:webHidden/>
               </w:rPr>
-              <w:instrText xml:space="preserve"> PAGEREF _Toc441031505 \h </w:instrText>
+              <w:instrText xml:space="preserve"> PAGEREF _Toc441038899 \h </w:instrText>
             </w:r>
             <w:r>
               <w:rPr>
@@ -2792,7 +2792,7 @@
               <w:noProof/>
             </w:rPr>
           </w:pPr>
-          <w:hyperlink w:anchor="_Toc441031506" w:history="1">
+          <w:hyperlink w:anchor="_Toc441038900" w:history="1">
             <w:r>
               <w:rPr>
                 <w:rStyle w:val="Hyperlink"/>
@@ -2820,7 +2820,7 @@
                 <w:noProof/>
                 <w:webHidden/>
               </w:rPr>
-              <w:instrText xml:space="preserve"> PAGEREF _Toc441031506 \h </w:instrText>
+              <w:instrText xml:space="preserve"> PAGEREF _Toc441038900 \h </w:instrText>
             </w:r>
             <w:r>
               <w:rPr>
@@ -2862,7 +2862,7 @@
               <w:noProof/>
             </w:rPr>
           </w:pPr>
-          <w:hyperlink w:anchor="_Toc441031507" w:history="1">
+          <w:hyperlink w:anchor="_Toc441038901" w:history="1">
             <w:r>
               <w:rPr>
                 <w:rStyle w:val="Hyperlink"/>
@@ -2890,7 +2890,7 @@
                 <w:noProof/>
                 <w:webHidden/>
               </w:rPr>
-              <w:instrText xml:space="preserve"> PAGEREF _Toc441031507 \h </w:instrText>
+              <w:instrText xml:space="preserve"> PAGEREF _Toc441038901 \h </w:instrText>
             </w:r>
             <w:r>
               <w:rPr>
@@ -2932,7 +2932,7 @@
               <w:noProof/>
             </w:rPr>
           </w:pPr>
-          <w:hyperlink w:anchor="_Toc441031508" w:history="1">
+          <w:hyperlink w:anchor="_Toc441038902" w:history="1">
             <w:r>
               <w:rPr>
                 <w:rStyle w:val="Hyperlink"/>
@@ -2960,7 +2960,7 @@
                 <w:noProof/>
                 <w:webHidden/>
               </w:rPr>
-              <w:instrText xml:space="preserve"> PAGEREF _Toc441031508 \h </w:instrText>
+              <w:instrText xml:space="preserve"> PAGEREF _Toc441038902 \h </w:instrText>
             </w:r>
             <w:r>
               <w:rPr>
@@ -3002,7 +3002,7 @@
               <w:noProof/>
             </w:rPr>
           </w:pPr>
-          <w:hyperlink w:anchor="_Toc441031509" w:history="1">
+          <w:hyperlink w:anchor="_Toc441038903" w:history="1">
             <w:r>
               <w:rPr>
                 <w:rStyle w:val="Hyperlink"/>
@@ -3030,7 +3030,7 @@
                 <w:noProof/>
                 <w:webHidden/>
               </w:rPr>
-              <w:instrText xml:space="preserve"> PAGEREF _Toc441031509 \h </w:instrText>
+              <w:instrText xml:space="preserve"> PAGEREF _Toc441038903 \h </w:instrText>
             </w:r>
             <w:r>
               <w:rPr>
@@ -3072,7 +3072,7 @@
               <w:noProof/>
             </w:rPr>
           </w:pPr>
-          <w:hyperlink w:anchor="_Toc441031510" w:history="1">
+          <w:hyperlink w:anchor="_Toc441038904" w:history="1">
             <w:r>
               <w:rPr>
                 <w:rStyle w:val="Hyperlink"/>
@@ -3100,7 +3100,7 @@
                 <w:noProof/>
                 <w:webHidden/>
               </w:rPr>
-              <w:instrText xml:space="preserve"> PAGEREF _Toc441031510 \h </w:instrText>
+              <w:instrText xml:space="preserve"> PAGEREF _Toc441038904 \h </w:instrText>
             </w:r>
             <w:r>
               <w:rPr>
@@ -3142,7 +3142,7 @@
               <w:noProof/>
             </w:rPr>
           </w:pPr>
-          <w:hyperlink w:anchor="_Toc441031511" w:history="1">
+          <w:hyperlink w:anchor="_Toc441038905" w:history="1">
             <w:r>
               <w:rPr>
                 <w:rStyle w:val="Hyperlink"/>
@@ -3170,7 +3170,7 @@
                 <w:noProof/>
                 <w:webHidden/>
               </w:rPr>
-              <w:instrText xml:space="preserve"> PAGEREF _Toc441031511 \h </w:instrText>
+              <w:instrText xml:space="preserve"> PAGEREF _Toc441038905 \h </w:instrText>
             </w:r>
             <w:r>
               <w:rPr>
@@ -3190,7 +3190,7 @@
                 <w:noProof/>
                 <w:webHidden/>
               </w:rPr>
-              <w:t>11</w:t>
+              <w:t>12</w:t>
             </w:r>
             <w:r>
               <w:rPr>
@@ -3212,7 +3212,7 @@
               <w:noProof/>
             </w:rPr>
           </w:pPr>
-          <w:hyperlink w:anchor="_Toc441031512" w:history="1">
+          <w:hyperlink w:anchor="_Toc441038906" w:history="1">
             <w:r>
               <w:rPr>
                 <w:rStyle w:val="Hyperlink"/>
@@ -3240,7 +3240,7 @@
                 <w:noProof/>
                 <w:webHidden/>
               </w:rPr>
-              <w:instrText xml:space="preserve"> PAGEREF _Toc441031512 \h </w:instrText>
+              <w:instrText xml:space="preserve"> PAGEREF _Toc441038906 \h </w:instrText>
             </w:r>
             <w:r>
               <w:rPr>
@@ -3260,7 +3260,7 @@
                 <w:noProof/>
                 <w:webHidden/>
               </w:rPr>
-              <w:t>11</w:t>
+              <w:t>12</w:t>
             </w:r>
             <w:r>
               <w:rPr>
@@ -3282,7 +3282,7 @@
               <w:noProof/>
             </w:rPr>
           </w:pPr>
-          <w:hyperlink w:anchor="_Toc441031513" w:history="1">
+          <w:hyperlink w:anchor="_Toc441038907" w:history="1">
             <w:r>
               <w:rPr>
                 <w:rStyle w:val="Hyperlink"/>
@@ -3310,7 +3310,7 @@
                 <w:noProof/>
                 <w:webHidden/>
               </w:rPr>
-              <w:instrText xml:space="preserve"> PAGEREF _Toc441031513 \h </w:instrText>
+              <w:instrText xml:space="preserve"> PAGEREF _Toc441038907 \h </w:instrText>
             </w:r>
             <w:r>
               <w:rPr>
@@ -3352,7 +3352,7 @@
               <w:noProof/>
             </w:rPr>
           </w:pPr>
-          <w:hyperlink w:anchor="_Toc441031514" w:history="1">
+          <w:hyperlink w:anchor="_Toc441038908" w:history="1">
             <w:r>
               <w:rPr>
                 <w:rStyle w:val="Hyperlink"/>
@@ -3380,7 +3380,7 @@
                 <w:noProof/>
                 <w:webHidden/>
               </w:rPr>
-              <w:instrText xml:space="preserve"> PAGEREF _Toc441031514 \h </w:instrText>
+              <w:instrText xml:space="preserve"> PAGEREF _Toc441038908 \h </w:instrText>
             </w:r>
             <w:r>
               <w:rPr>
@@ -3422,7 +3422,7 @@
               <w:noProof/>
             </w:rPr>
           </w:pPr>
-          <w:hyperlink w:anchor="_Toc441031515" w:history="1">
+          <w:hyperlink w:anchor="_Toc441038909" w:history="1">
             <w:r>
               <w:rPr>
                 <w:rStyle w:val="Hyperlink"/>
@@ -3450,7 +3450,7 @@
                 <w:noProof/>
                 <w:webHidden/>
               </w:rPr>
-              <w:instrText xml:space="preserve"> PAGEREF _Toc441031515 \h </w:instrText>
+              <w:instrText xml:space="preserve"> PAGEREF _Toc441038909 \h </w:instrText>
             </w:r>
             <w:r>
               <w:rPr>
@@ -3492,7 +3492,7 @@
               <w:noProof/>
             </w:rPr>
           </w:pPr>
-          <w:hyperlink w:anchor="_Toc441031516" w:history="1">
+          <w:hyperlink w:anchor="_Toc441038910" w:history="1">
             <w:r>
               <w:rPr>
                 <w:rStyle w:val="Hyperlink"/>
@@ -3520,7 +3520,76 @@
                 <w:noProof/>
                 <w:webHidden/>
               </w:rPr>
-              <w:instrText xml:space="preserve"> PAGEREF _Toc441031516 \h </w:instrText>
+              <w:instrText xml:space="preserve"> PAGEREF _Toc441038910 \h </w:instrText>
+            </w:r>
+            <w:r>
+              <w:rPr>
+                <w:noProof/>
+                <w:webHidden/>
+              </w:rPr>
+            </w:r>
+            <w:r>
+              <w:rPr>
+                <w:noProof/>
+                <w:webHidden/>
+              </w:rPr>
+              <w:fldChar w:fldCharType="separate"/>
+            </w:r>
+            <w:r>
+              <w:rPr>
+                <w:noProof/>
+                <w:webHidden/>
+              </w:rPr>
+              <w:t>12</w:t>
+            </w:r>
+            <w:r>
+              <w:rPr>
+                <w:noProof/>
+                <w:webHidden/>
+              </w:rPr>
+              <w:fldChar w:fldCharType="end"/>
+            </w:r>
+          </w:hyperlink>
+        </w:p>
+        <w:p>
+          <w:pPr>
+            <w:pStyle w:val="Verzeichnis3"/>
+            <w:tabs>
+              <w:tab w:val="right" w:leader="dot" w:pos="9016"/>
+            </w:tabs>
+            <w:rPr>
+              <w:rFonts w:cstheme="minorBidi"/>
+              <w:noProof/>
+            </w:rPr>
+          </w:pPr>
+          <w:hyperlink w:anchor="_Toc441038911" w:history="1">
+            <w:r>
+              <w:rPr>
+                <w:rStyle w:val="Hyperlink"/>
+                <w:noProof/>
+              </w:rPr>
+              <w:t>7.3.2 Rotation</w:t>
+            </w:r>
+            <w:r>
+              <w:rPr>
+                <w:noProof/>
+                <w:webHidden/>
+              </w:rPr>
+              <w:tab/>
+            </w:r>
+            <w:r>
+              <w:rPr>
+                <w:noProof/>
+                <w:webHidden/>
+              </w:rPr>
+              <w:fldChar w:fldCharType="begin"/>
+            </w:r>
+            <w:r>
+              <w:rPr>
+                <w:noProof/>
+                <w:webHidden/>
+              </w:rPr>
+              <w:instrText xml:space="preserve"> PAGEREF _Toc441038911 \h </w:instrText>
             </w:r>
             <w:r>
               <w:rPr>
@@ -3562,7 +3631,7 @@
               <w:noProof/>
             </w:rPr>
           </w:pPr>
-          <w:hyperlink w:anchor="_Toc441031517" w:history="1">
+          <w:hyperlink w:anchor="_Toc441038912" w:history="1">
             <w:r>
               <w:rPr>
                 <w:rStyle w:val="Hyperlink"/>
@@ -3590,7 +3659,7 @@
                 <w:noProof/>
                 <w:webHidden/>
               </w:rPr>
-              <w:instrText xml:space="preserve"> PAGEREF _Toc441031517 \h </w:instrText>
+              <w:instrText xml:space="preserve"> PAGEREF _Toc441038912 \h </w:instrText>
             </w:r>
             <w:r>
               <w:rPr>
@@ -3632,7 +3701,7 @@
               <w:noProof/>
             </w:rPr>
           </w:pPr>
-          <w:hyperlink w:anchor="_Toc441031518" w:history="1">
+          <w:hyperlink w:anchor="_Toc441038913" w:history="1">
             <w:r>
               <w:rPr>
                 <w:rStyle w:val="Hyperlink"/>
@@ -3660,7 +3729,7 @@
                 <w:noProof/>
                 <w:webHidden/>
               </w:rPr>
-              <w:instrText xml:space="preserve"> PAGEREF _Toc441031518 \h </w:instrText>
+              <w:instrText xml:space="preserve"> PAGEREF _Toc441038913 \h </w:instrText>
             </w:r>
             <w:r>
               <w:rPr>
@@ -3680,7 +3749,7 @@
                 <w:noProof/>
                 <w:webHidden/>
               </w:rPr>
-              <w:t>12</w:t>
+              <w:t>13</w:t>
             </w:r>
             <w:r>
               <w:rPr>
@@ -3702,7 +3771,7 @@
               <w:noProof/>
             </w:rPr>
           </w:pPr>
-          <w:hyperlink w:anchor="_Toc441031519" w:history="1">
+          <w:hyperlink w:anchor="_Toc441038914" w:history="1">
             <w:r>
               <w:rPr>
                 <w:rStyle w:val="Hyperlink"/>
@@ -3730,7 +3799,7 @@
                 <w:noProof/>
                 <w:webHidden/>
               </w:rPr>
-              <w:instrText xml:space="preserve"> PAGEREF _Toc441031519 \h </w:instrText>
+              <w:instrText xml:space="preserve"> PAGEREF _Toc441038914 \h </w:instrText>
             </w:r>
             <w:r>
               <w:rPr>
@@ -3772,7 +3841,7 @@
               <w:noProof/>
             </w:rPr>
           </w:pPr>
-          <w:hyperlink w:anchor="_Toc441031520" w:history="1">
+          <w:hyperlink w:anchor="_Toc441038915" w:history="1">
             <w:r>
               <w:rPr>
                 <w:rStyle w:val="Hyperlink"/>
@@ -3800,7 +3869,7 @@
                 <w:noProof/>
                 <w:webHidden/>
               </w:rPr>
-              <w:instrText xml:space="preserve"> PAGEREF _Toc441031520 \h </w:instrText>
+              <w:instrText xml:space="preserve"> PAGEREF _Toc441038915 \h </w:instrText>
             </w:r>
             <w:r>
               <w:rPr>
@@ -3842,7 +3911,7 @@
               <w:noProof/>
             </w:rPr>
           </w:pPr>
-          <w:hyperlink w:anchor="_Toc441031521" w:history="1">
+          <w:hyperlink w:anchor="_Toc441038916" w:history="1">
             <w:r>
               <w:rPr>
                 <w:rStyle w:val="Hyperlink"/>
@@ -3870,7 +3939,7 @@
                 <w:noProof/>
                 <w:webHidden/>
               </w:rPr>
-              <w:instrText xml:space="preserve"> PAGEREF _Toc441031521 \h </w:instrText>
+              <w:instrText xml:space="preserve"> PAGEREF _Toc441038916 \h </w:instrText>
             </w:r>
             <w:r>
               <w:rPr>
@@ -3890,7 +3959,7 @@
                 <w:noProof/>
                 <w:webHidden/>
               </w:rPr>
-              <w:t>15</w:t>
+              <w:t>16</w:t>
             </w:r>
             <w:r>
               <w:rPr>
@@ -3912,7 +3981,7 @@
               <w:noProof/>
             </w:rPr>
           </w:pPr>
-          <w:hyperlink w:anchor="_Toc441031522" w:history="1">
+          <w:hyperlink w:anchor="_Toc441038917" w:history="1">
             <w:r>
               <w:rPr>
                 <w:rStyle w:val="Hyperlink"/>
@@ -3940,7 +4009,7 @@
                 <w:noProof/>
                 <w:webHidden/>
               </w:rPr>
-              <w:instrText xml:space="preserve"> PAGEREF _Toc441031522 \h </w:instrText>
+              <w:instrText xml:space="preserve"> PAGEREF _Toc441038917 \h </w:instrText>
             </w:r>
             <w:r>
               <w:rPr>
@@ -3960,7 +4029,7 @@
                 <w:noProof/>
                 <w:webHidden/>
               </w:rPr>
-              <w:t>15</w:t>
+              <w:t>16</w:t>
             </w:r>
             <w:r>
               <w:rPr>
@@ -3982,7 +4051,7 @@
               <w:noProof/>
             </w:rPr>
           </w:pPr>
-          <w:hyperlink w:anchor="_Toc441031523" w:history="1">
+          <w:hyperlink w:anchor="_Toc441038918" w:history="1">
             <w:r>
               <w:rPr>
                 <w:rStyle w:val="Hyperlink"/>
@@ -4010,7 +4079,7 @@
                 <w:noProof/>
                 <w:webHidden/>
               </w:rPr>
-              <w:instrText xml:space="preserve"> PAGEREF _Toc441031523 \h </w:instrText>
+              <w:instrText xml:space="preserve"> PAGEREF _Toc441038918 \h </w:instrText>
             </w:r>
             <w:r>
               <w:rPr>
@@ -4030,7 +4099,7 @@
                 <w:noProof/>
                 <w:webHidden/>
               </w:rPr>
-              <w:t>15</w:t>
+              <w:t>16</w:t>
             </w:r>
             <w:r>
               <w:rPr>
@@ -4052,7 +4121,7 @@
               <w:noProof/>
             </w:rPr>
           </w:pPr>
-          <w:hyperlink w:anchor="_Toc441031524" w:history="1">
+          <w:hyperlink w:anchor="_Toc441038919" w:history="1">
             <w:r>
               <w:rPr>
                 <w:rStyle w:val="Hyperlink"/>
@@ -4080,7 +4149,7 @@
                 <w:noProof/>
                 <w:webHidden/>
               </w:rPr>
-              <w:instrText xml:space="preserve"> PAGEREF _Toc441031524 \h </w:instrText>
+              <w:instrText xml:space="preserve"> PAGEREF _Toc441038919 \h </w:instrText>
             </w:r>
             <w:r>
               <w:rPr>
@@ -4100,7 +4169,7 @@
                 <w:noProof/>
                 <w:webHidden/>
               </w:rPr>
-              <w:t>15</w:t>
+              <w:t>16</w:t>
             </w:r>
             <w:r>
               <w:rPr>
@@ -4122,7 +4191,7 @@
               <w:noProof/>
             </w:rPr>
           </w:pPr>
-          <w:hyperlink w:anchor="_Toc441031525" w:history="1">
+          <w:hyperlink w:anchor="_Toc441038920" w:history="1">
             <w:r>
               <w:rPr>
                 <w:rStyle w:val="Hyperlink"/>
@@ -4150,7 +4219,7 @@
                 <w:noProof/>
                 <w:webHidden/>
               </w:rPr>
-              <w:instrText xml:space="preserve"> PAGEREF _Toc441031525 \h </w:instrText>
+              <w:instrText xml:space="preserve"> PAGEREF _Toc441038920 \h </w:instrText>
             </w:r>
             <w:r>
               <w:rPr>
@@ -4170,7 +4239,7 @@
                 <w:noProof/>
                 <w:webHidden/>
               </w:rPr>
-              <w:t>15</w:t>
+              <w:t>16</w:t>
             </w:r>
             <w:r>
               <w:rPr>
@@ -4192,7 +4261,7 @@
               <w:noProof/>
             </w:rPr>
           </w:pPr>
-          <w:hyperlink w:anchor="_Toc441031526" w:history="1">
+          <w:hyperlink w:anchor="_Toc441038921" w:history="1">
             <w:r>
               <w:rPr>
                 <w:rStyle w:val="Hyperlink"/>
@@ -4220,7 +4289,7 @@
                 <w:noProof/>
                 <w:webHidden/>
               </w:rPr>
-              <w:instrText xml:space="preserve"> PAGEREF _Toc441031526 \h </w:instrText>
+              <w:instrText xml:space="preserve"> PAGEREF _Toc441038921 \h </w:instrText>
             </w:r>
             <w:r>
               <w:rPr>
@@ -4240,7 +4309,7 @@
                 <w:noProof/>
                 <w:webHidden/>
               </w:rPr>
-              <w:t>16</w:t>
+              <w:t>17</w:t>
             </w:r>
             <w:r>
               <w:rPr>
@@ -4262,7 +4331,7 @@
               <w:noProof/>
             </w:rPr>
           </w:pPr>
-          <w:hyperlink w:anchor="_Toc441031527" w:history="1">
+          <w:hyperlink w:anchor="_Toc441038922" w:history="1">
             <w:r>
               <w:rPr>
                 <w:rStyle w:val="Hyperlink"/>
@@ -4290,7 +4359,7 @@
                 <w:noProof/>
                 <w:webHidden/>
               </w:rPr>
-              <w:instrText xml:space="preserve"> PAGEREF _Toc441031527 \h </w:instrText>
+              <w:instrText xml:space="preserve"> PAGEREF _Toc441038922 \h </w:instrText>
             </w:r>
             <w:r>
               <w:rPr>
@@ -4310,7 +4379,7 @@
                 <w:noProof/>
                 <w:webHidden/>
               </w:rPr>
-              <w:t>16</w:t>
+              <w:t>17</w:t>
             </w:r>
             <w:r>
               <w:rPr>
@@ -4332,7 +4401,7 @@
               <w:noProof/>
             </w:rPr>
           </w:pPr>
-          <w:hyperlink w:anchor="_Toc441031528" w:history="1">
+          <w:hyperlink w:anchor="_Toc441038923" w:history="1">
             <w:r>
               <w:rPr>
                 <w:rStyle w:val="Hyperlink"/>
@@ -4360,7 +4429,7 @@
                 <w:noProof/>
                 <w:webHidden/>
               </w:rPr>
-              <w:instrText xml:space="preserve"> PAGEREF _Toc441031528 \h </w:instrText>
+              <w:instrText xml:space="preserve"> PAGEREF _Toc441038923 \h </w:instrText>
             </w:r>
             <w:r>
               <w:rPr>
@@ -4380,7 +4449,7 @@
                 <w:noProof/>
                 <w:webHidden/>
               </w:rPr>
-              <w:t>16</w:t>
+              <w:t>17</w:t>
             </w:r>
             <w:r>
               <w:rPr>
@@ -4402,7 +4471,7 @@
               <w:noProof/>
             </w:rPr>
           </w:pPr>
-          <w:hyperlink w:anchor="_Toc441031529" w:history="1">
+          <w:hyperlink w:anchor="_Toc441038924" w:history="1">
             <w:r>
               <w:rPr>
                 <w:rStyle w:val="Hyperlink"/>
@@ -4430,7 +4499,7 @@
                 <w:noProof/>
                 <w:webHidden/>
               </w:rPr>
-              <w:instrText xml:space="preserve"> PAGEREF _Toc441031529 \h </w:instrText>
+              <w:instrText xml:space="preserve"> PAGEREF _Toc441038924 \h </w:instrText>
             </w:r>
             <w:r>
               <w:rPr>
@@ -4450,7 +4519,7 @@
                 <w:noProof/>
                 <w:webHidden/>
               </w:rPr>
-              <w:t>16</w:t>
+              <w:t>17</w:t>
             </w:r>
             <w:r>
               <w:rPr>
@@ -4495,7 +4564,7 @@
           <w:rFonts w:ascii="Arial" w:hAnsi="Arial" w:cs="Arial"/>
         </w:rPr>
       </w:pPr>
-      <w:bookmarkStart w:id="0" w:name="_Toc441031486"/>
+      <w:bookmarkStart w:id="0" w:name="_Toc441038880"/>
       <w:r>
         <w:rPr>
           <w:rFonts w:ascii="Arial" w:hAnsi="Arial" w:cs="Arial"/>
@@ -4512,7 +4581,7 @@
           <w:rFonts w:ascii="Arial" w:hAnsi="Arial" w:cs="Arial"/>
         </w:rPr>
       </w:pPr>
-      <w:bookmarkStart w:id="1" w:name="_Toc441031487"/>
+      <w:bookmarkStart w:id="1" w:name="_Toc441038881"/>
       <w:r>
         <w:rPr>
           <w:rFonts w:ascii="Arial" w:hAnsi="Arial" w:cs="Arial"/>
@@ -4931,7 +5000,7 @@
           <w:rFonts w:ascii="Arial" w:hAnsi="Arial" w:cs="Arial"/>
         </w:rPr>
       </w:pPr>
-      <w:bookmarkStart w:id="2" w:name="_Toc441031488"/>
+      <w:bookmarkStart w:id="2" w:name="_Toc441038882"/>
       <w:r>
         <w:rPr>
           <w:rFonts w:ascii="Arial" w:hAnsi="Arial" w:cs="Arial"/>
@@ -5051,7 +5120,7 @@
           <w:rFonts w:ascii="Arial" w:hAnsi="Arial" w:cs="Arial"/>
         </w:rPr>
       </w:pPr>
-      <w:bookmarkStart w:id="3" w:name="_Toc441031489"/>
+      <w:bookmarkStart w:id="3" w:name="_Toc441038883"/>
       <w:r>
         <w:rPr>
           <w:rFonts w:ascii="Arial" w:hAnsi="Arial" w:cs="Arial"/>
@@ -5101,7 +5170,37 @@
         <w:rPr>
           <w:rFonts w:ascii="Arial" w:hAnsi="Arial" w:cs="Arial"/>
         </w:rPr>
-        <w:t xml:space="preserve">In Chapter 3 the newly conceived graphical representation of the solution is explained. An insight into the implementation of the algorithms in the program is given in Chapter 4 and Chapter 5 contains a system guide for the application built for the project. </w:t>
+        <w:t>In c</w:t>
+      </w:r>
+      <w:r>
+        <w:rPr>
+          <w:rFonts w:ascii="Arial" w:hAnsi="Arial" w:cs="Arial"/>
+        </w:rPr>
+        <w:t>hapter 3 the newly conceived graphical representation of the solution is explained. An insight into the implementation of the algorit</w:t>
+      </w:r>
+      <w:r>
+        <w:rPr>
+          <w:rFonts w:ascii="Arial" w:hAnsi="Arial" w:cs="Arial"/>
+        </w:rPr>
+        <w:t>hms in the program is given in c</w:t>
+      </w:r>
+      <w:r>
+        <w:rPr>
+          <w:rFonts w:ascii="Arial" w:hAnsi="Arial" w:cs="Arial"/>
+        </w:rPr>
+        <w:t xml:space="preserve">hapter 4 and </w:t>
+      </w:r>
+      <w:r>
+        <w:rPr>
+          <w:rFonts w:ascii="Arial" w:hAnsi="Arial" w:cs="Arial"/>
+        </w:rPr>
+        <w:t>c</w:t>
+      </w:r>
+      <w:r>
+        <w:rPr>
+          <w:rFonts w:ascii="Arial" w:hAnsi="Arial" w:cs="Arial"/>
+        </w:rPr>
+        <w:t xml:space="preserve">hapter 5 contains a system guide for the application built for the project. </w:t>
       </w:r>
       <w:r>
         <w:rPr>
@@ -5219,7 +5318,7 @@
           <w:rFonts w:ascii="Arial" w:hAnsi="Arial" w:cs="Arial"/>
         </w:rPr>
       </w:pPr>
-      <w:bookmarkStart w:id="4" w:name="_Toc441031490"/>
+      <w:bookmarkStart w:id="4" w:name="_Toc441038884"/>
       <w:r>
         <w:rPr>
           <w:rFonts w:ascii="Arial" w:hAnsi="Arial" w:cs="Arial"/>
@@ -5235,7 +5334,7 @@
           <w:rFonts w:ascii="Arial" w:hAnsi="Arial" w:cs="Arial"/>
         </w:rPr>
       </w:pPr>
-      <w:bookmarkStart w:id="5" w:name="_Toc441031491"/>
+      <w:bookmarkStart w:id="5" w:name="_Toc441038885"/>
       <w:r>
         <w:rPr>
           <w:rFonts w:ascii="Arial" w:hAnsi="Arial" w:cs="Arial"/>
@@ -5392,7 +5491,7 @@
           <w:rFonts w:ascii="Arial" w:hAnsi="Arial" w:cs="Arial"/>
         </w:rPr>
       </w:pPr>
-      <w:bookmarkStart w:id="6" w:name="_Toc441031492"/>
+      <w:bookmarkStart w:id="6" w:name="_Toc441038886"/>
       <w:r>
         <w:rPr>
           <w:rFonts w:ascii="Arial" w:hAnsi="Arial" w:cs="Arial"/>
@@ -5845,7 +5944,7 @@
           <w:rFonts w:ascii="Arial" w:hAnsi="Arial" w:cs="Arial"/>
         </w:rPr>
       </w:pPr>
-      <w:bookmarkStart w:id="7" w:name="_Toc441031493"/>
+      <w:bookmarkStart w:id="7" w:name="_Toc441038887"/>
       <w:r>
         <w:rPr>
           <w:rFonts w:ascii="Arial" w:hAnsi="Arial" w:cs="Arial"/>
@@ -5882,19 +5981,31 @@
         <w:rPr>
           <w:rFonts w:ascii="Arial" w:hAnsi="Arial" w:cs="Arial"/>
         </w:rPr>
-        <w:t xml:space="preserve">t evolves chromosomes that represent a solution to the problem </w:t>
-      </w:r>
-      <w:r>
-        <w:rPr>
-          <w:rFonts w:ascii="Arial" w:hAnsi="Arial" w:cs="Arial"/>
-        </w:rPr>
-        <w:t>which are</w:t>
-      </w:r>
-      <w:r>
-        <w:rPr>
-          <w:rFonts w:ascii="Arial" w:hAnsi="Arial" w:cs="Arial"/>
-        </w:rPr>
-        <w:t xml:space="preserve"> encoded in an appropriate manner. </w:t>
+        <w:t>t evolves chromosomes</w:t>
+      </w:r>
+      <w:r>
+        <w:rPr>
+          <w:rFonts w:ascii="Arial" w:hAnsi="Arial" w:cs="Arial"/>
+        </w:rPr>
+        <w:t>, encoded in an appropriate manner,</w:t>
+      </w:r>
+      <w:r>
+        <w:rPr>
+          <w:rFonts w:ascii="Arial" w:hAnsi="Arial" w:cs="Arial"/>
+        </w:rPr>
+        <w:t xml:space="preserve"> that represent a solution to the problem</w:t>
+      </w:r>
+      <w:r>
+        <w:rPr>
+          <w:rFonts w:ascii="Arial" w:hAnsi="Arial" w:cs="Arial"/>
+        </w:rPr>
+        <w:t>.</w:t>
+      </w:r>
+      <w:r>
+        <w:rPr>
+          <w:rFonts w:ascii="Arial" w:hAnsi="Arial" w:cs="Arial"/>
+        </w:rPr>
+        <w:t xml:space="preserve"> </w:t>
       </w:r>
       <w:r>
         <w:rPr>
@@ -6038,7 +6149,19 @@
         <w:rPr>
           <w:rFonts w:ascii="Arial" w:hAnsi="Arial" w:cs="Arial"/>
         </w:rPr>
-        <w:t xml:space="preserve"> implementing one was chosen as the most promising approach to the given problem. Additionally, some consideration went into the use of similar representations of individuals for the hill-climbing and the genetic algorithm. This could have reduced the amount of code needed overall. However, the finished product uses different approaches.</w:t>
+        <w:t xml:space="preserve"> implementing one was </w:t>
+      </w:r>
+      <w:r>
+        <w:rPr>
+          <w:rFonts w:ascii="Arial" w:hAnsi="Arial" w:cs="Arial"/>
+        </w:rPr>
+        <w:t>considered</w:t>
+      </w:r>
+      <w:r>
+        <w:rPr>
+          <w:rFonts w:ascii="Arial" w:hAnsi="Arial" w:cs="Arial"/>
+        </w:rPr>
+        <w:t xml:space="preserve"> the most promising approach to the given problem. Additionally, some consideration went into the use of similar representations of individuals for the hill-climbing and the genetic algorithm. This could have reduced the amount of code needed overall. However, the finished product uses different approaches.</w:t>
       </w:r>
       <w:r>
         <w:rPr>
@@ -6054,7 +6177,7 @@
           <w:rFonts w:ascii="Arial" w:hAnsi="Arial" w:cs="Arial"/>
         </w:rPr>
       </w:pPr>
-      <w:bookmarkStart w:id="9" w:name="_Toc441031494"/>
+      <w:bookmarkStart w:id="9" w:name="_Toc441038888"/>
       <w:r>
         <w:rPr>
           <w:rFonts w:ascii="Arial" w:hAnsi="Arial" w:cs="Arial"/>
@@ -6070,7 +6193,7 @@
           <w:rFonts w:ascii="Arial" w:hAnsi="Arial" w:cs="Arial"/>
         </w:rPr>
       </w:pPr>
-      <w:bookmarkStart w:id="10" w:name="_Toc441031495"/>
+      <w:bookmarkStart w:id="10" w:name="_Toc441038889"/>
       <w:r>
         <w:rPr>
           <w:rFonts w:ascii="Arial" w:hAnsi="Arial" w:cs="Arial"/>
@@ -6231,7 +6354,7 @@
           <w:rFonts w:ascii="Arial" w:hAnsi="Arial" w:cs="Arial"/>
         </w:rPr>
       </w:pPr>
-      <w:bookmarkStart w:id="11" w:name="_Toc441031496"/>
+      <w:bookmarkStart w:id="11" w:name="_Toc441038890"/>
       <w:r>
         <w:rPr>
           <w:rFonts w:ascii="Arial" w:hAnsi="Arial" w:cs="Arial"/>
@@ -6374,7 +6497,7 @@
           <w:rFonts w:ascii="Arial" w:hAnsi="Arial" w:cs="Arial"/>
         </w:rPr>
       </w:pPr>
-      <w:bookmarkStart w:id="12" w:name="_Toc441031497"/>
+      <w:bookmarkStart w:id="12" w:name="_Toc441038891"/>
       <w:r>
         <w:rPr>
           <w:rFonts w:ascii="Arial" w:hAnsi="Arial" w:cs="Arial"/>
@@ -6497,7 +6620,7 @@
           <w:rFonts w:ascii="Arial" w:hAnsi="Arial" w:cs="Arial"/>
         </w:rPr>
       </w:pPr>
-      <w:bookmarkStart w:id="13" w:name="_Toc441031498"/>
+      <w:bookmarkStart w:id="13" w:name="_Toc441038892"/>
       <w:r>
         <w:rPr>
           <w:rFonts w:ascii="Arial" w:hAnsi="Arial" w:cs="Arial"/>
@@ -6624,7 +6747,7 @@
           <w:rFonts w:ascii="Arial" w:hAnsi="Arial" w:cs="Arial"/>
         </w:rPr>
       </w:pPr>
-      <w:bookmarkStart w:id="14" w:name="_Toc441031499"/>
+      <w:bookmarkStart w:id="14" w:name="_Toc441038893"/>
       <w:r>
         <w:rPr>
           <w:rFonts w:ascii="Arial" w:hAnsi="Arial" w:cs="Arial"/>
@@ -6720,7 +6843,7 @@
           <w:rFonts w:ascii="Arial" w:hAnsi="Arial" w:cs="Arial"/>
         </w:rPr>
       </w:pPr>
-      <w:bookmarkStart w:id="15" w:name="_Toc441031500"/>
+      <w:bookmarkStart w:id="15" w:name="_Toc441038894"/>
       <w:r>
         <w:rPr>
           <w:rFonts w:ascii="Arial" w:hAnsi="Arial" w:cs="Arial"/>
@@ -7031,7 +7154,7 @@
           <w:rFonts w:ascii="Arial" w:hAnsi="Arial" w:cs="Arial"/>
         </w:rPr>
       </w:pPr>
-      <w:bookmarkStart w:id="16" w:name="_Toc441031501"/>
+      <w:bookmarkStart w:id="16" w:name="_Toc441038895"/>
       <w:r>
         <w:rPr>
           <w:rFonts w:ascii="Arial" w:hAnsi="Arial" w:cs="Arial"/>
@@ -7161,7 +7284,7 @@
           <w:rFonts w:ascii="Arial" w:hAnsi="Arial" w:cs="Arial"/>
         </w:rPr>
       </w:pPr>
-      <w:bookmarkStart w:id="17" w:name="_Toc441031502"/>
+      <w:bookmarkStart w:id="17" w:name="_Toc441038896"/>
       <w:r>
         <w:rPr>
           <w:rFonts w:ascii="Arial" w:hAnsi="Arial" w:cs="Arial"/>
@@ -7293,7 +7416,19 @@
         <w:rPr>
           <w:rFonts w:ascii="Arial" w:hAnsi="Arial" w:cs="Arial"/>
         </w:rPr>
-        <w:t>As described in chapter 2.3 a chromosome encoding was chosen for the genetic algorithm which consists only of packages. The single packages/”genes” should be placed in the same order as they occur in the genetic code</w:t>
+        <w:t>As described in chapter 2.3 a chromosome encoding was chosen for the genetic algorithm which consists only o</w:t>
+      </w:r>
+      <w:r>
+        <w:rPr>
+          <w:rFonts w:ascii="Arial" w:hAnsi="Arial" w:cs="Arial"/>
+        </w:rPr>
+        <w:t xml:space="preserve">f packages. The single packages or </w:t>
+      </w:r>
+      <w:r>
+        <w:rPr>
+          <w:rFonts w:ascii="Arial" w:hAnsi="Arial" w:cs="Arial"/>
+        </w:rPr>
+        <w:t>”genes” should be placed in the same order as they occur in the genetic code</w:t>
       </w:r>
       <w:r>
         <w:rPr>
@@ -7355,7 +7490,19 @@
         <w:rPr>
           <w:rFonts w:ascii="Arial" w:hAnsi="Arial" w:cs="Arial"/>
         </w:rPr>
-        <w:t xml:space="preserve"> in order to retain a favourable order of the packages as well as make sure that only the designated amount of packages of each type are placed. The fitness of each individual is determined by the value that the decoded chromosome amounts to</w:t>
+        <w:t xml:space="preserve"> in order to retain a favourable order of the packages as well as </w:t>
+      </w:r>
+      <w:r>
+        <w:rPr>
+          <w:rFonts w:ascii="Arial" w:hAnsi="Arial" w:cs="Arial"/>
+        </w:rPr>
+        <w:t>ensure</w:t>
+      </w:r>
+      <w:r>
+        <w:rPr>
+          <w:rFonts w:ascii="Arial" w:hAnsi="Arial" w:cs="Arial"/>
+        </w:rPr>
+        <w:t xml:space="preserve"> that only the designated amount of packages of each type are placed. The fitness of each individual is determined by the value that the decoded chromosome amounts to</w:t>
       </w:r>
       <w:r>
         <w:rPr>
@@ -7390,7 +7537,6 @@
         <w:t>(during reproduction/combination of chromosomes), the frequency of mutation for both variants of it as well as parameters specific to the selection methods.</w:t>
       </w:r>
     </w:p>
-    <w:p/>
     <w:p>
       <w:pPr>
         <w:pStyle w:val="berschrift1"/>
@@ -7398,7 +7544,7 @@
           <w:rFonts w:ascii="Arial" w:hAnsi="Arial" w:cs="Arial"/>
         </w:rPr>
       </w:pPr>
-      <w:bookmarkStart w:id="18" w:name="_Toc441031503"/>
+      <w:bookmarkStart w:id="18" w:name="_Toc441038897"/>
       <w:r>
         <w:rPr>
           <w:rFonts w:ascii="Arial" w:hAnsi="Arial" w:cs="Arial"/>
@@ -7423,7 +7569,7 @@
           <w:rFonts w:ascii="Arial" w:hAnsi="Arial" w:cs="Arial"/>
         </w:rPr>
       </w:pPr>
-      <w:bookmarkStart w:id="19" w:name="_Toc441031504"/>
+      <w:bookmarkStart w:id="19" w:name="_Toc441038898"/>
       <w:r>
         <w:rPr>
           <w:rFonts w:ascii="Arial" w:hAnsi="Arial" w:cs="Arial"/>
@@ -7451,7 +7597,7 @@
           <w:rFonts w:ascii="Arial" w:hAnsi="Arial" w:cs="Arial"/>
         </w:rPr>
       </w:pPr>
-      <w:bookmarkStart w:id="20" w:name="_Toc441031505"/>
+      <w:bookmarkStart w:id="20" w:name="_Toc441038899"/>
       <w:r>
         <w:rPr>
           <w:rFonts w:ascii="Arial" w:hAnsi="Arial" w:cs="Arial"/>
@@ -7711,7 +7857,7 @@
           <w:rFonts w:ascii="Arial" w:hAnsi="Arial" w:cs="Arial"/>
         </w:rPr>
       </w:pPr>
-      <w:bookmarkStart w:id="21" w:name="_Toc441031506"/>
+      <w:bookmarkStart w:id="21" w:name="_Toc441038900"/>
       <w:r>
         <w:rPr>
           <w:rFonts w:ascii="Arial" w:hAnsi="Arial" w:cs="Arial"/>
@@ -7755,7 +7901,32 @@
         <w:rPr>
           <w:rFonts w:ascii="Arial" w:hAnsi="Arial" w:cs="Arial"/>
         </w:rPr>
-        <w:t>The highest value achieved using the same algorithm was 1120.</w:t>
+        <w:t xml:space="preserve">The highest value achieved using the same algorithm </w:t>
+      </w:r>
+      <w:r>
+        <w:rPr>
+          <w:rFonts w:ascii="Arial" w:hAnsi="Arial" w:cs="Arial"/>
+        </w:rPr>
+        <w:t xml:space="preserve">(and the same ordering which could fill the entire cargo space) </w:t>
+      </w:r>
+      <w:r>
+        <w:rPr>
+          <w:rFonts w:ascii="Arial" w:hAnsi="Arial" w:cs="Arial"/>
+        </w:rPr>
+        <w:t xml:space="preserve">was </w:t>
+      </w:r>
+      <w:r>
+        <w:rPr>
+          <w:rFonts w:ascii="Arial" w:hAnsi="Arial" w:cs="Arial"/>
+          <w:color w:val="FF0000"/>
+        </w:rPr>
+        <w:t>1120</w:t>
+      </w:r>
+      <w:r>
+        <w:rPr>
+          <w:rFonts w:ascii="Arial" w:hAnsi="Arial" w:cs="Arial"/>
+        </w:rPr>
+        <w:t>.</w:t>
       </w:r>
     </w:p>
     <w:p>
@@ -7765,7 +7936,7 @@
           <w:rFonts w:ascii="Arial" w:hAnsi="Arial" w:cs="Arial"/>
         </w:rPr>
       </w:pPr>
-      <w:bookmarkStart w:id="22" w:name="_Toc441031507"/>
+      <w:bookmarkStart w:id="22" w:name="_Toc441038901"/>
       <w:r>
         <w:rPr>
           <w:rFonts w:ascii="Arial" w:hAnsi="Arial" w:cs="Arial"/>
@@ -7787,7 +7958,7 @@
           <w:rFonts w:ascii="Arial" w:hAnsi="Arial" w:cs="Arial"/>
         </w:rPr>
       </w:pPr>
-      <w:bookmarkStart w:id="23" w:name="_Toc441031508"/>
+      <w:bookmarkStart w:id="23" w:name="_Toc441038902"/>
       <w:r>
         <w:rPr>
           <w:rFonts w:ascii="Arial" w:hAnsi="Arial" w:cs="Arial"/>
@@ -7809,7 +7980,7 @@
           <w:rFonts w:ascii="Arial" w:hAnsi="Arial" w:cs="Arial"/>
         </w:rPr>
       </w:pPr>
-      <w:bookmarkStart w:id="24" w:name="_Toc441031509"/>
+      <w:bookmarkStart w:id="24" w:name="_Toc441038903"/>
       <w:r>
         <w:rPr>
           <w:rFonts w:ascii="Arial" w:hAnsi="Arial" w:cs="Arial"/>
@@ -7880,7 +8051,7 @@
           <w:rFonts w:ascii="Arial" w:hAnsi="Arial" w:cs="Arial"/>
         </w:rPr>
       </w:pPr>
-      <w:bookmarkStart w:id="25" w:name="_Toc441031510"/>
+      <w:bookmarkStart w:id="25" w:name="_Toc441038904"/>
       <w:r>
         <w:rPr>
           <w:rFonts w:ascii="Arial" w:hAnsi="Arial" w:cs="Arial"/>
@@ -7954,13 +8125,31 @@
         <w:rPr>
           <w:rFonts w:ascii="Arial" w:hAnsi="Arial" w:cs="Arial"/>
         </w:rPr>
-        <w:t xml:space="preserve">It should be noted that the number of packages of each available type is “infinitely large” for the purpose of the test (i.e. </w:t>
-      </w:r>
-      <w:r>
-        <w:rPr>
-          <w:rFonts w:ascii="Arial" w:hAnsi="Arial" w:cs="Arial"/>
-        </w:rPr>
-        <w:t xml:space="preserve">just </w:t>
+        <w:t xml:space="preserve">It should be noted that the number of packages of each available type is </w:t>
+      </w:r>
+      <w:r>
+        <w:rPr>
+          <w:rFonts w:ascii="Arial" w:hAnsi="Arial" w:cs="Arial"/>
+        </w:rPr>
+        <w:t xml:space="preserve">considered </w:t>
+      </w:r>
+      <w:r>
+        <w:rPr>
+          <w:rFonts w:ascii="Arial" w:hAnsi="Arial" w:cs="Arial"/>
+        </w:rPr>
+        <w:t xml:space="preserve">“infinitely large” </w:t>
+      </w:r>
+      <w:r>
+        <w:rPr>
+          <w:rFonts w:ascii="Arial" w:hAnsi="Arial" w:cs="Arial"/>
+        </w:rPr>
+        <w:t>for the purpose of the test if there are j</w:t>
+      </w:r>
+      <w:r>
+        <w:rPr>
+          <w:rFonts w:ascii="Arial" w:hAnsi="Arial" w:cs="Arial"/>
+        </w:rPr>
+        <w:t xml:space="preserve">ust </w:t>
       </w:r>
       <w:r>
         <w:rPr>
@@ -7990,19 +8179,25 @@
         <w:rPr>
           <w:rFonts w:ascii="Arial" w:hAnsi="Arial" w:cs="Arial"/>
         </w:rPr>
-        <w:t xml:space="preserve">with just one type) for all experiments </w:t>
-      </w:r>
-      <w:r>
-        <w:rPr>
-          <w:rFonts w:ascii="Arial" w:hAnsi="Arial" w:cs="Arial"/>
-        </w:rPr>
-        <w:t>except if specified otherwise.</w:t>
-      </w:r>
-      <w:r>
-        <w:rPr>
-          <w:rFonts w:ascii="Arial" w:hAnsi="Arial" w:cs="Arial"/>
-        </w:rPr>
-        <w:t xml:space="preserve"> The same applies to the packages that are used. Packages with different notation</w:t>
+        <w:t>with only one type.</w:t>
+      </w:r>
+      <w:r>
+        <w:rPr>
+          <w:rFonts w:ascii="Arial" w:hAnsi="Arial" w:cs="Arial"/>
+        </w:rPr>
+        <w:t xml:space="preserve"> The same applies to the packages that are used</w:t>
+      </w:r>
+      <w:r>
+        <w:rPr>
+          <w:rFonts w:ascii="Arial" w:hAnsi="Arial" w:cs="Arial"/>
+        </w:rPr>
+        <w:t>, which are usually the standard A, B and C packages</w:t>
+      </w:r>
+      <w:r>
+        <w:rPr>
+          <w:rFonts w:ascii="Arial" w:hAnsi="Arial" w:cs="Arial"/>
+        </w:rPr>
+        <w:t>. Packages with different notation</w:t>
       </w:r>
       <w:r>
         <w:rPr>
@@ -8024,7 +8219,7 @@
           <w:rFonts w:ascii="Arial" w:hAnsi="Arial" w:cs="Arial"/>
         </w:rPr>
       </w:pPr>
-      <w:bookmarkStart w:id="26" w:name="_Toc441031511"/>
+      <w:bookmarkStart w:id="26" w:name="_Toc441038905"/>
       <w:r>
         <w:rPr>
           <w:rFonts w:ascii="Arial" w:hAnsi="Arial" w:cs="Arial"/>
@@ -8065,7 +8260,7 @@
           <w:rFonts w:ascii="Arial" w:hAnsi="Arial" w:cs="Arial"/>
         </w:rPr>
       </w:pPr>
-      <w:bookmarkStart w:id="27" w:name="_Toc441031512"/>
+      <w:bookmarkStart w:id="27" w:name="_Toc441038906"/>
       <w:r>
         <w:rPr>
           <w:rFonts w:ascii="Arial" w:hAnsi="Arial" w:cs="Arial"/>
@@ -8663,7 +8858,7 @@
           <w:rFonts w:ascii="Arial" w:hAnsi="Arial" w:cs="Arial"/>
         </w:rPr>
       </w:pPr>
-      <w:bookmarkStart w:id="28" w:name="_Toc441031513"/>
+      <w:bookmarkStart w:id="28" w:name="_Toc441038907"/>
       <w:r>
         <w:rPr>
           <w:rFonts w:ascii="Arial" w:hAnsi="Arial" w:cs="Arial"/>
@@ -8703,7 +8898,7 @@
           <w:rFonts w:ascii="Arial" w:hAnsi="Arial" w:cs="Arial"/>
         </w:rPr>
       </w:pPr>
-      <w:bookmarkStart w:id="29" w:name="_Toc441031514"/>
+      <w:bookmarkStart w:id="29" w:name="_Toc441038908"/>
       <w:r>
         <w:rPr>
           <w:rFonts w:ascii="Arial" w:hAnsi="Arial" w:cs="Arial"/>
@@ -8756,7 +8951,7 @@
           <w:rFonts w:ascii="Arial" w:hAnsi="Arial" w:cs="Arial"/>
         </w:rPr>
       </w:pPr>
-      <w:bookmarkStart w:id="30" w:name="_Toc441031515"/>
+      <w:bookmarkStart w:id="30" w:name="_Toc441038909"/>
       <w:r>
         <w:rPr>
           <w:rFonts w:ascii="Arial" w:hAnsi="Arial" w:cs="Arial"/>
@@ -8802,7 +8997,7 @@
           <w:rFonts w:ascii="Arial" w:hAnsi="Arial" w:cs="Arial"/>
         </w:rPr>
       </w:pPr>
-      <w:bookmarkStart w:id="31" w:name="_Toc441031516"/>
+      <w:bookmarkStart w:id="31" w:name="_Toc441038910"/>
       <w:r>
         <w:rPr>
           <w:rFonts w:ascii="Arial" w:hAnsi="Arial" w:cs="Arial"/>
@@ -8831,12 +9026,28 @@
     </w:p>
     <w:p>
       <w:pPr>
+        <w:pStyle w:val="berschrift3"/>
+        <w:rPr>
+          <w:rFonts w:ascii="Arial" w:hAnsi="Arial" w:cs="Arial"/>
+        </w:rPr>
+      </w:pPr>
+      <w:bookmarkStart w:id="32" w:name="_Toc441038911"/>
+      <w:r>
+        <w:rPr>
+          <w:rFonts w:ascii="Arial" w:hAnsi="Arial" w:cs="Arial"/>
+        </w:rPr>
+        <w:t>7.3.2 Rotation</w:t>
+      </w:r>
+      <w:bookmarkEnd w:id="32"/>
+    </w:p>
+    <w:p>
+      <w:pPr>
         <w:pStyle w:val="berschrift2"/>
         <w:rPr>
           <w:rFonts w:ascii="Arial" w:hAnsi="Arial" w:cs="Arial"/>
         </w:rPr>
       </w:pPr>
-      <w:bookmarkStart w:id="32" w:name="_Toc441031517"/>
+      <w:bookmarkStart w:id="33" w:name="_Toc441038912"/>
       <w:r>
         <w:rPr>
           <w:rFonts w:ascii="Arial" w:hAnsi="Arial" w:cs="Arial"/>
@@ -8861,7 +9072,7 @@
         </w:rPr>
         <w:t xml:space="preserve"> Genetic algorithm</w:t>
       </w:r>
-      <w:bookmarkEnd w:id="32"/>
+      <w:bookmarkEnd w:id="33"/>
     </w:p>
     <w:p>
       <w:pPr>
@@ -9211,7 +9422,7 @@
           <w:rFonts w:ascii="Arial" w:hAnsi="Arial" w:cs="Arial"/>
         </w:rPr>
       </w:pPr>
-      <w:bookmarkStart w:id="33" w:name="_Toc441031518"/>
+      <w:bookmarkStart w:id="34" w:name="_Toc441038913"/>
       <w:r>
         <w:rPr>
           <w:rFonts w:ascii="Arial" w:hAnsi="Arial" w:cs="Arial"/>
@@ -9266,7 +9477,7 @@
         </w:rPr>
         <w:t>size</w:t>
       </w:r>
-      <w:bookmarkEnd w:id="33"/>
+      <w:bookmarkEnd w:id="34"/>
     </w:p>
     <w:p>
       <w:pPr>
@@ -9278,20 +9489,20 @@
         <w:rPr>
           <w:rFonts w:ascii="Arial" w:hAnsi="Arial" w:cs="Arial"/>
         </w:rPr>
-        <w:t>For any genetic algorithm the population size can have a dramatic effect on its performance. The larger genetic diversity can vastly decrease the number of generations it takes the algorithm to find a solution (as long as t</w:t>
-      </w:r>
-      <w:r>
-        <w:rPr>
-          <w:rFonts w:ascii="Arial" w:hAnsi="Arial" w:cs="Arial"/>
-        </w:rPr>
-        <w:t xml:space="preserve">here is a definitive solution) or improve the solution </w:t>
+        <w:t xml:space="preserve">For any genetic algorithm the population size can have a dramatic effect on its performance. The larger genetic diversity can vastly decrease the number of generations it takes the </w:t>
       </w:r>
       <w:r>
         <w:rPr>
           <w:rFonts w:ascii="Arial" w:hAnsi="Arial" w:cs="Arial"/>
         </w:rPr>
         <w:lastRenderedPageBreak/>
-        <w:t>given a specific number of generations to run for. At the same time</w:t>
+        <w:t>algorithm to find a solution (as long as t</w:t>
+      </w:r>
+      <w:r>
+        <w:rPr>
+          <w:rFonts w:ascii="Arial" w:hAnsi="Arial" w:cs="Arial"/>
+        </w:rPr>
+        <w:t>here is a definitive solution) or improve the solution given a specific number of generations to run for. At the same time</w:t>
       </w:r>
       <w:r>
         <w:rPr>
@@ -9564,7 +9775,7 @@
           <w:rFonts w:ascii="Arial" w:hAnsi="Arial" w:cs="Arial"/>
         </w:rPr>
       </w:pPr>
-      <w:bookmarkStart w:id="34" w:name="_Toc441031519"/>
+      <w:bookmarkStart w:id="35" w:name="_Toc441038914"/>
       <w:r>
         <w:rPr>
           <w:rFonts w:ascii="Arial" w:hAnsi="Arial" w:cs="Arial"/>
@@ -9607,7 +9818,7 @@
         </w:rPr>
         <w:t>Mutation</w:t>
       </w:r>
-      <w:bookmarkEnd w:id="34"/>
+      <w:bookmarkEnd w:id="35"/>
     </w:p>
     <w:p>
       <w:pPr>
@@ -9838,7 +10049,7 @@
           <w:rFonts w:ascii="Arial" w:hAnsi="Arial" w:cs="Arial"/>
         </w:rPr>
       </w:pPr>
-      <w:bookmarkStart w:id="35" w:name="_Toc441031520"/>
+      <w:bookmarkStart w:id="36" w:name="_Toc441038915"/>
       <w:r>
         <w:rPr>
           <w:rFonts w:ascii="Arial" w:hAnsi="Arial" w:cs="Arial"/>
@@ -9881,7 +10092,7 @@
         </w:rPr>
         <w:t xml:space="preserve"> factors</w:t>
       </w:r>
-      <w:bookmarkEnd w:id="35"/>
+      <w:bookmarkEnd w:id="36"/>
     </w:p>
     <w:p>
       <w:pPr>
@@ -9965,6 +10176,14 @@
         <w:rPr>
           <w:rFonts w:ascii="Arial" w:hAnsi="Arial" w:cs="Arial"/>
         </w:rPr>
+        <w:t xml:space="preserve"> but all with a value of 1</w:t>
+      </w:r>
+      <w:bookmarkStart w:id="37" w:name="_GoBack"/>
+      <w:bookmarkEnd w:id="37"/>
+      <w:r>
+        <w:rPr>
+          <w:rFonts w:ascii="Arial" w:hAnsi="Arial" w:cs="Arial"/>
+        </w:rPr>
         <w:t>.</w:t>
       </w:r>
       <w:r>
@@ -9983,7 +10202,7 @@
         <w:rPr>
           <w:rFonts w:ascii="Arial" w:hAnsi="Arial" w:cs="Arial"/>
         </w:rPr>
-        <w:t xml:space="preserve"> packages used for each test, see Appendix A.3 </w:t>
+        <w:t xml:space="preserve"> packages used for each test, see </w:t>
       </w:r>
       <w:r>
         <w:rPr>
@@ -10340,7 +10559,13 @@
         <w:rPr>
           <w:rFonts w:ascii="Arial" w:hAnsi="Arial" w:cs="Arial"/>
         </w:rPr>
-        <w:t>The comparatively low value in test 3 can likely be explained by the large difference in volume between the packages that were used, which sets it apart most from the other tests.</w:t>
+        <w:t>The comparatively low value in</w:t>
+      </w:r>
+      <w:r>
+        <w:rPr>
+          <w:rFonts w:ascii="Arial" w:hAnsi="Arial" w:cs="Arial"/>
+        </w:rPr>
+        <w:t xml:space="preserve"> test 3 is likely due to the fact that the algorithm does rarely only place packages of one only type in the time it is given to run (1500 generations). But since the highest theoretically achievable value can best be achieved by only including packages of the first type (since they have the highest value per volume), the value is lowered quite a bit. For example three packages of the first type could fit into one of the second type only taking volume into consideration, which would reduce the value by 2 since all packages have values of 1.</w:t>
       </w:r>
     </w:p>
     <w:p>
@@ -10350,7 +10575,7 @@
           <w:rFonts w:ascii="Arial" w:hAnsi="Arial" w:cs="Arial"/>
         </w:rPr>
       </w:pPr>
-      <w:bookmarkStart w:id="36" w:name="_Toc441031521"/>
+      <w:bookmarkStart w:id="38" w:name="_Toc441038916"/>
       <w:r>
         <w:rPr>
           <w:rFonts w:ascii="Arial" w:hAnsi="Arial" w:cs="Arial"/>
@@ -10362,74 +10587,6 @@
           <w:rFonts w:ascii="Arial" w:hAnsi="Arial" w:cs="Arial"/>
         </w:rPr>
         <w:t>. Conclusions</w:t>
-      </w:r>
-      <w:bookmarkEnd w:id="36"/>
-    </w:p>
-    <w:p>
-      <w:pPr>
-        <w:pStyle w:val="berschrift2"/>
-        <w:rPr>
-          <w:rFonts w:ascii="Arial" w:hAnsi="Arial" w:cs="Arial"/>
-        </w:rPr>
-      </w:pPr>
-      <w:bookmarkStart w:id="37" w:name="_Toc441031522"/>
-      <w:r>
-        <w:rPr>
-          <w:rFonts w:ascii="Arial" w:hAnsi="Arial" w:cs="Arial"/>
-        </w:rPr>
-        <w:t>8</w:t>
-      </w:r>
-      <w:r>
-        <w:rPr>
-          <w:rFonts w:ascii="Arial" w:hAnsi="Arial" w:cs="Arial"/>
-        </w:rPr>
-        <w:t>.1</w:t>
-      </w:r>
-      <w:r>
-        <w:rPr>
-          <w:rFonts w:ascii="Arial" w:hAnsi="Arial" w:cs="Arial"/>
-        </w:rPr>
-        <w:t xml:space="preserve"> Greedy algorithm</w:t>
-      </w:r>
-      <w:bookmarkEnd w:id="37"/>
-    </w:p>
-    <w:p>
-      <w:pPr>
-        <w:pStyle w:val="berschrift2"/>
-        <w:rPr>
-          <w:rFonts w:ascii="Arial" w:hAnsi="Arial" w:cs="Arial"/>
-        </w:rPr>
-      </w:pPr>
-      <w:bookmarkStart w:id="38" w:name="_Toc441031523"/>
-      <w:r>
-        <w:rPr>
-          <w:rFonts w:ascii="Arial" w:hAnsi="Arial" w:cs="Arial"/>
-        </w:rPr>
-        <w:t>8</w:t>
-      </w:r>
-      <w:r>
-        <w:rPr>
-          <w:rFonts w:ascii="Arial" w:hAnsi="Arial" w:cs="Arial"/>
-        </w:rPr>
-        <w:t>.2</w:t>
-      </w:r>
-      <w:r>
-        <w:rPr>
-          <w:rFonts w:ascii="Arial" w:hAnsi="Arial" w:cs="Arial"/>
-        </w:rPr>
-        <w:t xml:space="preserve"> Hill</w:t>
-      </w:r>
-      <w:r>
-        <w:rPr>
-          <w:rFonts w:ascii="Arial" w:hAnsi="Arial" w:cs="Arial"/>
-        </w:rPr>
-        <w:t>-</w:t>
-      </w:r>
-      <w:r>
-        <w:rPr>
-          <w:rFonts w:ascii="Arial" w:hAnsi="Arial" w:cs="Arial"/>
-        </w:rPr>
-        <w:t>climbing algorithm</w:t>
       </w:r>
       <w:bookmarkEnd w:id="38"/>
     </w:p>
@@ -10440,7 +10597,7 @@
           <w:rFonts w:ascii="Arial" w:hAnsi="Arial" w:cs="Arial"/>
         </w:rPr>
       </w:pPr>
-      <w:bookmarkStart w:id="39" w:name="_Toc441031524"/>
+      <w:bookmarkStart w:id="39" w:name="_Toc441038917"/>
       <w:r>
         <w:rPr>
           <w:rFonts w:ascii="Arial" w:hAnsi="Arial" w:cs="Arial"/>
@@ -10451,98 +10608,24 @@
         <w:rPr>
           <w:rFonts w:ascii="Arial" w:hAnsi="Arial" w:cs="Arial"/>
         </w:rPr>
-        <w:t>.3</w:t>
-      </w:r>
-      <w:r>
-        <w:rPr>
-          <w:rFonts w:ascii="Arial" w:hAnsi="Arial" w:cs="Arial"/>
-        </w:rPr>
-        <w:t xml:space="preserve"> Genetic algorithm</w:t>
+        <w:t>.1</w:t>
+      </w:r>
+      <w:r>
+        <w:rPr>
+          <w:rFonts w:ascii="Arial" w:hAnsi="Arial" w:cs="Arial"/>
+        </w:rPr>
+        <w:t xml:space="preserve"> Greedy algorithm</w:t>
       </w:r>
       <w:bookmarkEnd w:id="39"/>
     </w:p>
     <w:p>
       <w:pPr>
-        <w:rPr>
-          <w:rFonts w:ascii="Arial" w:hAnsi="Arial" w:cs="Arial"/>
-        </w:rPr>
-      </w:pPr>
-      <w:r>
-        <w:rPr>
-          <w:rFonts w:ascii="Arial" w:hAnsi="Arial" w:cs="Arial"/>
-        </w:rPr>
-        <w:t>The performance of the genetic algorithms for the specific task of filling the cargo space given by the project assignment with A, B and C packages is the best out of the three algorithms. Using the st</w:t>
-      </w:r>
-      <w:r>
-        <w:rPr>
-          <w:rFonts w:ascii="Arial" w:hAnsi="Arial" w:cs="Arial"/>
-        </w:rPr>
-        <w:t>andard parameters described in 7</w:t>
-      </w:r>
-      <w:r>
-        <w:rPr>
-          <w:rFonts w:ascii="Arial" w:hAnsi="Arial" w:cs="Arial"/>
-        </w:rPr>
-        <w:t xml:space="preserve">.4 it finds a very good solution to the specific knapsack problem in a reasonably short amount of time. </w:t>
-      </w:r>
-    </w:p>
-    <w:p>
-      <w:pPr>
-        <w:rPr>
-          <w:rFonts w:ascii="Arial" w:hAnsi="Arial" w:cs="Arial"/>
-        </w:rPr>
-      </w:pPr>
-      <w:r>
-        <w:rPr>
-          <w:rFonts w:ascii="Arial" w:hAnsi="Arial" w:cs="Arial"/>
-        </w:rPr>
-        <w:t xml:space="preserve">However, the conducted experiments have shown </w:t>
-      </w:r>
-      <w:r>
-        <w:rPr>
-          <w:rFonts w:ascii="Arial" w:hAnsi="Arial" w:cs="Arial"/>
-        </w:rPr>
-        <w:t>that the algorithm (with its current parameters)</w:t>
-      </w:r>
-      <w:r>
-        <w:rPr>
-          <w:rFonts w:ascii="Arial" w:hAnsi="Arial" w:cs="Arial"/>
-        </w:rPr>
-        <w:t xml:space="preserve"> shows worse performance once certain external parameters change</w:t>
-      </w:r>
-      <w:r>
-        <w:rPr>
-          <w:rFonts w:ascii="Arial" w:hAnsi="Arial" w:cs="Arial"/>
-        </w:rPr>
-        <w:t xml:space="preserve">. Especially when package numbers increase </w:t>
-      </w:r>
-      <w:r>
-        <w:rPr>
-          <w:rFonts w:ascii="Arial" w:hAnsi="Arial" w:cs="Arial"/>
-        </w:rPr>
-        <w:t>the computation time increases vastly and the achie</w:t>
-      </w:r>
-      <w:r>
-        <w:rPr>
-          <w:rFonts w:ascii="Arial" w:hAnsi="Arial" w:cs="Arial"/>
-        </w:rPr>
-        <w:t>ved values become less optimal although still quite good.</w:t>
-      </w:r>
-      <w:r>
-        <w:rPr>
-          <w:rFonts w:ascii="Arial" w:hAnsi="Arial" w:cs="Arial"/>
-        </w:rPr>
-        <w:t xml:space="preserve"> Taking measures such as increasing population size as well generally </w:t>
-      </w:r>
-    </w:p>
-    <w:p>
-      <w:pPr>
         <w:pStyle w:val="berschrift2"/>
         <w:rPr>
           <w:rFonts w:ascii="Arial" w:hAnsi="Arial" w:cs="Arial"/>
         </w:rPr>
       </w:pPr>
-      <w:bookmarkStart w:id="40" w:name="_Toc441031525"/>
+      <w:bookmarkStart w:id="40" w:name="_Toc441038918"/>
       <w:r>
         <w:rPr>
           <w:rFonts w:ascii="Arial" w:hAnsi="Arial" w:cs="Arial"/>
@@ -10553,82 +10636,184 @@
         <w:rPr>
           <w:rFonts w:ascii="Arial" w:hAnsi="Arial" w:cs="Arial"/>
         </w:rPr>
-        <w:t>.</w:t>
-      </w:r>
-      <w:r>
-        <w:rPr>
-          <w:rFonts w:ascii="Arial" w:hAnsi="Arial" w:cs="Arial"/>
-        </w:rPr>
-        <w:t>4</w:t>
-      </w:r>
-      <w:r>
-        <w:rPr>
-          <w:rFonts w:ascii="Arial" w:hAnsi="Arial" w:cs="Arial"/>
-        </w:rPr>
-        <w:t xml:space="preserve"> Comparison between algorithms</w:t>
+        <w:t>.2</w:t>
+      </w:r>
+      <w:r>
+        <w:rPr>
+          <w:rFonts w:ascii="Arial" w:hAnsi="Arial" w:cs="Arial"/>
+        </w:rPr>
+        <w:t xml:space="preserve"> Hill</w:t>
+      </w:r>
+      <w:r>
+        <w:rPr>
+          <w:rFonts w:ascii="Arial" w:hAnsi="Arial" w:cs="Arial"/>
+        </w:rPr>
+        <w:t>-</w:t>
+      </w:r>
+      <w:r>
+        <w:rPr>
+          <w:rFonts w:ascii="Arial" w:hAnsi="Arial" w:cs="Arial"/>
+        </w:rPr>
+        <w:t>climbing algorithm</w:t>
       </w:r>
       <w:bookmarkEnd w:id="40"/>
     </w:p>
     <w:p>
-      <w:r>
-        <w:t xml:space="preserve">Given the results of the experiments described in the previous chapter, </w:t>
-      </w:r>
-      <w:bookmarkStart w:id="41" w:name="_GoBack"/>
+      <w:pPr>
+        <w:pStyle w:val="berschrift2"/>
+        <w:rPr>
+          <w:rFonts w:ascii="Arial" w:hAnsi="Arial" w:cs="Arial"/>
+        </w:rPr>
+      </w:pPr>
+      <w:bookmarkStart w:id="41" w:name="_Toc441038919"/>
+      <w:r>
+        <w:rPr>
+          <w:rFonts w:ascii="Arial" w:hAnsi="Arial" w:cs="Arial"/>
+        </w:rPr>
+        <w:t>8</w:t>
+      </w:r>
+      <w:r>
+        <w:rPr>
+          <w:rFonts w:ascii="Arial" w:hAnsi="Arial" w:cs="Arial"/>
+        </w:rPr>
+        <w:t>.3</w:t>
+      </w:r>
+      <w:r>
+        <w:rPr>
+          <w:rFonts w:ascii="Arial" w:hAnsi="Arial" w:cs="Arial"/>
+        </w:rPr>
+        <w:t xml:space="preserve"> Genetic algorithm</w:t>
+      </w:r>
       <w:bookmarkEnd w:id="41"/>
     </w:p>
     <w:p>
       <w:pPr>
         <w:rPr>
-          <w:rFonts w:ascii="Arial" w:eastAsiaTheme="majorEastAsia" w:hAnsi="Arial" w:cs="Arial"/>
-          <w:color w:val="2E74B5" w:themeColor="accent1" w:themeShade="BF"/>
-          <w:sz w:val="32"/>
-          <w:szCs w:val="32"/>
-        </w:rPr>
-      </w:pPr>
-      <w:r>
-        <w:rPr>
-          <w:rFonts w:ascii="Arial" w:hAnsi="Arial" w:cs="Arial"/>
-        </w:rPr>
-        <w:br w:type="page"/>
+          <w:rFonts w:ascii="Arial" w:hAnsi="Arial" w:cs="Arial"/>
+        </w:rPr>
+      </w:pPr>
+      <w:r>
+        <w:rPr>
+          <w:rFonts w:ascii="Arial" w:hAnsi="Arial" w:cs="Arial"/>
+        </w:rPr>
+        <w:t>The performance of the genetic algorithms for the specific task of filling the cargo space given by the project assignment with A, B and C packages is the best out of the three algorithms. Using the st</w:t>
+      </w:r>
+      <w:r>
+        <w:rPr>
+          <w:rFonts w:ascii="Arial" w:hAnsi="Arial" w:cs="Arial"/>
+        </w:rPr>
+        <w:t>andard parameters described in 7</w:t>
+      </w:r>
+      <w:r>
+        <w:rPr>
+          <w:rFonts w:ascii="Arial" w:hAnsi="Arial" w:cs="Arial"/>
+        </w:rPr>
+        <w:t xml:space="preserve">.4 it finds a very good solution to the specific knapsack problem in a reasonably short amount of time. </w:t>
       </w:r>
     </w:p>
     <w:p>
       <w:pPr>
-        <w:pStyle w:val="berschrift1"/>
-        <w:rPr>
-          <w:rFonts w:ascii="Arial" w:hAnsi="Arial" w:cs="Arial"/>
-        </w:rPr>
-      </w:pPr>
-      <w:bookmarkStart w:id="42" w:name="_Toc441031526"/>
-      <w:r>
-        <w:rPr>
-          <w:rFonts w:ascii="Arial" w:hAnsi="Arial" w:cs="Arial"/>
-        </w:rPr>
-        <w:lastRenderedPageBreak/>
-        <w:t xml:space="preserve">Appendix </w:t>
-      </w:r>
-      <w:r>
-        <w:rPr>
-          <w:rFonts w:ascii="Arial" w:hAnsi="Arial" w:cs="Arial"/>
-        </w:rPr>
-        <w:t>A</w:t>
-      </w:r>
-      <w:r>
-        <w:rPr>
-          <w:rFonts w:ascii="Arial" w:hAnsi="Arial" w:cs="Arial"/>
-        </w:rPr>
-        <w:t xml:space="preserve"> Experiment results</w:t>
+        <w:rPr>
+          <w:rFonts w:ascii="Arial" w:hAnsi="Arial" w:cs="Arial"/>
+        </w:rPr>
+      </w:pPr>
+      <w:r>
+        <w:rPr>
+          <w:rFonts w:ascii="Arial" w:hAnsi="Arial" w:cs="Arial"/>
+        </w:rPr>
+        <w:t xml:space="preserve">However, the conducted experiments have shown </w:t>
+      </w:r>
+      <w:r>
+        <w:rPr>
+          <w:rFonts w:ascii="Arial" w:hAnsi="Arial" w:cs="Arial"/>
+        </w:rPr>
+        <w:t>that the algorithm (with its current parameters)</w:t>
+      </w:r>
+      <w:r>
+        <w:rPr>
+          <w:rFonts w:ascii="Arial" w:hAnsi="Arial" w:cs="Arial"/>
+        </w:rPr>
+        <w:t xml:space="preserve"> shows worse performance once certain external parameters change</w:t>
+      </w:r>
+      <w:r>
+        <w:rPr>
+          <w:rFonts w:ascii="Arial" w:hAnsi="Arial" w:cs="Arial"/>
+        </w:rPr>
+        <w:t xml:space="preserve">. Especially when package numbers increase </w:t>
+      </w:r>
+      <w:r>
+        <w:rPr>
+          <w:rFonts w:ascii="Arial" w:hAnsi="Arial" w:cs="Arial"/>
+        </w:rPr>
+        <w:t>the computation time increases vastly and the achie</w:t>
+      </w:r>
+      <w:r>
+        <w:rPr>
+          <w:rFonts w:ascii="Arial" w:hAnsi="Arial" w:cs="Arial"/>
+        </w:rPr>
+        <w:t>ved values become less optimal although still quite good.</w:t>
+      </w:r>
+      <w:r>
+        <w:rPr>
+          <w:rFonts w:ascii="Arial" w:hAnsi="Arial" w:cs="Arial"/>
+        </w:rPr>
+        <w:t xml:space="preserve"> Taking measures such as increasing population size as well generally </w:t>
+      </w:r>
+    </w:p>
+    <w:p>
+      <w:pPr>
+        <w:pStyle w:val="berschrift2"/>
+        <w:rPr>
+          <w:rFonts w:ascii="Arial" w:hAnsi="Arial" w:cs="Arial"/>
+        </w:rPr>
+      </w:pPr>
+      <w:bookmarkStart w:id="42" w:name="_Toc441038920"/>
+      <w:r>
+        <w:rPr>
+          <w:rFonts w:ascii="Arial" w:hAnsi="Arial" w:cs="Arial"/>
+        </w:rPr>
+        <w:t>8</w:t>
+      </w:r>
+      <w:r>
+        <w:rPr>
+          <w:rFonts w:ascii="Arial" w:hAnsi="Arial" w:cs="Arial"/>
+        </w:rPr>
+        <w:t>.</w:t>
+      </w:r>
+      <w:r>
+        <w:rPr>
+          <w:rFonts w:ascii="Arial" w:hAnsi="Arial" w:cs="Arial"/>
+        </w:rPr>
+        <w:t>4</w:t>
+      </w:r>
+      <w:r>
+        <w:rPr>
+          <w:rFonts w:ascii="Arial" w:hAnsi="Arial" w:cs="Arial"/>
+        </w:rPr>
+        <w:t xml:space="preserve"> Comparison between algorithms</w:t>
       </w:r>
       <w:bookmarkEnd w:id="42"/>
     </w:p>
     <w:p>
-      <w:pPr>
-        <w:pStyle w:val="berschrift2"/>
-        <w:rPr>
-          <w:rFonts w:ascii="Arial" w:hAnsi="Arial" w:cs="Arial"/>
-        </w:rPr>
-      </w:pPr>
-      <w:bookmarkStart w:id="43" w:name="_Toc441031527"/>
+      <w:r>
+        <w:t xml:space="preserve">Given the results of the experiments described in the previous chapter, </w:t>
+      </w:r>
+    </w:p>
+    <w:p>
+      <w:pPr>
+        <w:pStyle w:val="berschrift1"/>
+        <w:rPr>
+          <w:rFonts w:ascii="Arial" w:hAnsi="Arial" w:cs="Arial"/>
+        </w:rPr>
+      </w:pPr>
+      <w:bookmarkStart w:id="43" w:name="_Toc441038921"/>
+      <w:r>
+        <w:rPr>
+          <w:rFonts w:ascii="Arial" w:hAnsi="Arial" w:cs="Arial"/>
+        </w:rPr>
+        <w:lastRenderedPageBreak/>
+        <w:t xml:space="preserve">Appendix </w:t>
+      </w:r>
       <w:r>
         <w:rPr>
           <w:rFonts w:ascii="Arial" w:hAnsi="Arial" w:cs="Arial"/>
@@ -10639,7 +10824,7 @@
         <w:rPr>
           <w:rFonts w:ascii="Arial" w:hAnsi="Arial" w:cs="Arial"/>
         </w:rPr>
-        <w:t>.1 Greedy algorithm</w:t>
+        <w:t xml:space="preserve"> Experiment results</w:t>
       </w:r>
       <w:bookmarkEnd w:id="43"/>
     </w:p>
@@ -10650,7 +10835,7 @@
           <w:rFonts w:ascii="Arial" w:hAnsi="Arial" w:cs="Arial"/>
         </w:rPr>
       </w:pPr>
-      <w:bookmarkStart w:id="44" w:name="_Toc441031528"/>
+      <w:bookmarkStart w:id="44" w:name="_Toc441038922"/>
       <w:r>
         <w:rPr>
           <w:rFonts w:ascii="Arial" w:hAnsi="Arial" w:cs="Arial"/>
@@ -10661,19 +10846,7 @@
         <w:rPr>
           <w:rFonts w:ascii="Arial" w:hAnsi="Arial" w:cs="Arial"/>
         </w:rPr>
-        <w:t>.2 Hill</w:t>
-      </w:r>
-      <w:r>
-        <w:rPr>
-          <w:rFonts w:ascii="Arial" w:hAnsi="Arial" w:cs="Arial"/>
-        </w:rPr>
-        <w:t>-</w:t>
-      </w:r>
-      <w:r>
-        <w:rPr>
-          <w:rFonts w:ascii="Arial" w:hAnsi="Arial" w:cs="Arial"/>
-        </w:rPr>
-        <w:t>climbing algorithm</w:t>
+        <w:t>.1 Greedy algorithm</w:t>
       </w:r>
       <w:bookmarkEnd w:id="44"/>
     </w:p>
@@ -10684,7 +10857,7 @@
           <w:rFonts w:ascii="Arial" w:hAnsi="Arial" w:cs="Arial"/>
         </w:rPr>
       </w:pPr>
-      <w:bookmarkStart w:id="45" w:name="_Toc441031529"/>
+      <w:bookmarkStart w:id="45" w:name="_Toc441038923"/>
       <w:r>
         <w:rPr>
           <w:rFonts w:ascii="Arial" w:hAnsi="Arial" w:cs="Arial"/>
@@ -10695,9 +10868,43 @@
         <w:rPr>
           <w:rFonts w:ascii="Arial" w:hAnsi="Arial" w:cs="Arial"/>
         </w:rPr>
+        <w:t>.2 Hill</w:t>
+      </w:r>
+      <w:r>
+        <w:rPr>
+          <w:rFonts w:ascii="Arial" w:hAnsi="Arial" w:cs="Arial"/>
+        </w:rPr>
+        <w:t>-</w:t>
+      </w:r>
+      <w:r>
+        <w:rPr>
+          <w:rFonts w:ascii="Arial" w:hAnsi="Arial" w:cs="Arial"/>
+        </w:rPr>
+        <w:t>climbing algorithm</w:t>
+      </w:r>
+      <w:bookmarkEnd w:id="45"/>
+    </w:p>
+    <w:p>
+      <w:pPr>
+        <w:pStyle w:val="berschrift2"/>
+        <w:rPr>
+          <w:rFonts w:ascii="Arial" w:hAnsi="Arial" w:cs="Arial"/>
+        </w:rPr>
+      </w:pPr>
+      <w:bookmarkStart w:id="46" w:name="_Toc441038924"/>
+      <w:r>
+        <w:rPr>
+          <w:rFonts w:ascii="Arial" w:hAnsi="Arial" w:cs="Arial"/>
+        </w:rPr>
+        <w:t>A</w:t>
+      </w:r>
+      <w:r>
+        <w:rPr>
+          <w:rFonts w:ascii="Arial" w:hAnsi="Arial" w:cs="Arial"/>
+        </w:rPr>
         <w:t>.3 Genetic algorithm</w:t>
       </w:r>
-      <w:bookmarkEnd w:id="45"/>
+      <w:bookmarkEnd w:id="46"/>
     </w:p>
     <w:p>
       <w:pPr>
@@ -11138,6 +11345,7 @@
         <w:docPartUnique/>
       </w:docPartObj>
     </w:sdtPr>
+    <w:sdtEndPr/>
     <w:sdtContent>
       <w:p>
         <w:pPr>
@@ -11158,7 +11366,7 @@
             <w:noProof/>
             <w:lang w:val="de-DE"/>
           </w:rPr>
-          <w:t>14</w:t>
+          <w:t>12</w:t>
         </w:r>
         <w:r>
           <w:fldChar w:fldCharType="end"/>
@@ -13039,8 +13247,8 @@
           <c:showPercent val="0"/>
           <c:showBubbleSize val="0"/>
         </c:dLbls>
-        <c:axId val="-384677264"/>
-        <c:axId val="-384680528"/>
+        <c:axId val="-72426784"/>
+        <c:axId val="-72424064"/>
       </c:scatterChart>
       <c:scatterChart>
         <c:scatterStyle val="lineMarker"/>
@@ -13329,11 +13537,11 @@
           <c:showPercent val="0"/>
           <c:showBubbleSize val="0"/>
         </c:dLbls>
-        <c:axId val="-384676720"/>
-        <c:axId val="-384678896"/>
+        <c:axId val="-2102163440"/>
+        <c:axId val="-72421888"/>
       </c:scatterChart>
       <c:valAx>
-        <c:axId val="-384677264"/>
+        <c:axId val="-72426784"/>
         <c:scaling>
           <c:orientation val="minMax"/>
         </c:scaling>
@@ -13445,12 +13653,12 @@
             <a:endParaRPr lang="en-US"/>
           </a:p>
         </c:txPr>
-        <c:crossAx val="-384680528"/>
+        <c:crossAx val="-72424064"/>
         <c:crosses val="autoZero"/>
         <c:crossBetween val="midCat"/>
       </c:valAx>
       <c:valAx>
-        <c:axId val="-384680528"/>
+        <c:axId val="-72424064"/>
         <c:scaling>
           <c:orientation val="minMax"/>
         </c:scaling>
@@ -13554,12 +13762,12 @@
             <a:endParaRPr lang="en-US"/>
           </a:p>
         </c:txPr>
-        <c:crossAx val="-384677264"/>
+        <c:crossAx val="-72426784"/>
         <c:crosses val="autoZero"/>
         <c:crossBetween val="midCat"/>
       </c:valAx>
       <c:valAx>
-        <c:axId val="-384678896"/>
+        <c:axId val="-72421888"/>
         <c:scaling>
           <c:orientation val="minMax"/>
         </c:scaling>
@@ -13662,12 +13870,12 @@
             <a:endParaRPr lang="en-US"/>
           </a:p>
         </c:txPr>
-        <c:crossAx val="-384676720"/>
+        <c:crossAx val="-2102163440"/>
         <c:crosses val="max"/>
         <c:crossBetween val="midCat"/>
       </c:valAx>
       <c:valAx>
-        <c:axId val="-384676720"/>
+        <c:axId val="-2102163440"/>
         <c:scaling>
           <c:orientation val="minMax"/>
         </c:scaling>
@@ -13677,7 +13885,7 @@
         <c:majorTickMark val="out"/>
         <c:minorTickMark val="none"/>
         <c:tickLblPos val="nextTo"/>
-        <c:crossAx val="-384678896"/>
+        <c:crossAx val="-72421888"/>
         <c:crosses val="autoZero"/>
         <c:crossBetween val="midCat"/>
       </c:valAx>
@@ -14086,8 +14294,8 @@
           <c:showPercent val="0"/>
           <c:showBubbleSize val="0"/>
         </c:dLbls>
-        <c:axId val="-384676176"/>
-        <c:axId val="-384679984"/>
+        <c:axId val="-2102177040"/>
+        <c:axId val="-2102182480"/>
       </c:scatterChart>
       <c:scatterChart>
         <c:scatterStyle val="lineMarker"/>
@@ -14340,11 +14548,11 @@
           <c:showPercent val="0"/>
           <c:showBubbleSize val="0"/>
         </c:dLbls>
-        <c:axId val="-434610624"/>
-        <c:axId val="-434612256"/>
+        <c:axId val="-2102186288"/>
+        <c:axId val="-2102174320"/>
       </c:scatterChart>
       <c:valAx>
-        <c:axId val="-384676176"/>
+        <c:axId val="-2102177040"/>
         <c:scaling>
           <c:orientation val="minMax"/>
         </c:scaling>
@@ -14461,12 +14669,12 @@
             <a:endParaRPr lang="en-US"/>
           </a:p>
         </c:txPr>
-        <c:crossAx val="-384679984"/>
+        <c:crossAx val="-2102182480"/>
         <c:crosses val="autoZero"/>
         <c:crossBetween val="midCat"/>
       </c:valAx>
       <c:valAx>
-        <c:axId val="-384679984"/>
+        <c:axId val="-2102182480"/>
         <c:scaling>
           <c:orientation val="minMax"/>
         </c:scaling>
@@ -14570,12 +14778,12 @@
             <a:endParaRPr lang="en-US"/>
           </a:p>
         </c:txPr>
-        <c:crossAx val="-384676176"/>
+        <c:crossAx val="-2102177040"/>
         <c:crosses val="autoZero"/>
         <c:crossBetween val="midCat"/>
       </c:valAx>
       <c:valAx>
-        <c:axId val="-434612256"/>
+        <c:axId val="-2102174320"/>
         <c:scaling>
           <c:orientation val="minMax"/>
         </c:scaling>
@@ -14612,12 +14820,12 @@
             <a:endParaRPr lang="en-US"/>
           </a:p>
         </c:txPr>
-        <c:crossAx val="-434610624"/>
+        <c:crossAx val="-2102186288"/>
         <c:crosses val="max"/>
         <c:crossBetween val="midCat"/>
       </c:valAx>
       <c:valAx>
-        <c:axId val="-434610624"/>
+        <c:axId val="-2102186288"/>
         <c:scaling>
           <c:orientation val="minMax"/>
         </c:scaling>
@@ -14627,7 +14835,7 @@
         <c:majorTickMark val="out"/>
         <c:minorTickMark val="none"/>
         <c:tickLblPos val="nextTo"/>
-        <c:crossAx val="-434612256"/>
+        <c:crossAx val="-2102174320"/>
         <c:crosses val="autoZero"/>
         <c:crossBetween val="midCat"/>
       </c:valAx>
@@ -15049,8 +15257,8 @@
           <c:showPercent val="0"/>
           <c:showBubbleSize val="0"/>
         </c:dLbls>
-        <c:axId val="-268673472"/>
-        <c:axId val="-268672384"/>
+        <c:axId val="-2102162352"/>
+        <c:axId val="-2102161264"/>
       </c:scatterChart>
       <c:scatterChart>
         <c:scatterStyle val="lineMarker"/>
@@ -15321,11 +15529,11 @@
           <c:showPercent val="0"/>
           <c:showBubbleSize val="0"/>
         </c:dLbls>
-        <c:axId val="-268676736"/>
-        <c:axId val="-268672928"/>
+        <c:axId val="-2102156912"/>
+        <c:axId val="-2102159088"/>
       </c:scatterChart>
       <c:valAx>
-        <c:axId val="-268673472"/>
+        <c:axId val="-2102162352"/>
         <c:scaling>
           <c:orientation val="minMax"/>
         </c:scaling>
@@ -15442,12 +15650,12 @@
             <a:endParaRPr lang="en-US"/>
           </a:p>
         </c:txPr>
-        <c:crossAx val="-268672384"/>
+        <c:crossAx val="-2102161264"/>
         <c:crosses val="autoZero"/>
         <c:crossBetween val="midCat"/>
       </c:valAx>
       <c:valAx>
-        <c:axId val="-268672384"/>
+        <c:axId val="-2102161264"/>
         <c:scaling>
           <c:orientation val="minMax"/>
         </c:scaling>
@@ -15551,12 +15759,12 @@
             <a:endParaRPr lang="en-US"/>
           </a:p>
         </c:txPr>
-        <c:crossAx val="-268673472"/>
+        <c:crossAx val="-2102162352"/>
         <c:crosses val="autoZero"/>
         <c:crossBetween val="midCat"/>
       </c:valAx>
       <c:valAx>
-        <c:axId val="-268672928"/>
+        <c:axId val="-2102159088"/>
         <c:scaling>
           <c:orientation val="minMax"/>
         </c:scaling>
@@ -15652,12 +15860,12 @@
             <a:endParaRPr lang="en-US"/>
           </a:p>
         </c:txPr>
-        <c:crossAx val="-268676736"/>
+        <c:crossAx val="-2102156912"/>
         <c:crosses val="max"/>
         <c:crossBetween val="midCat"/>
       </c:valAx>
       <c:valAx>
-        <c:axId val="-268676736"/>
+        <c:axId val="-2102156912"/>
         <c:scaling>
           <c:orientation val="minMax"/>
         </c:scaling>
@@ -15667,7 +15875,7 @@
         <c:majorTickMark val="out"/>
         <c:minorTickMark val="none"/>
         <c:tickLblPos val="nextTo"/>
-        <c:crossAx val="-268672928"/>
+        <c:crossAx val="-2102159088"/>
         <c:crosses val="autoZero"/>
         <c:crossBetween val="midCat"/>
       </c:valAx>
@@ -17416,547 +17624,6 @@
 </cs:chartStyle>
 </file>
 
-<file path=word/glossary/document.xml><?xml version="1.0" encoding="utf-8"?>
-<w:glossaryDocument xmlns:wpc="http://schemas.microsoft.com/office/word/2010/wordprocessingCanvas" xmlns:mc="http://schemas.openxmlformats.org/markup-compatibility/2006" xmlns:o="urn:schemas-microsoft-com:office:office" xmlns:r="http://schemas.openxmlformats.org/officeDocument/2006/relationships" xmlns:m="http://schemas.openxmlformats.org/officeDocument/2006/math" xmlns:v="urn:schemas-microsoft-com:vml" xmlns:wp14="http://schemas.microsoft.com/office/word/2010/wordprocessingDrawing" xmlns:wp="http://schemas.openxmlformats.org/drawingml/2006/wordprocessingDrawing" xmlns:w10="urn:schemas-microsoft-com:office:word" xmlns:w="http://schemas.openxmlformats.org/wordprocessingml/2006/main" xmlns:w14="http://schemas.microsoft.com/office/word/2010/wordml" xmlns:w15="http://schemas.microsoft.com/office/word/2012/wordml" xmlns:wpg="http://schemas.microsoft.com/office/word/2010/wordprocessingGroup" xmlns:wpi="http://schemas.microsoft.com/office/word/2010/wordprocessingInk" xmlns:wne="http://schemas.microsoft.com/office/word/2006/wordml" xmlns:wps="http://schemas.microsoft.com/office/word/2010/wordprocessingShape" mc:Ignorable="w14 w15 wp14"/>
-</file>
-
-<file path=word/glossary/fontTable.xml><?xml version="1.0" encoding="utf-8"?>
-<w:fonts xmlns:mc="http://schemas.openxmlformats.org/markup-compatibility/2006" xmlns:r="http://schemas.openxmlformats.org/officeDocument/2006/relationships" xmlns:w="http://schemas.openxmlformats.org/wordprocessingml/2006/main" xmlns:w14="http://schemas.microsoft.com/office/word/2010/wordml" xmlns:w15="http://schemas.microsoft.com/office/word/2012/wordml" mc:Ignorable="w14 w15">
-  <w:font w:name="Times New Roman">
-    <w:panose1 w:val="02020603050405020304"/>
-    <w:charset w:val="00"/>
-    <w:family w:val="roman"/>
-    <w:pitch w:val="variable"/>
-    <w:sig w:usb0="E0002EFF" w:usb1="C0007843" w:usb2="00000009" w:usb3="00000000" w:csb0="000001FF" w:csb1="00000000"/>
-  </w:font>
-  <w:font w:name="Calibri">
-    <w:panose1 w:val="020F0502020204030204"/>
-    <w:charset w:val="00"/>
-    <w:family w:val="swiss"/>
-    <w:pitch w:val="variable"/>
-    <w:sig w:usb0="E00002FF" w:usb1="4000ACFF" w:usb2="00000001" w:usb3="00000000" w:csb0="0000019F" w:csb1="00000000"/>
-  </w:font>
-  <w:font w:name="Calibri Light">
-    <w:panose1 w:val="020F0302020204030204"/>
-    <w:charset w:val="00"/>
-    <w:family w:val="swiss"/>
-    <w:pitch w:val="variable"/>
-    <w:sig w:usb0="A00002EF" w:usb1="4000207B" w:usb2="00000000" w:usb3="00000000" w:csb0="0000019F" w:csb1="00000000"/>
-  </w:font>
-  <w:font w:name="Segoe UI">
-    <w:panose1 w:val="020B0502040204020203"/>
-    <w:charset w:val="00"/>
-    <w:family w:val="swiss"/>
-    <w:pitch w:val="variable"/>
-    <w:sig w:usb0="E4002EFF" w:usb1="C000E47F" w:usb2="00000009" w:usb3="00000000" w:csb0="000001FF" w:csb1="00000000"/>
-  </w:font>
-  <w:font w:name="Arial">
-    <w:panose1 w:val="020B0604020202020204"/>
-    <w:charset w:val="00"/>
-    <w:family w:val="swiss"/>
-    <w:pitch w:val="variable"/>
-    <w:sig w:usb0="E0002EFF" w:usb1="C0007843" w:usb2="00000009" w:usb3="00000000" w:csb0="000001FF" w:csb1="00000000"/>
-  </w:font>
-  <w:font w:name="Times">
-    <w:panose1 w:val="02020603050405020304"/>
-    <w:charset w:val="00"/>
-    <w:family w:val="roman"/>
-    <w:pitch w:val="variable"/>
-    <w:sig w:usb0="E0002EFF" w:usb1="C0007843" w:usb2="00000009" w:usb3="00000000" w:csb0="000001FF" w:csb1="00000000"/>
-  </w:font>
-  <w:font w:name="Cambria Math">
-    <w:panose1 w:val="02040503050406030204"/>
-    <w:charset w:val="00"/>
-    <w:family w:val="roman"/>
-    <w:pitch w:val="variable"/>
-    <w:sig w:usb0="E00002FF" w:usb1="420024FF" w:usb2="00000000" w:usb3="00000000" w:csb0="0000019F" w:csb1="00000000"/>
-  </w:font>
-</w:fonts>
-</file>
-
-<file path=word/glossary/settings.xml><?xml version="1.0" encoding="utf-8"?>
-<w:settings xmlns:mc="http://schemas.openxmlformats.org/markup-compatibility/2006" xmlns:o="urn:schemas-microsoft-com:office:office" xmlns:r="http://schemas.openxmlformats.org/officeDocument/2006/relationships" xmlns:m="http://schemas.openxmlformats.org/officeDocument/2006/math" xmlns:v="urn:schemas-microsoft-com:vml" xmlns:w10="urn:schemas-microsoft-com:office:word" xmlns:w="http://schemas.openxmlformats.org/wordprocessingml/2006/main" xmlns:w14="http://schemas.microsoft.com/office/word/2010/wordml" xmlns:w15="http://schemas.microsoft.com/office/word/2012/wordml" xmlns:sl="http://schemas.openxmlformats.org/schemaLibrary/2006/main" mc:Ignorable="w14 w15">
-  <w:view w:val="normal"/>
-  <w:defaultTabStop w:val="708"/>
-  <w:hyphenationZone w:val="425"/>
-  <w:characterSpacingControl w:val="doNotCompress"/>
-  <w:compat>
-    <w:useFELayout/>
-    <w:compatSetting w:name="compatibilityMode" w:uri="http://schemas.microsoft.com/office/word" w:val="15"/>
-    <w:compatSetting w:name="overrideTableStyleFontSizeAndJustification" w:uri="http://schemas.microsoft.com/office/word" w:val="1"/>
-    <w:compatSetting w:name="enableOpenTypeFeatures" w:uri="http://schemas.microsoft.com/office/word" w:val="1"/>
-    <w:compatSetting w:name="doNotFlipMirrorIndents" w:uri="http://schemas.microsoft.com/office/word" w:val="1"/>
-    <w:compatSetting w:name="differentiateMultirowTableHeaders" w:uri="http://schemas.microsoft.com/office/word" w:val="1"/>
-  </w:compat>
-  <w:rsids>
-    <w:rsidRoot w:val="0041023E"/>
-    <w:rsid w:val="000015A8"/>
-    <w:rsid w:val="0041023E"/>
-    <w:rsid w:val="00552BCD"/>
-    <w:rsid w:val="009B53FA"/>
-    <w:rsid w:val="00BB5A1E"/>
-    <w:rsid w:val="00D11B3E"/>
-  </w:rsids>
-  <m:mathPr>
-    <m:mathFont m:val="Cambria Math"/>
-    <m:brkBin m:val="before"/>
-    <m:brkBinSub m:val="--"/>
-    <m:smallFrac m:val="0"/>
-    <m:dispDef/>
-    <m:lMargin m:val="0"/>
-    <m:rMargin m:val="0"/>
-    <m:defJc m:val="centerGroup"/>
-    <m:wrapIndent m:val="1440"/>
-    <m:intLim m:val="subSup"/>
-    <m:naryLim m:val="undOvr"/>
-  </m:mathPr>
-  <w:themeFontLang w:val="de-DE"/>
-  <w:clrSchemeMapping w:bg1="light1" w:t1="dark1" w:bg2="light2" w:t2="dark2" w:accent1="accent1" w:accent2="accent2" w:accent3="accent3" w:accent4="accent4" w:accent5="accent5" w:accent6="accent6" w:hyperlink="hyperlink" w:followedHyperlink="followedHyperlink"/>
-  <w:decimalSymbol w:val="."/>
-  <w:listSeparator w:val=","/>
-  <w15:chartTrackingRefBased/>
-</w:settings>
-</file>
-
-<file path=word/glossary/styles.xml><?xml version="1.0" encoding="utf-8"?>
-<w:styles xmlns:mc="http://schemas.openxmlformats.org/markup-compatibility/2006" xmlns:r="http://schemas.openxmlformats.org/officeDocument/2006/relationships" xmlns:w="http://schemas.openxmlformats.org/wordprocessingml/2006/main" xmlns:w14="http://schemas.microsoft.com/office/word/2010/wordml" xmlns:w15="http://schemas.microsoft.com/office/word/2012/wordml" mc:Ignorable="w14 w15">
-  <w:docDefaults>
-    <w:rPrDefault>
-      <w:rPr>
-        <w:rFonts w:asciiTheme="minorHAnsi" w:eastAsiaTheme="minorEastAsia" w:hAnsiTheme="minorHAnsi" w:cstheme="minorBidi"/>
-        <w:sz w:val="22"/>
-        <w:szCs w:val="22"/>
-        <w:lang w:val="de-DE" w:eastAsia="de-DE" w:bidi="ar-SA"/>
-      </w:rPr>
-    </w:rPrDefault>
-    <w:pPrDefault>
-      <w:pPr>
-        <w:spacing w:after="160" w:line="259" w:lineRule="auto"/>
-      </w:pPr>
-    </w:pPrDefault>
-  </w:docDefaults>
-  <w:latentStyles w:defLockedState="0" w:defUIPriority="99" w:defSemiHidden="0" w:defUnhideWhenUsed="0" w:defQFormat="0" w:count="371">
-    <w:lsdException w:name="Normal" w:uiPriority="0" w:qFormat="1"/>
-    <w:lsdException w:name="heading 1" w:uiPriority="9" w:qFormat="1"/>
-    <w:lsdException w:name="heading 2" w:semiHidden="1" w:uiPriority="9" w:unhideWhenUsed="1" w:qFormat="1"/>
-    <w:lsdException w:name="heading 3" w:semiHidden="1" w:uiPriority="9" w:unhideWhenUsed="1" w:qFormat="1"/>
-    <w:lsdException w:name="heading 4" w:semiHidden="1" w:uiPriority="9" w:unhideWhenUsed="1" w:qFormat="1"/>
-    <w:lsdException w:name="heading 5" w:semiHidden="1" w:uiPriority="9" w:unhideWhenUsed="1" w:qFormat="1"/>
-    <w:lsdException w:name="heading 6" w:semiHidden="1" w:uiPriority="9" w:unhideWhenUsed="1" w:qFormat="1"/>
-    <w:lsdException w:name="heading 7" w:semiHidden="1" w:uiPriority="9" w:unhideWhenUsed="1" w:qFormat="1"/>
-    <w:lsdException w:name="heading 8" w:semiHidden="1" w:uiPriority="9" w:unhideWhenUsed="1" w:qFormat="1"/>
-    <w:lsdException w:name="heading 9" w:semiHidden="1" w:uiPriority="9" w:unhideWhenUsed="1" w:qFormat="1"/>
-    <w:lsdException w:name="index 1" w:semiHidden="1" w:unhideWhenUsed="1"/>
-    <w:lsdException w:name="index 2" w:semiHidden="1" w:unhideWhenUsed="1"/>
-    <w:lsdException w:name="index 3" w:semiHidden="1" w:unhideWhenUsed="1"/>
-    <w:lsdException w:name="index 4" w:semiHidden="1" w:unhideWhenUsed="1"/>
-    <w:lsdException w:name="index 5" w:semiHidden="1" w:unhideWhenUsed="1"/>
-    <w:lsdException w:name="index 6" w:semiHidden="1" w:unhideWhenUsed="1"/>
-    <w:lsdException w:name="index 7" w:semiHidden="1" w:unhideWhenUsed="1"/>
-    <w:lsdException w:name="index 8" w:semiHidden="1" w:unhideWhenUsed="1"/>
-    <w:lsdException w:name="index 9" w:semiHidden="1" w:unhideWhenUsed="1"/>
-    <w:lsdException w:name="toc 1" w:semiHidden="1" w:uiPriority="39" w:unhideWhenUsed="1"/>
-    <w:lsdException w:name="toc 2" w:semiHidden="1" w:uiPriority="39" w:unhideWhenUsed="1"/>
-    <w:lsdException w:name="toc 3" w:semiHidden="1" w:uiPriority="39" w:unhideWhenUsed="1"/>
-    <w:lsdException w:name="toc 4" w:semiHidden="1" w:uiPriority="39" w:unhideWhenUsed="1"/>
-    <w:lsdException w:name="toc 5" w:semiHidden="1" w:uiPriority="39" w:unhideWhenUsed="1"/>
-    <w:lsdException w:name="toc 6" w:semiHidden="1" w:uiPriority="39" w:unhideWhenUsed="1"/>
-    <w:lsdException w:name="toc 7" w:semiHidden="1" w:uiPriority="39" w:unhideWhenUsed="1"/>
-    <w:lsdException w:name="toc 8" w:semiHidden="1" w:uiPriority="39" w:unhideWhenUsed="1"/>
-    <w:lsdException w:name="toc 9" w:semiHidden="1" w:uiPriority="39" w:unhideWhenUsed="1"/>
-    <w:lsdException w:name="Normal Indent" w:semiHidden="1" w:unhideWhenUsed="1"/>
-    <w:lsdException w:name="footnote text" w:semiHidden="1" w:unhideWhenUsed="1"/>
-    <w:lsdException w:name="annotation text" w:semiHidden="1" w:unhideWhenUsed="1"/>
-    <w:lsdException w:name="header" w:semiHidden="1" w:unhideWhenUsed="1"/>
-    <w:lsdException w:name="footer" w:semiHidden="1" w:unhideWhenUsed="1"/>
-    <w:lsdException w:name="index heading" w:semiHidden="1" w:unhideWhenUsed="1"/>
-    <w:lsdException w:name="caption" w:semiHidden="1" w:uiPriority="35" w:unhideWhenUsed="1" w:qFormat="1"/>
-    <w:lsdException w:name="table of figures" w:semiHidden="1" w:unhideWhenUsed="1"/>
-    <w:lsdException w:name="envelope address" w:semiHidden="1" w:unhideWhenUsed="1"/>
-    <w:lsdException w:name="envelope return" w:semiHidden="1" w:unhideWhenUsed="1"/>
-    <w:lsdException w:name="footnote reference" w:semiHidden="1" w:unhideWhenUsed="1"/>
-    <w:lsdException w:name="annotation reference" w:semiHidden="1" w:unhideWhenUsed="1"/>
-    <w:lsdException w:name="line number" w:semiHidden="1" w:unhideWhenUsed="1"/>
-    <w:lsdException w:name="page number" w:semiHidden="1" w:unhideWhenUsed="1"/>
-    <w:lsdException w:name="endnote reference" w:semiHidden="1" w:unhideWhenUsed="1"/>
-    <w:lsdException w:name="endnote text" w:semiHidden="1" w:unhideWhenUsed="1"/>
-    <w:lsdException w:name="table of authorities" w:semiHidden="1" w:unhideWhenUsed="1"/>
-    <w:lsdException w:name="macro" w:semiHidden="1" w:unhideWhenUsed="1"/>
-    <w:lsdException w:name="toa heading" w:semiHidden="1" w:unhideWhenUsed="1"/>
-    <w:lsdException w:name="List" w:semiHidden="1" w:unhideWhenUsed="1"/>
-    <w:lsdException w:name="List Bullet" w:semiHidden="1" w:unhideWhenUsed="1"/>
-    <w:lsdException w:name="List Number" w:semiHidden="1" w:unhideWhenUsed="1"/>
-    <w:lsdException w:name="List 2" w:semiHidden="1" w:unhideWhenUsed="1"/>
-    <w:lsdException w:name="List 3" w:semiHidden="1" w:unhideWhenUsed="1"/>
-    <w:lsdException w:name="List 4" w:semiHidden="1" w:unhideWhenUsed="1"/>
-    <w:lsdException w:name="List 5" w:semiHidden="1" w:unhideWhenUsed="1"/>
-    <w:lsdException w:name="List Bullet 2" w:semiHidden="1" w:unhideWhenUsed="1"/>
-    <w:lsdException w:name="List Bullet 3" w:semiHidden="1" w:unhideWhenUsed="1"/>
-    <w:lsdException w:name="List Bullet 4" w:semiHidden="1" w:unhideWhenUsed="1"/>
-    <w:lsdException w:name="List Bullet 5" w:semiHidden="1" w:unhideWhenUsed="1"/>
-    <w:lsdException w:name="List Number 2" w:semiHidden="1" w:unhideWhenUsed="1"/>
-    <w:lsdException w:name="List Number 3" w:semiHidden="1" w:unhideWhenUsed="1"/>
-    <w:lsdException w:name="List Number 4" w:semiHidden="1" w:unhideWhenUsed="1"/>
-    <w:lsdException w:name="List Number 5" w:semiHidden="1" w:unhideWhenUsed="1"/>
-    <w:lsdException w:name="Title" w:uiPriority="10" w:qFormat="1"/>
-    <w:lsdException w:name="Closing" w:semiHidden="1" w:unhideWhenUsed="1"/>
-    <w:lsdException w:name="Signature" w:semiHidden="1" w:unhideWhenUsed="1"/>
-    <w:lsdException w:name="Default Paragraph Font" w:semiHidden="1" w:uiPriority="1" w:unhideWhenUsed="1"/>
-    <w:lsdException w:name="Body Text" w:semiHidden="1" w:unhideWhenUsed="1"/>
-    <w:lsdException w:name="Body Text Indent" w:semiHidden="1" w:unhideWhenUsed="1"/>
-    <w:lsdException w:name="List Continue" w:semiHidden="1" w:unhideWhenUsed="1"/>
-    <w:lsdException w:name="List Continue 2" w:semiHidden="1" w:unhideWhenUsed="1"/>
-    <w:lsdException w:name="List Continue 3" w:semiHidden="1" w:unhideWhenUsed="1"/>
-    <w:lsdException w:name="List Continue 4" w:semiHidden="1" w:unhideWhenUsed="1"/>
-    <w:lsdException w:name="List Continue 5" w:semiHidden="1" w:unhideWhenUsed="1"/>
-    <w:lsdException w:name="Message Header" w:semiHidden="1" w:unhideWhenUsed="1"/>
-    <w:lsdException w:name="Subtitle" w:uiPriority="11" w:qFormat="1"/>
-    <w:lsdException w:name="Salutation" w:semiHidden="1" w:unhideWhenUsed="1"/>
-    <w:lsdException w:name="Date" w:semiHidden="1" w:unhideWhenUsed="1"/>
-    <w:lsdException w:name="Body Text First Indent" w:semiHidden="1" w:unhideWhenUsed="1"/>
-    <w:lsdException w:name="Body Text First Indent 2" w:semiHidden="1" w:unhideWhenUsed="1"/>
-    <w:lsdException w:name="Note Heading" w:semiHidden="1" w:unhideWhenUsed="1"/>
-    <w:lsdException w:name="Body Text 2" w:semiHidden="1" w:unhideWhenUsed="1"/>
-    <w:lsdException w:name="Body Text 3" w:semiHidden="1" w:unhideWhenUsed="1"/>
-    <w:lsdException w:name="Body Text Indent 2" w:semiHidden="1" w:unhideWhenUsed="1"/>
-    <w:lsdException w:name="Body Text Indent 3" w:semiHidden="1" w:unhideWhenUsed="1"/>
-    <w:lsdException w:name="Block Text" w:semiHidden="1" w:unhideWhenUsed="1"/>
-    <w:lsdException w:name="Hyperlink" w:semiHidden="1" w:unhideWhenUsed="1"/>
-    <w:lsdException w:name="FollowedHyperlink" w:semiHidden="1" w:unhideWhenUsed="1"/>
-    <w:lsdException w:name="Strong" w:uiPriority="22" w:qFormat="1"/>
-    <w:lsdException w:name="Emphasis" w:uiPriority="20" w:qFormat="1"/>
-    <w:lsdException w:name="Document Map" w:semiHidden="1" w:unhideWhenUsed="1"/>
-    <w:lsdException w:name="Plain Text" w:semiHidden="1" w:unhideWhenUsed="1"/>
-    <w:lsdException w:name="E-mail Signature" w:semiHidden="1" w:unhideWhenUsed="1"/>
-    <w:lsdException w:name="HTML Top of Form" w:semiHidden="1" w:unhideWhenUsed="1"/>
-    <w:lsdException w:name="HTML Bottom of Form" w:semiHidden="1" w:unhideWhenUsed="1"/>
-    <w:lsdException w:name="Normal (Web)" w:semiHidden="1" w:unhideWhenUsed="1"/>
-    <w:lsdException w:name="HTML Acronym" w:semiHidden="1" w:unhideWhenUsed="1"/>
-    <w:lsdException w:name="HTML Address" w:semiHidden="1" w:unhideWhenUsed="1"/>
-    <w:lsdException w:name="HTML Cite" w:semiHidden="1" w:unhideWhenUsed="1"/>
-    <w:lsdException w:name="HTML Code" w:semiHidden="1" w:unhideWhenUsed="1"/>
-    <w:lsdException w:name="HTML Definition" w:semiHidden="1" w:unhideWhenUsed="1"/>
-    <w:lsdException w:name="HTML Keyboard" w:semiHidden="1" w:unhideWhenUsed="1"/>
-    <w:lsdException w:name="HTML Preformatted" w:semiHidden="1" w:unhideWhenUsed="1"/>
-    <w:lsdException w:name="HTML Sample" w:semiHidden="1" w:unhideWhenUsed="1"/>
-    <w:lsdException w:name="HTML Typewriter" w:semiHidden="1" w:unhideWhenUsed="1"/>
-    <w:lsdException w:name="HTML Variable" w:semiHidden="1" w:unhideWhenUsed="1"/>
-    <w:lsdException w:name="Normal Table" w:semiHidden="1" w:unhideWhenUsed="1"/>
-    <w:lsdException w:name="annotation subject" w:semiHidden="1" w:unhideWhenUsed="1"/>
-    <w:lsdException w:name="No List" w:semiHidden="1" w:unhideWhenUsed="1"/>
-    <w:lsdException w:name="Outline List 1" w:semiHidden="1" w:unhideWhenUsed="1"/>
-    <w:lsdException w:name="Outline List 2" w:semiHidden="1" w:unhideWhenUsed="1"/>
-    <w:lsdException w:name="Outline List 3" w:semiHidden="1" w:unhideWhenUsed="1"/>
-    <w:lsdException w:name="Table Simple 1" w:semiHidden="1" w:unhideWhenUsed="1"/>
-    <w:lsdException w:name="Table Simple 2" w:semiHidden="1" w:unhideWhenUsed="1"/>
-    <w:lsdException w:name="Table Simple 3" w:semiHidden="1" w:unhideWhenUsed="1"/>
-    <w:lsdException w:name="Table Classic 1" w:semiHidden="1" w:unhideWhenUsed="1"/>
-    <w:lsdException w:name="Table Classic 2" w:semiHidden="1" w:unhideWhenUsed="1"/>
-    <w:lsdException w:name="Table Classic 3" w:semiHidden="1" w:unhideWhenUsed="1"/>
-    <w:lsdException w:name="Table Classic 4" w:semiHidden="1" w:unhideWhenUsed="1"/>
-    <w:lsdException w:name="Table Colorful 1" w:semiHidden="1" w:unhideWhenUsed="1"/>
-    <w:lsdException w:name="Table Colorful 2" w:semiHidden="1" w:unhideWhenUsed="1"/>
-    <w:lsdException w:name="Table Colorful 3" w:semiHidden="1" w:unhideWhenUsed="1"/>
-    <w:lsdException w:name="Table Columns 1" w:semiHidden="1" w:unhideWhenUsed="1"/>
-    <w:lsdException w:name="Table Columns 2" w:semiHidden="1" w:unhideWhenUsed="1"/>
-    <w:lsdException w:name="Table Columns 3" w:semiHidden="1" w:unhideWhenUsed="1"/>
-    <w:lsdException w:name="Table Columns 4" w:semiHidden="1" w:unhideWhenUsed="1"/>
-    <w:lsdException w:name="Table Columns 5" w:semiHidden="1" w:unhideWhenUsed="1"/>
-    <w:lsdException w:name="Table Grid 1" w:semiHidden="1" w:unhideWhenUsed="1"/>
-    <w:lsdException w:name="Table Grid 2" w:semiHidden="1" w:unhideWhenUsed="1"/>
-    <w:lsdException w:name="Table Grid 3" w:semiHidden="1" w:unhideWhenUsed="1"/>
-    <w:lsdException w:name="Table Grid 4" w:semiHidden="1" w:unhideWhenUsed="1"/>
-    <w:lsdException w:name="Table Grid 5" w:semiHidden="1" w:unhideWhenUsed="1"/>
-    <w:lsdException w:name="Table Grid 6" w:semiHidden="1" w:unhideWhenUsed="1"/>
-    <w:lsdException w:name="Table Grid 7" w:semiHidden="1" w:unhideWhenUsed="1"/>
-    <w:lsdException w:name="Table Grid 8" w:semiHidden="1" w:unhideWhenUsed="1"/>
-    <w:lsdException w:name="Table List 1" w:semiHidden="1" w:unhideWhenUsed="1"/>
-    <w:lsdException w:name="Table List 2" w:semiHidden="1" w:unhideWhenUsed="1"/>
-    <w:lsdException w:name="Table List 3" w:semiHidden="1" w:unhideWhenUsed="1"/>
-    <w:lsdException w:name="Table List 4" w:semiHidden="1" w:unhideWhenUsed="1"/>
-    <w:lsdException w:name="Table List 5" w:semiHidden="1" w:unhideWhenUsed="1"/>
-    <w:lsdException w:name="Table List 6" w:semiHidden="1" w:unhideWhenUsed="1"/>
-    <w:lsdException w:name="Table List 7" w:semiHidden="1" w:unhideWhenUsed="1"/>
-    <w:lsdException w:name="Table List 8" w:semiHidden="1" w:unhideWhenUsed="1"/>
-    <w:lsdException w:name="Table 3D effects 1" w:semiHidden="1" w:unhideWhenUsed="1"/>
-    <w:lsdException w:name="Table 3D effects 2" w:semiHidden="1" w:unhideWhenUsed="1"/>
-    <w:lsdException w:name="Table 3D effects 3" w:semiHidden="1" w:unhideWhenUsed="1"/>
-    <w:lsdException w:name="Table Contemporary" w:semiHidden="1" w:unhideWhenUsed="1"/>
-    <w:lsdException w:name="Table Elegant" w:semiHidden="1" w:unhideWhenUsed="1"/>
-    <w:lsdException w:name="Table Professional" w:semiHidden="1" w:unhideWhenUsed="1"/>
-    <w:lsdException w:name="Table Subtle 1" w:semiHidden="1" w:unhideWhenUsed="1"/>
-    <w:lsdException w:name="Table Subtle 2" w:semiHidden="1" w:unhideWhenUsed="1"/>
-    <w:lsdException w:name="Table Web 1" w:semiHidden="1" w:unhideWhenUsed="1"/>
-    <w:lsdException w:name="Table Web 2" w:semiHidden="1" w:unhideWhenUsed="1"/>
-    <w:lsdException w:name="Table Web 3" w:semiHidden="1" w:unhideWhenUsed="1"/>
-    <w:lsdException w:name="Balloon Text" w:semiHidden="1" w:unhideWhenUsed="1"/>
-    <w:lsdException w:name="Table Grid" w:uiPriority="39"/>
-    <w:lsdException w:name="Table Theme" w:semiHidden="1" w:unhideWhenUsed="1"/>
-    <w:lsdException w:name="Placeholder Text" w:semiHidden="1"/>
-    <w:lsdException w:name="No Spacing" w:uiPriority="1" w:qFormat="1"/>
-    <w:lsdException w:name="Light Shading" w:uiPriority="60"/>
-    <w:lsdException w:name="Light List" w:uiPriority="61"/>
-    <w:lsdException w:name="Light Grid" w:uiPriority="62"/>
-    <w:lsdException w:name="Medium Shading 1" w:uiPriority="63"/>
-    <w:lsdException w:name="Medium Shading 2" w:uiPriority="64"/>
-    <w:lsdException w:name="Medium List 1" w:uiPriority="65"/>
-    <w:lsdException w:name="Medium List 2" w:uiPriority="66"/>
-    <w:lsdException w:name="Medium Grid 1" w:uiPriority="67"/>
-    <w:lsdException w:name="Medium Grid 2" w:uiPriority="68"/>
-    <w:lsdException w:name="Medium Grid 3" w:uiPriority="69"/>
-    <w:lsdException w:name="Dark List" w:uiPriority="70"/>
-    <w:lsdException w:name="Colorful Shading" w:uiPriority="71"/>
-    <w:lsdException w:name="Colorful List" w:uiPriority="72"/>
-    <w:lsdException w:name="Colorful Grid" w:uiPriority="73"/>
-    <w:lsdException w:name="Light Shading Accent 1" w:uiPriority="60"/>
-    <w:lsdException w:name="Light List Accent 1" w:uiPriority="61"/>
-    <w:lsdException w:name="Light Grid Accent 1" w:uiPriority="62"/>
-    <w:lsdException w:name="Medium Shading 1 Accent 1" w:uiPriority="63"/>
-    <w:lsdException w:name="Medium Shading 2 Accent 1" w:uiPriority="64"/>
-    <w:lsdException w:name="Medium List 1 Accent 1" w:uiPriority="65"/>
-    <w:lsdException w:name="Revision" w:semiHidden="1"/>
-    <w:lsdException w:name="List Paragraph" w:uiPriority="34" w:qFormat="1"/>
-    <w:lsdException w:name="Quote" w:uiPriority="29" w:qFormat="1"/>
-    <w:lsdException w:name="Intense Quote" w:uiPriority="30" w:qFormat="1"/>
-    <w:lsdException w:name="Medium List 2 Accent 1" w:uiPriority="66"/>
-    <w:lsdException w:name="Medium Grid 1 Accent 1" w:uiPriority="67"/>
-    <w:lsdException w:name="Medium Grid 2 Accent 1" w:uiPriority="68"/>
-    <w:lsdException w:name="Medium Grid 3 Accent 1" w:uiPriority="69"/>
-    <w:lsdException w:name="Dark List Accent 1" w:uiPriority="70"/>
-    <w:lsdException w:name="Colorful Shading Accent 1" w:uiPriority="71"/>
-    <w:lsdException w:name="Colorful List Accent 1" w:uiPriority="72"/>
-    <w:lsdException w:name="Colorful Grid Accent 1" w:uiPriority="73"/>
-    <w:lsdException w:name="Light Shading Accent 2" w:uiPriority="60"/>
-    <w:lsdException w:name="Light List Accent 2" w:uiPriority="61"/>
-    <w:lsdException w:name="Light Grid Accent 2" w:uiPriority="62"/>
-    <w:lsdException w:name="Medium Shading 1 Accent 2" w:uiPriority="63"/>
-    <w:lsdException w:name="Medium Shading 2 Accent 2" w:uiPriority="64"/>
-    <w:lsdException w:name="Medium List 1 Accent 2" w:uiPriority="65"/>
-    <w:lsdException w:name="Medium List 2 Accent 2" w:uiPriority="66"/>
-    <w:lsdException w:name="Medium Grid 1 Accent 2" w:uiPriority="67"/>
-    <w:lsdException w:name="Medium Grid 2 Accent 2" w:uiPriority="68"/>
-    <w:lsdException w:name="Medium Grid 3 Accent 2" w:uiPriority="69"/>
-    <w:lsdException w:name="Dark List Accent 2" w:uiPriority="70"/>
-    <w:lsdException w:name="Colorful Shading Accent 2" w:uiPriority="71"/>
-    <w:lsdException w:name="Colorful List Accent 2" w:uiPriority="72"/>
-    <w:lsdException w:name="Colorful Grid Accent 2" w:uiPriority="73"/>
-    <w:lsdException w:name="Light Shading Accent 3" w:uiPriority="60"/>
-    <w:lsdException w:name="Light List Accent 3" w:uiPriority="61"/>
-    <w:lsdException w:name="Light Grid Accent 3" w:uiPriority="62"/>
-    <w:lsdException w:name="Medium Shading 1 Accent 3" w:uiPriority="63"/>
-    <w:lsdException w:name="Medium Shading 2 Accent 3" w:uiPriority="64"/>
-    <w:lsdException w:name="Medium List 1 Accent 3" w:uiPriority="65"/>
-    <w:lsdException w:name="Medium List 2 Accent 3" w:uiPriority="66"/>
-    <w:lsdException w:name="Medium Grid 1 Accent 3" w:uiPriority="67"/>
-    <w:lsdException w:name="Medium Grid 2 Accent 3" w:uiPriority="68"/>
-    <w:lsdException w:name="Medium Grid 3 Accent 3" w:uiPriority="69"/>
-    <w:lsdException w:name="Dark List Accent 3" w:uiPriority="70"/>
-    <w:lsdException w:name="Colorful Shading Accent 3" w:uiPriority="71"/>
-    <w:lsdException w:name="Colorful List Accent 3" w:uiPriority="72"/>
-    <w:lsdException w:name="Colorful Grid Accent 3" w:uiPriority="73"/>
-    <w:lsdException w:name="Light Shading Accent 4" w:uiPriority="60"/>
-    <w:lsdException w:name="Light List Accent 4" w:uiPriority="61"/>
-    <w:lsdException w:name="Light Grid Accent 4" w:uiPriority="62"/>
-    <w:lsdException w:name="Medium Shading 1 Accent 4" w:uiPriority="63"/>
-    <w:lsdException w:name="Medium Shading 2 Accent 4" w:uiPriority="64"/>
-    <w:lsdException w:name="Medium List 1 Accent 4" w:uiPriority="65"/>
-    <w:lsdException w:name="Medium List 2 Accent 4" w:uiPriority="66"/>
-    <w:lsdException w:name="Medium Grid 1 Accent 4" w:uiPriority="67"/>
-    <w:lsdException w:name="Medium Grid 2 Accent 4" w:uiPriority="68"/>
-    <w:lsdException w:name="Medium Grid 3 Accent 4" w:uiPriority="69"/>
-    <w:lsdException w:name="Dark List Accent 4" w:uiPriority="70"/>
-    <w:lsdException w:name="Colorful Shading Accent 4" w:uiPriority="71"/>
-    <w:lsdException w:name="Colorful List Accent 4" w:uiPriority="72"/>
-    <w:lsdException w:name="Colorful Grid Accent 4" w:uiPriority="73"/>
-    <w:lsdException w:name="Light Shading Accent 5" w:uiPriority="60"/>
-    <w:lsdException w:name="Light List Accent 5" w:uiPriority="61"/>
-    <w:lsdException w:name="Light Grid Accent 5" w:uiPriority="62"/>
-    <w:lsdException w:name="Medium Shading 1 Accent 5" w:uiPriority="63"/>
-    <w:lsdException w:name="Medium Shading 2 Accent 5" w:uiPriority="64"/>
-    <w:lsdException w:name="Medium List 1 Accent 5" w:uiPriority="65"/>
-    <w:lsdException w:name="Medium List 2 Accent 5" w:uiPriority="66"/>
-    <w:lsdException w:name="Medium Grid 1 Accent 5" w:uiPriority="67"/>
-    <w:lsdException w:name="Medium Grid 2 Accent 5" w:uiPriority="68"/>
-    <w:lsdException w:name="Medium Grid 3 Accent 5" w:uiPriority="69"/>
-    <w:lsdException w:name="Dark List Accent 5" w:uiPriority="70"/>
-    <w:lsdException w:name="Colorful Shading Accent 5" w:uiPriority="71"/>
-    <w:lsdException w:name="Colorful List Accent 5" w:uiPriority="72"/>
-    <w:lsdException w:name="Colorful Grid Accent 5" w:uiPriority="73"/>
-    <w:lsdException w:name="Light Shading Accent 6" w:uiPriority="60"/>
-    <w:lsdException w:name="Light List Accent 6" w:uiPriority="61"/>
-    <w:lsdException w:name="Light Grid Accent 6" w:uiPriority="62"/>
-    <w:lsdException w:name="Medium Shading 1 Accent 6" w:uiPriority="63"/>
-    <w:lsdException w:name="Medium Shading 2 Accent 6" w:uiPriority="64"/>
-    <w:lsdException w:name="Medium List 1 Accent 6" w:uiPriority="65"/>
-    <w:lsdException w:name="Medium List 2 Accent 6" w:uiPriority="66"/>
-    <w:lsdException w:name="Medium Grid 1 Accent 6" w:uiPriority="67"/>
-    <w:lsdException w:name="Medium Grid 2 Accent 6" w:uiPriority="68"/>
-    <w:lsdException w:name="Medium Grid 3 Accent 6" w:uiPriority="69"/>
-    <w:lsdException w:name="Dark List Accent 6" w:uiPriority="70"/>
-    <w:lsdException w:name="Colorful Shading Accent 6" w:uiPriority="71"/>
-    <w:lsdException w:name="Colorful List Accent 6" w:uiPriority="72"/>
-    <w:lsdException w:name="Colorful Grid Accent 6" w:uiPriority="73"/>
-    <w:lsdException w:name="Subtle Emphasis" w:uiPriority="19" w:qFormat="1"/>
-    <w:lsdException w:name="Intense Emphasis" w:uiPriority="21" w:qFormat="1"/>
-    <w:lsdException w:name="Subtle Reference" w:uiPriority="31" w:qFormat="1"/>
-    <w:lsdException w:name="Intense Reference" w:uiPriority="32" w:qFormat="1"/>
-    <w:lsdException w:name="Book Title" w:uiPriority="33" w:qFormat="1"/>
-    <w:lsdException w:name="Bibliography" w:semiHidden="1" w:uiPriority="37" w:unhideWhenUsed="1"/>
-    <w:lsdException w:name="TOC Heading" w:semiHidden="1" w:uiPriority="39" w:unhideWhenUsed="1" w:qFormat="1"/>
-    <w:lsdException w:name="Plain Table 1" w:uiPriority="41"/>
-    <w:lsdException w:name="Plain Table 2" w:uiPriority="42"/>
-    <w:lsdException w:name="Plain Table 3" w:uiPriority="43"/>
-    <w:lsdException w:name="Plain Table 4" w:uiPriority="44"/>
-    <w:lsdException w:name="Plain Table 5" w:uiPriority="45"/>
-    <w:lsdException w:name="Grid Table Light" w:uiPriority="40"/>
-    <w:lsdException w:name="Grid Table 1 Light" w:uiPriority="46"/>
-    <w:lsdException w:name="Grid Table 2" w:uiPriority="47"/>
-    <w:lsdException w:name="Grid Table 3" w:uiPriority="48"/>
-    <w:lsdException w:name="Grid Table 4" w:uiPriority="49"/>
-    <w:lsdException w:name="Grid Table 5 Dark" w:uiPriority="50"/>
-    <w:lsdException w:name="Grid Table 6 Colorful" w:uiPriority="51"/>
-    <w:lsdException w:name="Grid Table 7 Colorful" w:uiPriority="52"/>
-    <w:lsdException w:name="Grid Table 1 Light Accent 1" w:uiPriority="46"/>
-    <w:lsdException w:name="Grid Table 2 Accent 1" w:uiPriority="47"/>
-    <w:lsdException w:name="Grid Table 3 Accent 1" w:uiPriority="48"/>
-    <w:lsdException w:name="Grid Table 4 Accent 1" w:uiPriority="49"/>
-    <w:lsdException w:name="Grid Table 5 Dark Accent 1" w:uiPriority="50"/>
-    <w:lsdException w:name="Grid Table 6 Colorful Accent 1" w:uiPriority="51"/>
-    <w:lsdException w:name="Grid Table 7 Colorful Accent 1" w:uiPriority="52"/>
-    <w:lsdException w:name="Grid Table 1 Light Accent 2" w:uiPriority="46"/>
-    <w:lsdException w:name="Grid Table 2 Accent 2" w:uiPriority="47"/>
-    <w:lsdException w:name="Grid Table 3 Accent 2" w:uiPriority="48"/>
-    <w:lsdException w:name="Grid Table 4 Accent 2" w:uiPriority="49"/>
-    <w:lsdException w:name="Grid Table 5 Dark Accent 2" w:uiPriority="50"/>
-    <w:lsdException w:name="Grid Table 6 Colorful Accent 2" w:uiPriority="51"/>
-    <w:lsdException w:name="Grid Table 7 Colorful Accent 2" w:uiPriority="52"/>
-    <w:lsdException w:name="Grid Table 1 Light Accent 3" w:uiPriority="46"/>
-    <w:lsdException w:name="Grid Table 2 Accent 3" w:uiPriority="47"/>
-    <w:lsdException w:name="Grid Table 3 Accent 3" w:uiPriority="48"/>
-    <w:lsdException w:name="Grid Table 4 Accent 3" w:uiPriority="49"/>
-    <w:lsdException w:name="Grid Table 5 Dark Accent 3" w:uiPriority="50"/>
-    <w:lsdException w:name="Grid Table 6 Colorful Accent 3" w:uiPriority="51"/>
-    <w:lsdException w:name="Grid Table 7 Colorful Accent 3" w:uiPriority="52"/>
-    <w:lsdException w:name="Grid Table 1 Light Accent 4" w:uiPriority="46"/>
-    <w:lsdException w:name="Grid Table 2 Accent 4" w:uiPriority="47"/>
-    <w:lsdException w:name="Grid Table 3 Accent 4" w:uiPriority="48"/>
-    <w:lsdException w:name="Grid Table 4 Accent 4" w:uiPriority="49"/>
-    <w:lsdException w:name="Grid Table 5 Dark Accent 4" w:uiPriority="50"/>
-    <w:lsdException w:name="Grid Table 6 Colorful Accent 4" w:uiPriority="51"/>
-    <w:lsdException w:name="Grid Table 7 Colorful Accent 4" w:uiPriority="52"/>
-    <w:lsdException w:name="Grid Table 1 Light Accent 5" w:uiPriority="46"/>
-    <w:lsdException w:name="Grid Table 2 Accent 5" w:uiPriority="47"/>
-    <w:lsdException w:name="Grid Table 3 Accent 5" w:uiPriority="48"/>
-    <w:lsdException w:name="Grid Table 4 Accent 5" w:uiPriority="49"/>
-    <w:lsdException w:name="Grid Table 5 Dark Accent 5" w:uiPriority="50"/>
-    <w:lsdException w:name="Grid Table 6 Colorful Accent 5" w:uiPriority="51"/>
-    <w:lsdException w:name="Grid Table 7 Colorful Accent 5" w:uiPriority="52"/>
-    <w:lsdException w:name="Grid Table 1 Light Accent 6" w:uiPriority="46"/>
-    <w:lsdException w:name="Grid Table 2 Accent 6" w:uiPriority="47"/>
-    <w:lsdException w:name="Grid Table 3 Accent 6" w:uiPriority="48"/>
-    <w:lsdException w:name="Grid Table 4 Accent 6" w:uiPriority="49"/>
-    <w:lsdException w:name="Grid Table 5 Dark Accent 6" w:uiPriority="50"/>
-    <w:lsdException w:name="Grid Table 6 Colorful Accent 6" w:uiPriority="51"/>
-    <w:lsdException w:name="Grid Table 7 Colorful Accent 6" w:uiPriority="52"/>
-    <w:lsdException w:name="List Table 1 Light" w:uiPriority="46"/>
-    <w:lsdException w:name="List Table 2" w:uiPriority="47"/>
-    <w:lsdException w:name="List Table 3" w:uiPriority="48"/>
-    <w:lsdException w:name="List Table 4" w:uiPriority="49"/>
-    <w:lsdException w:name="List Table 5 Dark" w:uiPriority="50"/>
-    <w:lsdException w:name="List Table 6 Colorful" w:uiPriority="51"/>
-    <w:lsdException w:name="List Table 7 Colorful" w:uiPriority="52"/>
-    <w:lsdException w:name="List Table 1 Light Accent 1" w:uiPriority="46"/>
-    <w:lsdException w:name="List Table 2 Accent 1" w:uiPriority="47"/>
-    <w:lsdException w:name="List Table 3 Accent 1" w:uiPriority="48"/>
-    <w:lsdException w:name="List Table 4 Accent 1" w:uiPriority="49"/>
-    <w:lsdException w:name="List Table 5 Dark Accent 1" w:uiPriority="50"/>
-    <w:lsdException w:name="List Table 6 Colorful Accent 1" w:uiPriority="51"/>
-    <w:lsdException w:name="List Table 7 Colorful Accent 1" w:uiPriority="52"/>
-    <w:lsdException w:name="List Table 1 Light Accent 2" w:uiPriority="46"/>
-    <w:lsdException w:name="List Table 2 Accent 2" w:uiPriority="47"/>
-    <w:lsdException w:name="List Table 3 Accent 2" w:uiPriority="48"/>
-    <w:lsdException w:name="List Table 4 Accent 2" w:uiPriority="49"/>
-    <w:lsdException w:name="List Table 5 Dark Accent 2" w:uiPriority="50"/>
-    <w:lsdException w:name="List Table 6 Colorful Accent 2" w:uiPriority="51"/>
-    <w:lsdException w:name="List Table 7 Colorful Accent 2" w:uiPriority="52"/>
-    <w:lsdException w:name="List Table 1 Light Accent 3" w:uiPriority="46"/>
-    <w:lsdException w:name="List Table 2 Accent 3" w:uiPriority="47"/>
-    <w:lsdException w:name="List Table 3 Accent 3" w:uiPriority="48"/>
-    <w:lsdException w:name="List Table 4 Accent 3" w:uiPriority="49"/>
-    <w:lsdException w:name="List Table 5 Dark Accent 3" w:uiPriority="50"/>
-    <w:lsdException w:name="List Table 6 Colorful Accent 3" w:uiPriority="51"/>
-    <w:lsdException w:name="List Table 7 Colorful Accent 3" w:uiPriority="52"/>
-    <w:lsdException w:name="List Table 1 Light Accent 4" w:uiPriority="46"/>
-    <w:lsdException w:name="List Table 2 Accent 4" w:uiPriority="47"/>
-    <w:lsdException w:name="List Table 3 Accent 4" w:uiPriority="48"/>
-    <w:lsdException w:name="List Table 4 Accent 4" w:uiPriority="49"/>
-    <w:lsdException w:name="List Table 5 Dark Accent 4" w:uiPriority="50"/>
-    <w:lsdException w:name="List Table 6 Colorful Accent 4" w:uiPriority="51"/>
-    <w:lsdException w:name="List Table 7 Colorful Accent 4" w:uiPriority="52"/>
-    <w:lsdException w:name="List Table 1 Light Accent 5" w:uiPriority="46"/>
-    <w:lsdException w:name="List Table 2 Accent 5" w:uiPriority="47"/>
-    <w:lsdException w:name="List Table 3 Accent 5" w:uiPriority="48"/>
-    <w:lsdException w:name="List Table 4 Accent 5" w:uiPriority="49"/>
-    <w:lsdException w:name="List Table 5 Dark Accent 5" w:uiPriority="50"/>
-    <w:lsdException w:name="List Table 6 Colorful Accent 5" w:uiPriority="51"/>
-    <w:lsdException w:name="List Table 7 Colorful Accent 5" w:uiPriority="52"/>
-    <w:lsdException w:name="List Table 1 Light Accent 6" w:uiPriority="46"/>
-    <w:lsdException w:name="List Table 2 Accent 6" w:uiPriority="47"/>
-    <w:lsdException w:name="List Table 3 Accent 6" w:uiPriority="48"/>
-    <w:lsdException w:name="List Table 4 Accent 6" w:uiPriority="49"/>
-    <w:lsdException w:name="List Table 5 Dark Accent 6" w:uiPriority="50"/>
-    <w:lsdException w:name="List Table 6 Colorful Accent 6" w:uiPriority="51"/>
-    <w:lsdException w:name="List Table 7 Colorful Accent 6" w:uiPriority="52"/>
-  </w:latentStyles>
-  <w:style w:type="paragraph" w:default="1" w:styleId="Standard">
-    <w:name w:val="Normal"/>
-    <w:qFormat/>
-  </w:style>
-  <w:style w:type="character" w:default="1" w:styleId="Absatz-Standardschriftart">
-    <w:name w:val="Default Paragraph Font"/>
-    <w:uiPriority w:val="1"/>
-    <w:semiHidden/>
-    <w:unhideWhenUsed/>
-  </w:style>
-  <w:style w:type="table" w:default="1" w:styleId="NormaleTabelle">
-    <w:name w:val="Normal Table"/>
-    <w:uiPriority w:val="99"/>
-    <w:semiHidden/>
-    <w:unhideWhenUsed/>
-    <w:tblPr>
-      <w:tblInd w:w="0" w:type="dxa"/>
-      <w:tblCellMar>
-        <w:top w:w="0" w:type="dxa"/>
-        <w:left w:w="108" w:type="dxa"/>
-        <w:bottom w:w="0" w:type="dxa"/>
-        <w:right w:w="108" w:type="dxa"/>
-      </w:tblCellMar>
-    </w:tblPr>
-  </w:style>
-  <w:style w:type="numbering" w:default="1" w:styleId="KeineListe">
-    <w:name w:val="No List"/>
-    <w:uiPriority w:val="99"/>
-    <w:semiHidden/>
-    <w:unhideWhenUsed/>
-  </w:style>
-  <w:style w:type="paragraph" w:customStyle="1" w:styleId="C244043F0B4141E99AE9B64175352385">
-    <w:name w:val="C244043F0B4141E99AE9B64175352385"/>
-    <w:rsid w:val="0041023E"/>
-  </w:style>
-  <w:style w:type="paragraph" w:customStyle="1" w:styleId="BA22B1D366C746F2B5D13DB48D41F3A9">
-    <w:name w:val="BA22B1D366C746F2B5D13DB48D41F3A9"/>
-    <w:rsid w:val="0041023E"/>
-  </w:style>
-</w:styles>
-</file>
-
-<file path=word/glossary/webSettings.xml><?xml version="1.0" encoding="utf-8"?>
-<w:webSettings xmlns:mc="http://schemas.openxmlformats.org/markup-compatibility/2006" xmlns:r="http://schemas.openxmlformats.org/officeDocument/2006/relationships" xmlns:w="http://schemas.openxmlformats.org/wordprocessingml/2006/main" xmlns:w14="http://schemas.microsoft.com/office/word/2010/wordml" xmlns:w15="http://schemas.microsoft.com/office/word/2012/wordml" mc:Ignorable="w14 w15">
-  <w:optimizeForBrowser/>
-  <w:allowPNG/>
-</w:webSettings>
-</file>
-
 <file path=word/theme/theme1.xml><?xml version="1.0" encoding="utf-8"?>
 <a:theme xmlns:a="http://schemas.openxmlformats.org/drawingml/2006/main" name="Office Theme">
   <a:themeElements>
@@ -18260,7 +17927,7 @@
 </file>
 
 <file path=customXml/itemProps2.xml><?xml version="1.0" encoding="utf-8"?>
-<ds:datastoreItem xmlns:ds="http://schemas.openxmlformats.org/officeDocument/2006/customXml" ds:itemID="{DEF19163-A8D1-41C5-9D77-E6FC571CD469}">
+<ds:datastoreItem xmlns:ds="http://schemas.openxmlformats.org/officeDocument/2006/customXml" ds:itemID="{82FA7C98-2122-49A2-A7AB-40B16A6FDD61}">
   <ds:schemaRefs>
     <ds:schemaRef ds:uri="http://schemas.openxmlformats.org/officeDocument/2006/bibliography"/>
   </ds:schemaRefs>

</xml_diff>